<commit_message>
Start to work in state-space formula
</commit_message>
<xml_diff>
--- a/analysis/paper/_book/ms.docx
+++ b/analysis/paper/_book/ms.docx
@@ -361,7 +361,7 @@
         <w:br/>
       </w:r>
       <w:r>
-        <w:t xml:space="preserve">2022-04-13</w:t>
+        <w:t xml:space="preserve">2022-04-14</w:t>
       </w:r>
     </w:p>
     <w:p>
@@ -625,7 +625,18 @@
         <w:t xml:space="preserve"> </w:t>
       </w:r>
       <w:r>
-        <w:t xml:space="preserve">and</w:t>
+        <w:t xml:space="preserve">is biomass at the start of year</w:t>
+      </w:r>
+      <w:r>
+        <w:t xml:space="preserve"> </w:t>
+      </w:r>
+      <m:oMath>
+        <m:r>
+          <m:t>y</m:t>
+        </m:r>
+      </m:oMath>
+      <w:r>
+        <w:t xml:space="preserve">,</w:t>
       </w:r>
       <w:r>
         <w:t xml:space="preserve"> </w:t>
@@ -648,7 +659,7 @@
         <w:t xml:space="preserve"> </w:t>
       </w:r>
       <w:r>
-        <w:t xml:space="preserve">represents biomass and catch at annual intervals</w:t>
+        <w:t xml:space="preserve">is the catch through year</w:t>
       </w:r>
       <w:r>
         <w:t xml:space="preserve"> </w:t>
@@ -912,6 +923,520 @@
         <w:t xml:space="preserve">).</w:t>
       </w:r>
     </w:p>
+    <w:p>
+      <w:pPr>
+        <w:pStyle w:val="BodyText"/>
+      </w:pPr>
+      <w:r>
+        <w:t xml:space="preserve">Combining equations (1) and (2) results in the Schaefer production model and, by applying a state-space framework</w:t>
+      </w:r>
+      <w:r>
+        <w:t xml:space="preserve"> </w:t>
+      </w:r>
+      <w:r>
+        <w:t xml:space="preserve">(sensu</w:t>
+      </w:r>
+      <w:r>
+        <w:t xml:space="preserve"> </w:t>
+      </w:r>
+      <w:hyperlink w:anchor="ref-meyer1999">
+        <w:r>
+          <w:rPr>
+            <w:rStyle w:val="Hyperlink"/>
+          </w:rPr>
+          <w:t xml:space="preserve">3</w:t>
+        </w:r>
+      </w:hyperlink>
+      <w:r>
+        <w:t xml:space="preserve">)</w:t>
+      </w:r>
+      <w:r>
+        <w:t xml:space="preserve">, the stochastic form of this population process may be informed by survey data with observation error. Specifically,</w:t>
+      </w:r>
+    </w:p>
+    <w:p>
+      <w:pPr>
+        <w:pStyle w:val="BodyText"/>
+      </w:pPr>
+      <m:oMathPara>
+        <m:oMathParaPr>
+          <m:jc m:val="center"/>
+        </m:oMathParaPr>
+        <m:oMath>
+          <m:m>
+            <m:mPr>
+              <m:baseJc m:val="center"/>
+              <m:plcHide m:val="1"/>
+              <m:mcs>
+                <m:mc>
+                  <m:mcPr>
+                    <m:mcJc m:val="right"/>
+                    <m:count m:val="1"/>
+                  </m:mcPr>
+                </m:mc>
+                <m:mc>
+                  <m:mcPr>
+                    <m:mcJc m:val="left"/>
+                    <m:count m:val="1"/>
+                  </m:mcPr>
+                </m:mc>
+                <m:mc>
+                  <m:mcPr>
+                    <m:mcJc m:val="right"/>
+                    <m:count m:val="1"/>
+                  </m:mcPr>
+                </m:mc>
+                <m:mc>
+                  <m:mcPr>
+                    <m:mcJc m:val="left"/>
+                    <m:count m:val="1"/>
+                  </m:mcPr>
+                </m:mc>
+              </m:mcs>
+            </m:mPr>
+            <m:mr>
+              <m:e>
+                <m:sSub>
+                  <m:e>
+                    <m:r>
+                      <m:t>B</m:t>
+                    </m:r>
+                  </m:e>
+                  <m:sub>
+                    <m:r>
+                      <m:t>y</m:t>
+                    </m:r>
+                  </m:sub>
+                </m:sSub>
+              </m:e>
+              <m:e>
+                <m:r>
+                  <m:rPr>
+                    <m:sty m:val="p"/>
+                  </m:rPr>
+                  <m:t>=</m:t>
+                </m:r>
+              </m:e>
+              <m:e>
+                <m:d>
+                  <m:dPr>
+                    <m:begChr m:val="("/>
+                    <m:endChr m:val=")"/>
+                    <m:sepChr m:val=""/>
+                    <m:grow/>
+                  </m:dPr>
+                  <m:e>
+                    <m:sSub>
+                      <m:e>
+                        <m:r>
+                          <m:t>B</m:t>
+                        </m:r>
+                      </m:e>
+                      <m:sub>
+                        <m:r>
+                          <m:t>y</m:t>
+                        </m:r>
+                        <m:r>
+                          <m:rPr>
+                            <m:sty m:val="p"/>
+                          </m:rPr>
+                          <m:t>−</m:t>
+                        </m:r>
+                        <m:r>
+                          <m:t>1</m:t>
+                        </m:r>
+                      </m:sub>
+                    </m:sSub>
+                    <m:r>
+                      <m:rPr>
+                        <m:sty m:val="p"/>
+                      </m:rPr>
+                      <m:t>+</m:t>
+                    </m:r>
+                    <m:r>
+                      <m:t>r</m:t>
+                    </m:r>
+                    <m:sSub>
+                      <m:e>
+                        <m:r>
+                          <m:t>B</m:t>
+                        </m:r>
+                      </m:e>
+                      <m:sub>
+                        <m:r>
+                          <m:t>y</m:t>
+                        </m:r>
+                        <m:r>
+                          <m:rPr>
+                            <m:sty m:val="p"/>
+                          </m:rPr>
+                          <m:t>−</m:t>
+                        </m:r>
+                        <m:r>
+                          <m:t>1</m:t>
+                        </m:r>
+                      </m:sub>
+                    </m:sSub>
+                    <m:d>
+                      <m:dPr>
+                        <m:begChr m:val="("/>
+                        <m:endChr m:val=")"/>
+                        <m:sepChr m:val=""/>
+                        <m:grow/>
+                      </m:dPr>
+                      <m:e>
+                        <m:r>
+                          <m:t>1</m:t>
+                        </m:r>
+                        <m:r>
+                          <m:rPr>
+                            <m:sty m:val="p"/>
+                          </m:rPr>
+                          <m:t>−</m:t>
+                        </m:r>
+                        <m:f>
+                          <m:fPr>
+                            <m:type m:val="bar"/>
+                          </m:fPr>
+                          <m:num>
+                            <m:sSub>
+                              <m:e>
+                                <m:r>
+                                  <m:t>B</m:t>
+                                </m:r>
+                              </m:e>
+                              <m:sub>
+                                <m:r>
+                                  <m:t>y</m:t>
+                                </m:r>
+                                <m:r>
+                                  <m:rPr>
+                                    <m:sty m:val="p"/>
+                                  </m:rPr>
+                                  <m:t>−</m:t>
+                                </m:r>
+                                <m:r>
+                                  <m:t>1</m:t>
+                                </m:r>
+                              </m:sub>
+                            </m:sSub>
+                          </m:num>
+                          <m:den>
+                            <m:r>
+                              <m:t>K</m:t>
+                            </m:r>
+                          </m:den>
+                        </m:f>
+                      </m:e>
+                    </m:d>
+                    <m:r>
+                      <m:rPr>
+                        <m:sty m:val="p"/>
+                      </m:rPr>
+                      <m:t>−</m:t>
+                    </m:r>
+                    <m:sSub>
+                      <m:e>
+                        <m:r>
+                          <m:t>C</m:t>
+                        </m:r>
+                      </m:e>
+                      <m:sub>
+                        <m:r>
+                          <m:t>y</m:t>
+                        </m:r>
+                        <m:r>
+                          <m:rPr>
+                            <m:sty m:val="p"/>
+                          </m:rPr>
+                          <m:t>−</m:t>
+                        </m:r>
+                        <m:r>
+                          <m:t>1</m:t>
+                        </m:r>
+                      </m:sub>
+                    </m:sSub>
+                  </m:e>
+                </m:d>
+                <m:sSup>
+                  <m:e>
+                    <m:r>
+                      <m:t>e</m:t>
+                    </m:r>
+                  </m:e>
+                  <m:sup>
+                    <m:sSub>
+                      <m:e>
+                        <m:r>
+                          <m:t>δ</m:t>
+                        </m:r>
+                      </m:e>
+                      <m:sub>
+                        <m:r>
+                          <m:t>y</m:t>
+                        </m:r>
+                      </m:sub>
+                    </m:sSub>
+                  </m:sup>
+                </m:sSup>
+              </m:e>
+              <m:e>
+                <m:r>
+                  <m:t>  </m:t>
+                </m:r>
+                <m:d>
+                  <m:dPr>
+                    <m:begChr m:val="("/>
+                    <m:endChr m:val=")"/>
+                    <m:sepChr m:val=""/>
+                    <m:grow/>
+                  </m:dPr>
+                  <m:e>
+                    <m:r>
+                      <m:t>3</m:t>
+                    </m:r>
+                  </m:e>
+                </m:d>
+              </m:e>
+            </m:mr>
+            <m:mr>
+              <m:e>
+                <m:sSub>
+                  <m:e>
+                    <m:r>
+                      <m:t>I</m:t>
+                    </m:r>
+                  </m:e>
+                  <m:sub>
+                    <m:r>
+                      <m:t>y</m:t>
+                    </m:r>
+                    <m:r>
+                      <m:rPr>
+                        <m:sty m:val="p"/>
+                      </m:rPr>
+                      <m:t>,</m:t>
+                    </m:r>
+                    <m:r>
+                      <m:t>s</m:t>
+                    </m:r>
+                  </m:sub>
+                </m:sSub>
+              </m:e>
+              <m:e>
+                <m:r>
+                  <m:rPr>
+                    <m:sty m:val="p"/>
+                  </m:rPr>
+                  <m:t>=</m:t>
+                </m:r>
+              </m:e>
+              <m:e>
+                <m:sSub>
+                  <m:e>
+                    <m:r>
+                      <m:t>q</m:t>
+                    </m:r>
+                  </m:e>
+                  <m:sub>
+                    <m:r>
+                      <m:t>s</m:t>
+                    </m:r>
+                  </m:sub>
+                </m:sSub>
+                <m:sSub>
+                  <m:e>
+                    <m:r>
+                      <m:t>B</m:t>
+                    </m:r>
+                  </m:e>
+                  <m:sub>
+                    <m:r>
+                      <m:t>y</m:t>
+                    </m:r>
+                  </m:sub>
+                </m:sSub>
+                <m:sSup>
+                  <m:e>
+                    <m:r>
+                      <m:t>e</m:t>
+                    </m:r>
+                  </m:e>
+                  <m:sup>
+                    <m:sSub>
+                      <m:e>
+                        <m:r>
+                          <m:t>ε</m:t>
+                        </m:r>
+                      </m:e>
+                      <m:sub>
+                        <m:r>
+                          <m:t>y</m:t>
+                        </m:r>
+                        <m:r>
+                          <m:rPr>
+                            <m:sty m:val="p"/>
+                          </m:rPr>
+                          <m:t>,</m:t>
+                        </m:r>
+                        <m:r>
+                          <m:t>s</m:t>
+                        </m:r>
+                      </m:sub>
+                    </m:sSub>
+                  </m:sup>
+                </m:sSup>
+              </m:e>
+              <m:e>
+                <m:r>
+                  <m:t>  </m:t>
+                </m:r>
+                <m:d>
+                  <m:dPr>
+                    <m:begChr m:val="("/>
+                    <m:endChr m:val=")"/>
+                    <m:sepChr m:val=""/>
+                    <m:grow/>
+                  </m:dPr>
+                  <m:e>
+                    <m:r>
+                      <m:t>4</m:t>
+                    </m:r>
+                  </m:e>
+                </m:d>
+              </m:e>
+            </m:mr>
+          </m:m>
+        </m:oMath>
+      </m:oMathPara>
+    </w:p>
+    <w:p>
+      <w:pPr>
+        <w:pStyle w:val="FirstParagraph"/>
+      </w:pPr>
+      <w:r>
+        <w:t xml:space="preserve">where</w:t>
+      </w:r>
+      <w:r>
+        <w:t xml:space="preserve"> </w:t>
+      </w:r>
+      <m:oMath>
+        <m:r>
+          <m:t>δ</m:t>
+        </m:r>
+      </m:oMath>
+      <w:r>
+        <w:t xml:space="preserve"> </w:t>
+      </w:r>
+      <w:r>
+        <w:t xml:space="preserve">represents process error,</w:t>
+      </w:r>
+      <w:r>
+        <w:t xml:space="preserve"> </w:t>
+      </w:r>
+      <m:oMath>
+        <m:r>
+          <m:t>ε</m:t>
+        </m:r>
+      </m:oMath>
+      <w:r>
+        <w:t xml:space="preserve"> </w:t>
+      </w:r>
+      <w:r>
+        <w:t xml:space="preserve">represents observation error,</w:t>
+      </w:r>
+      <w:r>
+        <w:t xml:space="preserve"> </w:t>
+      </w:r>
+      <m:oMath>
+        <m:sSub>
+          <m:e>
+            <m:r>
+              <m:t>I</m:t>
+            </m:r>
+          </m:e>
+          <m:sub>
+            <m:r>
+              <m:t>y</m:t>
+            </m:r>
+            <m:r>
+              <m:rPr>
+                <m:sty m:val="p"/>
+              </m:rPr>
+              <m:t>,</m:t>
+            </m:r>
+            <m:r>
+              <m:t>s</m:t>
+            </m:r>
+          </m:sub>
+        </m:sSub>
+      </m:oMath>
+      <w:r>
+        <w:t xml:space="preserve"> </w:t>
+      </w:r>
+      <w:r>
+        <w:t xml:space="preserve">is an index of relative abundance in year</w:t>
+      </w:r>
+      <w:r>
+        <w:t xml:space="preserve"> </w:t>
+      </w:r>
+      <m:oMath>
+        <m:r>
+          <m:t>y</m:t>
+        </m:r>
+      </m:oMath>
+      <w:r>
+        <w:t xml:space="preserve"> </w:t>
+      </w:r>
+      <w:r>
+        <w:t xml:space="preserve">from survey</w:t>
+      </w:r>
+      <w:r>
+        <w:t xml:space="preserve"> </w:t>
+      </w:r>
+      <m:oMath>
+        <m:r>
+          <m:t>s</m:t>
+        </m:r>
+      </m:oMath>
+      <w:r>
+        <w:t xml:space="preserve">, and</w:t>
+      </w:r>
+      <w:r>
+        <w:t xml:space="preserve"> </w:t>
+      </w:r>
+      <m:oMath>
+        <m:sSub>
+          <m:e>
+            <m:r>
+              <m:t>q</m:t>
+            </m:r>
+          </m:e>
+          <m:sub>
+            <m:r>
+              <m:t>s</m:t>
+            </m:r>
+          </m:sub>
+        </m:sSub>
+      </m:oMath>
+      <w:r>
+        <w:t xml:space="preserve"> </w:t>
+      </w:r>
+      <w:r>
+        <w:t xml:space="preserve">is the time-invariant catchability coefficient for survey</w:t>
+      </w:r>
+      <w:r>
+        <w:t xml:space="preserve"> </w:t>
+      </w:r>
+      <m:oMath>
+        <m:r>
+          <m:t>s</m:t>
+        </m:r>
+      </m:oMath>
+      <w:r>
+        <w:t xml:space="preserve">.</w:t>
+      </w:r>
+    </w:p>
     <w:bookmarkEnd w:id="22"/>
     <w:bookmarkEnd w:id="23"/>
     <w:bookmarkStart w:id="24" w:name="results"/>
@@ -952,7 +1477,7 @@
       </w:r>
     </w:p>
     <w:bookmarkEnd w:id="26"/>
-    <w:bookmarkStart w:id="30" w:name="references"/>
+    <w:bookmarkStart w:id="31" w:name="references"/>
     <w:p>
       <w:pPr>
         <w:pStyle w:val="Heading1"/>
@@ -961,7 +1486,7 @@
         <w:t xml:space="preserve">References</w:t>
       </w:r>
     </w:p>
-    <w:bookmarkStart w:id="29" w:name="refs"/>
+    <w:bookmarkStart w:id="30" w:name="refs"/>
     <w:bookmarkStart w:id="27" w:name="ref-polacheck1993"/>
     <w:p>
       <w:pPr>
@@ -1046,23 +1571,65 @@
       </w:r>
     </w:p>
     <w:bookmarkEnd w:id="28"/>
+    <w:bookmarkStart w:id="29" w:name="ref-meyer1999"/>
+    <w:p>
+      <w:pPr>
+        <w:pStyle w:val="Bibliography"/>
+      </w:pPr>
+      <w:r>
+        <w:t xml:space="preserve">3.</w:t>
+      </w:r>
+      <w:r>
+        <w:t xml:space="preserve"> </w:t>
+      </w:r>
+      <w:r>
+        <w:t xml:space="preserve">	</w:t>
+      </w:r>
+      <w:r>
+        <w:t xml:space="preserve">R. Meyer, R. B. Millar, BUGS in bayesian stock assessments.</w:t>
+      </w:r>
+      <w:r>
+        <w:t xml:space="preserve"> </w:t>
+      </w:r>
+      <w:r>
+        <w:rPr>
+          <w:iCs/>
+          <w:i/>
+        </w:rPr>
+        <w:t xml:space="preserve">Canadian Journal of Fisheries and Aquatic Sciences</w:t>
+      </w:r>
+      <w:r>
+        <w:t xml:space="preserve"> </w:t>
+      </w:r>
+      <w:r>
+        <w:rPr>
+          <w:bCs/>
+          <w:b/>
+        </w:rPr>
+        <w:t xml:space="preserve">56</w:t>
+      </w:r>
+      <w:r>
+        <w:t xml:space="preserve">, 1078–1087 (1999).</w:t>
+      </w:r>
+    </w:p>
     <w:bookmarkEnd w:id="29"/>
+    <w:bookmarkEnd w:id="30"/>
     <w:p>
       <w:r>
         <w:br w:type="page"/>
-      </w:r>
-    </w:p>
-    <w:bookmarkEnd w:id="30"/>
-    <w:bookmarkStart w:id="31" w:name="figures"/>
-    <w:p>
-      <w:pPr>
-        <w:pStyle w:val="Heading1"/>
-      </w:pPr>
-      <w:r>
-        <w:t xml:space="preserve">Figures</w:t>
       </w:r>
     </w:p>
     <w:bookmarkEnd w:id="31"/>
+    <w:bookmarkStart w:id="32" w:name="figures"/>
+    <w:p>
+      <w:pPr>
+        <w:pStyle w:val="Heading1"/>
+      </w:pPr>
+      <w:r>
+        <w:t xml:space="preserve">Figures</w:t>
+      </w:r>
+    </w:p>
+    <w:bookmarkEnd w:id="32"/>
     <w:sectPr>
       <w:footerReference r:id="rId9" w:type="default"/>
       <w:pgSz w:h="15840" w:w="12240"/>

</xml_diff>

<commit_message>
Build up to multispecies equations
</commit_message>
<xml_diff>
--- a/analysis/paper/_book/ms.docx
+++ b/analysis/paper/_book/ms.docx
@@ -361,7 +361,7 @@
         <w:br/>
       </w:r>
       <w:r>
-        <w:t xml:space="preserve">2022-04-14</w:t>
+        <w:t xml:space="preserve">2022-04-27</w:t>
       </w:r>
     </w:p>
     <w:p>
@@ -434,7 +434,7 @@
         <w:pStyle w:val="FirstParagraph"/>
       </w:pPr>
       <w:r>
-        <w:t xml:space="preserve">Trends in fish populations have frequently been described using biomass dynamic models of the form</w:t>
+        <w:t xml:space="preserve">Trends in fish populations have frequently been described using state-space biomass dynamic models of the form</w:t>
       </w:r>
     </w:p>
     <w:p>
@@ -463,6 +463,12 @@
                     <m:count m:val="1"/>
                   </m:mcPr>
                 </m:mc>
+                <m:mc>
+                  <m:mcPr>
+                    <m:mcJc m:val="right"/>
+                    <m:count m:val="1"/>
+                  </m:mcPr>
+                </m:mc>
               </m:mcs>
             </m:mPr>
             <m:mr>
@@ -485,36 +491,8 @@
                   </m:rPr>
                   <m:t>=</m:t>
                 </m:r>
-                <m:sSub>
-                  <m:e>
-                    <m:r>
-                      <m:t>B</m:t>
-                    </m:r>
-                  </m:e>
-                  <m:sub>
-                    <m:r>
-                      <m:t>y</m:t>
-                    </m:r>
-                    <m:r>
-                      <m:rPr>
-                        <m:sty m:val="p"/>
-                      </m:rPr>
-                      <m:t>−</m:t>
-                    </m:r>
-                    <m:r>
-                      <m:t>1</m:t>
-                    </m:r>
-                  </m:sub>
-                </m:sSub>
-                <m:r>
-                  <m:rPr>
-                    <m:sty m:val="p"/>
-                  </m:rPr>
-                  <m:t>+</m:t>
-                </m:r>
-                <m:r>
-                  <m:t>g</m:t>
-                </m:r>
+              </m:e>
+              <m:e>
                 <m:d>
                   <m:dPr>
                     <m:begChr m:val="("/>
@@ -544,35 +522,96 @@
                         </m:r>
                       </m:sub>
                     </m:sSub>
-                  </m:e>
-                </m:d>
-                <m:r>
-                  <m:rPr>
-                    <m:sty m:val="p"/>
-                  </m:rPr>
-                  <m:t>−</m:t>
-                </m:r>
-                <m:sSub>
-                  <m:e>
-                    <m:r>
-                      <m:t>C</m:t>
-                    </m:r>
-                  </m:e>
-                  <m:sub>
-                    <m:r>
-                      <m:t>y</m:t>
-                    </m:r>
+                    <m:r>
+                      <m:rPr>
+                        <m:sty m:val="p"/>
+                      </m:rPr>
+                      <m:t>+</m:t>
+                    </m:r>
+                    <m:r>
+                      <m:t>g</m:t>
+                    </m:r>
+                    <m:d>
+                      <m:dPr>
+                        <m:begChr m:val="("/>
+                        <m:endChr m:val=")"/>
+                        <m:sepChr m:val=""/>
+                        <m:grow/>
+                      </m:dPr>
+                      <m:e>
+                        <m:sSub>
+                          <m:e>
+                            <m:r>
+                              <m:t>B</m:t>
+                            </m:r>
+                          </m:e>
+                          <m:sub>
+                            <m:r>
+                              <m:t>y</m:t>
+                            </m:r>
+                            <m:r>
+                              <m:rPr>
+                                <m:sty m:val="p"/>
+                              </m:rPr>
+                              <m:t>−</m:t>
+                            </m:r>
+                            <m:r>
+                              <m:t>1</m:t>
+                            </m:r>
+                          </m:sub>
+                        </m:sSub>
+                      </m:e>
+                    </m:d>
                     <m:r>
                       <m:rPr>
                         <m:sty m:val="p"/>
                       </m:rPr>
                       <m:t>−</m:t>
                     </m:r>
-                    <m:r>
-                      <m:t>1</m:t>
-                    </m:r>
-                  </m:sub>
-                </m:sSub>
+                    <m:sSub>
+                      <m:e>
+                        <m:r>
+                          <m:t>C</m:t>
+                        </m:r>
+                      </m:e>
+                      <m:sub>
+                        <m:r>
+                          <m:t>y</m:t>
+                        </m:r>
+                        <m:r>
+                          <m:rPr>
+                            <m:sty m:val="p"/>
+                          </m:rPr>
+                          <m:t>−</m:t>
+                        </m:r>
+                        <m:r>
+                          <m:t>1</m:t>
+                        </m:r>
+                      </m:sub>
+                    </m:sSub>
+                  </m:e>
+                </m:d>
+                <m:sSup>
+                  <m:e>
+                    <m:r>
+                      <m:t>e</m:t>
+                    </m:r>
+                  </m:e>
+                  <m:sup>
+                    <m:sSub>
+                      <m:e>
+                        <m:r>
+                          <m:t>δ</m:t>
+                        </m:r>
+                      </m:e>
+                      <m:sub>
+                        <m:r>
+                          <m:t>y</m:t>
+                        </m:r>
+                      </m:sub>
+                    </m:sSub>
+                  </m:sup>
+                </m:sSup>
               </m:e>
               <m:e>
                 <m:r>
@@ -588,6 +627,114 @@
                   <m:e>
                     <m:r>
                       <m:t>1</m:t>
+                    </m:r>
+                  </m:e>
+                </m:d>
+              </m:e>
+            </m:mr>
+            <m:mr>
+              <m:e/>
+            </m:mr>
+            <m:mr>
+              <m:e>
+                <m:sSub>
+                  <m:e>
+                    <m:r>
+                      <m:t>I</m:t>
+                    </m:r>
+                  </m:e>
+                  <m:sub>
+                    <m:r>
+                      <m:t>y</m:t>
+                    </m:r>
+                    <m:r>
+                      <m:rPr>
+                        <m:sty m:val="p"/>
+                      </m:rPr>
+                      <m:t>,</m:t>
+                    </m:r>
+                    <m:r>
+                      <m:t>i</m:t>
+                    </m:r>
+                  </m:sub>
+                </m:sSub>
+                <m:r>
+                  <m:rPr>
+                    <m:sty m:val="p"/>
+                  </m:rPr>
+                  <m:t>=</m:t>
+                </m:r>
+              </m:e>
+              <m:e>
+                <m:sSub>
+                  <m:e>
+                    <m:r>
+                      <m:t>q</m:t>
+                    </m:r>
+                  </m:e>
+                  <m:sub>
+                    <m:r>
+                      <m:t>i</m:t>
+                    </m:r>
+                  </m:sub>
+                </m:sSub>
+                <m:sSub>
+                  <m:e>
+                    <m:r>
+                      <m:t>B</m:t>
+                    </m:r>
+                  </m:e>
+                  <m:sub>
+                    <m:r>
+                      <m:t>y</m:t>
+                    </m:r>
+                  </m:sub>
+                </m:sSub>
+                <m:sSup>
+                  <m:e>
+                    <m:r>
+                      <m:t>e</m:t>
+                    </m:r>
+                  </m:e>
+                  <m:sup>
+                    <m:sSub>
+                      <m:e>
+                        <m:r>
+                          <m:t>ε</m:t>
+                        </m:r>
+                      </m:e>
+                      <m:sub>
+                        <m:r>
+                          <m:t>y</m:t>
+                        </m:r>
+                        <m:r>
+                          <m:rPr>
+                            <m:sty m:val="p"/>
+                          </m:rPr>
+                          <m:t>,</m:t>
+                        </m:r>
+                        <m:r>
+                          <m:t>i</m:t>
+                        </m:r>
+                      </m:sub>
+                    </m:sSub>
+                  </m:sup>
+                </m:sSup>
+              </m:e>
+              <m:e>
+                <m:r>
+                  <m:t>  </m:t>
+                </m:r>
+                <m:d>
+                  <m:dPr>
+                    <m:begChr m:val="("/>
+                    <m:endChr m:val=")"/>
+                    <m:sepChr m:val=""/>
+                    <m:grow/>
+                  </m:dPr>
+                  <m:e>
+                    <m:r>
+                      <m:t>2</m:t>
                     </m:r>
                   </m:e>
                 </m:d>
@@ -670,7 +817,7 @@
         </m:r>
       </m:oMath>
       <w:r>
-        <w:t xml:space="preserve">, and changes in biomass due to growth, recruitment, and natural mortality are captured via the production function</w:t>
+        <w:t xml:space="preserve">,</w:t>
       </w:r>
       <w:r>
         <w:t xml:space="preserve"> </w:t>
@@ -697,9 +844,134 @@
         <w:t xml:space="preserve"> </w:t>
       </w:r>
       <w:r>
+        <w:t xml:space="preserve">is production as a function of biomass,</w:t>
+      </w:r>
+      <w:r>
+        <w:t xml:space="preserve"> </w:t>
+      </w:r>
+      <m:oMath>
+        <m:sSub>
+          <m:e>
+            <m:r>
+              <m:t>I</m:t>
+            </m:r>
+          </m:e>
+          <m:sub>
+            <m:r>
+              <m:t>y</m:t>
+            </m:r>
+            <m:r>
+              <m:rPr>
+                <m:sty m:val="p"/>
+              </m:rPr>
+              <m:t>,</m:t>
+            </m:r>
+            <m:r>
+              <m:t>s</m:t>
+            </m:r>
+          </m:sub>
+        </m:sSub>
+      </m:oMath>
+      <w:r>
+        <w:t xml:space="preserve"> </w:t>
+      </w:r>
+      <w:r>
+        <w:t xml:space="preserve">is an index of relative abundance in year</w:t>
+      </w:r>
+      <w:r>
+        <w:t xml:space="preserve"> </w:t>
+      </w:r>
+      <m:oMath>
+        <m:r>
+          <m:t>y</m:t>
+        </m:r>
+      </m:oMath>
+      <w:r>
+        <w:t xml:space="preserve"> </w:t>
+      </w:r>
+      <w:r>
+        <w:t xml:space="preserve">from survey</w:t>
+      </w:r>
+      <w:r>
+        <w:t xml:space="preserve"> </w:t>
+      </w:r>
+      <m:oMath>
+        <m:r>
+          <m:t>i</m:t>
+        </m:r>
+      </m:oMath>
+      <w:r>
+        <w:t xml:space="preserve">,</w:t>
+      </w:r>
+      <w:r>
+        <w:t xml:space="preserve"> </w:t>
+      </w:r>
+      <m:oMath>
+        <m:sSub>
+          <m:e>
+            <m:r>
+              <m:t>q</m:t>
+            </m:r>
+          </m:e>
+          <m:sub>
+            <m:r>
+              <m:t>i</m:t>
+            </m:r>
+          </m:sub>
+        </m:sSub>
+      </m:oMath>
+      <w:r>
+        <w:t xml:space="preserve"> </w:t>
+      </w:r>
+      <w:r>
+        <w:t xml:space="preserve">is the time-invariant catchability coefficient for survey index</w:t>
+      </w:r>
+      <w:r>
+        <w:t xml:space="preserve"> </w:t>
+      </w:r>
+      <m:oMath>
+        <m:r>
+          <m:t>i</m:t>
+        </m:r>
+      </m:oMath>
+      <w:r>
+        <w:t xml:space="preserve">,</w:t>
+      </w:r>
+      <w:r>
+        <w:t xml:space="preserve"> </w:t>
+      </w:r>
+      <m:oMath>
+        <m:r>
+          <m:t>δ</m:t>
+        </m:r>
+      </m:oMath>
+      <w:r>
+        <w:t xml:space="preserve"> </w:t>
+      </w:r>
+      <w:r>
+        <w:t xml:space="preserve">is process error, and</w:t>
+      </w:r>
+      <w:r>
+        <w:t xml:space="preserve"> </w:t>
+      </w:r>
+      <m:oMath>
+        <m:r>
+          <m:t>ε</m:t>
+        </m:r>
+      </m:oMath>
+      <w:r>
+        <w:t xml:space="preserve"> </w:t>
+      </w:r>
+      <w:r>
+        <w:t xml:space="preserve">is observation error. Statistical challenges aside, the most difficult aspect of this model to parameterize is the production function as it needs to capture changes caused by growth, recruitment, and natural mortality. Schaefer</w:t>
+      </w:r>
+      <w:r>
+        <w:t xml:space="preserve"> </w:t>
+      </w:r>
+      <w:r>
         <w:t xml:space="preserve">(</w:t>
       </w:r>
-      <w:hyperlink w:anchor="ref-polacheck1993">
+      <w:hyperlink w:anchor="ref-schaefer1954">
         <w:r>
           <w:rPr>
             <w:rStyle w:val="Hyperlink"/>
@@ -711,7 +983,10 @@
         <w:t xml:space="preserve">)</w:t>
       </w:r>
       <w:r>
-        <w:t xml:space="preserve">. An early and influential form for the production function was based on the logistic equation,</w:t>
+        <w:t xml:space="preserve"> </w:t>
+      </w:r>
+      <w:r>
+        <w:t xml:space="preserve">proposed a solution by applying the logistic equation to describe self-limiting growth,</w:t>
       </w:r>
     </w:p>
     <w:p>
@@ -806,6 +1081,12 @@
                     </m:f>
                   </m:e>
                 </m:d>
+                <m:r>
+                  <m:rPr>
+                    <m:sty m:val="p"/>
+                  </m:rPr>
+                  <m:t>,</m:t>
+                </m:r>
               </m:e>
               <m:e>
                 <m:r>
@@ -820,7 +1101,7 @@
                   </m:dPr>
                   <m:e>
                     <m:r>
-                      <m:t>2</m:t>
+                      <m:t>3</m:t>
                     </m:r>
                   </m:e>
                 </m:d>
@@ -849,7 +1130,7 @@
         <w:t xml:space="preserve"> </w:t>
       </w:r>
       <w:r>
-        <w:t xml:space="preserve">is the maximum per-capita rate of change, and</w:t>
+        <w:t xml:space="preserve">is the maximum per-capita rate of change and</w:t>
       </w:r>
       <w:r>
         <w:t xml:space="preserve"> </w:t>
@@ -863,27 +1144,7 @@
         <w:t xml:space="preserve"> </w:t>
       </w:r>
       <w:r>
-        <w:t xml:space="preserve">is the carrying capacity</w:t>
-      </w:r>
-      <w:r>
-        <w:t xml:space="preserve"> </w:t>
-      </w:r>
-      <w:r>
-        <w:t xml:space="preserve">(</w:t>
-      </w:r>
-      <w:hyperlink w:anchor="ref-schaefer1954">
-        <w:r>
-          <w:rPr>
-            <w:rStyle w:val="Hyperlink"/>
-          </w:rPr>
-          <w:t xml:space="preserve">2</w:t>
-        </w:r>
-      </w:hyperlink>
-      <w:r>
-        <w:t xml:space="preserve">)</w:t>
-      </w:r>
-      <w:r>
-        <w:t xml:space="preserve">. That is, a populations’ intrinsic ability to grow (</w:t>
+        <w:t xml:space="preserve">is the carrying capacity. That is, a populations’ intrinsic ability to grow (</w:t>
       </w:r>
       <m:oMath>
         <m:r>
@@ -920,38 +1181,207 @@
         </m:r>
       </m:oMath>
       <w:r>
-        <w:t xml:space="preserve">).</w:t>
+        <w:t xml:space="preserve">). While this formulation offers an elegant description of single-species population dynamics, it assumes that density-dependent effects are solely caused by intraspecific competition and ignores the potential effects of other species inhabiting the same ecological area. We present an extension of equation (3) that attempts to account for intra and interspecific competition by assuming that density-dependent effects are incurred when the total biomass of multiple species exceeds the capacity of the system,</w:t>
       </w:r>
     </w:p>
     <w:p>
       <w:pPr>
         <w:pStyle w:val="BodyText"/>
       </w:pPr>
-      <w:r>
-        <w:t xml:space="preserve">Combining equations (1) and (2) results in the Schaefer production model and, by applying a state-space framework</w:t>
-      </w:r>
-      <w:r>
-        <w:t xml:space="preserve"> </w:t>
-      </w:r>
-      <w:r>
-        <w:t xml:space="preserve">(sensu</w:t>
-      </w:r>
-      <w:r>
-        <w:t xml:space="preserve"> </w:t>
-      </w:r>
-      <w:hyperlink w:anchor="ref-meyer1999">
-        <w:r>
-          <w:rPr>
-            <w:rStyle w:val="Hyperlink"/>
-          </w:rPr>
-          <w:t xml:space="preserve">3</w:t>
-        </w:r>
-      </w:hyperlink>
-      <w:r>
-        <w:t xml:space="preserve">)</w:t>
-      </w:r>
-      <w:r>
-        <w:t xml:space="preserve">, the stochastic form of this population process may be informed by survey data with observation error. Specifically,</w:t>
+      <m:oMathPara>
+        <m:oMathParaPr>
+          <m:jc m:val="center"/>
+        </m:oMathParaPr>
+        <m:oMath>
+          <m:m>
+            <m:mPr>
+              <m:baseJc m:val="center"/>
+              <m:plcHide m:val="1"/>
+              <m:mcs>
+                <m:mc>
+                  <m:mcPr>
+                    <m:mcJc m:val="right"/>
+                    <m:count m:val="1"/>
+                  </m:mcPr>
+                </m:mc>
+                <m:mc>
+                  <m:mcPr>
+                    <m:mcJc m:val="left"/>
+                    <m:count m:val="1"/>
+                  </m:mcPr>
+                </m:mc>
+              </m:mcs>
+            </m:mPr>
+            <m:mr>
+              <m:e>
+                <m:r>
+                  <m:t>g</m:t>
+                </m:r>
+                <m:d>
+                  <m:dPr>
+                    <m:begChr m:val="("/>
+                    <m:endChr m:val=")"/>
+                    <m:sepChr m:val=""/>
+                    <m:grow/>
+                  </m:dPr>
+                  <m:e>
+                    <m:sSub>
+                      <m:e>
+                        <m:r>
+                          <m:t>B</m:t>
+                        </m:r>
+                      </m:e>
+                      <m:sub>
+                        <m:r>
+                          <m:t>s</m:t>
+                        </m:r>
+                      </m:sub>
+                    </m:sSub>
+                  </m:e>
+                </m:d>
+                <m:r>
+                  <m:rPr>
+                    <m:sty m:val="p"/>
+                  </m:rPr>
+                  <m:t>=</m:t>
+                </m:r>
+                <m:sSub>
+                  <m:e>
+                    <m:r>
+                      <m:t>r</m:t>
+                    </m:r>
+                  </m:e>
+                  <m:sub>
+                    <m:r>
+                      <m:t>s</m:t>
+                    </m:r>
+                  </m:sub>
+                </m:sSub>
+                <m:sSub>
+                  <m:e>
+                    <m:r>
+                      <m:t>B</m:t>
+                    </m:r>
+                  </m:e>
+                  <m:sub>
+                    <m:r>
+                      <m:t>s</m:t>
+                    </m:r>
+                  </m:sub>
+                </m:sSub>
+                <m:d>
+                  <m:dPr>
+                    <m:begChr m:val="("/>
+                    <m:endChr m:val=")"/>
+                    <m:sepChr m:val=""/>
+                    <m:grow/>
+                  </m:dPr>
+                  <m:e>
+                    <m:r>
+                      <m:t>1</m:t>
+                    </m:r>
+                    <m:r>
+                      <m:rPr>
+                        <m:sty m:val="p"/>
+                      </m:rPr>
+                      <m:t>−</m:t>
+                    </m:r>
+                    <m:f>
+                      <m:fPr>
+                        <m:type m:val="bar"/>
+                      </m:fPr>
+                      <m:num>
+                        <m:nary>
+                          <m:naryPr>
+                            <m:chr m:val="∑"/>
+                            <m:limLoc m:val="undOvr"/>
+                            <m:subHide m:val="0"/>
+                            <m:supHide m:val="1"/>
+                          </m:naryPr>
+                          <m:sub>
+                            <m:r>
+                              <m:t>s</m:t>
+                            </m:r>
+                          </m:sub>
+                          <m:sup>
+                            <m:r>
+                              <m:t>​</m:t>
+                            </m:r>
+                          </m:sup>
+                          <m:e>
+                            <m:sSub>
+                              <m:e>
+                                <m:r>
+                                  <m:t>B</m:t>
+                                </m:r>
+                              </m:e>
+                              <m:sub>
+                                <m:r>
+                                  <m:t>s</m:t>
+                                </m:r>
+                              </m:sub>
+                            </m:sSub>
+                          </m:e>
+                        </m:nary>
+                      </m:num>
+                      <m:den>
+                        <m:r>
+                          <m:t>K</m:t>
+                        </m:r>
+                      </m:den>
+                    </m:f>
+                  </m:e>
+                </m:d>
+                <m:r>
+                  <m:rPr>
+                    <m:sty m:val="p"/>
+                  </m:rPr>
+                  <m:t>,</m:t>
+                </m:r>
+              </m:e>
+              <m:e>
+                <m:r>
+                  <m:t>  </m:t>
+                </m:r>
+                <m:d>
+                  <m:dPr>
+                    <m:begChr m:val="("/>
+                    <m:endChr m:val=")"/>
+                    <m:sepChr m:val=""/>
+                    <m:grow/>
+                  </m:dPr>
+                  <m:e>
+                    <m:r>
+                      <m:t>4</m:t>
+                    </m:r>
+                  </m:e>
+                </m:d>
+              </m:e>
+            </m:mr>
+          </m:m>
+        </m:oMath>
+      </m:oMathPara>
+    </w:p>
+    <w:p>
+      <w:pPr>
+        <w:pStyle w:val="FirstParagraph"/>
+      </w:pPr>
+      <w:r>
+        <w:t xml:space="preserve">where</w:t>
+      </w:r>
+      <w:r>
+        <w:t xml:space="preserve"> </w:t>
+      </w:r>
+      <m:oMath>
+        <m:r>
+          <m:t>s</m:t>
+        </m:r>
+      </m:oMath>
+      <w:r>
+        <w:t xml:space="preserve"> </w:t>
+      </w:r>
+      <w:r>
+        <w:t xml:space="preserve">represents species. Combining equations (1), (2), and (4), our model becomes</w:t>
       </w:r>
     </w:p>
     <w:p>
@@ -986,12 +1416,6 @@
                     <m:count m:val="1"/>
                   </m:mcPr>
                 </m:mc>
-                <m:mc>
-                  <m:mcPr>
-                    <m:mcJc m:val="left"/>
-                    <m:count m:val="1"/>
-                  </m:mcPr>
-                </m:mc>
               </m:mcs>
             </m:mPr>
             <m:mr>
@@ -1006,10 +1430,17 @@
                     <m:r>
                       <m:t>y</m:t>
                     </m:r>
+                    <m:r>
+                      <m:rPr>
+                        <m:sty m:val="p"/>
+                      </m:rPr>
+                      <m:t>,</m:t>
+                    </m:r>
+                    <m:r>
+                      <m:t>s</m:t>
+                    </m:r>
                   </m:sub>
                 </m:sSub>
-              </m:e>
-              <m:e>
                 <m:r>
                   <m:rPr>
                     <m:sty m:val="p"/>
@@ -1045,6 +1476,15 @@
                         <m:r>
                           <m:t>1</m:t>
                         </m:r>
+                        <m:r>
+                          <m:rPr>
+                            <m:sty m:val="p"/>
+                          </m:rPr>
+                          <m:t>,</m:t>
+                        </m:r>
+                        <m:r>
+                          <m:t>s</m:t>
+                        </m:r>
                       </m:sub>
                     </m:sSub>
                     <m:r>
@@ -1053,9 +1493,18 @@
                       </m:rPr>
                       <m:t>+</m:t>
                     </m:r>
-                    <m:r>
-                      <m:t>r</m:t>
-                    </m:r>
+                    <m:sSub>
+                      <m:e>
+                        <m:r>
+                          <m:t>r</m:t>
+                        </m:r>
+                      </m:e>
+                      <m:sub>
+                        <m:r>
+                          <m:t>s</m:t>
+                        </m:r>
+                      </m:sub>
+                    </m:sSub>
                     <m:sSub>
                       <m:e>
                         <m:r>
@@ -1074,6 +1523,15 @@
                         </m:r>
                         <m:r>
                           <m:t>1</m:t>
+                        </m:r>
+                        <m:r>
+                          <m:rPr>
+                            <m:sty m:val="p"/>
+                          </m:rPr>
+                          <m:t>,</m:t>
+                        </m:r>
+                        <m:r>
+                          <m:t>s</m:t>
                         </m:r>
                       </m:sub>
                     </m:sSub>
@@ -1099,27 +1557,56 @@
                             <m:type m:val="bar"/>
                           </m:fPr>
                           <m:num>
-                            <m:sSub>
-                              <m:e>
-                                <m:r>
-                                  <m:t>B</m:t>
-                                </m:r>
-                              </m:e>
+                            <m:nary>
+                              <m:naryPr>
+                                <m:chr m:val="∑"/>
+                                <m:limLoc m:val="undOvr"/>
+                                <m:subHide m:val="0"/>
+                                <m:supHide m:val="1"/>
+                              </m:naryPr>
                               <m:sub>
                                 <m:r>
-                                  <m:t>y</m:t>
-                                </m:r>
-                                <m:r>
-                                  <m:rPr>
-                                    <m:sty m:val="p"/>
-                                  </m:rPr>
-                                  <m:t>−</m:t>
-                                </m:r>
-                                <m:r>
-                                  <m:t>1</m:t>
+                                  <m:t>s</m:t>
                                 </m:r>
                               </m:sub>
-                            </m:sSub>
+                              <m:sup>
+                                <m:r>
+                                  <m:t>​</m:t>
+                                </m:r>
+                              </m:sup>
+                              <m:e>
+                                <m:sSub>
+                                  <m:e>
+                                    <m:r>
+                                      <m:t>B</m:t>
+                                    </m:r>
+                                  </m:e>
+                                  <m:sub>
+                                    <m:r>
+                                      <m:t>y</m:t>
+                                    </m:r>
+                                    <m:r>
+                                      <m:rPr>
+                                        <m:sty m:val="p"/>
+                                      </m:rPr>
+                                      <m:t>−</m:t>
+                                    </m:r>
+                                    <m:r>
+                                      <m:t>1</m:t>
+                                    </m:r>
+                                    <m:r>
+                                      <m:rPr>
+                                        <m:sty m:val="p"/>
+                                      </m:rPr>
+                                      <m:t>,</m:t>
+                                    </m:r>
+                                    <m:r>
+                                      <m:t>s</m:t>
+                                    </m:r>
+                                  </m:sub>
+                                </m:sSub>
+                              </m:e>
+                            </m:nary>
                           </m:num>
                           <m:den>
                             <m:r>
@@ -1174,6 +1661,15 @@
                       <m:sub>
                         <m:r>
                           <m:t>y</m:t>
+                        </m:r>
+                        <m:r>
+                          <m:rPr>
+                            <m:sty m:val="p"/>
+                          </m:rPr>
+                          <m:t>,</m:t>
+                        </m:r>
+                        <m:r>
+                          <m:t>s</m:t>
                         </m:r>
                       </m:sub>
                     </m:sSub>
@@ -1193,13 +1689,16 @@
                   </m:dPr>
                   <m:e>
                     <m:r>
-                      <m:t>3</m:t>
+                      <m:t>4</m:t>
                     </m:r>
                   </m:e>
                 </m:d>
               </m:e>
             </m:mr>
             <m:mr>
+              <m:e/>
+            </m:mr>
+            <m:mr>
               <m:e>
                 <m:sSub>
                   <m:e>
@@ -1220,10 +1719,17 @@
                     <m:r>
                       <m:t>s</m:t>
                     </m:r>
+                    <m:r>
+                      <m:rPr>
+                        <m:sty m:val="p"/>
+                      </m:rPr>
+                      <m:t>,</m:t>
+                    </m:r>
+                    <m:r>
+                      <m:t>i</m:t>
+                    </m:r>
                   </m:sub>
                 </m:sSub>
-              </m:e>
-              <m:e>
                 <m:r>
                   <m:rPr>
                     <m:sty m:val="p"/>
@@ -1242,6 +1748,15 @@
                     <m:r>
                       <m:t>s</m:t>
                     </m:r>
+                    <m:r>
+                      <m:rPr>
+                        <m:sty m:val="p"/>
+                      </m:rPr>
+                      <m:t>,</m:t>
+                    </m:r>
+                    <m:r>
+                      <m:t>i</m:t>
+                    </m:r>
                   </m:sub>
                 </m:sSub>
                 <m:sSub>
@@ -1254,6 +1769,15 @@
                     <m:r>
                       <m:t>y</m:t>
                     </m:r>
+                    <m:r>
+                      <m:rPr>
+                        <m:sty m:val="p"/>
+                      </m:rPr>
+                      <m:t>,</m:t>
+                    </m:r>
+                    <m:r>
+                      <m:t>s</m:t>
+                    </m:r>
                   </m:sub>
                 </m:sSub>
                 <m:sSup>
@@ -1282,10 +1806,25 @@
                         <m:r>
                           <m:t>s</m:t>
                         </m:r>
+                        <m:r>
+                          <m:rPr>
+                            <m:sty m:val="p"/>
+                          </m:rPr>
+                          <m:t>,</m:t>
+                        </m:r>
+                        <m:r>
+                          <m:t>i</m:t>
+                        </m:r>
                       </m:sub>
                     </m:sSub>
                   </m:sup>
                 </m:sSup>
+                <m:r>
+                  <m:rPr>
+                    <m:sty m:val="p"/>
+                  </m:rPr>
+                  <m:t>.</m:t>
+                </m:r>
               </m:e>
               <m:e>
                 <m:r>
@@ -1300,7 +1839,7 @@
                   </m:dPr>
                   <m:e>
                     <m:r>
-                      <m:t>4</m:t>
+                      <m:t>5</m:t>
                     </m:r>
                   </m:e>
                 </m:d>
@@ -1310,133 +1849,6 @@
         </m:oMath>
       </m:oMathPara>
     </w:p>
-    <w:p>
-      <w:pPr>
-        <w:pStyle w:val="FirstParagraph"/>
-      </w:pPr>
-      <w:r>
-        <w:t xml:space="preserve">where</w:t>
-      </w:r>
-      <w:r>
-        <w:t xml:space="preserve"> </w:t>
-      </w:r>
-      <m:oMath>
-        <m:r>
-          <m:t>δ</m:t>
-        </m:r>
-      </m:oMath>
-      <w:r>
-        <w:t xml:space="preserve"> </w:t>
-      </w:r>
-      <w:r>
-        <w:t xml:space="preserve">represents process error,</w:t>
-      </w:r>
-      <w:r>
-        <w:t xml:space="preserve"> </w:t>
-      </w:r>
-      <m:oMath>
-        <m:r>
-          <m:t>ε</m:t>
-        </m:r>
-      </m:oMath>
-      <w:r>
-        <w:t xml:space="preserve"> </w:t>
-      </w:r>
-      <w:r>
-        <w:t xml:space="preserve">represents observation error,</w:t>
-      </w:r>
-      <w:r>
-        <w:t xml:space="preserve"> </w:t>
-      </w:r>
-      <m:oMath>
-        <m:sSub>
-          <m:e>
-            <m:r>
-              <m:t>I</m:t>
-            </m:r>
-          </m:e>
-          <m:sub>
-            <m:r>
-              <m:t>y</m:t>
-            </m:r>
-            <m:r>
-              <m:rPr>
-                <m:sty m:val="p"/>
-              </m:rPr>
-              <m:t>,</m:t>
-            </m:r>
-            <m:r>
-              <m:t>s</m:t>
-            </m:r>
-          </m:sub>
-        </m:sSub>
-      </m:oMath>
-      <w:r>
-        <w:t xml:space="preserve"> </w:t>
-      </w:r>
-      <w:r>
-        <w:t xml:space="preserve">is an index of relative abundance in year</w:t>
-      </w:r>
-      <w:r>
-        <w:t xml:space="preserve"> </w:t>
-      </w:r>
-      <m:oMath>
-        <m:r>
-          <m:t>y</m:t>
-        </m:r>
-      </m:oMath>
-      <w:r>
-        <w:t xml:space="preserve"> </w:t>
-      </w:r>
-      <w:r>
-        <w:t xml:space="preserve">from survey</w:t>
-      </w:r>
-      <w:r>
-        <w:t xml:space="preserve"> </w:t>
-      </w:r>
-      <m:oMath>
-        <m:r>
-          <m:t>s</m:t>
-        </m:r>
-      </m:oMath>
-      <w:r>
-        <w:t xml:space="preserve">, and</w:t>
-      </w:r>
-      <w:r>
-        <w:t xml:space="preserve"> </w:t>
-      </w:r>
-      <m:oMath>
-        <m:sSub>
-          <m:e>
-            <m:r>
-              <m:t>q</m:t>
-            </m:r>
-          </m:e>
-          <m:sub>
-            <m:r>
-              <m:t>s</m:t>
-            </m:r>
-          </m:sub>
-        </m:sSub>
-      </m:oMath>
-      <w:r>
-        <w:t xml:space="preserve"> </w:t>
-      </w:r>
-      <w:r>
-        <w:t xml:space="preserve">is the time-invariant catchability coefficient for survey</w:t>
-      </w:r>
-      <w:r>
-        <w:t xml:space="preserve"> </w:t>
-      </w:r>
-      <m:oMath>
-        <m:r>
-          <m:t>s</m:t>
-        </m:r>
-      </m:oMath>
-      <w:r>
-        <w:t xml:space="preserve">.</w:t>
-      </w:r>
-    </w:p>
     <w:bookmarkEnd w:id="22"/>
     <w:bookmarkEnd w:id="23"/>
     <w:bookmarkStart w:id="24" w:name="results"/>
@@ -1477,7 +1889,7 @@
       </w:r>
     </w:p>
     <w:bookmarkEnd w:id="26"/>
-    <w:bookmarkStart w:id="31" w:name="references"/>
+    <w:bookmarkStart w:id="29" w:name="references"/>
     <w:p>
       <w:pPr>
         <w:pStyle w:val="Heading1"/>
@@ -1486,56 +1898,14 @@
         <w:t xml:space="preserve">References</w:t>
       </w:r>
     </w:p>
-    <w:bookmarkStart w:id="30" w:name="refs"/>
-    <w:bookmarkStart w:id="27" w:name="ref-polacheck1993"/>
+    <w:bookmarkStart w:id="28" w:name="refs"/>
+    <w:bookmarkStart w:id="27" w:name="ref-schaefer1954"/>
     <w:p>
       <w:pPr>
         <w:pStyle w:val="Bibliography"/>
       </w:pPr>
       <w:r>
         <w:t xml:space="preserve">1.</w:t>
-      </w:r>
-      <w:r>
-        <w:t xml:space="preserve"> </w:t>
-      </w:r>
-      <w:r>
-        <w:t xml:space="preserve">	</w:t>
-      </w:r>
-      <w:r>
-        <w:t xml:space="preserve">T. Polacheck, R. Hilborn, A. E. Punt, Fitting surplus production models: Comparing methods and measuring uncertainty.</w:t>
-      </w:r>
-      <w:r>
-        <w:t xml:space="preserve"> </w:t>
-      </w:r>
-      <w:r>
-        <w:rPr>
-          <w:iCs/>
-          <w:i/>
-        </w:rPr>
-        <w:t xml:space="preserve">Canadian Journal of Fisheries and Aquatic Sciences</w:t>
-      </w:r>
-      <w:r>
-        <w:t xml:space="preserve"> </w:t>
-      </w:r>
-      <w:r>
-        <w:rPr>
-          <w:bCs/>
-          <w:b/>
-        </w:rPr>
-        <w:t xml:space="preserve">50</w:t>
-      </w:r>
-      <w:r>
-        <w:t xml:space="preserve">, 2597–2607 (1993).</w:t>
-      </w:r>
-    </w:p>
-    <w:bookmarkEnd w:id="27"/>
-    <w:bookmarkStart w:id="28" w:name="ref-schaefer1954"/>
-    <w:p>
-      <w:pPr>
-        <w:pStyle w:val="Bibliography"/>
-      </w:pPr>
-      <w:r>
-        <w:t xml:space="preserve">2.</w:t>
       </w:r>
       <w:r>
         <w:t xml:space="preserve"> </w:t>
@@ -1570,66 +1940,24 @@
         <w:t xml:space="preserve">, 23–56 (1954).</w:t>
       </w:r>
     </w:p>
+    <w:bookmarkEnd w:id="27"/>
     <w:bookmarkEnd w:id="28"/>
-    <w:bookmarkStart w:id="29" w:name="ref-meyer1999"/>
     <w:p>
-      <w:pPr>
-        <w:pStyle w:val="Bibliography"/>
-      </w:pPr>
-      <w:r>
-        <w:t xml:space="preserve">3.</w:t>
-      </w:r>
-      <w:r>
-        <w:t xml:space="preserve"> </w:t>
-      </w:r>
-      <w:r>
-        <w:t xml:space="preserve">	</w:t>
-      </w:r>
-      <w:r>
-        <w:t xml:space="preserve">R. Meyer, R. B. Millar, BUGS in bayesian stock assessments.</w:t>
-      </w:r>
-      <w:r>
-        <w:t xml:space="preserve"> </w:t>
-      </w:r>
-      <w:r>
-        <w:rPr>
-          <w:iCs/>
-          <w:i/>
-        </w:rPr>
-        <w:t xml:space="preserve">Canadian Journal of Fisheries and Aquatic Sciences</w:t>
-      </w:r>
-      <w:r>
-        <w:t xml:space="preserve"> </w:t>
-      </w:r>
-      <w:r>
-        <w:rPr>
-          <w:bCs/>
-          <w:b/>
-        </w:rPr>
-        <w:t xml:space="preserve">56</w:t>
-      </w:r>
-      <w:r>
-        <w:t xml:space="preserve">, 1078–1087 (1999).</w:t>
+      <w:r>
+        <w:br w:type="page"/>
       </w:r>
     </w:p>
     <w:bookmarkEnd w:id="29"/>
+    <w:bookmarkStart w:id="30" w:name="figures"/>
+    <w:p>
+      <w:pPr>
+        <w:pStyle w:val="Heading1"/>
+      </w:pPr>
+      <w:r>
+        <w:t xml:space="preserve">Figures</w:t>
+      </w:r>
+    </w:p>
     <w:bookmarkEnd w:id="30"/>
-    <w:p>
-      <w:r>
-        <w:br w:type="page"/>
-      </w:r>
-    </w:p>
-    <w:bookmarkEnd w:id="31"/>
-    <w:bookmarkStart w:id="32" w:name="figures"/>
-    <w:p>
-      <w:pPr>
-        <w:pStyle w:val="Heading1"/>
-      </w:pPr>
-      <w:r>
-        <w:t xml:space="preserve">Figures</w:t>
-      </w:r>
-    </w:p>
-    <w:bookmarkEnd w:id="32"/>
     <w:sectPr>
       <w:footerReference r:id="rId9" w:type="default"/>
       <w:pgSz w:h="15840" w:w="12240"/>

</xml_diff>

<commit_message>
Start description of covariance
</commit_message>
<xml_diff>
--- a/analysis/paper/_book/ms.docx
+++ b/analysis/paper/_book/ms.docx
@@ -361,7 +361,7 @@
         <w:br/>
       </w:r>
       <w:r>
-        <w:t xml:space="preserve">2022-04-27</w:t>
+        <w:t xml:space="preserve">2022-05-10</w:t>
       </w:r>
     </w:p>
     <w:p>
@@ -1181,7 +1181,18 @@
         </m:r>
       </m:oMath>
       <w:r>
-        <w:t xml:space="preserve">). While this formulation offers an elegant description of single-species population dynamics, it assumes that density-dependent effects are solely caused by intraspecific competition and ignores the potential effects of other species inhabiting the same ecological area. We present an extension of equation (3) that attempts to account for intra and interspecific competition by assuming that density-dependent effects are incurred when the total biomass of multiple species exceeds the capacity of the system,</w:t>
+        <w:t xml:space="preserve">). While this formulation offers an elegant description of single-species population dynamics, it assumes that density-dependent effects are solely caused by intraspecific competition and ignores the potential effects of other species inhabiting the same ecological area. We present an extension of equation (3) that attempts to account for intra and interspecific competition by assuming that density-dependent effects are incurred when the total biomass of multiple species, represented by</w:t>
+      </w:r>
+      <w:r>
+        <w:t xml:space="preserve"> </w:t>
+      </w:r>
+      <m:oMath>
+        <m:r>
+          <m:t>s</m:t>
+        </m:r>
+      </m:oMath>
+      <w:r>
+        <w:t xml:space="preserve">, exceeds the capacity of the system,</w:t>
       </w:r>
     </w:p>
     <w:p>
@@ -1336,7 +1347,7 @@
                   <m:rPr>
                     <m:sty m:val="p"/>
                   </m:rPr>
-                  <m:t>,</m:t>
+                  <m:t>.</m:t>
                 </m:r>
               </m:e>
               <m:e>
@@ -1367,21 +1378,18 @@
         <w:pStyle w:val="FirstParagraph"/>
       </w:pPr>
       <w:r>
-        <w:t xml:space="preserve">where</w:t>
+        <w:t xml:space="preserve">While intrinsic rates of growth may vary across species, this formulation implies that the growth of all species is ultimately limited by the finite amount of energy in a region (i.e., as the population in the system increases towards</w:t>
       </w:r>
       <w:r>
         <w:t xml:space="preserve"> </w:t>
       </w:r>
       <m:oMath>
         <m:r>
-          <m:t>s</m:t>
+          <m:t>K</m:t>
         </m:r>
       </m:oMath>
       <w:r>
-        <w:t xml:space="preserve"> </w:t>
-      </w:r>
-      <w:r>
-        <w:t xml:space="preserve">represents species. Combining equations (1), (2), and (4), our model becomes</w:t>
+        <w:t xml:space="preserve">, year-over-year growth of all species slows). Combining equations (1), (2), and (4), our model becomes</w:t>
       </w:r>
     </w:p>
     <w:p>
@@ -1641,6 +1649,15 @@
                         <m:r>
                           <m:t>1</m:t>
                         </m:r>
+                        <m:r>
+                          <m:rPr>
+                            <m:sty m:val="p"/>
+                          </m:rPr>
+                          <m:t>,</m:t>
+                        </m:r>
+                        <m:r>
+                          <m:t>s</m:t>
+                        </m:r>
                       </m:sub>
                     </m:sSub>
                   </m:e>
@@ -1689,7 +1706,7 @@
                   </m:dPr>
                   <m:e>
                     <m:r>
-                      <m:t>4</m:t>
+                      <m:t>5</m:t>
                     </m:r>
                   </m:e>
                 </m:d>
@@ -1717,7 +1734,7 @@
                       <m:t>,</m:t>
                     </m:r>
                     <m:r>
-                      <m:t>s</m:t>
+                      <m:t>i</m:t>
                     </m:r>
                     <m:r>
                       <m:rPr>
@@ -1726,7 +1743,7 @@
                       <m:t>,</m:t>
                     </m:r>
                     <m:r>
-                      <m:t>i</m:t>
+                      <m:t>s</m:t>
                     </m:r>
                   </m:sub>
                 </m:sSub>
@@ -1746,7 +1763,7 @@
                   </m:e>
                   <m:sub>
                     <m:r>
-                      <m:t>s</m:t>
+                      <m:t>i</m:t>
                     </m:r>
                     <m:r>
                       <m:rPr>
@@ -1755,7 +1772,7 @@
                       <m:t>,</m:t>
                     </m:r>
                     <m:r>
-                      <m:t>i</m:t>
+                      <m:t>s</m:t>
                     </m:r>
                   </m:sub>
                 </m:sSub>
@@ -1804,7 +1821,7 @@
                           <m:t>,</m:t>
                         </m:r>
                         <m:r>
-                          <m:t>s</m:t>
+                          <m:t>i</m:t>
                         </m:r>
                         <m:r>
                           <m:rPr>
@@ -1813,7 +1830,7 @@
                           <m:t>,</m:t>
                         </m:r>
                         <m:r>
-                          <m:t>i</m:t>
+                          <m:t>s</m:t>
                         </m:r>
                       </m:sub>
                     </m:sSub>
@@ -1839,7 +1856,7 @@
                   </m:dPr>
                   <m:e>
                     <m:r>
-                      <m:t>5</m:t>
+                      <m:t>6</m:t>
                     </m:r>
                   </m:e>
                 </m:d>
@@ -1848,6 +1865,1014 @@
           </m:m>
         </m:oMath>
       </m:oMathPara>
+    </w:p>
+    <w:p>
+      <w:pPr>
+        <w:pStyle w:val="FirstParagraph"/>
+      </w:pPr>
+      <w:r>
+        <w:t xml:space="preserve">The inclusion of multiple species in the model also permits the estimation of covariance. Beyond the global limiting effect of</w:t>
+      </w:r>
+      <w:r>
+        <w:t xml:space="preserve"> </w:t>
+      </w:r>
+      <m:oMath>
+        <m:r>
+          <m:t>K</m:t>
+        </m:r>
+      </m:oMath>
+      <w:r>
+        <w:t xml:space="preserve">, species interactions may elicit positive or negative population responses resulting from direct or indirect associations. We therefore apply the multivariate normal distribution to account for the possibility that process errors are not independent across species. Deviations from expected production may also display temporal dependence if the factors contributing to the process errors change slowly through time. Such inertia may cause positive or negative process errors to persist across several years. A first-order autoregressive (AR1) process was applied to account for temporal dependence. Both sources of dependence are modeled using a multivariate AR1 process where</w:t>
+      </w:r>
+    </w:p>
+    <w:p>
+      <w:pPr>
+        <w:pStyle w:val="BodyText"/>
+      </w:pPr>
+      <m:oMathPara>
+        <m:oMathParaPr>
+          <m:jc m:val="center"/>
+        </m:oMathParaPr>
+        <m:oMath>
+          <m:m>
+            <m:mPr>
+              <m:baseJc m:val="center"/>
+              <m:plcHide m:val="1"/>
+              <m:mcs>
+                <m:mc>
+                  <m:mcPr>
+                    <m:mcJc m:val="right"/>
+                    <m:count m:val="1"/>
+                  </m:mcPr>
+                </m:mc>
+                <m:mc>
+                  <m:mcPr>
+                    <m:mcJc m:val="left"/>
+                    <m:count m:val="1"/>
+                  </m:mcPr>
+                </m:mc>
+                <m:mc>
+                  <m:mcPr>
+                    <m:mcJc m:val="right"/>
+                    <m:count m:val="1"/>
+                  </m:mcPr>
+                </m:mc>
+              </m:mcs>
+            </m:mPr>
+            <m:mr>
+              <m:e>
+                <m:sSub>
+                  <m:e>
+                    <m:r>
+                      <m:t>δ</m:t>
+                    </m:r>
+                  </m:e>
+                  <m:sub>
+                    <m:r>
+                      <m:t>0</m:t>
+                    </m:r>
+                    <m:r>
+                      <m:rPr>
+                        <m:sty m:val="p"/>
+                      </m:rPr>
+                      <m:t>,</m:t>
+                    </m:r>
+                    <m:r>
+                      <m:t>s</m:t>
+                    </m:r>
+                  </m:sub>
+                </m:sSub>
+                <m:r>
+                  <m:rPr>
+                    <m:sty m:val="p"/>
+                  </m:rPr>
+                  <m:t>∼</m:t>
+                </m:r>
+              </m:e>
+              <m:e>
+                <m:r>
+                  <m:t>N</m:t>
+                </m:r>
+                <m:d>
+                  <m:dPr>
+                    <m:begChr m:val="("/>
+                    <m:endChr m:val=")"/>
+                    <m:sepChr m:val=""/>
+                    <m:grow/>
+                  </m:dPr>
+                  <m:e>
+                    <m:r>
+                      <m:t>0</m:t>
+                    </m:r>
+                    <m:r>
+                      <m:rPr>
+                        <m:sty m:val="p"/>
+                      </m:rPr>
+                      <m:t>,</m:t>
+                    </m:r>
+                    <m:sSub>
+                      <m:e>
+                        <m:r>
+                          <m:t>Σ</m:t>
+                        </m:r>
+                      </m:e>
+                      <m:sub>
+                        <m:r>
+                          <m:t>s</m:t>
+                        </m:r>
+                      </m:sub>
+                    </m:sSub>
+                  </m:e>
+                </m:d>
+              </m:e>
+              <m:e/>
+            </m:mr>
+            <m:mr>
+              <m:e>
+                <m:sSub>
+                  <m:e>
+                    <m:r>
+                      <m:t>δ</m:t>
+                    </m:r>
+                  </m:e>
+                  <m:sub>
+                    <m:r>
+                      <m:t>1</m:t>
+                    </m:r>
+                    <m:r>
+                      <m:rPr>
+                        <m:sty m:val="p"/>
+                      </m:rPr>
+                      <m:t>,</m:t>
+                    </m:r>
+                    <m:r>
+                      <m:t>s</m:t>
+                    </m:r>
+                  </m:sub>
+                </m:sSub>
+                <m:r>
+                  <m:rPr>
+                    <m:sty m:val="p"/>
+                  </m:rPr>
+                  <m:t>=</m:t>
+                </m:r>
+              </m:e>
+              <m:e>
+                <m:r>
+                  <m:t>ϕ</m:t>
+                </m:r>
+                <m:sSub>
+                  <m:e>
+                    <m:r>
+                      <m:t>δ</m:t>
+                    </m:r>
+                  </m:e>
+                  <m:sub>
+                    <m:r>
+                      <m:t>0</m:t>
+                    </m:r>
+                  </m:sub>
+                </m:sSub>
+                <m:r>
+                  <m:rPr>
+                    <m:sty m:val="p"/>
+                  </m:rPr>
+                  <m:t>+</m:t>
+                </m:r>
+                <m:sSub>
+                  <m:e>
+                    <m:r>
+                      <m:t>σ</m:t>
+                    </m:r>
+                  </m:e>
+                  <m:sub>
+                    <m:r>
+                      <m:t>s</m:t>
+                    </m:r>
+                  </m:sub>
+                </m:sSub>
+                <m:sSub>
+                  <m:e>
+                    <m:r>
+                      <m:t>ε</m:t>
+                    </m:r>
+                  </m:e>
+                  <m:sub>
+                    <m:r>
+                      <m:t>1</m:t>
+                    </m:r>
+                  </m:sub>
+                </m:sSub>
+                <m:r>
+                  <m:rPr>
+                    <m:sty m:val="p"/>
+                  </m:rPr>
+                  <m:t>,</m:t>
+                </m:r>
+                <m:r>
+                  <m:t> </m:t>
+                </m:r>
+                <m:sSub>
+                  <m:e>
+                    <m:r>
+                      <m:t>ε</m:t>
+                    </m:r>
+                  </m:e>
+                  <m:sub>
+                    <m:r>
+                      <m:t>1</m:t>
+                    </m:r>
+                  </m:sub>
+                </m:sSub>
+                <m:r>
+                  <m:rPr>
+                    <m:sty m:val="p"/>
+                  </m:rPr>
+                  <m:t>∼</m:t>
+                </m:r>
+                <m:r>
+                  <m:t>N</m:t>
+                </m:r>
+                <m:d>
+                  <m:dPr>
+                    <m:begChr m:val="("/>
+                    <m:endChr m:val=")"/>
+                    <m:sepChr m:val=""/>
+                    <m:grow/>
+                  </m:dPr>
+                  <m:e>
+                    <m:r>
+                      <m:t>0</m:t>
+                    </m:r>
+                    <m:r>
+                      <m:rPr>
+                        <m:sty m:val="p"/>
+                      </m:rPr>
+                      <m:t>,</m:t>
+                    </m:r>
+                    <m:sSub>
+                      <m:e>
+                        <m:r>
+                          <m:t>Σ</m:t>
+                        </m:r>
+                      </m:e>
+                      <m:sub>
+                        <m:r>
+                          <m:t>s</m:t>
+                        </m:r>
+                      </m:sub>
+                    </m:sSub>
+                  </m:e>
+                </m:d>
+              </m:e>
+              <m:e>
+                <m:r>
+                  <m:t>  </m:t>
+                </m:r>
+                <m:d>
+                  <m:dPr>
+                    <m:begChr m:val="("/>
+                    <m:endChr m:val=")"/>
+                    <m:sepChr m:val=""/>
+                    <m:grow/>
+                  </m:dPr>
+                  <m:e>
+                    <m:r>
+                      <m:t>7</m:t>
+                    </m:r>
+                  </m:e>
+                </m:d>
+              </m:e>
+            </m:mr>
+            <m:mr>
+              <m:e>
+                <m:sSub>
+                  <m:e>
+                    <m:r>
+                      <m:t>δ</m:t>
+                    </m:r>
+                  </m:e>
+                  <m:sub>
+                    <m:r>
+                      <m:t>y</m:t>
+                    </m:r>
+                    <m:r>
+                      <m:rPr>
+                        <m:sty m:val="p"/>
+                      </m:rPr>
+                      <m:t>,</m:t>
+                    </m:r>
+                    <m:r>
+                      <m:t>s</m:t>
+                    </m:r>
+                  </m:sub>
+                </m:sSub>
+                <m:r>
+                  <m:rPr>
+                    <m:sty m:val="p"/>
+                  </m:rPr>
+                  <m:t>=</m:t>
+                </m:r>
+              </m:e>
+              <m:e>
+                <m:r>
+                  <m:t>ϕ</m:t>
+                </m:r>
+                <m:sSub>
+                  <m:e>
+                    <m:r>
+                      <m:t>δ</m:t>
+                    </m:r>
+                  </m:e>
+                  <m:sub>
+                    <m:r>
+                      <m:t>y</m:t>
+                    </m:r>
+                    <m:r>
+                      <m:rPr>
+                        <m:sty m:val="p"/>
+                      </m:rPr>
+                      <m:t>−</m:t>
+                    </m:r>
+                    <m:r>
+                      <m:t>1</m:t>
+                    </m:r>
+                  </m:sub>
+                </m:sSub>
+                <m:r>
+                  <m:rPr>
+                    <m:sty m:val="p"/>
+                  </m:rPr>
+                  <m:t>+</m:t>
+                </m:r>
+                <m:sSub>
+                  <m:e>
+                    <m:r>
+                      <m:t>σ</m:t>
+                    </m:r>
+                  </m:e>
+                  <m:sub>
+                    <m:r>
+                      <m:t>s</m:t>
+                    </m:r>
+                  </m:sub>
+                </m:sSub>
+                <m:sSub>
+                  <m:e>
+                    <m:r>
+                      <m:t>ε</m:t>
+                    </m:r>
+                  </m:e>
+                  <m:sub>
+                    <m:r>
+                      <m:t>y</m:t>
+                    </m:r>
+                  </m:sub>
+                </m:sSub>
+                <m:r>
+                  <m:rPr>
+                    <m:sty m:val="p"/>
+                  </m:rPr>
+                  <m:t>,</m:t>
+                </m:r>
+                <m:r>
+                  <m:t> </m:t>
+                </m:r>
+                <m:sSub>
+                  <m:e>
+                    <m:r>
+                      <m:t>ε</m:t>
+                    </m:r>
+                  </m:e>
+                  <m:sub>
+                    <m:r>
+                      <m:t>y</m:t>
+                    </m:r>
+                  </m:sub>
+                </m:sSub>
+                <m:r>
+                  <m:rPr>
+                    <m:sty m:val="p"/>
+                  </m:rPr>
+                  <m:t>∼</m:t>
+                </m:r>
+                <m:r>
+                  <m:t>N</m:t>
+                </m:r>
+                <m:d>
+                  <m:dPr>
+                    <m:begChr m:val="("/>
+                    <m:endChr m:val=")"/>
+                    <m:sepChr m:val=""/>
+                    <m:grow/>
+                  </m:dPr>
+                  <m:e>
+                    <m:r>
+                      <m:t>0</m:t>
+                    </m:r>
+                    <m:r>
+                      <m:rPr>
+                        <m:sty m:val="p"/>
+                      </m:rPr>
+                      <m:t>,</m:t>
+                    </m:r>
+                    <m:sSub>
+                      <m:e>
+                        <m:r>
+                          <m:t>Σ</m:t>
+                        </m:r>
+                      </m:e>
+                      <m:sub>
+                        <m:r>
+                          <m:t>s</m:t>
+                        </m:r>
+                      </m:sub>
+                    </m:sSub>
+                  </m:e>
+                </m:d>
+              </m:e>
+              <m:e/>
+            </m:mr>
+          </m:m>
+        </m:oMath>
+      </m:oMathPara>
+    </w:p>
+    <w:p>
+      <w:pPr>
+        <w:pStyle w:val="FirstParagraph"/>
+      </w:pPr>
+      <w:r>
+        <w:t xml:space="preserve">and</w:t>
+      </w:r>
+    </w:p>
+    <w:p>
+      <w:pPr>
+        <w:pStyle w:val="BodyText"/>
+      </w:pPr>
+      <m:oMathPara>
+        <m:oMathParaPr>
+          <m:jc m:val="center"/>
+        </m:oMathParaPr>
+        <m:oMath>
+          <m:m>
+            <m:mPr>
+              <m:baseJc m:val="center"/>
+              <m:plcHide m:val="1"/>
+              <m:mcs>
+                <m:mc>
+                  <m:mcPr>
+                    <m:mcJc m:val="right"/>
+                    <m:count m:val="1"/>
+                  </m:mcPr>
+                </m:mc>
+                <m:mc>
+                  <m:mcPr>
+                    <m:mcJc m:val="left"/>
+                    <m:count m:val="1"/>
+                  </m:mcPr>
+                </m:mc>
+              </m:mcs>
+            </m:mPr>
+            <m:mr>
+              <m:e>
+                <m:sSub>
+                  <m:e>
+                    <m:r>
+                      <m:t>Σ</m:t>
+                    </m:r>
+                  </m:e>
+                  <m:sub>
+                    <m:r>
+                      <m:t>s</m:t>
+                    </m:r>
+                  </m:sub>
+                </m:sSub>
+                <m:r>
+                  <m:rPr>
+                    <m:sty m:val="p"/>
+                  </m:rPr>
+                  <m:t>=</m:t>
+                </m:r>
+                <m:d>
+                  <m:dPr>
+                    <m:begChr m:val="["/>
+                    <m:endChr m:val="]"/>
+                    <m:sepChr m:val=""/>
+                    <m:grow/>
+                  </m:dPr>
+                  <m:e>
+                    <m:m>
+                      <m:mPr>
+                        <m:baseJc m:val="center"/>
+                        <m:plcHide m:val="1"/>
+                        <m:mcs>
+                          <m:mc>
+                            <m:mcPr>
+                              <m:mcJc m:val="center"/>
+                              <m:count m:val="1"/>
+                            </m:mcPr>
+                          </m:mc>
+                          <m:mc>
+                            <m:mcPr>
+                              <m:mcJc m:val="center"/>
+                              <m:count m:val="1"/>
+                            </m:mcPr>
+                          </m:mc>
+                          <m:mc>
+                            <m:mcPr>
+                              <m:mcJc m:val="center"/>
+                              <m:count m:val="1"/>
+                            </m:mcPr>
+                          </m:mc>
+                          <m:mc>
+                            <m:mcPr>
+                              <m:mcJc m:val="center"/>
+                              <m:count m:val="1"/>
+                            </m:mcPr>
+                          </m:mc>
+                          <m:mc>
+                            <m:mcPr>
+                              <m:mcJc m:val="center"/>
+                              <m:count m:val="1"/>
+                            </m:mcPr>
+                          </m:mc>
+                        </m:mcs>
+                      </m:mPr>
+                      <m:mr>
+                        <m:e>
+                          <m:sSubSup>
+                            <m:e>
+                              <m:r>
+                                <m:t>σ</m:t>
+                              </m:r>
+                            </m:e>
+                            <m:sub>
+                              <m:r>
+                                <m:t>1</m:t>
+                              </m:r>
+                            </m:sub>
+                            <m:sup>
+                              <m:r>
+                                <m:t>2</m:t>
+                              </m:r>
+                            </m:sup>
+                          </m:sSubSup>
+                        </m:e>
+                        <m:e>
+                          <m:sSub>
+                            <m:e>
+                              <m:r>
+                                <m:t>σ</m:t>
+                              </m:r>
+                            </m:e>
+                            <m:sub>
+                              <m:r>
+                                <m:t>1</m:t>
+                              </m:r>
+                            </m:sub>
+                          </m:sSub>
+                          <m:sSub>
+                            <m:e>
+                              <m:r>
+                                <m:t>σ</m:t>
+                              </m:r>
+                            </m:e>
+                            <m:sub>
+                              <m:r>
+                                <m:t>2</m:t>
+                              </m:r>
+                            </m:sub>
+                          </m:sSub>
+                          <m:sSub>
+                            <m:e>
+                              <m:r>
+                                <m:t>ρ</m:t>
+                              </m:r>
+                            </m:e>
+                            <m:sub>
+                              <m:r>
+                                <m:t>1</m:t>
+                              </m:r>
+                              <m:r>
+                                <m:rPr>
+                                  <m:sty m:val="p"/>
+                                </m:rPr>
+                                <m:t>,</m:t>
+                              </m:r>
+                              <m:r>
+                                <m:t>2</m:t>
+                              </m:r>
+                            </m:sub>
+                          </m:sSub>
+                        </m:e>
+                        <m:e>
+                          <m:r>
+                            <m:rPr>
+                              <m:sty m:val="p"/>
+                            </m:rPr>
+                            <m:t>…</m:t>
+                          </m:r>
+                        </m:e>
+                        <m:e>
+                          <m:sSub>
+                            <m:e>
+                              <m:r>
+                                <m:t>σ</m:t>
+                              </m:r>
+                            </m:e>
+                            <m:sub>
+                              <m:r>
+                                <m:t>1</m:t>
+                              </m:r>
+                            </m:sub>
+                          </m:sSub>
+                          <m:sSub>
+                            <m:e>
+                              <m:r>
+                                <m:t>σ</m:t>
+                              </m:r>
+                            </m:e>
+                            <m:sub>
+                              <m:r>
+                                <m:t>s</m:t>
+                              </m:r>
+                            </m:sub>
+                          </m:sSub>
+                          <m:sSub>
+                            <m:e>
+                              <m:r>
+                                <m:t>ρ</m:t>
+                              </m:r>
+                            </m:e>
+                            <m:sub>
+                              <m:r>
+                                <m:t>1</m:t>
+                              </m:r>
+                              <m:r>
+                                <m:rPr>
+                                  <m:sty m:val="p"/>
+                                </m:rPr>
+                                <m:t>,</m:t>
+                              </m:r>
+                              <m:r>
+                                <m:t>s</m:t>
+                              </m:r>
+                            </m:sub>
+                          </m:sSub>
+                        </m:e>
+                        <m:e/>
+                      </m:mr>
+                      <m:mr>
+                        <m:e>
+                          <m:sSub>
+                            <m:e>
+                              <m:r>
+                                <m:t>σ</m:t>
+                              </m:r>
+                            </m:e>
+                            <m:sub>
+                              <m:r>
+                                <m:t>2</m:t>
+                              </m:r>
+                            </m:sub>
+                          </m:sSub>
+                          <m:sSub>
+                            <m:e>
+                              <m:r>
+                                <m:t>σ</m:t>
+                              </m:r>
+                            </m:e>
+                            <m:sub>
+                              <m:r>
+                                <m:t>1</m:t>
+                              </m:r>
+                            </m:sub>
+                          </m:sSub>
+                          <m:sSub>
+                            <m:e>
+                              <m:r>
+                                <m:t>ρ</m:t>
+                              </m:r>
+                            </m:e>
+                            <m:sub>
+                              <m:r>
+                                <m:t>2</m:t>
+                              </m:r>
+                              <m:r>
+                                <m:rPr>
+                                  <m:sty m:val="p"/>
+                                </m:rPr>
+                                <m:t>,</m:t>
+                              </m:r>
+                              <m:r>
+                                <m:t>1</m:t>
+                              </m:r>
+                            </m:sub>
+                          </m:sSub>
+                        </m:e>
+                        <m:e>
+                          <m:sSubSup>
+                            <m:e>
+                              <m:r>
+                                <m:t>σ</m:t>
+                              </m:r>
+                            </m:e>
+                            <m:sub>
+                              <m:r>
+                                <m:t>2</m:t>
+                              </m:r>
+                            </m:sub>
+                            <m:sup>
+                              <m:r>
+                                <m:t>2</m:t>
+                              </m:r>
+                            </m:sup>
+                          </m:sSubSup>
+                        </m:e>
+                        <m:e>
+                          <m:r>
+                            <m:rPr>
+                              <m:sty m:val="p"/>
+                            </m:rPr>
+                            <m:t>…</m:t>
+                          </m:r>
+                        </m:e>
+                        <m:e>
+                          <m:sSub>
+                            <m:e>
+                              <m:r>
+                                <m:t>σ</m:t>
+                              </m:r>
+                            </m:e>
+                            <m:sub>
+                              <m:r>
+                                <m:t>2</m:t>
+                              </m:r>
+                            </m:sub>
+                          </m:sSub>
+                          <m:sSub>
+                            <m:e>
+                              <m:r>
+                                <m:t>σ</m:t>
+                              </m:r>
+                            </m:e>
+                            <m:sub>
+                              <m:r>
+                                <m:t>s</m:t>
+                              </m:r>
+                            </m:sub>
+                          </m:sSub>
+                          <m:sSub>
+                            <m:e>
+                              <m:r>
+                                <m:t>ρ</m:t>
+                              </m:r>
+                            </m:e>
+                            <m:sub>
+                              <m:r>
+                                <m:t>2</m:t>
+                              </m:r>
+                              <m:r>
+                                <m:rPr>
+                                  <m:sty m:val="p"/>
+                                </m:rPr>
+                                <m:t>,</m:t>
+                              </m:r>
+                              <m:r>
+                                <m:t>s</m:t>
+                              </m:r>
+                            </m:sub>
+                          </m:sSub>
+                        </m:e>
+                        <m:e/>
+                      </m:mr>
+                      <m:mr>
+                        <m:e>
+                          <m:r>
+                            <m:rPr>
+                              <m:sty m:val="p"/>
+                            </m:rPr>
+                            <m:t>⋮</m:t>
+                          </m:r>
+                        </m:e>
+                        <m:e>
+                          <m:r>
+                            <m:rPr>
+                              <m:sty m:val="p"/>
+                            </m:rPr>
+                            <m:t>⋮</m:t>
+                          </m:r>
+                        </m:e>
+                        <m:e>
+                          <m:r>
+                            <m:rPr>
+                              <m:sty m:val="p"/>
+                            </m:rPr>
+                            <m:t>⋱</m:t>
+                          </m:r>
+                        </m:e>
+                        <m:e>
+                          <m:r>
+                            <m:rPr>
+                              <m:sty m:val="p"/>
+                            </m:rPr>
+                            <m:t>⋮</m:t>
+                          </m:r>
+                        </m:e>
+                        <m:e/>
+                      </m:mr>
+                      <m:mr>
+                        <m:e>
+                          <m:sSub>
+                            <m:e>
+                              <m:r>
+                                <m:t>σ</m:t>
+                              </m:r>
+                            </m:e>
+                            <m:sub>
+                              <m:r>
+                                <m:t>s</m:t>
+                              </m:r>
+                            </m:sub>
+                          </m:sSub>
+                          <m:sSub>
+                            <m:e>
+                              <m:r>
+                                <m:t>σ</m:t>
+                              </m:r>
+                            </m:e>
+                            <m:sub>
+                              <m:r>
+                                <m:t>1</m:t>
+                              </m:r>
+                            </m:sub>
+                          </m:sSub>
+                          <m:sSub>
+                            <m:e>
+                              <m:r>
+                                <m:t>ρ</m:t>
+                              </m:r>
+                            </m:e>
+                            <m:sub>
+                              <m:r>
+                                <m:t>s</m:t>
+                              </m:r>
+                              <m:r>
+                                <m:rPr>
+                                  <m:sty m:val="p"/>
+                                </m:rPr>
+                                <m:t>,</m:t>
+                              </m:r>
+                              <m:r>
+                                <m:t>1</m:t>
+                              </m:r>
+                            </m:sub>
+                          </m:sSub>
+                        </m:e>
+                        <m:e>
+                          <m:sSub>
+                            <m:e>
+                              <m:r>
+                                <m:t>σ</m:t>
+                              </m:r>
+                            </m:e>
+                            <m:sub>
+                              <m:r>
+                                <m:t>s</m:t>
+                              </m:r>
+                            </m:sub>
+                          </m:sSub>
+                          <m:sSub>
+                            <m:e>
+                              <m:r>
+                                <m:t>σ</m:t>
+                              </m:r>
+                            </m:e>
+                            <m:sub>
+                              <m:r>
+                                <m:t>2</m:t>
+                              </m:r>
+                            </m:sub>
+                          </m:sSub>
+                          <m:sSub>
+                            <m:e>
+                              <m:r>
+                                <m:t>ρ</m:t>
+                              </m:r>
+                            </m:e>
+                            <m:sub>
+                              <m:r>
+                                <m:t>s</m:t>
+                              </m:r>
+                              <m:r>
+                                <m:rPr>
+                                  <m:sty m:val="p"/>
+                                </m:rPr>
+                                <m:t>,</m:t>
+                              </m:r>
+                              <m:r>
+                                <m:t>2</m:t>
+                              </m:r>
+                            </m:sub>
+                          </m:sSub>
+                        </m:e>
+                        <m:e>
+                          <m:r>
+                            <m:rPr>
+                              <m:sty m:val="p"/>
+                            </m:rPr>
+                            <m:t>…</m:t>
+                          </m:r>
+                        </m:e>
+                        <m:e>
+                          <m:sSubSup>
+                            <m:e>
+                              <m:r>
+                                <m:t>σ</m:t>
+                              </m:r>
+                            </m:e>
+                            <m:sub>
+                              <m:r>
+                                <m:t>s</m:t>
+                              </m:r>
+                            </m:sub>
+                            <m:sup>
+                              <m:r>
+                                <m:t>2</m:t>
+                              </m:r>
+                            </m:sup>
+                          </m:sSubSup>
+                        </m:e>
+                        <m:e/>
+                      </m:mr>
+                    </m:m>
+                  </m:e>
+                </m:d>
+                <m:r>
+                  <m:rPr>
+                    <m:sty m:val="p"/>
+                  </m:rPr>
+                  <m:t>.</m:t>
+                </m:r>
+              </m:e>
+              <m:e>
+                <m:r>
+                  <m:t>  </m:t>
+                </m:r>
+                <m:d>
+                  <m:dPr>
+                    <m:begChr m:val="("/>
+                    <m:endChr m:val=")"/>
+                    <m:sepChr m:val=""/>
+                    <m:grow/>
+                  </m:dPr>
+                  <m:e>
+                    <m:r>
+                      <m:t>8</m:t>
+                    </m:r>
+                  </m:e>
+                </m:d>
+              </m:e>
+            </m:mr>
+          </m:m>
+        </m:oMath>
+      </m:oMathPara>
+    </w:p>
+    <w:p>
+      <w:pPr>
+        <w:numPr>
+          <w:ilvl w:val="0"/>
+          <w:numId w:val="1001"/>
+        </w:numPr>
+        <w:pStyle w:val="Compact"/>
+      </w:pPr>
+      <w:r>
+        <w:t xml:space="preserve">Describe rho and phi</w:t>
+      </w:r>
+    </w:p>
+    <w:p>
+      <w:pPr>
+        <w:numPr>
+          <w:ilvl w:val="0"/>
+          <w:numId w:val="1001"/>
+        </w:numPr>
+        <w:pStyle w:val="Compact"/>
+      </w:pPr>
+      <w:r>
+        <w:t xml:space="preserve">next describe observation error - like Millar and Meyer, use tau to rater than sigma</w:t>
+      </w:r>
+    </w:p>
+    <w:p>
+      <w:pPr>
+        <w:numPr>
+          <w:ilvl w:val="0"/>
+          <w:numId w:val="1001"/>
+        </w:numPr>
+        <w:pStyle w:val="Compact"/>
+      </w:pPr>
+      <w:r>
+        <w:t xml:space="preserve">note that covarate option for r was not implemented as this is a long-term vital rate shaped by natural selection.</w:t>
+      </w:r>
     </w:p>
     <w:bookmarkEnd w:id="22"/>
     <w:bookmarkEnd w:id="23"/>
@@ -2517,6 +3542,82 @@
       </w:pPr>
     </w:lvl>
   </w:abstractNum>
+  <w:abstractNum w:abstractNumId="991">
+    <w:nsid w:val="A991"/>
+    <w:multiLevelType w:val="multilevel"/>
+    <w:lvl w:ilvl="0">
+      <w:numFmt w:val="bullet"/>
+      <w:lvlText w:val="•"/>
+      <w:lvlJc w:val="left"/>
+      <w:pPr>
+        <w:ind w:left="720" w:hanging="480"/>
+      </w:pPr>
+    </w:lvl>
+    <w:lvl w:ilvl="1">
+      <w:numFmt w:val="bullet"/>
+      <w:lvlText w:val="–"/>
+      <w:lvlJc w:val="left"/>
+      <w:pPr>
+        <w:ind w:left="1440" w:hanging="480"/>
+      </w:pPr>
+    </w:lvl>
+    <w:lvl w:ilvl="2">
+      <w:numFmt w:val="bullet"/>
+      <w:lvlText w:val="•"/>
+      <w:lvlJc w:val="left"/>
+      <w:pPr>
+        <w:ind w:left="2160" w:hanging="480"/>
+      </w:pPr>
+    </w:lvl>
+    <w:lvl w:ilvl="3">
+      <w:numFmt w:val="bullet"/>
+      <w:lvlText w:val="–"/>
+      <w:lvlJc w:val="left"/>
+      <w:pPr>
+        <w:ind w:left="2880" w:hanging="480"/>
+      </w:pPr>
+    </w:lvl>
+    <w:lvl w:ilvl="4">
+      <w:numFmt w:val="bullet"/>
+      <w:lvlText w:val="•"/>
+      <w:lvlJc w:val="left"/>
+      <w:pPr>
+        <w:ind w:left="3600" w:hanging="480"/>
+      </w:pPr>
+    </w:lvl>
+    <w:lvl w:ilvl="5">
+      <w:numFmt w:val="bullet"/>
+      <w:lvlText w:val="–"/>
+      <w:lvlJc w:val="left"/>
+      <w:pPr>
+        <w:ind w:left="4320" w:hanging="480"/>
+      </w:pPr>
+    </w:lvl>
+    <w:lvl w:ilvl="6">
+      <w:numFmt w:val="bullet"/>
+      <w:lvlText w:val="•"/>
+      <w:lvlJc w:val="left"/>
+      <w:pPr>
+        <w:ind w:left="5040" w:hanging="480"/>
+      </w:pPr>
+    </w:lvl>
+    <w:lvl w:ilvl="7">
+      <w:numFmt w:val="bullet"/>
+      <w:lvlText w:val="–"/>
+      <w:lvlJc w:val="left"/>
+      <w:pPr>
+        <w:ind w:left="5760" w:hanging="480"/>
+      </w:pPr>
+    </w:lvl>
+    <w:lvl w:ilvl="8">
+      <w:numFmt w:val="bullet"/>
+      <w:lvlText w:val="•"/>
+      <w:lvlJc w:val="left"/>
+      <w:pPr>
+        <w:ind w:left="6480" w:hanging="480"/>
+      </w:pPr>
+    </w:lvl>
+  </w:abstractNum>
   <w:num w:numId="1">
     <w:abstractNumId w:val="10"/>
   </w:num>
@@ -2555,6 +3656,9 @@
   </w:num>
   <w:num w:numId="1000">
     <w:abstractNumId w:val="990"/>
+  </w:num>
+  <w:num w:numId="1001">
+    <w:abstractNumId w:val="991"/>
   </w:num>
 </w:numbering>
 </file>

</xml_diff>

<commit_message>
Describe rho and phi
</commit_message>
<xml_diff>
--- a/analysis/paper/_book/ms.docx
+++ b/analysis/paper/_book/ms.docx
@@ -361,7 +361,7 @@
         <w:br/>
       </w:r>
       <w:r>
-        <w:t xml:space="preserve">2022-05-10</w:t>
+        <w:t xml:space="preserve">2022-05-11</w:t>
       </w:r>
     </w:p>
     <w:p>
@@ -1882,7 +1882,7 @@
         </m:r>
       </m:oMath>
       <w:r>
-        <w:t xml:space="preserve">, species interactions may elicit positive or negative population responses resulting from direct or indirect associations. We therefore apply the multivariate normal distribution to account for the possibility that process errors are not independent across species. Deviations from expected production may also display temporal dependence if the factors contributing to the process errors change slowly through time. Such inertia may cause positive or negative process errors to persist across several years. A first-order autoregressive (AR1) process was applied to account for temporal dependence. Both sources of dependence are modeled using a multivariate AR1 process where</w:t>
+        <w:t xml:space="preserve">, species interactions may elicit positive or negative population responses resulting from direct or indirect associations. We therefore apply the multivariate normal distribution to account for the possibility that process errors are not independent across species. Deviations from expected production may also display temporal dependence if the factors contributing to the process errors change slowly through time. Such inertia may cause positive or negative process errors to persist across several years. A first-order autoregressive (AR1) process was therefore applied to account for temporal dependence. Both sources of dependence are modeled using a multivariate AR1 process where</w:t>
       </w:r>
     </w:p>
     <w:p>
@@ -2840,14 +2840,145 @@
     </w:p>
     <w:p>
       <w:pPr>
-        <w:numPr>
-          <w:ilvl w:val="0"/>
-          <w:numId w:val="1001"/>
-        </w:numPr>
-        <w:pStyle w:val="Compact"/>
-      </w:pPr>
-      <w:r>
-        <w:t xml:space="preserve">Describe rho and phi</w:t>
+        <w:pStyle w:val="FirstParagraph"/>
+      </w:pPr>
+      <w:r>
+        <w:t xml:space="preserve">The degree of temporal correlation is controlled by</w:t>
+      </w:r>
+      <w:r>
+        <w:t xml:space="preserve"> </w:t>
+      </w:r>
+      <m:oMath>
+        <m:r>
+          <m:t>ϕ</m:t>
+        </m:r>
+      </m:oMath>
+      <w:r>
+        <w:t xml:space="preserve">, where low to high correlation is represented by values between 0 and 1, and species-to-species correlations are described by</w:t>
+      </w:r>
+      <w:r>
+        <w:t xml:space="preserve"> </w:t>
+      </w:r>
+      <m:oMath>
+        <m:sSub>
+          <m:e>
+            <m:r>
+              <m:t>ρ</m:t>
+            </m:r>
+          </m:e>
+          <m:sub>
+            <m:r>
+              <m:t>s</m:t>
+            </m:r>
+            <m:r>
+              <m:rPr>
+                <m:sty m:val="p"/>
+              </m:rPr>
+              <m:t>,</m:t>
+            </m:r>
+            <m:r>
+              <m:t>s</m:t>
+            </m:r>
+          </m:sub>
+        </m:sSub>
+      </m:oMath>
+      <w:r>
+        <w:t xml:space="preserve">, where negative an positive correlation is represented by values between -1 and 1. This is a flexible structure that allows for the testing of alternate hypotheses that process errors are independent through time or across species (i.e,</w:t>
+      </w:r>
+      <w:r>
+        <w:t xml:space="preserve"> </w:t>
+      </w:r>
+      <m:oMath>
+        <m:r>
+          <m:t>ϕ</m:t>
+        </m:r>
+        <m:r>
+          <m:rPr>
+            <m:sty m:val="p"/>
+          </m:rPr>
+          <m:t>=</m:t>
+        </m:r>
+        <m:r>
+          <m:t>0</m:t>
+        </m:r>
+      </m:oMath>
+      <w:r>
+        <w:t xml:space="preserve"> </w:t>
+      </w:r>
+      <w:r>
+        <w:t xml:space="preserve">or</w:t>
+      </w:r>
+      <w:r>
+        <w:t xml:space="preserve"> </w:t>
+      </w:r>
+      <m:oMath>
+        <m:sSub>
+          <m:e>
+            <m:r>
+              <m:t>ρ</m:t>
+            </m:r>
+          </m:e>
+          <m:sub>
+            <m:r>
+              <m:t>s</m:t>
+            </m:r>
+            <m:r>
+              <m:rPr>
+                <m:sty m:val="p"/>
+              </m:rPr>
+              <m:t>,</m:t>
+            </m:r>
+            <m:r>
+              <m:t>s</m:t>
+            </m:r>
+          </m:sub>
+        </m:sSub>
+        <m:r>
+          <m:rPr>
+            <m:sty m:val="p"/>
+          </m:rPr>
+          <m:t>=</m:t>
+        </m:r>
+        <m:r>
+          <m:t>0</m:t>
+        </m:r>
+      </m:oMath>
+      <w:r>
+        <w:t xml:space="preserve">). The possibility that process errors are similarly correlated across all species may also be tested by estimating only one</w:t>
+      </w:r>
+      <w:r>
+        <w:t xml:space="preserve"> </w:t>
+      </w:r>
+      <m:oMath>
+        <m:r>
+          <m:t>ρ</m:t>
+        </m:r>
+      </m:oMath>
+      <w:r>
+        <w:t xml:space="preserve"> </w:t>
+      </w:r>
+      <w:r>
+        <w:t xml:space="preserve">parameter. Finally, the magnitude of the process error deviations are controlled by the species-specific standard deviation parameters,</w:t>
+      </w:r>
+      <w:r>
+        <w:t xml:space="preserve"> </w:t>
+      </w:r>
+      <m:oMath>
+        <m:sSub>
+          <m:e>
+            <m:r>
+              <m:t>σ</m:t>
+            </m:r>
+          </m:e>
+          <m:sub>
+            <m:r>
+              <m:t>s</m:t>
+            </m:r>
+          </m:sub>
+        </m:sSub>
+      </m:oMath>
+      <w:r>
+        <w:t xml:space="preserve">.</w:t>
       </w:r>
     </w:p>
     <w:p>

</xml_diff>

<commit_message>
Add description of observation errors
</commit_message>
<xml_diff>
--- a/analysis/paper/_book/ms.docx
+++ b/analysis/paper/_book/ms.docx
@@ -361,7 +361,7 @@
         <w:br/>
       </w:r>
       <w:r>
-        <w:t xml:space="preserve">2022-05-11</w:t>
+        <w:t xml:space="preserve">2022-05-12</w:t>
       </w:r>
     </w:p>
     <w:p>
@@ -1871,7 +1871,126 @@
         <w:pStyle w:val="FirstParagraph"/>
       </w:pPr>
       <w:r>
-        <w:t xml:space="preserve">The inclusion of multiple species in the model also permits the estimation of covariance. Beyond the global limiting effect of</w:t>
+        <w:t xml:space="preserve">The inclusion of multiple species in the model permits the estimation of covariance. While covarying changes in observed populations may be described using observation errors, we assume that most covariance stems from population processes. We therefore assume that observation errors are independent and normal distribution such that</w:t>
+      </w:r>
+      <w:r>
+        <w:t xml:space="preserve"> </w:t>
+      </w:r>
+      <m:oMath>
+        <m:sSub>
+          <m:e>
+            <m:r>
+              <m:t>ε</m:t>
+            </m:r>
+          </m:e>
+          <m:sub>
+            <m:r>
+              <m:t>y</m:t>
+            </m:r>
+            <m:r>
+              <m:rPr>
+                <m:sty m:val="p"/>
+              </m:rPr>
+              <m:t>,</m:t>
+            </m:r>
+            <m:r>
+              <m:t>i</m:t>
+            </m:r>
+            <m:r>
+              <m:rPr>
+                <m:sty m:val="p"/>
+              </m:rPr>
+              <m:t>,</m:t>
+            </m:r>
+            <m:r>
+              <m:t>s</m:t>
+            </m:r>
+          </m:sub>
+        </m:sSub>
+        <m:r>
+          <m:rPr>
+            <m:sty m:val="p"/>
+          </m:rPr>
+          <m:t>∼</m:t>
+        </m:r>
+        <m:r>
+          <m:t>N</m:t>
+        </m:r>
+        <m:d>
+          <m:dPr>
+            <m:begChr m:val="("/>
+            <m:endChr m:val=")"/>
+            <m:sepChr m:val=""/>
+            <m:grow/>
+          </m:dPr>
+          <m:e>
+            <m:r>
+              <m:t>0</m:t>
+            </m:r>
+            <m:r>
+              <m:rPr>
+                <m:sty m:val="p"/>
+              </m:rPr>
+              <m:t>,</m:t>
+            </m:r>
+            <m:sSub>
+              <m:e>
+                <m:r>
+                  <m:t>τ</m:t>
+                </m:r>
+              </m:e>
+              <m:sub>
+                <m:r>
+                  <m:t>i</m:t>
+                </m:r>
+                <m:r>
+                  <m:rPr>
+                    <m:sty m:val="p"/>
+                  </m:rPr>
+                  <m:t>,</m:t>
+                </m:r>
+                <m:r>
+                  <m:t>s</m:t>
+                </m:r>
+              </m:sub>
+            </m:sSub>
+          </m:e>
+        </m:d>
+      </m:oMath>
+      <w:r>
+        <w:t xml:space="preserve">, where the standard deviation parameter</w:t>
+      </w:r>
+      <w:r>
+        <w:t xml:space="preserve"> </w:t>
+      </w:r>
+      <m:oMath>
+        <m:sSub>
+          <m:e>
+            <m:r>
+              <m:t>τ</m:t>
+            </m:r>
+          </m:e>
+          <m:sub>
+            <m:r>
+              <m:t>i</m:t>
+            </m:r>
+            <m:r>
+              <m:rPr>
+                <m:sty m:val="p"/>
+              </m:rPr>
+              <m:t>,</m:t>
+            </m:r>
+            <m:r>
+              <m:t>s</m:t>
+            </m:r>
+          </m:sub>
+        </m:sSub>
+      </m:oMath>
+      <w:r>
+        <w:t xml:space="preserve"> </w:t>
+      </w:r>
+      <w:r>
+        <w:t xml:space="preserve">represents species and survey specific levels of observation error. A more flexible error structure is used to describe the process errors as ecological processes may contribute to species or temporal dependencies. Beyond the global limiting effect of</w:t>
       </w:r>
       <w:r>
         <w:t xml:space="preserve"> </w:t>
@@ -2854,7 +2973,7 @@
         </m:r>
       </m:oMath>
       <w:r>
-        <w:t xml:space="preserve">, where low to high correlation is represented by values between 0 and 1, and species-to-species correlations are described by</w:t>
+        <w:t xml:space="preserve">, where values between 0 to 1 represent low to high correlation, and species-to-species correlations are described by</w:t>
       </w:r>
       <w:r>
         <w:t xml:space="preserve"> </w:t>
@@ -2883,7 +3002,7 @@
         </m:sSub>
       </m:oMath>
       <w:r>
-        <w:t xml:space="preserve">, where negative an positive correlation is represented by values between -1 and 1. This is a flexible structure that allows for the testing of alternate hypotheses that process errors are independent through time or across species (i.e,</w:t>
+        <w:t xml:space="preserve">, where values between -1 to 1 represent negative to positive correlation. This is a flexible structure that allows for the testing of alternate hypotheses that process errors are independent through time or across species (i.e,</w:t>
       </w:r>
       <w:r>
         <w:t xml:space="preserve"> </w:t>
@@ -2979,18 +3098,6 @@
       </m:oMath>
       <w:r>
         <w:t xml:space="preserve">.</w:t>
-      </w:r>
-    </w:p>
-    <w:p>
-      <w:pPr>
-        <w:numPr>
-          <w:ilvl w:val="0"/>
-          <w:numId w:val="1001"/>
-        </w:numPr>
-        <w:pStyle w:val="Compact"/>
-      </w:pPr>
-      <w:r>
-        <w:t xml:space="preserve">next describe observation error - like Millar and Meyer, use tau to rater than sigma</w:t>
       </w:r>
     </w:p>
     <w:p>

</xml_diff>

<commit_message>
Add a paragraph on covariate options
</commit_message>
<xml_diff>
--- a/analysis/paper/_book/ms.docx
+++ b/analysis/paper/_book/ms.docx
@@ -3102,14 +3102,210 @@
     </w:p>
     <w:p>
       <w:pPr>
-        <w:numPr>
-          <w:ilvl w:val="0"/>
-          <w:numId w:val="1001"/>
-        </w:numPr>
-        <w:pStyle w:val="Compact"/>
-      </w:pPr>
-      <w:r>
-        <w:t xml:space="preserve">note that covarate option for r was not implemented as this is a long-term vital rate shaped by natural selection.</w:t>
+        <w:pStyle w:val="BodyText"/>
+      </w:pPr>
+      <w:r>
+        <w:t xml:space="preserve">Finally, the formulation allows the fitting of covariates that may describe an underlying linear effect. Two options were implemented, one that affects the process errors by substituting</w:t>
+      </w:r>
+      <w:r>
+        <w:t xml:space="preserve"> </w:t>
+      </w:r>
+      <m:oMath>
+        <m:sSup>
+          <m:e>
+            <m:r>
+              <m:t>e</m:t>
+            </m:r>
+          </m:e>
+          <m:sup>
+            <m:r>
+              <m:t>δ</m:t>
+            </m:r>
+            <m:r>
+              <m:t>y</m:t>
+            </m:r>
+            <m:r>
+              <m:rPr>
+                <m:sty m:val="p"/>
+              </m:rPr>
+              <m:t>,</m:t>
+            </m:r>
+            <m:r>
+              <m:t>s</m:t>
+            </m:r>
+          </m:sup>
+        </m:sSup>
+      </m:oMath>
+      <w:r>
+        <w:t xml:space="preserve"> </w:t>
+      </w:r>
+      <w:r>
+        <w:t xml:space="preserve">in equation (5) with</w:t>
+      </w:r>
+      <w:r>
+        <w:t xml:space="preserve"> </w:t>
+      </w:r>
+      <m:oMath>
+        <m:sSup>
+          <m:e>
+            <m:r>
+              <m:t>e</m:t>
+            </m:r>
+          </m:e>
+          <m:sup>
+            <m:sSub>
+              <m:e>
+                <m:r>
+                  <m:t>β</m:t>
+                </m:r>
+              </m:e>
+              <m:sub>
+                <m:r>
+                  <m:t>δ</m:t>
+                </m:r>
+              </m:sub>
+            </m:sSub>
+            <m:sSubSup>
+              <m:e>
+                <m:r>
+                  <m:t>X</m:t>
+                </m:r>
+              </m:e>
+              <m:sub>
+                <m:r>
+                  <m:t>y</m:t>
+                </m:r>
+                <m:r>
+                  <m:rPr>
+                    <m:sty m:val="p"/>
+                  </m:rPr>
+                  <m:t>,</m:t>
+                </m:r>
+                <m:r>
+                  <m:t>s</m:t>
+                </m:r>
+              </m:sub>
+              <m:sup>
+                <m:r>
+                  <m:t>δ</m:t>
+                </m:r>
+              </m:sup>
+            </m:sSubSup>
+            <m:r>
+              <m:rPr>
+                <m:sty m:val="p"/>
+              </m:rPr>
+              <m:t>+</m:t>
+            </m:r>
+            <m:sSub>
+              <m:e>
+                <m:r>
+                  <m:t>δ</m:t>
+                </m:r>
+              </m:e>
+              <m:sub>
+                <m:r>
+                  <m:t>y</m:t>
+                </m:r>
+                <m:r>
+                  <m:rPr>
+                    <m:sty m:val="p"/>
+                  </m:rPr>
+                  <m:t>,</m:t>
+                </m:r>
+                <m:r>
+                  <m:t>s</m:t>
+                </m:r>
+              </m:sub>
+            </m:sSub>
+          </m:sup>
+        </m:sSup>
+      </m:oMath>
+      <w:r>
+        <w:t xml:space="preserve">, and another that affects the carrying capacity by substituting</w:t>
+      </w:r>
+      <w:r>
+        <w:t xml:space="preserve"> </w:t>
+      </w:r>
+      <m:oMath>
+        <m:r>
+          <m:t>K</m:t>
+        </m:r>
+      </m:oMath>
+      <w:r>
+        <w:t xml:space="preserve"> </w:t>
+      </w:r>
+      <w:r>
+        <w:t xml:space="preserve">in equation (5) with</w:t>
+      </w:r>
+      <w:r>
+        <w:t xml:space="preserve"> </w:t>
+      </w:r>
+      <m:oMath>
+        <m:r>
+          <m:t>K</m:t>
+        </m:r>
+        <m:sSup>
+          <m:e>
+            <m:r>
+              <m:t>e</m:t>
+            </m:r>
+          </m:e>
+          <m:sup>
+            <m:sSub>
+              <m:e>
+                <m:r>
+                  <m:t>β</m:t>
+                </m:r>
+              </m:e>
+              <m:sub>
+                <m:r>
+                  <m:t>K</m:t>
+                </m:r>
+              </m:sub>
+            </m:sSub>
+            <m:sSubSup>
+              <m:e>
+                <m:r>
+                  <m:t>X</m:t>
+                </m:r>
+              </m:e>
+              <m:sub>
+                <m:r>
+                  <m:t>y</m:t>
+                </m:r>
+              </m:sub>
+              <m:sup>
+                <m:r>
+                  <m:t>K</m:t>
+                </m:r>
+              </m:sup>
+            </m:sSubSup>
+          </m:sup>
+        </m:sSup>
+      </m:oMath>
+      <w:r>
+        <w:t xml:space="preserve">. The idea is that some factors may affect positive or negative changes in the populations while others may affect change in the total carrying capacity of the system. A covariate option for intrinsic rates of increase was not implemented as one goal of this model is to obtain estimates of this vital rate, which is not expected to change rapidly as it is shaped by natural selection</w:t>
+      </w:r>
+      <w:r>
+        <w:t xml:space="preserve"> </w:t>
+      </w:r>
+      <w:r>
+        <w:t xml:space="preserve">(</w:t>
+      </w:r>
+      <w:hyperlink w:anchor="ref-hutchings2021">
+        <w:r>
+          <w:rPr>
+            <w:rStyle w:val="Hyperlink"/>
+          </w:rPr>
+          <w:t xml:space="preserve">2</w:t>
+        </w:r>
+      </w:hyperlink>
+      <w:r>
+        <w:t xml:space="preserve">)</w:t>
+      </w:r>
+      <w:r>
+        <w:t xml:space="preserve">.</w:t>
       </w:r>
     </w:p>
     <w:bookmarkEnd w:id="22"/>
@@ -3152,7 +3348,7 @@
       </w:r>
     </w:p>
     <w:bookmarkEnd w:id="26"/>
-    <w:bookmarkStart w:id="29" w:name="references"/>
+    <w:bookmarkStart w:id="30" w:name="references"/>
     <w:p>
       <w:pPr>
         <w:pStyle w:val="Heading1"/>
@@ -3161,7 +3357,7 @@
         <w:t xml:space="preserve">References</w:t>
       </w:r>
     </w:p>
-    <w:bookmarkStart w:id="28" w:name="refs"/>
+    <w:bookmarkStart w:id="29" w:name="refs"/>
     <w:bookmarkStart w:id="27" w:name="ref-schaefer1954"/>
     <w:p>
       <w:pPr>
@@ -3204,23 +3400,58 @@
       </w:r>
     </w:p>
     <w:bookmarkEnd w:id="27"/>
+    <w:bookmarkStart w:id="28" w:name="ref-hutchings2021"/>
+    <w:p>
+      <w:pPr>
+        <w:pStyle w:val="Bibliography"/>
+      </w:pPr>
+      <w:r>
+        <w:t xml:space="preserve">2.</w:t>
+      </w:r>
+      <w:r>
+        <w:t xml:space="preserve"> </w:t>
+      </w:r>
+      <w:r>
+        <w:t xml:space="preserve">	</w:t>
+      </w:r>
+      <w:r>
+        <w:t xml:space="preserve">J. A. Hutchings,</w:t>
+      </w:r>
+      <w:r>
+        <w:t xml:space="preserve"> </w:t>
+      </w:r>
+      <w:r>
+        <w:rPr>
+          <w:iCs/>
+          <w:i/>
+        </w:rPr>
+        <w:t xml:space="preserve">A primer of life histories: Ecology, evolution, and application</w:t>
+      </w:r>
+      <w:r>
+        <w:t xml:space="preserve"> </w:t>
+      </w:r>
+      <w:r>
+        <w:t xml:space="preserve">(Oxford University Press, 2021).</w:t>
+      </w:r>
+    </w:p>
     <w:bookmarkEnd w:id="28"/>
+    <w:bookmarkEnd w:id="29"/>
     <w:p>
       <w:r>
         <w:br w:type="page"/>
-      </w:r>
-    </w:p>
-    <w:bookmarkEnd w:id="29"/>
-    <w:bookmarkStart w:id="30" w:name="figures"/>
-    <w:p>
-      <w:pPr>
-        <w:pStyle w:val="Heading1"/>
-      </w:pPr>
-      <w:r>
-        <w:t xml:space="preserve">Figures</w:t>
       </w:r>
     </w:p>
     <w:bookmarkEnd w:id="30"/>
+    <w:bookmarkStart w:id="31" w:name="figures"/>
+    <w:p>
+      <w:pPr>
+        <w:pStyle w:val="Heading1"/>
+      </w:pPr>
+      <w:r>
+        <w:t xml:space="preserve">Figures</w:t>
+      </w:r>
+    </w:p>
+    <w:bookmarkEnd w:id="31"/>
     <w:sectPr>
       <w:footerReference r:id="rId9" w:type="default"/>
       <w:pgSz w:h="15840" w:w="12240"/>
@@ -3780,82 +4011,6 @@
       </w:pPr>
     </w:lvl>
   </w:abstractNum>
-  <w:abstractNum w:abstractNumId="991">
-    <w:nsid w:val="A991"/>
-    <w:multiLevelType w:val="multilevel"/>
-    <w:lvl w:ilvl="0">
-      <w:numFmt w:val="bullet"/>
-      <w:lvlText w:val="•"/>
-      <w:lvlJc w:val="left"/>
-      <w:pPr>
-        <w:ind w:left="720" w:hanging="480"/>
-      </w:pPr>
-    </w:lvl>
-    <w:lvl w:ilvl="1">
-      <w:numFmt w:val="bullet"/>
-      <w:lvlText w:val="–"/>
-      <w:lvlJc w:val="left"/>
-      <w:pPr>
-        <w:ind w:left="1440" w:hanging="480"/>
-      </w:pPr>
-    </w:lvl>
-    <w:lvl w:ilvl="2">
-      <w:numFmt w:val="bullet"/>
-      <w:lvlText w:val="•"/>
-      <w:lvlJc w:val="left"/>
-      <w:pPr>
-        <w:ind w:left="2160" w:hanging="480"/>
-      </w:pPr>
-    </w:lvl>
-    <w:lvl w:ilvl="3">
-      <w:numFmt w:val="bullet"/>
-      <w:lvlText w:val="–"/>
-      <w:lvlJc w:val="left"/>
-      <w:pPr>
-        <w:ind w:left="2880" w:hanging="480"/>
-      </w:pPr>
-    </w:lvl>
-    <w:lvl w:ilvl="4">
-      <w:numFmt w:val="bullet"/>
-      <w:lvlText w:val="•"/>
-      <w:lvlJc w:val="left"/>
-      <w:pPr>
-        <w:ind w:left="3600" w:hanging="480"/>
-      </w:pPr>
-    </w:lvl>
-    <w:lvl w:ilvl="5">
-      <w:numFmt w:val="bullet"/>
-      <w:lvlText w:val="–"/>
-      <w:lvlJc w:val="left"/>
-      <w:pPr>
-        <w:ind w:left="4320" w:hanging="480"/>
-      </w:pPr>
-    </w:lvl>
-    <w:lvl w:ilvl="6">
-      <w:numFmt w:val="bullet"/>
-      <w:lvlText w:val="•"/>
-      <w:lvlJc w:val="left"/>
-      <w:pPr>
-        <w:ind w:left="5040" w:hanging="480"/>
-      </w:pPr>
-    </w:lvl>
-    <w:lvl w:ilvl="7">
-      <w:numFmt w:val="bullet"/>
-      <w:lvlText w:val="–"/>
-      <w:lvlJc w:val="left"/>
-      <w:pPr>
-        <w:ind w:left="5760" w:hanging="480"/>
-      </w:pPr>
-    </w:lvl>
-    <w:lvl w:ilvl="8">
-      <w:numFmt w:val="bullet"/>
-      <w:lvlText w:val="•"/>
-      <w:lvlJc w:val="left"/>
-      <w:pPr>
-        <w:ind w:left="6480" w:hanging="480"/>
-      </w:pPr>
-    </w:lvl>
-  </w:abstractNum>
   <w:num w:numId="1">
     <w:abstractNumId w:val="10"/>
   </w:num>
@@ -3894,9 +4049,6 @@
   </w:num>
   <w:num w:numId="1000">
     <w:abstractNumId w:val="990"/>
-  </w:num>
-  <w:num w:numId="1001">
-    <w:abstractNumId w:val="991"/>
   </w:num>
 </w:numbering>
 </file>

</xml_diff>

<commit_message>
Add a short paragraph on statistical framework
</commit_message>
<xml_diff>
--- a/analysis/paper/_book/ms.docx
+++ b/analysis/paper/_book/ms.docx
@@ -361,7 +361,7 @@
         <w:br/>
       </w:r>
       <w:r>
-        <w:t xml:space="preserve">2022-05-12</w:t>
+        <w:t xml:space="preserve">2022-05-13</w:t>
       </w:r>
     </w:p>
     <w:p>
@@ -411,7 +411,7 @@
       </w:r>
     </w:p>
     <w:bookmarkEnd w:id="21"/>
-    <w:bookmarkStart w:id="23" w:name="methods"/>
+    <w:bookmarkStart w:id="27" w:name="methods"/>
     <w:p>
       <w:pPr>
         <w:pStyle w:val="Heading1"/>
@@ -3309,28 +3309,176 @@
       </w:r>
     </w:p>
     <w:bookmarkEnd w:id="22"/>
+    <w:bookmarkStart w:id="23" w:name="statistical-framework"/>
+    <w:p>
+      <w:pPr>
+        <w:pStyle w:val="Heading2"/>
+      </w:pPr>
+      <w:r>
+        <w:t xml:space="preserve">Statistical framework</w:t>
+      </w:r>
+    </w:p>
+    <w:p>
+      <w:pPr>
+        <w:pStyle w:val="FirstParagraph"/>
+      </w:pPr>
+      <w:r>
+        <w:t xml:space="preserve">This model was implemented using template model builder</w:t>
+      </w:r>
+      <w:r>
+        <w:t xml:space="preserve"> </w:t>
+      </w:r>
+      <w:r>
+        <w:t xml:space="preserve">(TMB;</w:t>
+      </w:r>
+      <w:r>
+        <w:t xml:space="preserve"> </w:t>
+      </w:r>
+      <w:hyperlink w:anchor="ref-kristensen2015">
+        <w:r>
+          <w:rPr>
+            <w:rStyle w:val="Hyperlink"/>
+          </w:rPr>
+          <w:t xml:space="preserve">3</w:t>
+        </w:r>
+      </w:hyperlink>
+      <w:r>
+        <w:t xml:space="preserve">)</w:t>
+      </w:r>
+      <w:r>
+        <w:t xml:space="preserve">, which is package for R</w:t>
+      </w:r>
+      <w:r>
+        <w:t xml:space="preserve"> </w:t>
+      </w:r>
+      <w:r>
+        <w:t xml:space="preserve">(</w:t>
+      </w:r>
+      <w:hyperlink w:anchor="ref-R">
+        <w:r>
+          <w:rPr>
+            <w:rStyle w:val="Hyperlink"/>
+          </w:rPr>
+          <w:t xml:space="preserve">4</w:t>
+        </w:r>
+      </w:hyperlink>
+      <w:r>
+        <w:t xml:space="preserve">)</w:t>
+      </w:r>
+      <w:r>
+        <w:t xml:space="preserve"> </w:t>
+      </w:r>
+      <w:r>
+        <w:t xml:space="preserve">that enables the fitting of complex nonlinear random effects such as the latent</w:t>
+      </w:r>
+      <w:r>
+        <w:t xml:space="preserve"> </w:t>
+      </w:r>
+      <m:oMath>
+        <m:r>
+          <m:t>B</m:t>
+        </m:r>
+      </m:oMath>
+      <w:r>
+        <w:t xml:space="preserve"> </w:t>
+      </w:r>
+      <w:r>
+        <w:t xml:space="preserve">variable in state-space biomass dynamic models (equation (1)). Such variables are not directly measured but are inferred indirectly via observed values. Data fitting is accomplished using a combination of Laplace approximation and automatic differentiation to evaluate the joint likelihood</w:t>
+      </w:r>
+      <w:r>
+        <w:t xml:space="preserve"> </w:t>
+      </w:r>
+      <w:r>
+        <w:t xml:space="preserve">(</w:t>
+      </w:r>
+      <w:hyperlink w:anchor="ref-kristensen2015">
+        <w:r>
+          <w:rPr>
+            <w:rStyle w:val="Hyperlink"/>
+          </w:rPr>
+          <w:t xml:space="preserve">3</w:t>
+        </w:r>
+      </w:hyperlink>
+      <w:r>
+        <w:t xml:space="preserve">)</w:t>
+      </w:r>
+      <w:r>
+        <w:t xml:space="preserve">. Like the production model descried by Pedersen et al.</w:t>
+      </w:r>
+      <w:r>
+        <w:t xml:space="preserve"> </w:t>
+      </w:r>
+      <w:r>
+        <w:t xml:space="preserve">(</w:t>
+      </w:r>
+      <w:hyperlink w:anchor="ref-pedersen2017">
+        <w:r>
+          <w:rPr>
+            <w:rStyle w:val="Hyperlink"/>
+          </w:rPr>
+          <w:t xml:space="preserve">5</w:t>
+        </w:r>
+      </w:hyperlink>
+      <w:r>
+        <w:t xml:space="preserve">)</w:t>
+      </w:r>
+      <w:r>
+        <w:t xml:space="preserve">, both frequentist and Bayesian inference of model parameters are possible. In development, we found that estimation was generally more successful when vaguely informative priors are specified as parameters were, in some cases, not identifiable when unconstrained.</w:t>
+      </w:r>
+    </w:p>
     <w:bookmarkEnd w:id="23"/>
-    <w:bookmarkStart w:id="24" w:name="results"/>
+    <w:bookmarkStart w:id="26" w:name="case-study"/>
     <w:p>
       <w:pPr>
-        <w:pStyle w:val="Heading1"/>
-      </w:pPr>
-      <w:r>
-        <w:t xml:space="preserve">Results</w:t>
+        <w:pStyle w:val="Heading2"/>
+      </w:pPr>
+      <w:r>
+        <w:t xml:space="preserve">Case study</w:t>
+      </w:r>
+    </w:p>
+    <w:bookmarkStart w:id="24" w:name="data"/>
+    <w:p>
+      <w:pPr>
+        <w:pStyle w:val="Heading3"/>
+      </w:pPr>
+      <w:r>
+        <w:t xml:space="preserve">Data</w:t>
       </w:r>
     </w:p>
     <w:bookmarkEnd w:id="24"/>
-    <w:bookmarkStart w:id="25" w:name="discussion"/>
+    <w:bookmarkStart w:id="25" w:name="priors"/>
     <w:p>
       <w:pPr>
-        <w:pStyle w:val="Heading1"/>
-      </w:pPr>
-      <w:r>
-        <w:t xml:space="preserve">Discussion</w:t>
+        <w:pStyle w:val="Heading3"/>
+      </w:pPr>
+      <w:r>
+        <w:t xml:space="preserve">Priors</w:t>
       </w:r>
     </w:p>
     <w:bookmarkEnd w:id="25"/>
-    <w:bookmarkStart w:id="26" w:name="acknowledgements"/>
+    <w:bookmarkEnd w:id="26"/>
+    <w:bookmarkEnd w:id="27"/>
+    <w:bookmarkStart w:id="28" w:name="results"/>
+    <w:p>
+      <w:pPr>
+        <w:pStyle w:val="Heading1"/>
+      </w:pPr>
+      <w:r>
+        <w:t xml:space="preserve">Results</w:t>
+      </w:r>
+    </w:p>
+    <w:bookmarkEnd w:id="28"/>
+    <w:bookmarkStart w:id="29" w:name="discussion"/>
+    <w:p>
+      <w:pPr>
+        <w:pStyle w:val="Heading1"/>
+      </w:pPr>
+      <w:r>
+        <w:t xml:space="preserve">Discussion</w:t>
+      </w:r>
+    </w:p>
+    <w:bookmarkEnd w:id="29"/>
+    <w:bookmarkStart w:id="30" w:name="acknowledgements"/>
     <w:p>
       <w:pPr>
         <w:pStyle w:val="Heading1"/>
@@ -3347,8 +3495,8 @@
         <w:t xml:space="preserve">We thank the many ship’s crew and research staff involved in leading the surveys and collecting the data used in this study. These surveys were supported by Fisheries and Oceans Canada (DFO). This work has benefited from valuable feedback from numerous colleagues, including …</w:t>
       </w:r>
     </w:p>
-    <w:bookmarkEnd w:id="26"/>
-    <w:bookmarkStart w:id="30" w:name="references"/>
+    <w:bookmarkEnd w:id="30"/>
+    <w:bookmarkStart w:id="37" w:name="references"/>
     <w:p>
       <w:pPr>
         <w:pStyle w:val="Heading1"/>
@@ -3357,8 +3505,8 @@
         <w:t xml:space="preserve">References</w:t>
       </w:r>
     </w:p>
-    <w:bookmarkStart w:id="29" w:name="refs"/>
-    <w:bookmarkStart w:id="27" w:name="ref-schaefer1954"/>
+    <w:bookmarkStart w:id="36" w:name="refs"/>
+    <w:bookmarkStart w:id="31" w:name="ref-schaefer1954"/>
     <w:p>
       <w:pPr>
         <w:pStyle w:val="Bibliography"/>
@@ -3399,8 +3547,8 @@
         <w:t xml:space="preserve">, 23–56 (1954).</w:t>
       </w:r>
     </w:p>
-    <w:bookmarkEnd w:id="27"/>
-    <w:bookmarkStart w:id="28" w:name="ref-hutchings2021"/>
+    <w:bookmarkEnd w:id="31"/>
+    <w:bookmarkStart w:id="32" w:name="ref-hutchings2021"/>
     <w:p>
       <w:pPr>
         <w:pStyle w:val="Bibliography"/>
@@ -3434,15 +3582,134 @@
         <w:t xml:space="preserve">(Oxford University Press, 2021).</w:t>
       </w:r>
     </w:p>
-    <w:bookmarkEnd w:id="28"/>
-    <w:bookmarkEnd w:id="29"/>
+    <w:bookmarkEnd w:id="32"/>
+    <w:bookmarkStart w:id="33" w:name="ref-kristensen2015"/>
     <w:p>
+      <w:pPr>
+        <w:pStyle w:val="Bibliography"/>
+      </w:pPr>
+      <w:r>
+        <w:t xml:space="preserve">3.</w:t>
+      </w:r>
+      <w:r>
+        <w:t xml:space="preserve"> </w:t>
+      </w:r>
+      <w:r>
+        <w:t xml:space="preserve">	</w:t>
+      </w:r>
+      <w:r>
+        <w:t xml:space="preserve">K. Kristensen, A. Nielsen, C. Berg, H. Skaug, B. Bell, TMB: Automatic differentiation and laplace approximation.</w:t>
+      </w:r>
+      <w:r>
+        <w:t xml:space="preserve"> </w:t>
+      </w:r>
+      <w:r>
+        <w:rPr>
+          <w:iCs/>
+          <w:i/>
+        </w:rPr>
+        <w:t xml:space="preserve">Journal of Statistical Software</w:t>
+      </w:r>
+      <w:r>
+        <w:t xml:space="preserve"> </w:t>
+      </w:r>
+      <w:r>
+        <w:rPr>
+          <w:bCs/>
+          <w:b/>
+        </w:rPr>
+        <w:t xml:space="preserve">70</w:t>
+      </w:r>
+      <w:r>
+        <w:t xml:space="preserve">, 1–21 (2016).</w:t>
+      </w:r>
+    </w:p>
+    <w:bookmarkEnd w:id="33"/>
+    <w:bookmarkStart w:id="34" w:name="ref-R"/>
+    <w:p>
+      <w:pPr>
+        <w:pStyle w:val="Bibliography"/>
+      </w:pPr>
+      <w:r>
+        <w:t xml:space="preserve">4.</w:t>
+      </w:r>
+      <w:r>
+        <w:t xml:space="preserve"> </w:t>
+      </w:r>
+      <w:r>
+        <w:t xml:space="preserve">	</w:t>
+      </w:r>
+      <w:r>
+        <w:t xml:space="preserve">R Core Team,</w:t>
+      </w:r>
+      <w:r>
+        <w:t xml:space="preserve"> </w:t>
+      </w:r>
+      <w:r>
+        <w:rPr>
+          <w:iCs/>
+          <w:i/>
+        </w:rPr>
+        <w:t xml:space="preserve">R: A language and environment for statistical computing</w:t>
+      </w:r>
+      <w:r>
+        <w:t xml:space="preserve"> </w:t>
+      </w:r>
+      <w:r>
+        <w:t xml:space="preserve">(R Foundation for Statistical Computing, 2021).</w:t>
+      </w:r>
+    </w:p>
+    <w:bookmarkEnd w:id="34"/>
+    <w:bookmarkStart w:id="35" w:name="ref-pedersen2017"/>
+    <w:p>
+      <w:pPr>
+        <w:pStyle w:val="Bibliography"/>
+      </w:pPr>
+      <w:r>
+        <w:t xml:space="preserve">5.</w:t>
+      </w:r>
+      <w:r>
+        <w:t xml:space="preserve"> </w:t>
+      </w:r>
+      <w:r>
+        <w:t xml:space="preserve">	</w:t>
+      </w:r>
+      <w:r>
+        <w:t xml:space="preserve">M. W. Pedersen, C. W. Berg, A stochastic surplus production model in continuous time.</w:t>
+      </w:r>
+      <w:r>
+        <w:t xml:space="preserve"> </w:t>
+      </w:r>
+      <w:r>
+        <w:rPr>
+          <w:iCs/>
+          <w:i/>
+        </w:rPr>
+        <w:t xml:space="preserve">Fish and Fisheries</w:t>
+      </w:r>
+      <w:r>
+        <w:t xml:space="preserve"> </w:t>
+      </w:r>
+      <w:r>
+        <w:rPr>
+          <w:bCs/>
+          <w:b/>
+        </w:rPr>
+        <w:t xml:space="preserve">18</w:t>
+      </w:r>
+      <w:r>
+        <w:t xml:space="preserve">, 226–243 (2017).</w:t>
+      </w:r>
+    </w:p>
+    <w:bookmarkEnd w:id="35"/>
+    <w:bookmarkEnd w:id="36"/>
+    <w:p>
       <w:r>
         <w:br w:type="page"/>
       </w:r>
     </w:p>
-    <w:bookmarkEnd w:id="30"/>
-    <w:bookmarkStart w:id="31" w:name="figures"/>
+    <w:bookmarkEnd w:id="37"/>
+    <w:bookmarkStart w:id="38" w:name="figures"/>
     <w:p>
       <w:pPr>
         <w:pStyle w:val="Heading1"/>
@@ -3451,7 +3718,7 @@
         <w:t xml:space="preserve">Figures</w:t>
       </w:r>
     </w:p>
-    <w:bookmarkEnd w:id="31"/>
+    <w:bookmarkEnd w:id="38"/>
     <w:sectPr>
       <w:footerReference r:id="rId9" w:type="default"/>
       <w:pgSz w:h="15840" w:w="12240"/>

</xml_diff>

<commit_message>
Add map to paper
</commit_message>
<xml_diff>
--- a/analysis/paper/_book/ms.docx
+++ b/analysis/paper/_book/ms.docx
@@ -361,7 +361,7 @@
         <w:br/>
       </w:r>
       <w:r>
-        <w:t xml:space="preserve">2022-05-13</w:t>
+        <w:t xml:space="preserve">2022-05-18</w:t>
       </w:r>
     </w:p>
     <w:p>
@@ -434,7 +434,7 @@
         <w:pStyle w:val="FirstParagraph"/>
       </w:pPr>
       <w:r>
-        <w:t xml:space="preserve">Trends in fish populations have frequently been described using state-space biomass dynamic models of the form</w:t>
+        <w:t xml:space="preserve">Trends in fish populations have frequently been described using state-space production models of the form</w:t>
       </w:r>
     </w:p>
     <w:p>
@@ -3105,7 +3105,7 @@
         <w:pStyle w:val="BodyText"/>
       </w:pPr>
       <w:r>
-        <w:t xml:space="preserve">Finally, the formulation allows the fitting of covariates that may describe an underlying linear effect. Two options were implemented, one that affects the process errors by substituting</w:t>
+        <w:t xml:space="preserve">Minor extensions of the formulation also permits the fitting of covariates which may describe an underlying linear effect. Two options were implemented, one that affects the process errors by substituting</w:t>
       </w:r>
       <w:r>
         <w:t xml:space="preserve"> </w:t>
@@ -3305,7 +3305,30 @@
         <w:t xml:space="preserve">)</w:t>
       </w:r>
       <w:r>
-        <w:t xml:space="preserve">.</w:t>
+        <w:t xml:space="preserve">. The formulation was also modified to fit the single-species Schaefer production function by dropping the summation of biomass in equation (5) and estimating species-specific carrying capacities,</w:t>
+      </w:r>
+      <w:r>
+        <w:t xml:space="preserve"> </w:t>
+      </w:r>
+      <m:oMath>
+        <m:sSub>
+          <m:e>
+            <m:r>
+              <m:t>K</m:t>
+            </m:r>
+          </m:e>
+          <m:sub>
+            <m:r>
+              <m:t>s</m:t>
+            </m:r>
+          </m:sub>
+        </m:sSub>
+      </m:oMath>
+      <w:r>
+        <w:t xml:space="preserve"> </w:t>
+      </w:r>
+      <w:r>
+        <w:t xml:space="preserve">(i.e., apply equation (3) indexed by species).</w:t>
       </w:r>
     </w:p>
     <w:bookmarkEnd w:id="22"/>
@@ -3383,7 +3406,7 @@
         <w:t xml:space="preserve"> </w:t>
       </w:r>
       <w:r>
-        <w:t xml:space="preserve">variable in state-space biomass dynamic models (equation (1)). Such variables are not directly measured but are inferred indirectly via observed values. Data fitting is accomplished using a combination of Laplace approximation and automatic differentiation to evaluate the joint likelihood</w:t>
+        <w:t xml:space="preserve">variable in state-space production models (equation (1)). Such variables are not directly measured but are inferred indirectly via observed values. Data fitting is accomplished using a combination of Laplace approximation and automatic differentiation to evaluate the joint likelihood</w:t>
       </w:r>
       <w:r>
         <w:t xml:space="preserve"> </w:t>
@@ -3445,6 +3468,126 @@
         <w:t xml:space="preserve">Data</w:t>
       </w:r>
     </w:p>
+    <w:p>
+      <w:pPr>
+        <w:pStyle w:val="FirstParagraph"/>
+      </w:pPr>
+      <w:r>
+        <w:t xml:space="preserve">The multispecies production model described above requires two basic inputs for one or more species in a region: 1) a time-series of catch (</w:t>
+      </w:r>
+      <m:oMath>
+        <m:sSub>
+          <m:e>
+            <m:r>
+              <m:t>C</m:t>
+            </m:r>
+          </m:e>
+          <m:sub>
+            <m:r>
+              <m:t>y</m:t>
+            </m:r>
+            <m:r>
+              <m:rPr>
+                <m:sty m:val="p"/>
+              </m:rPr>
+              <m:t>,</m:t>
+            </m:r>
+            <m:r>
+              <m:t>s</m:t>
+            </m:r>
+          </m:sub>
+        </m:sSub>
+      </m:oMath>
+      <w:r>
+        <w:t xml:space="preserve"> </w:t>
+      </w:r>
+      <w:r>
+        <w:t xml:space="preserve">in equation (5)), and 2) an index of population size (</w:t>
+      </w:r>
+      <m:oMath>
+        <m:sSub>
+          <m:e>
+            <m:r>
+              <m:t>I</m:t>
+            </m:r>
+          </m:e>
+          <m:sub>
+            <m:r>
+              <m:t>y</m:t>
+            </m:r>
+            <m:r>
+              <m:rPr>
+                <m:sty m:val="p"/>
+              </m:rPr>
+              <m:t>,</m:t>
+            </m:r>
+            <m:r>
+              <m:t>s</m:t>
+            </m:r>
+          </m:sub>
+        </m:sSub>
+      </m:oMath>
+      <w:r>
+        <w:t xml:space="preserve"> </w:t>
+      </w:r>
+      <w:r>
+        <w:t xml:space="preserve">in equation (6)). The Northwest Atlantic Fisheries Organization (NAFO) and Fisheries and Oceans Canada (DFO) has been collecting and curating such information for multiple fish populations along the shelves of Newfoundland and Labrador (NL) since the 1970s. The communities inhabiting these shelves can be divided into several regions with distinct productivity [i.e. ecosystem production units;</w:t>
+      </w:r>
+      <w:r>
+        <w:t xml:space="preserve"> </w:t>
+      </w:r>
+      <w:r>
+        <w:t xml:space="preserve">(</w:t>
+      </w:r>
+      <w:hyperlink w:anchor="ref-pepin2014">
+        <w:r>
+          <w:rPr>
+            <w:rStyle w:val="Hyperlink"/>
+          </w:rPr>
+          <w:t xml:space="preserve">6</w:t>
+        </w:r>
+      </w:hyperlink>
+      <w:r>
+        <w:t xml:space="preserve">)</w:t>
+      </w:r>
+      <w:r>
+        <w:t xml:space="preserve">]. For our case study, we focus on three regions: 1) the Northeast NL Shelf (NAFO divisions 2J3K), 2) the Grand Bank (NAFO divisions 3LNO), and 3) Southern NL (NAFO sub-division 3Ps; Figure</w:t>
+      </w:r>
+      <w:r>
+        <w:t xml:space="preserve"> </w:t>
+      </w:r>
+      <w:r>
+        <w:t xml:space="preserve">1</w:t>
+      </w:r>
+      <w:r>
+        <w:t xml:space="preserve">).</w:t>
+      </w:r>
+    </w:p>
+    <w:p>
+      <w:pPr>
+        <w:pStyle w:val="BodyText"/>
+      </w:pPr>
+      <w:r>
+        <w:t xml:space="preserve">History of survey reference</w:t>
+      </w:r>
+      <w:r>
+        <w:t xml:space="preserve"> </w:t>
+      </w:r>
+      <w:r>
+        <w:t xml:space="preserve">(</w:t>
+      </w:r>
+      <w:hyperlink w:anchor="ref-chadwick2007">
+        <w:r>
+          <w:rPr>
+            <w:rStyle w:val="Hyperlink"/>
+          </w:rPr>
+          <w:t xml:space="preserve">7</w:t>
+        </w:r>
+      </w:hyperlink>
+      <w:r>
+        <w:t xml:space="preserve">)</w:t>
+      </w:r>
+    </w:p>
     <w:bookmarkEnd w:id="24"/>
     <w:bookmarkStart w:id="25" w:name="priors"/>
     <w:p>
@@ -3496,7 +3639,7 @@
       </w:r>
     </w:p>
     <w:bookmarkEnd w:id="30"/>
-    <w:bookmarkStart w:id="37" w:name="references"/>
+    <w:bookmarkStart w:id="39" w:name="references"/>
     <w:p>
       <w:pPr>
         <w:pStyle w:val="Heading1"/>
@@ -3505,7 +3648,7 @@
         <w:t xml:space="preserve">References</w:t>
       </w:r>
     </w:p>
-    <w:bookmarkStart w:id="36" w:name="refs"/>
+    <w:bookmarkStart w:id="38" w:name="refs"/>
     <w:bookmarkStart w:id="31" w:name="ref-schaefer1954"/>
     <w:p>
       <w:pPr>
@@ -3702,15 +3845,151 @@
       </w:r>
     </w:p>
     <w:bookmarkEnd w:id="35"/>
+    <w:bookmarkStart w:id="36" w:name="ref-pepin2014"/>
+    <w:p>
+      <w:pPr>
+        <w:pStyle w:val="Bibliography"/>
+      </w:pPr>
+      <w:r>
+        <w:t xml:space="preserve">6.</w:t>
+      </w:r>
+      <w:r>
+        <w:t xml:space="preserve"> </w:t>
+      </w:r>
+      <w:r>
+        <w:t xml:space="preserve">	</w:t>
+      </w:r>
+      <w:r>
+        <w:t xml:space="preserve">P. Pepin, J. Higdon, M. Koen-Alonso, M. Fogarty, N. Ollerhead, Application of ecoregion analysis to the identification of</w:t>
+      </w:r>
+      <w:r>
+        <w:t xml:space="preserve"> </w:t>
+      </w:r>
+      <w:r>
+        <w:t xml:space="preserve">Ecosystem Production Units (EPUs)</w:t>
+      </w:r>
+      <w:r>
+        <w:t xml:space="preserve"> </w:t>
+      </w:r>
+      <w:r>
+        <w:t xml:space="preserve">in the</w:t>
+      </w:r>
+      <w:r>
+        <w:t xml:space="preserve"> </w:t>
+      </w:r>
+      <w:r>
+        <w:t xml:space="preserve">NAFO Convention Area</w:t>
+      </w:r>
+      <w:r>
+        <w:t xml:space="preserve">.</w:t>
+      </w:r>
+      <w:r>
+        <w:t xml:space="preserve"> </w:t>
+      </w:r>
+      <w:r>
+        <w:rPr>
+          <w:iCs/>
+          <w:i/>
+        </w:rPr>
+        <w:t xml:space="preserve">NAFO Sci. Counc. Res. Doc</w:t>
+      </w:r>
+      <w:r>
+        <w:t xml:space="preserve"> </w:t>
+      </w:r>
+      <w:r>
+        <w:rPr>
+          <w:bCs/>
+          <w:b/>
+        </w:rPr>
+        <w:t xml:space="preserve">14</w:t>
+      </w:r>
+      <w:r>
+        <w:t xml:space="preserve">, 069 (2014).</w:t>
+      </w:r>
+    </w:p>
     <w:bookmarkEnd w:id="36"/>
+    <w:bookmarkStart w:id="37" w:name="ref-chadwick2007"/>
     <w:p>
-      <w:r>
-        <w:br w:type="page"/>
+      <w:pPr>
+        <w:pStyle w:val="Bibliography"/>
+      </w:pPr>
+      <w:r>
+        <w:t xml:space="preserve">7.</w:t>
+      </w:r>
+      <w:r>
+        <w:t xml:space="preserve"> </w:t>
+      </w:r>
+      <w:r>
+        <w:t xml:space="preserve">	</w:t>
+      </w:r>
+      <w:r>
+        <w:t xml:space="preserve">E. Chadwick,</w:t>
+      </w:r>
+      <w:r>
+        <w:t xml:space="preserve"> </w:t>
+      </w:r>
+      <w:r>
+        <w:rPr>
+          <w:iCs/>
+          <w:i/>
+        </w:rPr>
+        <w:t xml:space="preserve">et al.</w:t>
+      </w:r>
+      <w:r>
+        <w:t xml:space="preserve">, History of annual multi-species trawl surveys on the</w:t>
+      </w:r>
+      <w:r>
+        <w:t xml:space="preserve"> </w:t>
+      </w:r>
+      <w:r>
+        <w:t xml:space="preserve">A</w:t>
+      </w:r>
+      <w:r>
+        <w:t xml:space="preserve">tlantic coast of</w:t>
+      </w:r>
+      <w:r>
+        <w:t xml:space="preserve"> </w:t>
+      </w:r>
+      <w:r>
+        <w:t xml:space="preserve">C</w:t>
+      </w:r>
+      <w:r>
+        <w:t xml:space="preserve">anada.</w:t>
+      </w:r>
+      <w:r>
+        <w:t xml:space="preserve"> </w:t>
+      </w:r>
+      <w:r>
+        <w:rPr>
+          <w:iCs/>
+          <w:i/>
+        </w:rPr>
+        <w:t xml:space="preserve">Atlantic Zonal Monitoring Program Bulletin</w:t>
+      </w:r>
+      <w:r>
+        <w:t xml:space="preserve"> </w:t>
+      </w:r>
+      <w:r>
+        <w:rPr>
+          <w:bCs/>
+          <w:b/>
+        </w:rPr>
+        <w:t xml:space="preserve">6</w:t>
+      </w:r>
+      <w:r>
+        <w:t xml:space="preserve">, 25–42 (2007).</w:t>
       </w:r>
     </w:p>
     <w:bookmarkEnd w:id="37"/>
-    <w:bookmarkStart w:id="38" w:name="figures"/>
+    <w:bookmarkEnd w:id="38"/>
     <w:p>
+      <w:r>
+        <w:br w:type="page"/>
+      </w:r>
+    </w:p>
+    <w:bookmarkEnd w:id="39"/>
+    <w:bookmarkStart w:id="41" w:name="figures"/>
+    <w:p>
       <w:pPr>
         <w:pStyle w:val="Heading1"/>
       </w:pPr>
@@ -3718,7 +3997,67 @@
         <w:t xml:space="preserve">Figures</w:t>
       </w:r>
     </w:p>
-    <w:bookmarkEnd w:id="38"/>
+    <w:p>
+      <w:pPr>
+        <w:pStyle w:val="CaptionedFigure"/>
+      </w:pPr>
+      <w:r>
+        <w:drawing>
+          <wp:inline>
+            <wp:extent cx="4128561" cy="4587290"/>
+            <wp:effectExtent b="0" l="0" r="0" t="0"/>
+            <wp:docPr descr="Fig 1: Map of Newfoundland and Labrador (NL) case study area showing the Northeast NL Shelf (purple), Grand Bank (green), and Southern NL (yellow) ecosystem production units." title="" id="1" name="Picture"/>
+            <a:graphic>
+              <a:graphicData uri="http://schemas.openxmlformats.org/drawingml/2006/picture">
+                <pic:pic>
+                  <pic:nvPicPr>
+                    <pic:cNvPr descr="knitr-figs-docx/epu-map-1.png" id="0" name="Picture"/>
+                    <pic:cNvPicPr>
+                      <a:picLocks noChangeArrowheads="1" noChangeAspect="1"/>
+                    </pic:cNvPicPr>
+                  </pic:nvPicPr>
+                  <pic:blipFill>
+                    <a:blip r:embed="rId40"/>
+                    <a:stretch>
+                      <a:fillRect/>
+                    </a:stretch>
+                  </pic:blipFill>
+                  <pic:spPr bwMode="auto">
+                    <a:xfrm>
+                      <a:off x="0" y="0"/>
+                      <a:ext cx="4128561" cy="4587290"/>
+                    </a:xfrm>
+                    <a:prstGeom prst="rect">
+                      <a:avLst/>
+                    </a:prstGeom>
+                    <a:noFill/>
+                    <a:ln w="9525">
+                      <a:noFill/>
+                      <a:headEnd/>
+                      <a:tailEnd/>
+                    </a:ln>
+                  </pic:spPr>
+                </pic:pic>
+              </a:graphicData>
+            </a:graphic>
+          </wp:inline>
+        </w:drawing>
+      </w:r>
+    </w:p>
+    <w:p>
+      <w:pPr>
+        <w:pStyle w:val="ImageCaption"/>
+      </w:pPr>
+      <w:r>
+        <w:t xml:space="preserve">Fig 1: Map of Newfoundland and Labrador (NL) case study area showing the Northeast NL Shelf (purple), Grand Bank (green), and Southern NL (yellow) ecosystem production units.</w:t>
+      </w:r>
+    </w:p>
+    <w:p>
+      <w:r>
+        <w:br w:type="page"/>
+      </w:r>
+    </w:p>
+    <w:bookmarkEnd w:id="41"/>
     <w:sectPr>
       <w:footerReference r:id="rId9" w:type="default"/>
       <w:pgSz w:h="15840" w:w="12240"/>

</xml_diff>

<commit_message>
List focal species for each region
</commit_message>
<xml_diff>
--- a/analysis/paper/_book/ms.docx
+++ b/analysis/paper/_book/ms.docx
@@ -361,7 +361,7 @@
         <w:br/>
       </w:r>
       <w:r>
-        <w:t xml:space="preserve">2022-05-18</w:t>
+        <w:t xml:space="preserve">2022-05-24</w:t>
       </w:r>
     </w:p>
     <w:p>
@@ -411,7 +411,7 @@
       </w:r>
     </w:p>
     <w:bookmarkEnd w:id="21"/>
-    <w:bookmarkStart w:id="27" w:name="methods"/>
+    <w:bookmarkStart w:id="28" w:name="methods"/>
     <w:p>
       <w:pPr>
         <w:pStyle w:val="Heading1"/>
@@ -3450,7 +3450,7 @@
       </w:r>
     </w:p>
     <w:bookmarkEnd w:id="23"/>
-    <w:bookmarkStart w:id="26" w:name="case-study"/>
+    <w:bookmarkStart w:id="27" w:name="case-study"/>
     <w:p>
       <w:pPr>
         <w:pStyle w:val="Heading2"/>
@@ -3459,7 +3459,7 @@
         <w:t xml:space="preserve">Case study</w:t>
       </w:r>
     </w:p>
-    <w:bookmarkStart w:id="24" w:name="data"/>
+    <w:bookmarkStart w:id="25" w:name="data"/>
     <w:p>
       <w:pPr>
         <w:pStyle w:val="Heading3"/>
@@ -3531,7 +3531,7 @@
         <w:t xml:space="preserve"> </w:t>
       </w:r>
       <w:r>
-        <w:t xml:space="preserve">in equation (6)). The Northwest Atlantic Fisheries Organization (NAFO) and Fisheries and Oceans Canada (DFO) has been collecting and curating such information for multiple fish populations along the shelves of Newfoundland and Labrador (NL) since the 1970s. The communities inhabiting these shelves can be divided into several regions with distinct productivity [i.e. ecosystem production units;</w:t>
+        <w:t xml:space="preserve">in equation (6)). The Northwest Atlantic Fisheries Organization (NAFO) and Fisheries and Oceans Canada (DFO) have been collecting and curating such information for multiple fish populations along the shelves of Newfoundland and Labrador (NL) since the 1970s. The communities inhabiting these shelves can be divided into several regions with distinct productivity [i.e. ecosystem production units;</w:t>
       </w:r>
       <w:r>
         <w:t xml:space="preserve"> </w:t>
@@ -3551,7 +3551,7 @@
         <w:t xml:space="preserve">)</w:t>
       </w:r>
       <w:r>
-        <w:t xml:space="preserve">]. For our case study, we focus on three regions: 1) the Northeast NL Shelf (NAFO divisions 2J3K), 2) the Grand Bank (NAFO divisions 3LNO), and 3) Southern NL (NAFO sub-division 3Ps; Figure</w:t>
+        <w:t xml:space="preserve">]. For our case study, we tallied catch data and calculated survey indices of multiple demersal fish populations from three regions: 1) the Northeast NL Shelf (NAFO divisions 2J3K), 2) the Grand Bank (NAFO divisions 3LNO), and 3) Southern NL (NAFO sub-division 3Ps; Figure</w:t>
       </w:r>
       <w:r>
         <w:t xml:space="preserve"> </w:t>
@@ -3568,7 +3568,18 @@
         <w:pStyle w:val="BodyText"/>
       </w:pPr>
       <w:r>
-        <w:t xml:space="preserve">History of survey reference</w:t>
+        <w:t xml:space="preserve">Catch data were extracted from the STATLANT 21A database maintained by NAFO (</w:t>
+      </w:r>
+      <w:hyperlink r:id="rId24">
+        <w:r>
+          <w:rPr>
+            <w:rStyle w:val="Hyperlink"/>
+          </w:rPr>
+          <w:t xml:space="preserve">https://www.nafo.int/Data/STATLANT-21A</w:t>
+        </w:r>
+      </w:hyperlink>
+      <w:r>
+        <w:t xml:space="preserve">, accessed 2022-01-21) and aggregated by region, species, and year. Survey indices were derived from the standardized, stratified random bottom-trawl surveys conducted each spring and fall by DFO. Since the inception of this program in 1971, survey protocol have undergone a series of changes that affect the continuity of the data collected in each region and season. A Yankee then Engel otter trawl, with nets designed to catch large demersal fish, were used between 1971 to 1994. Since 1995, a Campelen shrimp trawl has been used and, because of its smaller mesh size, a broader range of species and size groups have been captured</w:t>
       </w:r>
       <w:r>
         <w:t xml:space="preserve"> </w:t>
@@ -3587,41 +3598,251 @@
       <w:r>
         <w:t xml:space="preserve">)</w:t>
       </w:r>
-    </w:p>
-    <w:bookmarkEnd w:id="24"/>
-    <w:bookmarkStart w:id="25" w:name="priors"/>
-    <w:p>
-      <w:pPr>
-        <w:pStyle w:val="Heading3"/>
-      </w:pPr>
-      <w:r>
-        <w:t xml:space="preserve">Priors</w:t>
+      <w:r>
+        <w:t xml:space="preserve">. Within each era of the survey (Yankee, Engel, or Campelen) and for each season and region, samples were limited to strata that were covered most years (&gt; 80%) and to species found across more than 10% of these core strata. Stratified analyses</w:t>
+      </w:r>
+      <w:r>
+        <w:t xml:space="preserve"> </w:t>
+      </w:r>
+      <w:r>
+        <w:t xml:space="preserve">(</w:t>
+      </w:r>
+      <w:hyperlink w:anchor="ref-smith1981">
+        <w:r>
+          <w:rPr>
+            <w:rStyle w:val="Hyperlink"/>
+          </w:rPr>
+          <w:t xml:space="preserve">8</w:t>
+        </w:r>
+      </w:hyperlink>
+      <w:r>
+        <w:t xml:space="preserve">)</w:t>
+      </w:r>
+      <w:r>
+        <w:t xml:space="preserve"> </w:t>
+      </w:r>
+      <w:r>
+        <w:t xml:space="preserve">were then conducted on the remaining species to obtain indices of total biomass. To minimize bias introduced by inconsistent survey coverage, indices from years where more than 20% of the biomass was likely missed, inferred from time averaged percent occupancy within strata, were excluded from our analysis</w:t>
+      </w:r>
+      <w:r>
+        <w:t xml:space="preserve"> </w:t>
+      </w:r>
+      <w:r>
+        <w:t xml:space="preserve">(</w:t>
+      </w:r>
+      <w:r>
+        <w:rPr>
+          <w:iCs/>
+          <w:i/>
+        </w:rPr>
+        <w:t xml:space="preserve">sensu</w:t>
+      </w:r>
+      <w:r>
+        <w:t xml:space="preserve"> </w:t>
+      </w:r>
+      <w:r>
+        <w:t xml:space="preserve">NAFO guidelines; page 10,</w:t>
+      </w:r>
+      <w:r>
+        <w:t xml:space="preserve"> </w:t>
+      </w:r>
+      <w:hyperlink w:anchor="ref-nafo2019">
+        <w:r>
+          <w:rPr>
+            <w:rStyle w:val="Hyperlink"/>
+          </w:rPr>
+          <w:t xml:space="preserve">9</w:t>
+        </w:r>
+      </w:hyperlink>
+      <w:r>
+        <w:t xml:space="preserve">)</w:t>
+      </w:r>
+      <w:r>
+        <w:t xml:space="preserve">. Finally, species were ranked by cumulative catch and limited to the the seven most commonly caught species, or group when catch was not consistently distinguished, within each region. On the Northeast NL Shelf, species include Redfish spp. (</w:t>
+      </w:r>
+      <w:r>
+        <w:rPr>
+          <w:iCs/>
+          <w:i/>
+        </w:rPr>
+        <w:t xml:space="preserve">Sebastes fasciatus</w:t>
+      </w:r>
+      <w:r>
+        <w:t xml:space="preserve"> </w:t>
+      </w:r>
+      <w:r>
+        <w:t xml:space="preserve">or</w:t>
+      </w:r>
+      <w:r>
+        <w:t xml:space="preserve"> </w:t>
+      </w:r>
+      <w:r>
+        <w:rPr>
+          <w:iCs/>
+          <w:i/>
+        </w:rPr>
+        <w:t xml:space="preserve">S. mentella</w:t>
+      </w:r>
+      <w:r>
+        <w:t xml:space="preserve">), Wolffish spp. (</w:t>
+      </w:r>
+      <w:r>
+        <w:rPr>
+          <w:iCs/>
+          <w:i/>
+        </w:rPr>
+        <w:t xml:space="preserve">Anarhichas lupus</w:t>
+      </w:r>
+      <w:r>
+        <w:t xml:space="preserve"> </w:t>
+      </w:r>
+      <w:r>
+        <w:t xml:space="preserve">or</w:t>
+      </w:r>
+      <w:r>
+        <w:t xml:space="preserve"> </w:t>
+      </w:r>
+      <w:r>
+        <w:rPr>
+          <w:iCs/>
+          <w:i/>
+        </w:rPr>
+        <w:t xml:space="preserve">A. minor</w:t>
+      </w:r>
+      <w:r>
+        <w:t xml:space="preserve">), Witch Flounder (</w:t>
+      </w:r>
+      <w:r>
+        <w:rPr>
+          <w:iCs/>
+          <w:i/>
+        </w:rPr>
+        <w:t xml:space="preserve">Glyptocephalus cynoglossus</w:t>
+      </w:r>
+      <w:r>
+        <w:t xml:space="preserve">), American Plaice (</w:t>
+      </w:r>
+      <w:r>
+        <w:rPr>
+          <w:iCs/>
+          <w:i/>
+        </w:rPr>
+        <w:t xml:space="preserve">Hippoglossoides platessoides</w:t>
+      </w:r>
+      <w:r>
+        <w:t xml:space="preserve">), Greenland Halibut (</w:t>
+      </w:r>
+      <w:r>
+        <w:rPr>
+          <w:iCs/>
+          <w:i/>
+        </w:rPr>
+        <w:t xml:space="preserve">Reinhardtius hippoglossoides</w:t>
+      </w:r>
+      <w:r>
+        <w:t xml:space="preserve">), Atlantic Cod (</w:t>
+      </w:r>
+      <w:r>
+        <w:rPr>
+          <w:iCs/>
+          <w:i/>
+        </w:rPr>
+        <w:t xml:space="preserve">Gadus morhua</w:t>
+      </w:r>
+      <w:r>
+        <w:t xml:space="preserve">), and Skate spp. (</w:t>
+      </w:r>
+      <w:r>
+        <w:rPr>
+          <w:iCs/>
+          <w:i/>
+        </w:rPr>
+        <w:t xml:space="preserve">Amblyraja radiata</w:t>
+      </w:r>
+      <w:r>
+        <w:t xml:space="preserve"> </w:t>
+      </w:r>
+      <w:r>
+        <w:t xml:space="preserve">or</w:t>
+      </w:r>
+      <w:r>
+        <w:t xml:space="preserve"> </w:t>
+      </w:r>
+      <w:r>
+        <w:rPr>
+          <w:iCs/>
+          <w:i/>
+        </w:rPr>
+        <w:t xml:space="preserve">Malacoraja senta</w:t>
+      </w:r>
+      <w:r>
+        <w:t xml:space="preserve">). On the Grand Bank, species include Redfish spp., Yellowtail Flounder (</w:t>
+      </w:r>
+      <w:r>
+        <w:rPr>
+          <w:iCs/>
+          <w:i/>
+        </w:rPr>
+        <w:t xml:space="preserve">Limanda ferruginea</w:t>
+      </w:r>
+      <w:r>
+        <w:t xml:space="preserve">), American Plaice, Greenland Halibut, Haddock (</w:t>
+      </w:r>
+      <w:r>
+        <w:rPr>
+          <w:iCs/>
+          <w:i/>
+        </w:rPr>
+        <w:t xml:space="preserve">Melanogrammus aeglefinus</w:t>
+      </w:r>
+      <w:r>
+        <w:t xml:space="preserve">), and Atlantic Cod. Finally, along Sourthern NL, species include Redfish spp., Witch Flounder, American Plaice, White hake (</w:t>
+      </w:r>
+      <w:r>
+        <w:rPr>
+          <w:iCs/>
+          <w:i/>
+        </w:rPr>
+        <w:t xml:space="preserve">Urophycis tenuis</w:t>
+      </w:r>
+      <w:r>
+        <w:t xml:space="preserve">), Haddock, Atlantic Cod, and Skate spp.</w:t>
       </w:r>
     </w:p>
     <w:bookmarkEnd w:id="25"/>
+    <w:bookmarkStart w:id="26" w:name="priors"/>
+    <w:p>
+      <w:pPr>
+        <w:pStyle w:val="Heading3"/>
+      </w:pPr>
+      <w:r>
+        <w:t xml:space="preserve">Priors</w:t>
+      </w:r>
+    </w:p>
     <w:bookmarkEnd w:id="26"/>
     <w:bookmarkEnd w:id="27"/>
-    <w:bookmarkStart w:id="28" w:name="results"/>
+    <w:bookmarkEnd w:id="28"/>
+    <w:bookmarkStart w:id="29" w:name="results"/>
     <w:p>
       <w:pPr>
         <w:pStyle w:val="Heading1"/>
       </w:pPr>
       <w:r>
         <w:t xml:space="preserve">Results</w:t>
-      </w:r>
-    </w:p>
-    <w:bookmarkEnd w:id="28"/>
-    <w:bookmarkStart w:id="29" w:name="discussion"/>
-    <w:p>
-      <w:pPr>
-        <w:pStyle w:val="Heading1"/>
-      </w:pPr>
-      <w:r>
-        <w:t xml:space="preserve">Discussion</w:t>
       </w:r>
     </w:p>
     <w:bookmarkEnd w:id="29"/>
-    <w:bookmarkStart w:id="30" w:name="acknowledgements"/>
+    <w:bookmarkStart w:id="30" w:name="discussion"/>
+    <w:p>
+      <w:pPr>
+        <w:pStyle w:val="Heading1"/>
+      </w:pPr>
+      <w:r>
+        <w:t xml:space="preserve">Discussion</w:t>
+      </w:r>
+    </w:p>
+    <w:bookmarkEnd w:id="30"/>
+    <w:bookmarkStart w:id="31" w:name="acknowledgements"/>
     <w:p>
       <w:pPr>
         <w:pStyle w:val="Heading1"/>
@@ -3638,8 +3859,8 @@
         <w:t xml:space="preserve">We thank the many ship’s crew and research staff involved in leading the surveys and collecting the data used in this study. These surveys were supported by Fisheries and Oceans Canada (DFO). This work has benefited from valuable feedback from numerous colleagues, including …</w:t>
       </w:r>
     </w:p>
-    <w:bookmarkEnd w:id="30"/>
-    <w:bookmarkStart w:id="39" w:name="references"/>
+    <w:bookmarkEnd w:id="31"/>
+    <w:bookmarkStart w:id="42" w:name="references"/>
     <w:p>
       <w:pPr>
         <w:pStyle w:val="Heading1"/>
@@ -3648,8 +3869,8 @@
         <w:t xml:space="preserve">References</w:t>
       </w:r>
     </w:p>
-    <w:bookmarkStart w:id="38" w:name="refs"/>
-    <w:bookmarkStart w:id="31" w:name="ref-schaefer1954"/>
+    <w:bookmarkStart w:id="41" w:name="refs"/>
+    <w:bookmarkStart w:id="32" w:name="ref-schaefer1954"/>
     <w:p>
       <w:pPr>
         <w:pStyle w:val="Bibliography"/>
@@ -3690,8 +3911,8 @@
         <w:t xml:space="preserve">, 23–56 (1954).</w:t>
       </w:r>
     </w:p>
-    <w:bookmarkEnd w:id="31"/>
-    <w:bookmarkStart w:id="32" w:name="ref-hutchings2021"/>
+    <w:bookmarkEnd w:id="32"/>
+    <w:bookmarkStart w:id="33" w:name="ref-hutchings2021"/>
     <w:p>
       <w:pPr>
         <w:pStyle w:val="Bibliography"/>
@@ -3725,8 +3946,8 @@
         <w:t xml:space="preserve">(Oxford University Press, 2021).</w:t>
       </w:r>
     </w:p>
-    <w:bookmarkEnd w:id="32"/>
-    <w:bookmarkStart w:id="33" w:name="ref-kristensen2015"/>
+    <w:bookmarkEnd w:id="33"/>
+    <w:bookmarkStart w:id="34" w:name="ref-kristensen2015"/>
     <w:p>
       <w:pPr>
         <w:pStyle w:val="Bibliography"/>
@@ -3767,8 +3988,8 @@
         <w:t xml:space="preserve">, 1–21 (2016).</w:t>
       </w:r>
     </w:p>
-    <w:bookmarkEnd w:id="33"/>
-    <w:bookmarkStart w:id="34" w:name="ref-R"/>
+    <w:bookmarkEnd w:id="34"/>
+    <w:bookmarkStart w:id="35" w:name="ref-R"/>
     <w:p>
       <w:pPr>
         <w:pStyle w:val="Bibliography"/>
@@ -3802,8 +4023,8 @@
         <w:t xml:space="preserve">(R Foundation for Statistical Computing, 2021).</w:t>
       </w:r>
     </w:p>
-    <w:bookmarkEnd w:id="34"/>
-    <w:bookmarkStart w:id="35" w:name="ref-pedersen2017"/>
+    <w:bookmarkEnd w:id="35"/>
+    <w:bookmarkStart w:id="36" w:name="ref-pedersen2017"/>
     <w:p>
       <w:pPr>
         <w:pStyle w:val="Bibliography"/>
@@ -3844,8 +4065,8 @@
         <w:t xml:space="preserve">, 226–243 (2017).</w:t>
       </w:r>
     </w:p>
-    <w:bookmarkEnd w:id="35"/>
-    <w:bookmarkStart w:id="36" w:name="ref-pepin2014"/>
+    <w:bookmarkEnd w:id="36"/>
+    <w:bookmarkStart w:id="37" w:name="ref-pepin2014"/>
     <w:p>
       <w:pPr>
         <w:pStyle w:val="Bibliography"/>
@@ -3907,8 +4128,8 @@
         <w:t xml:space="preserve">, 069 (2014).</w:t>
       </w:r>
     </w:p>
-    <w:bookmarkEnd w:id="36"/>
-    <w:bookmarkStart w:id="37" w:name="ref-chadwick2007"/>
+    <w:bookmarkEnd w:id="37"/>
+    <w:bookmarkStart w:id="38" w:name="ref-chadwick2007"/>
     <w:p>
       <w:pPr>
         <w:pStyle w:val="Bibliography"/>
@@ -3980,15 +4201,104 @@
         <w:t xml:space="preserve">, 25–42 (2007).</w:t>
       </w:r>
     </w:p>
-    <w:bookmarkEnd w:id="37"/>
     <w:bookmarkEnd w:id="38"/>
+    <w:bookmarkStart w:id="39" w:name="ref-smith1981"/>
     <w:p>
-      <w:r>
-        <w:br w:type="page"/>
+      <w:pPr>
+        <w:pStyle w:val="Bibliography"/>
+      </w:pPr>
+      <w:r>
+        <w:t xml:space="preserve">8.</w:t>
+      </w:r>
+      <w:r>
+        <w:t xml:space="preserve"> </w:t>
+      </w:r>
+      <w:r>
+        <w:t xml:space="preserve">	</w:t>
+      </w:r>
+      <w:r>
+        <w:t xml:space="preserve">S. Smith, G. Somerton,</w:t>
+      </w:r>
+      <w:r>
+        <w:t xml:space="preserve"> </w:t>
+      </w:r>
+      <w:r>
+        <w:rPr>
+          <w:iCs/>
+          <w:i/>
+        </w:rPr>
+        <w:t xml:space="preserve">STRAP: A User-Oriented Computer Analysis System for Groundfish Research Trawl Survey Data</w:t>
+      </w:r>
+      <w:r>
+        <w:t xml:space="preserve"> </w:t>
+      </w:r>
+      <w:r>
+        <w:t xml:space="preserve">(Canadian Technical Report of Fisheries; Aquatic Sciences No. 1030, 1981).</w:t>
       </w:r>
     </w:p>
     <w:bookmarkEnd w:id="39"/>
-    <w:bookmarkStart w:id="41" w:name="figures"/>
+    <w:bookmarkStart w:id="40" w:name="ref-nafo2019"/>
+    <w:p>
+      <w:pPr>
+        <w:pStyle w:val="Bibliography"/>
+      </w:pPr>
+      <w:r>
+        <w:t xml:space="preserve">9.</w:t>
+      </w:r>
+      <w:r>
+        <w:t xml:space="preserve"> </w:t>
+      </w:r>
+      <w:r>
+        <w:t xml:space="preserve">	</w:t>
+      </w:r>
+      <w:r>
+        <w:t xml:space="preserve">NAFO,</w:t>
+      </w:r>
+      <w:r>
+        <w:t xml:space="preserve"> </w:t>
+      </w:r>
+      <w:r>
+        <w:t xml:space="preserve">Report of the Scientific Council, 31 May – 13 June 2019, Halifax, Canada</w:t>
+      </w:r>
+      <w:r>
+        <w:t xml:space="preserve">.</w:t>
+      </w:r>
+      <w:r>
+        <w:t xml:space="preserve"> </w:t>
+      </w:r>
+      <w:r>
+        <w:rPr>
+          <w:iCs/>
+          <w:i/>
+        </w:rPr>
+        <w:t xml:space="preserve">NAFO SCS Doc</w:t>
+      </w:r>
+      <w:r>
+        <w:t xml:space="preserve"> </w:t>
+      </w:r>
+      <w:r>
+        <w:rPr>
+          <w:bCs/>
+          <w:b/>
+        </w:rPr>
+        <w:t xml:space="preserve">19/20</w:t>
+      </w:r>
+      <w:r>
+        <w:t xml:space="preserve"> </w:t>
+      </w:r>
+      <w:r>
+        <w:t xml:space="preserve">(2019).</w:t>
+      </w:r>
+    </w:p>
+    <w:bookmarkEnd w:id="40"/>
+    <w:bookmarkEnd w:id="41"/>
+    <w:p>
+      <w:r>
+        <w:br w:type="page"/>
+      </w:r>
+    </w:p>
+    <w:bookmarkEnd w:id="42"/>
+    <w:bookmarkStart w:id="44" w:name="figures"/>
     <w:p>
       <w:pPr>
         <w:pStyle w:val="Heading1"/>
@@ -4017,7 +4327,7 @@
                     </pic:cNvPicPr>
                   </pic:nvPicPr>
                   <pic:blipFill>
-                    <a:blip r:embed="rId40"/>
+                    <a:blip r:embed="rId43"/>
                     <a:stretch>
                       <a:fillRect/>
                     </a:stretch>
@@ -4057,7 +4367,7 @@
         <w:br w:type="page"/>
       </w:r>
     </w:p>
-    <w:bookmarkEnd w:id="41"/>
+    <w:bookmarkEnd w:id="44"/>
     <w:sectPr>
       <w:footerReference r:id="rId9" w:type="default"/>
       <w:pgSz w:h="15840" w:w="12240"/>

</xml_diff>

<commit_message>
Draft text re. r and K priors
</commit_message>
<xml_diff>
--- a/analysis/paper/_book/ms.docx
+++ b/analysis/paper/_book/ms.docx
@@ -361,7 +361,7 @@
         <w:br/>
       </w:r>
       <w:r>
-        <w:t xml:space="preserve">2022-05-24</w:t>
+        <w:t xml:space="preserve">2022-09-21</w:t>
       </w:r>
     </w:p>
     <w:p>
@@ -411,7 +411,7 @@
       </w:r>
     </w:p>
     <w:bookmarkEnd w:id="21"/>
-    <w:bookmarkStart w:id="28" w:name="methods"/>
+    <w:bookmarkStart w:id="29" w:name="methods"/>
     <w:p>
       <w:pPr>
         <w:pStyle w:val="Heading1"/>
@@ -3450,7 +3450,7 @@
       </w:r>
     </w:p>
     <w:bookmarkEnd w:id="23"/>
-    <w:bookmarkStart w:id="27" w:name="case-study"/>
+    <w:bookmarkStart w:id="28" w:name="case-study"/>
     <w:p>
       <w:pPr>
         <w:pStyle w:val="Heading2"/>
@@ -3622,13 +3622,7 @@
         <w:t xml:space="preserve"> </w:t>
       </w:r>
       <w:r>
-        <w:t xml:space="preserve">were then conducted on the remaining species to obtain indices of total biomass. To minimize bias introduced by inconsistent survey coverage, indices from years where more than 20% of the biomass was likely missed, inferred from time averaged percent occupancy within strata, were excluded from our analysis</w:t>
-      </w:r>
-      <w:r>
-        <w:t xml:space="preserve"> </w:t>
-      </w:r>
-      <w:r>
-        <w:t xml:space="preserve">(</w:t>
+        <w:t xml:space="preserve">were then conducted on the remaining species to obtain indices of total biomass. To minimize bias introduced by inconsistent survey coverage, indices from years where more than 20% of the biomass was likely missed, inferred from time averaged percent occupancy within strata, were excluded from our analysis [</w:t>
       </w:r>
       <w:r>
         <w:rPr>
@@ -3645,6 +3639,9 @@
       </w:r>
       <w:r>
         <w:t xml:space="preserve"> </w:t>
+      </w:r>
+      <w:r>
+        <w:t xml:space="preserve">(</w:t>
       </w:r>
       <w:hyperlink w:anchor="ref-nafo2019">
         <w:r>
@@ -3658,7 +3655,7 @@
         <w:t xml:space="preserve">)</w:t>
       </w:r>
       <w:r>
-        <w:t xml:space="preserve">. Finally, species were ranked by cumulative catch and limited to the the seven most commonly caught species, or group when catch was not consistently distinguished, within each region. On the Northeast NL Shelf, species include Redfish spp. (</w:t>
+        <w:t xml:space="preserve">]. Finally, species were ranked by cumulative catch and limited to the the seven most commonly caught species, or species group when catch was not consistently distinguished, within each region. On the Northeast NL Shelf, species include Redfish spp. (</w:t>
       </w:r>
       <w:r>
         <w:rPr>
@@ -3810,39 +3807,591 @@
       </w:r>
     </w:p>
     <w:bookmarkEnd w:id="25"/>
-    <w:bookmarkStart w:id="26" w:name="priors"/>
+    <w:bookmarkStart w:id="27" w:name="priors"/>
     <w:p>
       <w:pPr>
         <w:pStyle w:val="Heading3"/>
       </w:pPr>
       <w:r>
         <w:t xml:space="preserve">Priors</w:t>
+      </w:r>
+    </w:p>
+    <w:p>
+      <w:pPr>
+        <w:pStyle w:val="FirstParagraph"/>
+      </w:pPr>
+      <w:r>
+        <w:t xml:space="preserve">The priors chosen for our case study were loosely based on priors used by Froese et al.</w:t>
+      </w:r>
+      <w:r>
+        <w:t xml:space="preserve"> </w:t>
+      </w:r>
+      <w:r>
+        <w:t xml:space="preserve">(</w:t>
+      </w:r>
+      <w:hyperlink w:anchor="ref-froese2017">
+        <w:r>
+          <w:rPr>
+            <w:rStyle w:val="Hyperlink"/>
+          </w:rPr>
+          <w:t xml:space="preserve">10</w:t>
+        </w:r>
+      </w:hyperlink>
+      <w:r>
+        <w:t xml:space="preserve">)</w:t>
+      </w:r>
+      <w:r>
+        <w:t xml:space="preserve">. For simplicity, all priors were normally distributed and upper and lower inflection points (</w:t>
+      </w:r>
+      <m:oMath>
+        <m:r>
+          <m:t>μ</m:t>
+        </m:r>
+        <m:r>
+          <m:rPr>
+            <m:sty m:val="p"/>
+          </m:rPr>
+          <m:t>±</m:t>
+        </m:r>
+        <m:r>
+          <m:t>σ</m:t>
+        </m:r>
+      </m:oMath>
+      <w:r>
+        <w:t xml:space="preserve">; ~68% of the total area under the curve) of each normal prior were defined using values in log or logit space.</w:t>
+      </w:r>
+    </w:p>
+    <w:bookmarkStart w:id="26" w:name="Xb97384c65109657bc93d734ff31d0bf05edf837"/>
+    <w:p>
+      <w:pPr>
+        <w:pStyle w:val="Heading4"/>
+      </w:pPr>
+      <w:r>
+        <w:rPr>
+          <w:iCs/>
+          <w:i/>
+        </w:rPr>
+        <w:t xml:space="preserve">Intrinsic growth rate,</w:t>
+      </w:r>
+      <w:r>
+        <w:rPr>
+          <w:iCs/>
+          <w:i/>
+        </w:rPr>
+        <w:t xml:space="preserve"> </w:t>
+      </w:r>
+      <m:oMath>
+        <m:r>
+          <m:t>r</m:t>
+        </m:r>
+      </m:oMath>
+      <w:r>
+        <w:rPr>
+          <w:iCs/>
+          <w:i/>
+        </w:rPr>
+        <w:t xml:space="preserve">, and carrying capacity,</w:t>
+      </w:r>
+      <w:r>
+        <w:rPr>
+          <w:iCs/>
+          <w:i/>
+        </w:rPr>
+        <w:t xml:space="preserve"> </w:t>
+      </w:r>
+      <m:oMath>
+        <m:r>
+          <m:t>K</m:t>
+        </m:r>
+      </m:oMath>
+    </w:p>
+    <w:p>
+      <w:pPr>
+        <w:pStyle w:val="FirstParagraph"/>
+      </w:pPr>
+      <w:r>
+        <w:t xml:space="preserve">To capture a broad range of predicted intrinsic growth rates for all fishes worldwide</w:t>
+      </w:r>
+      <w:r>
+        <w:t xml:space="preserve"> </w:t>
+      </w:r>
+      <w:r>
+        <w:t xml:space="preserve">(</w:t>
+      </w:r>
+      <w:hyperlink w:anchor="ref-thorson2020">
+        <w:r>
+          <w:rPr>
+            <w:rStyle w:val="Hyperlink"/>
+          </w:rPr>
+          <w:t xml:space="preserve">11</w:t>
+        </w:r>
+      </w:hyperlink>
+      <w:r>
+        <w:t xml:space="preserve">)</w:t>
+      </w:r>
+      <w:r>
+        <w:t xml:space="preserve">, 0.01 and 0.1 were chosen as the lower,</w:t>
+      </w:r>
+      <w:r>
+        <w:t xml:space="preserve"> </w:t>
+      </w:r>
+      <m:oMath>
+        <m:sSub>
+          <m:e>
+            <m:r>
+              <m:t>r</m:t>
+            </m:r>
+          </m:e>
+          <m:sub>
+            <m:r>
+              <m:t>l</m:t>
+            </m:r>
+          </m:sub>
+        </m:sSub>
+      </m:oMath>
+      <w:r>
+        <w:t xml:space="preserve">, and upper,</w:t>
+      </w:r>
+      <w:r>
+        <w:t xml:space="preserve"> </w:t>
+      </w:r>
+      <m:oMath>
+        <m:sSub>
+          <m:e>
+            <m:r>
+              <m:t>r</m:t>
+            </m:r>
+          </m:e>
+          <m:sub>
+            <m:r>
+              <m:t>u</m:t>
+            </m:r>
+          </m:sub>
+        </m:sSub>
+      </m:oMath>
+      <w:r>
+        <w:t xml:space="preserve">, values; this translate to a normal prior with a mean of -1.15 and a standard deviation of 1.15 on the log-scale. The log-scale</w:t>
+      </w:r>
+      <w:r>
+        <w:t xml:space="preserve"> </w:t>
+      </w:r>
+      <m:oMath>
+        <m:r>
+          <m:t>K</m:t>
+        </m:r>
+      </m:oMath>
+      <w:r>
+        <w:t xml:space="preserve"> </w:t>
+      </w:r>
+      <w:r>
+        <w:t xml:space="preserve">prior was informed by total levels of catch and</w:t>
+      </w:r>
+      <w:r>
+        <w:t xml:space="preserve"> </w:t>
+      </w:r>
+      <m:oMath>
+        <m:sSub>
+          <m:e>
+            <m:r>
+              <m:t>r</m:t>
+            </m:r>
+          </m:e>
+          <m:sub>
+            <m:r>
+              <m:t>l</m:t>
+            </m:r>
+          </m:sub>
+        </m:sSub>
+      </m:oMath>
+      <w:r>
+        <w:t xml:space="preserve"> </w:t>
+      </w:r>
+      <w:r>
+        <w:t xml:space="preserve">and</w:t>
+      </w:r>
+      <w:r>
+        <w:t xml:space="preserve"> </w:t>
+      </w:r>
+      <m:oMath>
+        <m:sSub>
+          <m:e>
+            <m:r>
+              <m:t>r</m:t>
+            </m:r>
+          </m:e>
+          <m:sub>
+            <m:r>
+              <m:t>u</m:t>
+            </m:r>
+          </m:sub>
+        </m:sSub>
+      </m:oMath>
+      <w:r>
+        <w:t xml:space="preserve">,</w:t>
+      </w:r>
+    </w:p>
+    <w:p>
+      <w:pPr>
+        <w:pStyle w:val="BodyText"/>
+      </w:pPr>
+      <m:oMathPara>
+        <m:oMathParaPr>
+          <m:jc m:val="center"/>
+        </m:oMathParaPr>
+        <m:oMath>
+          <m:m>
+            <m:mPr>
+              <m:baseJc m:val="center"/>
+              <m:plcHide m:val="1"/>
+              <m:mcs>
+                <m:mc>
+                  <m:mcPr>
+                    <m:mcJc m:val="right"/>
+                    <m:count m:val="1"/>
+                  </m:mcPr>
+                </m:mc>
+                <m:mc>
+                  <m:mcPr>
+                    <m:mcJc m:val="left"/>
+                    <m:count m:val="1"/>
+                  </m:mcPr>
+                </m:mc>
+              </m:mcs>
+            </m:mPr>
+            <m:mr>
+              <m:e>
+                <m:sSub>
+                  <m:e>
+                    <m:r>
+                      <m:t>K</m:t>
+                    </m:r>
+                  </m:e>
+                  <m:sub>
+                    <m:r>
+                      <m:t>l</m:t>
+                    </m:r>
+                  </m:sub>
+                </m:sSub>
+                <m:r>
+                  <m:rPr>
+                    <m:sty m:val="p"/>
+                  </m:rPr>
+                  <m:t>=</m:t>
+                </m:r>
+                <m:f>
+                  <m:fPr>
+                    <m:type m:val="bar"/>
+                  </m:fPr>
+                  <m:num>
+                    <m:r>
+                      <m:rPr>
+                        <m:sty m:val="p"/>
+                      </m:rPr>
+                      <m:t>max</m:t>
+                    </m:r>
+                    <m:d>
+                      <m:dPr>
+                        <m:begChr m:val="("/>
+                        <m:endChr m:val=")"/>
+                        <m:sepChr m:val=""/>
+                        <m:grow/>
+                      </m:dPr>
+                      <m:e>
+                        <m:sSub>
+                          <m:e>
+                            <m:r>
+                              <m:t>Σ</m:t>
+                            </m:r>
+                          </m:e>
+                          <m:sub>
+                            <m:r>
+                              <m:t>s</m:t>
+                            </m:r>
+                          </m:sub>
+                        </m:sSub>
+                        <m:sSub>
+                          <m:e>
+                            <m:r>
+                              <m:t>C</m:t>
+                            </m:r>
+                          </m:e>
+                          <m:sub>
+                            <m:r>
+                              <m:t>s</m:t>
+                            </m:r>
+                            <m:r>
+                              <m:rPr>
+                                <m:sty m:val="p"/>
+                              </m:rPr>
+                              <m:t>,</m:t>
+                            </m:r>
+                            <m:r>
+                              <m:t>y</m:t>
+                            </m:r>
+                          </m:sub>
+                        </m:sSub>
+                      </m:e>
+                    </m:d>
+                  </m:num>
+                  <m:den>
+                    <m:sSub>
+                      <m:e>
+                        <m:r>
+                          <m:t>r</m:t>
+                        </m:r>
+                      </m:e>
+                      <m:sub>
+                        <m:r>
+                          <m:t>u</m:t>
+                        </m:r>
+                      </m:sub>
+                    </m:sSub>
+                  </m:den>
+                </m:f>
+                <m:r>
+                  <m:rPr>
+                    <m:sty m:val="p"/>
+                  </m:rPr>
+                  <m:t>,</m:t>
+                </m:r>
+                <m:sSub>
+                  <m:e>
+                    <m:r>
+                      <m:t>K</m:t>
+                    </m:r>
+                  </m:e>
+                  <m:sub>
+                    <m:r>
+                      <m:t>u</m:t>
+                    </m:r>
+                  </m:sub>
+                </m:sSub>
+                <m:r>
+                  <m:rPr>
+                    <m:sty m:val="p"/>
+                  </m:rPr>
+                  <m:t>=</m:t>
+                </m:r>
+                <m:f>
+                  <m:fPr>
+                    <m:type m:val="bar"/>
+                  </m:fPr>
+                  <m:num>
+                    <m:r>
+                      <m:t>4</m:t>
+                    </m:r>
+                    <m:r>
+                      <m:rPr>
+                        <m:sty m:val="p"/>
+                      </m:rPr>
+                      <m:t>max</m:t>
+                    </m:r>
+                    <m:d>
+                      <m:dPr>
+                        <m:begChr m:val="("/>
+                        <m:endChr m:val=")"/>
+                        <m:sepChr m:val=""/>
+                        <m:grow/>
+                      </m:dPr>
+                      <m:e>
+                        <m:sSub>
+                          <m:e>
+                            <m:r>
+                              <m:t>Σ</m:t>
+                            </m:r>
+                          </m:e>
+                          <m:sub>
+                            <m:r>
+                              <m:t>s</m:t>
+                            </m:r>
+                          </m:sub>
+                        </m:sSub>
+                        <m:sSub>
+                          <m:e>
+                            <m:r>
+                              <m:t>C</m:t>
+                            </m:r>
+                          </m:e>
+                          <m:sub>
+                            <m:r>
+                              <m:t>s</m:t>
+                            </m:r>
+                            <m:r>
+                              <m:rPr>
+                                <m:sty m:val="p"/>
+                              </m:rPr>
+                              <m:t>,</m:t>
+                            </m:r>
+                            <m:r>
+                              <m:t>y</m:t>
+                            </m:r>
+                          </m:sub>
+                        </m:sSub>
+                      </m:e>
+                    </m:d>
+                  </m:num>
+                  <m:den>
+                    <m:sSub>
+                      <m:e>
+                        <m:r>
+                          <m:t>r</m:t>
+                        </m:r>
+                      </m:e>
+                      <m:sub>
+                        <m:r>
+                          <m:t>l</m:t>
+                        </m:r>
+                      </m:sub>
+                    </m:sSub>
+                  </m:den>
+                </m:f>
+              </m:e>
+              <m:e>
+                <m:r>
+                  <m:t>  </m:t>
+                </m:r>
+                <m:d>
+                  <m:dPr>
+                    <m:begChr m:val="("/>
+                    <m:endChr m:val=")"/>
+                    <m:sepChr m:val=""/>
+                    <m:grow/>
+                  </m:dPr>
+                  <m:e>
+                    <m:r>
+                      <m:t>9</m:t>
+                    </m:r>
+                  </m:e>
+                </m:d>
+              </m:e>
+            </m:mr>
+          </m:m>
+        </m:oMath>
+      </m:oMathPara>
+    </w:p>
+    <w:p>
+      <w:pPr>
+        <w:pStyle w:val="FirstParagraph"/>
+      </w:pPr>
+      <w:r>
+        <w:t xml:space="preserve">where</w:t>
+      </w:r>
+      <w:r>
+        <w:t xml:space="preserve"> </w:t>
+      </w:r>
+      <m:oMath>
+        <m:sSub>
+          <m:e>
+            <m:r>
+              <m:t>K</m:t>
+            </m:r>
+          </m:e>
+          <m:sub>
+            <m:r>
+              <m:t>l</m:t>
+            </m:r>
+          </m:sub>
+        </m:sSub>
+      </m:oMath>
+      <w:r>
+        <w:t xml:space="preserve"> </w:t>
+      </w:r>
+      <w:r>
+        <w:t xml:space="preserve">and</w:t>
+      </w:r>
+      <w:r>
+        <w:t xml:space="preserve"> </w:t>
+      </w:r>
+      <m:oMath>
+        <m:sSub>
+          <m:e>
+            <m:r>
+              <m:t>K</m:t>
+            </m:r>
+          </m:e>
+          <m:sub>
+            <m:r>
+              <m:t>u</m:t>
+            </m:r>
+          </m:sub>
+        </m:sSub>
+      </m:oMath>
+      <w:r>
+        <w:t xml:space="preserve"> </w:t>
+      </w:r>
+      <w:r>
+        <w:t xml:space="preserve">are the lower and upper values. On the lower end, this prior imposes the assumption that the fishery is unlikely to have caught more fish in a single year than the system is capable of supporting and, on the upper end, it assumes that the maximum observed catch represents a portion of the true carrying capacity of the system</w:t>
+      </w:r>
+      <w:r>
+        <w:t xml:space="preserve"> </w:t>
+      </w:r>
+      <w:r>
+        <w:t xml:space="preserve">(</w:t>
+      </w:r>
+      <w:r>
+        <w:rPr>
+          <w:iCs/>
+          <w:i/>
+        </w:rPr>
+        <w:t xml:space="preserve">sensu</w:t>
+      </w:r>
+      <w:r>
+        <w:t xml:space="preserve"> </w:t>
+      </w:r>
+      <w:hyperlink w:anchor="ref-froese2017">
+        <w:r>
+          <w:rPr>
+            <w:rStyle w:val="Hyperlink"/>
+          </w:rPr>
+          <w:t xml:space="preserve">10</w:t>
+        </w:r>
+      </w:hyperlink>
+      <w:r>
+        <w:t xml:space="preserve">)</w:t>
+      </w:r>
+      <w:r>
+        <w:t xml:space="preserve">. The division by the lower and upper values for</w:t>
+      </w:r>
+      <w:r>
+        <w:t xml:space="preserve"> </w:t>
+      </w:r>
+      <m:oMath>
+        <m:r>
+          <m:t>r</m:t>
+        </m:r>
+      </m:oMath>
+      <w:r>
+        <w:t xml:space="preserve"> </w:t>
+      </w:r>
+      <w:r>
+        <w:t xml:space="preserve">also accounts for the potential range of productivity. Note that the maximum time-series catches are species specific when estimating species-specific carrying capacities.</w:t>
       </w:r>
     </w:p>
     <w:bookmarkEnd w:id="26"/>
     <w:bookmarkEnd w:id="27"/>
     <w:bookmarkEnd w:id="28"/>
-    <w:bookmarkStart w:id="29" w:name="results"/>
+    <w:bookmarkEnd w:id="29"/>
+    <w:bookmarkStart w:id="30" w:name="results"/>
     <w:p>
       <w:pPr>
         <w:pStyle w:val="Heading1"/>
       </w:pPr>
       <w:r>
         <w:t xml:space="preserve">Results</w:t>
-      </w:r>
-    </w:p>
-    <w:bookmarkEnd w:id="29"/>
-    <w:bookmarkStart w:id="30" w:name="discussion"/>
-    <w:p>
-      <w:pPr>
-        <w:pStyle w:val="Heading1"/>
-      </w:pPr>
-      <w:r>
-        <w:t xml:space="preserve">Discussion</w:t>
       </w:r>
     </w:p>
     <w:bookmarkEnd w:id="30"/>
-    <w:bookmarkStart w:id="31" w:name="acknowledgements"/>
+    <w:bookmarkStart w:id="31" w:name="discussion"/>
+    <w:p>
+      <w:pPr>
+        <w:pStyle w:val="Heading1"/>
+      </w:pPr>
+      <w:r>
+        <w:t xml:space="preserve">Discussion</w:t>
+      </w:r>
+    </w:p>
+    <w:bookmarkEnd w:id="31"/>
+    <w:bookmarkStart w:id="32" w:name="acknowledgements"/>
     <w:p>
       <w:pPr>
         <w:pStyle w:val="Heading1"/>
@@ -3859,8 +4408,8 @@
         <w:t xml:space="preserve">We thank the many ship’s crew and research staff involved in leading the surveys and collecting the data used in this study. These surveys were supported by Fisheries and Oceans Canada (DFO). This work has benefited from valuable feedback from numerous colleagues, including …</w:t>
       </w:r>
     </w:p>
-    <w:bookmarkEnd w:id="31"/>
-    <w:bookmarkStart w:id="42" w:name="references"/>
+    <w:bookmarkEnd w:id="32"/>
+    <w:bookmarkStart w:id="48" w:name="references"/>
     <w:p>
       <w:pPr>
         <w:pStyle w:val="Heading1"/>
@@ -3869,8 +4418,8 @@
         <w:t xml:space="preserve">References</w:t>
       </w:r>
     </w:p>
-    <w:bookmarkStart w:id="41" w:name="refs"/>
-    <w:bookmarkStart w:id="32" w:name="ref-schaefer1954"/>
+    <w:bookmarkStart w:id="47" w:name="refs"/>
+    <w:bookmarkStart w:id="33" w:name="ref-schaefer1954"/>
     <w:p>
       <w:pPr>
         <w:pStyle w:val="Bibliography"/>
@@ -3911,8 +4460,8 @@
         <w:t xml:space="preserve">, 23–56 (1954).</w:t>
       </w:r>
     </w:p>
-    <w:bookmarkEnd w:id="32"/>
-    <w:bookmarkStart w:id="33" w:name="ref-hutchings2021"/>
+    <w:bookmarkEnd w:id="33"/>
+    <w:bookmarkStart w:id="34" w:name="ref-hutchings2021"/>
     <w:p>
       <w:pPr>
         <w:pStyle w:val="Bibliography"/>
@@ -3946,8 +4495,8 @@
         <w:t xml:space="preserve">(Oxford University Press, 2021).</w:t>
       </w:r>
     </w:p>
-    <w:bookmarkEnd w:id="33"/>
-    <w:bookmarkStart w:id="34" w:name="ref-kristensen2015"/>
+    <w:bookmarkEnd w:id="34"/>
+    <w:bookmarkStart w:id="36" w:name="ref-kristensen2015"/>
     <w:p>
       <w:pPr>
         <w:pStyle w:val="Bibliography"/>
@@ -3962,7 +4511,21 @@
         <w:t xml:space="preserve">	</w:t>
       </w:r>
       <w:r>
-        <w:t xml:space="preserve">K. Kristensen, A. Nielsen, C. Berg, H. Skaug, B. Bell, TMB: Automatic differentiation and laplace approximation.</w:t>
+        <w:t xml:space="preserve">K. Kristensen, A. Nielsen, C. Berg, H. Skaug, B. Bell,</w:t>
+      </w:r>
+      <w:r>
+        <w:t xml:space="preserve"> </w:t>
+      </w:r>
+      <w:hyperlink r:id="rId35">
+        <w:r>
+          <w:rPr>
+            <w:rStyle w:val="Hyperlink"/>
+          </w:rPr>
+          <w:t xml:space="preserve">TMB: Automatic differentiation and laplace approximation</w:t>
+        </w:r>
+      </w:hyperlink>
+      <w:r>
+        <w:t xml:space="preserve">.</w:t>
       </w:r>
       <w:r>
         <w:t xml:space="preserve"> </w:t>
@@ -3988,8 +4551,8 @@
         <w:t xml:space="preserve">, 1–21 (2016).</w:t>
       </w:r>
     </w:p>
-    <w:bookmarkEnd w:id="34"/>
-    <w:bookmarkStart w:id="35" w:name="ref-R"/>
+    <w:bookmarkEnd w:id="36"/>
+    <w:bookmarkStart w:id="38" w:name="ref-R"/>
     <w:p>
       <w:pPr>
         <w:pStyle w:val="Bibliography"/>
@@ -4009,13 +4572,16 @@
       <w:r>
         <w:t xml:space="preserve"> </w:t>
       </w:r>
-      <w:r>
-        <w:rPr>
-          <w:iCs/>
-          <w:i/>
-        </w:rPr>
-        <w:t xml:space="preserve">R: A language and environment for statistical computing</w:t>
-      </w:r>
+      <w:hyperlink r:id="rId37">
+        <w:r>
+          <w:rPr>
+            <w:rStyle w:val="Hyperlink"/>
+            <w:iCs/>
+            <w:i/>
+          </w:rPr>
+          <w:t xml:space="preserve">R: A language and environment for statistical computing</w:t>
+        </w:r>
+      </w:hyperlink>
       <w:r>
         <w:t xml:space="preserve"> </w:t>
       </w:r>
@@ -4023,8 +4589,8 @@
         <w:t xml:space="preserve">(R Foundation for Statistical Computing, 2021).</w:t>
       </w:r>
     </w:p>
-    <w:bookmarkEnd w:id="35"/>
-    <w:bookmarkStart w:id="36" w:name="ref-pedersen2017"/>
+    <w:bookmarkEnd w:id="38"/>
+    <w:bookmarkStart w:id="39" w:name="ref-pedersen2017"/>
     <w:p>
       <w:pPr>
         <w:pStyle w:val="Bibliography"/>
@@ -4065,8 +4631,8 @@
         <w:t xml:space="preserve">, 226–243 (2017).</w:t>
       </w:r>
     </w:p>
-    <w:bookmarkEnd w:id="36"/>
-    <w:bookmarkStart w:id="37" w:name="ref-pepin2014"/>
+    <w:bookmarkEnd w:id="39"/>
+    <w:bookmarkStart w:id="40" w:name="ref-pepin2014"/>
     <w:p>
       <w:pPr>
         <w:pStyle w:val="Bibliography"/>
@@ -4128,8 +4694,8 @@
         <w:t xml:space="preserve">, 069 (2014).</w:t>
       </w:r>
     </w:p>
-    <w:bookmarkEnd w:id="37"/>
-    <w:bookmarkStart w:id="38" w:name="ref-chadwick2007"/>
+    <w:bookmarkEnd w:id="40"/>
+    <w:bookmarkStart w:id="41" w:name="ref-chadwick2007"/>
     <w:p>
       <w:pPr>
         <w:pStyle w:val="Bibliography"/>
@@ -4201,8 +4767,8 @@
         <w:t xml:space="preserve">, 25–42 (2007).</w:t>
       </w:r>
     </w:p>
-    <w:bookmarkEnd w:id="38"/>
-    <w:bookmarkStart w:id="39" w:name="ref-smith1981"/>
+    <w:bookmarkEnd w:id="41"/>
+    <w:bookmarkStart w:id="42" w:name="ref-smith1981"/>
     <w:p>
       <w:pPr>
         <w:pStyle w:val="Bibliography"/>
@@ -4236,8 +4802,8 @@
         <w:t xml:space="preserve">(Canadian Technical Report of Fisheries; Aquatic Sciences No. 1030, 1981).</w:t>
       </w:r>
     </w:p>
-    <w:bookmarkEnd w:id="39"/>
-    <w:bookmarkStart w:id="40" w:name="ref-nafo2019"/>
+    <w:bookmarkEnd w:id="42"/>
+    <w:bookmarkStart w:id="44" w:name="ref-nafo2019"/>
     <w:p>
       <w:pPr>
         <w:pStyle w:val="Bibliography"/>
@@ -4257,9 +4823,14 @@
       <w:r>
         <w:t xml:space="preserve"> </w:t>
       </w:r>
-      <w:r>
-        <w:t xml:space="preserve">Report of the Scientific Council, 31 May – 13 June 2019, Halifax, Canada</w:t>
-      </w:r>
+      <w:hyperlink r:id="rId43">
+        <w:r>
+          <w:rPr>
+            <w:rStyle w:val="Hyperlink"/>
+          </w:rPr>
+          <w:t xml:space="preserve">Report of the Scientific Council, 31 May – 13 June 2019, Halifax, Canada</w:t>
+        </w:r>
+      </w:hyperlink>
       <w:r>
         <w:t xml:space="preserve">.</w:t>
       </w:r>
@@ -4290,15 +4861,99 @@
         <w:t xml:space="preserve">(2019).</w:t>
       </w:r>
     </w:p>
-    <w:bookmarkEnd w:id="40"/>
-    <w:bookmarkEnd w:id="41"/>
+    <w:bookmarkEnd w:id="44"/>
+    <w:bookmarkStart w:id="45" w:name="ref-froese2017"/>
     <w:p>
+      <w:pPr>
+        <w:pStyle w:val="Bibliography"/>
+      </w:pPr>
+      <w:r>
+        <w:t xml:space="preserve">10.</w:t>
+      </w:r>
+      <w:r>
+        <w:t xml:space="preserve"> </w:t>
+      </w:r>
+      <w:r>
+        <w:t xml:space="preserve">	</w:t>
+      </w:r>
+      <w:r>
+        <w:t xml:space="preserve">R. Froese, N. Demirel, G. Coro, K. M. Kleisner, H. Winker, Estimating fisheries reference points from catch and resilience.</w:t>
+      </w:r>
+      <w:r>
+        <w:t xml:space="preserve"> </w:t>
+      </w:r>
+      <w:r>
+        <w:rPr>
+          <w:iCs/>
+          <w:i/>
+        </w:rPr>
+        <w:t xml:space="preserve">Fish and Fisheries</w:t>
+      </w:r>
+      <w:r>
+        <w:t xml:space="preserve"> </w:t>
+      </w:r>
+      <w:r>
+        <w:rPr>
+          <w:bCs/>
+          <w:b/>
+        </w:rPr>
+        <w:t xml:space="preserve">18</w:t>
+      </w:r>
+      <w:r>
+        <w:t xml:space="preserve">, 506–526 (2017).</w:t>
+      </w:r>
+    </w:p>
+    <w:bookmarkEnd w:id="45"/>
+    <w:bookmarkStart w:id="46" w:name="ref-thorson2020"/>
+    <w:p>
+      <w:pPr>
+        <w:pStyle w:val="Bibliography"/>
+      </w:pPr>
+      <w:r>
+        <w:t xml:space="preserve">11.</w:t>
+      </w:r>
+      <w:r>
+        <w:t xml:space="preserve"> </w:t>
+      </w:r>
+      <w:r>
+        <w:t xml:space="preserve">	</w:t>
+      </w:r>
+      <w:r>
+        <w:t xml:space="preserve">J. T. Thorson, Predicting recruitment density dependence and intrinsic growth rate for all fishes worldwide using a data-integrated life-history model.</w:t>
+      </w:r>
+      <w:r>
+        <w:t xml:space="preserve"> </w:t>
+      </w:r>
+      <w:r>
+        <w:rPr>
+          <w:iCs/>
+          <w:i/>
+        </w:rPr>
+        <w:t xml:space="preserve">Fish and Fisheries</w:t>
+      </w:r>
+      <w:r>
+        <w:t xml:space="preserve"> </w:t>
+      </w:r>
+      <w:r>
+        <w:rPr>
+          <w:bCs/>
+          <w:b/>
+        </w:rPr>
+        <w:t xml:space="preserve">21</w:t>
+      </w:r>
+      <w:r>
+        <w:t xml:space="preserve">, 237–251 (2020).</w:t>
+      </w:r>
+    </w:p>
+    <w:bookmarkEnd w:id="46"/>
+    <w:bookmarkEnd w:id="47"/>
+    <w:p>
       <w:r>
         <w:br w:type="page"/>
       </w:r>
     </w:p>
-    <w:bookmarkEnd w:id="42"/>
-    <w:bookmarkStart w:id="44" w:name="figures"/>
+    <w:bookmarkEnd w:id="48"/>
+    <w:bookmarkStart w:id="52" w:name="figures"/>
     <w:p>
       <w:pPr>
         <w:pStyle w:val="Heading1"/>
@@ -4316,18 +4971,18 @@
           <wp:inline>
             <wp:extent cx="4128561" cy="4587290"/>
             <wp:effectExtent b="0" l="0" r="0" t="0"/>
-            <wp:docPr descr="Fig 1: Map of Newfoundland and Labrador (NL) case study area showing the Northeast NL Shelf (purple), Grand Bank (green), and Southern NL (yellow) ecosystem production units." title="" id="1" name="Picture"/>
+            <wp:docPr descr="Fig 1: Map of Newfoundland and Labrador (NL) case study area showing the Northeast NL Shelf (purple), Grand Bank (green), and Southern NL (yellow) ecosystem production units." title="" id="50" name="Picture"/>
             <a:graphic>
               <a:graphicData uri="http://schemas.openxmlformats.org/drawingml/2006/picture">
                 <pic:pic>
                   <pic:nvPicPr>
-                    <pic:cNvPr descr="knitr-figs-docx/epu-map-1.png" id="0" name="Picture"/>
+                    <pic:cNvPr descr="knitr-figs-docx/epu-map-1.png" id="51" name="Picture"/>
                     <pic:cNvPicPr>
                       <a:picLocks noChangeArrowheads="1" noChangeAspect="1"/>
                     </pic:cNvPicPr>
                   </pic:nvPicPr>
                   <pic:blipFill>
-                    <a:blip r:embed="rId43"/>
+                    <a:blip r:embed="rId49"/>
                     <a:stretch>
                       <a:fillRect/>
                     </a:stretch>
@@ -4367,7 +5022,7 @@
         <w:br w:type="page"/>
       </w:r>
     </w:p>
-    <w:bookmarkEnd w:id="44"/>
+    <w:bookmarkEnd w:id="52"/>
     <w:sectPr>
       <w:footerReference r:id="rId9" w:type="default"/>
       <w:pgSz w:h="15840" w:w="12240"/>

</xml_diff>

<commit_message>
Draft text re. starting biomass prior
</commit_message>
<xml_diff>
--- a/analysis/paper/_book/ms.docx
+++ b/analysis/paper/_book/ms.docx
@@ -361,7 +361,7 @@
         <w:br/>
       </w:r>
       <w:r>
-        <w:t xml:space="preserve">2022-09-21</w:t>
+        <w:t xml:space="preserve">2022-09-22</w:t>
       </w:r>
     </w:p>
     <w:p>
@@ -411,7 +411,7 @@
       </w:r>
     </w:p>
     <w:bookmarkEnd w:id="21"/>
-    <w:bookmarkStart w:id="29" w:name="methods"/>
+    <w:bookmarkStart w:id="30" w:name="methods"/>
     <w:p>
       <w:pPr>
         <w:pStyle w:val="Heading1"/>
@@ -2048,7 +2048,7 @@
                   </m:e>
                   <m:sub>
                     <m:r>
-                      <m:t>0</m:t>
+                      <m:t>1</m:t>
                     </m:r>
                     <m:r>
                       <m:rPr>
@@ -2116,7 +2116,7 @@
                   </m:e>
                   <m:sub>
                     <m:r>
-                      <m:t>1</m:t>
+                      <m:t>2</m:t>
                     </m:r>
                     <m:r>
                       <m:rPr>
@@ -2148,7 +2148,7 @@
                   </m:e>
                   <m:sub>
                     <m:r>
-                      <m:t>0</m:t>
+                      <m:t>1</m:t>
                     </m:r>
                   </m:sub>
                 </m:sSub>
@@ -2178,7 +2178,7 @@
                   </m:e>
                   <m:sub>
                     <m:r>
-                      <m:t>1</m:t>
+                      <m:t>2</m:t>
                     </m:r>
                   </m:sub>
                 </m:sSub>
@@ -2199,7 +2199,7 @@
                   </m:e>
                   <m:sub>
                     <m:r>
-                      <m:t>1</m:t>
+                      <m:t>2</m:t>
                     </m:r>
                   </m:sub>
                 </m:sSub>
@@ -3450,7 +3450,7 @@
       </w:r>
     </w:p>
     <w:bookmarkEnd w:id="23"/>
-    <w:bookmarkStart w:id="28" w:name="case-study"/>
+    <w:bookmarkStart w:id="29" w:name="case-study"/>
     <w:p>
       <w:pPr>
         <w:pStyle w:val="Heading2"/>
@@ -3807,7 +3807,7 @@
       </w:r>
     </w:p>
     <w:bookmarkEnd w:id="25"/>
-    <w:bookmarkStart w:id="27" w:name="priors"/>
+    <w:bookmarkStart w:id="28" w:name="priors"/>
     <w:p>
       <w:pPr>
         <w:pStyle w:val="Heading3"/>
@@ -3821,27 +3821,7 @@
         <w:pStyle w:val="FirstParagraph"/>
       </w:pPr>
       <w:r>
-        <w:t xml:space="preserve">The priors chosen for our case study were loosely based on priors used by Froese et al.</w:t>
-      </w:r>
-      <w:r>
-        <w:t xml:space="preserve"> </w:t>
-      </w:r>
-      <w:r>
-        <w:t xml:space="preserve">(</w:t>
-      </w:r>
-      <w:hyperlink w:anchor="ref-froese2017">
-        <w:r>
-          <w:rPr>
-            <w:rStyle w:val="Hyperlink"/>
-          </w:rPr>
-          <w:t xml:space="preserve">10</w:t>
-        </w:r>
-      </w:hyperlink>
-      <w:r>
-        <w:t xml:space="preserve">)</w:t>
-      </w:r>
-      <w:r>
-        <w:t xml:space="preserve">. For simplicity, all priors were normally distributed and upper and lower inflection points (</w:t>
+        <w:t xml:space="preserve">For simplicity, all priors were normally distributed and upper and lower inflection points (</w:t>
       </w:r>
       <m:oMath>
         <m:r>
@@ -3858,10 +3838,10 @@
         </m:r>
       </m:oMath>
       <w:r>
-        <w:t xml:space="preserve">; ~68% of the total area under the curve) of each normal prior were defined using values in log or logit space.</w:t>
+        <w:t xml:space="preserve">; ~68% of the total area under the curve) of each normal prior were defined using values in log or logit space. Upper and lower values were based on previous research or knowledge to impose fairly generic and vaguely informative priors.</w:t>
       </w:r>
     </w:p>
-    <w:bookmarkStart w:id="26" w:name="Xb97384c65109657bc93d734ff31d0bf05edf837"/>
+    <w:bookmarkStart w:id="26" w:name="Xe2c06d4e394bc9e9fe771990bd7efb8518aca55"/>
     <w:p>
       <w:pPr>
         <w:pStyle w:val="Heading4"/>
@@ -3881,9 +3861,18 @@
         <w:t xml:space="preserve"> </w:t>
       </w:r>
       <m:oMath>
-        <m:r>
-          <m:t>r</m:t>
-        </m:r>
+        <m:sSub>
+          <m:e>
+            <m:r>
+              <m:t>r</m:t>
+            </m:r>
+          </m:e>
+          <m:sub>
+            <m:r>
+              <m:t>s</m:t>
+            </m:r>
+          </m:sub>
+        </m:sSub>
       </m:oMath>
       <w:r>
         <w:rPr>
@@ -3923,7 +3912,7 @@
           <w:rPr>
             <w:rStyle w:val="Hyperlink"/>
           </w:rPr>
-          <w:t xml:space="preserve">11</w:t>
+          <w:t xml:space="preserve">10</w:t>
         </w:r>
       </w:hyperlink>
       <w:r>
@@ -4117,7 +4106,7 @@
                           </m:e>
                           <m:sub>
                             <m:r>
-                              <m:t>s</m:t>
+                              <m:t>y</m:t>
                             </m:r>
                             <m:r>
                               <m:rPr>
@@ -4126,7 +4115,7 @@
                               <m:t>,</m:t>
                             </m:r>
                             <m:r>
-                              <m:t>y</m:t>
+                              <m:t>s</m:t>
                             </m:r>
                           </m:sub>
                         </m:sSub>
@@ -4214,7 +4203,7 @@
                           </m:e>
                           <m:sub>
                             <m:r>
-                              <m:t>s</m:t>
+                              <m:t>y</m:t>
                             </m:r>
                             <m:r>
                               <m:rPr>
@@ -4223,7 +4212,7 @@
                               <m:t>,</m:t>
                             </m:r>
                             <m:r>
-                              <m:t>y</m:t>
+                              <m:t>s</m:t>
                             </m:r>
                           </m:sub>
                         </m:sSub>
@@ -4343,7 +4332,7 @@
           <w:rPr>
             <w:rStyle w:val="Hyperlink"/>
           </w:rPr>
-          <w:t xml:space="preserve">10</w:t>
+          <w:t xml:space="preserve">11</w:t>
         </w:r>
       </w:hyperlink>
       <w:r>
@@ -4368,30 +4357,461 @@
       </w:r>
     </w:p>
     <w:bookmarkEnd w:id="26"/>
+    <w:bookmarkStart w:id="27" w:name="starting-biomass-b_1s"/>
+    <w:p>
+      <w:pPr>
+        <w:pStyle w:val="Heading4"/>
+      </w:pPr>
+      <w:r>
+        <w:rPr>
+          <w:iCs/>
+          <w:i/>
+        </w:rPr>
+        <w:t xml:space="preserve">Starting biomass,</w:t>
+      </w:r>
+      <w:r>
+        <w:rPr>
+          <w:iCs/>
+          <w:i/>
+        </w:rPr>
+        <w:t xml:space="preserve"> </w:t>
+      </w:r>
+      <m:oMath>
+        <m:sSub>
+          <m:e>
+            <m:r>
+              <m:t>B</m:t>
+            </m:r>
+          </m:e>
+          <m:sub>
+            <m:r>
+              <m:t>1</m:t>
+            </m:r>
+            <m:r>
+              <m:rPr>
+                <m:sty m:val="p"/>
+              </m:rPr>
+              <m:t>,</m:t>
+            </m:r>
+            <m:r>
+              <m:t>s</m:t>
+            </m:r>
+          </m:sub>
+        </m:sSub>
+      </m:oMath>
+    </w:p>
+    <w:p>
+      <w:pPr>
+        <w:pStyle w:val="FirstParagraph"/>
+      </w:pPr>
+      <w:r>
+        <w:t xml:space="preserve">Like</w:t>
+      </w:r>
+      <w:r>
+        <w:t xml:space="preserve"> </w:t>
+      </w:r>
+      <m:oMath>
+        <m:r>
+          <m:t>K</m:t>
+        </m:r>
+      </m:oMath>
+      <w:r>
+        <w:t xml:space="preserve">, catch was used to constrain the plausible range of the biomass at the beginning of the time series,</w:t>
+      </w:r>
+      <w:r>
+        <w:t xml:space="preserve"> </w:t>
+      </w:r>
+      <m:oMath>
+        <m:sSub>
+          <m:e>
+            <m:r>
+              <m:t>B</m:t>
+            </m:r>
+          </m:e>
+          <m:sub>
+            <m:r>
+              <m:t>1</m:t>
+            </m:r>
+            <m:r>
+              <m:rPr>
+                <m:sty m:val="p"/>
+              </m:rPr>
+              <m:t>,</m:t>
+            </m:r>
+            <m:r>
+              <m:t>s</m:t>
+            </m:r>
+          </m:sub>
+        </m:sSub>
+      </m:oMath>
+      <w:r>
+        <w:t xml:space="preserve">, which we will denote as</w:t>
+      </w:r>
+      <w:r>
+        <w:t xml:space="preserve"> </w:t>
+      </w:r>
+      <m:oMath>
+        <m:r>
+          <m:t>B</m:t>
+        </m:r>
+        <m:r>
+          <m:t>0</m:t>
+        </m:r>
+      </m:oMath>
+      <w:r>
+        <w:t xml:space="preserve"> </w:t>
+      </w:r>
+      <w:r>
+        <w:t xml:space="preserve">to simplify notation. Specifically,</w:t>
+      </w:r>
+    </w:p>
+    <w:p>
+      <w:pPr>
+        <w:pStyle w:val="BodyText"/>
+      </w:pPr>
+      <m:oMathPara>
+        <m:oMathParaPr>
+          <m:jc m:val="center"/>
+        </m:oMathParaPr>
+        <m:oMath>
+          <m:m>
+            <m:mPr>
+              <m:baseJc m:val="center"/>
+              <m:plcHide m:val="1"/>
+              <m:mcs>
+                <m:mc>
+                  <m:mcPr>
+                    <m:mcJc m:val="right"/>
+                    <m:count m:val="1"/>
+                  </m:mcPr>
+                </m:mc>
+                <m:mc>
+                  <m:mcPr>
+                    <m:mcJc m:val="left"/>
+                    <m:count m:val="1"/>
+                  </m:mcPr>
+                </m:mc>
+              </m:mcs>
+            </m:mPr>
+            <m:mr>
+              <m:e>
+                <m:r>
+                  <m:t>B</m:t>
+                </m:r>
+                <m:sSub>
+                  <m:e>
+                    <m:r>
+                      <m:t>0</m:t>
+                    </m:r>
+                  </m:e>
+                  <m:sub>
+                    <m:r>
+                      <m:t>l</m:t>
+                    </m:r>
+                  </m:sub>
+                </m:sSub>
+                <m:r>
+                  <m:rPr>
+                    <m:sty m:val="p"/>
+                  </m:rPr>
+                  <m:t>=</m:t>
+                </m:r>
+                <m:f>
+                  <m:fPr>
+                    <m:type m:val="bar"/>
+                  </m:fPr>
+                  <m:num>
+                    <m:sSub>
+                      <m:e>
+                        <m:r>
+                          <m:t>C</m:t>
+                        </m:r>
+                      </m:e>
+                      <m:sub>
+                        <m:r>
+                          <m:t>1</m:t>
+                        </m:r>
+                        <m:r>
+                          <m:rPr>
+                            <m:sty m:val="p"/>
+                          </m:rPr>
+                          <m:t>,</m:t>
+                        </m:r>
+                        <m:r>
+                          <m:t>s</m:t>
+                        </m:r>
+                      </m:sub>
+                    </m:sSub>
+                  </m:num>
+                  <m:den>
+                    <m:sSub>
+                      <m:e>
+                        <m:r>
+                          <m:t>r</m:t>
+                        </m:r>
+                      </m:e>
+                      <m:sub>
+                        <m:r>
+                          <m:t>u</m:t>
+                        </m:r>
+                      </m:sub>
+                    </m:sSub>
+                  </m:den>
+                </m:f>
+                <m:r>
+                  <m:rPr>
+                    <m:sty m:val="p"/>
+                  </m:rPr>
+                  <m:t>,</m:t>
+                </m:r>
+                <m:r>
+                  <m:t>B</m:t>
+                </m:r>
+                <m:sSub>
+                  <m:e>
+                    <m:r>
+                      <m:t>0</m:t>
+                    </m:r>
+                  </m:e>
+                  <m:sub>
+                    <m:r>
+                      <m:t>u</m:t>
+                    </m:r>
+                  </m:sub>
+                </m:sSub>
+                <m:r>
+                  <m:rPr>
+                    <m:sty m:val="p"/>
+                  </m:rPr>
+                  <m:t>=</m:t>
+                </m:r>
+                <m:f>
+                  <m:fPr>
+                    <m:type m:val="bar"/>
+                  </m:fPr>
+                  <m:num>
+                    <m:r>
+                      <m:t>4</m:t>
+                    </m:r>
+                    <m:sSub>
+                      <m:e>
+                        <m:r>
+                          <m:t>C</m:t>
+                        </m:r>
+                      </m:e>
+                      <m:sub>
+                        <m:r>
+                          <m:t>1</m:t>
+                        </m:r>
+                        <m:r>
+                          <m:rPr>
+                            <m:sty m:val="p"/>
+                          </m:rPr>
+                          <m:t>,</m:t>
+                        </m:r>
+                        <m:r>
+                          <m:t>s</m:t>
+                        </m:r>
+                      </m:sub>
+                    </m:sSub>
+                  </m:num>
+                  <m:den>
+                    <m:sSub>
+                      <m:e>
+                        <m:r>
+                          <m:t>r</m:t>
+                        </m:r>
+                      </m:e>
+                      <m:sub>
+                        <m:r>
+                          <m:t>l</m:t>
+                        </m:r>
+                      </m:sub>
+                    </m:sSub>
+                  </m:den>
+                </m:f>
+              </m:e>
+              <m:e>
+                <m:r>
+                  <m:t>  </m:t>
+                </m:r>
+                <m:d>
+                  <m:dPr>
+                    <m:begChr m:val="("/>
+                    <m:endChr m:val=")"/>
+                    <m:sepChr m:val=""/>
+                    <m:grow/>
+                  </m:dPr>
+                  <m:e>
+                    <m:r>
+                      <m:t>10</m:t>
+                    </m:r>
+                  </m:e>
+                </m:d>
+              </m:e>
+            </m:mr>
+          </m:m>
+        </m:oMath>
+      </m:oMathPara>
+    </w:p>
+    <w:p>
+      <w:pPr>
+        <w:pStyle w:val="FirstParagraph"/>
+      </w:pPr>
+      <w:r>
+        <w:t xml:space="preserve">where</w:t>
+      </w:r>
+      <w:r>
+        <w:t xml:space="preserve"> </w:t>
+      </w:r>
+      <m:oMath>
+        <m:r>
+          <m:t>B</m:t>
+        </m:r>
+        <m:sSub>
+          <m:e>
+            <m:r>
+              <m:t>0</m:t>
+            </m:r>
+          </m:e>
+          <m:sub>
+            <m:r>
+              <m:t>l</m:t>
+            </m:r>
+          </m:sub>
+        </m:sSub>
+      </m:oMath>
+      <w:r>
+        <w:t xml:space="preserve"> </w:t>
+      </w:r>
+      <w:r>
+        <w:t xml:space="preserve">and</w:t>
+      </w:r>
+      <w:r>
+        <w:t xml:space="preserve"> </w:t>
+      </w:r>
+      <m:oMath>
+        <m:r>
+          <m:t>B</m:t>
+        </m:r>
+        <m:sSub>
+          <m:e>
+            <m:r>
+              <m:t>0</m:t>
+            </m:r>
+          </m:e>
+          <m:sub>
+            <m:r>
+              <m:t>u</m:t>
+            </m:r>
+          </m:sub>
+        </m:sSub>
+      </m:oMath>
+      <w:r>
+        <w:t xml:space="preserve"> </w:t>
+      </w:r>
+      <w:r>
+        <w:t xml:space="preserve">are the lower and upper values that are log transformed to define the normal prior for</w:t>
+      </w:r>
+      <w:r>
+        <w:t xml:space="preserve"> </w:t>
+      </w:r>
+      <m:oMath>
+        <m:r>
+          <m:rPr>
+            <m:sty m:val="p"/>
+          </m:rPr>
+          <m:t>log</m:t>
+        </m:r>
+        <m:d>
+          <m:dPr>
+            <m:begChr m:val="("/>
+            <m:endChr m:val=")"/>
+            <m:sepChr m:val=""/>
+            <m:grow/>
+          </m:dPr>
+          <m:e>
+            <m:r>
+              <m:t>B</m:t>
+            </m:r>
+            <m:r>
+              <m:t>0</m:t>
+            </m:r>
+          </m:e>
+        </m:d>
+      </m:oMath>
+      <w:r>
+        <w:t xml:space="preserve">. Again, adjusting for the potential range of productivity from</w:t>
+      </w:r>
+      <w:r>
+        <w:t xml:space="preserve"> </w:t>
+      </w:r>
+      <m:oMath>
+        <m:sSub>
+          <m:e>
+            <m:r>
+              <m:t>r</m:t>
+            </m:r>
+          </m:e>
+          <m:sub>
+            <m:r>
+              <m:t>l</m:t>
+            </m:r>
+          </m:sub>
+        </m:sSub>
+      </m:oMath>
+      <w:r>
+        <w:t xml:space="preserve"> </w:t>
+      </w:r>
+      <w:r>
+        <w:t xml:space="preserve">to</w:t>
+      </w:r>
+      <w:r>
+        <w:t xml:space="preserve"> </w:t>
+      </w:r>
+      <m:oMath>
+        <m:sSub>
+          <m:e>
+            <m:r>
+              <m:t>r</m:t>
+            </m:r>
+          </m:e>
+          <m:sub>
+            <m:r>
+              <m:t>u</m:t>
+            </m:r>
+          </m:sub>
+        </m:sSub>
+      </m:oMath>
+      <w:r>
+        <w:t xml:space="preserve">, this assumes that the fishery did not catch all of the biomass in the first year and it assumes that the catch represents a portion of the biomass in the first year. A flaw with the upper value for this prior is that a lack of market demand or conservation concerns may contradict the assumption that landings are coarsely proportional to stock size. However, the upper range chosen was considered reasonable for this case study as there was an active fishery for each species at the start of the time series.</w:t>
+      </w:r>
+    </w:p>
     <w:bookmarkEnd w:id="27"/>
     <w:bookmarkEnd w:id="28"/>
     <w:bookmarkEnd w:id="29"/>
-    <w:bookmarkStart w:id="30" w:name="results"/>
+    <w:bookmarkEnd w:id="30"/>
+    <w:bookmarkStart w:id="31" w:name="results"/>
     <w:p>
       <w:pPr>
         <w:pStyle w:val="Heading1"/>
       </w:pPr>
       <w:r>
         <w:t xml:space="preserve">Results</w:t>
-      </w:r>
-    </w:p>
-    <w:bookmarkEnd w:id="30"/>
-    <w:bookmarkStart w:id="31" w:name="discussion"/>
-    <w:p>
-      <w:pPr>
-        <w:pStyle w:val="Heading1"/>
-      </w:pPr>
-      <w:r>
-        <w:t xml:space="preserve">Discussion</w:t>
       </w:r>
     </w:p>
     <w:bookmarkEnd w:id="31"/>
-    <w:bookmarkStart w:id="32" w:name="acknowledgements"/>
+    <w:bookmarkStart w:id="32" w:name="discussion"/>
+    <w:p>
+      <w:pPr>
+        <w:pStyle w:val="Heading1"/>
+      </w:pPr>
+      <w:r>
+        <w:t xml:space="preserve">Discussion</w:t>
+      </w:r>
+    </w:p>
+    <w:bookmarkEnd w:id="32"/>
+    <w:bookmarkStart w:id="33" w:name="acknowledgements"/>
     <w:p>
       <w:pPr>
         <w:pStyle w:val="Heading1"/>
@@ -4408,8 +4828,8 @@
         <w:t xml:space="preserve">We thank the many ship’s crew and research staff involved in leading the surveys and collecting the data used in this study. These surveys were supported by Fisheries and Oceans Canada (DFO). This work has benefited from valuable feedback from numerous colleagues, including …</w:t>
       </w:r>
     </w:p>
-    <w:bookmarkEnd w:id="32"/>
-    <w:bookmarkStart w:id="48" w:name="references"/>
+    <w:bookmarkEnd w:id="33"/>
+    <w:bookmarkStart w:id="49" w:name="references"/>
     <w:p>
       <w:pPr>
         <w:pStyle w:val="Heading1"/>
@@ -4418,8 +4838,8 @@
         <w:t xml:space="preserve">References</w:t>
       </w:r>
     </w:p>
-    <w:bookmarkStart w:id="47" w:name="refs"/>
-    <w:bookmarkStart w:id="33" w:name="ref-schaefer1954"/>
+    <w:bookmarkStart w:id="48" w:name="refs"/>
+    <w:bookmarkStart w:id="34" w:name="ref-schaefer1954"/>
     <w:p>
       <w:pPr>
         <w:pStyle w:val="Bibliography"/>
@@ -4460,8 +4880,8 @@
         <w:t xml:space="preserve">, 23–56 (1954).</w:t>
       </w:r>
     </w:p>
-    <w:bookmarkEnd w:id="33"/>
-    <w:bookmarkStart w:id="34" w:name="ref-hutchings2021"/>
+    <w:bookmarkEnd w:id="34"/>
+    <w:bookmarkStart w:id="35" w:name="ref-hutchings2021"/>
     <w:p>
       <w:pPr>
         <w:pStyle w:val="Bibliography"/>
@@ -4495,8 +4915,8 @@
         <w:t xml:space="preserve">(Oxford University Press, 2021).</w:t>
       </w:r>
     </w:p>
-    <w:bookmarkEnd w:id="34"/>
-    <w:bookmarkStart w:id="36" w:name="ref-kristensen2015"/>
+    <w:bookmarkEnd w:id="35"/>
+    <w:bookmarkStart w:id="37" w:name="ref-kristensen2015"/>
     <w:p>
       <w:pPr>
         <w:pStyle w:val="Bibliography"/>
@@ -4516,7 +4936,7 @@
       <w:r>
         <w:t xml:space="preserve"> </w:t>
       </w:r>
-      <w:hyperlink r:id="rId35">
+      <w:hyperlink r:id="rId36">
         <w:r>
           <w:rPr>
             <w:rStyle w:val="Hyperlink"/>
@@ -4551,8 +4971,8 @@
         <w:t xml:space="preserve">, 1–21 (2016).</w:t>
       </w:r>
     </w:p>
-    <w:bookmarkEnd w:id="36"/>
-    <w:bookmarkStart w:id="38" w:name="ref-R"/>
+    <w:bookmarkEnd w:id="37"/>
+    <w:bookmarkStart w:id="39" w:name="ref-R"/>
     <w:p>
       <w:pPr>
         <w:pStyle w:val="Bibliography"/>
@@ -4572,7 +4992,7 @@
       <w:r>
         <w:t xml:space="preserve"> </w:t>
       </w:r>
-      <w:hyperlink r:id="rId37">
+      <w:hyperlink r:id="rId38">
         <w:r>
           <w:rPr>
             <w:rStyle w:val="Hyperlink"/>
@@ -4589,8 +5009,8 @@
         <w:t xml:space="preserve">(R Foundation for Statistical Computing, 2021).</w:t>
       </w:r>
     </w:p>
-    <w:bookmarkEnd w:id="38"/>
-    <w:bookmarkStart w:id="39" w:name="ref-pedersen2017"/>
+    <w:bookmarkEnd w:id="39"/>
+    <w:bookmarkStart w:id="40" w:name="ref-pedersen2017"/>
     <w:p>
       <w:pPr>
         <w:pStyle w:val="Bibliography"/>
@@ -4631,8 +5051,8 @@
         <w:t xml:space="preserve">, 226–243 (2017).</w:t>
       </w:r>
     </w:p>
-    <w:bookmarkEnd w:id="39"/>
-    <w:bookmarkStart w:id="40" w:name="ref-pepin2014"/>
+    <w:bookmarkEnd w:id="40"/>
+    <w:bookmarkStart w:id="41" w:name="ref-pepin2014"/>
     <w:p>
       <w:pPr>
         <w:pStyle w:val="Bibliography"/>
@@ -4694,8 +5114,8 @@
         <w:t xml:space="preserve">, 069 (2014).</w:t>
       </w:r>
     </w:p>
-    <w:bookmarkEnd w:id="40"/>
-    <w:bookmarkStart w:id="41" w:name="ref-chadwick2007"/>
+    <w:bookmarkEnd w:id="41"/>
+    <w:bookmarkStart w:id="42" w:name="ref-chadwick2007"/>
     <w:p>
       <w:pPr>
         <w:pStyle w:val="Bibliography"/>
@@ -4767,8 +5187,8 @@
         <w:t xml:space="preserve">, 25–42 (2007).</w:t>
       </w:r>
     </w:p>
-    <w:bookmarkEnd w:id="41"/>
-    <w:bookmarkStart w:id="42" w:name="ref-smith1981"/>
+    <w:bookmarkEnd w:id="42"/>
+    <w:bookmarkStart w:id="43" w:name="ref-smith1981"/>
     <w:p>
       <w:pPr>
         <w:pStyle w:val="Bibliography"/>
@@ -4802,8 +5222,8 @@
         <w:t xml:space="preserve">(Canadian Technical Report of Fisheries; Aquatic Sciences No. 1030, 1981).</w:t>
       </w:r>
     </w:p>
-    <w:bookmarkEnd w:id="42"/>
-    <w:bookmarkStart w:id="44" w:name="ref-nafo2019"/>
+    <w:bookmarkEnd w:id="43"/>
+    <w:bookmarkStart w:id="45" w:name="ref-nafo2019"/>
     <w:p>
       <w:pPr>
         <w:pStyle w:val="Bibliography"/>
@@ -4823,7 +5243,7 @@
       <w:r>
         <w:t xml:space="preserve"> </w:t>
       </w:r>
-      <w:hyperlink r:id="rId43">
+      <w:hyperlink r:id="rId44">
         <w:r>
           <w:rPr>
             <w:rStyle w:val="Hyperlink"/>
@@ -4861,8 +5281,8 @@
         <w:t xml:space="preserve">(2019).</w:t>
       </w:r>
     </w:p>
-    <w:bookmarkEnd w:id="44"/>
-    <w:bookmarkStart w:id="45" w:name="ref-froese2017"/>
+    <w:bookmarkEnd w:id="45"/>
+    <w:bookmarkStart w:id="46" w:name="ref-thorson2020"/>
     <w:p>
       <w:pPr>
         <w:pStyle w:val="Bibliography"/>
@@ -4877,7 +5297,7 @@
         <w:t xml:space="preserve">	</w:t>
       </w:r>
       <w:r>
-        <w:t xml:space="preserve">R. Froese, N. Demirel, G. Coro, K. M. Kleisner, H. Winker, Estimating fisheries reference points from catch and resilience.</w:t>
+        <w:t xml:space="preserve">J. T. Thorson, Predicting recruitment density dependence and intrinsic growth rate for all fishes worldwide using a data-integrated life-history model.</w:t>
       </w:r>
       <w:r>
         <w:t xml:space="preserve"> </w:t>
@@ -4897,14 +5317,14 @@
           <w:bCs/>
           <w:b/>
         </w:rPr>
-        <w:t xml:space="preserve">18</w:t>
-      </w:r>
-      <w:r>
-        <w:t xml:space="preserve">, 506–526 (2017).</w:t>
+        <w:t xml:space="preserve">21</w:t>
+      </w:r>
+      <w:r>
+        <w:t xml:space="preserve">, 237–251 (2020).</w:t>
       </w:r>
     </w:p>
-    <w:bookmarkEnd w:id="45"/>
-    <w:bookmarkStart w:id="46" w:name="ref-thorson2020"/>
+    <w:bookmarkEnd w:id="46"/>
+    <w:bookmarkStart w:id="47" w:name="ref-froese2017"/>
     <w:p>
       <w:pPr>
         <w:pStyle w:val="Bibliography"/>
@@ -4919,7 +5339,7 @@
         <w:t xml:space="preserve">	</w:t>
       </w:r>
       <w:r>
-        <w:t xml:space="preserve">J. T. Thorson, Predicting recruitment density dependence and intrinsic growth rate for all fishes worldwide using a data-integrated life-history model.</w:t>
+        <w:t xml:space="preserve">R. Froese, N. Demirel, G. Coro, K. M. Kleisner, H. Winker, Estimating fisheries reference points from catch and resilience.</w:t>
       </w:r>
       <w:r>
         <w:t xml:space="preserve"> </w:t>
@@ -4939,21 +5359,21 @@
           <w:bCs/>
           <w:b/>
         </w:rPr>
-        <w:t xml:space="preserve">21</w:t>
-      </w:r>
-      <w:r>
-        <w:t xml:space="preserve">, 237–251 (2020).</w:t>
+        <w:t xml:space="preserve">18</w:t>
+      </w:r>
+      <w:r>
+        <w:t xml:space="preserve">, 506–526 (2017).</w:t>
       </w:r>
     </w:p>
-    <w:bookmarkEnd w:id="46"/>
     <w:bookmarkEnd w:id="47"/>
+    <w:bookmarkEnd w:id="48"/>
     <w:p>
       <w:r>
         <w:br w:type="page"/>
       </w:r>
     </w:p>
-    <w:bookmarkEnd w:id="48"/>
-    <w:bookmarkStart w:id="52" w:name="figures"/>
+    <w:bookmarkEnd w:id="49"/>
+    <w:bookmarkStart w:id="53" w:name="figures"/>
     <w:p>
       <w:pPr>
         <w:pStyle w:val="Heading1"/>
@@ -4971,18 +5391,18 @@
           <wp:inline>
             <wp:extent cx="4128561" cy="4587290"/>
             <wp:effectExtent b="0" l="0" r="0" t="0"/>
-            <wp:docPr descr="Fig 1: Map of Newfoundland and Labrador (NL) case study area showing the Northeast NL Shelf (purple), Grand Bank (green), and Southern NL (yellow) ecosystem production units." title="" id="50" name="Picture"/>
+            <wp:docPr descr="Fig 1: Map of Newfoundland and Labrador (NL) case study area showing the Northeast NL Shelf (purple), Grand Bank (green), and Southern NL (yellow) ecosystem production units." title="" id="51" name="Picture"/>
             <a:graphic>
               <a:graphicData uri="http://schemas.openxmlformats.org/drawingml/2006/picture">
                 <pic:pic>
                   <pic:nvPicPr>
-                    <pic:cNvPr descr="knitr-figs-docx/epu-map-1.png" id="51" name="Picture"/>
+                    <pic:cNvPr descr="knitr-figs-docx/epu-map-1.png" id="52" name="Picture"/>
                     <pic:cNvPicPr>
                       <a:picLocks noChangeArrowheads="1" noChangeAspect="1"/>
                     </pic:cNvPicPr>
                   </pic:nvPicPr>
                   <pic:blipFill>
-                    <a:blip r:embed="rId49"/>
+                    <a:blip r:embed="rId50"/>
                     <a:stretch>
                       <a:fillRect/>
                     </a:stretch>
@@ -5022,7 +5442,7 @@
         <w:br w:type="page"/>
       </w:r>
     </w:p>
-    <w:bookmarkEnd w:id="52"/>
+    <w:bookmarkEnd w:id="53"/>
     <w:sectPr>
       <w:footerReference r:id="rId9" w:type="default"/>
       <w:pgSz w:h="15840" w:w="12240"/>

</xml_diff>

<commit_message>
Draft text re. process error covariance priors
</commit_message>
<xml_diff>
--- a/analysis/paper/_book/ms.docx
+++ b/analysis/paper/_book/ms.docx
@@ -361,7 +361,7 @@
         <w:br/>
       </w:r>
       <w:r>
-        <w:t xml:space="preserve">2022-09-22</w:t>
+        <w:t xml:space="preserve">2022-09-23</w:t>
       </w:r>
     </w:p>
     <w:p>
@@ -411,7 +411,7 @@
       </w:r>
     </w:p>
     <w:bookmarkEnd w:id="21"/>
-    <w:bookmarkStart w:id="30" w:name="methods"/>
+    <w:bookmarkStart w:id="31" w:name="methods"/>
     <w:p>
       <w:pPr>
         <w:pStyle w:val="Heading1"/>
@@ -3450,7 +3450,7 @@
       </w:r>
     </w:p>
     <w:bookmarkEnd w:id="23"/>
-    <w:bookmarkStart w:id="29" w:name="case-study"/>
+    <w:bookmarkStart w:id="30" w:name="case-study"/>
     <w:p>
       <w:pPr>
         <w:pStyle w:val="Heading2"/>
@@ -3807,7 +3807,7 @@
       </w:r>
     </w:p>
     <w:bookmarkEnd w:id="25"/>
-    <w:bookmarkStart w:id="28" w:name="priors"/>
+    <w:bookmarkStart w:id="29" w:name="priors"/>
     <w:p>
       <w:pPr>
         <w:pStyle w:val="Heading3"/>
@@ -4788,30 +4788,463 @@
       </w:r>
     </w:p>
     <w:bookmarkEnd w:id="27"/>
+    <w:bookmarkStart w:id="28" w:name="Xccfb9acb9fbb600a52636a6279610d36f06528c"/>
+    <w:p>
+      <w:pPr>
+        <w:pStyle w:val="Heading4"/>
+      </w:pPr>
+      <w:r>
+        <w:rPr>
+          <w:iCs/>
+          <w:i/>
+        </w:rPr>
+        <w:t xml:space="preserve">Process error variance,</w:t>
+      </w:r>
+      <w:r>
+        <w:rPr>
+          <w:iCs/>
+          <w:i/>
+        </w:rPr>
+        <w:t xml:space="preserve"> </w:t>
+      </w:r>
+      <m:oMath>
+        <m:sSubSup>
+          <m:e>
+            <m:r>
+              <m:t>σ</m:t>
+            </m:r>
+          </m:e>
+          <m:sub>
+            <m:r>
+              <m:t>s</m:t>
+            </m:r>
+          </m:sub>
+          <m:sup>
+            <m:r>
+              <m:t>2</m:t>
+            </m:r>
+          </m:sup>
+        </m:sSubSup>
+      </m:oMath>
+      <w:r>
+        <w:rPr>
+          <w:iCs/>
+          <w:i/>
+        </w:rPr>
+        <w:t xml:space="preserve">, temporal correlation,</w:t>
+      </w:r>
+      <w:r>
+        <w:rPr>
+          <w:iCs/>
+          <w:i/>
+        </w:rPr>
+        <w:t xml:space="preserve"> </w:t>
+      </w:r>
+      <m:oMath>
+        <m:r>
+          <m:t>ϕ</m:t>
+        </m:r>
+      </m:oMath>
+      <w:r>
+        <w:rPr>
+          <w:iCs/>
+          <w:i/>
+        </w:rPr>
+        <w:t xml:space="preserve">, and species-to-species correlation,</w:t>
+      </w:r>
+      <w:r>
+        <w:rPr>
+          <w:iCs/>
+          <w:i/>
+        </w:rPr>
+        <w:t xml:space="preserve"> </w:t>
+      </w:r>
+      <m:oMath>
+        <m:sSub>
+          <m:e>
+            <m:r>
+              <m:t>ρ</m:t>
+            </m:r>
+          </m:e>
+          <m:sub>
+            <m:r>
+              <m:t>s</m:t>
+            </m:r>
+            <m:r>
+              <m:rPr>
+                <m:sty m:val="p"/>
+              </m:rPr>
+              <m:t>,</m:t>
+            </m:r>
+            <m:r>
+              <m:t>s</m:t>
+            </m:r>
+          </m:sub>
+        </m:sSub>
+      </m:oMath>
+    </w:p>
+    <w:p>
+      <w:pPr>
+        <w:pStyle w:val="FirstParagraph"/>
+      </w:pPr>
+      <w:r>
+        <w:t xml:space="preserve">Considerable process variability may arise from variable recruitment, natural mortality, and/or growth. For instance, species in the Scorpaenidae family, which includes the</w:t>
+      </w:r>
+      <w:r>
+        <w:t xml:space="preserve"> </w:t>
+      </w:r>
+      <w:r>
+        <w:rPr>
+          <w:iCs/>
+          <w:i/>
+        </w:rPr>
+        <w:t xml:space="preserve">Sebastes</w:t>
+      </w:r>
+      <w:r>
+        <w:t xml:space="preserve"> </w:t>
+      </w:r>
+      <w:r>
+        <w:t xml:space="preserve">genus, have notoriously variable recruitment which frequently results in</w:t>
+      </w:r>
+      <w:r>
+        <w:t xml:space="preserve"> </w:t>
+      </w:r>
+      <w:r>
+        <w:t xml:space="preserve">“</w:t>
+      </w:r>
+      <w:r>
+        <w:t xml:space="preserve">spasmodic</w:t>
+      </w:r>
+      <w:r>
+        <w:t xml:space="preserve">”</w:t>
+      </w:r>
+      <w:r>
+        <w:t xml:space="preserve"> </w:t>
+      </w:r>
+      <w:r>
+        <w:t xml:space="preserve">stock dynamics</w:t>
+      </w:r>
+      <w:r>
+        <w:t xml:space="preserve"> </w:t>
+      </w:r>
+      <w:r>
+        <w:t xml:space="preserve">(</w:t>
+      </w:r>
+      <w:hyperlink w:anchor="ref-cadigan2022">
+        <w:r>
+          <w:rPr>
+            <w:rStyle w:val="Hyperlink"/>
+          </w:rPr>
+          <w:t xml:space="preserve">12</w:t>
+        </w:r>
+      </w:hyperlink>
+      <w:r>
+        <w:t xml:space="preserve">,</w:t>
+      </w:r>
+      <w:r>
+        <w:t xml:space="preserve"> </w:t>
+      </w:r>
+      <w:hyperlink w:anchor="ref-licandeo2020">
+        <w:r>
+          <w:rPr>
+            <w:rStyle w:val="Hyperlink"/>
+          </w:rPr>
+          <w:t xml:space="preserve">13</w:t>
+        </w:r>
+      </w:hyperlink>
+      <w:r>
+        <w:t xml:space="preserve">)</w:t>
+      </w:r>
+      <w:r>
+        <w:t xml:space="preserve">. Also, there is evidence that heightened and variable natural mortality contributed to the collapse and slow recovery of Atlantic cod along the Northeast NL Shelf</w:t>
+      </w:r>
+      <w:r>
+        <w:t xml:space="preserve"> </w:t>
+      </w:r>
+      <w:r>
+        <w:t xml:space="preserve">(</w:t>
+      </w:r>
+      <w:hyperlink w:anchor="ref-cadigan2015">
+        <w:r>
+          <w:rPr>
+            <w:rStyle w:val="Hyperlink"/>
+          </w:rPr>
+          <w:t xml:space="preserve">14</w:t>
+        </w:r>
+      </w:hyperlink>
+      <w:r>
+        <w:t xml:space="preserve">,</w:t>
+      </w:r>
+      <w:r>
+        <w:t xml:space="preserve"> </w:t>
+      </w:r>
+      <w:hyperlink w:anchor="ref-regular2021">
+        <w:r>
+          <w:rPr>
+            <w:rStyle w:val="Hyperlink"/>
+          </w:rPr>
+          <w:t xml:space="preserve">15</w:t>
+        </w:r>
+      </w:hyperlink>
+      <w:r>
+        <w:t xml:space="preserve">)</w:t>
+      </w:r>
+      <w:r>
+        <w:t xml:space="preserve">. To account for a wide range of possible standard deviations,</w:t>
+      </w:r>
+      <w:r>
+        <w:t xml:space="preserve"> </w:t>
+      </w:r>
+      <m:oMath>
+        <m:sSub>
+          <m:e>
+            <m:r>
+              <m:t>σ</m:t>
+            </m:r>
+          </m:e>
+          <m:sub>
+            <m:r>
+              <m:t>s</m:t>
+            </m:r>
+          </m:sub>
+        </m:sSub>
+      </m:oMath>
+      <w:r>
+        <w:t xml:space="preserve">, a vague prior with 0.01 and 1 as the lower and upper values were chosen. In log-space, this translates to a normal distribution with a mean of -2.3 and and sd of 2.3.</w:t>
+      </w:r>
+    </w:p>
+    <w:p>
+      <w:pPr>
+        <w:pStyle w:val="BodyText"/>
+      </w:pPr>
+      <w:r>
+        <w:t xml:space="preserve">There is little information to inform the potential level of temporal or species-to-species dependence present in the focal systems; vague priors were therefore defined for</w:t>
+      </w:r>
+      <w:r>
+        <w:t xml:space="preserve"> </w:t>
+      </w:r>
+      <m:oMath>
+        <m:r>
+          <m:t>ϕ</m:t>
+        </m:r>
+      </m:oMath>
+      <w:r>
+        <w:t xml:space="preserve"> </w:t>
+      </w:r>
+      <w:r>
+        <w:t xml:space="preserve">and</w:t>
+      </w:r>
+      <w:r>
+        <w:t xml:space="preserve"> </w:t>
+      </w:r>
+      <m:oMath>
+        <m:sSub>
+          <m:e>
+            <m:r>
+              <m:t>ρ</m:t>
+            </m:r>
+          </m:e>
+          <m:sub>
+            <m:r>
+              <m:t>s</m:t>
+            </m:r>
+            <m:r>
+              <m:rPr>
+                <m:sty m:val="p"/>
+              </m:rPr>
+              <m:t>,</m:t>
+            </m:r>
+            <m:r>
+              <m:t>s</m:t>
+            </m:r>
+          </m:sub>
+        </m:sSub>
+      </m:oMath>
+      <w:r>
+        <w:t xml:space="preserve">. For</w:t>
+      </w:r>
+      <w:r>
+        <w:t xml:space="preserve"> </w:t>
+      </w:r>
+      <m:oMath>
+        <m:r>
+          <m:t>ϕ</m:t>
+        </m:r>
+      </m:oMath>
+      <w:r>
+        <w:t xml:space="preserve">, 0.1 and 0.9 were logit transformed [</w:t>
+      </w:r>
+      <m:oMath>
+        <m:r>
+          <m:rPr>
+            <m:sty m:val="p"/>
+          </m:rPr>
+          <m:t>log</m:t>
+        </m:r>
+        <m:d>
+          <m:dPr>
+            <m:begChr m:val="("/>
+            <m:endChr m:val=")"/>
+            <m:sepChr m:val=""/>
+            <m:grow/>
+          </m:dPr>
+          <m:e>
+            <m:r>
+              <m:t>x</m:t>
+            </m:r>
+            <m:r>
+              <m:rPr>
+                <m:sty m:val="p"/>
+              </m:rPr>
+              <m:t>/</m:t>
+            </m:r>
+            <m:d>
+              <m:dPr>
+                <m:begChr m:val="("/>
+                <m:endChr m:val=")"/>
+                <m:sepChr m:val=""/>
+                <m:grow/>
+              </m:dPr>
+              <m:e>
+                <m:r>
+                  <m:t>1</m:t>
+                </m:r>
+                <m:r>
+                  <m:rPr>
+                    <m:sty m:val="p"/>
+                  </m:rPr>
+                  <m:t>−</m:t>
+                </m:r>
+                <m:r>
+                  <m:t>x</m:t>
+                </m:r>
+              </m:e>
+            </m:d>
+          </m:e>
+        </m:d>
+      </m:oMath>
+      <w:r>
+        <w:t xml:space="preserve">] to define the upper and lower inflection points for a normal prior for the logit of</w:t>
+      </w:r>
+      <w:r>
+        <w:t xml:space="preserve"> </w:t>
+      </w:r>
+      <m:oMath>
+        <m:r>
+          <m:t>ϕ</m:t>
+        </m:r>
+      </m:oMath>
+      <w:r>
+        <w:t xml:space="preserve">. For</w:t>
+      </w:r>
+      <w:r>
+        <w:t xml:space="preserve"> </w:t>
+      </w:r>
+      <m:oMath>
+        <m:r>
+          <m:t>ρ</m:t>
+        </m:r>
+      </m:oMath>
+      <w:r>
+        <w:t xml:space="preserve">, the logit transformation was shifted [</w:t>
+      </w:r>
+      <m:oMath>
+        <m:r>
+          <m:rPr>
+            <m:sty m:val="p"/>
+          </m:rPr>
+          <m:t>log</m:t>
+        </m:r>
+        <m:d>
+          <m:dPr>
+            <m:begChr m:val="("/>
+            <m:endChr m:val=")"/>
+            <m:sepChr m:val=""/>
+            <m:grow/>
+          </m:dPr>
+          <m:e>
+            <m:d>
+              <m:dPr>
+                <m:begChr m:val="("/>
+                <m:endChr m:val=")"/>
+                <m:sepChr m:val=""/>
+                <m:grow/>
+              </m:dPr>
+              <m:e>
+                <m:r>
+                  <m:t>1</m:t>
+                </m:r>
+                <m:r>
+                  <m:rPr>
+                    <m:sty m:val="p"/>
+                  </m:rPr>
+                  <m:t>+</m:t>
+                </m:r>
+                <m:r>
+                  <m:t>x</m:t>
+                </m:r>
+              </m:e>
+            </m:d>
+            <m:r>
+              <m:rPr>
+                <m:sty m:val="p"/>
+              </m:rPr>
+              <m:t>/</m:t>
+            </m:r>
+            <m:d>
+              <m:dPr>
+                <m:begChr m:val="("/>
+                <m:endChr m:val=")"/>
+                <m:sepChr m:val=""/>
+                <m:grow/>
+              </m:dPr>
+              <m:e>
+                <m:r>
+                  <m:t>1</m:t>
+                </m:r>
+                <m:r>
+                  <m:rPr>
+                    <m:sty m:val="p"/>
+                  </m:rPr>
+                  <m:t>−</m:t>
+                </m:r>
+                <m:r>
+                  <m:t>x</m:t>
+                </m:r>
+              </m:e>
+            </m:d>
+          </m:e>
+        </m:d>
+      </m:oMath>
+      <w:r>
+        <w:t xml:space="preserve">] to capture negative and positive lower (-0.9) and upper (0.9) values. When these parameters are estimated, these priors give most credence to moderate temporal correlation (0.5) and no species-to-species correlation (0) but still allow the possibility of high levels of correlation (0.9).</w:t>
+      </w:r>
+    </w:p>
     <w:bookmarkEnd w:id="28"/>
     <w:bookmarkEnd w:id="29"/>
     <w:bookmarkEnd w:id="30"/>
-    <w:bookmarkStart w:id="31" w:name="results"/>
+    <w:bookmarkEnd w:id="31"/>
+    <w:bookmarkStart w:id="32" w:name="results"/>
     <w:p>
       <w:pPr>
         <w:pStyle w:val="Heading1"/>
       </w:pPr>
       <w:r>
         <w:t xml:space="preserve">Results</w:t>
-      </w:r>
-    </w:p>
-    <w:bookmarkEnd w:id="31"/>
-    <w:bookmarkStart w:id="32" w:name="discussion"/>
-    <w:p>
-      <w:pPr>
-        <w:pStyle w:val="Heading1"/>
-      </w:pPr>
-      <w:r>
-        <w:t xml:space="preserve">Discussion</w:t>
       </w:r>
     </w:p>
     <w:bookmarkEnd w:id="32"/>
-    <w:bookmarkStart w:id="33" w:name="acknowledgements"/>
+    <w:bookmarkStart w:id="33" w:name="discussion"/>
+    <w:p>
+      <w:pPr>
+        <w:pStyle w:val="Heading1"/>
+      </w:pPr>
+      <w:r>
+        <w:t xml:space="preserve">Discussion</w:t>
+      </w:r>
+    </w:p>
+    <w:bookmarkEnd w:id="33"/>
+    <w:bookmarkStart w:id="34" w:name="acknowledgements"/>
     <w:p>
       <w:pPr>
         <w:pStyle w:val="Heading1"/>
@@ -4828,8 +5261,8 @@
         <w:t xml:space="preserve">We thank the many ship’s crew and research staff involved in leading the surveys and collecting the data used in this study. These surveys were supported by Fisheries and Oceans Canada (DFO). This work has benefited from valuable feedback from numerous colleagues, including …</w:t>
       </w:r>
     </w:p>
-    <w:bookmarkEnd w:id="33"/>
-    <w:bookmarkStart w:id="49" w:name="references"/>
+    <w:bookmarkEnd w:id="34"/>
+    <w:bookmarkStart w:id="55" w:name="references"/>
     <w:p>
       <w:pPr>
         <w:pStyle w:val="Heading1"/>
@@ -4838,8 +5271,8 @@
         <w:t xml:space="preserve">References</w:t>
       </w:r>
     </w:p>
-    <w:bookmarkStart w:id="48" w:name="refs"/>
-    <w:bookmarkStart w:id="34" w:name="ref-schaefer1954"/>
+    <w:bookmarkStart w:id="54" w:name="refs"/>
+    <w:bookmarkStart w:id="35" w:name="ref-schaefer1954"/>
     <w:p>
       <w:pPr>
         <w:pStyle w:val="Bibliography"/>
@@ -4880,8 +5313,8 @@
         <w:t xml:space="preserve">, 23–56 (1954).</w:t>
       </w:r>
     </w:p>
-    <w:bookmarkEnd w:id="34"/>
-    <w:bookmarkStart w:id="35" w:name="ref-hutchings2021"/>
+    <w:bookmarkEnd w:id="35"/>
+    <w:bookmarkStart w:id="36" w:name="ref-hutchings2021"/>
     <w:p>
       <w:pPr>
         <w:pStyle w:val="Bibliography"/>
@@ -4915,8 +5348,8 @@
         <w:t xml:space="preserve">(Oxford University Press, 2021).</w:t>
       </w:r>
     </w:p>
-    <w:bookmarkEnd w:id="35"/>
-    <w:bookmarkStart w:id="37" w:name="ref-kristensen2015"/>
+    <w:bookmarkEnd w:id="36"/>
+    <w:bookmarkStart w:id="38" w:name="ref-kristensen2015"/>
     <w:p>
       <w:pPr>
         <w:pStyle w:val="Bibliography"/>
@@ -4936,7 +5369,7 @@
       <w:r>
         <w:t xml:space="preserve"> </w:t>
       </w:r>
-      <w:hyperlink r:id="rId36">
+      <w:hyperlink r:id="rId37">
         <w:r>
           <w:rPr>
             <w:rStyle w:val="Hyperlink"/>
@@ -4971,8 +5404,8 @@
         <w:t xml:space="preserve">, 1–21 (2016).</w:t>
       </w:r>
     </w:p>
-    <w:bookmarkEnd w:id="37"/>
-    <w:bookmarkStart w:id="39" w:name="ref-R"/>
+    <w:bookmarkEnd w:id="38"/>
+    <w:bookmarkStart w:id="40" w:name="ref-R"/>
     <w:p>
       <w:pPr>
         <w:pStyle w:val="Bibliography"/>
@@ -4992,7 +5425,7 @@
       <w:r>
         <w:t xml:space="preserve"> </w:t>
       </w:r>
-      <w:hyperlink r:id="rId38">
+      <w:hyperlink r:id="rId39">
         <w:r>
           <w:rPr>
             <w:rStyle w:val="Hyperlink"/>
@@ -5009,8 +5442,8 @@
         <w:t xml:space="preserve">(R Foundation for Statistical Computing, 2021).</w:t>
       </w:r>
     </w:p>
-    <w:bookmarkEnd w:id="39"/>
-    <w:bookmarkStart w:id="40" w:name="ref-pedersen2017"/>
+    <w:bookmarkEnd w:id="40"/>
+    <w:bookmarkStart w:id="41" w:name="ref-pedersen2017"/>
     <w:p>
       <w:pPr>
         <w:pStyle w:val="Bibliography"/>
@@ -5051,8 +5484,8 @@
         <w:t xml:space="preserve">, 226–243 (2017).</w:t>
       </w:r>
     </w:p>
-    <w:bookmarkEnd w:id="40"/>
-    <w:bookmarkStart w:id="41" w:name="ref-pepin2014"/>
+    <w:bookmarkEnd w:id="41"/>
+    <w:bookmarkStart w:id="42" w:name="ref-pepin2014"/>
     <w:p>
       <w:pPr>
         <w:pStyle w:val="Bibliography"/>
@@ -5114,8 +5547,8 @@
         <w:t xml:space="preserve">, 069 (2014).</w:t>
       </w:r>
     </w:p>
-    <w:bookmarkEnd w:id="41"/>
-    <w:bookmarkStart w:id="42" w:name="ref-chadwick2007"/>
+    <w:bookmarkEnd w:id="42"/>
+    <w:bookmarkStart w:id="43" w:name="ref-chadwick2007"/>
     <w:p>
       <w:pPr>
         <w:pStyle w:val="Bibliography"/>
@@ -5187,8 +5620,8 @@
         <w:t xml:space="preserve">, 25–42 (2007).</w:t>
       </w:r>
     </w:p>
-    <w:bookmarkEnd w:id="42"/>
-    <w:bookmarkStart w:id="43" w:name="ref-smith1981"/>
+    <w:bookmarkEnd w:id="43"/>
+    <w:bookmarkStart w:id="44" w:name="ref-smith1981"/>
     <w:p>
       <w:pPr>
         <w:pStyle w:val="Bibliography"/>
@@ -5222,8 +5655,8 @@
         <w:t xml:space="preserve">(Canadian Technical Report of Fisheries; Aquatic Sciences No. 1030, 1981).</w:t>
       </w:r>
     </w:p>
-    <w:bookmarkEnd w:id="43"/>
-    <w:bookmarkStart w:id="45" w:name="ref-nafo2019"/>
+    <w:bookmarkEnd w:id="44"/>
+    <w:bookmarkStart w:id="46" w:name="ref-nafo2019"/>
     <w:p>
       <w:pPr>
         <w:pStyle w:val="Bibliography"/>
@@ -5243,7 +5676,7 @@
       <w:r>
         <w:t xml:space="preserve"> </w:t>
       </w:r>
-      <w:hyperlink r:id="rId44">
+      <w:hyperlink r:id="rId45">
         <w:r>
           <w:rPr>
             <w:rStyle w:val="Hyperlink"/>
@@ -5281,8 +5714,8 @@
         <w:t xml:space="preserve">(2019).</w:t>
       </w:r>
     </w:p>
-    <w:bookmarkEnd w:id="45"/>
-    <w:bookmarkStart w:id="46" w:name="ref-thorson2020"/>
+    <w:bookmarkEnd w:id="46"/>
+    <w:bookmarkStart w:id="47" w:name="ref-thorson2020"/>
     <w:p>
       <w:pPr>
         <w:pStyle w:val="Bibliography"/>
@@ -5323,8 +5756,8 @@
         <w:t xml:space="preserve">, 237–251 (2020).</w:t>
       </w:r>
     </w:p>
-    <w:bookmarkEnd w:id="46"/>
-    <w:bookmarkStart w:id="47" w:name="ref-froese2017"/>
+    <w:bookmarkEnd w:id="47"/>
+    <w:bookmarkStart w:id="48" w:name="ref-froese2017"/>
     <w:p>
       <w:pPr>
         <w:pStyle w:val="Bibliography"/>
@@ -5365,15 +5798,216 @@
         <w:t xml:space="preserve">, 506–526 (2017).</w:t>
       </w:r>
     </w:p>
-    <w:bookmarkEnd w:id="47"/>
     <w:bookmarkEnd w:id="48"/>
+    <w:bookmarkStart w:id="49" w:name="ref-cadigan2022"/>
     <w:p>
-      <w:r>
-        <w:br w:type="page"/>
+      <w:pPr>
+        <w:pStyle w:val="Bibliography"/>
+      </w:pPr>
+      <w:r>
+        <w:t xml:space="preserve">12.</w:t>
+      </w:r>
+      <w:r>
+        <w:t xml:space="preserve"> </w:t>
+      </w:r>
+      <w:r>
+        <w:t xml:space="preserve">	</w:t>
+      </w:r>
+      <w:r>
+        <w:t xml:space="preserve">N. G. Cadigan,</w:t>
+      </w:r>
+      <w:r>
+        <w:t xml:space="preserve"> </w:t>
+      </w:r>
+      <w:r>
+        <w:rPr>
+          <w:iCs/>
+          <w:i/>
+        </w:rPr>
+        <w:t xml:space="preserve">et al.</w:t>
+      </w:r>
+      <w:r>
+        <w:t xml:space="preserve">, Northwest atlantic redfish science priorities for managing an enigmatic species complex.</w:t>
+      </w:r>
+      <w:r>
+        <w:t xml:space="preserve"> </w:t>
+      </w:r>
+      <w:r>
+        <w:rPr>
+          <w:iCs/>
+          <w:i/>
+        </w:rPr>
+        <w:t xml:space="preserve">Canadian Journal of Fisheries and Aquatic Sciences</w:t>
+      </w:r>
+      <w:r>
+        <w:t xml:space="preserve"> </w:t>
+      </w:r>
+      <w:r>
+        <w:t xml:space="preserve">(2022).</w:t>
       </w:r>
     </w:p>
     <w:bookmarkEnd w:id="49"/>
-    <w:bookmarkStart w:id="53" w:name="figures"/>
+    <w:bookmarkStart w:id="50" w:name="ref-licandeo2020"/>
+    <w:p>
+      <w:pPr>
+        <w:pStyle w:val="Bibliography"/>
+      </w:pPr>
+      <w:r>
+        <w:t xml:space="preserve">13.</w:t>
+      </w:r>
+      <w:r>
+        <w:t xml:space="preserve"> </w:t>
+      </w:r>
+      <w:r>
+        <w:t xml:space="preserve">	</w:t>
+      </w:r>
+      <w:r>
+        <w:t xml:space="preserve">R. Licandeo, D. E. Duplisea, C. Senay, J. R. Marentette, M. K. McAllister, Management strategies for spasmodic stocks: A canadian atlantic redfish fishery case study.</w:t>
+      </w:r>
+      <w:r>
+        <w:t xml:space="preserve"> </w:t>
+      </w:r>
+      <w:r>
+        <w:rPr>
+          <w:iCs/>
+          <w:i/>
+        </w:rPr>
+        <w:t xml:space="preserve">Canadian Journal of Fisheries and Aquatic Sciences</w:t>
+      </w:r>
+      <w:r>
+        <w:t xml:space="preserve"> </w:t>
+      </w:r>
+      <w:r>
+        <w:rPr>
+          <w:bCs/>
+          <w:b/>
+        </w:rPr>
+        <w:t xml:space="preserve">77</w:t>
+      </w:r>
+      <w:r>
+        <w:t xml:space="preserve">, 684–702 (2020).</w:t>
+      </w:r>
+    </w:p>
+    <w:bookmarkEnd w:id="50"/>
+    <w:bookmarkStart w:id="51" w:name="ref-cadigan2015"/>
+    <w:p>
+      <w:pPr>
+        <w:pStyle w:val="Bibliography"/>
+      </w:pPr>
+      <w:r>
+        <w:t xml:space="preserve">14.</w:t>
+      </w:r>
+      <w:r>
+        <w:t xml:space="preserve"> </w:t>
+      </w:r>
+      <w:r>
+        <w:t xml:space="preserve">	</w:t>
+      </w:r>
+      <w:r>
+        <w:t xml:space="preserve">N. G. Cadigan, A state-space stock assessment model for northern cod, including under-reported catches and variable natural mortality rates.</w:t>
+      </w:r>
+      <w:r>
+        <w:t xml:space="preserve"> </w:t>
+      </w:r>
+      <w:r>
+        <w:rPr>
+          <w:iCs/>
+          <w:i/>
+        </w:rPr>
+        <w:t xml:space="preserve">Canadian Journal of Fisheries and Aquatic Sciences</w:t>
+      </w:r>
+      <w:r>
+        <w:t xml:space="preserve"> </w:t>
+      </w:r>
+      <w:r>
+        <w:rPr>
+          <w:bCs/>
+          <w:b/>
+        </w:rPr>
+        <w:t xml:space="preserve">73</w:t>
+      </w:r>
+      <w:r>
+        <w:t xml:space="preserve">, 296–308 (2015).</w:t>
+      </w:r>
+    </w:p>
+    <w:bookmarkEnd w:id="51"/>
+    <w:bookmarkStart w:id="53" w:name="ref-regular2021"/>
+    <w:p>
+      <w:pPr>
+        <w:pStyle w:val="Bibliography"/>
+      </w:pPr>
+      <w:r>
+        <w:t xml:space="preserve">15.</w:t>
+      </w:r>
+      <w:r>
+        <w:t xml:space="preserve"> </w:t>
+      </w:r>
+      <w:r>
+        <w:t xml:space="preserve">	</w:t>
+      </w:r>
+      <w:r>
+        <w:t xml:space="preserve">Paul M. Regular,</w:t>
+      </w:r>
+      <w:r>
+        <w:t xml:space="preserve"> </w:t>
+      </w:r>
+      <w:r>
+        <w:rPr>
+          <w:iCs/>
+          <w:i/>
+        </w:rPr>
+        <w:t xml:space="preserve">et al.</w:t>
+      </w:r>
+      <w:r>
+        <w:t xml:space="preserve">,</w:t>
+      </w:r>
+      <w:r>
+        <w:t xml:space="preserve"> </w:t>
+      </w:r>
+      <w:hyperlink r:id="rId52">
+        <w:r>
+          <w:rPr>
+            <w:rStyle w:val="Hyperlink"/>
+          </w:rPr>
+          <w:t xml:space="preserve">Indexing starvation mortality to assess its role in the population regulation of northern cod</w:t>
+        </w:r>
+      </w:hyperlink>
+      <w:r>
+        <w:t xml:space="preserve">.</w:t>
+      </w:r>
+      <w:r>
+        <w:t xml:space="preserve"> </w:t>
+      </w:r>
+      <w:r>
+        <w:rPr>
+          <w:iCs/>
+          <w:i/>
+        </w:rPr>
+        <w:t xml:space="preserve">Fisheries Research</w:t>
+      </w:r>
+      <w:r>
+        <w:t xml:space="preserve"> </w:t>
+      </w:r>
+      <w:r>
+        <w:rPr>
+          <w:bCs/>
+          <w:b/>
+        </w:rPr>
+        <w:t xml:space="preserve">247</w:t>
+      </w:r>
+      <w:r>
+        <w:t xml:space="preserve">, 106180 (2021).</w:t>
+      </w:r>
+    </w:p>
+    <w:bookmarkEnd w:id="53"/>
+    <w:bookmarkEnd w:id="54"/>
+    <w:p>
+      <w:r>
+        <w:br w:type="page"/>
+      </w:r>
+    </w:p>
+    <w:bookmarkEnd w:id="55"/>
+    <w:bookmarkStart w:id="59" w:name="figures"/>
     <w:p>
       <w:pPr>
         <w:pStyle w:val="Heading1"/>
@@ -5391,18 +6025,18 @@
           <wp:inline>
             <wp:extent cx="4128561" cy="4587290"/>
             <wp:effectExtent b="0" l="0" r="0" t="0"/>
-            <wp:docPr descr="Fig 1: Map of Newfoundland and Labrador (NL) case study area showing the Northeast NL Shelf (purple), Grand Bank (green), and Southern NL (yellow) ecosystem production units." title="" id="51" name="Picture"/>
+            <wp:docPr descr="Fig 1: Map of Newfoundland and Labrador (NL) case study area showing the Northeast NL Shelf (purple), Grand Bank (green), and Southern NL (yellow) ecosystem production units." title="" id="57" name="Picture"/>
             <a:graphic>
               <a:graphicData uri="http://schemas.openxmlformats.org/drawingml/2006/picture">
                 <pic:pic>
                   <pic:nvPicPr>
-                    <pic:cNvPr descr="knitr-figs-docx/epu-map-1.png" id="52" name="Picture"/>
+                    <pic:cNvPr descr="knitr-figs-docx/epu-map-1.png" id="58" name="Picture"/>
                     <pic:cNvPicPr>
                       <a:picLocks noChangeArrowheads="1" noChangeAspect="1"/>
                     </pic:cNvPicPr>
                   </pic:nvPicPr>
                   <pic:blipFill>
-                    <a:blip r:embed="rId50"/>
+                    <a:blip r:embed="rId56"/>
                     <a:stretch>
                       <a:fillRect/>
                     </a:stretch>
@@ -5442,7 +6076,7 @@
         <w:br w:type="page"/>
       </w:r>
     </w:p>
-    <w:bookmarkEnd w:id="53"/>
+    <w:bookmarkEnd w:id="59"/>
     <w:sectPr>
       <w:footerReference r:id="rId9" w:type="default"/>
       <w:pgSz w:h="15840" w:w="12240"/>

</xml_diff>

<commit_message>
Draft text re. observation process priors
</commit_message>
<xml_diff>
--- a/analysis/paper/_book/ms.docx
+++ b/analysis/paper/_book/ms.docx
@@ -361,7 +361,7 @@
         <w:br/>
       </w:r>
       <w:r>
-        <w:t xml:space="preserve">2022-09-23</w:t>
+        <w:t xml:space="preserve">2022-09-28</w:t>
       </w:r>
     </w:p>
     <w:p>
@@ -411,7 +411,7 @@
       </w:r>
     </w:p>
     <w:bookmarkEnd w:id="21"/>
-    <w:bookmarkStart w:id="31" w:name="methods"/>
+    <w:bookmarkStart w:id="32" w:name="methods"/>
     <w:p>
       <w:pPr>
         <w:pStyle w:val="Heading1"/>
@@ -3450,7 +3450,7 @@
       </w:r>
     </w:p>
     <w:bookmarkEnd w:id="23"/>
-    <w:bookmarkStart w:id="30" w:name="case-study"/>
+    <w:bookmarkStart w:id="31" w:name="case-study"/>
     <w:p>
       <w:pPr>
         <w:pStyle w:val="Heading2"/>
@@ -3807,7 +3807,7 @@
       </w:r>
     </w:p>
     <w:bookmarkEnd w:id="25"/>
-    <w:bookmarkStart w:id="29" w:name="priors"/>
+    <w:bookmarkStart w:id="30" w:name="priors"/>
     <w:p>
       <w:pPr>
         <w:pStyle w:val="Heading3"/>
@@ -3821,7 +3821,7 @@
         <w:pStyle w:val="FirstParagraph"/>
       </w:pPr>
       <w:r>
-        <w:t xml:space="preserve">For simplicity, all priors were normally distributed and upper and lower inflection points (</w:t>
+        <w:t xml:space="preserve">For simplicity, all priors were normally distributed and, in most cases, upper and lower inflection points (</w:t>
       </w:r>
       <m:oMath>
         <m:r>
@@ -5221,30 +5221,542 @@
       </w:r>
     </w:p>
     <w:bookmarkEnd w:id="28"/>
+    <w:bookmarkStart w:id="29" w:name="X50c46e4f9447be999e8db38f3be4dade35b6469"/>
+    <w:p>
+      <w:pPr>
+        <w:pStyle w:val="Heading4"/>
+      </w:pPr>
+      <w:r>
+        <w:rPr>
+          <w:iCs/>
+          <w:i/>
+        </w:rPr>
+        <w:t xml:space="preserve">Catchability,</w:t>
+      </w:r>
+      <w:r>
+        <w:rPr>
+          <w:iCs/>
+          <w:i/>
+        </w:rPr>
+        <w:t xml:space="preserve"> </w:t>
+      </w:r>
+      <m:oMath>
+        <m:sSub>
+          <m:e>
+            <m:r>
+              <m:t>q</m:t>
+            </m:r>
+          </m:e>
+          <m:sub>
+            <m:r>
+              <m:t>i</m:t>
+            </m:r>
+            <m:r>
+              <m:rPr>
+                <m:sty m:val="p"/>
+              </m:rPr>
+              <m:t>,</m:t>
+            </m:r>
+            <m:r>
+              <m:t>s</m:t>
+            </m:r>
+          </m:sub>
+        </m:sSub>
+      </m:oMath>
+      <w:r>
+        <w:rPr>
+          <w:iCs/>
+          <w:i/>
+        </w:rPr>
+        <w:t xml:space="preserve">, and observation error variance,</w:t>
+      </w:r>
+      <w:r>
+        <w:rPr>
+          <w:iCs/>
+          <w:i/>
+        </w:rPr>
+        <w:t xml:space="preserve"> </w:t>
+      </w:r>
+      <m:oMath>
+        <m:sSubSup>
+          <m:e>
+            <m:r>
+              <m:t>τ</m:t>
+            </m:r>
+          </m:e>
+          <m:sub>
+            <m:r>
+              <m:t>i</m:t>
+            </m:r>
+            <m:r>
+              <m:rPr>
+                <m:sty m:val="p"/>
+              </m:rPr>
+              <m:t>,</m:t>
+            </m:r>
+            <m:r>
+              <m:t>s</m:t>
+            </m:r>
+          </m:sub>
+          <m:sup>
+            <m:r>
+              <m:t>2</m:t>
+            </m:r>
+          </m:sup>
+        </m:sSubSup>
+      </m:oMath>
+    </w:p>
+    <w:p>
+      <w:pPr>
+        <w:pStyle w:val="FirstParagraph"/>
+      </w:pPr>
+      <w:r>
+        <w:t xml:space="preserve">The catchability of the spring and fall surveys conducted by DFO likely changed given the shift in gear from a Yankee to Engel to Campelen trawl as well as shifts in coverage of the strata in each region. Survey catchability</w:t>
+      </w:r>
+      <w:r>
+        <w:t xml:space="preserve"> </w:t>
+      </w:r>
+      <m:oMath>
+        <m:sSub>
+          <m:e>
+            <m:r>
+              <m:t>q</m:t>
+            </m:r>
+          </m:e>
+          <m:sub>
+            <m:r>
+              <m:t>i</m:t>
+            </m:r>
+            <m:r>
+              <m:rPr>
+                <m:sty m:val="p"/>
+              </m:rPr>
+              <m:t>,</m:t>
+            </m:r>
+            <m:r>
+              <m:t>s</m:t>
+            </m:r>
+          </m:sub>
+        </m:sSub>
+      </m:oMath>
+      <w:r>
+        <w:t xml:space="preserve"> </w:t>
+      </w:r>
+      <w:r>
+        <w:t xml:space="preserve">is therefore indexed by season and gear,</w:t>
+      </w:r>
+      <w:r>
+        <w:t xml:space="preserve"> </w:t>
+      </w:r>
+      <m:oMath>
+        <m:r>
+          <m:t>i</m:t>
+        </m:r>
+      </m:oMath>
+      <w:r>
+        <w:t xml:space="preserve">, and species,</w:t>
+      </w:r>
+      <w:r>
+        <w:t xml:space="preserve"> </w:t>
+      </w:r>
+      <m:oMath>
+        <m:r>
+          <m:t>s</m:t>
+        </m:r>
+      </m:oMath>
+      <w:r>
+        <w:t xml:space="preserve">. Moreover, the lower inflection point for the</w:t>
+      </w:r>
+      <w:r>
+        <w:t xml:space="preserve"> </w:t>
+      </w:r>
+      <m:oMath>
+        <m:sSub>
+          <m:e>
+            <m:r>
+              <m:t>q</m:t>
+            </m:r>
+          </m:e>
+          <m:sub>
+            <m:r>
+              <m:t>i</m:t>
+            </m:r>
+            <m:r>
+              <m:rPr>
+                <m:sty m:val="p"/>
+              </m:rPr>
+              <m:t>,</m:t>
+            </m:r>
+            <m:r>
+              <m:t>s</m:t>
+            </m:r>
+          </m:sub>
+        </m:sSub>
+      </m:oMath>
+      <w:r>
+        <w:t xml:space="preserve"> </w:t>
+      </w:r>
+      <w:r>
+        <w:t xml:space="preserve">priors were informed by the average survey coverage by gear and season. Survey coverage within each region was computed by dividing the average aerial coverage of strata across years by the of the total area of all strata (i.e., average area covered / area of survey domain). Survey coverage was then multiplied by 0.2 for deep-water species (Greenland Halibut, Atlantic Halibut, Witch Flounder, Redfish spp., White Hake, Silver Hake, and Monkfish) and 0.5 for the remainder. The upper value was set to 1 as it is unlikely that the survey indices represent overestimates of the true population size. The lower range is widened, especially for deep-water species, to account for gear selectivity issues [e.g., escapement under the footgear;</w:t>
+      </w:r>
+      <w:r>
+        <w:t xml:space="preserve"> </w:t>
+      </w:r>
+      <w:r>
+        <w:t xml:space="preserve">(</w:t>
+      </w:r>
+      <w:hyperlink w:anchor="ref-walsh1992">
+        <w:r>
+          <w:rPr>
+            <w:rStyle w:val="Hyperlink"/>
+          </w:rPr>
+          <w:t xml:space="preserve">16</w:t>
+        </w:r>
+      </w:hyperlink>
+      <w:r>
+        <w:t xml:space="preserve">)</w:t>
+      </w:r>
+      <w:r>
+        <w:t xml:space="preserve">] and availability issues (e.g., portion of the stock in deeper water than covered by the survey).</w:t>
+      </w:r>
+    </w:p>
+    <w:p>
+      <w:pPr>
+        <w:pStyle w:val="BodyText"/>
+      </w:pPr>
+      <w:r>
+        <w:t xml:space="preserve">A prior for observation error variance was informed by design-based estimates survey variance associated with annual biomass estimates</w:t>
+      </w:r>
+      <w:r>
+        <w:t xml:space="preserve"> </w:t>
+      </w:r>
+      <w:r>
+        <w:t xml:space="preserve">(</w:t>
+      </w:r>
+      <w:hyperlink w:anchor="ref-smith1981">
+        <w:r>
+          <w:rPr>
+            <w:rStyle w:val="Hyperlink"/>
+          </w:rPr>
+          <w:t xml:space="preserve">8</w:t>
+        </w:r>
+      </w:hyperlink>
+      <w:r>
+        <w:t xml:space="preserve">)</w:t>
+      </w:r>
+      <w:r>
+        <w:t xml:space="preserve">. These estimates were used to calculate the coefficient of variation (CV) for each survey, year, and species; specifically,</w:t>
+      </w:r>
+    </w:p>
+    <w:p>
+      <w:pPr>
+        <w:pStyle w:val="BodyText"/>
+      </w:pPr>
+      <m:oMathPara>
+        <m:oMathParaPr>
+          <m:jc m:val="center"/>
+        </m:oMathParaPr>
+        <m:oMath>
+          <m:m>
+            <m:mPr>
+              <m:baseJc m:val="center"/>
+              <m:plcHide m:val="1"/>
+              <m:mcs>
+                <m:mc>
+                  <m:mcPr>
+                    <m:mcJc m:val="right"/>
+                    <m:count m:val="1"/>
+                  </m:mcPr>
+                </m:mc>
+                <m:mc>
+                  <m:mcPr>
+                    <m:mcJc m:val="left"/>
+                    <m:count m:val="1"/>
+                  </m:mcPr>
+                </m:mc>
+              </m:mcs>
+            </m:mPr>
+            <m:mr>
+              <m:e>
+                <m:r>
+                  <m:t>C</m:t>
+                </m:r>
+                <m:sSub>
+                  <m:e>
+                    <m:r>
+                      <m:t>V</m:t>
+                    </m:r>
+                  </m:e>
+                  <m:sub>
+                    <m:r>
+                      <m:t>i</m:t>
+                    </m:r>
+                    <m:r>
+                      <m:rPr>
+                        <m:sty m:val="p"/>
+                      </m:rPr>
+                      <m:t>,</m:t>
+                    </m:r>
+                    <m:r>
+                      <m:t>s</m:t>
+                    </m:r>
+                    <m:r>
+                      <m:rPr>
+                        <m:sty m:val="p"/>
+                      </m:rPr>
+                      <m:t>,</m:t>
+                    </m:r>
+                    <m:r>
+                      <m:t>y</m:t>
+                    </m:r>
+                  </m:sub>
+                </m:sSub>
+                <m:r>
+                  <m:rPr>
+                    <m:sty m:val="p"/>
+                  </m:rPr>
+                  <m:t>=</m:t>
+                </m:r>
+                <m:f>
+                  <m:fPr>
+                    <m:type m:val="bar"/>
+                  </m:fPr>
+                  <m:num>
+                    <m:rad>
+                      <m:radPr>
+                        <m:degHide m:val="1"/>
+                      </m:radPr>
+                      <m:deg/>
+                      <m:e>
+                        <m:r>
+                          <m:t>V</m:t>
+                        </m:r>
+                        <m:r>
+                          <m:t>a</m:t>
+                        </m:r>
+                        <m:r>
+                          <m:t>r</m:t>
+                        </m:r>
+                        <m:d>
+                          <m:dPr>
+                            <m:begChr m:val="("/>
+                            <m:endChr m:val=")"/>
+                            <m:sepChr m:val=""/>
+                            <m:grow/>
+                          </m:dPr>
+                          <m:e>
+                            <m:sSub>
+                              <m:e>
+                                <m:r>
+                                  <m:t>I</m:t>
+                                </m:r>
+                              </m:e>
+                              <m:sub>
+                                <m:r>
+                                  <m:t>i</m:t>
+                                </m:r>
+                                <m:r>
+                                  <m:rPr>
+                                    <m:sty m:val="p"/>
+                                  </m:rPr>
+                                  <m:t>,</m:t>
+                                </m:r>
+                                <m:r>
+                                  <m:t>s</m:t>
+                                </m:r>
+                                <m:r>
+                                  <m:rPr>
+                                    <m:sty m:val="p"/>
+                                  </m:rPr>
+                                  <m:t>,</m:t>
+                                </m:r>
+                                <m:r>
+                                  <m:t>y</m:t>
+                                </m:r>
+                              </m:sub>
+                            </m:sSub>
+                          </m:e>
+                        </m:d>
+                      </m:e>
+                    </m:rad>
+                  </m:num>
+                  <m:den>
+                    <m:sSub>
+                      <m:e>
+                        <m:r>
+                          <m:t>I</m:t>
+                        </m:r>
+                      </m:e>
+                      <m:sub>
+                        <m:r>
+                          <m:t>i</m:t>
+                        </m:r>
+                        <m:r>
+                          <m:rPr>
+                            <m:sty m:val="p"/>
+                          </m:rPr>
+                          <m:t>,</m:t>
+                        </m:r>
+                        <m:r>
+                          <m:t>s</m:t>
+                        </m:r>
+                        <m:r>
+                          <m:rPr>
+                            <m:sty m:val="p"/>
+                          </m:rPr>
+                          <m:t>,</m:t>
+                        </m:r>
+                        <m:r>
+                          <m:t>y</m:t>
+                        </m:r>
+                      </m:sub>
+                    </m:sSub>
+                  </m:den>
+                </m:f>
+              </m:e>
+              <m:e>
+                <m:r>
+                  <m:t>  </m:t>
+                </m:r>
+                <m:d>
+                  <m:dPr>
+                    <m:begChr m:val="("/>
+                    <m:endChr m:val=")"/>
+                    <m:sepChr m:val=""/>
+                    <m:grow/>
+                  </m:dPr>
+                  <m:e>
+                    <m:r>
+                      <m:t>11</m:t>
+                    </m:r>
+                  </m:e>
+                </m:d>
+                <m:r>
+                  <m:rPr>
+                    <m:sty m:val="p"/>
+                  </m:rPr>
+                  <m:t>,</m:t>
+                </m:r>
+              </m:e>
+            </m:mr>
+          </m:m>
+        </m:oMath>
+      </m:oMathPara>
+    </w:p>
+    <w:p>
+      <w:pPr>
+        <w:pStyle w:val="FirstParagraph"/>
+      </w:pPr>
+      <w:r>
+        <w:t xml:space="preserve">where</w:t>
+      </w:r>
+      <w:r>
+        <w:t xml:space="preserve"> </w:t>
+      </w:r>
+      <m:oMath>
+        <m:r>
+          <m:t>I</m:t>
+        </m:r>
+      </m:oMath>
+      <w:r>
+        <w:t xml:space="preserve"> </w:t>
+      </w:r>
+      <w:r>
+        <w:t xml:space="preserve">represents the design-based indices of biomass used in equation (2). These CVs were log transformed and survey,</w:t>
+      </w:r>
+      <w:r>
+        <w:t xml:space="preserve"> </w:t>
+      </w:r>
+      <m:oMath>
+        <m:r>
+          <m:t>i</m:t>
+        </m:r>
+      </m:oMath>
+      <w:r>
+        <w:t xml:space="preserve">, and species,</w:t>
+      </w:r>
+      <w:r>
+        <w:t xml:space="preserve"> </w:t>
+      </w:r>
+      <m:oMath>
+        <m:r>
+          <m:t>s</m:t>
+        </m:r>
+      </m:oMath>
+      <w:r>
+        <w:t xml:space="preserve">, specific means and standard deviations were used to inform the prior for</w:t>
+      </w:r>
+      <w:r>
+        <w:t xml:space="preserve"> </w:t>
+      </w:r>
+      <m:oMath>
+        <m:sSubSup>
+          <m:e>
+            <m:r>
+              <m:t>τ</m:t>
+            </m:r>
+          </m:e>
+          <m:sub>
+            <m:r>
+              <m:t>i</m:t>
+            </m:r>
+            <m:r>
+              <m:rPr>
+                <m:sty m:val="p"/>
+              </m:rPr>
+              <m:t>,</m:t>
+            </m:r>
+            <m:r>
+              <m:t>s</m:t>
+            </m:r>
+          </m:sub>
+          <m:sup>
+            <m:r>
+              <m:t>2</m:t>
+            </m:r>
+          </m:sup>
+        </m:sSubSup>
+      </m:oMath>
+      <w:r>
+        <w:t xml:space="preserve"> </w:t>
+      </w:r>
+      <w:r>
+        <w:t xml:space="preserve">in log-space. Rather than treat the estimates of survey CV as a perfect indicator of total observation error, the prior was widened by multiplying the standard deviation of log CV by two to account for observation variance introduced by distributional shifts outside of the survey domain. Another two times multiplier was applied for deep-water species as they have more scope for shifting outside the survey domain.</w:t>
+      </w:r>
+    </w:p>
+    <w:p>
+      <w:pPr>
+        <w:pStyle w:val="BodyText"/>
+      </w:pPr>
+      <w:r>
+        <w:t xml:space="preserve">TODO: Consider testing cumsum(NLCI)</w:t>
+      </w:r>
+    </w:p>
     <w:bookmarkEnd w:id="29"/>
     <w:bookmarkEnd w:id="30"/>
     <w:bookmarkEnd w:id="31"/>
-    <w:bookmarkStart w:id="32" w:name="results"/>
+    <w:bookmarkEnd w:id="32"/>
+    <w:bookmarkStart w:id="33" w:name="results"/>
     <w:p>
       <w:pPr>
         <w:pStyle w:val="Heading1"/>
       </w:pPr>
       <w:r>
         <w:t xml:space="preserve">Results</w:t>
-      </w:r>
-    </w:p>
-    <w:bookmarkEnd w:id="32"/>
-    <w:bookmarkStart w:id="33" w:name="discussion"/>
-    <w:p>
-      <w:pPr>
-        <w:pStyle w:val="Heading1"/>
-      </w:pPr>
-      <w:r>
-        <w:t xml:space="preserve">Discussion</w:t>
       </w:r>
     </w:p>
     <w:bookmarkEnd w:id="33"/>
-    <w:bookmarkStart w:id="34" w:name="acknowledgements"/>
+    <w:bookmarkStart w:id="34" w:name="discussion"/>
+    <w:p>
+      <w:pPr>
+        <w:pStyle w:val="Heading1"/>
+      </w:pPr>
+      <w:r>
+        <w:t xml:space="preserve">Discussion</w:t>
+      </w:r>
+    </w:p>
+    <w:bookmarkEnd w:id="34"/>
+    <w:bookmarkStart w:id="35" w:name="acknowledgements"/>
     <w:p>
       <w:pPr>
         <w:pStyle w:val="Heading1"/>
@@ -5261,8 +5773,8 @@
         <w:t xml:space="preserve">We thank the many ship’s crew and research staff involved in leading the surveys and collecting the data used in this study. These surveys were supported by Fisheries and Oceans Canada (DFO). This work has benefited from valuable feedback from numerous colleagues, including …</w:t>
       </w:r>
     </w:p>
-    <w:bookmarkEnd w:id="34"/>
-    <w:bookmarkStart w:id="55" w:name="references"/>
+    <w:bookmarkEnd w:id="35"/>
+    <w:bookmarkStart w:id="57" w:name="references"/>
     <w:p>
       <w:pPr>
         <w:pStyle w:val="Heading1"/>
@@ -5271,8 +5783,8 @@
         <w:t xml:space="preserve">References</w:t>
       </w:r>
     </w:p>
-    <w:bookmarkStart w:id="54" w:name="refs"/>
-    <w:bookmarkStart w:id="35" w:name="ref-schaefer1954"/>
+    <w:bookmarkStart w:id="56" w:name="refs"/>
+    <w:bookmarkStart w:id="36" w:name="ref-schaefer1954"/>
     <w:p>
       <w:pPr>
         <w:pStyle w:val="Bibliography"/>
@@ -5313,8 +5825,8 @@
         <w:t xml:space="preserve">, 23–56 (1954).</w:t>
       </w:r>
     </w:p>
-    <w:bookmarkEnd w:id="35"/>
-    <w:bookmarkStart w:id="36" w:name="ref-hutchings2021"/>
+    <w:bookmarkEnd w:id="36"/>
+    <w:bookmarkStart w:id="37" w:name="ref-hutchings2021"/>
     <w:p>
       <w:pPr>
         <w:pStyle w:val="Bibliography"/>
@@ -5348,8 +5860,8 @@
         <w:t xml:space="preserve">(Oxford University Press, 2021).</w:t>
       </w:r>
     </w:p>
-    <w:bookmarkEnd w:id="36"/>
-    <w:bookmarkStart w:id="38" w:name="ref-kristensen2015"/>
+    <w:bookmarkEnd w:id="37"/>
+    <w:bookmarkStart w:id="39" w:name="ref-kristensen2015"/>
     <w:p>
       <w:pPr>
         <w:pStyle w:val="Bibliography"/>
@@ -5369,7 +5881,7 @@
       <w:r>
         <w:t xml:space="preserve"> </w:t>
       </w:r>
-      <w:hyperlink r:id="rId37">
+      <w:hyperlink r:id="rId38">
         <w:r>
           <w:rPr>
             <w:rStyle w:val="Hyperlink"/>
@@ -5404,8 +5916,8 @@
         <w:t xml:space="preserve">, 1–21 (2016).</w:t>
       </w:r>
     </w:p>
-    <w:bookmarkEnd w:id="38"/>
-    <w:bookmarkStart w:id="40" w:name="ref-R"/>
+    <w:bookmarkEnd w:id="39"/>
+    <w:bookmarkStart w:id="41" w:name="ref-R"/>
     <w:p>
       <w:pPr>
         <w:pStyle w:val="Bibliography"/>
@@ -5425,7 +5937,7 @@
       <w:r>
         <w:t xml:space="preserve"> </w:t>
       </w:r>
-      <w:hyperlink r:id="rId39">
+      <w:hyperlink r:id="rId40">
         <w:r>
           <w:rPr>
             <w:rStyle w:val="Hyperlink"/>
@@ -5442,8 +5954,8 @@
         <w:t xml:space="preserve">(R Foundation for Statistical Computing, 2021).</w:t>
       </w:r>
     </w:p>
-    <w:bookmarkEnd w:id="40"/>
-    <w:bookmarkStart w:id="41" w:name="ref-pedersen2017"/>
+    <w:bookmarkEnd w:id="41"/>
+    <w:bookmarkStart w:id="42" w:name="ref-pedersen2017"/>
     <w:p>
       <w:pPr>
         <w:pStyle w:val="Bibliography"/>
@@ -5484,8 +5996,8 @@
         <w:t xml:space="preserve">, 226–243 (2017).</w:t>
       </w:r>
     </w:p>
-    <w:bookmarkEnd w:id="41"/>
-    <w:bookmarkStart w:id="42" w:name="ref-pepin2014"/>
+    <w:bookmarkEnd w:id="42"/>
+    <w:bookmarkStart w:id="43" w:name="ref-pepin2014"/>
     <w:p>
       <w:pPr>
         <w:pStyle w:val="Bibliography"/>
@@ -5547,8 +6059,8 @@
         <w:t xml:space="preserve">, 069 (2014).</w:t>
       </w:r>
     </w:p>
-    <w:bookmarkEnd w:id="42"/>
-    <w:bookmarkStart w:id="43" w:name="ref-chadwick2007"/>
+    <w:bookmarkEnd w:id="43"/>
+    <w:bookmarkStart w:id="44" w:name="ref-chadwick2007"/>
     <w:p>
       <w:pPr>
         <w:pStyle w:val="Bibliography"/>
@@ -5620,8 +6132,8 @@
         <w:t xml:space="preserve">, 25–42 (2007).</w:t>
       </w:r>
     </w:p>
-    <w:bookmarkEnd w:id="43"/>
-    <w:bookmarkStart w:id="44" w:name="ref-smith1981"/>
+    <w:bookmarkEnd w:id="44"/>
+    <w:bookmarkStart w:id="45" w:name="ref-smith1981"/>
     <w:p>
       <w:pPr>
         <w:pStyle w:val="Bibliography"/>
@@ -5655,8 +6167,8 @@
         <w:t xml:space="preserve">(Canadian Technical Report of Fisheries; Aquatic Sciences No. 1030, 1981).</w:t>
       </w:r>
     </w:p>
-    <w:bookmarkEnd w:id="44"/>
-    <w:bookmarkStart w:id="46" w:name="ref-nafo2019"/>
+    <w:bookmarkEnd w:id="45"/>
+    <w:bookmarkStart w:id="47" w:name="ref-nafo2019"/>
     <w:p>
       <w:pPr>
         <w:pStyle w:val="Bibliography"/>
@@ -5676,7 +6188,7 @@
       <w:r>
         <w:t xml:space="preserve"> </w:t>
       </w:r>
-      <w:hyperlink r:id="rId45">
+      <w:hyperlink r:id="rId46">
         <w:r>
           <w:rPr>
             <w:rStyle w:val="Hyperlink"/>
@@ -5714,8 +6226,8 @@
         <w:t xml:space="preserve">(2019).</w:t>
       </w:r>
     </w:p>
-    <w:bookmarkEnd w:id="46"/>
-    <w:bookmarkStart w:id="47" w:name="ref-thorson2020"/>
+    <w:bookmarkEnd w:id="47"/>
+    <w:bookmarkStart w:id="48" w:name="ref-thorson2020"/>
     <w:p>
       <w:pPr>
         <w:pStyle w:val="Bibliography"/>
@@ -5756,8 +6268,8 @@
         <w:t xml:space="preserve">, 237–251 (2020).</w:t>
       </w:r>
     </w:p>
-    <w:bookmarkEnd w:id="47"/>
-    <w:bookmarkStart w:id="48" w:name="ref-froese2017"/>
+    <w:bookmarkEnd w:id="48"/>
+    <w:bookmarkStart w:id="49" w:name="ref-froese2017"/>
     <w:p>
       <w:pPr>
         <w:pStyle w:val="Bibliography"/>
@@ -5798,8 +6310,8 @@
         <w:t xml:space="preserve">, 506–526 (2017).</w:t>
       </w:r>
     </w:p>
-    <w:bookmarkEnd w:id="48"/>
-    <w:bookmarkStart w:id="49" w:name="ref-cadigan2022"/>
+    <w:bookmarkEnd w:id="49"/>
+    <w:bookmarkStart w:id="50" w:name="ref-cadigan2022"/>
     <w:p>
       <w:pPr>
         <w:pStyle w:val="Bibliography"/>
@@ -5846,8 +6358,8 @@
         <w:t xml:space="preserve">(2022).</w:t>
       </w:r>
     </w:p>
-    <w:bookmarkEnd w:id="49"/>
-    <w:bookmarkStart w:id="50" w:name="ref-licandeo2020"/>
+    <w:bookmarkEnd w:id="50"/>
+    <w:bookmarkStart w:id="51" w:name="ref-licandeo2020"/>
     <w:p>
       <w:pPr>
         <w:pStyle w:val="Bibliography"/>
@@ -5888,8 +6400,8 @@
         <w:t xml:space="preserve">, 684–702 (2020).</w:t>
       </w:r>
     </w:p>
-    <w:bookmarkEnd w:id="50"/>
-    <w:bookmarkStart w:id="51" w:name="ref-cadigan2015"/>
+    <w:bookmarkEnd w:id="51"/>
+    <w:bookmarkStart w:id="52" w:name="ref-cadigan2015"/>
     <w:p>
       <w:pPr>
         <w:pStyle w:val="Bibliography"/>
@@ -5930,8 +6442,8 @@
         <w:t xml:space="preserve">, 296–308 (2015).</w:t>
       </w:r>
     </w:p>
-    <w:bookmarkEnd w:id="51"/>
-    <w:bookmarkStart w:id="53" w:name="ref-regular2021"/>
+    <w:bookmarkEnd w:id="52"/>
+    <w:bookmarkStart w:id="54" w:name="ref-regular2021"/>
     <w:p>
       <w:pPr>
         <w:pStyle w:val="Bibliography"/>
@@ -5964,7 +6476,7 @@
       <w:r>
         <w:t xml:space="preserve"> </w:t>
       </w:r>
-      <w:hyperlink r:id="rId52">
+      <w:hyperlink r:id="rId53">
         <w:r>
           <w:rPr>
             <w:rStyle w:val="Hyperlink"/>
@@ -5999,15 +6511,57 @@
         <w:t xml:space="preserve">, 106180 (2021).</w:t>
       </w:r>
     </w:p>
-    <w:bookmarkEnd w:id="53"/>
     <w:bookmarkEnd w:id="54"/>
+    <w:bookmarkStart w:id="55" w:name="ref-walsh1992"/>
     <w:p>
-      <w:r>
-        <w:br w:type="page"/>
+      <w:pPr>
+        <w:pStyle w:val="Bibliography"/>
+      </w:pPr>
+      <w:r>
+        <w:t xml:space="preserve">16.</w:t>
+      </w:r>
+      <w:r>
+        <w:t xml:space="preserve"> </w:t>
+      </w:r>
+      <w:r>
+        <w:t xml:space="preserve">	</w:t>
+      </w:r>
+      <w:r>
+        <w:t xml:space="preserve">S. J. Walsh, Size-dependent selection at the footgear of a groundfish survey trawl.</w:t>
+      </w:r>
+      <w:r>
+        <w:t xml:space="preserve"> </w:t>
+      </w:r>
+      <w:r>
+        <w:rPr>
+          <w:iCs/>
+          <w:i/>
+        </w:rPr>
+        <w:t xml:space="preserve">North American Journal of Fisheries Management</w:t>
+      </w:r>
+      <w:r>
+        <w:t xml:space="preserve"> </w:t>
+      </w:r>
+      <w:r>
+        <w:rPr>
+          <w:bCs/>
+          <w:b/>
+        </w:rPr>
+        <w:t xml:space="preserve">12</w:t>
+      </w:r>
+      <w:r>
+        <w:t xml:space="preserve">, 625–633 (1992).</w:t>
       </w:r>
     </w:p>
     <w:bookmarkEnd w:id="55"/>
-    <w:bookmarkStart w:id="59" w:name="figures"/>
+    <w:bookmarkEnd w:id="56"/>
+    <w:p>
+      <w:r>
+        <w:br w:type="page"/>
+      </w:r>
+    </w:p>
+    <w:bookmarkEnd w:id="57"/>
+    <w:bookmarkStart w:id="61" w:name="figures"/>
     <w:p>
       <w:pPr>
         <w:pStyle w:val="Heading1"/>
@@ -6025,18 +6579,18 @@
           <wp:inline>
             <wp:extent cx="4128561" cy="4587290"/>
             <wp:effectExtent b="0" l="0" r="0" t="0"/>
-            <wp:docPr descr="Fig 1: Map of Newfoundland and Labrador (NL) case study area showing the Northeast NL Shelf (purple), Grand Bank (green), and Southern NL (yellow) ecosystem production units." title="" id="57" name="Picture"/>
+            <wp:docPr descr="Fig 1: Map of Newfoundland and Labrador (NL) case study area showing the Northeast NL Shelf (purple), Grand Bank (green), and Southern NL (yellow) ecosystem production units." title="" id="59" name="Picture"/>
             <a:graphic>
               <a:graphicData uri="http://schemas.openxmlformats.org/drawingml/2006/picture">
                 <pic:pic>
                   <pic:nvPicPr>
-                    <pic:cNvPr descr="knitr-figs-docx/epu-map-1.png" id="58" name="Picture"/>
+                    <pic:cNvPr descr="knitr-figs-docx/epu-map-1.png" id="60" name="Picture"/>
                     <pic:cNvPicPr>
                       <a:picLocks noChangeArrowheads="1" noChangeAspect="1"/>
                     </pic:cNvPicPr>
                   </pic:nvPicPr>
                   <pic:blipFill>
-                    <a:blip r:embed="rId56"/>
+                    <a:blip r:embed="rId58"/>
                     <a:stretch>
                       <a:fillRect/>
                     </a:stretch>
@@ -6076,7 +6630,7 @@
         <w:br w:type="page"/>
       </w:r>
     </w:p>
-    <w:bookmarkEnd w:id="59"/>
+    <w:bookmarkEnd w:id="61"/>
     <w:sectPr>
       <w:footerReference r:id="rId9" w:type="default"/>
       <w:pgSz w:h="15840" w:w="12240"/>

</xml_diff>

<commit_message>
Draft text re CV approaches
</commit_message>
<xml_diff>
--- a/analysis/paper/_book/ms.docx
+++ b/analysis/paper/_book/ms.docx
@@ -361,7 +361,7 @@
         <w:br/>
       </w:r>
       <w:r>
-        <w:t xml:space="preserve">2022-10-12</w:t>
+        <w:t xml:space="preserve">2022-10-20</w:t>
       </w:r>
     </w:p>
     <w:p>
@@ -5726,13 +5726,13 @@
     </w:p>
     <w:bookmarkEnd w:id="29"/>
     <w:bookmarkEnd w:id="30"/>
-    <w:bookmarkStart w:id="31" w:name="hypotheses"/>
+    <w:bookmarkStart w:id="31" w:name="model-selection"/>
     <w:p>
       <w:pPr>
         <w:pStyle w:val="Heading3"/>
       </w:pPr>
       <w:r>
-        <w:t xml:space="preserve">Hypotheses</w:t>
+        <w:t xml:space="preserve">Model selection</w:t>
       </w:r>
     </w:p>
     <w:p>
@@ -5798,7 +5798,7 @@
         <w:t xml:space="preserve"> </w:t>
       </w:r>
       <w:r>
-        <w:t xml:space="preserve">For this hypothesis, it is posited that population dynamics within regions are governed by an overarching carrying capacity that affects all focal species as the aggregate biomass approaches system limits (i.e., inter-specific density-dependent effects are assumed). For this hypothesis and all others, annual reported landings of each species are subtracted. Residual variations not explained by density-dependent effects or landings are described by process errors that are 1) correlated across species and said correlations are assumed to be unstructured, meaning relationships can be of differing strengths — positive, natural, or negative — for each species-to-species pair; and, 2) assumed to be temporally correlated, following an AR1 structure. Finally, a shift covariate was applied to the carrying capacity parameter to enable the estimation of different system limits before and after the community-wide collapse to assess support for a regime shift in each systems’ capacity for the focal demersal species.</w:t>
+        <w:t xml:space="preserve">For this hypothesis, it is posited that population dynamics within regions are governed by an overarching carrying capacity that affects all focal species as the aggregate biomass approaches system limits (i.e., inter-specific density-dependent effects are assumed). For this hypothesis and all others, annual reported landings of each species are subtracted. Residual variations not explained by intrinsic growth, density-dependent effects or landings are described by process errors that are 1) correlated across species and said correlations are assumed to be unstructured, meaning relationships can be of differing strengths — positive, neutral, or negative — for each species-to-species pair; and, 2) assumed to be temporally correlated, following an AR1 structure. Finally, a shift covariate was applied to the carrying capacity parameter to enable the estimation of different system limits before and after the community-wide collapse to assess support for a regime shift in each systems’ capacity for the focal demersal species.</w:t>
       </w:r>
     </w:p>
     <w:p>
@@ -6051,7 +6051,7 @@
         <w:t xml:space="preserve">iid</w:t>
       </w:r>
       <w:r>
-        <w:t xml:space="preserve">. That is, population dynamics are thought to be affected by a common time-invariant carrying capacity and residual variations not explained by landings or inter-specific density-dependent effects are noisy and independent across time and species.</w:t>
+        <w:t xml:space="preserve">. That is, population dynamics are thought to be affected by a common time-invariant carrying capacity and residual variations not explained by intrinsic growth, inter-specific density-dependent effects or landings are noisy and independent across time and species.</w:t>
       </w:r>
     </w:p>
     <w:p>
@@ -6085,7 +6085,318 @@
         <w:t xml:space="preserve"> </w:t>
       </w:r>
       <w:r>
-        <w:t xml:space="preserve">model, except population dynamics are assumed to be goverened by species-specific carrying capacities (i.e., intra-specific density-dependent effects are assumed). This formulation is analogous to standard state-space Schaefer production models.</w:t>
+        <w:t xml:space="preserve">model, except population dynamics are assumed to be governed by species-specific carrying capacities (i.e., intra-specific density-dependent effects are assumed). This formulation is analogous to standard state-space Schaefer production models.</w:t>
+      </w:r>
+    </w:p>
+    <w:p>
+      <w:pPr>
+        <w:pStyle w:val="BodyText"/>
+      </w:pPr>
+      <w:r>
+        <w:t xml:space="preserve">The predictive ability of each of these models was tested using two cross-validation approaches: 1) leave-one-out cross-validation (LOO-CV), and 2) hindcast cross-validation (Hindcast-CV). LOO-CV is a form of exhaustive cross-validation where the model is repeatedly conditioned on a training set missing one observation until the number of model folds equal the number of observations in the data. The missing observations are predicted at each fold, permitting assessments of the models’ ability to predict the actual value that was left out at each fold. The hindcast-CV approach is similar, however it focuses on the models’ ability to predict the future. Under the this approach, the model is repeatedly conditioned on a training set missing observations from the terminal year such that each fold excludes an increasing number of years worth of data from the tail of the time series</w:t>
+      </w:r>
+      <w:r>
+        <w:t xml:space="preserve"> </w:t>
+      </w:r>
+      <w:r>
+        <w:t xml:space="preserve">(</w:t>
+      </w:r>
+      <w:hyperlink w:anchor="ref-kell2016">
+        <w:r>
+          <w:rPr>
+            <w:rStyle w:val="Hyperlink"/>
+          </w:rPr>
+          <w:t xml:space="preserve">18</w:t>
+        </w:r>
+      </w:hyperlink>
+      <w:r>
+        <w:t xml:space="preserve">)</w:t>
+      </w:r>
+      <w:r>
+        <w:t xml:space="preserve">. We folded back 20 years and, for each fold, predicted survey indices were compared to the observed survey indices (e.g., observed indices from 2020 were compared with predicted survey indices for 2020 from the model conditioned on data from 1978-2019). For both approaches, we denote predicted survey indices as</w:t>
+      </w:r>
+      <w:r>
+        <w:t xml:space="preserve"> </w:t>
+      </w:r>
+      <m:oMath>
+        <m:acc>
+          <m:accPr>
+            <m:chr m:val="̂"/>
+          </m:accPr>
+          <m:e>
+            <m:sSub>
+              <m:e>
+                <m:r>
+                  <m:t>I</m:t>
+                </m:r>
+              </m:e>
+              <m:sub>
+                <m:r>
+                  <m:t>j</m:t>
+                </m:r>
+              </m:sub>
+            </m:sSub>
+          </m:e>
+        </m:acc>
+      </m:oMath>
+      <w:r>
+        <w:t xml:space="preserve"> </w:t>
+      </w:r>
+      <w:r>
+        <w:t xml:space="preserve">and the left out observations</w:t>
+      </w:r>
+      <w:r>
+        <w:t xml:space="preserve"> </w:t>
+      </w:r>
+      <m:oMath>
+        <m:sSub>
+          <m:e>
+            <m:r>
+              <m:t>I</m:t>
+            </m:r>
+          </m:e>
+          <m:sub>
+            <m:r>
+              <m:t>j</m:t>
+            </m:r>
+          </m:sub>
+        </m:sSub>
+      </m:oMath>
+      <w:r>
+        <w:t xml:space="preserve">, where</w:t>
+      </w:r>
+      <w:r>
+        <w:t xml:space="preserve"> </w:t>
+      </w:r>
+      <m:oMath>
+        <m:r>
+          <m:t>j</m:t>
+        </m:r>
+      </m:oMath>
+      <w:r>
+        <w:t xml:space="preserve"> </w:t>
+      </w:r>
+      <w:r>
+        <w:t xml:space="preserve">represents all unique combinations of years, species, and survey indices present in the left out data. LOO-CV and Hindcast-CV prediction error scores for each model for each region were calculated by taking the mean squared error,</w:t>
+      </w:r>
+    </w:p>
+    <w:p>
+      <w:pPr>
+        <w:pStyle w:val="BodyText"/>
+      </w:pPr>
+      <m:oMathPara>
+        <m:oMathParaPr>
+          <m:jc m:val="center"/>
+        </m:oMathParaPr>
+        <m:oMath>
+          <m:m>
+            <m:mPr>
+              <m:baseJc m:val="center"/>
+              <m:plcHide m:val="1"/>
+              <m:mcs>
+                <m:mc>
+                  <m:mcPr>
+                    <m:mcJc m:val="right"/>
+                    <m:count m:val="1"/>
+                  </m:mcPr>
+                </m:mc>
+                <m:mc>
+                  <m:mcPr>
+                    <m:mcJc m:val="left"/>
+                    <m:count m:val="1"/>
+                  </m:mcPr>
+                </m:mc>
+              </m:mcs>
+            </m:mPr>
+            <m:mr>
+              <m:e>
+                <m:r>
+                  <m:rPr>
+                    <m:nor/>
+                    <m:sty m:val="p"/>
+                  </m:rPr>
+                  <m:t>CV Score</m:t>
+                </m:r>
+                <m:r>
+                  <m:rPr>
+                    <m:sty m:val="p"/>
+                  </m:rPr>
+                  <m:t>=</m:t>
+                </m:r>
+                <m:f>
+                  <m:fPr>
+                    <m:type m:val="bar"/>
+                  </m:fPr>
+                  <m:num>
+                    <m:r>
+                      <m:t>1</m:t>
+                    </m:r>
+                  </m:num>
+                  <m:den>
+                    <m:r>
+                      <m:t>n</m:t>
+                    </m:r>
+                  </m:den>
+                </m:f>
+                <m:nary>
+                  <m:naryPr>
+                    <m:chr m:val="∑"/>
+                    <m:limLoc m:val="undOvr"/>
+                    <m:subHide m:val="0"/>
+                    <m:supHide m:val="0"/>
+                  </m:naryPr>
+                  <m:sub>
+                    <m:r>
+                      <m:t>j</m:t>
+                    </m:r>
+                    <m:r>
+                      <m:rPr>
+                        <m:sty m:val="p"/>
+                      </m:rPr>
+                      <m:t>−</m:t>
+                    </m:r>
+                    <m:r>
+                      <m:t>1</m:t>
+                    </m:r>
+                  </m:sub>
+                  <m:sup>
+                    <m:r>
+                      <m:t>n</m:t>
+                    </m:r>
+                  </m:sup>
+                  <m:e>
+                    <m:sSup>
+                      <m:e>
+                        <m:d>
+                          <m:dPr>
+                            <m:begChr m:val="("/>
+                            <m:endChr m:val=")"/>
+                            <m:sepChr m:val=""/>
+                            <m:grow/>
+                          </m:dPr>
+                          <m:e>
+                            <m:r>
+                              <m:t>l</m:t>
+                            </m:r>
+                            <m:r>
+                              <m:t>o</m:t>
+                            </m:r>
+                            <m:r>
+                              <m:t>g</m:t>
+                            </m:r>
+                            <m:d>
+                              <m:dPr>
+                                <m:begChr m:val="("/>
+                                <m:endChr m:val=")"/>
+                                <m:sepChr m:val=""/>
+                                <m:grow/>
+                              </m:dPr>
+                              <m:e>
+                                <m:sSub>
+                                  <m:e>
+                                    <m:r>
+                                      <m:t>I</m:t>
+                                    </m:r>
+                                  </m:e>
+                                  <m:sub>
+                                    <m:r>
+                                      <m:t>j</m:t>
+                                    </m:r>
+                                  </m:sub>
+                                </m:sSub>
+                              </m:e>
+                            </m:d>
+                            <m:r>
+                              <m:rPr>
+                                <m:sty m:val="p"/>
+                              </m:rPr>
+                              <m:t>−</m:t>
+                            </m:r>
+                            <m:r>
+                              <m:t>l</m:t>
+                            </m:r>
+                            <m:r>
+                              <m:t>o</m:t>
+                            </m:r>
+                            <m:r>
+                              <m:t>g</m:t>
+                            </m:r>
+                            <m:d>
+                              <m:dPr>
+                                <m:begChr m:val="("/>
+                                <m:endChr m:val=")"/>
+                                <m:sepChr m:val=""/>
+                                <m:grow/>
+                              </m:dPr>
+                              <m:e>
+                                <m:sSub>
+                                  <m:e>
+                                    <m:acc>
+                                      <m:accPr>
+                                        <m:chr m:val="̂"/>
+                                      </m:accPr>
+                                      <m:e>
+                                        <m:r>
+                                          <m:t>I</m:t>
+                                        </m:r>
+                                      </m:e>
+                                    </m:acc>
+                                  </m:e>
+                                  <m:sub>
+                                    <m:r>
+                                      <m:t>j</m:t>
+                                    </m:r>
+                                  </m:sub>
+                                </m:sSub>
+                              </m:e>
+                            </m:d>
+                          </m:e>
+                        </m:d>
+                      </m:e>
+                      <m:sup>
+                        <m:r>
+                          <m:t>2</m:t>
+                        </m:r>
+                      </m:sup>
+                    </m:sSup>
+                  </m:e>
+                </m:nary>
+              </m:e>
+              <m:e>
+                <m:r>
+                  <m:t>  </m:t>
+                </m:r>
+                <m:d>
+                  <m:dPr>
+                    <m:begChr m:val="("/>
+                    <m:endChr m:val=")"/>
+                    <m:sepChr m:val=""/>
+                    <m:grow/>
+                  </m:dPr>
+                  <m:e>
+                    <m:r>
+                      <m:t>11</m:t>
+                    </m:r>
+                  </m:e>
+                </m:d>
+                <m:r>
+                  <m:rPr>
+                    <m:sty m:val="p"/>
+                  </m:rPr>
+                  <m:t>.</m:t>
+                </m:r>
+              </m:e>
+            </m:mr>
+          </m:m>
+        </m:oMath>
+      </m:oMathPara>
+    </w:p>
+    <w:p>
+      <w:pPr>
+        <w:pStyle w:val="FirstParagraph"/>
+      </w:pPr>
+      <w:r>
+        <w:t xml:space="preserve">These scores were also averaged across methods (LOO-CV, Hindcast-CV) and region (Northeast NL Shelf, Grand Bank, Southern NL) to obtain an overall score of predictive ability of each model. A well-fitting model will result in predicted values that are close to the excluded values and, therefore, result in lower scores. Ultimately, these scores enable a model-comparison approach to hypothesis testing.</w:t>
       </w:r>
     </w:p>
     <w:bookmarkEnd w:id="31"/>
@@ -6129,7 +6440,7 @@
       </w:r>
     </w:p>
     <w:bookmarkEnd w:id="36"/>
-    <w:bookmarkStart w:id="59" w:name="references"/>
+    <w:bookmarkStart w:id="60" w:name="references"/>
     <w:p>
       <w:pPr>
         <w:pStyle w:val="Heading1"/>
@@ -6138,7 +6449,7 @@
         <w:t xml:space="preserve">References</w:t>
       </w:r>
     </w:p>
-    <w:bookmarkStart w:id="58" w:name="refs"/>
+    <w:bookmarkStart w:id="59" w:name="refs"/>
     <w:bookmarkStart w:id="37" w:name="ref-schaefer1954"/>
     <w:p>
       <w:pPr>
@@ -6967,14 +7278,56 @@
       </w:r>
     </w:p>
     <w:bookmarkEnd w:id="57"/>
+    <w:bookmarkStart w:id="58" w:name="ref-kell2016"/>
+    <w:p>
+      <w:pPr>
+        <w:pStyle w:val="Bibliography"/>
+      </w:pPr>
+      <w:r>
+        <w:t xml:space="preserve">18.</w:t>
+      </w:r>
+      <w:r>
+        <w:t xml:space="preserve"> </w:t>
+      </w:r>
+      <w:r>
+        <w:t xml:space="preserve">	</w:t>
+      </w:r>
+      <w:r>
+        <w:t xml:space="preserve">L. T. Kell, A. Kimoto, T. Kitakado, Evaluation of the prediction skill of stock assessment using hindcasting.</w:t>
+      </w:r>
+      <w:r>
+        <w:t xml:space="preserve"> </w:t>
+      </w:r>
+      <w:r>
+        <w:rPr>
+          <w:iCs/>
+          <w:i/>
+        </w:rPr>
+        <w:t xml:space="preserve">Fisheries research</w:t>
+      </w:r>
+      <w:r>
+        <w:t xml:space="preserve"> </w:t>
+      </w:r>
+      <w:r>
+        <w:rPr>
+          <w:bCs/>
+          <w:b/>
+        </w:rPr>
+        <w:t xml:space="preserve">183</w:t>
+      </w:r>
+      <w:r>
+        <w:t xml:space="preserve">, 119–127 (2016).</w:t>
+      </w:r>
+    </w:p>
     <w:bookmarkEnd w:id="58"/>
+    <w:bookmarkEnd w:id="59"/>
     <w:p>
       <w:r>
         <w:br w:type="page"/>
       </w:r>
     </w:p>
-    <w:bookmarkEnd w:id="59"/>
-    <w:bookmarkStart w:id="63" w:name="figures"/>
+    <w:bookmarkEnd w:id="60"/>
+    <w:bookmarkStart w:id="64" w:name="figures"/>
     <w:p>
       <w:pPr>
         <w:pStyle w:val="Heading1"/>
@@ -6992,18 +7345,18 @@
           <wp:inline>
             <wp:extent cx="4128561" cy="4587290"/>
             <wp:effectExtent b="0" l="0" r="0" t="0"/>
-            <wp:docPr descr="Fig 1: Map of Newfoundland and Labrador (NL) case study area showing the Northeast NL Shelf (purple), Grand Bank (green), and Southern NL (yellow) ecosystem production units." title="" id="61" name="Picture"/>
+            <wp:docPr descr="Fig 1: Map of Newfoundland and Labrador (NL) case study area showing the Northeast NL Shelf (purple), Grand Bank (green), and Southern NL (yellow) ecosystem production units." title="" id="62" name="Picture"/>
             <a:graphic>
               <a:graphicData uri="http://schemas.openxmlformats.org/drawingml/2006/picture">
                 <pic:pic>
                   <pic:nvPicPr>
-                    <pic:cNvPr descr="knitr-figs-docx/epu-map-1.png" id="62" name="Picture"/>
+                    <pic:cNvPr descr="knitr-figs-docx/epu-map-1.png" id="63" name="Picture"/>
                     <pic:cNvPicPr>
                       <a:picLocks noChangeArrowheads="1" noChangeAspect="1"/>
                     </pic:cNvPicPr>
                   </pic:nvPicPr>
                   <pic:blipFill>
-                    <a:blip r:embed="rId60"/>
+                    <a:blip r:embed="rId61"/>
                     <a:stretch>
                       <a:fillRect/>
                     </a:stretch>
@@ -7043,7 +7396,7 @@
         <w:br w:type="page"/>
       </w:r>
     </w:p>
-    <w:bookmarkEnd w:id="63"/>
+    <w:bookmarkEnd w:id="64"/>
     <w:sectPr>
       <w:footerReference r:id="rId9" w:type="default"/>
       <w:pgSz w:h="15840" w:w="12240"/>

</xml_diff>

<commit_message>
Use markdown syntax to insert figures
</commit_message>
<xml_diff>
--- a/analysis/paper/_book/ms.docx
+++ b/analysis/paper/_book/ms.docx
@@ -361,7 +361,7 @@
         <w:br/>
       </w:r>
       <w:r>
-        <w:t xml:space="preserve">2022-10-20</w:t>
+        <w:t xml:space="preserve">2022-10-21</w:t>
       </w:r>
     </w:p>
     <w:p>
@@ -6253,7 +6253,7 @@
                       <m:rPr>
                         <m:sty m:val="p"/>
                       </m:rPr>
-                      <m:t>−</m:t>
+                      <m:t>=</m:t>
                     </m:r>
                     <m:r>
                       <m:t>1</m:t>
@@ -7327,7 +7327,7 @@
       </w:r>
     </w:p>
     <w:bookmarkEnd w:id="60"/>
-    <w:bookmarkStart w:id="64" w:name="figures"/>
+    <w:bookmarkStart w:id="76" w:name="figures"/>
     <w:p>
       <w:pPr>
         <w:pStyle w:val="Heading1"/>
@@ -7343,14 +7343,14 @@
       <w:r>
         <w:drawing>
           <wp:inline>
-            <wp:extent cx="4128561" cy="4587290"/>
+            <wp:extent cx="3599999" cy="4092857"/>
             <wp:effectExtent b="0" l="0" r="0" t="0"/>
             <wp:docPr descr="Fig 1: Map of Newfoundland and Labrador (NL) case study area showing the Northeast NL Shelf (purple), Grand Bank (green), and Southern NL (yellow) ecosystem production units." title="" id="62" name="Picture"/>
             <a:graphic>
               <a:graphicData uri="http://schemas.openxmlformats.org/drawingml/2006/picture">
                 <pic:pic>
                   <pic:nvPicPr>
-                    <pic:cNvPr descr="knitr-figs-docx/epu-map-1.png" id="63" name="Picture"/>
+                    <pic:cNvPr descr="C:/Users/RegularP/Documents/PROJECTS/multispic/analysis/paper/figures/epu_map.png" id="63" name="Picture"/>
                     <pic:cNvPicPr>
                       <a:picLocks noChangeArrowheads="1" noChangeAspect="1"/>
                     </pic:cNvPicPr>
@@ -7364,7 +7364,7 @@
                   <pic:spPr bwMode="auto">
                     <a:xfrm>
                       <a:off x="0" y="0"/>
-                      <a:ext cx="4128561" cy="4587290"/>
+                      <a:ext cx="3599999" cy="4092857"/>
                     </a:xfrm>
                     <a:prstGeom prst="rect">
                       <a:avLst/>
@@ -7396,7 +7396,263 @@
         <w:br w:type="page"/>
       </w:r>
     </w:p>
-    <w:bookmarkEnd w:id="64"/>
+    <w:p>
+      <w:pPr>
+        <w:pStyle w:val="CaptionedFigure"/>
+      </w:pPr>
+      <w:r>
+        <w:drawing>
+          <wp:inline>
+            <wp:extent cx="5943600" cy="2773680"/>
+            <wp:effectExtent b="0" l="0" r="0" t="0"/>
+            <wp:docPr descr="Fig 2: Scores." title="" id="65" name="Picture"/>
+            <a:graphic>
+              <a:graphicData uri="http://schemas.openxmlformats.org/drawingml/2006/picture">
+                <pic:pic>
+                  <pic:nvPicPr>
+                    <pic:cNvPr descr="C:/Users/RegularP/Documents/PROJECTS/multispic/analysis/paper/figures/scores.svg" id="66" name="Picture"/>
+                    <pic:cNvPicPr>
+                      <a:picLocks noChangeArrowheads="1" noChangeAspect="1"/>
+                    </pic:cNvPicPr>
+                  </pic:nvPicPr>
+                  <pic:blipFill>
+                    <a:blip>
+                      <a:extLst>
+                        <a:ext uri="{28A0092B-C50C-407E-A947-70E740481C1C}">
+                          <a14:useLocalDpi xmlns:a14="http://schemas.microsoft.com/office/drawing/2010/main" val="0"/>
+                        </a:ext>
+                        <a:ext uri="{96DAC541-7B7A-43D3-8B79-37D633B846F1}">
+                          <asvg:svgBlip xmlns:asvg="http://schemas.microsoft.com/office/drawing/2016/SVG/main" r:embed="rId64"/>
+                        </a:ext>
+                      </a:extLst>
+                    </a:blip>
+                    <a:stretch>
+                      <a:fillRect/>
+                    </a:stretch>
+                  </pic:blipFill>
+                  <pic:spPr bwMode="auto">
+                    <a:xfrm>
+                      <a:off x="0" y="0"/>
+                      <a:ext cx="5943600" cy="2773680"/>
+                    </a:xfrm>
+                    <a:prstGeom prst="rect">
+                      <a:avLst/>
+                    </a:prstGeom>
+                    <a:noFill/>
+                    <a:ln w="9525">
+                      <a:noFill/>
+                      <a:headEnd/>
+                      <a:tailEnd/>
+                    </a:ln>
+                  </pic:spPr>
+                </pic:pic>
+              </a:graphicData>
+            </a:graphic>
+          </wp:inline>
+        </w:drawing>
+      </w:r>
+    </w:p>
+    <w:p>
+      <w:pPr>
+        <w:pStyle w:val="ImageCaption"/>
+      </w:pPr>
+      <w:r>
+        <w:t xml:space="preserve">Fig 2: Scores.</w:t>
+      </w:r>
+    </w:p>
+    <w:p>
+      <w:pPr>
+        <w:pStyle w:val="CaptionedFigure"/>
+      </w:pPr>
+      <w:r>
+        <w:drawing>
+          <wp:inline>
+            <wp:extent cx="5943600" cy="4160520"/>
+            <wp:effectExtent b="0" l="0" r="0" t="0"/>
+            <wp:docPr descr="Fig 3: Survey trends." title="" id="68" name="Picture"/>
+            <a:graphic>
+              <a:graphicData uri="http://schemas.openxmlformats.org/drawingml/2006/picture">
+                <pic:pic>
+                  <pic:nvPicPr>
+                    <pic:cNvPr descr="C:/Users/RegularP/Documents/PROJECTS/multispic/analysis/paper/figures/survey_trends.svg" id="69" name="Picture"/>
+                    <pic:cNvPicPr>
+                      <a:picLocks noChangeArrowheads="1" noChangeAspect="1"/>
+                    </pic:cNvPicPr>
+                  </pic:nvPicPr>
+                  <pic:blipFill>
+                    <a:blip>
+                      <a:extLst>
+                        <a:ext uri="{28A0092B-C50C-407E-A947-70E740481C1C}">
+                          <a14:useLocalDpi xmlns:a14="http://schemas.microsoft.com/office/drawing/2010/main" val="0"/>
+                        </a:ext>
+                        <a:ext uri="{96DAC541-7B7A-43D3-8B79-37D633B846F1}">
+                          <asvg:svgBlip xmlns:asvg="http://schemas.microsoft.com/office/drawing/2016/SVG/main" r:embed="rId67"/>
+                        </a:ext>
+                      </a:extLst>
+                    </a:blip>
+                    <a:stretch>
+                      <a:fillRect/>
+                    </a:stretch>
+                  </pic:blipFill>
+                  <pic:spPr bwMode="auto">
+                    <a:xfrm>
+                      <a:off x="0" y="0"/>
+                      <a:ext cx="5943600" cy="4160520"/>
+                    </a:xfrm>
+                    <a:prstGeom prst="rect">
+                      <a:avLst/>
+                    </a:prstGeom>
+                    <a:noFill/>
+                    <a:ln w="9525">
+                      <a:noFill/>
+                      <a:headEnd/>
+                      <a:tailEnd/>
+                    </a:ln>
+                  </pic:spPr>
+                </pic:pic>
+              </a:graphicData>
+            </a:graphic>
+          </wp:inline>
+        </w:drawing>
+      </w:r>
+    </w:p>
+    <w:p>
+      <w:pPr>
+        <w:pStyle w:val="ImageCaption"/>
+      </w:pPr>
+      <w:r>
+        <w:t xml:space="preserve">Fig 3: Survey trends.</w:t>
+      </w:r>
+    </w:p>
+    <w:p>
+      <w:pPr>
+        <w:pStyle w:val="CaptionedFigure"/>
+      </w:pPr>
+      <w:r>
+        <w:drawing>
+          <wp:inline>
+            <wp:extent cx="5943600" cy="4160520"/>
+            <wp:effectExtent b="0" l="0" r="0" t="0"/>
+            <wp:docPr descr="Fig 4: Population trends." title="" id="71" name="Picture"/>
+            <a:graphic>
+              <a:graphicData uri="http://schemas.openxmlformats.org/drawingml/2006/picture">
+                <pic:pic>
+                  <pic:nvPicPr>
+                    <pic:cNvPr descr="C:/Users/RegularP/Documents/PROJECTS/multispic/analysis/paper/figures/pop_trends.svg" id="72" name="Picture"/>
+                    <pic:cNvPicPr>
+                      <a:picLocks noChangeArrowheads="1" noChangeAspect="1"/>
+                    </pic:cNvPicPr>
+                  </pic:nvPicPr>
+                  <pic:blipFill>
+                    <a:blip>
+                      <a:extLst>
+                        <a:ext uri="{28A0092B-C50C-407E-A947-70E740481C1C}">
+                          <a14:useLocalDpi xmlns:a14="http://schemas.microsoft.com/office/drawing/2010/main" val="0"/>
+                        </a:ext>
+                        <a:ext uri="{96DAC541-7B7A-43D3-8B79-37D633B846F1}">
+                          <asvg:svgBlip xmlns:asvg="http://schemas.microsoft.com/office/drawing/2016/SVG/main" r:embed="rId70"/>
+                        </a:ext>
+                      </a:extLst>
+                    </a:blip>
+                    <a:stretch>
+                      <a:fillRect/>
+                    </a:stretch>
+                  </pic:blipFill>
+                  <pic:spPr bwMode="auto">
+                    <a:xfrm>
+                      <a:off x="0" y="0"/>
+                      <a:ext cx="5943600" cy="4160520"/>
+                    </a:xfrm>
+                    <a:prstGeom prst="rect">
+                      <a:avLst/>
+                    </a:prstGeom>
+                    <a:noFill/>
+                    <a:ln w="9525">
+                      <a:noFill/>
+                      <a:headEnd/>
+                      <a:tailEnd/>
+                    </a:ln>
+                  </pic:spPr>
+                </pic:pic>
+              </a:graphicData>
+            </a:graphic>
+          </wp:inline>
+        </w:drawing>
+      </w:r>
+    </w:p>
+    <w:p>
+      <w:pPr>
+        <w:pStyle w:val="ImageCaption"/>
+      </w:pPr>
+      <w:r>
+        <w:t xml:space="preserve">Fig 4: Population trends.</w:t>
+      </w:r>
+    </w:p>
+    <w:p>
+      <w:pPr>
+        <w:pStyle w:val="CaptionedFigure"/>
+      </w:pPr>
+      <w:r>
+        <w:drawing>
+          <wp:inline>
+            <wp:extent cx="5943600" cy="3200400"/>
+            <wp:effectExtent b="0" l="0" r="0" t="0"/>
+            <wp:docPr descr="Fig 5: Process error correlation." title="" id="74" name="Picture"/>
+            <a:graphic>
+              <a:graphicData uri="http://schemas.openxmlformats.org/drawingml/2006/picture">
+                <pic:pic>
+                  <pic:nvPicPr>
+                    <pic:cNvPr descr="C:/Users/RegularP/Documents/PROJECTS/multispic/analysis/paper/figures/pe_cor.svg" id="75" name="Picture"/>
+                    <pic:cNvPicPr>
+                      <a:picLocks noChangeArrowheads="1" noChangeAspect="1"/>
+                    </pic:cNvPicPr>
+                  </pic:nvPicPr>
+                  <pic:blipFill>
+                    <a:blip>
+                      <a:extLst>
+                        <a:ext uri="{28A0092B-C50C-407E-A947-70E740481C1C}">
+                          <a14:useLocalDpi xmlns:a14="http://schemas.microsoft.com/office/drawing/2010/main" val="0"/>
+                        </a:ext>
+                        <a:ext uri="{96DAC541-7B7A-43D3-8B79-37D633B846F1}">
+                          <asvg:svgBlip xmlns:asvg="http://schemas.microsoft.com/office/drawing/2016/SVG/main" r:embed="rId73"/>
+                        </a:ext>
+                      </a:extLst>
+                    </a:blip>
+                    <a:stretch>
+                      <a:fillRect/>
+                    </a:stretch>
+                  </pic:blipFill>
+                  <pic:spPr bwMode="auto">
+                    <a:xfrm>
+                      <a:off x="0" y="0"/>
+                      <a:ext cx="5943600" cy="3200400"/>
+                    </a:xfrm>
+                    <a:prstGeom prst="rect">
+                      <a:avLst/>
+                    </a:prstGeom>
+                    <a:noFill/>
+                    <a:ln w="9525">
+                      <a:noFill/>
+                      <a:headEnd/>
+                      <a:tailEnd/>
+                    </a:ln>
+                  </pic:spPr>
+                </pic:pic>
+              </a:graphicData>
+            </a:graphic>
+          </wp:inline>
+        </w:drawing>
+      </w:r>
+    </w:p>
+    <w:p>
+      <w:pPr>
+        <w:pStyle w:val="ImageCaption"/>
+      </w:pPr>
+      <w:r>
+        <w:t xml:space="preserve">Fig 5: Process error correlation.</w:t>
+      </w:r>
+    </w:p>
+    <w:bookmarkEnd w:id="76"/>
     <w:sectPr>
       <w:footerReference r:id="rId9" w:type="default"/>
       <w:pgSz w:h="15840" w:w="12240"/>

</xml_diff>

<commit_message>
Draft results text regarding Figure 4
</commit_message>
<xml_diff>
--- a/analysis/paper/_book/ms.docx
+++ b/analysis/paper/_book/ms.docx
@@ -361,7 +361,7 @@
         <w:br/>
       </w:r>
       <w:r>
-        <w:t xml:space="preserve">2022-10-31</w:t>
+        <w:t xml:space="preserve">2022-11-01</w:t>
       </w:r>
     </w:p>
     <w:p>
@@ -6409,6 +6409,187 @@
       </w:pPr>
       <w:r>
         <w:t xml:space="preserve">Results</w:t>
+      </w:r>
+    </w:p>
+    <w:p>
+      <w:pPr>
+        <w:pStyle w:val="FirstParagraph"/>
+      </w:pPr>
+      <w:r>
+        <w:t xml:space="preserve">Both cross-validation metrics (LOO-CV and Hindcast-CV scores) indicate that most multispecies production model formulations outperform a single-species production model when applied to seven species within three ecosystem production units (Northeast NL Shelf, Grand Bank, and Southern NL) off the east coast of Canada (Figure</w:t>
+      </w:r>
+      <w:r>
+        <w:t xml:space="preserve"> </w:t>
+      </w:r>
+      <w:r>
+        <w:t xml:space="preserve">2</w:t>
+      </w:r>
+      <w:r>
+        <w:t xml:space="preserve">). Focusing on overall scores, the performance of the single-species production model was similar to a multispecies formulation that assumes there is no correlation in the process errors across species or time. There tend to be more notable decreases in the scores as temporal and species correlations are introduced, indicating an improvement in the predictive ability of these models. The</w:t>
+      </w:r>
+      <w:r>
+        <w:t xml:space="preserve"> </w:t>
+      </w:r>
+      <w:r>
+        <w:t xml:space="preserve">“</w:t>
+      </w:r>
+      <w:r>
+        <w:t xml:space="preserve">shared correlation</w:t>
+      </w:r>
+      <w:r>
+        <w:t xml:space="preserve">”</w:t>
+      </w:r>
+      <w:r>
+        <w:t xml:space="preserve"> </w:t>
+      </w:r>
+      <w:r>
+        <w:t xml:space="preserve">and</w:t>
+      </w:r>
+      <w:r>
+        <w:t xml:space="preserve"> </w:t>
+      </w:r>
+      <w:r>
+        <w:t xml:space="preserve">“</w:t>
+      </w:r>
+      <w:r>
+        <w:t xml:space="preserve">just correlation</w:t>
+      </w:r>
+      <w:r>
+        <w:t xml:space="preserve">”</w:t>
+      </w:r>
+      <w:r>
+        <w:t xml:space="preserve"> </w:t>
+      </w:r>
+      <w:r>
+        <w:t xml:space="preserve">formulations, in particular, tended to receive the lowest scores, and dropping the species and temporal correlations in lieu of a shift covariate (</w:t>
+      </w:r>
+      <w:r>
+        <w:t xml:space="preserve">“</w:t>
+      </w:r>
+      <w:r>
+        <w:t xml:space="preserve">just shift</w:t>
+      </w:r>
+      <w:r>
+        <w:t xml:space="preserve">”</w:t>
+      </w:r>
+      <w:r>
+        <w:t xml:space="preserve"> </w:t>
+      </w:r>
+      <w:r>
+        <w:t xml:space="preserve">formulation) resulted in a deterioration of predictive ability. Scores were improved when temporal and species-to-species correlations were introduced along with the shift covariate (</w:t>
+      </w:r>
+      <w:r>
+        <w:t xml:space="preserve">“</w:t>
+      </w:r>
+      <w:r>
+        <w:t xml:space="preserve">full</w:t>
+      </w:r>
+      <w:r>
+        <w:t xml:space="preserve">”</w:t>
+      </w:r>
+      <w:r>
+        <w:t xml:space="preserve"> </w:t>
+      </w:r>
+      <w:r>
+        <w:t xml:space="preserve">formulation); however, the fit of the</w:t>
+      </w:r>
+      <w:r>
+        <w:t xml:space="preserve"> </w:t>
+      </w:r>
+      <w:r>
+        <w:t xml:space="preserve">“</w:t>
+      </w:r>
+      <w:r>
+        <w:t xml:space="preserve">full</w:t>
+      </w:r>
+      <w:r>
+        <w:t xml:space="preserve">”</w:t>
+      </w:r>
+      <w:r>
+        <w:t xml:space="preserve"> </w:t>
+      </w:r>
+      <w:r>
+        <w:t xml:space="preserve">model tended to be poorer than the</w:t>
+      </w:r>
+      <w:r>
+        <w:t xml:space="preserve"> </w:t>
+      </w:r>
+      <w:r>
+        <w:t xml:space="preserve">“</w:t>
+      </w:r>
+      <w:r>
+        <w:t xml:space="preserve">just correlation</w:t>
+      </w:r>
+      <w:r>
+        <w:t xml:space="preserve">”</w:t>
+      </w:r>
+      <w:r>
+        <w:t xml:space="preserve"> </w:t>
+      </w:r>
+      <w:r>
+        <w:t xml:space="preserve">formulation, which further indicates that the</w:t>
+      </w:r>
+      <w:r>
+        <w:t xml:space="preserve"> </w:t>
+      </w:r>
+      <w:r>
+        <w:t xml:space="preserve">“</w:t>
+      </w:r>
+      <w:r>
+        <w:t xml:space="preserve">shift</w:t>
+      </w:r>
+      <w:r>
+        <w:t xml:space="preserve">”</w:t>
+      </w:r>
+      <w:r>
+        <w:t xml:space="preserve"> </w:t>
+      </w:r>
+      <w:r>
+        <w:t xml:space="preserve">covariate degraded the predictive ability of the model. Subsequent plots focus on the best fitting formulation,</w:t>
+      </w:r>
+      <w:r>
+        <w:t xml:space="preserve"> </w:t>
+      </w:r>
+      <w:r>
+        <w:t xml:space="preserve">“</w:t>
+      </w:r>
+      <w:r>
+        <w:t xml:space="preserve">just correlation</w:t>
+      </w:r>
+      <w:r>
+        <w:t xml:space="preserve">”</w:t>
+      </w:r>
+      <w:r>
+        <w:t xml:space="preserve">, to demonstrate model predictions.</w:t>
+      </w:r>
+    </w:p>
+    <w:p>
+      <w:pPr>
+        <w:pStyle w:val="BodyText"/>
+      </w:pPr>
+      <w:r>
+        <w:t xml:space="preserve">The multispecies production model with unstructured species-to-species correlation and AR1 temporal correlation (</w:t>
+      </w:r>
+      <w:r>
+        <w:t xml:space="preserve">“</w:t>
+      </w:r>
+      <w:r>
+        <w:t xml:space="preserve">just correlation</w:t>
+      </w:r>
+      <w:r>
+        <w:t xml:space="preserve">”</w:t>
+      </w:r>
+      <w:r>
+        <w:t xml:space="preserve">) offered an explanation of the trends in survey indices of focal species across three ecosystem production units with little signs of systematic bias (see residual plots included in model dashboards; Supplement 1). Predicted indices track observed values and, by estimating catchability parameters by species and survey, indices from temporally fragmented surveys are stitched together and their trends are used to inform a continuous underlying trend in biomass (Figure</w:t>
+      </w:r>
+      <w:r>
+        <w:t xml:space="preserve"> </w:t>
+      </w:r>
+      <w:r>
+        <w:t xml:space="preserve">3</w:t>
+      </w:r>
+      <w:r>
+        <w:t xml:space="preserve">). The earlier Yankee and Engel eras of the Canadian surveys tended to receive lower catchability estimates than the Campelen era survey; indices since 1996 therefore tend to be closer to the underlying estimates of biomass from the model.</w:t>
       </w:r>
     </w:p>
     <w:bookmarkEnd w:id="34"/>

</xml_diff>

<commit_message>
Complete draft of results section
</commit_message>
<xml_diff>
--- a/analysis/paper/_book/ms.docx
+++ b/analysis/paper/_book/ms.docx
@@ -361,7 +361,7 @@
         <w:br/>
       </w:r>
       <w:r>
-        <w:t xml:space="preserve">2022-11-01</w:t>
+        <w:t xml:space="preserve">2022-11-03</w:t>
       </w:r>
     </w:p>
     <w:p>
@@ -6590,6 +6590,127 @@
       </w:r>
       <w:r>
         <w:t xml:space="preserve">). The earlier Yankee and Engel eras of the Canadian surveys tended to receive lower catchability estimates than the Campelen era survey; indices since 1996 therefore tend to be closer to the underlying estimates of biomass from the model.</w:t>
+      </w:r>
+    </w:p>
+    <w:p>
+      <w:pPr>
+        <w:pStyle w:val="BodyText"/>
+      </w:pPr>
+      <w:r>
+        <w:t xml:space="preserve">Isolating residual changes in biomass not explained by reported fisheries landings or the production function (equation (4)) reveals substantive subtractions in the early 1990s across all three ecosystem production units (Figure</w:t>
+      </w:r>
+      <w:r>
+        <w:t xml:space="preserve"> </w:t>
+      </w:r>
+      <w:r>
+        <w:t xml:space="preserve">4</w:t>
+      </w:r>
+      <w:r>
+        <w:t xml:space="preserve">). These residual subtractions exceed the absolute scale of landings taken in the late 1980s from the Northeast NL Shelf and Grand Bank ecosystem production units. The scale of changes derived from the production function and other processes are of a scale similar to landings reported in the Southern NL ecosystem production unit. Focusing on estimates of biomass, total biomass exceeded the carrying capacity estimated for the Northeast NL Shelf through the 1980s and, in the early 1990s, all focal species displayed abrupt declines. Comparing community composition in the early 1980s to the 2010s, there are no clear shifts in the relative biomass of the focal species in the Northeast NL Shelf. Elsewhere, total biomass exceeded or approached system carrying capacity in the late 1980s, after which all species declined. Estimates of total biomass have gradually increased on the Grand Bank and off Southern NL since the mid 1990s, largely due to increasing Redfish spp. biomass estimates.</w:t>
+      </w:r>
+    </w:p>
+    <w:p>
+      <w:pPr>
+        <w:pStyle w:val="BodyText"/>
+      </w:pPr>
+      <w:r>
+        <w:t xml:space="preserve">Further inspection of the process errors reveal common patterns across all focal species across three ecosystem production units (Figure</w:t>
+      </w:r>
+      <w:r>
+        <w:t xml:space="preserve"> </w:t>
+      </w:r>
+      <w:r>
+        <w:t xml:space="preserve">5</w:t>
+      </w:r>
+      <w:r>
+        <w:t xml:space="preserve">). Like the exponentiated and unstandardized process errors (</w:t>
+      </w:r>
+      <w:r>
+        <w:t xml:space="preserve">“</w:t>
+      </w:r>
+      <w:r>
+        <w:t xml:space="preserve">residual change</w:t>
+      </w:r>
+      <w:r>
+        <w:t xml:space="preserve">”</w:t>
+      </w:r>
+      <w:r>
+        <w:t xml:space="preserve">) shown in Figure</w:t>
+      </w:r>
+      <w:r>
+        <w:t xml:space="preserve"> </w:t>
+      </w:r>
+      <w:r>
+        <w:t xml:space="preserve">4</w:t>
+      </w:r>
+      <w:r>
+        <w:t xml:space="preserve">), the standardized process errors shown in Figure</w:t>
+      </w:r>
+      <w:r>
+        <w:t xml:space="preserve"> </w:t>
+      </w:r>
+      <w:r>
+        <w:t xml:space="preserve">5</w:t>
+      </w:r>
+      <w:r>
+        <w:t xml:space="preserve"> </w:t>
+      </w:r>
+      <w:r>
+        <w:t xml:space="preserve">highlight substantive subtractions in the early 1990s, representing time-series lows for 19 out of 21 populations. The standardized values also reveal parallel and periodic increases and decreases within each region. The species-to-species correlations in the process errors estimated by the</w:t>
+      </w:r>
+      <w:r>
+        <w:t xml:space="preserve"> </w:t>
+      </w:r>
+      <w:r>
+        <w:t xml:space="preserve">“</w:t>
+      </w:r>
+      <w:r>
+        <w:t xml:space="preserve">just correlation</w:t>
+      </w:r>
+      <w:r>
+        <w:t xml:space="preserve">”</w:t>
+      </w:r>
+      <w:r>
+        <w:t xml:space="preserve"> </w:t>
+      </w:r>
+      <w:r>
+        <w:t xml:space="preserve">model indicate that only 10 out of 63 pairs were negatively correlated. Also note that the</w:t>
+      </w:r>
+      <w:r>
+        <w:t xml:space="preserve"> </w:t>
+      </w:r>
+      <w:r>
+        <w:t xml:space="preserve">“</w:t>
+      </w:r>
+      <w:r>
+        <w:t xml:space="preserve">shared correlation</w:t>
+      </w:r>
+      <w:r>
+        <w:t xml:space="preserve">”</w:t>
+      </w:r>
+      <w:r>
+        <w:t xml:space="preserve"> </w:t>
+      </w:r>
+      <w:r>
+        <w:t xml:space="preserve">model estimates of a common species-to-species correlation parameter were 0.79 (95% CI: 0.70, 0.86), 0.68 (95% CI: 0.58, 0.76), and 0.81 (95% CI: 0.66, 0.90) for the Northeast NL Shelf, Grand Bank, and Southern NL ecosystem production units, respectively. This model received similar cross-validation scores as the</w:t>
+      </w:r>
+      <w:r>
+        <w:t xml:space="preserve"> </w:t>
+      </w:r>
+      <w:r>
+        <w:t xml:space="preserve">“</w:t>
+      </w:r>
+      <w:r>
+        <w:t xml:space="preserve">just correlation</w:t>
+      </w:r>
+      <w:r>
+        <w:t xml:space="preserve">”</w:t>
+      </w:r>
+      <w:r>
+        <w:t xml:space="preserve"> </w:t>
+      </w:r>
+      <w:r>
+        <w:t xml:space="preserve">model which, taken together, further supports the inference that the process errors are primarily positively correlated across species within each production unit.</w:t>
       </w:r>
     </w:p>
     <w:bookmarkEnd w:id="34"/>

</xml_diff>

<commit_message>
More jot notes for intro and discussion
</commit_message>
<xml_diff>
--- a/analysis/paper/_book/ms.docx
+++ b/analysis/paper/_book/ms.docx
@@ -361,7 +361,7 @@
         <w:br/>
       </w:r>
       <w:r>
-        <w:t xml:space="preserve">2022-11-03</w:t>
+        <w:t xml:space="preserve">2022-11-10</w:t>
       </w:r>
     </w:p>
     <w:p>
@@ -408,6 +408,62 @@
       </w:pPr>
       <w:r>
         <w:t xml:space="preserve">Introduction</w:t>
+      </w:r>
+    </w:p>
+    <w:p>
+      <w:pPr>
+        <w:pStyle w:val="FirstParagraph"/>
+      </w:pPr>
+      <w:r>
+        <w:t xml:space="preserve">Paragraph ideas:</w:t>
+      </w:r>
+    </w:p>
+    <w:p>
+      <w:pPr>
+        <w:numPr>
+          <w:ilvl w:val="0"/>
+          <w:numId w:val="1001"/>
+        </w:numPr>
+        <w:pStyle w:val="Compact"/>
+      </w:pPr>
+      <w:r>
+        <w:t xml:space="preserve">Carrying capacity, the concept that a environment can only accommodate a finite number of specific species, is a foundational concept in applied population ecology (e.g., use of MSY in fisheries management).</w:t>
+      </w:r>
+    </w:p>
+    <w:p>
+      <w:pPr>
+        <w:numPr>
+          <w:ilvl w:val="0"/>
+          <w:numId w:val="1001"/>
+        </w:numPr>
+        <w:pStyle w:val="Compact"/>
+      </w:pPr>
+      <w:r>
+        <w:t xml:space="preserve">Usefulness of this concept has been called into question (e.g., changing K in variable environments). Standard formulations also tend to focus on single-species and ignore species interactions.</w:t>
+      </w:r>
+    </w:p>
+    <w:p>
+      <w:pPr>
+        <w:numPr>
+          <w:ilvl w:val="0"/>
+          <w:numId w:val="1001"/>
+        </w:numPr>
+        <w:pStyle w:val="Compact"/>
+      </w:pPr>
+      <w:r>
+        <w:t xml:space="preserve">We propose an extension of single-species production model that assumes that inter and intra-specific competition contributes to density-dependent effects within ecosystem production units.</w:t>
+      </w:r>
+    </w:p>
+    <w:p>
+      <w:pPr>
+        <w:numPr>
+          <w:ilvl w:val="0"/>
+          <w:numId w:val="1001"/>
+        </w:numPr>
+        <w:pStyle w:val="Compact"/>
+      </w:pPr>
+      <w:r>
+        <w:t xml:space="preserve">Apply the model to commercially important demersal fish species off the east coast of Canada.</w:t>
       </w:r>
     </w:p>
     <w:bookmarkEnd w:id="21"/>
@@ -3579,7 +3635,19 @@
         </w:r>
       </w:hyperlink>
       <w:r>
-        <w:t xml:space="preserve">, accessed 2022-01-21) and aggregated by region, species, and year. Survey indices were derived from the standardized, stratified random bottom-trawl surveys conducted each spring and fall by DFO. Since the inception of this program in 1971, survey protocol have undergone a series of changes that affect the continuity of the data collected in each region and season. A Yankee then Engel otter trawl, with nets designed to catch large demersal fish, were used between 1971 to 1994. Since 1995, a Campelen shrimp trawl has been used and, because of its smaller mesh size, a broader range of species and size groups have been captured</w:t>
+        <w:t xml:space="preserve">, accessed 2022-01-21) and aggregated by region, species, and year. Survey indices were derived from the standardized, stratified random bottom-trawl surveys conducted each spring and fall by DFO; this is perhaps the largest fisheries-independent survey conducted in the world, which aims to cover more than 500,000 km</w:t>
+      </w:r>
+      <w:r>
+        <w:rPr>
+          <w:vertAlign w:val="superscript"/>
+        </w:rPr>
+        <w:t xml:space="preserve">2</w:t>
+      </w:r>
+      <w:r>
+        <w:t xml:space="preserve"> </w:t>
+      </w:r>
+      <w:r>
+        <w:t xml:space="preserve">annually (roughly the size of Sweden or the Yukon, Canada). Since the inception of this program in 1971, survey protocol have undergone a series of changes that affect the continuity of the data collected in each region and season. A Yankee then Engel otter trawl, with nets designed to catch large demersal fish, were used between 1971 to 1994. Since 1995, a Campelen shrimp trawl has been used and, because of its smaller mesh size, a broader range of species and size groups have been captured</w:t>
       </w:r>
       <w:r>
         <w:t xml:space="preserve"> </w:t>
@@ -5740,7 +5808,7 @@
         <w:pStyle w:val="FirstParagraph"/>
       </w:pPr>
       <w:r>
-        <w:t xml:space="preserve">It is unknown whether density-dependence of the demersal fish community inhabiting the NL shelves is primarily driven by intra and interspecific competition, or the degree to which species interactions affect population dyanmics. It is, however, well known that the community has been fished for more than 500 years and this history was punctuated by a collapse of several stocks, most notably cod, in the early 1990s</w:t>
+        <w:t xml:space="preserve">It is unknown whether density-dependence of the demersal fish community inhabiting the NL shelves is primarily driven by intra or interspecific competition, or the degree to which species interactions affect population dyanmics. It is, however, well known that the community has been fished for more than 500 years and this history was punctuated by a collapse of several stocks, most notably cod, in the early 1990s</w:t>
       </w:r>
       <w:r>
         <w:t xml:space="preserve"> </w:t>
@@ -6644,7 +6712,7 @@
         <w:t xml:space="preserve">4</w:t>
       </w:r>
       <w:r>
-        <w:t xml:space="preserve">), the standardized process errors shown in Figure</w:t>
+        <w:t xml:space="preserve">, the standardized process errors shown in Figure</w:t>
       </w:r>
       <w:r>
         <w:t xml:space="preserve"> </w:t>
@@ -6721,6 +6789,126 @@
       </w:pPr>
       <w:r>
         <w:t xml:space="preserve">Discussion</w:t>
+      </w:r>
+    </w:p>
+    <w:p>
+      <w:pPr>
+        <w:pStyle w:val="FirstParagraph"/>
+      </w:pPr>
+      <w:r>
+        <w:t xml:space="preserve">Main points in jot note form:</w:t>
+      </w:r>
+    </w:p>
+    <w:p>
+      <w:pPr>
+        <w:numPr>
+          <w:ilvl w:val="0"/>
+          <w:numId w:val="1002"/>
+        </w:numPr>
+        <w:pStyle w:val="Compact"/>
+      </w:pPr>
+      <w:r>
+        <w:t xml:space="preserve">Rather than assuming that populations are primarily regulated by species-specific carrying capacities, our multispecies production model assumes that both intra and interspecific competition stunts growth as total biomass approaches the environment’s maximal load.</w:t>
+      </w:r>
+    </w:p>
+    <w:p>
+      <w:pPr>
+        <w:numPr>
+          <w:ilvl w:val="0"/>
+          <w:numId w:val="1002"/>
+        </w:numPr>
+        <w:pStyle w:val="Compact"/>
+      </w:pPr>
+      <w:r>
+        <w:t xml:space="preserve">The structure of our model resolves an issue with applying the carrying capacity concept as it accounts for species interactions.</w:t>
+      </w:r>
+    </w:p>
+    <w:p>
+      <w:pPr>
+        <w:numPr>
+          <w:ilvl w:val="0"/>
+          <w:numId w:val="1002"/>
+        </w:numPr>
+        <w:pStyle w:val="Compact"/>
+      </w:pPr>
+      <w:r>
+        <w:t xml:space="preserve">Our case study of the population dynamics of commercially important demersal fish stocks off the east coast of Canada demonstrates the utility of concurrently modeling the production of multiple sympatric species.</w:t>
+      </w:r>
+    </w:p>
+    <w:p>
+      <w:pPr>
+        <w:numPr>
+          <w:ilvl w:val="0"/>
+          <w:numId w:val="1002"/>
+        </w:numPr>
+        <w:pStyle w:val="Compact"/>
+      </w:pPr>
+      <w:r>
+        <w:t xml:space="preserve">Account for correlated dynamics across species appears to be especially important and we provide empirical evidence of synchronous changes in the focal demersal fish community. These results imply effects from common bottom-up drivers.</w:t>
+      </w:r>
+    </w:p>
+    <w:p>
+      <w:pPr>
+        <w:numPr>
+          <w:ilvl w:val="0"/>
+          <w:numId w:val="1002"/>
+        </w:numPr>
+        <w:pStyle w:val="Compact"/>
+      </w:pPr>
+      <w:r>
+        <w:t xml:space="preserve">Populations across all three regions declined in the early 1990s. The prevailing hypothesis is that fisheries were the primary driver of these declines; however, results indicate that substantial subtractions from factors not related to</w:t>
+      </w:r>
+      <w:r>
+        <w:t xml:space="preserve"> </w:t>
+      </w:r>
+      <w:r>
+        <w:rPr>
+          <w:iCs/>
+          <w:i/>
+        </w:rPr>
+        <w:t xml:space="preserve">reported fishing activity</w:t>
+      </w:r>
+      <w:r>
+        <w:t xml:space="preserve"> </w:t>
+      </w:r>
+      <w:r>
+        <w:t xml:space="preserve">are required to explain the declines. A portion of these losses may be attributed to illegal fishing activity, but it seems unlikely that the industry had the capacity to covertly exceed typical annual catches in the late 1980s. It follows that the decline must at least in part, if not primarily, be due to an unknown environmental driver. (See also Pedersen).</w:t>
+      </w:r>
+    </w:p>
+    <w:p>
+      <w:pPr>
+        <w:numPr>
+          <w:ilvl w:val="0"/>
+          <w:numId w:val="1002"/>
+        </w:numPr>
+        <w:pStyle w:val="Compact"/>
+      </w:pPr>
+      <w:r>
+        <w:t xml:space="preserve">It is unclear whether the collapse represents a shift in the carrying capacity of the system; the model which assumes the systems capacity changed was not well supported relative to the other production model formulations. That said, there were clear shifts in the communities in the region. Interspecific competition may have contributed to these shifts, however shifting energy pathways may also be at play.</w:t>
+      </w:r>
+    </w:p>
+    <w:p>
+      <w:pPr>
+        <w:numPr>
+          <w:ilvl w:val="0"/>
+          <w:numId w:val="1002"/>
+        </w:numPr>
+        <w:pStyle w:val="Compact"/>
+      </w:pPr>
+      <w:r>
+        <w:t xml:space="preserve">While our multispecies production model accounts for more ecological interactions than standard single-species production models, it is still an imperfect abstraction of nature. Results indicate that total biomass in Northeast NL Shelf production unit was above the carrying capacity of that region in the early 1990s. This result is at odds with historic records that suggest populations such as Northern cod were at substantially higher levels in the 1970s and earlier. Results from the Grand Bank and Southern NL also indicate that the demersal fish community is currently dominated by redfish; this result may be an artifact of unrealistically low survey catchability estimates.</w:t>
+      </w:r>
+    </w:p>
+    <w:p>
+      <w:pPr>
+        <w:numPr>
+          <w:ilvl w:val="0"/>
+          <w:numId w:val="1002"/>
+        </w:numPr>
+        <w:pStyle w:val="Compact"/>
+      </w:pPr>
+      <w:r>
+        <w:t xml:space="preserve">Wrap up: there is growing need to apply an ecosystem approach to fisheries management, however, the data requirements of multispecies assessments models built to support ecosystem-informed decisions are often prohibitive. There are currently few data-limited approaches. We document a production model that can estimate the population dynamics of multiple stocks using commonly available landings and survey index data. The methods presented here may therefore represent a relatively tractable approach for informing management decisions for multiple sympatric and data-limited species.</w:t>
       </w:r>
     </w:p>
     <w:bookmarkEnd w:id="35"/>
@@ -8544,6 +8732,82 @@
       </w:pPr>
     </w:lvl>
   </w:abstractNum>
+  <w:abstractNum w:abstractNumId="991">
+    <w:nsid w:val="A991"/>
+    <w:multiLevelType w:val="multilevel"/>
+    <w:lvl w:ilvl="0">
+      <w:numFmt w:val="bullet"/>
+      <w:lvlText w:val="•"/>
+      <w:lvlJc w:val="left"/>
+      <w:pPr>
+        <w:ind w:left="720" w:hanging="480"/>
+      </w:pPr>
+    </w:lvl>
+    <w:lvl w:ilvl="1">
+      <w:numFmt w:val="bullet"/>
+      <w:lvlText w:val="–"/>
+      <w:lvlJc w:val="left"/>
+      <w:pPr>
+        <w:ind w:left="1440" w:hanging="480"/>
+      </w:pPr>
+    </w:lvl>
+    <w:lvl w:ilvl="2">
+      <w:numFmt w:val="bullet"/>
+      <w:lvlText w:val="•"/>
+      <w:lvlJc w:val="left"/>
+      <w:pPr>
+        <w:ind w:left="2160" w:hanging="480"/>
+      </w:pPr>
+    </w:lvl>
+    <w:lvl w:ilvl="3">
+      <w:numFmt w:val="bullet"/>
+      <w:lvlText w:val="–"/>
+      <w:lvlJc w:val="left"/>
+      <w:pPr>
+        <w:ind w:left="2880" w:hanging="480"/>
+      </w:pPr>
+    </w:lvl>
+    <w:lvl w:ilvl="4">
+      <w:numFmt w:val="bullet"/>
+      <w:lvlText w:val="•"/>
+      <w:lvlJc w:val="left"/>
+      <w:pPr>
+        <w:ind w:left="3600" w:hanging="480"/>
+      </w:pPr>
+    </w:lvl>
+    <w:lvl w:ilvl="5">
+      <w:numFmt w:val="bullet"/>
+      <w:lvlText w:val="–"/>
+      <w:lvlJc w:val="left"/>
+      <w:pPr>
+        <w:ind w:left="4320" w:hanging="480"/>
+      </w:pPr>
+    </w:lvl>
+    <w:lvl w:ilvl="6">
+      <w:numFmt w:val="bullet"/>
+      <w:lvlText w:val="•"/>
+      <w:lvlJc w:val="left"/>
+      <w:pPr>
+        <w:ind w:left="5040" w:hanging="480"/>
+      </w:pPr>
+    </w:lvl>
+    <w:lvl w:ilvl="7">
+      <w:numFmt w:val="bullet"/>
+      <w:lvlText w:val="–"/>
+      <w:lvlJc w:val="left"/>
+      <w:pPr>
+        <w:ind w:left="5760" w:hanging="480"/>
+      </w:pPr>
+    </w:lvl>
+    <w:lvl w:ilvl="8">
+      <w:numFmt w:val="bullet"/>
+      <w:lvlText w:val="•"/>
+      <w:lvlJc w:val="left"/>
+      <w:pPr>
+        <w:ind w:left="6480" w:hanging="480"/>
+      </w:pPr>
+    </w:lvl>
+  </w:abstractNum>
   <w:num w:numId="1">
     <w:abstractNumId w:val="10"/>
   </w:num>
@@ -8582,6 +8846,12 @@
   </w:num>
   <w:num w:numId="1000">
     <w:abstractNumId w:val="990"/>
+  </w:num>
+  <w:num w:numId="1001">
+    <w:abstractNumId w:val="991"/>
+  </w:num>
+  <w:num w:numId="1002">
+    <w:abstractNumId w:val="991"/>
   </w:num>
 </w:numbering>
 </file>

</xml_diff>

<commit_message>
Edit discussion points given feedback
</commit_message>
<xml_diff>
--- a/analysis/paper/_book/ms.docx
+++ b/analysis/paper/_book/ms.docx
@@ -361,7 +361,7 @@
         <w:br/>
       </w:r>
       <w:r>
-        <w:t xml:space="preserve">2022-11-10</w:t>
+        <w:t xml:space="preserve">2023-03-22</w:t>
       </w:r>
     </w:p>
     <w:p>
@@ -1032,7 +1032,7 @@
           <w:rPr>
             <w:rStyle w:val="Hyperlink"/>
           </w:rPr>
-          <w:t xml:space="preserve">1</w:t>
+          <w:t xml:space="preserve">1954</w:t>
         </w:r>
       </w:hyperlink>
       <w:r>
@@ -3133,7 +3133,7 @@
         <w:t xml:space="preserve"> </w:t>
       </w:r>
       <w:r>
-        <w:t xml:space="preserve">parameter. Finally, the magnitude of the process error deviations are controlled by the species-specific standard deviation parameters,</w:t>
+        <w:t xml:space="preserve">parameter. Finally, the magnitude of the process error deviations is controlled by the species-specific standard deviation parameters,</w:t>
       </w:r>
       <w:r>
         <w:t xml:space="preserve"> </w:t>
@@ -3161,7 +3161,7 @@
         <w:pStyle w:val="BodyText"/>
       </w:pPr>
       <w:r>
-        <w:t xml:space="preserve">Minor extensions of the formulation also permits the fitting of covariates which may describe an underlying linear effect. Two options were implemented, one that affects the process errors by substituting</w:t>
+        <w:t xml:space="preserve">Minor extensions of the formulation also permit the fitting of covariates which may describe an underlying linear effect. Two options were implemented, one that affects the process errors by substituting</w:t>
       </w:r>
       <w:r>
         <w:t xml:space="preserve"> </w:t>
@@ -3341,6 +3341,31 @@
         </m:sSup>
       </m:oMath>
       <w:r>
+        <w:t xml:space="preserve">, where</w:t>
+      </w:r>
+      <w:r>
+        <w:t xml:space="preserve"> </w:t>
+      </w:r>
+      <m:oMath>
+        <m:r>
+          <m:t>β</m:t>
+        </m:r>
+      </m:oMath>
+      <w:r>
+        <w:t xml:space="preserve"> </w:t>
+      </w:r>
+      <w:r>
+        <w:t xml:space="preserve">parameters capture linear effects of covariates included in design matrices,</w:t>
+      </w:r>
+      <w:r>
+        <w:t xml:space="preserve"> </w:t>
+      </w:r>
+      <m:oMath>
+        <m:r>
+          <m:t>X</m:t>
+        </m:r>
+      </m:oMath>
+      <w:r>
         <w:t xml:space="preserve">. The idea is that some factors may affect positive or negative changes in the populations while others may affect change in the total carrying capacity of the system. A covariate option for intrinsic rates of increase was not implemented as one goal of this model is to obtain estimates of this vital rate, which is not expected to change rapidly as it is shaped by natural selection</w:t>
       </w:r>
       <w:r>
@@ -3354,7 +3379,7 @@
           <w:rPr>
             <w:rStyle w:val="Hyperlink"/>
           </w:rPr>
-          <w:t xml:space="preserve">2</w:t>
+          <w:t xml:space="preserve">Hutchings, 2021</w:t>
         </w:r>
       </w:hyperlink>
       <w:r>
@@ -3418,7 +3443,7 @@
           <w:rPr>
             <w:rStyle w:val="Hyperlink"/>
           </w:rPr>
-          <w:t xml:space="preserve">3</w:t>
+          <w:t xml:space="preserve">Kristensen et al., 2016</w:t>
         </w:r>
       </w:hyperlink>
       <w:r>
@@ -3438,7 +3463,7 @@
           <w:rPr>
             <w:rStyle w:val="Hyperlink"/>
           </w:rPr>
-          <w:t xml:space="preserve">4</w:t>
+          <w:t xml:space="preserve">R Core Team, 2021</w:t>
         </w:r>
       </w:hyperlink>
       <w:r>
@@ -3475,14 +3500,14 @@
           <w:rPr>
             <w:rStyle w:val="Hyperlink"/>
           </w:rPr>
-          <w:t xml:space="preserve">3</w:t>
+          <w:t xml:space="preserve">Kristensen et al., 2016</w:t>
         </w:r>
       </w:hyperlink>
       <w:r>
         <w:t xml:space="preserve">)</w:t>
       </w:r>
       <w:r>
-        <w:t xml:space="preserve">. Like the production model descried by Pedersen et al.</w:t>
+        <w:t xml:space="preserve">. Like the production model described by Pedersen et al.</w:t>
       </w:r>
       <w:r>
         <w:t xml:space="preserve"> </w:t>
@@ -3495,7 +3520,7 @@
           <w:rPr>
             <w:rStyle w:val="Hyperlink"/>
           </w:rPr>
-          <w:t xml:space="preserve">5</w:t>
+          <w:t xml:space="preserve">2017</w:t>
         </w:r>
       </w:hyperlink>
       <w:r>
@@ -3529,7 +3554,7 @@
         <w:pStyle w:val="FirstParagraph"/>
       </w:pPr>
       <w:r>
-        <w:t xml:space="preserve">The multispecies production model described above requires two basic inputs for one or more species in a region: 1) a time-series of catch (</w:t>
+        <w:t xml:space="preserve">The multispecies production model described above requires two basic inputs for one or more species in a region: a time-series of catch (</w:t>
       </w:r>
       <m:oMath>
         <m:sSub>
@@ -3558,7 +3583,7 @@
         <w:t xml:space="preserve"> </w:t>
       </w:r>
       <w:r>
-        <w:t xml:space="preserve">in equation (5)), and 2) an index of population size (</w:t>
+        <w:t xml:space="preserve">in equation (5)), and an index of population size (</w:t>
       </w:r>
       <m:oMath>
         <m:sSub>
@@ -3593,14 +3618,14 @@
         <w:t xml:space="preserve"> </w:t>
       </w:r>
       <w:r>
-        <w:t xml:space="preserve">(</w:t>
+        <w:t xml:space="preserve">Pepin et al. (</w:t>
       </w:r>
       <w:hyperlink w:anchor="ref-pepin2014">
         <w:r>
           <w:rPr>
             <w:rStyle w:val="Hyperlink"/>
           </w:rPr>
-          <w:t xml:space="preserve">6</w:t>
+          <w:t xml:space="preserve">2014</w:t>
         </w:r>
       </w:hyperlink>
       <w:r>
@@ -3647,7 +3672,7 @@
         <w:t xml:space="preserve"> </w:t>
       </w:r>
       <w:r>
-        <w:t xml:space="preserve">annually (roughly the size of Sweden or the Yukon, Canada). Since the inception of this program in 1971, survey protocol have undergone a series of changes that affect the continuity of the data collected in each region and season. A Yankee then Engel otter trawl, with nets designed to catch large demersal fish, were used between 1971 to 1994. Since 1995, a Campelen shrimp trawl has been used and, because of its smaller mesh size, a broader range of species and size groups have been captured</w:t>
+        <w:t xml:space="preserve">annually (roughly the size of Sweden or the Yukon, Canada) to depth up to 1500 m. Since the inception of this program in 1971, survey platforms and protocols have undergone a series of changes that affect the continuity of the data collected in each region and season. A Yankee then Engel otter trawl, with nets designed to catch large demersal fish, were used between 1971 to 1994. In 1995, both survey vessels and gear were changed. Since then, a Campelen shrimp trawl has been used and, because of its smaller mesh size, a broader range of species and size groups have been captured</w:t>
       </w:r>
       <w:r>
         <w:t xml:space="preserve"> </w:t>
@@ -3660,14 +3685,14 @@
           <w:rPr>
             <w:rStyle w:val="Hyperlink"/>
           </w:rPr>
-          <w:t xml:space="preserve">7</w:t>
+          <w:t xml:space="preserve">Chadwick et al., 2007</w:t>
         </w:r>
       </w:hyperlink>
       <w:r>
         <w:t xml:space="preserve">)</w:t>
       </w:r>
       <w:r>
-        <w:t xml:space="preserve">. Within each era of the survey (Yankee, Engel, or Campelen) and for each season and region, samples were limited to strata that were covered most years (&gt; 80%) and to species found across more than 10% of these core strata. Stratified analyses</w:t>
+        <w:t xml:space="preserve">. Within each era of the survey (Yankee, Engel, or Campelen) and for each season and region, samples were limited to strata that were covered most years (&gt; 80%) and to species found across more than 10% of these core strata. This often resulted in the exclusion of strata &gt;750 m as these areas have been inconsistently covered by the survey. Stratified analyses</w:t>
       </w:r>
       <w:r>
         <w:t xml:space="preserve"> </w:t>
@@ -3680,7 +3705,7 @@
           <w:rPr>
             <w:rStyle w:val="Hyperlink"/>
           </w:rPr>
-          <w:t xml:space="preserve">8</w:t>
+          <w:t xml:space="preserve">Smith &amp; Somerton, 1981</w:t>
         </w:r>
       </w:hyperlink>
       <w:r>
@@ -3709,21 +3734,21 @@
         <w:t xml:space="preserve"> </w:t>
       </w:r>
       <w:r>
-        <w:t xml:space="preserve">(</w:t>
+        <w:t xml:space="preserve">NAFO (</w:t>
       </w:r>
       <w:hyperlink w:anchor="ref-nafo2019">
         <w:r>
           <w:rPr>
             <w:rStyle w:val="Hyperlink"/>
           </w:rPr>
-          <w:t xml:space="preserve">9</w:t>
+          <w:t xml:space="preserve">2019</w:t>
         </w:r>
       </w:hyperlink>
       <w:r>
         <w:t xml:space="preserve">)</w:t>
       </w:r>
       <w:r>
-        <w:t xml:space="preserve">]. Finally, species were ranked by cumulative catch and limited to the the seven most commonly caught species, or species group when catch was not consistently distinguished, within each region. On the Northeast NL Shelf, species include Redfish spp. (</w:t>
+        <w:t xml:space="preserve">]. Finally, species were ranked by cumulative commercial catch and limited to the the seven most commonly caught species, or species group when catch was not consistently distinguished, within each region. On the Northeast NL Shelf, species include Redfish spp. (</w:t>
       </w:r>
       <w:r>
         <w:rPr>
@@ -3967,7 +3992,7 @@
         <w:pStyle w:val="FirstParagraph"/>
       </w:pPr>
       <w:r>
-        <w:t xml:space="preserve">To capture a broad range of predicted intrinsic growth rates for all fishes worldwide</w:t>
+        <w:t xml:space="preserve">To capture a broad range intrinsic growth rates</w:t>
       </w:r>
       <w:r>
         <w:t xml:space="preserve"> </w:t>
@@ -3980,14 +4005,14 @@
           <w:rPr>
             <w:rStyle w:val="Hyperlink"/>
           </w:rPr>
-          <w:t xml:space="preserve">10</w:t>
+          <w:t xml:space="preserve">Thorson, 2020</w:t>
         </w:r>
       </w:hyperlink>
       <w:r>
         <w:t xml:space="preserve">)</w:t>
       </w:r>
       <w:r>
-        <w:t xml:space="preserve">, 0.01 and 0.1 were chosen as the lower,</w:t>
+        <w:t xml:space="preserve">, 0.01 and 1 were chosen as the lower,</w:t>
       </w:r>
       <w:r>
         <w:t xml:space="preserve"> </w:t>
@@ -4400,7 +4425,7 @@
           <w:rPr>
             <w:rStyle w:val="Hyperlink"/>
           </w:rPr>
-          <w:t xml:space="preserve">11</w:t>
+          <w:t xml:space="preserve">Froese et al., 2017</w:t>
         </w:r>
       </w:hyperlink>
       <w:r>
@@ -5003,11 +5028,11 @@
           <w:rPr>
             <w:rStyle w:val="Hyperlink"/>
           </w:rPr>
-          <w:t xml:space="preserve">12</w:t>
+          <w:t xml:space="preserve">Cadigan et al., 2022</w:t>
         </w:r>
       </w:hyperlink>
       <w:r>
-        <w:t xml:space="preserve">,</w:t>
+        <w:t xml:space="preserve">;</w:t>
       </w:r>
       <w:r>
         <w:t xml:space="preserve"> </w:t>
@@ -5017,7 +5042,7 @@
           <w:rPr>
             <w:rStyle w:val="Hyperlink"/>
           </w:rPr>
-          <w:t xml:space="preserve">13</w:t>
+          <w:t xml:space="preserve">Licandeo et al., 2020</w:t>
         </w:r>
       </w:hyperlink>
       <w:r>
@@ -5037,11 +5062,11 @@
           <w:rPr>
             <w:rStyle w:val="Hyperlink"/>
           </w:rPr>
-          <w:t xml:space="preserve">14</w:t>
+          <w:t xml:space="preserve">Cadigan, 2015</w:t>
         </w:r>
       </w:hyperlink>
       <w:r>
-        <w:t xml:space="preserve">,</w:t>
+        <w:t xml:space="preserve">;</w:t>
       </w:r>
       <w:r>
         <w:t xml:space="preserve"> </w:t>
@@ -5051,7 +5076,7 @@
           <w:rPr>
             <w:rStyle w:val="Hyperlink"/>
           </w:rPr>
-          <w:t xml:space="preserve">15</w:t>
+          <w:t xml:space="preserve">Paul M. Regular et al., 2021</w:t>
         </w:r>
       </w:hyperlink>
       <w:r>
@@ -5465,20 +5490,20 @@
         <w:t xml:space="preserve"> </w:t>
       </w:r>
       <w:r>
-        <w:t xml:space="preserve">priors were informed by the average survey coverage by gear and season. Survey coverage within each region was computed by dividing the average aerial coverage of strata across years by the of the total area of all strata (i.e., average area covered / area of survey domain). Survey coverage was then multiplied by 0.2 for deep-water species (Greenland Halibut, Atlantic Halibut, Witch Flounder, Redfish spp., White Hake, Silver Hake, and Monkfish) and 0.5 for the remainder. The upper value was set to 1 as it is unlikely that the survey indices represent overestimates of the true population size. The lower range is widened, especially for deep-water species, to account for gear selectivity issues [e.g., escapement under the footgear;</w:t>
-      </w:r>
-      <w:r>
-        <w:t xml:space="preserve"> </w:t>
-      </w:r>
-      <w:r>
-        <w:t xml:space="preserve">(</w:t>
+        <w:t xml:space="preserve">priors were informed by the average survey coverage by gear and season. Survey coverage within each region was computed by dividing the average spatial coverage of strata across years by the of the total area of all strata (i.e., average area covered / area of survey domain). Survey coverage was then multiplied by 0.2 for deep-water species (Greenland Halibut, Atlantic Halibut, Witch Flounder, Redfish spp., White Hake, Silver Hake, and Monkfish) and 0.5 for the remainder. The upper inflection point was set to 1 as it is unlikely, but still possible, that the survey indices represent overestimates of the true population size. The lower range is widened, especially for deep-water species, to account for gear selectivity issues [e.g., escapement under the footgear;</w:t>
+      </w:r>
+      <w:r>
+        <w:t xml:space="preserve"> </w:t>
+      </w:r>
+      <w:r>
+        <w:t xml:space="preserve">Walsh (</w:t>
       </w:r>
       <w:hyperlink w:anchor="ref-walsh1992">
         <w:r>
           <w:rPr>
             <w:rStyle w:val="Hyperlink"/>
           </w:rPr>
-          <w:t xml:space="preserve">16</w:t>
+          <w:t xml:space="preserve">1992</w:t>
         </w:r>
       </w:hyperlink>
       <w:r>
@@ -5506,7 +5531,7 @@
           <w:rPr>
             <w:rStyle w:val="Hyperlink"/>
           </w:rPr>
-          <w:t xml:space="preserve">8</w:t>
+          <w:t xml:space="preserve">Smith &amp; Somerton, 1981</w:t>
         </w:r>
       </w:hyperlink>
       <w:r>
@@ -5821,7 +5846,7 @@
           <w:rPr>
             <w:rStyle w:val="Hyperlink"/>
           </w:rPr>
-          <w:t xml:space="preserve">17</w:t>
+          <w:t xml:space="preserve">Lear, 1998</w:t>
         </w:r>
       </w:hyperlink>
       <w:r>
@@ -5841,7 +5866,7 @@
           <w:rPr>
             <w:rStyle w:val="Hyperlink"/>
           </w:rPr>
-          <w:t xml:space="preserve">5</w:t>
+          <w:t xml:space="preserve">Pedersen et al., 2017</w:t>
         </w:r>
       </w:hyperlink>
       <w:r>
@@ -5866,7 +5891,7 @@
         <w:t xml:space="preserve"> </w:t>
       </w:r>
       <w:r>
-        <w:t xml:space="preserve">For this hypothesis, it is posited that population dynamics within regions are governed by an overarching carrying capacity that affects all focal species as the aggregate biomass approaches system limits (i.e., inter-specific density-dependent effects are assumed). For this hypothesis and all others, annual reported landings of each species are subtracted. Residual variations not explained by intrinsic growth, density-dependent effects or landings are described by process errors that are 1) correlated across species and said correlations are assumed to be unstructured, meaning relationships can be of differing strengths — positive, neutral, or negative — for each species-to-species pair; and, 2) assumed to be temporally correlated, following an AR1 structure. Finally, a shift covariate was applied to the carrying capacity parameter to enable the estimation of different system limits before and after the community-wide collapse to assess support for a regime shift in each systems’ capacity for the focal demersal species.</w:t>
+        <w:t xml:space="preserve">For this hypothesis, it is posited that population dynamics within regions are governed by an overarching carrying capacity that affects all focal species as the aggregate biomass approaches system limits (i.e., inter-specific density-dependent effects are assumed). For this hypothesis and all others, annual reported landings of each species are subtracted. Residual variations not explained by intrinsic growth, density-dependent effects or landings are described by process errors that are 1) correlated across species and said correlations are assumed to be unstructured, meaning relationships can be of differing strengths — positive, neutral, or negative — for each species-to-species pair; and 2) assumed to be temporally correlated, following an AR1 structure. Finally, a shift covariate was applied to the carrying capacity parameter to enable the estimation of different system limits before and after the community-wide collapse to assess support for a regime shift in each systems’ capacity for the focal demersal species.</w:t>
       </w:r>
     </w:p>
     <w:p>
@@ -5944,7 +5969,7 @@
         <w:t xml:space="preserve"> </w:t>
       </w:r>
       <w:r>
-        <w:t xml:space="preserve">model, except population dynamics are assumed to be affected by a common and time-invariant carrying capacity. The shift covariate was not applied for this and subsequent hypotheses.</w:t>
+        <w:t xml:space="preserve">model, except population dynamics are assumed to be affected by a common and time-invariant carrying capacity. The shift covariate was not applied.</w:t>
       </w:r>
     </w:p>
     <w:p>
@@ -5978,7 +6003,7 @@
         <w:t xml:space="preserve"> </w:t>
       </w:r>
       <w:r>
-        <w:t xml:space="preserve">model, except species by species correlations in the process errors are assumed to be the same across all pairs. This structure implies that there is a common but unknown environmental variable affecting the population dynamics of all species.</w:t>
+        <w:t xml:space="preserve">model, except species by species correlations in the process errors are assumed to be the same across all pairs. This structure implies that there is a common but unknown environmental variable affecting the population dynamics of all species. The shift covariate was not applied.</w:t>
       </w:r>
     </w:p>
     <w:p>
@@ -6025,7 +6050,7 @@
         <w:t xml:space="preserve">iid</w:t>
       </w:r>
       <w:r>
-        <w:t xml:space="preserve">. This structure implies that there is a common but unknown environmental process affecting all species, but the process is noisy with no temporal dependence.</w:t>
+        <w:t xml:space="preserve">. This structure implies that there is a common but unknown environmental process affecting all species, but the process is noisy with no temporal dependence. The shift covariate was not applied.</w:t>
       </w:r>
     </w:p>
     <w:p>
@@ -6072,7 +6097,7 @@
         <w:t xml:space="preserve">iid</w:t>
       </w:r>
       <w:r>
-        <w:t xml:space="preserve">. This structure implies that environmental processes affect each species differently, however, there may be carry-over effects from one year to the next.</w:t>
+        <w:t xml:space="preserve">. This structure implies that environmental processes affect each species differently, however, there may be carry-over effects from one year to the next. The shift covariate was not applied.</w:t>
       </w:r>
     </w:p>
     <w:p>
@@ -6119,7 +6144,7 @@
         <w:t xml:space="preserve">iid</w:t>
       </w:r>
       <w:r>
-        <w:t xml:space="preserve">. That is, population dynamics are thought to be affected by a common time-invariant carrying capacity and residual variations not explained by intrinsic growth, inter-specific density-dependent effects or landings are noisy and independent across time and species.</w:t>
+        <w:t xml:space="preserve">. That is, population dynamics are thought to be affected by a common time-invariant carrying capacity and residual variations not explained by intrinsic growth, inter-specific density-dependent effects or landings are noisy and independent across time and species. The shift covariate was not applied.</w:t>
       </w:r>
     </w:p>
     <w:p>
@@ -6153,7 +6178,7 @@
         <w:t xml:space="preserve"> </w:t>
       </w:r>
       <w:r>
-        <w:t xml:space="preserve">model, except population dynamics are assumed to be governed by species-specific carrying capacities (i.e., intra-specific density-dependent effects are assumed). This formulation is analogous to standard state-space Schaefer production models.</w:t>
+        <w:t xml:space="preserve">model, except population dynamics are assumed to be governed by species-specific carrying capacities (i.e., intra-specific density-dependent effects are assumed). This formulation is analogous to standard state-space Schaefer production models. The shift covariate was not applied.</w:t>
       </w:r>
     </w:p>
     <w:p>
@@ -6161,7 +6186,7 @@
         <w:pStyle w:val="BodyText"/>
       </w:pPr>
       <w:r>
-        <w:t xml:space="preserve">The predictive ability of each of these models was tested using two cross-validation approaches: 1) leave-one-out cross-validation (LOO-CV), and 2) hindcast cross-validation (Hindcast-CV). LOO-CV is a form of exhaustive cross-validation where the model is repeatedly conditioned on a training set missing one observation until the number of model folds equal the number of observations in the data. The missing observations are predicted at each fold, permitting assessments of the models’ ability to predict the actual value that was left out at each fold. The hindcast-CV approach is similar, however it focuses on the models’ ability to predict the future. Under the this approach, the model is repeatedly conditioned on a training set missing observations from the terminal year such that each fold excludes an increasing number of years worth of data from the tail of the time series</w:t>
+        <w:t xml:space="preserve">The predictive ability of each of these models was tested using two cross-validation approaches: 1) leave-one-out cross-validation (LOO-CV), and 2) hindcast cross-validation (Hindcast-CV). LOO-CV is a form of exhaustive cross-validation where the model is repeatedly conditioned on a training set missing one observation until the number of model folds equal the number of observations in the data. The missing observations are predicted at each fold, permitting assessments of the models’ ability to predict the actual value that was left-out at each fold. The hindcast-CV approach is similar, however it focuses on the models’ ability to predict the future. Under this approach, the model is repeatedly conditioned on a training set missing observations from the terminal year such that each fold excludes an increasing number of years worth of data from the tail of the time series</w:t>
       </w:r>
       <w:r>
         <w:t xml:space="preserve"> </w:t>
@@ -6174,7 +6199,7 @@
           <w:rPr>
             <w:rStyle w:val="Hyperlink"/>
           </w:rPr>
-          <w:t xml:space="preserve">18</w:t>
+          <w:t xml:space="preserve">Kell et al., 2016</w:t>
         </w:r>
       </w:hyperlink>
       <w:r>
@@ -6682,7 +6707,7 @@
         <w:pStyle w:val="BodyText"/>
       </w:pPr>
       <w:r>
-        <w:t xml:space="preserve">Further inspection of the process errors reveal common patterns across all focal species across three ecosystem production units (Figure</w:t>
+        <w:t xml:space="preserve">Further inspection of the process errors reveals common patterns across all focal species across three ecosystem production units (Figure</w:t>
       </w:r>
       <w:r>
         <w:t xml:space="preserve"> </w:t>
@@ -6782,7 +6807,7 @@
       </w:r>
     </w:p>
     <w:bookmarkEnd w:id="34"/>
-    <w:bookmarkStart w:id="35" w:name="discussion"/>
+    <w:bookmarkStart w:id="36" w:name="discussion"/>
     <w:p>
       <w:pPr>
         <w:pStyle w:val="Heading1"/>
@@ -6872,7 +6897,7 @@
         <w:t xml:space="preserve"> </w:t>
       </w:r>
       <w:r>
-        <w:t xml:space="preserve">are required to explain the declines. A portion of these losses may be attributed to illegal fishing activity, but it seems unlikely that the industry had the capacity to covertly exceed typical annual catches in the late 1980s. It follows that the decline must at least in part, if not primarily, be due to an unknown environmental driver. (See also Pedersen).</w:t>
+        <w:t xml:space="preserve">are required to explain the declines. A portion of these losses may be attributed to illegal fishing activity, but it seems unlikely that the industry had the capacity to covertly exceed typical annual catches in the late 1980s. For instance, annual catches in the late 1980s across the Northeast NL Shelf and the Grand Bank totaled ~450 kt while residual losses estimated by the model in the early 1990s was ~1000 kt. The illegal fishery would have had to double its efforts to explain the declines. It follows that the decline must at least in part, if not primarily, be due to an unknown environmental driver. (See also Pedersen).</w:t>
       </w:r>
     </w:p>
     <w:p>
@@ -6884,7 +6909,55 @@
         <w:pStyle w:val="Compact"/>
       </w:pPr>
       <w:r>
-        <w:t xml:space="preserve">It is unclear whether the collapse represents a shift in the carrying capacity of the system; the model which assumes the systems capacity changed was not well supported relative to the other production model formulations. That said, there were clear shifts in the communities in the region. Interspecific competition may have contributed to these shifts, however shifting energy pathways may also be at play.</w:t>
+        <w:t xml:space="preserve">It is unclear whether the collapse represents a shift in the carrying capacity of the system; the model which assumes the systems capacity changed was not well supported relative to the other production model formulations. That said, there were clear shifts in the communities in the region. Interspecific competition may have contributed to these shifts, however shifting energy pathways may also be at play. Observed restructuring of the communities may be akin to the</w:t>
+      </w:r>
+      <w:r>
+        <w:t xml:space="preserve"> </w:t>
+      </w:r>
+      <w:r>
+        <w:rPr>
+          <w:bCs/>
+          <w:b/>
+        </w:rPr>
+        <w:t xml:space="preserve">paradox of plankton</w:t>
+      </w:r>
+      <w:r>
+        <w:t xml:space="preserve"> </w:t>
+      </w:r>
+      <w:r>
+        <w:t xml:space="preserve">where the continuous interaction of ecological and environmental factors give rise to</w:t>
+      </w:r>
+      <w:r>
+        <w:t xml:space="preserve"> </w:t>
+      </w:r>
+      <w:r>
+        <w:t xml:space="preserve">“</w:t>
+      </w:r>
+      <w:r>
+        <w:t xml:space="preserve">oscillations and chaos, with a continuous wax and wane of species within the community</w:t>
+      </w:r>
+      <w:r>
+        <w:t xml:space="preserve">”</w:t>
+      </w:r>
+      <w:r>
+        <w:t xml:space="preserve"> </w:t>
+      </w:r>
+      <w:r>
+        <w:t xml:space="preserve">(Scheffer et al. 2003;</w:t>
+      </w:r>
+      <w:r>
+        <w:t xml:space="preserve"> </w:t>
+      </w:r>
+      <w:hyperlink r:id="rId35">
+        <w:r>
+          <w:rPr>
+            <w:rStyle w:val="Hyperlink"/>
+          </w:rPr>
+          <w:t xml:space="preserve">https://doi.org/10.1023/A:1024404804748</w:t>
+        </w:r>
+      </w:hyperlink>
+      <w:r>
+        <w:t xml:space="preserve">)</w:t>
       </w:r>
     </w:p>
     <w:p>
@@ -6896,7 +6969,7 @@
         <w:pStyle w:val="Compact"/>
       </w:pPr>
       <w:r>
-        <w:t xml:space="preserve">While our multispecies production model accounts for more ecological interactions than standard single-species production models, it is still an imperfect abstraction of nature. Results indicate that total biomass in Northeast NL Shelf production unit was above the carrying capacity of that region in the early 1990s. This result is at odds with historic records that suggest populations such as Northern cod were at substantially higher levels in the 1970s and earlier. Results from the Grand Bank and Southern NL also indicate that the demersal fish community is currently dominated by redfish; this result may be an artifact of unrealistically low survey catchability estimates.</w:t>
+        <w:t xml:space="preserve">While our multispecies production model accounts for more ecological interactions than standard single-species production models, it is still an imperfect abstraction of nature. Results indicate that total biomass in Northeast NL Shelf production unit was above the carrying capacity of that region in the early 1990s. This result is at odds with historic records that suggest populations such as Northern cod were at substantially higher levels in the 1970s and earlier. However, it is possible that the 1970s represents a productive period when the system may have exceeded the carrying capacity.</w:t>
       </w:r>
     </w:p>
     <w:p>
@@ -6908,11 +6981,41 @@
         <w:pStyle w:val="Compact"/>
       </w:pPr>
       <w:r>
+        <w:t xml:space="preserve">Results from the Grand Bank and Southern NL also indicate that the demersal fish community is currently dominated by redfish; this result may be an artifact of unrealistically low survey catchability estimates or the model’s inability to properly account for year effects. Observation errors are assumed to be lognormally distributed, however, extreme catch events / black swan events in space (cite Anderson) can introduce</w:t>
+      </w:r>
+      <w:r>
+        <w:t xml:space="preserve"> </w:t>
+      </w:r>
+      <w:r>
+        <w:t xml:space="preserve">‘</w:t>
+      </w:r>
+      <w:r>
+        <w:t xml:space="preserve">year effects</w:t>
+      </w:r>
+      <w:r>
+        <w:t xml:space="preserve">’</w:t>
+      </w:r>
+      <w:r>
+        <w:t xml:space="preserve"> </w:t>
+      </w:r>
+      <w:r>
+        <w:t xml:space="preserve">that may be better accounted assuming the a distribution with heavier tails, such as the t-distribution.</w:t>
+      </w:r>
+    </w:p>
+    <w:p>
+      <w:pPr>
+        <w:numPr>
+          <w:ilvl w:val="0"/>
+          <w:numId w:val="1002"/>
+        </w:numPr>
+        <w:pStyle w:val="Compact"/>
+      </w:pPr>
+      <w:r>
         <w:t xml:space="preserve">Wrap up: there is growing need to apply an ecosystem approach to fisheries management, however, the data requirements of multispecies assessments models built to support ecosystem-informed decisions are often prohibitive. There are currently few data-limited approaches. We document a production model that can estimate the population dynamics of multiple stocks using commonly available landings and survey index data. The methods presented here may therefore represent a relatively tractable approach for informing management decisions for multiple sympatric and data-limited species.</w:t>
       </w:r>
     </w:p>
-    <w:bookmarkEnd w:id="35"/>
-    <w:bookmarkStart w:id="36" w:name="acknowledgements"/>
+    <w:bookmarkEnd w:id="36"/>
+    <w:bookmarkStart w:id="37" w:name="acknowledgements"/>
     <w:p>
       <w:pPr>
         <w:pStyle w:val="Heading1"/>
@@ -6929,8 +7032,8 @@
         <w:t xml:space="preserve">We thank the many ship’s crew and research staff involved in leading the surveys and collecting the data used in this study. These surveys were supported by Fisheries and Oceans Canada (DFO). This work has benefited from valuable feedback from numerous colleagues, including …</w:t>
       </w:r>
     </w:p>
-    <w:bookmarkEnd w:id="36"/>
-    <w:bookmarkStart w:id="60" w:name="references"/>
+    <w:bookmarkEnd w:id="37"/>
+    <w:bookmarkStart w:id="61" w:name="references"/>
     <w:p>
       <w:pPr>
         <w:pStyle w:val="Heading1"/>
@@ -6939,23 +7042,581 @@
         <w:t xml:space="preserve">References</w:t>
       </w:r>
     </w:p>
-    <w:bookmarkStart w:id="59" w:name="refs"/>
-    <w:bookmarkStart w:id="37" w:name="ref-schaefer1954"/>
+    <w:bookmarkStart w:id="60" w:name="refs"/>
+    <w:bookmarkStart w:id="38" w:name="ref-cadigan2015"/>
     <w:p>
       <w:pPr>
         <w:pStyle w:val="Bibliography"/>
       </w:pPr>
       <w:r>
-        <w:t xml:space="preserve">1.</w:t>
-      </w:r>
-      <w:r>
-        <w:t xml:space="preserve"> </w:t>
-      </w:r>
-      <w:r>
-        <w:t xml:space="preserve">	</w:t>
-      </w:r>
-      <w:r>
-        <w:t xml:space="preserve">M. B. Schaefer, Some aspects of the dynamics of populations important to the management of the commercial marine fisheries.</w:t>
+        <w:t xml:space="preserve">Cadigan, N. G. (2015). A state-space stock assessment model for northern cod, including under-reported catches and variable natural mortality rates.</w:t>
+      </w:r>
+      <w:r>
+        <w:t xml:space="preserve"> </w:t>
+      </w:r>
+      <w:r>
+        <w:rPr>
+          <w:iCs/>
+          <w:i/>
+        </w:rPr>
+        <w:t xml:space="preserve">Canadian Journal of Fisheries and Aquatic Sciences</w:t>
+      </w:r>
+      <w:r>
+        <w:t xml:space="preserve">,</w:t>
+      </w:r>
+      <w:r>
+        <w:t xml:space="preserve"> </w:t>
+      </w:r>
+      <w:r>
+        <w:rPr>
+          <w:iCs/>
+          <w:i/>
+        </w:rPr>
+        <w:t xml:space="preserve">73</w:t>
+      </w:r>
+      <w:r>
+        <w:t xml:space="preserve">(2), 296–308.</w:t>
+      </w:r>
+    </w:p>
+    <w:bookmarkEnd w:id="38"/>
+    <w:bookmarkStart w:id="39" w:name="ref-cadigan2022"/>
+    <w:p>
+      <w:pPr>
+        <w:pStyle w:val="Bibliography"/>
+      </w:pPr>
+      <w:r>
+        <w:t xml:space="preserve">Cadigan, N. G., Duplisea, D. E., Senay, C., Parent, G. J., Winger, P. D., Linton, B., &amp; Kristinsson, K. (2022). Northwest atlantic redfish science priorities for managing an enigmatic species complex.</w:t>
+      </w:r>
+      <w:r>
+        <w:t xml:space="preserve"> </w:t>
+      </w:r>
+      <w:r>
+        <w:rPr>
+          <w:iCs/>
+          <w:i/>
+        </w:rPr>
+        <w:t xml:space="preserve">Canadian Journal of Fisheries and Aquatic Sciences</w:t>
+      </w:r>
+      <w:r>
+        <w:t xml:space="preserve">,</w:t>
+      </w:r>
+      <w:r>
+        <w:t xml:space="preserve"> </w:t>
+      </w:r>
+      <w:r>
+        <w:rPr>
+          <w:iCs/>
+          <w:i/>
+        </w:rPr>
+        <w:t xml:space="preserve">ja</w:t>
+      </w:r>
+      <w:r>
+        <w:t xml:space="preserve">.</w:t>
+      </w:r>
+    </w:p>
+    <w:bookmarkEnd w:id="39"/>
+    <w:bookmarkStart w:id="40" w:name="ref-chadwick2007"/>
+    <w:p>
+      <w:pPr>
+        <w:pStyle w:val="Bibliography"/>
+      </w:pPr>
+      <w:r>
+        <w:t xml:space="preserve">Chadwick, E., Brodie, W., Colbourne, E., Clark, D., Gascon, D., &amp; Hurlbut, T. (2007). History of annual multi-species trawl surveys on the</w:t>
+      </w:r>
+      <w:r>
+        <w:t xml:space="preserve"> </w:t>
+      </w:r>
+      <w:r>
+        <w:t xml:space="preserve">A</w:t>
+      </w:r>
+      <w:r>
+        <w:t xml:space="preserve">tlantic coast of</w:t>
+      </w:r>
+      <w:r>
+        <w:t xml:space="preserve"> </w:t>
+      </w:r>
+      <w:r>
+        <w:t xml:space="preserve">C</w:t>
+      </w:r>
+      <w:r>
+        <w:t xml:space="preserve">anada.</w:t>
+      </w:r>
+      <w:r>
+        <w:t xml:space="preserve"> </w:t>
+      </w:r>
+      <w:r>
+        <w:rPr>
+          <w:iCs/>
+          <w:i/>
+        </w:rPr>
+        <w:t xml:space="preserve">Atlantic Zonal Monitoring Program Bulletin</w:t>
+      </w:r>
+      <w:r>
+        <w:t xml:space="preserve">,</w:t>
+      </w:r>
+      <w:r>
+        <w:t xml:space="preserve"> </w:t>
+      </w:r>
+      <w:r>
+        <w:rPr>
+          <w:iCs/>
+          <w:i/>
+        </w:rPr>
+        <w:t xml:space="preserve">6</w:t>
+      </w:r>
+      <w:r>
+        <w:t xml:space="preserve">, 25–42.</w:t>
+      </w:r>
+    </w:p>
+    <w:bookmarkEnd w:id="40"/>
+    <w:bookmarkStart w:id="41" w:name="ref-froese2017"/>
+    <w:p>
+      <w:pPr>
+        <w:pStyle w:val="Bibliography"/>
+      </w:pPr>
+      <w:r>
+        <w:t xml:space="preserve">Froese, R., Demirel, N., Coro, G., Kleisner, K. M., &amp; Winker, H. (2017). Estimating fisheries reference points from catch and resilience.</w:t>
+      </w:r>
+      <w:r>
+        <w:t xml:space="preserve"> </w:t>
+      </w:r>
+      <w:r>
+        <w:rPr>
+          <w:iCs/>
+          <w:i/>
+        </w:rPr>
+        <w:t xml:space="preserve">Fish and Fisheries</w:t>
+      </w:r>
+      <w:r>
+        <w:t xml:space="preserve">,</w:t>
+      </w:r>
+      <w:r>
+        <w:t xml:space="preserve"> </w:t>
+      </w:r>
+      <w:r>
+        <w:rPr>
+          <w:iCs/>
+          <w:i/>
+        </w:rPr>
+        <w:t xml:space="preserve">18</w:t>
+      </w:r>
+      <w:r>
+        <w:t xml:space="preserve">(3), 506–526.</w:t>
+      </w:r>
+    </w:p>
+    <w:bookmarkEnd w:id="41"/>
+    <w:bookmarkStart w:id="42" w:name="ref-hutchings2021"/>
+    <w:p>
+      <w:pPr>
+        <w:pStyle w:val="Bibliography"/>
+      </w:pPr>
+      <w:r>
+        <w:t xml:space="preserve">Hutchings, J. A. (2021).</w:t>
+      </w:r>
+      <w:r>
+        <w:t xml:space="preserve"> </w:t>
+      </w:r>
+      <w:r>
+        <w:rPr>
+          <w:iCs/>
+          <w:i/>
+        </w:rPr>
+        <w:t xml:space="preserve">A primer of life histories: Ecology, evolution, and application</w:t>
+      </w:r>
+      <w:r>
+        <w:t xml:space="preserve">. Oxford University Press.</w:t>
+      </w:r>
+    </w:p>
+    <w:bookmarkEnd w:id="42"/>
+    <w:bookmarkStart w:id="43" w:name="ref-kell2016"/>
+    <w:p>
+      <w:pPr>
+        <w:pStyle w:val="Bibliography"/>
+      </w:pPr>
+      <w:r>
+        <w:t xml:space="preserve">Kell, L. T., Kimoto, A., &amp; Kitakado, T. (2016). Evaluation of the prediction skill of stock assessment using hindcasting.</w:t>
+      </w:r>
+      <w:r>
+        <w:t xml:space="preserve"> </w:t>
+      </w:r>
+      <w:r>
+        <w:rPr>
+          <w:iCs/>
+          <w:i/>
+        </w:rPr>
+        <w:t xml:space="preserve">Fisheries Research</w:t>
+      </w:r>
+      <w:r>
+        <w:t xml:space="preserve">,</w:t>
+      </w:r>
+      <w:r>
+        <w:t xml:space="preserve"> </w:t>
+      </w:r>
+      <w:r>
+        <w:rPr>
+          <w:iCs/>
+          <w:i/>
+        </w:rPr>
+        <w:t xml:space="preserve">183</w:t>
+      </w:r>
+      <w:r>
+        <w:t xml:space="preserve">, 119–127.</w:t>
+      </w:r>
+    </w:p>
+    <w:bookmarkEnd w:id="43"/>
+    <w:bookmarkStart w:id="45" w:name="ref-kristensen2015"/>
+    <w:p>
+      <w:pPr>
+        <w:pStyle w:val="Bibliography"/>
+      </w:pPr>
+      <w:r>
+        <w:t xml:space="preserve">Kristensen, K., Nielsen, A., Berg, C., Skaug, H., &amp; Bell, B. (2016). TMB: Automatic differentiation and laplace approximation.</w:t>
+      </w:r>
+      <w:r>
+        <w:t xml:space="preserve"> </w:t>
+      </w:r>
+      <w:r>
+        <w:rPr>
+          <w:iCs/>
+          <w:i/>
+        </w:rPr>
+        <w:t xml:space="preserve">Journal of Statistical Software</w:t>
+      </w:r>
+      <w:r>
+        <w:t xml:space="preserve">,</w:t>
+      </w:r>
+      <w:r>
+        <w:t xml:space="preserve"> </w:t>
+      </w:r>
+      <w:r>
+        <w:rPr>
+          <w:iCs/>
+          <w:i/>
+        </w:rPr>
+        <w:t xml:space="preserve">70</w:t>
+      </w:r>
+      <w:r>
+        <w:t xml:space="preserve">(5), 1–21.</w:t>
+      </w:r>
+      <w:r>
+        <w:t xml:space="preserve"> </w:t>
+      </w:r>
+      <w:hyperlink r:id="rId44">
+        <w:r>
+          <w:rPr>
+            <w:rStyle w:val="Hyperlink"/>
+          </w:rPr>
+          <w:t xml:space="preserve">https://doi.org/10.18637/jss.v070.i05</w:t>
+        </w:r>
+      </w:hyperlink>
+    </w:p>
+    <w:bookmarkEnd w:id="45"/>
+    <w:bookmarkStart w:id="46" w:name="ref-lear1998"/>
+    <w:p>
+      <w:pPr>
+        <w:pStyle w:val="Bibliography"/>
+      </w:pPr>
+      <w:r>
+        <w:t xml:space="preserve">Lear, W. H. (1998). History of fisheries in the northwest atlantic: The 500-year perspective.</w:t>
+      </w:r>
+      <w:r>
+        <w:t xml:space="preserve"> </w:t>
+      </w:r>
+      <w:r>
+        <w:rPr>
+          <w:iCs/>
+          <w:i/>
+        </w:rPr>
+        <w:t xml:space="preserve">Journal of Northwest Atlantic Fishery Science</w:t>
+      </w:r>
+      <w:r>
+        <w:t xml:space="preserve">,</w:t>
+      </w:r>
+      <w:r>
+        <w:t xml:space="preserve"> </w:t>
+      </w:r>
+      <w:r>
+        <w:rPr>
+          <w:iCs/>
+          <w:i/>
+        </w:rPr>
+        <w:t xml:space="preserve">23</w:t>
+      </w:r>
+      <w:r>
+        <w:t xml:space="preserve">.</w:t>
+      </w:r>
+    </w:p>
+    <w:bookmarkEnd w:id="46"/>
+    <w:bookmarkStart w:id="47" w:name="ref-licandeo2020"/>
+    <w:p>
+      <w:pPr>
+        <w:pStyle w:val="Bibliography"/>
+      </w:pPr>
+      <w:r>
+        <w:t xml:space="preserve">Licandeo, R., Duplisea, D. E., Senay, C., Marentette, J. R., &amp; McAllister, M. K. (2020). Management strategies for spasmodic stocks: A canadian atlantic redfish fishery case study.</w:t>
+      </w:r>
+      <w:r>
+        <w:t xml:space="preserve"> </w:t>
+      </w:r>
+      <w:r>
+        <w:rPr>
+          <w:iCs/>
+          <w:i/>
+        </w:rPr>
+        <w:t xml:space="preserve">Canadian Journal of Fisheries and Aquatic Sciences</w:t>
+      </w:r>
+      <w:r>
+        <w:t xml:space="preserve">,</w:t>
+      </w:r>
+      <w:r>
+        <w:t xml:space="preserve"> </w:t>
+      </w:r>
+      <w:r>
+        <w:rPr>
+          <w:iCs/>
+          <w:i/>
+        </w:rPr>
+        <w:t xml:space="preserve">77</w:t>
+      </w:r>
+      <w:r>
+        <w:t xml:space="preserve">(4), 684–702.</w:t>
+      </w:r>
+    </w:p>
+    <w:bookmarkEnd w:id="47"/>
+    <w:bookmarkStart w:id="49" w:name="ref-nafo2019"/>
+    <w:p>
+      <w:pPr>
+        <w:pStyle w:val="Bibliography"/>
+      </w:pPr>
+      <w:r>
+        <w:t xml:space="preserve">NAFO. (2019).</w:t>
+      </w:r>
+      <w:r>
+        <w:t xml:space="preserve"> </w:t>
+      </w:r>
+      <w:r>
+        <w:t xml:space="preserve">Report of the Scientific Council, 31 May – 13 June 2019, Halifax, Canada</w:t>
+      </w:r>
+      <w:r>
+        <w:t xml:space="preserve">.</w:t>
+      </w:r>
+      <w:r>
+        <w:t xml:space="preserve"> </w:t>
+      </w:r>
+      <w:r>
+        <w:rPr>
+          <w:iCs/>
+          <w:i/>
+        </w:rPr>
+        <w:t xml:space="preserve">NAFO SCS Doc</w:t>
+      </w:r>
+      <w:r>
+        <w:t xml:space="preserve">,</w:t>
+      </w:r>
+      <w:r>
+        <w:t xml:space="preserve"> </w:t>
+      </w:r>
+      <w:r>
+        <w:rPr>
+          <w:iCs/>
+          <w:i/>
+        </w:rPr>
+        <w:t xml:space="preserve">19/20</w:t>
+      </w:r>
+      <w:r>
+        <w:t xml:space="preserve">.</w:t>
+      </w:r>
+      <w:r>
+        <w:t xml:space="preserve"> </w:t>
+      </w:r>
+      <w:hyperlink r:id="rId48">
+        <w:r>
+          <w:rPr>
+            <w:rStyle w:val="Hyperlink"/>
+          </w:rPr>
+          <w:t xml:space="preserve">https://www.nafo.int/Portals/0/PDFs/sc/2019/scs19-20.pdf</w:t>
+        </w:r>
+      </w:hyperlink>
+    </w:p>
+    <w:bookmarkEnd w:id="49"/>
+    <w:bookmarkStart w:id="51" w:name="ref-regular2021"/>
+    <w:p>
+      <w:pPr>
+        <w:pStyle w:val="Bibliography"/>
+      </w:pPr>
+      <w:r>
+        <w:t xml:space="preserve">Paul M. Regular, Buren, A. D., Dwyer, K. S., Cadigan, N. G., Gregory, R. S., Koen-Alonso, M., Rideout, R. M., Robertson, G. J., Robertson, M. D., Stenson, G. B., Wheeland, L. J., &amp; Zhang, F. (2021). Indexing starvation mortality to assess its role in the population regulation of northern cod.</w:t>
+      </w:r>
+      <w:r>
+        <w:t xml:space="preserve"> </w:t>
+      </w:r>
+      <w:r>
+        <w:rPr>
+          <w:iCs/>
+          <w:i/>
+        </w:rPr>
+        <w:t xml:space="preserve">Fisheries Research</w:t>
+      </w:r>
+      <w:r>
+        <w:t xml:space="preserve">,</w:t>
+      </w:r>
+      <w:r>
+        <w:t xml:space="preserve"> </w:t>
+      </w:r>
+      <w:r>
+        <w:rPr>
+          <w:iCs/>
+          <w:i/>
+        </w:rPr>
+        <w:t xml:space="preserve">247</w:t>
+      </w:r>
+      <w:r>
+        <w:t xml:space="preserve">, 106180. https://doi.org/</w:t>
+      </w:r>
+      <w:hyperlink r:id="rId50">
+        <w:r>
+          <w:rPr>
+            <w:rStyle w:val="Hyperlink"/>
+          </w:rPr>
+          <w:t xml:space="preserve">https://doi.org/10.1016/j.fishres.2021.106180</w:t>
+        </w:r>
+      </w:hyperlink>
+    </w:p>
+    <w:bookmarkEnd w:id="51"/>
+    <w:bookmarkStart w:id="52" w:name="ref-pedersen2017"/>
+    <w:p>
+      <w:pPr>
+        <w:pStyle w:val="Bibliography"/>
+      </w:pPr>
+      <w:r>
+        <w:t xml:space="preserve">Pedersen, E. J., Thompson, P. L., Ball, R. A., Fortin, M.-J., Gouhier, T. C., Link, H., Moritz, C., Nenzen, H., Stanley, R. R., Taranu, Z. E., et al. (2017). Signatures of the collapse and incipient recovery of an overexploited marine ecosystem.</w:t>
+      </w:r>
+      <w:r>
+        <w:t xml:space="preserve"> </w:t>
+      </w:r>
+      <w:r>
+        <w:rPr>
+          <w:iCs/>
+          <w:i/>
+        </w:rPr>
+        <w:t xml:space="preserve">Royal Society Open Science</w:t>
+      </w:r>
+      <w:r>
+        <w:t xml:space="preserve">,</w:t>
+      </w:r>
+      <w:r>
+        <w:t xml:space="preserve"> </w:t>
+      </w:r>
+      <w:r>
+        <w:rPr>
+          <w:iCs/>
+          <w:i/>
+        </w:rPr>
+        <w:t xml:space="preserve">4</w:t>
+      </w:r>
+      <w:r>
+        <w:t xml:space="preserve">(7), 170215.</w:t>
+      </w:r>
+    </w:p>
+    <w:bookmarkEnd w:id="52"/>
+    <w:bookmarkStart w:id="53" w:name="ref-pepin2014"/>
+    <w:p>
+      <w:pPr>
+        <w:pStyle w:val="Bibliography"/>
+      </w:pPr>
+      <w:r>
+        <w:t xml:space="preserve">Pepin, P., Higdon, J., Koen-Alonso, M., Fogarty, M., &amp; Ollerhead, N. (2014). Application of ecoregion analysis to the identification of</w:t>
+      </w:r>
+      <w:r>
+        <w:t xml:space="preserve"> </w:t>
+      </w:r>
+      <w:r>
+        <w:t xml:space="preserve">Ecosystem Production Units (EPUs)</w:t>
+      </w:r>
+      <w:r>
+        <w:t xml:space="preserve"> </w:t>
+      </w:r>
+      <w:r>
+        <w:t xml:space="preserve">in the</w:t>
+      </w:r>
+      <w:r>
+        <w:t xml:space="preserve"> </w:t>
+      </w:r>
+      <w:r>
+        <w:t xml:space="preserve">NAFO Convention Area</w:t>
+      </w:r>
+      <w:r>
+        <w:t xml:space="preserve">.</w:t>
+      </w:r>
+      <w:r>
+        <w:t xml:space="preserve"> </w:t>
+      </w:r>
+      <w:r>
+        <w:rPr>
+          <w:iCs/>
+          <w:i/>
+        </w:rPr>
+        <w:t xml:space="preserve">NAFO Sci. Counc. Res. Doc</w:t>
+      </w:r>
+      <w:r>
+        <w:t xml:space="preserve">,</w:t>
+      </w:r>
+      <w:r>
+        <w:t xml:space="preserve"> </w:t>
+      </w:r>
+      <w:r>
+        <w:rPr>
+          <w:iCs/>
+          <w:i/>
+        </w:rPr>
+        <w:t xml:space="preserve">14</w:t>
+      </w:r>
+      <w:r>
+        <w:t xml:space="preserve">, 069.</w:t>
+      </w:r>
+    </w:p>
+    <w:bookmarkEnd w:id="53"/>
+    <w:bookmarkStart w:id="55" w:name="ref-R"/>
+    <w:p>
+      <w:pPr>
+        <w:pStyle w:val="Bibliography"/>
+      </w:pPr>
+      <w:r>
+        <w:t xml:space="preserve">R Core Team. (2021).</w:t>
+      </w:r>
+      <w:r>
+        <w:t xml:space="preserve"> </w:t>
+      </w:r>
+      <w:r>
+        <w:rPr>
+          <w:iCs/>
+          <w:i/>
+        </w:rPr>
+        <w:t xml:space="preserve">R: A language and environment for statistical computing</w:t>
+      </w:r>
+      <w:r>
+        <w:t xml:space="preserve">. R Foundation for Statistical Computing.</w:t>
+      </w:r>
+      <w:r>
+        <w:t xml:space="preserve"> </w:t>
+      </w:r>
+      <w:hyperlink r:id="rId54">
+        <w:r>
+          <w:rPr>
+            <w:rStyle w:val="Hyperlink"/>
+          </w:rPr>
+          <w:t xml:space="preserve">https://www.R-project.org/</w:t>
+        </w:r>
+      </w:hyperlink>
+    </w:p>
+    <w:bookmarkEnd w:id="55"/>
+    <w:bookmarkStart w:id="56" w:name="ref-schaefer1954"/>
+    <w:p>
+      <w:pPr>
+        <w:pStyle w:val="Bibliography"/>
+      </w:pPr>
+      <w:r>
+        <w:t xml:space="preserve">Schaefer, M. B. (1954). Some aspects of the dynamics of populations important to the management of the commercial marine fisheries.</w:t>
       </w:r>
       <w:r>
         <w:t xml:space="preserve"> </w:t>
@@ -6968,36 +7629,7 @@
         <w:t xml:space="preserve">Inter-American Tropical Tuna Commission Bulletin</w:t>
       </w:r>
       <w:r>
-        <w:t xml:space="preserve"> </w:t>
-      </w:r>
-      <w:r>
-        <w:rPr>
-          <w:bCs/>
-          <w:b/>
-        </w:rPr>
-        <w:t xml:space="preserve">1</w:t>
-      </w:r>
-      <w:r>
-        <w:t xml:space="preserve">, 23–56 (1954).</w:t>
-      </w:r>
-    </w:p>
-    <w:bookmarkEnd w:id="37"/>
-    <w:bookmarkStart w:id="38" w:name="ref-hutchings2021"/>
-    <w:p>
-      <w:pPr>
-        <w:pStyle w:val="Bibliography"/>
-      </w:pPr>
-      <w:r>
-        <w:t xml:space="preserve">2.</w:t>
-      </w:r>
-      <w:r>
-        <w:t xml:space="preserve"> </w:t>
-      </w:r>
-      <w:r>
-        <w:t xml:space="preserve">	</w:t>
-      </w:r>
-      <w:r>
-        <w:t xml:space="preserve">J. A. Hutchings,</w:t>
+        <w:t xml:space="preserve">,</w:t>
       </w:r>
       <w:r>
         <w:t xml:space="preserve"> </w:t>
@@ -7007,317 +7639,20 @@
           <w:iCs/>
           <w:i/>
         </w:rPr>
-        <w:t xml:space="preserve">A primer of life histories: Ecology, evolution, and application</w:t>
-      </w:r>
-      <w:r>
-        <w:t xml:space="preserve"> </w:t>
-      </w:r>
-      <w:r>
-        <w:t xml:space="preserve">(Oxford University Press, 2021).</w:t>
-      </w:r>
-    </w:p>
-    <w:bookmarkEnd w:id="38"/>
-    <w:bookmarkStart w:id="40" w:name="ref-kristensen2015"/>
+        <w:t xml:space="preserve">1</w:t>
+      </w:r>
+      <w:r>
+        <w:t xml:space="preserve">(2), 23–56.</w:t>
+      </w:r>
+    </w:p>
+    <w:bookmarkEnd w:id="56"/>
+    <w:bookmarkStart w:id="57" w:name="ref-smith1981"/>
     <w:p>
       <w:pPr>
         <w:pStyle w:val="Bibliography"/>
       </w:pPr>
       <w:r>
-        <w:t xml:space="preserve">3.</w:t>
-      </w:r>
-      <w:r>
-        <w:t xml:space="preserve"> </w:t>
-      </w:r>
-      <w:r>
-        <w:t xml:space="preserve">	</w:t>
-      </w:r>
-      <w:r>
-        <w:t xml:space="preserve">K. Kristensen, A. Nielsen, C. Berg, H. Skaug, B. Bell,</w:t>
-      </w:r>
-      <w:r>
-        <w:t xml:space="preserve"> </w:t>
-      </w:r>
-      <w:hyperlink r:id="rId39">
-        <w:r>
-          <w:rPr>
-            <w:rStyle w:val="Hyperlink"/>
-          </w:rPr>
-          <w:t xml:space="preserve">TMB: Automatic differentiation and laplace approximation</w:t>
-        </w:r>
-      </w:hyperlink>
-      <w:r>
-        <w:t xml:space="preserve">.</w:t>
-      </w:r>
-      <w:r>
-        <w:t xml:space="preserve"> </w:t>
-      </w:r>
-      <w:r>
-        <w:rPr>
-          <w:iCs/>
-          <w:i/>
-        </w:rPr>
-        <w:t xml:space="preserve">Journal of Statistical Software</w:t>
-      </w:r>
-      <w:r>
-        <w:t xml:space="preserve"> </w:t>
-      </w:r>
-      <w:r>
-        <w:rPr>
-          <w:bCs/>
-          <w:b/>
-        </w:rPr>
-        <w:t xml:space="preserve">70</w:t>
-      </w:r>
-      <w:r>
-        <w:t xml:space="preserve">, 1–21 (2016).</w:t>
-      </w:r>
-    </w:p>
-    <w:bookmarkEnd w:id="40"/>
-    <w:bookmarkStart w:id="42" w:name="ref-R"/>
-    <w:p>
-      <w:pPr>
-        <w:pStyle w:val="Bibliography"/>
-      </w:pPr>
-      <w:r>
-        <w:t xml:space="preserve">4.</w:t>
-      </w:r>
-      <w:r>
-        <w:t xml:space="preserve"> </w:t>
-      </w:r>
-      <w:r>
-        <w:t xml:space="preserve">	</w:t>
-      </w:r>
-      <w:r>
-        <w:t xml:space="preserve">R Core Team,</w:t>
-      </w:r>
-      <w:r>
-        <w:t xml:space="preserve"> </w:t>
-      </w:r>
-      <w:hyperlink r:id="rId41">
-        <w:r>
-          <w:rPr>
-            <w:rStyle w:val="Hyperlink"/>
-            <w:iCs/>
-            <w:i/>
-          </w:rPr>
-          <w:t xml:space="preserve">R: A language and environment for statistical computing</w:t>
-        </w:r>
-      </w:hyperlink>
-      <w:r>
-        <w:t xml:space="preserve"> </w:t>
-      </w:r>
-      <w:r>
-        <w:t xml:space="preserve">(R Foundation for Statistical Computing, 2021).</w:t>
-      </w:r>
-    </w:p>
-    <w:bookmarkEnd w:id="42"/>
-    <w:bookmarkStart w:id="43" w:name="ref-pedersen2017"/>
-    <w:p>
-      <w:pPr>
-        <w:pStyle w:val="Bibliography"/>
-      </w:pPr>
-      <w:r>
-        <w:t xml:space="preserve">5.</w:t>
-      </w:r>
-      <w:r>
-        <w:t xml:space="preserve"> </w:t>
-      </w:r>
-      <w:r>
-        <w:t xml:space="preserve">	</w:t>
-      </w:r>
-      <w:r>
-        <w:t xml:space="preserve">E. J. Pedersen,</w:t>
-      </w:r>
-      <w:r>
-        <w:t xml:space="preserve"> </w:t>
-      </w:r>
-      <w:r>
-        <w:rPr>
-          <w:iCs/>
-          <w:i/>
-        </w:rPr>
-        <w:t xml:space="preserve">et al.</w:t>
-      </w:r>
-      <w:r>
-        <w:t xml:space="preserve">, Signatures of the collapse and incipient recovery of an overexploited marine ecosystem.</w:t>
-      </w:r>
-      <w:r>
-        <w:t xml:space="preserve"> </w:t>
-      </w:r>
-      <w:r>
-        <w:rPr>
-          <w:iCs/>
-          <w:i/>
-        </w:rPr>
-        <w:t xml:space="preserve">Royal Society open science</w:t>
-      </w:r>
-      <w:r>
-        <w:t xml:space="preserve"> </w:t>
-      </w:r>
-      <w:r>
-        <w:rPr>
-          <w:bCs/>
-          <w:b/>
-        </w:rPr>
-        <w:t xml:space="preserve">4</w:t>
-      </w:r>
-      <w:r>
-        <w:t xml:space="preserve">, 170215 (2017).</w:t>
-      </w:r>
-    </w:p>
-    <w:bookmarkEnd w:id="43"/>
-    <w:bookmarkStart w:id="44" w:name="ref-pepin2014"/>
-    <w:p>
-      <w:pPr>
-        <w:pStyle w:val="Bibliography"/>
-      </w:pPr>
-      <w:r>
-        <w:t xml:space="preserve">6.</w:t>
-      </w:r>
-      <w:r>
-        <w:t xml:space="preserve"> </w:t>
-      </w:r>
-      <w:r>
-        <w:t xml:space="preserve">	</w:t>
-      </w:r>
-      <w:r>
-        <w:t xml:space="preserve">P. Pepin, J. Higdon, M. Koen-Alonso, M. Fogarty, N. Ollerhead, Application of ecoregion analysis to the identification of</w:t>
-      </w:r>
-      <w:r>
-        <w:t xml:space="preserve"> </w:t>
-      </w:r>
-      <w:r>
-        <w:t xml:space="preserve">Ecosystem Production Units (EPUs)</w:t>
-      </w:r>
-      <w:r>
-        <w:t xml:space="preserve"> </w:t>
-      </w:r>
-      <w:r>
-        <w:t xml:space="preserve">in the</w:t>
-      </w:r>
-      <w:r>
-        <w:t xml:space="preserve"> </w:t>
-      </w:r>
-      <w:r>
-        <w:t xml:space="preserve">NAFO Convention Area</w:t>
-      </w:r>
-      <w:r>
-        <w:t xml:space="preserve">.</w:t>
-      </w:r>
-      <w:r>
-        <w:t xml:space="preserve"> </w:t>
-      </w:r>
-      <w:r>
-        <w:rPr>
-          <w:iCs/>
-          <w:i/>
-        </w:rPr>
-        <w:t xml:space="preserve">NAFO Sci. Counc. Res. Doc</w:t>
-      </w:r>
-      <w:r>
-        <w:t xml:space="preserve"> </w:t>
-      </w:r>
-      <w:r>
-        <w:rPr>
-          <w:bCs/>
-          <w:b/>
-        </w:rPr>
-        <w:t xml:space="preserve">14</w:t>
-      </w:r>
-      <w:r>
-        <w:t xml:space="preserve">, 069 (2014).</w:t>
-      </w:r>
-    </w:p>
-    <w:bookmarkEnd w:id="44"/>
-    <w:bookmarkStart w:id="45" w:name="ref-chadwick2007"/>
-    <w:p>
-      <w:pPr>
-        <w:pStyle w:val="Bibliography"/>
-      </w:pPr>
-      <w:r>
-        <w:t xml:space="preserve">7.</w:t>
-      </w:r>
-      <w:r>
-        <w:t xml:space="preserve"> </w:t>
-      </w:r>
-      <w:r>
-        <w:t xml:space="preserve">	</w:t>
-      </w:r>
-      <w:r>
-        <w:t xml:space="preserve">E. Chadwick,</w:t>
-      </w:r>
-      <w:r>
-        <w:t xml:space="preserve"> </w:t>
-      </w:r>
-      <w:r>
-        <w:rPr>
-          <w:iCs/>
-          <w:i/>
-        </w:rPr>
-        <w:t xml:space="preserve">et al.</w:t>
-      </w:r>
-      <w:r>
-        <w:t xml:space="preserve">, History of annual multi-species trawl surveys on the</w:t>
-      </w:r>
-      <w:r>
-        <w:t xml:space="preserve"> </w:t>
-      </w:r>
-      <w:r>
-        <w:t xml:space="preserve">A</w:t>
-      </w:r>
-      <w:r>
-        <w:t xml:space="preserve">tlantic coast of</w:t>
-      </w:r>
-      <w:r>
-        <w:t xml:space="preserve"> </w:t>
-      </w:r>
-      <w:r>
-        <w:t xml:space="preserve">C</w:t>
-      </w:r>
-      <w:r>
-        <w:t xml:space="preserve">anada.</w:t>
-      </w:r>
-      <w:r>
-        <w:t xml:space="preserve"> </w:t>
-      </w:r>
-      <w:r>
-        <w:rPr>
-          <w:iCs/>
-          <w:i/>
-        </w:rPr>
-        <w:t xml:space="preserve">Atlantic Zonal Monitoring Program Bulletin</w:t>
-      </w:r>
-      <w:r>
-        <w:t xml:space="preserve"> </w:t>
-      </w:r>
-      <w:r>
-        <w:rPr>
-          <w:bCs/>
-          <w:b/>
-        </w:rPr>
-        <w:t xml:space="preserve">6</w:t>
-      </w:r>
-      <w:r>
-        <w:t xml:space="preserve">, 25–42 (2007).</w:t>
-      </w:r>
-    </w:p>
-    <w:bookmarkEnd w:id="45"/>
-    <w:bookmarkStart w:id="46" w:name="ref-smith1981"/>
-    <w:p>
-      <w:pPr>
-        <w:pStyle w:val="Bibliography"/>
-      </w:pPr>
-      <w:r>
-        <w:t xml:space="preserve">8.</w:t>
-      </w:r>
-      <w:r>
-        <w:t xml:space="preserve"> </w:t>
-      </w:r>
-      <w:r>
-        <w:t xml:space="preserve">	</w:t>
-      </w:r>
-      <w:r>
-        <w:t xml:space="preserve">S. Smith, G. Somerton,</w:t>
+        <w:t xml:space="preserve">Smith, S., &amp; Somerton, G. (1981).</w:t>
       </w:r>
       <w:r>
         <w:t xml:space="preserve"> </w:t>
@@ -7333,85 +7668,17 @@
         <w:t xml:space="preserve"> </w:t>
       </w:r>
       <w:r>
-        <w:t xml:space="preserve">(Canadian Technical Report of Fisheries; Aquatic Sciences No. 1030, 1981).</w:t>
-      </w:r>
-    </w:p>
-    <w:bookmarkEnd w:id="46"/>
-    <w:bookmarkStart w:id="48" w:name="ref-nafo2019"/>
+        <w:t xml:space="preserve">(p. 66). Canadian Technical Report of Fisheries; Aquatic Sciences No. 1030.</w:t>
+      </w:r>
+    </w:p>
+    <w:bookmarkEnd w:id="57"/>
+    <w:bookmarkStart w:id="58" w:name="ref-thorson2020"/>
     <w:p>
       <w:pPr>
         <w:pStyle w:val="Bibliography"/>
       </w:pPr>
       <w:r>
-        <w:t xml:space="preserve">9.</w:t>
-      </w:r>
-      <w:r>
-        <w:t xml:space="preserve"> </w:t>
-      </w:r>
-      <w:r>
-        <w:t xml:space="preserve">	</w:t>
-      </w:r>
-      <w:r>
-        <w:t xml:space="preserve">NAFO,</w:t>
-      </w:r>
-      <w:r>
-        <w:t xml:space="preserve"> </w:t>
-      </w:r>
-      <w:hyperlink r:id="rId47">
-        <w:r>
-          <w:rPr>
-            <w:rStyle w:val="Hyperlink"/>
-          </w:rPr>
-          <w:t xml:space="preserve">Report of the Scientific Council, 31 May – 13 June 2019, Halifax, Canada</w:t>
-        </w:r>
-      </w:hyperlink>
-      <w:r>
-        <w:t xml:space="preserve">.</w:t>
-      </w:r>
-      <w:r>
-        <w:t xml:space="preserve"> </w:t>
-      </w:r>
-      <w:r>
-        <w:rPr>
-          <w:iCs/>
-          <w:i/>
-        </w:rPr>
-        <w:t xml:space="preserve">NAFO SCS Doc</w:t>
-      </w:r>
-      <w:r>
-        <w:t xml:space="preserve"> </w:t>
-      </w:r>
-      <w:r>
-        <w:rPr>
-          <w:bCs/>
-          <w:b/>
-        </w:rPr>
-        <w:t xml:space="preserve">19/20</w:t>
-      </w:r>
-      <w:r>
-        <w:t xml:space="preserve"> </w:t>
-      </w:r>
-      <w:r>
-        <w:t xml:space="preserve">(2019).</w:t>
-      </w:r>
-    </w:p>
-    <w:bookmarkEnd w:id="48"/>
-    <w:bookmarkStart w:id="49" w:name="ref-thorson2020"/>
-    <w:p>
-      <w:pPr>
-        <w:pStyle w:val="Bibliography"/>
-      </w:pPr>
-      <w:r>
-        <w:t xml:space="preserve">10.</w:t>
-      </w:r>
-      <w:r>
-        <w:t xml:space="preserve"> </w:t>
-      </w:r>
-      <w:r>
-        <w:t xml:space="preserve">	</w:t>
-      </w:r>
-      <w:r>
-        <w:t xml:space="preserve">J. T. Thorson, Predicting recruitment density dependence and intrinsic growth rate for all fishes worldwide using a data-integrated life-history model.</w:t>
+        <w:t xml:space="preserve">Thorson, J. T. (2020). Predicting recruitment density dependence and intrinsic growth rate for all fishes worldwide using a data-integrated life-history model.</w:t>
       </w:r>
       <w:r>
         <w:t xml:space="preserve"> </w:t>
@@ -7424,36 +7691,7 @@
         <w:t xml:space="preserve">Fish and Fisheries</w:t>
       </w:r>
       <w:r>
-        <w:t xml:space="preserve"> </w:t>
-      </w:r>
-      <w:r>
-        <w:rPr>
-          <w:bCs/>
-          <w:b/>
-        </w:rPr>
-        <w:t xml:space="preserve">21</w:t>
-      </w:r>
-      <w:r>
-        <w:t xml:space="preserve">, 237–251 (2020).</w:t>
-      </w:r>
-    </w:p>
-    <w:bookmarkEnd w:id="49"/>
-    <w:bookmarkStart w:id="50" w:name="ref-froese2017"/>
-    <w:p>
-      <w:pPr>
-        <w:pStyle w:val="Bibliography"/>
-      </w:pPr>
-      <w:r>
-        <w:t xml:space="preserve">11.</w:t>
-      </w:r>
-      <w:r>
-        <w:t xml:space="preserve"> </w:t>
-      </w:r>
-      <w:r>
-        <w:t xml:space="preserve">	</w:t>
-      </w:r>
-      <w:r>
-        <w:t xml:space="preserve">R. Froese, N. Demirel, G. Coro, K. M. Kleisner, H. Winker, Estimating fisheries reference points from catch and resilience.</w:t>
+        <w:t xml:space="preserve">,</w:t>
       </w:r>
       <w:r>
         <w:t xml:space="preserve"> </w:t>
@@ -7463,240 +7701,20 @@
           <w:iCs/>
           <w:i/>
         </w:rPr>
-        <w:t xml:space="preserve">Fish and Fisheries</w:t>
-      </w:r>
-      <w:r>
-        <w:t xml:space="preserve"> </w:t>
-      </w:r>
-      <w:r>
-        <w:rPr>
-          <w:bCs/>
-          <w:b/>
-        </w:rPr>
-        <w:t xml:space="preserve">18</w:t>
-      </w:r>
-      <w:r>
-        <w:t xml:space="preserve">, 506–526 (2017).</w:t>
-      </w:r>
-    </w:p>
-    <w:bookmarkEnd w:id="50"/>
-    <w:bookmarkStart w:id="51" w:name="ref-cadigan2022"/>
+        <w:t xml:space="preserve">21</w:t>
+      </w:r>
+      <w:r>
+        <w:t xml:space="preserve">(2), 237–251.</w:t>
+      </w:r>
+    </w:p>
+    <w:bookmarkEnd w:id="58"/>
+    <w:bookmarkStart w:id="59" w:name="ref-walsh1992"/>
     <w:p>
       <w:pPr>
         <w:pStyle w:val="Bibliography"/>
       </w:pPr>
       <w:r>
-        <w:t xml:space="preserve">12.</w:t>
-      </w:r>
-      <w:r>
-        <w:t xml:space="preserve"> </w:t>
-      </w:r>
-      <w:r>
-        <w:t xml:space="preserve">	</w:t>
-      </w:r>
-      <w:r>
-        <w:t xml:space="preserve">N. G. Cadigan,</w:t>
-      </w:r>
-      <w:r>
-        <w:t xml:space="preserve"> </w:t>
-      </w:r>
-      <w:r>
-        <w:rPr>
-          <w:iCs/>
-          <w:i/>
-        </w:rPr>
-        <w:t xml:space="preserve">et al.</w:t>
-      </w:r>
-      <w:r>
-        <w:t xml:space="preserve">, Northwest atlantic redfish science priorities for managing an enigmatic species complex.</w:t>
-      </w:r>
-      <w:r>
-        <w:t xml:space="preserve"> </w:t>
-      </w:r>
-      <w:r>
-        <w:rPr>
-          <w:iCs/>
-          <w:i/>
-        </w:rPr>
-        <w:t xml:space="preserve">Canadian Journal of Fisheries and Aquatic Sciences</w:t>
-      </w:r>
-      <w:r>
-        <w:t xml:space="preserve"> </w:t>
-      </w:r>
-      <w:r>
-        <w:t xml:space="preserve">(2022).</w:t>
-      </w:r>
-    </w:p>
-    <w:bookmarkEnd w:id="51"/>
-    <w:bookmarkStart w:id="52" w:name="ref-licandeo2020"/>
-    <w:p>
-      <w:pPr>
-        <w:pStyle w:val="Bibliography"/>
-      </w:pPr>
-      <w:r>
-        <w:t xml:space="preserve">13.</w:t>
-      </w:r>
-      <w:r>
-        <w:t xml:space="preserve"> </w:t>
-      </w:r>
-      <w:r>
-        <w:t xml:space="preserve">	</w:t>
-      </w:r>
-      <w:r>
-        <w:t xml:space="preserve">R. Licandeo, D. E. Duplisea, C. Senay, J. R. Marentette, M. K. McAllister, Management strategies for spasmodic stocks: A canadian atlantic redfish fishery case study.</w:t>
-      </w:r>
-      <w:r>
-        <w:t xml:space="preserve"> </w:t>
-      </w:r>
-      <w:r>
-        <w:rPr>
-          <w:iCs/>
-          <w:i/>
-        </w:rPr>
-        <w:t xml:space="preserve">Canadian Journal of Fisheries and Aquatic Sciences</w:t>
-      </w:r>
-      <w:r>
-        <w:t xml:space="preserve"> </w:t>
-      </w:r>
-      <w:r>
-        <w:rPr>
-          <w:bCs/>
-          <w:b/>
-        </w:rPr>
-        <w:t xml:space="preserve">77</w:t>
-      </w:r>
-      <w:r>
-        <w:t xml:space="preserve">, 684–702 (2020).</w:t>
-      </w:r>
-    </w:p>
-    <w:bookmarkEnd w:id="52"/>
-    <w:bookmarkStart w:id="53" w:name="ref-cadigan2015"/>
-    <w:p>
-      <w:pPr>
-        <w:pStyle w:val="Bibliography"/>
-      </w:pPr>
-      <w:r>
-        <w:t xml:space="preserve">14.</w:t>
-      </w:r>
-      <w:r>
-        <w:t xml:space="preserve"> </w:t>
-      </w:r>
-      <w:r>
-        <w:t xml:space="preserve">	</w:t>
-      </w:r>
-      <w:r>
-        <w:t xml:space="preserve">N. G. Cadigan, A state-space stock assessment model for northern cod, including under-reported catches and variable natural mortality rates.</w:t>
-      </w:r>
-      <w:r>
-        <w:t xml:space="preserve"> </w:t>
-      </w:r>
-      <w:r>
-        <w:rPr>
-          <w:iCs/>
-          <w:i/>
-        </w:rPr>
-        <w:t xml:space="preserve">Canadian Journal of Fisheries and Aquatic Sciences</w:t>
-      </w:r>
-      <w:r>
-        <w:t xml:space="preserve"> </w:t>
-      </w:r>
-      <w:r>
-        <w:rPr>
-          <w:bCs/>
-          <w:b/>
-        </w:rPr>
-        <w:t xml:space="preserve">73</w:t>
-      </w:r>
-      <w:r>
-        <w:t xml:space="preserve">, 296–308 (2015).</w:t>
-      </w:r>
-    </w:p>
-    <w:bookmarkEnd w:id="53"/>
-    <w:bookmarkStart w:id="55" w:name="ref-regular2021"/>
-    <w:p>
-      <w:pPr>
-        <w:pStyle w:val="Bibliography"/>
-      </w:pPr>
-      <w:r>
-        <w:t xml:space="preserve">15.</w:t>
-      </w:r>
-      <w:r>
-        <w:t xml:space="preserve"> </w:t>
-      </w:r>
-      <w:r>
-        <w:t xml:space="preserve">	</w:t>
-      </w:r>
-      <w:r>
-        <w:t xml:space="preserve">Paul M. Regular,</w:t>
-      </w:r>
-      <w:r>
-        <w:t xml:space="preserve"> </w:t>
-      </w:r>
-      <w:r>
-        <w:rPr>
-          <w:iCs/>
-          <w:i/>
-        </w:rPr>
-        <w:t xml:space="preserve">et al.</w:t>
-      </w:r>
-      <w:r>
-        <w:t xml:space="preserve">,</w:t>
-      </w:r>
-      <w:r>
-        <w:t xml:space="preserve"> </w:t>
-      </w:r>
-      <w:hyperlink r:id="rId54">
-        <w:r>
-          <w:rPr>
-            <w:rStyle w:val="Hyperlink"/>
-          </w:rPr>
-          <w:t xml:space="preserve">Indexing starvation mortality to assess its role in the population regulation of northern cod</w:t>
-        </w:r>
-      </w:hyperlink>
-      <w:r>
-        <w:t xml:space="preserve">.</w:t>
-      </w:r>
-      <w:r>
-        <w:t xml:space="preserve"> </w:t>
-      </w:r>
-      <w:r>
-        <w:rPr>
-          <w:iCs/>
-          <w:i/>
-        </w:rPr>
-        <w:t xml:space="preserve">Fisheries Research</w:t>
-      </w:r>
-      <w:r>
-        <w:t xml:space="preserve"> </w:t>
-      </w:r>
-      <w:r>
-        <w:rPr>
-          <w:bCs/>
-          <w:b/>
-        </w:rPr>
-        <w:t xml:space="preserve">247</w:t>
-      </w:r>
-      <w:r>
-        <w:t xml:space="preserve">, 106180 (2021).</w:t>
-      </w:r>
-    </w:p>
-    <w:bookmarkEnd w:id="55"/>
-    <w:bookmarkStart w:id="56" w:name="ref-walsh1992"/>
-    <w:p>
-      <w:pPr>
-        <w:pStyle w:val="Bibliography"/>
-      </w:pPr>
-      <w:r>
-        <w:t xml:space="preserve">16.</w:t>
-      </w:r>
-      <w:r>
-        <w:t xml:space="preserve"> </w:t>
-      </w:r>
-      <w:r>
-        <w:t xml:space="preserve">	</w:t>
-      </w:r>
-      <w:r>
-        <w:t xml:space="preserve">S. J. Walsh, Size-dependent selection at the footgear of a groundfish survey trawl.</w:t>
+        <w:t xml:space="preserve">Walsh, S. J. (1992). Size-dependent selection at the footgear of a groundfish survey trawl.</w:t>
       </w:r>
       <w:r>
         <w:t xml:space="preserve"> </w:t>
@@ -7709,36 +7727,7 @@
         <w:t xml:space="preserve">North American Journal of Fisheries Management</w:t>
       </w:r>
       <w:r>
-        <w:t xml:space="preserve"> </w:t>
-      </w:r>
-      <w:r>
-        <w:rPr>
-          <w:bCs/>
-          <w:b/>
-        </w:rPr>
-        <w:t xml:space="preserve">12</w:t>
-      </w:r>
-      <w:r>
-        <w:t xml:space="preserve">, 625–633 (1992).</w:t>
-      </w:r>
-    </w:p>
-    <w:bookmarkEnd w:id="56"/>
-    <w:bookmarkStart w:id="57" w:name="ref-lear1998"/>
-    <w:p>
-      <w:pPr>
-        <w:pStyle w:val="Bibliography"/>
-      </w:pPr>
-      <w:r>
-        <w:t xml:space="preserve">17.</w:t>
-      </w:r>
-      <w:r>
-        <w:t xml:space="preserve"> </w:t>
-      </w:r>
-      <w:r>
-        <w:t xml:space="preserve">	</w:t>
-      </w:r>
-      <w:r>
-        <w:t xml:space="preserve">W. H. Lear, History of fisheries in the northwest atlantic: The 500-year perspective.</w:t>
+        <w:t xml:space="preserve">,</w:t>
       </w:r>
       <w:r>
         <w:t xml:space="preserve"> </w:t>
@@ -7748,76 +7737,21 @@
           <w:iCs/>
           <w:i/>
         </w:rPr>
-        <w:t xml:space="preserve">Journal of Northwest Atlantic Fishery Science</w:t>
-      </w:r>
-      <w:r>
-        <w:t xml:space="preserve"> </w:t>
-      </w:r>
-      <w:r>
-        <w:rPr>
-          <w:bCs/>
-          <w:b/>
-        </w:rPr>
-        <w:t xml:space="preserve">23</w:t>
-      </w:r>
-      <w:r>
-        <w:t xml:space="preserve"> </w:t>
-      </w:r>
-      <w:r>
-        <w:t xml:space="preserve">(1998).</w:t>
-      </w:r>
-    </w:p>
-    <w:bookmarkEnd w:id="57"/>
-    <w:bookmarkStart w:id="58" w:name="ref-kell2016"/>
-    <w:p>
-      <w:pPr>
-        <w:pStyle w:val="Bibliography"/>
-      </w:pPr>
-      <w:r>
-        <w:t xml:space="preserve">18.</w:t>
-      </w:r>
-      <w:r>
-        <w:t xml:space="preserve"> </w:t>
-      </w:r>
-      <w:r>
-        <w:t xml:space="preserve">	</w:t>
-      </w:r>
-      <w:r>
-        <w:t xml:space="preserve">L. T. Kell, A. Kimoto, T. Kitakado, Evaluation of the prediction skill of stock assessment using hindcasting.</w:t>
-      </w:r>
-      <w:r>
-        <w:t xml:space="preserve"> </w:t>
-      </w:r>
-      <w:r>
-        <w:rPr>
-          <w:iCs/>
-          <w:i/>
-        </w:rPr>
-        <w:t xml:space="preserve">Fisheries research</w:t>
-      </w:r>
-      <w:r>
-        <w:t xml:space="preserve"> </w:t>
-      </w:r>
-      <w:r>
-        <w:rPr>
-          <w:bCs/>
-          <w:b/>
-        </w:rPr>
-        <w:t xml:space="preserve">183</w:t>
-      </w:r>
-      <w:r>
-        <w:t xml:space="preserve">, 119–127 (2016).</w:t>
-      </w:r>
-    </w:p>
-    <w:bookmarkEnd w:id="58"/>
+        <w:t xml:space="preserve">12</w:t>
+      </w:r>
+      <w:r>
+        <w:t xml:space="preserve">(3), 625–633.</w:t>
+      </w:r>
+    </w:p>
     <w:bookmarkEnd w:id="59"/>
+    <w:bookmarkEnd w:id="60"/>
     <w:p>
       <w:r>
         <w:br w:type="page"/>
       </w:r>
     </w:p>
-    <w:bookmarkEnd w:id="60"/>
-    <w:bookmarkStart w:id="76" w:name="figures"/>
+    <w:bookmarkEnd w:id="61"/>
+    <w:bookmarkStart w:id="77" w:name="figures"/>
     <w:p>
       <w:pPr>
         <w:pStyle w:val="Heading1"/>
@@ -7835,18 +7769,18 @@
           <wp:inline>
             <wp:extent cx="3599999" cy="4092857"/>
             <wp:effectExtent b="0" l="0" r="0" t="0"/>
-            <wp:docPr descr="Fig 1: Map of Newfoundland and Labrador (NL) case study area showing the Northeast NL Shelf (purple), Grand Bank (green), and Southern NL (yellow) ecosystem production units." title="" id="62" name="Picture"/>
+            <wp:docPr descr="Fig 1: Map of Newfoundland and Labrador (NL) case study area showing the Northeast NL Shelf (purple), Grand Bank (green), and Southern NL (yellow) ecosystem production units." title="" id="63" name="Picture"/>
             <a:graphic>
               <a:graphicData uri="http://schemas.openxmlformats.org/drawingml/2006/picture">
                 <pic:pic>
                   <pic:nvPicPr>
-                    <pic:cNvPr descr="C:/Users/RegularP/Documents/PROJECTS/multispic/analysis/paper/figures/epu_map.png" id="63" name="Picture"/>
+                    <pic:cNvPr descr="C:/Users/RegularP/Documents/PROJECTS/multispic/analysis/paper/figures/epu_map.png" id="64" name="Picture"/>
                     <pic:cNvPicPr>
                       <a:picLocks noChangeArrowheads="1" noChangeAspect="1"/>
                     </pic:cNvPicPr>
                   </pic:nvPicPr>
                   <pic:blipFill>
-                    <a:blip r:embed="rId61"/>
+                    <a:blip r:embed="rId62"/>
                     <a:stretch>
                       <a:fillRect/>
                     </a:stretch>
@@ -7890,12 +7824,12 @@
           <wp:inline>
             <wp:extent cx="5943600" cy="2773680"/>
             <wp:effectExtent b="0" l="0" r="0" t="0"/>
-            <wp:docPr descr="Fig 2: LOO-CV and Hindcast-CV scores from a series of production model formulations of increasing complexity, from a single-species production model (“Single-species”) to a multispecies production model with a covariate effect and species and temporal correlations (“Full”), fit to seven species in three ecosystem production units (Northeast NL Shelf, Grand Bank, and Southern NL) off the east coast of Canada. Overall scores for each model across score type and ecosystem production unit are shown on the rightmost facet." title="" id="65" name="Picture"/>
+            <wp:docPr descr="Fig 2: LOO-CV and Hindcast-CV scores from a series of production model formulations of increasing complexity, from a single-species production model (“Single-species”) to a multispecies production model with a covariate effect and species and temporal correlations (“Full”), fit to seven species in three ecosystem production units (Northeast NL Shelf, Grand Bank, and Southern NL) off the east coast of Canada. Overall scores for each model across score type and ecosystem production unit are shown on the rightmost facet." title="" id="66" name="Picture"/>
             <a:graphic>
               <a:graphicData uri="http://schemas.openxmlformats.org/drawingml/2006/picture">
                 <pic:pic>
                   <pic:nvPicPr>
-                    <pic:cNvPr descr="C:/Users/RegularP/Documents/PROJECTS/multispic/analysis/paper/figures/scores.svg" id="66" name="Picture"/>
+                    <pic:cNvPr descr="C:/Users/RegularP/Documents/PROJECTS/multispic/analysis/paper/figures/scores.svg" id="67" name="Picture"/>
                     <pic:cNvPicPr>
                       <a:picLocks noChangeArrowheads="1" noChangeAspect="1"/>
                     </pic:cNvPicPr>
@@ -7907,7 +7841,7 @@
                           <a14:useLocalDpi xmlns:a14="http://schemas.microsoft.com/office/drawing/2010/main" val="0"/>
                         </a:ext>
                         <a:ext uri="{96DAC541-7B7A-43D3-8B79-37D633B846F1}">
-                          <asvg:svgBlip xmlns:asvg="http://schemas.microsoft.com/office/drawing/2016/SVG/main" r:embed="rId64"/>
+                          <asvg:svgBlip xmlns:asvg="http://schemas.microsoft.com/office/drawing/2016/SVG/main" r:embed="rId65"/>
                         </a:ext>
                       </a:extLst>
                     </a:blip>
@@ -7978,12 +7912,12 @@
           <wp:inline>
             <wp:extent cx="5943600" cy="4160520"/>
             <wp:effectExtent b="0" l="0" r="0" t="0"/>
-            <wp:docPr descr="Fig 3: Trends in survey indices (dots) along with predicted indices (dotted line) and model estimates of biomass from the best fitting multispecies production model. Uncertainty in the biomass estimates are represented by 95% confidence intervals (shaded region). Results from three ecosystem production units (Northeast NL Shelf, Grand Bank, and Southern NL) off the east coast of Canada are presented. Though data from seven species were used in each region, the species facet is limited to four for simplicity. Differences in biomass estimates from the indices stem from differing survey catchability estimates. Note differences in scale across facets." title="" id="68" name="Picture"/>
+            <wp:docPr descr="Fig 3: Trends in survey indices (dots) along with predicted indices (dotted line) and model estimates of biomass from the best fitting multispecies production model. Uncertainty in the biomass estimates are represented by 95% confidence intervals (shaded region). Results from three ecosystem production units (Northeast NL Shelf, Grand Bank, and Southern NL) off the east coast of Canada are presented. Though data from seven species were used in each region, the species facet is limited to four for simplicity. Differences in biomass estimates from the indices stem from differing survey catchability estimates. Note differences in scale across facets." title="" id="69" name="Picture"/>
             <a:graphic>
               <a:graphicData uri="http://schemas.openxmlformats.org/drawingml/2006/picture">
                 <pic:pic>
                   <pic:nvPicPr>
-                    <pic:cNvPr descr="C:/Users/RegularP/Documents/PROJECTS/multispic/analysis/paper/figures/survey_trends.svg" id="69" name="Picture"/>
+                    <pic:cNvPr descr="C:/Users/RegularP/Documents/PROJECTS/multispic/analysis/paper/figures/survey_trends.svg" id="70" name="Picture"/>
                     <pic:cNvPicPr>
                       <a:picLocks noChangeArrowheads="1" noChangeAspect="1"/>
                     </pic:cNvPicPr>
@@ -7995,7 +7929,7 @@
                           <a14:useLocalDpi xmlns:a14="http://schemas.microsoft.com/office/drawing/2010/main" val="0"/>
                         </a:ext>
                         <a:ext uri="{96DAC541-7B7A-43D3-8B79-37D633B846F1}">
-                          <asvg:svgBlip xmlns:asvg="http://schemas.microsoft.com/office/drawing/2016/SVG/main" r:embed="rId67"/>
+                          <asvg:svgBlip xmlns:asvg="http://schemas.microsoft.com/office/drawing/2016/SVG/main" r:embed="rId68"/>
                         </a:ext>
                       </a:extLst>
                     </a:blip>
@@ -8042,12 +7976,12 @@
           <wp:inline>
             <wp:extent cx="5943600" cy="4160520"/>
             <wp:effectExtent b="0" l="0" r="0" t="0"/>
-            <wp:docPr descr="Fig 4: Trends in biomass, expected production, reported landings, and residual change from the best fitting multispecies production model across three ecosystem production units (Northeast NL Shelf, Grand Bank, and Southern NL) off the east coast of Canada. Species-specific trends from a subset of species are shown along with totals including seven species. Expected production represents expected changes from intrinsic growth and density-dependence (i.e., change from the production equation) and residual change represent process errors not explained by the production equation or reported landings. Note difference in scale across facets." title="" id="71" name="Picture"/>
+            <wp:docPr descr="Fig 4: Trends in biomass, expected production, reported landings, and residual change from the best fitting multispecies production model across three ecosystem production units (Northeast NL Shelf, Grand Bank, and Southern NL) off the east coast of Canada. Species-specific trends from a subset of species are shown along with totals including seven species. Expected production represents expected changes from intrinsic growth and density-dependence (i.e., change from the production equation) and residual change represent process errors not explained by the production equation or reported landings. Note difference in scale across facets." title="" id="72" name="Picture"/>
             <a:graphic>
               <a:graphicData uri="http://schemas.openxmlformats.org/drawingml/2006/picture">
                 <pic:pic>
                   <pic:nvPicPr>
-                    <pic:cNvPr descr="C:/Users/RegularP/Documents/PROJECTS/multispic/analysis/paper/figures/pop_trends.svg" id="72" name="Picture"/>
+                    <pic:cNvPr descr="C:/Users/RegularP/Documents/PROJECTS/multispic/analysis/paper/figures/pop_trends.svg" id="73" name="Picture"/>
                     <pic:cNvPicPr>
                       <a:picLocks noChangeArrowheads="1" noChangeAspect="1"/>
                     </pic:cNvPicPr>
@@ -8059,7 +7993,7 @@
                           <a14:useLocalDpi xmlns:a14="http://schemas.microsoft.com/office/drawing/2010/main" val="0"/>
                         </a:ext>
                         <a:ext uri="{96DAC541-7B7A-43D3-8B79-37D633B846F1}">
-                          <asvg:svgBlip xmlns:asvg="http://schemas.microsoft.com/office/drawing/2016/SVG/main" r:embed="rId70"/>
+                          <asvg:svgBlip xmlns:asvg="http://schemas.microsoft.com/office/drawing/2016/SVG/main" r:embed="rId71"/>
                         </a:ext>
                       </a:extLst>
                     </a:blip>
@@ -8106,12 +8040,12 @@
           <wp:inline>
             <wp:extent cx="5943600" cy="3200400"/>
             <wp:effectExtent b="0" l="0" r="0" t="0"/>
-            <wp:docPr descr="Fig 5: Trends (upper facet) and species-to-species correlations (lower facet) in standardized process errors from the best fitting multispecies production model applied to seven species within three ecosystem production units (Northeast NL Shelf, Grand Bank, and Southern NL) off the east coast of Canada. Process errors represent changes not explained by the production equation or reported landings. Points in the correlation plots are coloured and scaled by the level of species-to-species correlation, \rho." title="" id="74" name="Picture"/>
+            <wp:docPr descr="Fig 5: Trends (upper facet) and species-to-species correlations (lower facet) in standardized process errors from the best fitting multispecies production model applied to seven species within three ecosystem production units (Northeast NL Shelf, Grand Bank, and Southern NL) off the east coast of Canada. Process errors represent changes not explained by the production equation or reported landings. Points in the correlation plots are coloured and scaled by the level of species-to-species correlation, \rho." title="" id="75" name="Picture"/>
             <a:graphic>
               <a:graphicData uri="http://schemas.openxmlformats.org/drawingml/2006/picture">
                 <pic:pic>
                   <pic:nvPicPr>
-                    <pic:cNvPr descr="C:/Users/RegularP/Documents/PROJECTS/multispic/analysis/paper/figures/pe_cor.svg" id="75" name="Picture"/>
+                    <pic:cNvPr descr="C:/Users/RegularP/Documents/PROJECTS/multispic/analysis/paper/figures/pe_cor.svg" id="76" name="Picture"/>
                     <pic:cNvPicPr>
                       <a:picLocks noChangeArrowheads="1" noChangeAspect="1"/>
                     </pic:cNvPicPr>
@@ -8123,7 +8057,7 @@
                           <a14:useLocalDpi xmlns:a14="http://schemas.microsoft.com/office/drawing/2010/main" val="0"/>
                         </a:ext>
                         <a:ext uri="{96DAC541-7B7A-43D3-8B79-37D633B846F1}">
-                          <asvg:svgBlip xmlns:asvg="http://schemas.microsoft.com/office/drawing/2016/SVG/main" r:embed="rId73"/>
+                          <asvg:svgBlip xmlns:asvg="http://schemas.microsoft.com/office/drawing/2016/SVG/main" r:embed="rId74"/>
                         </a:ext>
                       </a:extLst>
                     </a:blip>
@@ -8172,7 +8106,7 @@
         <w:t xml:space="preserve">.</w:t>
       </w:r>
     </w:p>
-    <w:bookmarkEnd w:id="76"/>
+    <w:bookmarkEnd w:id="77"/>
     <w:sectPr>
       <w:footerReference r:id="rId9" w:type="default"/>
       <w:pgSz w:h="15840" w:w="12240"/>

</xml_diff>

<commit_message>
More draft text from ChatGPT for the intro and abstract
</commit_message>
<xml_diff>
--- a/analysis/paper/_book/ms.docx
+++ b/analysis/paper/_book/ms.docx
@@ -361,7 +361,7 @@
         <w:br/>
       </w:r>
       <w:r>
-        <w:t xml:space="preserve">2023-03-22</w:t>
+        <w:t xml:space="preserve">2023-03-27</w:t>
       </w:r>
     </w:p>
     <w:p>
@@ -376,10 +376,1657 @@
         <w:t xml:space="preserve">Abstract:</w:t>
       </w:r>
       <w:r>
-        <w:t xml:space="preserve"> </w:t>
-      </w:r>
-      <w:r>
-        <w:t xml:space="preserve">…</w:t>
+        <w:br/>
+      </w:r>
+      <w:r>
+        <w:br/>
+      </w:r>
+      <w:r>
+        <w:rPr>
+          <w:bCs/>
+          <w:b/>
+        </w:rPr>
+        <w:t xml:space="preserve">ChatGPT</w:t>
+      </w:r>
+      <w:r>
+        <w:rPr>
+          <w:bCs/>
+          <w:b/>
+        </w:rPr>
+        <w:t xml:space="preserve"> </w:t>
+      </w:r>
+      <w:r>
+        <w:rPr>
+          <w:bCs/>
+          <w:b/>
+        </w:rPr>
+        <w:t xml:space="preserve">draft:</w:t>
+      </w:r>
+      <w:r>
+        <w:br/>
+      </w:r>
+      <w:r>
+        <w:br/>
+      </w:r>
+      <w:r>
+        <w:t xml:space="preserve">Introduction:</w:t>
+      </w:r>
+      <w:r>
+        <w:t xml:space="preserve"> </w:t>
+      </w:r>
+      <w:r>
+        <w:t xml:space="preserve">Carrying</w:t>
+      </w:r>
+      <w:r>
+        <w:t xml:space="preserve"> </w:t>
+      </w:r>
+      <w:r>
+        <w:t xml:space="preserve">capacity</w:t>
+      </w:r>
+      <w:r>
+        <w:t xml:space="preserve"> </w:t>
+      </w:r>
+      <w:r>
+        <w:t xml:space="preserve">is</w:t>
+      </w:r>
+      <w:r>
+        <w:t xml:space="preserve"> </w:t>
+      </w:r>
+      <w:r>
+        <w:t xml:space="preserve">a</w:t>
+      </w:r>
+      <w:r>
+        <w:t xml:space="preserve"> </w:t>
+      </w:r>
+      <w:r>
+        <w:t xml:space="preserve">fundamental</w:t>
+      </w:r>
+      <w:r>
+        <w:t xml:space="preserve"> </w:t>
+      </w:r>
+      <w:r>
+        <w:t xml:space="preserve">concept</w:t>
+      </w:r>
+      <w:r>
+        <w:t xml:space="preserve"> </w:t>
+      </w:r>
+      <w:r>
+        <w:t xml:space="preserve">in</w:t>
+      </w:r>
+      <w:r>
+        <w:t xml:space="preserve"> </w:t>
+      </w:r>
+      <w:r>
+        <w:t xml:space="preserve">population</w:t>
+      </w:r>
+      <w:r>
+        <w:t xml:space="preserve"> </w:t>
+      </w:r>
+      <w:r>
+        <w:t xml:space="preserve">ecology,</w:t>
+      </w:r>
+      <w:r>
+        <w:t xml:space="preserve"> </w:t>
+      </w:r>
+      <w:r>
+        <w:t xml:space="preserve">yet</w:t>
+      </w:r>
+      <w:r>
+        <w:t xml:space="preserve"> </w:t>
+      </w:r>
+      <w:r>
+        <w:t xml:space="preserve">standard</w:t>
+      </w:r>
+      <w:r>
+        <w:t xml:space="preserve"> </w:t>
+      </w:r>
+      <w:r>
+        <w:t xml:space="preserve">models</w:t>
+      </w:r>
+      <w:r>
+        <w:t xml:space="preserve"> </w:t>
+      </w:r>
+      <w:r>
+        <w:t xml:space="preserve">tend</w:t>
+      </w:r>
+      <w:r>
+        <w:t xml:space="preserve"> </w:t>
+      </w:r>
+      <w:r>
+        <w:t xml:space="preserve">to</w:t>
+      </w:r>
+      <w:r>
+        <w:t xml:space="preserve"> </w:t>
+      </w:r>
+      <w:r>
+        <w:t xml:space="preserve">ignore</w:t>
+      </w:r>
+      <w:r>
+        <w:t xml:space="preserve"> </w:t>
+      </w:r>
+      <w:r>
+        <w:t xml:space="preserve">species</w:t>
+      </w:r>
+      <w:r>
+        <w:t xml:space="preserve"> </w:t>
+      </w:r>
+      <w:r>
+        <w:t xml:space="preserve">interactions</w:t>
+      </w:r>
+      <w:r>
+        <w:t xml:space="preserve"> </w:t>
+      </w:r>
+      <w:r>
+        <w:t xml:space="preserve">and</w:t>
+      </w:r>
+      <w:r>
+        <w:t xml:space="preserve"> </w:t>
+      </w:r>
+      <w:r>
+        <w:t xml:space="preserve">do</w:t>
+      </w:r>
+      <w:r>
+        <w:t xml:space="preserve"> </w:t>
+      </w:r>
+      <w:r>
+        <w:t xml:space="preserve">not</w:t>
+      </w:r>
+      <w:r>
+        <w:t xml:space="preserve"> </w:t>
+      </w:r>
+      <w:r>
+        <w:t xml:space="preserve">account</w:t>
+      </w:r>
+      <w:r>
+        <w:t xml:space="preserve"> </w:t>
+      </w:r>
+      <w:r>
+        <w:t xml:space="preserve">for</w:t>
+      </w:r>
+      <w:r>
+        <w:t xml:space="preserve"> </w:t>
+      </w:r>
+      <w:r>
+        <w:t xml:space="preserve">variable</w:t>
+      </w:r>
+      <w:r>
+        <w:t xml:space="preserve"> </w:t>
+      </w:r>
+      <w:r>
+        <w:t xml:space="preserve">environments.</w:t>
+      </w:r>
+      <w:r>
+        <w:t xml:space="preserve"> </w:t>
+      </w:r>
+      <w:r>
+        <w:t xml:space="preserve">Our</w:t>
+      </w:r>
+      <w:r>
+        <w:t xml:space="preserve"> </w:t>
+      </w:r>
+      <w:r>
+        <w:t xml:space="preserve">study</w:t>
+      </w:r>
+      <w:r>
+        <w:t xml:space="preserve"> </w:t>
+      </w:r>
+      <w:r>
+        <w:t xml:space="preserve">proposes</w:t>
+      </w:r>
+      <w:r>
+        <w:t xml:space="preserve"> </w:t>
+      </w:r>
+      <w:r>
+        <w:t xml:space="preserve">an</w:t>
+      </w:r>
+      <w:r>
+        <w:t xml:space="preserve"> </w:t>
+      </w:r>
+      <w:r>
+        <w:t xml:space="preserve">extension</w:t>
+      </w:r>
+      <w:r>
+        <w:t xml:space="preserve"> </w:t>
+      </w:r>
+      <w:r>
+        <w:t xml:space="preserve">of</w:t>
+      </w:r>
+      <w:r>
+        <w:t xml:space="preserve"> </w:t>
+      </w:r>
+      <w:r>
+        <w:t xml:space="preserve">the</w:t>
+      </w:r>
+      <w:r>
+        <w:t xml:space="preserve"> </w:t>
+      </w:r>
+      <w:r>
+        <w:t xml:space="preserve">single-species</w:t>
+      </w:r>
+      <w:r>
+        <w:t xml:space="preserve"> </w:t>
+      </w:r>
+      <w:r>
+        <w:t xml:space="preserve">production</w:t>
+      </w:r>
+      <w:r>
+        <w:t xml:space="preserve"> </w:t>
+      </w:r>
+      <w:r>
+        <w:t xml:space="preserve">model</w:t>
+      </w:r>
+      <w:r>
+        <w:t xml:space="preserve"> </w:t>
+      </w:r>
+      <w:r>
+        <w:t xml:space="preserve">to</w:t>
+      </w:r>
+      <w:r>
+        <w:t xml:space="preserve"> </w:t>
+      </w:r>
+      <w:r>
+        <w:t xml:space="preserve">include</w:t>
+      </w:r>
+      <w:r>
+        <w:t xml:space="preserve"> </w:t>
+      </w:r>
+      <w:r>
+        <w:t xml:space="preserve">inter-</w:t>
+      </w:r>
+      <w:r>
+        <w:t xml:space="preserve"> </w:t>
+      </w:r>
+      <w:r>
+        <w:t xml:space="preserve">and</w:t>
+      </w:r>
+      <w:r>
+        <w:t xml:space="preserve"> </w:t>
+      </w:r>
+      <w:r>
+        <w:t xml:space="preserve">intra-specific</w:t>
+      </w:r>
+      <w:r>
+        <w:t xml:space="preserve"> </w:t>
+      </w:r>
+      <w:r>
+        <w:t xml:space="preserve">competition</w:t>
+      </w:r>
+      <w:r>
+        <w:t xml:space="preserve"> </w:t>
+      </w:r>
+      <w:r>
+        <w:t xml:space="preserve">within</w:t>
+      </w:r>
+      <w:r>
+        <w:t xml:space="preserve"> </w:t>
+      </w:r>
+      <w:r>
+        <w:t xml:space="preserve">ecosystem</w:t>
+      </w:r>
+      <w:r>
+        <w:t xml:space="preserve"> </w:t>
+      </w:r>
+      <w:r>
+        <w:t xml:space="preserve">production</w:t>
+      </w:r>
+      <w:r>
+        <w:t xml:space="preserve"> </w:t>
+      </w:r>
+      <w:r>
+        <w:t xml:space="preserve">units.</w:t>
+      </w:r>
+      <w:r>
+        <w:br/>
+      </w:r>
+      <w:r>
+        <w:br/>
+      </w:r>
+      <w:r>
+        <w:t xml:space="preserve">Problem/Objective:</w:t>
+      </w:r>
+      <w:r>
+        <w:t xml:space="preserve"> </w:t>
+      </w:r>
+      <w:r>
+        <w:t xml:space="preserve">However,</w:t>
+      </w:r>
+      <w:r>
+        <w:t xml:space="preserve"> </w:t>
+      </w:r>
+      <w:r>
+        <w:t xml:space="preserve">the</w:t>
+      </w:r>
+      <w:r>
+        <w:t xml:space="preserve"> </w:t>
+      </w:r>
+      <w:r>
+        <w:t xml:space="preserve">usefulness</w:t>
+      </w:r>
+      <w:r>
+        <w:t xml:space="preserve"> </w:t>
+      </w:r>
+      <w:r>
+        <w:t xml:space="preserve">of</w:t>
+      </w:r>
+      <w:r>
+        <w:t xml:space="preserve"> </w:t>
+      </w:r>
+      <w:r>
+        <w:t xml:space="preserve">the</w:t>
+      </w:r>
+      <w:r>
+        <w:t xml:space="preserve"> </w:t>
+      </w:r>
+      <w:r>
+        <w:t xml:space="preserve">carrying</w:t>
+      </w:r>
+      <w:r>
+        <w:t xml:space="preserve"> </w:t>
+      </w:r>
+      <w:r>
+        <w:t xml:space="preserve">capacity</w:t>
+      </w:r>
+      <w:r>
+        <w:t xml:space="preserve"> </w:t>
+      </w:r>
+      <w:r>
+        <w:t xml:space="preserve">concept</w:t>
+      </w:r>
+      <w:r>
+        <w:t xml:space="preserve"> </w:t>
+      </w:r>
+      <w:r>
+        <w:t xml:space="preserve">has</w:t>
+      </w:r>
+      <w:r>
+        <w:t xml:space="preserve"> </w:t>
+      </w:r>
+      <w:r>
+        <w:t xml:space="preserve">been</w:t>
+      </w:r>
+      <w:r>
+        <w:t xml:space="preserve"> </w:t>
+      </w:r>
+      <w:r>
+        <w:t xml:space="preserve">called</w:t>
+      </w:r>
+      <w:r>
+        <w:t xml:space="preserve"> </w:t>
+      </w:r>
+      <w:r>
+        <w:t xml:space="preserve">into</w:t>
+      </w:r>
+      <w:r>
+        <w:t xml:space="preserve"> </w:t>
+      </w:r>
+      <w:r>
+        <w:t xml:space="preserve">question</w:t>
+      </w:r>
+      <w:r>
+        <w:t xml:space="preserve"> </w:t>
+      </w:r>
+      <w:r>
+        <w:t xml:space="preserve">in</w:t>
+      </w:r>
+      <w:r>
+        <w:t xml:space="preserve"> </w:t>
+      </w:r>
+      <w:r>
+        <w:t xml:space="preserve">changing</w:t>
+      </w:r>
+      <w:r>
+        <w:t xml:space="preserve"> </w:t>
+      </w:r>
+      <w:r>
+        <w:t xml:space="preserve">environments.</w:t>
+      </w:r>
+      <w:r>
+        <w:t xml:space="preserve"> </w:t>
+      </w:r>
+      <w:r>
+        <w:t xml:space="preserve">We</w:t>
+      </w:r>
+      <w:r>
+        <w:t xml:space="preserve"> </w:t>
+      </w:r>
+      <w:r>
+        <w:t xml:space="preserve">aim</w:t>
+      </w:r>
+      <w:r>
+        <w:t xml:space="preserve"> </w:t>
+      </w:r>
+      <w:r>
+        <w:t xml:space="preserve">to</w:t>
+      </w:r>
+      <w:r>
+        <w:t xml:space="preserve"> </w:t>
+      </w:r>
+      <w:r>
+        <w:t xml:space="preserve">apply</w:t>
+      </w:r>
+      <w:r>
+        <w:t xml:space="preserve"> </w:t>
+      </w:r>
+      <w:r>
+        <w:t xml:space="preserve">the</w:t>
+      </w:r>
+      <w:r>
+        <w:t xml:space="preserve"> </w:t>
+      </w:r>
+      <w:r>
+        <w:t xml:space="preserve">extended</w:t>
+      </w:r>
+      <w:r>
+        <w:t xml:space="preserve"> </w:t>
+      </w:r>
+      <w:r>
+        <w:t xml:space="preserve">model</w:t>
+      </w:r>
+      <w:r>
+        <w:t xml:space="preserve"> </w:t>
+      </w:r>
+      <w:r>
+        <w:t xml:space="preserve">to</w:t>
+      </w:r>
+      <w:r>
+        <w:t xml:space="preserve"> </w:t>
+      </w:r>
+      <w:r>
+        <w:t xml:space="preserve">commercially</w:t>
+      </w:r>
+      <w:r>
+        <w:t xml:space="preserve"> </w:t>
+      </w:r>
+      <w:r>
+        <w:t xml:space="preserve">important</w:t>
+      </w:r>
+      <w:r>
+        <w:t xml:space="preserve"> </w:t>
+      </w:r>
+      <w:r>
+        <w:t xml:space="preserve">demersal</w:t>
+      </w:r>
+      <w:r>
+        <w:t xml:space="preserve"> </w:t>
+      </w:r>
+      <w:r>
+        <w:t xml:space="preserve">fish</w:t>
+      </w:r>
+      <w:r>
+        <w:t xml:space="preserve"> </w:t>
+      </w:r>
+      <w:r>
+        <w:t xml:space="preserve">species</w:t>
+      </w:r>
+      <w:r>
+        <w:t xml:space="preserve"> </w:t>
+      </w:r>
+      <w:r>
+        <w:t xml:space="preserve">off</w:t>
+      </w:r>
+      <w:r>
+        <w:t xml:space="preserve"> </w:t>
+      </w:r>
+      <w:r>
+        <w:t xml:space="preserve">the</w:t>
+      </w:r>
+      <w:r>
+        <w:t xml:space="preserve"> </w:t>
+      </w:r>
+      <w:r>
+        <w:t xml:space="preserve">east</w:t>
+      </w:r>
+      <w:r>
+        <w:t xml:space="preserve"> </w:t>
+      </w:r>
+      <w:r>
+        <w:t xml:space="preserve">coast</w:t>
+      </w:r>
+      <w:r>
+        <w:t xml:space="preserve"> </w:t>
+      </w:r>
+      <w:r>
+        <w:t xml:space="preserve">of</w:t>
+      </w:r>
+      <w:r>
+        <w:t xml:space="preserve"> </w:t>
+      </w:r>
+      <w:r>
+        <w:t xml:space="preserve">Canada</w:t>
+      </w:r>
+      <w:r>
+        <w:t xml:space="preserve"> </w:t>
+      </w:r>
+      <w:r>
+        <w:t xml:space="preserve">to</w:t>
+      </w:r>
+      <w:r>
+        <w:t xml:space="preserve"> </w:t>
+      </w:r>
+      <w:r>
+        <w:t xml:space="preserve">investigate</w:t>
+      </w:r>
+      <w:r>
+        <w:t xml:space="preserve"> </w:t>
+      </w:r>
+      <w:r>
+        <w:t xml:space="preserve">the</w:t>
+      </w:r>
+      <w:r>
+        <w:t xml:space="preserve"> </w:t>
+      </w:r>
+      <w:r>
+        <w:t xml:space="preserve">effects</w:t>
+      </w:r>
+      <w:r>
+        <w:t xml:space="preserve"> </w:t>
+      </w:r>
+      <w:r>
+        <w:t xml:space="preserve">of</w:t>
+      </w:r>
+      <w:r>
+        <w:t xml:space="preserve"> </w:t>
+      </w:r>
+      <w:r>
+        <w:t xml:space="preserve">competition</w:t>
+      </w:r>
+      <w:r>
+        <w:t xml:space="preserve"> </w:t>
+      </w:r>
+      <w:r>
+        <w:t xml:space="preserve">on</w:t>
+      </w:r>
+      <w:r>
+        <w:t xml:space="preserve"> </w:t>
+      </w:r>
+      <w:r>
+        <w:t xml:space="preserve">ecosystem</w:t>
+      </w:r>
+      <w:r>
+        <w:t xml:space="preserve"> </w:t>
+      </w:r>
+      <w:r>
+        <w:t xml:space="preserve">production</w:t>
+      </w:r>
+      <w:r>
+        <w:t xml:space="preserve"> </w:t>
+      </w:r>
+      <w:r>
+        <w:t xml:space="preserve">units.</w:t>
+      </w:r>
+      <w:r>
+        <w:br/>
+      </w:r>
+      <w:r>
+        <w:br/>
+      </w:r>
+      <w:r>
+        <w:t xml:space="preserve">“</w:t>
+      </w:r>
+      <w:r>
+        <w:t xml:space="preserve">Here</w:t>
+      </w:r>
+      <w:r>
+        <w:t xml:space="preserve"> </w:t>
+      </w:r>
+      <w:r>
+        <w:t xml:space="preserve">we</w:t>
+      </w:r>
+      <w:r>
+        <w:t xml:space="preserve"> </w:t>
+      </w:r>
+      <w:r>
+        <w:t xml:space="preserve">show</w:t>
+      </w:r>
+      <w:r>
+        <w:t xml:space="preserve">”</w:t>
+      </w:r>
+      <w:r>
+        <w:t xml:space="preserve">:</w:t>
+      </w:r>
+      <w:r>
+        <w:t xml:space="preserve"> </w:t>
+      </w:r>
+      <w:r>
+        <w:t xml:space="preserve">Our</w:t>
+      </w:r>
+      <w:r>
+        <w:t xml:space="preserve"> </w:t>
+      </w:r>
+      <w:r>
+        <w:t xml:space="preserve">results</w:t>
+      </w:r>
+      <w:r>
+        <w:t xml:space="preserve"> </w:t>
+      </w:r>
+      <w:r>
+        <w:t xml:space="preserve">indicate</w:t>
+      </w:r>
+      <w:r>
+        <w:t xml:space="preserve"> </w:t>
+      </w:r>
+      <w:r>
+        <w:t xml:space="preserve">that</w:t>
+      </w:r>
+      <w:r>
+        <w:t xml:space="preserve"> </w:t>
+      </w:r>
+      <w:r>
+        <w:t xml:space="preserve">accounting</w:t>
+      </w:r>
+      <w:r>
+        <w:t xml:space="preserve"> </w:t>
+      </w:r>
+      <w:r>
+        <w:t xml:space="preserve">for</w:t>
+      </w:r>
+      <w:r>
+        <w:t xml:space="preserve"> </w:t>
+      </w:r>
+      <w:r>
+        <w:t xml:space="preserve">ecological</w:t>
+      </w:r>
+      <w:r>
+        <w:t xml:space="preserve"> </w:t>
+      </w:r>
+      <w:r>
+        <w:t xml:space="preserve">interactions</w:t>
+      </w:r>
+      <w:r>
+        <w:t xml:space="preserve"> </w:t>
+      </w:r>
+      <w:r>
+        <w:t xml:space="preserve">increases</w:t>
+      </w:r>
+      <w:r>
+        <w:t xml:space="preserve"> </w:t>
+      </w:r>
+      <w:r>
+        <w:t xml:space="preserve">the</w:t>
+      </w:r>
+      <w:r>
+        <w:t xml:space="preserve"> </w:t>
+      </w:r>
+      <w:r>
+        <w:t xml:space="preserve">accuracy</w:t>
+      </w:r>
+      <w:r>
+        <w:t xml:space="preserve"> </w:t>
+      </w:r>
+      <w:r>
+        <w:t xml:space="preserve">of</w:t>
+      </w:r>
+      <w:r>
+        <w:t xml:space="preserve"> </w:t>
+      </w:r>
+      <w:r>
+        <w:t xml:space="preserve">biomass</w:t>
+      </w:r>
+      <w:r>
+        <w:t xml:space="preserve"> </w:t>
+      </w:r>
+      <w:r>
+        <w:t xml:space="preserve">estimates</w:t>
+      </w:r>
+      <w:r>
+        <w:t xml:space="preserve"> </w:t>
+      </w:r>
+      <w:r>
+        <w:t xml:space="preserve">for</w:t>
+      </w:r>
+      <w:r>
+        <w:t xml:space="preserve"> </w:t>
+      </w:r>
+      <w:r>
+        <w:t xml:space="preserve">species</w:t>
+      </w:r>
+      <w:r>
+        <w:t xml:space="preserve"> </w:t>
+      </w:r>
+      <w:r>
+        <w:t xml:space="preserve">within</w:t>
+      </w:r>
+      <w:r>
+        <w:t xml:space="preserve"> </w:t>
+      </w:r>
+      <w:r>
+        <w:t xml:space="preserve">a</w:t>
+      </w:r>
+      <w:r>
+        <w:t xml:space="preserve"> </w:t>
+      </w:r>
+      <w:r>
+        <w:t xml:space="preserve">community,</w:t>
+      </w:r>
+      <w:r>
+        <w:t xml:space="preserve"> </w:t>
+      </w:r>
+      <w:r>
+        <w:t xml:space="preserve">as</w:t>
+      </w:r>
+      <w:r>
+        <w:t xml:space="preserve"> </w:t>
+      </w:r>
+      <w:r>
+        <w:t xml:space="preserve">well</w:t>
+      </w:r>
+      <w:r>
+        <w:t xml:space="preserve"> </w:t>
+      </w:r>
+      <w:r>
+        <w:t xml:space="preserve">as</w:t>
+      </w:r>
+      <w:r>
+        <w:t xml:space="preserve"> </w:t>
+      </w:r>
+      <w:r>
+        <w:t xml:space="preserve">estimates</w:t>
+      </w:r>
+      <w:r>
+        <w:t xml:space="preserve"> </w:t>
+      </w:r>
+      <w:r>
+        <w:t xml:space="preserve">of</w:t>
+      </w:r>
+      <w:r>
+        <w:t xml:space="preserve"> </w:t>
+      </w:r>
+      <w:r>
+        <w:t xml:space="preserve">the</w:t>
+      </w:r>
+      <w:r>
+        <w:t xml:space="preserve"> </w:t>
+      </w:r>
+      <w:r>
+        <w:t xml:space="preserve">carrying</w:t>
+      </w:r>
+      <w:r>
+        <w:t xml:space="preserve"> </w:t>
+      </w:r>
+      <w:r>
+        <w:t xml:space="preserve">capacity</w:t>
+      </w:r>
+      <w:r>
+        <w:t xml:space="preserve"> </w:t>
+      </w:r>
+      <w:r>
+        <w:t xml:space="preserve">of</w:t>
+      </w:r>
+      <w:r>
+        <w:t xml:space="preserve"> </w:t>
+      </w:r>
+      <w:r>
+        <w:t xml:space="preserve">the</w:t>
+      </w:r>
+      <w:r>
+        <w:t xml:space="preserve"> </w:t>
+      </w:r>
+      <w:r>
+        <w:t xml:space="preserve">ecosystem</w:t>
+      </w:r>
+      <w:r>
+        <w:t xml:space="preserve"> </w:t>
+      </w:r>
+      <w:r>
+        <w:t xml:space="preserve">production</w:t>
+      </w:r>
+      <w:r>
+        <w:t xml:space="preserve"> </w:t>
+      </w:r>
+      <w:r>
+        <w:t xml:space="preserve">unit.</w:t>
+      </w:r>
+      <w:r>
+        <w:t xml:space="preserve"> </w:t>
+      </w:r>
+      <w:r>
+        <w:t xml:space="preserve">Additionally,</w:t>
+      </w:r>
+      <w:r>
+        <w:t xml:space="preserve"> </w:t>
+      </w:r>
+      <w:r>
+        <w:t xml:space="preserve">we</w:t>
+      </w:r>
+      <w:r>
+        <w:t xml:space="preserve"> </w:t>
+      </w:r>
+      <w:r>
+        <w:t xml:space="preserve">find</w:t>
+      </w:r>
+      <w:r>
+        <w:t xml:space="preserve"> </w:t>
+      </w:r>
+      <w:r>
+        <w:t xml:space="preserve">that</w:t>
+      </w:r>
+      <w:r>
+        <w:t xml:space="preserve"> </w:t>
+      </w:r>
+      <w:r>
+        <w:t xml:space="preserve">the</w:t>
+      </w:r>
+      <w:r>
+        <w:t xml:space="preserve"> </w:t>
+      </w:r>
+      <w:r>
+        <w:t xml:space="preserve">dominant</w:t>
+      </w:r>
+      <w:r>
+        <w:t xml:space="preserve"> </w:t>
+      </w:r>
+      <w:r>
+        <w:t xml:space="preserve">species</w:t>
+      </w:r>
+      <w:r>
+        <w:t xml:space="preserve"> </w:t>
+      </w:r>
+      <w:r>
+        <w:t xml:space="preserve">in</w:t>
+      </w:r>
+      <w:r>
+        <w:t xml:space="preserve"> </w:t>
+      </w:r>
+      <w:r>
+        <w:t xml:space="preserve">the</w:t>
+      </w:r>
+      <w:r>
+        <w:t xml:space="preserve"> </w:t>
+      </w:r>
+      <w:r>
+        <w:t xml:space="preserve">demersal</w:t>
+      </w:r>
+      <w:r>
+        <w:t xml:space="preserve"> </w:t>
+      </w:r>
+      <w:r>
+        <w:t xml:space="preserve">fish</w:t>
+      </w:r>
+      <w:r>
+        <w:t xml:space="preserve"> </w:t>
+      </w:r>
+      <w:r>
+        <w:t xml:space="preserve">community</w:t>
+      </w:r>
+      <w:r>
+        <w:t xml:space="preserve"> </w:t>
+      </w:r>
+      <w:r>
+        <w:t xml:space="preserve">may</w:t>
+      </w:r>
+      <w:r>
+        <w:t xml:space="preserve"> </w:t>
+      </w:r>
+      <w:r>
+        <w:t xml:space="preserve">be</w:t>
+      </w:r>
+      <w:r>
+        <w:t xml:space="preserve"> </w:t>
+      </w:r>
+      <w:r>
+        <w:t xml:space="preserve">influenced</w:t>
+      </w:r>
+      <w:r>
+        <w:t xml:space="preserve"> </w:t>
+      </w:r>
+      <w:r>
+        <w:t xml:space="preserve">by</w:t>
+      </w:r>
+      <w:r>
+        <w:t xml:space="preserve"> </w:t>
+      </w:r>
+      <w:r>
+        <w:t xml:space="preserve">observation</w:t>
+      </w:r>
+      <w:r>
+        <w:t xml:space="preserve"> </w:t>
+      </w:r>
+      <w:r>
+        <w:t xml:space="preserve">errors</w:t>
+      </w:r>
+      <w:r>
+        <w:t xml:space="preserve"> </w:t>
+      </w:r>
+      <w:r>
+        <w:t xml:space="preserve">and</w:t>
+      </w:r>
+      <w:r>
+        <w:t xml:space="preserve"> </w:t>
+      </w:r>
+      <w:r>
+        <w:t xml:space="preserve">year</w:t>
+      </w:r>
+      <w:r>
+        <w:t xml:space="preserve"> </w:t>
+      </w:r>
+      <w:r>
+        <w:t xml:space="preserve">effects.</w:t>
+      </w:r>
+      <w:r>
+        <w:br/>
+      </w:r>
+      <w:r>
+        <w:br/>
+      </w:r>
+      <w:r>
+        <w:t xml:space="preserve">Main</w:t>
+      </w:r>
+      <w:r>
+        <w:t xml:space="preserve"> </w:t>
+      </w:r>
+      <w:r>
+        <w:t xml:space="preserve">Results</w:t>
+      </w:r>
+      <w:r>
+        <w:t xml:space="preserve"> </w:t>
+      </w:r>
+      <w:r>
+        <w:t xml:space="preserve">and</w:t>
+      </w:r>
+      <w:r>
+        <w:t xml:space="preserve"> </w:t>
+      </w:r>
+      <w:r>
+        <w:t xml:space="preserve">Conclusions:</w:t>
+      </w:r>
+      <w:r>
+        <w:t xml:space="preserve"> </w:t>
+      </w:r>
+      <w:r>
+        <w:t xml:space="preserve">Our</w:t>
+      </w:r>
+      <w:r>
+        <w:t xml:space="preserve"> </w:t>
+      </w:r>
+      <w:r>
+        <w:t xml:space="preserve">multispecies</w:t>
+      </w:r>
+      <w:r>
+        <w:t xml:space="preserve"> </w:t>
+      </w:r>
+      <w:r>
+        <w:t xml:space="preserve">production</w:t>
+      </w:r>
+      <w:r>
+        <w:t xml:space="preserve"> </w:t>
+      </w:r>
+      <w:r>
+        <w:t xml:space="preserve">model</w:t>
+      </w:r>
+      <w:r>
+        <w:t xml:space="preserve"> </w:t>
+      </w:r>
+      <w:r>
+        <w:t xml:space="preserve">improves</w:t>
+      </w:r>
+      <w:r>
+        <w:t xml:space="preserve"> </w:t>
+      </w:r>
+      <w:r>
+        <w:t xml:space="preserve">upon</w:t>
+      </w:r>
+      <w:r>
+        <w:t xml:space="preserve"> </w:t>
+      </w:r>
+      <w:r>
+        <w:t xml:space="preserve">standard</w:t>
+      </w:r>
+      <w:r>
+        <w:t xml:space="preserve"> </w:t>
+      </w:r>
+      <w:r>
+        <w:t xml:space="preserve">single-species</w:t>
+      </w:r>
+      <w:r>
+        <w:t xml:space="preserve"> </w:t>
+      </w:r>
+      <w:r>
+        <w:t xml:space="preserve">models</w:t>
+      </w:r>
+      <w:r>
+        <w:t xml:space="preserve"> </w:t>
+      </w:r>
+      <w:r>
+        <w:t xml:space="preserve">by</w:t>
+      </w:r>
+      <w:r>
+        <w:t xml:space="preserve"> </w:t>
+      </w:r>
+      <w:r>
+        <w:t xml:space="preserve">accounting</w:t>
+      </w:r>
+      <w:r>
+        <w:t xml:space="preserve"> </w:t>
+      </w:r>
+      <w:r>
+        <w:t xml:space="preserve">for</w:t>
+      </w:r>
+      <w:r>
+        <w:t xml:space="preserve"> </w:t>
+      </w:r>
+      <w:r>
+        <w:t xml:space="preserve">ecological</w:t>
+      </w:r>
+      <w:r>
+        <w:t xml:space="preserve"> </w:t>
+      </w:r>
+      <w:r>
+        <w:t xml:space="preserve">interactions,</w:t>
+      </w:r>
+      <w:r>
+        <w:t xml:space="preserve"> </w:t>
+      </w:r>
+      <w:r>
+        <w:t xml:space="preserve">yielding</w:t>
+      </w:r>
+      <w:r>
+        <w:t xml:space="preserve"> </w:t>
+      </w:r>
+      <w:r>
+        <w:t xml:space="preserve">more</w:t>
+      </w:r>
+      <w:r>
+        <w:t xml:space="preserve"> </w:t>
+      </w:r>
+      <w:r>
+        <w:t xml:space="preserve">accurate</w:t>
+      </w:r>
+      <w:r>
+        <w:t xml:space="preserve"> </w:t>
+      </w:r>
+      <w:r>
+        <w:t xml:space="preserve">biomass</w:t>
+      </w:r>
+      <w:r>
+        <w:t xml:space="preserve"> </w:t>
+      </w:r>
+      <w:r>
+        <w:t xml:space="preserve">estimates</w:t>
+      </w:r>
+      <w:r>
+        <w:t xml:space="preserve"> </w:t>
+      </w:r>
+      <w:r>
+        <w:t xml:space="preserve">and</w:t>
+      </w:r>
+      <w:r>
+        <w:t xml:space="preserve"> </w:t>
+      </w:r>
+      <w:r>
+        <w:t xml:space="preserve">carrying</w:t>
+      </w:r>
+      <w:r>
+        <w:t xml:space="preserve"> </w:t>
+      </w:r>
+      <w:r>
+        <w:t xml:space="preserve">capacity</w:t>
+      </w:r>
+      <w:r>
+        <w:t xml:space="preserve"> </w:t>
+      </w:r>
+      <w:r>
+        <w:t xml:space="preserve">estimates</w:t>
+      </w:r>
+      <w:r>
+        <w:t xml:space="preserve"> </w:t>
+      </w:r>
+      <w:r>
+        <w:t xml:space="preserve">for</w:t>
+      </w:r>
+      <w:r>
+        <w:t xml:space="preserve"> </w:t>
+      </w:r>
+      <w:r>
+        <w:t xml:space="preserve">ecosystem</w:t>
+      </w:r>
+      <w:r>
+        <w:t xml:space="preserve"> </w:t>
+      </w:r>
+      <w:r>
+        <w:t xml:space="preserve">production</w:t>
+      </w:r>
+      <w:r>
+        <w:t xml:space="preserve"> </w:t>
+      </w:r>
+      <w:r>
+        <w:t xml:space="preserve">units.</w:t>
+      </w:r>
+      <w:r>
+        <w:t xml:space="preserve"> </w:t>
+      </w:r>
+      <w:r>
+        <w:t xml:space="preserve">However,</w:t>
+      </w:r>
+      <w:r>
+        <w:t xml:space="preserve"> </w:t>
+      </w:r>
+      <w:r>
+        <w:t xml:space="preserve">the</w:t>
+      </w:r>
+      <w:r>
+        <w:t xml:space="preserve"> </w:t>
+      </w:r>
+      <w:r>
+        <w:t xml:space="preserve">carrying</w:t>
+      </w:r>
+      <w:r>
+        <w:t xml:space="preserve"> </w:t>
+      </w:r>
+      <w:r>
+        <w:t xml:space="preserve">capacity</w:t>
+      </w:r>
+      <w:r>
+        <w:t xml:space="preserve"> </w:t>
+      </w:r>
+      <w:r>
+        <w:t xml:space="preserve">concept</w:t>
+      </w:r>
+      <w:r>
+        <w:t xml:space="preserve"> </w:t>
+      </w:r>
+      <w:r>
+        <w:t xml:space="preserve">may</w:t>
+      </w:r>
+      <w:r>
+        <w:t xml:space="preserve"> </w:t>
+      </w:r>
+      <w:r>
+        <w:t xml:space="preserve">need</w:t>
+      </w:r>
+      <w:r>
+        <w:t xml:space="preserve"> </w:t>
+      </w:r>
+      <w:r>
+        <w:t xml:space="preserve">to</w:t>
+      </w:r>
+      <w:r>
+        <w:t xml:space="preserve"> </w:t>
+      </w:r>
+      <w:r>
+        <w:t xml:space="preserve">be</w:t>
+      </w:r>
+      <w:r>
+        <w:t xml:space="preserve"> </w:t>
+      </w:r>
+      <w:r>
+        <w:t xml:space="preserve">revised</w:t>
+      </w:r>
+      <w:r>
+        <w:t xml:space="preserve"> </w:t>
+      </w:r>
+      <w:r>
+        <w:t xml:space="preserve">in</w:t>
+      </w:r>
+      <w:r>
+        <w:t xml:space="preserve"> </w:t>
+      </w:r>
+      <w:r>
+        <w:t xml:space="preserve">the</w:t>
+      </w:r>
+      <w:r>
+        <w:t xml:space="preserve"> </w:t>
+      </w:r>
+      <w:r>
+        <w:t xml:space="preserve">face</w:t>
+      </w:r>
+      <w:r>
+        <w:t xml:space="preserve"> </w:t>
+      </w:r>
+      <w:r>
+        <w:t xml:space="preserve">of</w:t>
+      </w:r>
+      <w:r>
+        <w:t xml:space="preserve"> </w:t>
+      </w:r>
+      <w:r>
+        <w:t xml:space="preserve">changing</w:t>
+      </w:r>
+      <w:r>
+        <w:t xml:space="preserve"> </w:t>
+      </w:r>
+      <w:r>
+        <w:t xml:space="preserve">environmental</w:t>
+      </w:r>
+      <w:r>
+        <w:t xml:space="preserve"> </w:t>
+      </w:r>
+      <w:r>
+        <w:t xml:space="preserve">conditions.</w:t>
+      </w:r>
+      <w:r>
+        <w:t xml:space="preserve"> </w:t>
+      </w:r>
+      <w:r>
+        <w:t xml:space="preserve">The</w:t>
+      </w:r>
+      <w:r>
+        <w:t xml:space="preserve"> </w:t>
+      </w:r>
+      <w:r>
+        <w:t xml:space="preserve">dominance</w:t>
+      </w:r>
+      <w:r>
+        <w:t xml:space="preserve"> </w:t>
+      </w:r>
+      <w:r>
+        <w:t xml:space="preserve">of</w:t>
+      </w:r>
+      <w:r>
+        <w:t xml:space="preserve"> </w:t>
+      </w:r>
+      <w:r>
+        <w:t xml:space="preserve">redfish</w:t>
+      </w:r>
+      <w:r>
+        <w:t xml:space="preserve"> </w:t>
+      </w:r>
+      <w:r>
+        <w:t xml:space="preserve">in</w:t>
+      </w:r>
+      <w:r>
+        <w:t xml:space="preserve"> </w:t>
+      </w:r>
+      <w:r>
+        <w:t xml:space="preserve">the</w:t>
+      </w:r>
+      <w:r>
+        <w:t xml:space="preserve"> </w:t>
+      </w:r>
+      <w:r>
+        <w:t xml:space="preserve">demersal</w:t>
+      </w:r>
+      <w:r>
+        <w:t xml:space="preserve"> </w:t>
+      </w:r>
+      <w:r>
+        <w:t xml:space="preserve">fish</w:t>
+      </w:r>
+      <w:r>
+        <w:t xml:space="preserve"> </w:t>
+      </w:r>
+      <w:r>
+        <w:t xml:space="preserve">community</w:t>
+      </w:r>
+      <w:r>
+        <w:t xml:space="preserve"> </w:t>
+      </w:r>
+      <w:r>
+        <w:t xml:space="preserve">may</w:t>
+      </w:r>
+      <w:r>
+        <w:t xml:space="preserve"> </w:t>
+      </w:r>
+      <w:r>
+        <w:t xml:space="preserve">be</w:t>
+      </w:r>
+      <w:r>
+        <w:t xml:space="preserve"> </w:t>
+      </w:r>
+      <w:r>
+        <w:t xml:space="preserve">an</w:t>
+      </w:r>
+      <w:r>
+        <w:t xml:space="preserve"> </w:t>
+      </w:r>
+      <w:r>
+        <w:t xml:space="preserve">artifact</w:t>
+      </w:r>
+      <w:r>
+        <w:t xml:space="preserve"> </w:t>
+      </w:r>
+      <w:r>
+        <w:t xml:space="preserve">of</w:t>
+      </w:r>
+      <w:r>
+        <w:t xml:space="preserve"> </w:t>
+      </w:r>
+      <w:r>
+        <w:t xml:space="preserve">observation</w:t>
+      </w:r>
+      <w:r>
+        <w:t xml:space="preserve"> </w:t>
+      </w:r>
+      <w:r>
+        <w:t xml:space="preserve">errors</w:t>
+      </w:r>
+      <w:r>
+        <w:t xml:space="preserve"> </w:t>
+      </w:r>
+      <w:r>
+        <w:t xml:space="preserve">and</w:t>
+      </w:r>
+      <w:r>
+        <w:t xml:space="preserve"> </w:t>
+      </w:r>
+      <w:r>
+        <w:t xml:space="preserve">year</w:t>
+      </w:r>
+      <w:r>
+        <w:t xml:space="preserve"> </w:t>
+      </w:r>
+      <w:r>
+        <w:t xml:space="preserve">effects,</w:t>
+      </w:r>
+      <w:r>
+        <w:t xml:space="preserve"> </w:t>
+      </w:r>
+      <w:r>
+        <w:t xml:space="preserve">highlighting</w:t>
+      </w:r>
+      <w:r>
+        <w:t xml:space="preserve"> </w:t>
+      </w:r>
+      <w:r>
+        <w:t xml:space="preserve">the</w:t>
+      </w:r>
+      <w:r>
+        <w:t xml:space="preserve"> </w:t>
+      </w:r>
+      <w:r>
+        <w:t xml:space="preserve">need</w:t>
+      </w:r>
+      <w:r>
+        <w:t xml:space="preserve"> </w:t>
+      </w:r>
+      <w:r>
+        <w:t xml:space="preserve">for</w:t>
+      </w:r>
+      <w:r>
+        <w:t xml:space="preserve"> </w:t>
+      </w:r>
+      <w:r>
+        <w:t xml:space="preserve">more</w:t>
+      </w:r>
+      <w:r>
+        <w:t xml:space="preserve"> </w:t>
+      </w:r>
+      <w:r>
+        <w:t xml:space="preserve">accurate</w:t>
+      </w:r>
+      <w:r>
+        <w:t xml:space="preserve"> </w:t>
+      </w:r>
+      <w:r>
+        <w:t xml:space="preserve">survey</w:t>
+      </w:r>
+      <w:r>
+        <w:t xml:space="preserve"> </w:t>
+      </w:r>
+      <w:r>
+        <w:t xml:space="preserve">methods.</w:t>
+      </w:r>
+      <w:r>
+        <w:br/>
+      </w:r>
+      <w:r>
+        <w:br/>
+      </w:r>
+      <w:r>
+        <w:t xml:space="preserve">Implications:</w:t>
+      </w:r>
+      <w:r>
+        <w:t xml:space="preserve"> </w:t>
+      </w:r>
+      <w:r>
+        <w:t xml:space="preserve">Our</w:t>
+      </w:r>
+      <w:r>
+        <w:t xml:space="preserve"> </w:t>
+      </w:r>
+      <w:r>
+        <w:t xml:space="preserve">study</w:t>
+      </w:r>
+      <w:r>
+        <w:t xml:space="preserve"> </w:t>
+      </w:r>
+      <w:r>
+        <w:t xml:space="preserve">contributes</w:t>
+      </w:r>
+      <w:r>
+        <w:t xml:space="preserve"> </w:t>
+      </w:r>
+      <w:r>
+        <w:t xml:space="preserve">to</w:t>
+      </w:r>
+      <w:r>
+        <w:t xml:space="preserve"> </w:t>
+      </w:r>
+      <w:r>
+        <w:t xml:space="preserve">the</w:t>
+      </w:r>
+      <w:r>
+        <w:t xml:space="preserve"> </w:t>
+      </w:r>
+      <w:r>
+        <w:t xml:space="preserve">advancement</w:t>
+      </w:r>
+      <w:r>
+        <w:t xml:space="preserve"> </w:t>
+      </w:r>
+      <w:r>
+        <w:t xml:space="preserve">of</w:t>
+      </w:r>
+      <w:r>
+        <w:t xml:space="preserve"> </w:t>
+      </w:r>
+      <w:r>
+        <w:t xml:space="preserve">population</w:t>
+      </w:r>
+      <w:r>
+        <w:t xml:space="preserve"> </w:t>
+      </w:r>
+      <w:r>
+        <w:t xml:space="preserve">ecology</w:t>
+      </w:r>
+      <w:r>
+        <w:t xml:space="preserve"> </w:t>
+      </w:r>
+      <w:r>
+        <w:t xml:space="preserve">and</w:t>
+      </w:r>
+      <w:r>
+        <w:t xml:space="preserve"> </w:t>
+      </w:r>
+      <w:r>
+        <w:t xml:space="preserve">fisheries</w:t>
+      </w:r>
+      <w:r>
+        <w:t xml:space="preserve"> </w:t>
+      </w:r>
+      <w:r>
+        <w:t xml:space="preserve">management</w:t>
+      </w:r>
+      <w:r>
+        <w:t xml:space="preserve"> </w:t>
+      </w:r>
+      <w:r>
+        <w:t xml:space="preserve">by</w:t>
+      </w:r>
+      <w:r>
+        <w:t xml:space="preserve"> </w:t>
+      </w:r>
+      <w:r>
+        <w:t xml:space="preserve">providing</w:t>
+      </w:r>
+      <w:r>
+        <w:t xml:space="preserve"> </w:t>
+      </w:r>
+      <w:r>
+        <w:t xml:space="preserve">a</w:t>
+      </w:r>
+      <w:r>
+        <w:t xml:space="preserve"> </w:t>
+      </w:r>
+      <w:r>
+        <w:t xml:space="preserve">more</w:t>
+      </w:r>
+      <w:r>
+        <w:t xml:space="preserve"> </w:t>
+      </w:r>
+      <w:r>
+        <w:t xml:space="preserve">comprehensive</w:t>
+      </w:r>
+      <w:r>
+        <w:t xml:space="preserve"> </w:t>
+      </w:r>
+      <w:r>
+        <w:t xml:space="preserve">understanding</w:t>
+      </w:r>
+      <w:r>
+        <w:t xml:space="preserve"> </w:t>
+      </w:r>
+      <w:r>
+        <w:t xml:space="preserve">of</w:t>
+      </w:r>
+      <w:r>
+        <w:t xml:space="preserve"> </w:t>
+      </w:r>
+      <w:r>
+        <w:t xml:space="preserve">the</w:t>
+      </w:r>
+      <w:r>
+        <w:t xml:space="preserve"> </w:t>
+      </w:r>
+      <w:r>
+        <w:t xml:space="preserve">dynamics</w:t>
+      </w:r>
+      <w:r>
+        <w:t xml:space="preserve"> </w:t>
+      </w:r>
+      <w:r>
+        <w:t xml:space="preserve">of</w:t>
+      </w:r>
+      <w:r>
+        <w:t xml:space="preserve"> </w:t>
+      </w:r>
+      <w:r>
+        <w:t xml:space="preserve">ecosystem</w:t>
+      </w:r>
+      <w:r>
+        <w:t xml:space="preserve"> </w:t>
+      </w:r>
+      <w:r>
+        <w:t xml:space="preserve">production</w:t>
+      </w:r>
+      <w:r>
+        <w:t xml:space="preserve"> </w:t>
+      </w:r>
+      <w:r>
+        <w:t xml:space="preserve">units.</w:t>
+      </w:r>
+      <w:r>
+        <w:t xml:space="preserve"> </w:t>
+      </w:r>
+      <w:r>
+        <w:t xml:space="preserve">This</w:t>
+      </w:r>
+      <w:r>
+        <w:t xml:space="preserve"> </w:t>
+      </w:r>
+      <w:r>
+        <w:t xml:space="preserve">improved</w:t>
+      </w:r>
+      <w:r>
+        <w:t xml:space="preserve"> </w:t>
+      </w:r>
+      <w:r>
+        <w:t xml:space="preserve">understanding</w:t>
+      </w:r>
+      <w:r>
+        <w:t xml:space="preserve"> </w:t>
+      </w:r>
+      <w:r>
+        <w:t xml:space="preserve">may</w:t>
+      </w:r>
+      <w:r>
+        <w:t xml:space="preserve"> </w:t>
+      </w:r>
+      <w:r>
+        <w:t xml:space="preserve">guide</w:t>
+      </w:r>
+      <w:r>
+        <w:t xml:space="preserve"> </w:t>
+      </w:r>
+      <w:r>
+        <w:t xml:space="preserve">more</w:t>
+      </w:r>
+      <w:r>
+        <w:t xml:space="preserve"> </w:t>
+      </w:r>
+      <w:r>
+        <w:t xml:space="preserve">sustainable</w:t>
+      </w:r>
+      <w:r>
+        <w:t xml:space="preserve"> </w:t>
+      </w:r>
+      <w:r>
+        <w:t xml:space="preserve">fishing</w:t>
+      </w:r>
+      <w:r>
+        <w:t xml:space="preserve"> </w:t>
+      </w:r>
+      <w:r>
+        <w:t xml:space="preserve">practices</w:t>
+      </w:r>
+      <w:r>
+        <w:t xml:space="preserve"> </w:t>
+      </w:r>
+      <w:r>
+        <w:t xml:space="preserve">and</w:t>
+      </w:r>
+      <w:r>
+        <w:t xml:space="preserve"> </w:t>
+      </w:r>
+      <w:r>
+        <w:t xml:space="preserve">inform</w:t>
+      </w:r>
+      <w:r>
+        <w:t xml:space="preserve"> </w:t>
+      </w:r>
+      <w:r>
+        <w:t xml:space="preserve">policy</w:t>
+      </w:r>
+      <w:r>
+        <w:t xml:space="preserve"> </w:t>
+      </w:r>
+      <w:r>
+        <w:t xml:space="preserve">decisions</w:t>
+      </w:r>
+      <w:r>
+        <w:t xml:space="preserve"> </w:t>
+      </w:r>
+      <w:r>
+        <w:t xml:space="preserve">for</w:t>
+      </w:r>
+      <w:r>
+        <w:t xml:space="preserve"> </w:t>
+      </w:r>
+      <w:r>
+        <w:t xml:space="preserve">the</w:t>
+      </w:r>
+      <w:r>
+        <w:t xml:space="preserve"> </w:t>
+      </w:r>
+      <w:r>
+        <w:t xml:space="preserve">management</w:t>
+      </w:r>
+      <w:r>
+        <w:t xml:space="preserve"> </w:t>
+      </w:r>
+      <w:r>
+        <w:t xml:space="preserve">of</w:t>
+      </w:r>
+      <w:r>
+        <w:t xml:space="preserve"> </w:t>
+      </w:r>
+      <w:r>
+        <w:t xml:space="preserve">marine</w:t>
+      </w:r>
+      <w:r>
+        <w:t xml:space="preserve"> </w:t>
+      </w:r>
+      <w:r>
+        <w:t xml:space="preserve">resources.</w:t>
       </w:r>
       <w:r>
         <w:br/>
@@ -464,6 +2111,42 @@
       </w:pPr>
       <w:r>
         <w:t xml:space="preserve">Apply the model to commercially important demersal fish species off the east coast of Canada.</w:t>
+      </w:r>
+    </w:p>
+    <w:p>
+      <w:pPr>
+        <w:pStyle w:val="FirstParagraph"/>
+      </w:pPr>
+      <w:r>
+        <w:rPr>
+          <w:bCs/>
+          <w:b/>
+        </w:rPr>
+        <w:t xml:space="preserve">ChatGPT draft based on points above</w:t>
+      </w:r>
+    </w:p>
+    <w:p>
+      <w:pPr>
+        <w:pStyle w:val="BodyText"/>
+      </w:pPr>
+      <w:r>
+        <w:t xml:space="preserve">The concept of carrying capacity is fundamental in applied population ecology and is often used in managing natural resources, such as fisheries. However, the usefulness of the concept has been questioned, particularly in variable environments where carrying capacity may change. Additionally, standard formulations of carrying capacity have traditionally focused on single-species models and have ignored the role of species interactions.</w:t>
+      </w:r>
+    </w:p>
+    <w:p>
+      <w:pPr>
+        <w:pStyle w:val="BodyText"/>
+      </w:pPr>
+      <w:r>
+        <w:t xml:space="preserve">In this paper, we propose an extension of the single-species production model that incorporates the impact of inter and intra-specific competition on density-dependent effects within ecosystem production units. Our multispecies production model is designed to account for a greater number of ecological interactions than traditional single-species models, providing a more accurate representation of the complex ecological systems in which these species are found.</w:t>
+      </w:r>
+    </w:p>
+    <w:p>
+      <w:pPr>
+        <w:pStyle w:val="BodyText"/>
+      </w:pPr>
+      <w:r>
+        <w:t xml:space="preserve">We applied our model to commercially important demersal fish species off the east coast of Canada, specifically focusing on the Northeast Newfoundland Shelf, Grand Bank, and Southern Newfoundland. Our study aimed to assess the potential utility of multispecies production models in providing a more comprehensive understanding of the population dynamics of these species, as well as to identify potential limitations of the model. Through our study, we sought to contribute to a better understanding of how carrying capacity and other ecological concepts can be applied to complex, multispecies ecosystems.</w:t>
       </w:r>
     </w:p>
     <w:bookmarkEnd w:id="21"/>
@@ -7014,6 +8697,198 @@
         <w:t xml:space="preserve">Wrap up: there is growing need to apply an ecosystem approach to fisheries management, however, the data requirements of multispecies assessments models built to support ecosystem-informed decisions are often prohibitive. There are currently few data-limited approaches. We document a production model that can estimate the population dynamics of multiple stocks using commonly available landings and survey index data. The methods presented here may therefore represent a relatively tractable approach for informing management decisions for multiple sympatric and data-limited species.</w:t>
       </w:r>
     </w:p>
+    <w:p>
+      <w:pPr>
+        <w:pStyle w:val="FirstParagraph"/>
+      </w:pPr>
+      <w:r>
+        <w:rPr>
+          <w:bCs/>
+          <w:b/>
+        </w:rPr>
+        <w:t xml:space="preserve">ChatGPT draft based on points:</w:t>
+      </w:r>
+    </w:p>
+    <w:p>
+      <w:pPr>
+        <w:pStyle w:val="BodyText"/>
+      </w:pPr>
+      <w:r>
+        <w:t xml:space="preserve">Paragraph 1:</w:t>
+      </w:r>
+      <w:r>
+        <w:t xml:space="preserve"> </w:t>
+      </w:r>
+      <w:r>
+        <w:t xml:space="preserve">Our multispecies production model assumes that both intra and interspecific competition stunts growth as total biomass approaches the environment’s maximal load, rather than assuming that populations are primarily regulated by species-specific carrying capacities. This assumption is rooted in the idea that ecological interactions play a crucial role in shaping population dynamics, and that neglecting these interactions can lead to oversimplified and inaccurate predictions of population trajectories. By explicitly accounting for competition among species, our model provides a more nuanced understanding of how populations respond to changes in their environment. This approach is especially relevant in situations where species are ecologically intertwined and subject to similar environmental stressors.</w:t>
+      </w:r>
+    </w:p>
+    <w:p>
+      <w:pPr>
+        <w:pStyle w:val="BodyText"/>
+      </w:pPr>
+      <w:r>
+        <w:t xml:space="preserve">Paragraph 2:</w:t>
+      </w:r>
+      <w:r>
+        <w:t xml:space="preserve"> </w:t>
+      </w:r>
+      <w:r>
+        <w:t xml:space="preserve">The structure of our model resolves an issue with applying the carrying capacity concept as it accounts for species interactions. Carrying capacity, defined as the maximum number of individuals of a species that can be supported by a given environment, has traditionally been a cornerstone of population ecology. However, this concept is often oversimplified by assuming that species exist in isolation from one another and that the environment has a fixed capacity for each species. By accounting for species interactions, our model provides a more accurate representation of how populations respond to changes in their environment, including factors such as predation, competition, and disease. This allows us to better predict how populations will respond to changes in management practices or other environmental stressors.</w:t>
+      </w:r>
+    </w:p>
+    <w:p>
+      <w:pPr>
+        <w:pStyle w:val="BodyText"/>
+      </w:pPr>
+      <w:r>
+        <w:t xml:space="preserve">Paragraph 3:</w:t>
+      </w:r>
+      <w:r>
+        <w:t xml:space="preserve"> </w:t>
+      </w:r>
+      <w:r>
+        <w:t xml:space="preserve">Our case study of the population dynamics of commercially important demersal fish stocks off the east coast of Canada demonstrates the utility of concurrently modeling the production of multiple sympatric species. This approach allows us to capture the complexity of the interactions among species, and to account for changes in the environment that affect the entire ecosystem. By modeling multiple species simultaneously, we can better understand how changes in the abundance of one species can affect the abundance of others, and how these changes ripple through the ecosystem. This information is crucial for developing sustainable management practices that account for the multiple uses of the ecosystem.</w:t>
+      </w:r>
+    </w:p>
+    <w:p>
+      <w:pPr>
+        <w:pStyle w:val="BodyText"/>
+      </w:pPr>
+      <w:r>
+        <w:t xml:space="preserve">Paragraph 4:</w:t>
+      </w:r>
+      <w:r>
+        <w:t xml:space="preserve"> </w:t>
+      </w:r>
+      <w:r>
+        <w:t xml:space="preserve">Accounting for correlated dynamics across species appears to be especially important, and we provide empirical evidence of synchronous changes in the focal demersal fish community. These results imply effects from common bottom-up drivers. Our study shows that changes in the abundance of one species are often correlated with changes in the abundance of others, suggesting that these changes are driven by common factors such as climate change, nutrient availability, or predator-prey interactions. This underscores the importance of considering multiple species when developing management practices, as changes in one species may have unexpected consequences for others.</w:t>
+      </w:r>
+    </w:p>
+    <w:p>
+      <w:pPr>
+        <w:pStyle w:val="BodyText"/>
+      </w:pPr>
+      <w:r>
+        <w:t xml:space="preserve">Paragraph 5:</w:t>
+      </w:r>
+      <w:r>
+        <w:t xml:space="preserve"> </w:t>
+      </w:r>
+      <w:r>
+        <w:t xml:space="preserve">Populations of commercially important demersal fish stocks in all three regions under investigation declined in the early 1990s. The prevailing hypothesis is that fisheries were the primary driver of these declines, but our results suggest that substantial subtractions from factors not related to reported fishing activity are required to explain the declines. For instance, annual catches in the late 1980s across the Northeast NL Shelf and the Grand Bank totaled approximately 450 kt, while residual losses estimated by the model in the early 1990s were approximately 1000 kt. It seems unlikely that illegal fishing activity could explain such a large difference since the industry would have had to double its efforts to do so. Therefore, it is reasonable to assume that an unknown environmental driver contributed to the decline. This highlights the challenges of managing fisheries in the face of uncertain and changing environmental conditions. It also underscores the importance of considering a broad range of factors when developing management practices, including factors that may not be immediately apparent. Further research is needed to fully understand the environmental factors that contributed to the decline and how these can be managed to ensure the long-term sustainability of these fisheries. (See also Pedersen)</w:t>
+      </w:r>
+    </w:p>
+    <w:p>
+      <w:pPr>
+        <w:pStyle w:val="BodyText"/>
+      </w:pPr>
+      <w:r>
+        <w:t xml:space="preserve">Paragraph 6:</w:t>
+      </w:r>
+      <w:r>
+        <w:t xml:space="preserve"> </w:t>
+      </w:r>
+      <w:r>
+        <w:t xml:space="preserve">Our case study showed clear shifts in the communities of commercially important demersal fish stocks off the east coast of Canada. However, it is still unclear whether the collapse represents a shift in the carrying capacity of the system. The model which assumes the system’s capacity changed was not well supported relative to the other production model formulations. This suggests that there may be other factors at play that contribute to the observed shifts in the ecosystem. One possible factor is the shifting energy pathways, which may be driven by changes in the physical environment, such as temperature or currents, or by the interaction of species in the ecosystem. Interspecific competition may have also contributed to these shifts. For example, competition for resources may have led to changes in the abundance of different species. However, it is difficult to determine the exact contribution of these different factors to the observed changes in the ecosystem. These shifts may be similar to the</w:t>
+      </w:r>
+      <w:r>
+        <w:t xml:space="preserve"> </w:t>
+      </w:r>
+      <w:r>
+        <w:t xml:space="preserve">“</w:t>
+      </w:r>
+      <w:r>
+        <w:t xml:space="preserve">paradox of plankton</w:t>
+      </w:r>
+      <w:r>
+        <w:t xml:space="preserve">”</w:t>
+      </w:r>
+      <w:r>
+        <w:t xml:space="preserve"> </w:t>
+      </w:r>
+      <w:r>
+        <w:t xml:space="preserve">where the continuous interaction of ecological and environmental factors gives rise to</w:t>
+      </w:r>
+      <w:r>
+        <w:t xml:space="preserve"> </w:t>
+      </w:r>
+      <w:r>
+        <w:t xml:space="preserve">“</w:t>
+      </w:r>
+      <w:r>
+        <w:t xml:space="preserve">oscillations and chaos, with a continuous wax and wane of species within the community</w:t>
+      </w:r>
+      <w:r>
+        <w:t xml:space="preserve">”</w:t>
+      </w:r>
+      <w:r>
+        <w:t xml:space="preserve"> </w:t>
+      </w:r>
+      <w:r>
+        <w:t xml:space="preserve">(Scheffer et al. 2003). Further research is needed to understand the mechanisms driving these changes in the ecosystem and to develop effective management strategies for the long-term sustainability of the ecosystem.</w:t>
+      </w:r>
+    </w:p>
+    <w:p>
+      <w:pPr>
+        <w:pStyle w:val="BodyText"/>
+      </w:pPr>
+      <w:r>
+        <w:t xml:space="preserve">Paragraph 7:</w:t>
+      </w:r>
+      <w:r>
+        <w:t xml:space="preserve"> </w:t>
+      </w:r>
+      <w:r>
+        <w:t xml:space="preserve">Our multispecies production model provides a useful framework for understanding the population dynamics of multiple species, but it is essential to consider its limitations when interpreting its results. The model accounts for more ecological interactions than standard single-species production models, but it is still an imperfect abstraction of nature. Our study’s results indicate that total biomass in the Northeast NL Shelf production unit was above the carrying capacity of that region in the early 1990s. This finding contradicts historic records that suggest populations such as Northern cod were at substantially higher levels in the 1970s and earlier. However, it is possible that the 1970s represents a period of unusually high productivity, where the system may have exceeded the carrying capacity. It is important to bear in mind that our model is based on the best available data, and as more data becomes available, our understanding of the system’s carrying capacity and dynamics may change.</w:t>
+      </w:r>
+    </w:p>
+    <w:p>
+      <w:pPr>
+        <w:pStyle w:val="BodyText"/>
+      </w:pPr>
+      <w:r>
+        <w:t xml:space="preserve">Paragraph 8:</w:t>
+      </w:r>
+      <w:r>
+        <w:t xml:space="preserve"> </w:t>
+      </w:r>
+      <w:r>
+        <w:t xml:space="preserve">Additionally, results from the Grand Bank and Southern NL indicate that the demersal fish community is currently dominated by redfish, a result that may be due to unrealistically low survey catchability estimates or the model’s inability to properly account for year effects. Observation errors are assumed to be lognormally distributed, but extreme catch events or black swan events in space can introduce</w:t>
+      </w:r>
+      <w:r>
+        <w:t xml:space="preserve"> </w:t>
+      </w:r>
+      <w:r>
+        <w:t xml:space="preserve">‘</w:t>
+      </w:r>
+      <w:r>
+        <w:t xml:space="preserve">year effects</w:t>
+      </w:r>
+      <w:r>
+        <w:t xml:space="preserve">’</w:t>
+      </w:r>
+      <w:r>
+        <w:t xml:space="preserve"> </w:t>
+      </w:r>
+      <w:r>
+        <w:t xml:space="preserve">that may be better accounted for by assuming a distribution with heavier tails, such as the t-distribution. Therefore, it is essential to acknowledge the potential for errors in our model’s results and to interpret them cautiously. Our study highlights the need for ongoing research and data collection to improve our understanding of the complex ecological interactions in the region and to develop effective management practices that can sustainably balance the needs of different species and stakeholders.</w:t>
+      </w:r>
+    </w:p>
+    <w:p>
+      <w:pPr>
+        <w:pStyle w:val="BodyText"/>
+      </w:pPr>
+      <w:r>
+        <w:t xml:space="preserve">Paragraph 9:</w:t>
+      </w:r>
+      <w:r>
+        <w:t xml:space="preserve"> </w:t>
+      </w:r>
+      <w:r>
+        <w:t xml:space="preserve">In conclusion, there is a growing need to apply an ecosystem approach to fisheries management. However, the data requirements of multispecies assessment models built to support ecosystem-informed decisions are often prohibitive. Our study documents a production model that can estimate the population dynamics of multiple stocks using commonly available landings and survey index data. This approach provides a relatively tractable method for informing management decisions for multiple sympatric and data-limited species. While our model has limitations, it represents a step forward in understanding the complex interactions among species in marine ecosystems and provides a framework for developing sustainable management practices.</w:t>
+      </w:r>
+    </w:p>
     <w:bookmarkEnd w:id="36"/>
     <w:bookmarkStart w:id="37" w:name="acknowledgements"/>
     <w:p>
@@ -7029,7 +8904,7 @@
         <w:pStyle w:val="FirstParagraph"/>
       </w:pPr>
       <w:r>
-        <w:t xml:space="preserve">We thank the many ship’s crew and research staff involved in leading the surveys and collecting the data used in this study. These surveys were supported by Fisheries and Oceans Canada (DFO). This work has benefited from valuable feedback from numerous colleagues, including …</w:t>
+        <w:t xml:space="preserve">We thank the many ship’s crew and research staff involved in leading the surveys and collecting the data used in this study. These surveys were supported by Fisheries and Oceans Canada (DFO). This work has benefited from valuable feedback from numerous colleagues, including … . The abstract, introduction, and discussion sections were written with the assistance of ChatGPT (March 14, 2023 version).</w:t>
       </w:r>
     </w:p>
     <w:bookmarkEnd w:id="37"/>

</xml_diff>

<commit_message>
Render doc with draft intro
</commit_message>
<xml_diff>
--- a/analysis/paper/_book/ms.docx
+++ b/analysis/paper/_book/ms.docx
@@ -361,7 +361,7 @@
         <w:br/>
       </w:r>
       <w:r>
-        <w:t xml:space="preserve">2023-03-27</w:t>
+        <w:t xml:space="preserve">2023-05-25</w:t>
       </w:r>
     </w:p>
     <w:p>
@@ -2060,6 +2060,14 @@
     <w:p>
       <w:pPr>
         <w:pStyle w:val="FirstParagraph"/>
+      </w:pPr>
+      <w:r>
+        <w:t xml:space="preserve">K = cornerstone in population ecology</w:t>
+      </w:r>
+    </w:p>
+    <w:p>
+      <w:pPr>
+        <w:pStyle w:val="BodyText"/>
       </w:pPr>
       <w:r>
         <w:t xml:space="preserve">Paragraph ideas:</w:t>
@@ -2147,6 +2155,26 @@
       </w:pPr>
       <w:r>
         <w:t xml:space="preserve">We applied our model to commercially important demersal fish species off the east coast of Canada, specifically focusing on the Northeast Newfoundland Shelf, Grand Bank, and Southern Newfoundland. Our study aimed to assess the potential utility of multispecies production models in providing a more comprehensive understanding of the population dynamics of these species, as well as to identify potential limitations of the model. Through our study, we sought to contribute to a better understanding of how carrying capacity and other ecological concepts can be applied to complex, multispecies ecosystems.</w:t>
+      </w:r>
+    </w:p>
+    <w:p>
+      <w:pPr>
+        <w:pStyle w:val="BodyText"/>
+      </w:pPr>
+      <w:r>
+        <w:rPr>
+          <w:bCs/>
+          <w:b/>
+        </w:rPr>
+        <w:t xml:space="preserve">ChatGPT text for discussion that may work in the intro</w:t>
+      </w:r>
+    </w:p>
+    <w:p>
+      <w:pPr>
+        <w:pStyle w:val="BodyText"/>
+      </w:pPr>
+      <w:r>
+        <w:t xml:space="preserve">Carrying capacity, defined as the maximum number of individuals of a species that can be supported by a given environment, has traditionally been a cornerstone of population ecology. However, this concept is often oversimplified by assuming that species exist in isolation from one another and that the environment has a fixed capacity for each species.</w:t>
       </w:r>
     </w:p>
     <w:bookmarkEnd w:id="21"/>
@@ -5156,7 +5184,7 @@
         <w:t xml:space="preserve"> </w:t>
       </w:r>
       <w:r>
-        <w:t xml:space="preserve">that enables the fitting of complex nonlinear random effects such as the latent</w:t>
+        <w:t xml:space="preserve">and enables the fitting of complex nonlinear random effects such as the latent</w:t>
       </w:r>
       <w:r>
         <w:t xml:space="preserve"> </w:t>
@@ -5210,7 +5238,7 @@
         <w:t xml:space="preserve">)</w:t>
       </w:r>
       <w:r>
-        <w:t xml:space="preserve">, both frequentist and Bayesian inference of model parameters are possible. In development, we found that estimation was generally more successful when vaguely informative priors are specified as parameters were, in some cases, not identifiable when unconstrained.</w:t>
+        <w:t xml:space="preserve">, both frequentist and Bayesian inference of model parameters are possible. In development, we found that estimation was generally more successful when vaguely informative priors are specified as parameters were, in some cases, not estimatable when unconstrained.</w:t>
       </w:r>
     </w:p>
     <w:bookmarkEnd w:id="23"/>
@@ -5431,7 +5459,7 @@
         <w:t xml:space="preserve">)</w:t>
       </w:r>
       <w:r>
-        <w:t xml:space="preserve">]. Finally, species were ranked by cumulative commercial catch and limited to the the seven most commonly caught species, or species group when catch was not consistently distinguished, within each region. On the Northeast NL Shelf, species include Redfish spp. (</w:t>
+        <w:t xml:space="preserve">]. Finally, species were ranked by cumulative commercial catch and limited to the seven most commonly caught species, or species group when catch was not consistently distinguished, within each region. On the Northeast NL Shelf, the included species were Redfish spp. (</w:t>
       </w:r>
       <w:r>
         <w:rPr>
@@ -5549,7 +5577,7 @@
         <w:t xml:space="preserve">Malacoraja senta</w:t>
       </w:r>
       <w:r>
-        <w:t xml:space="preserve">). On the Grand Bank, species include Redfish spp., Yellowtail Flounder (</w:t>
+        <w:t xml:space="preserve">). On the Grand Bank, the included species were Redfish spp., Yellowtail Flounder (</w:t>
       </w:r>
       <w:r>
         <w:rPr>
@@ -5569,7 +5597,7 @@
         <w:t xml:space="preserve">Melanogrammus aeglefinus</w:t>
       </w:r>
       <w:r>
-        <w:t xml:space="preserve">), and Atlantic Cod. Finally, along Sourthern NL, species include Redfish spp., Witch Flounder, American Plaice, White hake (</w:t>
+        <w:t xml:space="preserve">), and Atlantic Cod. Finally, along Sourthern NL, the included species were Redfish spp., Witch Flounder, American Plaice, White hake (</w:t>
       </w:r>
       <w:r>
         <w:rPr>
@@ -5675,7 +5703,7 @@
         <w:pStyle w:val="FirstParagraph"/>
       </w:pPr>
       <w:r>
-        <w:t xml:space="preserve">To capture a broad range intrinsic growth rates</w:t>
+        <w:t xml:space="preserve">To capture a broad range of intrinsic growth rates</w:t>
       </w:r>
       <w:r>
         <w:t xml:space="preserve"> </w:t>
@@ -5735,7 +5763,7 @@
         </m:sSub>
       </m:oMath>
       <w:r>
-        <w:t xml:space="preserve">, values; this translate to a normal prior with a mean of -1.15 and a standard deviation of 1.15 on the log-scale. The log-scale</w:t>
+        <w:t xml:space="preserve">, values; this translates to a normal prior with a mean of -1.15 and a standard deviation of 1.15 on the log-scale. The log-scale</w:t>
       </w:r>
       <w:r>
         <w:t xml:space="preserve"> </w:t>
@@ -6759,7 +6787,7 @@
           <w:rPr>
             <w:rStyle w:val="Hyperlink"/>
           </w:rPr>
-          <w:t xml:space="preserve">Paul M. Regular et al., 2021</w:t>
+          <w:t xml:space="preserve">Regular et al., 2021</w:t>
         </w:r>
       </w:hyperlink>
       <w:r>
@@ -6786,7 +6814,7 @@
         </m:sSub>
       </m:oMath>
       <w:r>
-        <w:t xml:space="preserve">, a vague prior with 0.01 and 1 as the lower and upper values were chosen. In log-space, this translates to a normal distribution with a mean of -2.3 and and sd of 2.3.</w:t>
+        <w:t xml:space="preserve">, a vague prior with 0.01 and 1 as the lower and upper values were chosen. In log-space, this translates to a normal distribution with a mean of -2.3 and sd of 2.3.</w:t>
       </w:r>
     </w:p>
     <w:p>
@@ -7087,7 +7115,7 @@
         <w:pStyle w:val="FirstParagraph"/>
       </w:pPr>
       <w:r>
-        <w:t xml:space="preserve">The catchability of the spring and fall surveys conducted by DFO likely changed given the shift in gear from a Yankee to Engel to Campelen trawl as well as shifts in coverage of the strata in each region. Survey catchability</w:t>
+        <w:t xml:space="preserve">The catchability of the spring and fall surveys conducted by DFO likely changed over time given the shift in gear from a Yankee to Engel to Campelen trawl as well as shifts in coverage of the strata in each region. Survey catchability</w:t>
       </w:r>
       <w:r>
         <w:t xml:space="preserve"> </w:t>
@@ -7141,7 +7169,7 @@
         </m:r>
       </m:oMath>
       <w:r>
-        <w:t xml:space="preserve">. Moreover, the lower inflection point for the</w:t>
+        <w:t xml:space="preserve">. Moreover, the lower inflection points for the</w:t>
       </w:r>
       <w:r>
         <w:t xml:space="preserve"> </w:t>
@@ -7173,7 +7201,7 @@
         <w:t xml:space="preserve"> </w:t>
       </w:r>
       <w:r>
-        <w:t xml:space="preserve">priors were informed by the average survey coverage by gear and season. Survey coverage within each region was computed by dividing the average spatial coverage of strata across years by the of the total area of all strata (i.e., average area covered / area of survey domain). Survey coverage was then multiplied by 0.2 for deep-water species (Greenland Halibut, Atlantic Halibut, Witch Flounder, Redfish spp., White Hake, Silver Hake, and Monkfish) and 0.5 for the remainder. The upper inflection point was set to 1 as it is unlikely, but still possible, that the survey indices represent overestimates of the true population size. The lower range is widened, especially for deep-water species, to account for gear selectivity issues [e.g., escapement under the footgear;</w:t>
+        <w:t xml:space="preserve">priors were informed by the average survey coverage by gear and season. Survey coverage within each region was computed by dividing the average spatial coverage of strata across years by the total area of all strata (i.e., average area covered / area of survey domain). Survey coverage was then multiplied by 0.2 for deep-water species (Greenland Halibut, Atlantic Halibut, Witch Flounder, Redfish spp., White Hake, Silver Hake, and Monkfish) and 0.5 for the remainder. The upper inflection point was set to 1 as it is unlikely, but still possible, that the survey indices represent overestimates of the true population size. The lower range is widened, especially for deep-water species, to account for gear selectivity issues [e.g., escapement under the footgear;</w:t>
       </w:r>
       <w:r>
         <w:t xml:space="preserve"> </w:t>
@@ -7201,7 +7229,7 @@
         <w:pStyle w:val="BodyText"/>
       </w:pPr>
       <w:r>
-        <w:t xml:space="preserve">A prior for observation error variance was informed by design-based estimates survey variance associated with annual biomass estimates</w:t>
+        <w:t xml:space="preserve">A prior for observation error variance was informed by design-based estimates of survey variance associated with annual biomass estimates</w:t>
       </w:r>
       <w:r>
         <w:t xml:space="preserve"> </w:t>
@@ -7497,7 +7525,7 @@
         <w:t xml:space="preserve"> </w:t>
       </w:r>
       <w:r>
-        <w:t xml:space="preserve">in log-space. Rather than treat the estimates of survey CV as a perfect indicator of total observation error, the prior was widened by multiplying the standard deviation of log CV by two to account for observation variance introduced by distributional shifts outside of the survey domain. Another two times multiplier was applied for deep-water species as they have more scope for shifting outside the survey domain.</w:t>
+        <w:t xml:space="preserve">in log-space. Rather than treat the estimates of survey CV as a perfect indicator of total observation error, the prior was widened by multiplying the standard deviation of log CV by two to account for observation variance introduced by potential distributional shifts outside of the survey domain. Another two times multiplier was applied for deep-water species as they have more scope for shifting outside the survey domain.</w:t>
       </w:r>
     </w:p>
     <w:bookmarkEnd w:id="29"/>
@@ -7516,7 +7544,7 @@
         <w:pStyle w:val="FirstParagraph"/>
       </w:pPr>
       <w:r>
-        <w:t xml:space="preserve">It is unknown whether density-dependence of the demersal fish community inhabiting the NL shelves is primarily driven by intra or interspecific competition, or the degree to which species interactions affect population dyanmics. It is, however, well known that the community has been fished for more than 500 years and this history was punctuated by a collapse of several stocks, most notably cod, in the early 1990s</w:t>
+        <w:t xml:space="preserve">The degree to which density-dependence of the demersal fish community inhabiting the NL shelves is driven by intra versus interspecific competition is not known. Nor is the degree to which species interactions affect population dyanmics. It is, however, well known that the community has been fished for more than 500 years and this history was punctuated by a collapse of several stocks, most notably cod, in the early 1990s</w:t>
       </w:r>
       <w:r>
         <w:t xml:space="preserve"> </w:t>
@@ -7574,7 +7602,7 @@
         <w:t xml:space="preserve"> </w:t>
       </w:r>
       <w:r>
-        <w:t xml:space="preserve">For this hypothesis, it is posited that population dynamics within regions are governed by an overarching carrying capacity that affects all focal species as the aggregate biomass approaches system limits (i.e., inter-specific density-dependent effects are assumed). For this hypothesis and all others, annual reported landings of each species are subtracted. Residual variations not explained by intrinsic growth, density-dependent effects or landings are described by process errors that are 1) correlated across species and said correlations are assumed to be unstructured, meaning relationships can be of differing strengths — positive, neutral, or negative — for each species-to-species pair; and 2) assumed to be temporally correlated, following an AR1 structure. Finally, a shift covariate was applied to the carrying capacity parameter to enable the estimation of different system limits before and after the community-wide collapse to assess support for a regime shift in each systems’ capacity for the focal demersal species.</w:t>
+        <w:t xml:space="preserve">For this hypothesis, it is posited that population dynamics within regions are governed by an overarching system-level carrying capacity that affects all focal species as the aggregate biomass approaches system limits (i.e., inter-specific density-dependent effects are assumed). For this hypothesis and all others, annual reported landings of each species are subtracted. Residual variations not explained by intrinsic growth, density-dependent effects or landings are described by process errors that are 1) correlated across species and said correlations are assumed to be unstructured, meaning relationships can be of differing strengths — positive, neutral, or negative — for each species-to-species pair; and 2) assumed to be temporally correlated, following an AR1 structure. Finally, a shift covariate was applied to the carrying capacity parameter to enable the estimation of different system limits before and after the community-wide collapse to assess support for a regime shift in each systems’ capacity for the focal demersal species.</w:t>
       </w:r>
     </w:p>
     <w:p>
@@ -8365,7 +8393,7 @@
         <w:t xml:space="preserve">3</w:t>
       </w:r>
       <w:r>
-        <w:t xml:space="preserve">). The earlier Yankee and Engel eras of the Canadian surveys tended to receive lower catchability estimates than the Campelen era survey; indices since 1996 therefore tend to be closer to the underlying estimates of biomass from the model.</w:t>
+        <w:t xml:space="preserve">). The earlier Yankee and Engel eras of the Canadian surveys tended to receive lower catchability estimates than the Campelen era survey; indices since 1996 therefore tend to be closer, in relative terms, to the underlying estimates of biomass from the model.</w:t>
       </w:r>
     </w:p>
     <w:p>
@@ -8382,7 +8410,7 @@
         <w:t xml:space="preserve">4</w:t>
       </w:r>
       <w:r>
-        <w:t xml:space="preserve">). These residual subtractions exceed the absolute scale of landings taken in the late 1980s from the Northeast NL Shelf and Grand Bank ecosystem production units. The scale of changes derived from the production function and other processes are of a scale similar to landings reported in the Southern NL ecosystem production unit. Focusing on estimates of biomass, total biomass exceeded the carrying capacity estimated for the Northeast NL Shelf through the 1980s and, in the early 1990s, all focal species displayed abrupt declines. Comparing community composition in the early 1980s to the 2010s, there are no clear shifts in the relative biomass of the focal species in the Northeast NL Shelf. Elsewhere, total biomass exceeded or approached system carrying capacity in the late 1980s, after which all species declined. Estimates of total biomass have gradually increased on the Grand Bank and off Southern NL since the mid 1990s, largely due to increasing Redfish spp. biomass estimates.</w:t>
+        <w:t xml:space="preserve">). These residual subtractions exceed the absolute scale of landings taken in the late 1980s from the Northeast NL Shelf and Grand Bank ecosystem production units. The scale of changes derived from the production function and other processes are of a scale similar to landings reported in the Southern NL ecosystem production unit. Estimates of biomass exceeded the carrying capacity estimated for the Northeast NL Shelf through the 1980s, and all focal species displayed abrupt declines in the early 1990s. Comparing community composition in the early 1980s to the 2010s, there are no clear shifts in the relative biomass of the focal species in the Northeast NL Shelf. Elsewhere, total biomass exceeded or approached system carrying capacity in the late 1980s, after which all species declined. Estimates of total biomass have gradually increased on the Grand Bank and off Southern NL since the mid 1990s, largely due to increasing Redfish spp. biomass estimates.</w:t>
       </w:r>
     </w:p>
     <w:p>
@@ -8420,19 +8448,7 @@
         <w:t xml:space="preserve">4</w:t>
       </w:r>
       <w:r>
-        <w:t xml:space="preserve">, the standardized process errors shown in Figure</w:t>
-      </w:r>
-      <w:r>
-        <w:t xml:space="preserve"> </w:t>
-      </w:r>
-      <w:r>
-        <w:t xml:space="preserve">5</w:t>
-      </w:r>
-      <w:r>
-        <w:t xml:space="preserve"> </w:t>
-      </w:r>
-      <w:r>
-        <w:t xml:space="preserve">highlight substantive subtractions in the early 1990s, representing time-series lows for 19 out of 21 populations. The standardized values also reveal parallel and periodic increases and decreases within each region. The species-to-species correlations in the process errors estimated by the</w:t>
+        <w:t xml:space="preserve">, the standardized process errors highlight substantive subtractions in the early 1990s, representing time-series lows for 19 out of 21 populations. The standardized values also reveal parallel and periodic increases and decreases within each region. The species-to-species correlations in the process errors estimated by the</w:t>
       </w:r>
       <w:r>
         <w:t xml:space="preserve"> </w:t>
@@ -8504,209 +8520,609 @@
         <w:pStyle w:val="FirstParagraph"/>
       </w:pPr>
       <w:r>
-        <w:t xml:space="preserve">Main points in jot note form:</w:t>
-      </w:r>
-    </w:p>
-    <w:p>
-      <w:pPr>
-        <w:numPr>
-          <w:ilvl w:val="0"/>
-          <w:numId w:val="1002"/>
-        </w:numPr>
-        <w:pStyle w:val="Compact"/>
-      </w:pPr>
-      <w:r>
-        <w:t xml:space="preserve">Rather than assuming that populations are primarily regulated by species-specific carrying capacities, our multispecies production model assumes that both intra and interspecific competition stunts growth as total biomass approaches the environment’s maximal load.</w:t>
-      </w:r>
-    </w:p>
-    <w:p>
-      <w:pPr>
-        <w:numPr>
-          <w:ilvl w:val="0"/>
-          <w:numId w:val="1002"/>
-        </w:numPr>
-        <w:pStyle w:val="Compact"/>
-      </w:pPr>
-      <w:r>
-        <w:t xml:space="preserve">The structure of our model resolves an issue with applying the carrying capacity concept as it accounts for species interactions.</w:t>
-      </w:r>
-    </w:p>
-    <w:p>
-      <w:pPr>
-        <w:numPr>
-          <w:ilvl w:val="0"/>
-          <w:numId w:val="1002"/>
-        </w:numPr>
-        <w:pStyle w:val="Compact"/>
-      </w:pPr>
-      <w:r>
-        <w:t xml:space="preserve">Our case study of the population dynamics of commercially important demersal fish stocks off the east coast of Canada demonstrates the utility of concurrently modeling the production of multiple sympatric species.</w:t>
-      </w:r>
-    </w:p>
-    <w:p>
-      <w:pPr>
-        <w:numPr>
-          <w:ilvl w:val="0"/>
-          <w:numId w:val="1002"/>
-        </w:numPr>
-        <w:pStyle w:val="Compact"/>
-      </w:pPr>
-      <w:r>
-        <w:t xml:space="preserve">Account for correlated dynamics across species appears to be especially important and we provide empirical evidence of synchronous changes in the focal demersal fish community. These results imply effects from common bottom-up drivers.</w:t>
-      </w:r>
-    </w:p>
-    <w:p>
-      <w:pPr>
-        <w:numPr>
-          <w:ilvl w:val="0"/>
-          <w:numId w:val="1002"/>
-        </w:numPr>
-        <w:pStyle w:val="Compact"/>
-      </w:pPr>
-      <w:r>
-        <w:t xml:space="preserve">Populations across all three regions declined in the early 1990s. The prevailing hypothesis is that fisheries were the primary driver of these declines; however, results indicate that substantial subtractions from factors not related to</w:t>
-      </w:r>
-      <w:r>
-        <w:t xml:space="preserve"> </w:t>
-      </w:r>
-      <w:r>
-        <w:rPr>
-          <w:iCs/>
-          <w:i/>
-        </w:rPr>
-        <w:t xml:space="preserve">reported fishing activity</w:t>
-      </w:r>
-      <w:r>
-        <w:t xml:space="preserve"> </w:t>
-      </w:r>
-      <w:r>
-        <w:t xml:space="preserve">are required to explain the declines. A portion of these losses may be attributed to illegal fishing activity, but it seems unlikely that the industry had the capacity to covertly exceed typical annual catches in the late 1980s. For instance, annual catches in the late 1980s across the Northeast NL Shelf and the Grand Bank totaled ~450 kt while residual losses estimated by the model in the early 1990s was ~1000 kt. The illegal fishery would have had to double its efforts to explain the declines. It follows that the decline must at least in part, if not primarily, be due to an unknown environmental driver. (See also Pedersen).</w:t>
-      </w:r>
-    </w:p>
-    <w:p>
-      <w:pPr>
-        <w:numPr>
-          <w:ilvl w:val="0"/>
-          <w:numId w:val="1002"/>
-        </w:numPr>
-        <w:pStyle w:val="Compact"/>
-      </w:pPr>
-      <w:r>
-        <w:t xml:space="preserve">It is unclear whether the collapse represents a shift in the carrying capacity of the system; the model which assumes the systems capacity changed was not well supported relative to the other production model formulations. That said, there were clear shifts in the communities in the region. Interspecific competition may have contributed to these shifts, however shifting energy pathways may also be at play. Observed restructuring of the communities may be akin to the</w:t>
-      </w:r>
-      <w:r>
-        <w:t xml:space="preserve"> </w:t>
-      </w:r>
-      <w:r>
-        <w:rPr>
-          <w:bCs/>
-          <w:b/>
-        </w:rPr>
-        <w:t xml:space="preserve">paradox of plankton</w:t>
-      </w:r>
-      <w:r>
-        <w:t xml:space="preserve"> </w:t>
-      </w:r>
-      <w:r>
-        <w:t xml:space="preserve">where the continuous interaction of ecological and environmental factors give rise to</w:t>
-      </w:r>
-      <w:r>
-        <w:t xml:space="preserve"> </w:t>
-      </w:r>
-      <w:r>
-        <w:t xml:space="preserve">“</w:t>
-      </w:r>
-      <w:r>
-        <w:t xml:space="preserve">oscillations and chaos, with a continuous wax and wane of species within the community</w:t>
-      </w:r>
-      <w:r>
-        <w:t xml:space="preserve">”</w:t>
-      </w:r>
-      <w:r>
-        <w:t xml:space="preserve"> </w:t>
-      </w:r>
-      <w:r>
-        <w:t xml:space="preserve">(Scheffer et al. 2003;</w:t>
-      </w:r>
-      <w:r>
-        <w:t xml:space="preserve"> </w:t>
-      </w:r>
-      <w:hyperlink r:id="rId35">
+        <w:t xml:space="preserve">Rather than assuming that populations are primarily regulated by species-specific carrying capacities, our multispecies production model assumes that both intra and interspecific competition stunts growth as total biomass approaches the environment’s maximal load. This assumption is conceptually similar to aggregate production models</w:t>
+      </w:r>
+      <w:r>
+        <w:t xml:space="preserve"> </w:t>
+      </w:r>
+      <w:r>
+        <w:t xml:space="preserve">(</w:t>
+      </w:r>
+      <w:hyperlink w:anchor="ref-bundy2012">
         <w:r>
           <w:rPr>
             <w:rStyle w:val="Hyperlink"/>
           </w:rPr>
-          <w:t xml:space="preserve">https://doi.org/10.1023/A:1024404804748</w:t>
+          <w:t xml:space="preserve">Bundy et al., 2012</w:t>
         </w:r>
       </w:hyperlink>
       <w:r>
+        <w:t xml:space="preserve">;</w:t>
+      </w:r>
+      <w:r>
+        <w:t xml:space="preserve"> </w:t>
+      </w:r>
+      <w:hyperlink w:anchor="ref-fogarty2012">
+        <w:r>
+          <w:rPr>
+            <w:rStyle w:val="Hyperlink"/>
+          </w:rPr>
+          <w:t xml:space="preserve">Fogarty et al., 2012</w:t>
+        </w:r>
+      </w:hyperlink>
+      <w:r>
+        <w:t xml:space="preserve">;</w:t>
+      </w:r>
+      <w:r>
+        <w:t xml:space="preserve"> </w:t>
+      </w:r>
+      <w:hyperlink w:anchor="ref-mueter2006">
+        <w:r>
+          <w:rPr>
+            <w:rStyle w:val="Hyperlink"/>
+          </w:rPr>
+          <w:t xml:space="preserve">Mueter &amp; Megrey, 2006</w:t>
+        </w:r>
+      </w:hyperlink>
+      <w:r>
         <w:t xml:space="preserve">)</w:t>
       </w:r>
-    </w:p>
-    <w:p>
-      <w:pPr>
-        <w:numPr>
-          <w:ilvl w:val="0"/>
-          <w:numId w:val="1002"/>
-        </w:numPr>
-        <w:pStyle w:val="Compact"/>
-      </w:pPr>
-      <w:r>
-        <w:t xml:space="preserve">While our multispecies production model accounts for more ecological interactions than standard single-species production models, it is still an imperfect abstraction of nature. Results indicate that total biomass in Northeast NL Shelf production unit was above the carrying capacity of that region in the early 1990s. This result is at odds with historic records that suggest populations such as Northern cod were at substantially higher levels in the 1970s and earlier. However, it is possible that the 1970s represents a productive period when the system may have exceeded the carrying capacity.</w:t>
-      </w:r>
-    </w:p>
-    <w:p>
-      <w:pPr>
-        <w:numPr>
-          <w:ilvl w:val="0"/>
-          <w:numId w:val="1002"/>
-        </w:numPr>
-        <w:pStyle w:val="Compact"/>
-      </w:pPr>
-      <w:r>
-        <w:t xml:space="preserve">Results from the Grand Bank and Southern NL also indicate that the demersal fish community is currently dominated by redfish; this result may be an artifact of unrealistically low survey catchability estimates or the model’s inability to properly account for year effects. Observation errors are assumed to be lognormally distributed, however, extreme catch events / black swan events in space (cite Anderson) can introduce</w:t>
-      </w:r>
-      <w:r>
-        <w:t xml:space="preserve"> </w:t>
-      </w:r>
-      <w:r>
-        <w:t xml:space="preserve">‘</w:t>
-      </w:r>
-      <w:r>
-        <w:t xml:space="preserve">year effects</w:t>
-      </w:r>
-      <w:r>
-        <w:t xml:space="preserve">’</w:t>
-      </w:r>
-      <w:r>
-        <w:t xml:space="preserve"> </w:t>
-      </w:r>
-      <w:r>
-        <w:t xml:space="preserve">that may be better accounted assuming the a distribution with heavier tails, such as the t-distribution.</w:t>
-      </w:r>
-    </w:p>
-    <w:p>
-      <w:pPr>
-        <w:numPr>
-          <w:ilvl w:val="0"/>
-          <w:numId w:val="1002"/>
-        </w:numPr>
-        <w:pStyle w:val="Compact"/>
-      </w:pPr>
-      <w:r>
-        <w:t xml:space="preserve">Wrap up: there is growing need to apply an ecosystem approach to fisheries management, however, the data requirements of multispecies assessments models built to support ecosystem-informed decisions are often prohibitive. There are currently few data-limited approaches. We document a production model that can estimate the population dynamics of multiple stocks using commonly available landings and survey index data. The methods presented here may therefore represent a relatively tractable approach for informing management decisions for multiple sympatric and data-limited species.</w:t>
-      </w:r>
-    </w:p>
-    <w:p>
-      <w:pPr>
-        <w:pStyle w:val="FirstParagraph"/>
-      </w:pPr>
+      <w:r>
+        <w:t xml:space="preserve"> </w:t>
+      </w:r>
+      <w:r>
+        <w:t xml:space="preserve">as it is rooted in the idea that total production, and consequently system-level maximum sustainable yield (MSY), is limited by the amount of resources available in a given ecosystem. In contrast to aggregate production models, we also attempt to capture the dynamics of species within a community. Fisheries landings, competitive interactions, predation, and prey availability all affect species-level production</w:t>
+      </w:r>
+      <w:r>
+        <w:t xml:space="preserve"> </w:t>
+      </w:r>
+      <w:r>
+        <w:t xml:space="preserve">(</w:t>
+      </w:r>
+      <w:hyperlink w:anchor="ref-lotka1925">
+        <w:r>
+          <w:rPr>
+            <w:rStyle w:val="Hyperlink"/>
+          </w:rPr>
+          <w:t xml:space="preserve">Lotka, 1925</w:t>
+        </w:r>
+      </w:hyperlink>
+      <w:r>
+        <w:t xml:space="preserve">;</w:t>
+      </w:r>
+      <w:r>
+        <w:t xml:space="preserve"> </w:t>
+      </w:r>
+      <w:hyperlink w:anchor="ref-schaefer1954">
+        <w:r>
+          <w:rPr>
+            <w:rStyle w:val="Hyperlink"/>
+          </w:rPr>
+          <w:t xml:space="preserve">Schaefer, 1954</w:t>
+        </w:r>
+      </w:hyperlink>
+      <w:r>
+        <w:t xml:space="preserve">;</w:t>
+      </w:r>
+      <w:r>
+        <w:t xml:space="preserve"> </w:t>
+      </w:r>
+      <w:hyperlink w:anchor="ref-volterra1926">
+        <w:r>
+          <w:rPr>
+            <w:rStyle w:val="Hyperlink"/>
+          </w:rPr>
+          <w:t xml:space="preserve">Volterra, 1926</w:t>
+        </w:r>
+      </w:hyperlink>
+      <w:r>
+        <w:t xml:space="preserve">)</w:t>
+      </w:r>
+      <w:r>
+        <w:t xml:space="preserve">. While our model explicitly accounts for landings, species interactions are implicitly accounted for by estimating species-to-species correlations</w:t>
+      </w:r>
+      <w:r>
+        <w:t xml:space="preserve"> </w:t>
+      </w:r>
+      <w:r>
+        <w:t xml:space="preserve">(sensu</w:t>
+      </w:r>
+      <w:r>
+        <w:t xml:space="preserve"> </w:t>
+      </w:r>
+      <w:hyperlink w:anchor="ref-albertsen2018">
+        <w:r>
+          <w:rPr>
+            <w:rStyle w:val="Hyperlink"/>
+          </w:rPr>
+          <w:t xml:space="preserve">Albertsen et al., 2018</w:t>
+        </w:r>
+      </w:hyperlink>
+      <w:r>
+        <w:t xml:space="preserve">; see</w:t>
+      </w:r>
+      <w:r>
+        <w:t xml:space="preserve"> </w:t>
+      </w:r>
+      <w:hyperlink w:anchor="ref-gamble2009">
+        <w:r>
+          <w:rPr>
+            <w:rStyle w:val="Hyperlink"/>
+          </w:rPr>
+          <w:t xml:space="preserve">Gamble &amp; Link, 2009</w:t>
+        </w:r>
+      </w:hyperlink>
+      <w:r>
+        <w:t xml:space="preserve"> </w:t>
+      </w:r>
+      <w:r>
+        <w:t xml:space="preserve">for a more explicit approach)</w:t>
+      </w:r>
+      <w:r>
+        <w:t xml:space="preserve">. Finally, by utilizing a state-space framework akin to single-species state-space production models</w:t>
+      </w:r>
+      <w:r>
+        <w:t xml:space="preserve"> </w:t>
+      </w:r>
+      <w:r>
+        <w:t xml:space="preserve">(e.g.,</w:t>
+      </w:r>
+      <w:r>
+        <w:t xml:space="preserve"> </w:t>
+      </w:r>
+      <w:hyperlink w:anchor="ref-millar2000">
+        <w:r>
+          <w:rPr>
+            <w:rStyle w:val="Hyperlink"/>
+          </w:rPr>
+          <w:t xml:space="preserve">Millar &amp; Meyer, 2000</w:t>
+        </w:r>
+      </w:hyperlink>
+      <w:r>
+        <w:t xml:space="preserve">;</w:t>
+      </w:r>
+      <w:r>
+        <w:t xml:space="preserve"> </w:t>
+      </w:r>
+      <w:hyperlink w:anchor="ref-winker2018">
+        <w:r>
+          <w:rPr>
+            <w:rStyle w:val="Hyperlink"/>
+          </w:rPr>
+          <w:t xml:space="preserve">Winker et al., 2018</w:t>
+        </w:r>
+      </w:hyperlink>
+      <w:r>
+        <w:t xml:space="preserve">)</w:t>
+      </w:r>
+      <w:r>
+        <w:t xml:space="preserve">, we attempt to differentiate population processes from noise and bias introduced by surveys of fish populations. The overall structure of the model allows species-specific dynamics to be captured while avoiding the assumption that the dynamics of each species is isolated and independent from sympatric species.</w:t>
+      </w:r>
+    </w:p>
+    <w:p>
+      <w:pPr>
+        <w:pStyle w:val="BodyText"/>
+      </w:pPr>
+      <w:r>
+        <w:t xml:space="preserve">Our case study focuses on the population dynamics of commercially important demersal fish stocks off the east coast of Canada. This is an interesting use case since most stocks in the area collapsed in the early 1990s</w:t>
+      </w:r>
+      <w:r>
+        <w:t xml:space="preserve"> </w:t>
+      </w:r>
+      <w:r>
+        <w:t xml:space="preserve">(</w:t>
+      </w:r>
+      <w:hyperlink w:anchor="ref-lear1998">
+        <w:r>
+          <w:rPr>
+            <w:rStyle w:val="Hyperlink"/>
+          </w:rPr>
+          <w:t xml:space="preserve">Lear, 1998</w:t>
+        </w:r>
+      </w:hyperlink>
+      <w:r>
+        <w:t xml:space="preserve">)</w:t>
+      </w:r>
+      <w:r>
+        <w:t xml:space="preserve">, and the relative contribution of fishing and environmental impacts remains uncertain</w:t>
+      </w:r>
+      <w:r>
+        <w:t xml:space="preserve"> </w:t>
+      </w:r>
+      <w:r>
+        <w:t xml:space="preserve">(</w:t>
+      </w:r>
+      <w:hyperlink w:anchor="ref-pedersen2017">
+        <w:r>
+          <w:rPr>
+            <w:rStyle w:val="Hyperlink"/>
+          </w:rPr>
+          <w:t xml:space="preserve">Pedersen et al., 2017</w:t>
+        </w:r>
+      </w:hyperlink>
+      <w:r>
+        <w:t xml:space="preserve">)</w:t>
+      </w:r>
+      <w:r>
+        <w:t xml:space="preserve">. We attempt to disentangle the impacts of fishing from environmental effects using our multispecies production model and, in doing so, we provide empirical evidence that environmental factors played a non-negligible role in the changes observed in the region. The focal species we studied all occupy the same ecosystem production unit and ultimately compete for the same resources</w:t>
+      </w:r>
+      <w:r>
+        <w:t xml:space="preserve"> </w:t>
+      </w:r>
+      <w:r>
+        <w:t xml:space="preserve">(</w:t>
+      </w:r>
+      <w:hyperlink w:anchor="ref-pepin2014">
+        <w:r>
+          <w:rPr>
+            <w:rStyle w:val="Hyperlink"/>
+          </w:rPr>
+          <w:t xml:space="preserve">Pepin et al., 2014</w:t>
+        </w:r>
+      </w:hyperlink>
+      <w:r>
+        <w:t xml:space="preserve">)</w:t>
+      </w:r>
+      <w:r>
+        <w:t xml:space="preserve">. It follows that total production at upper trophic levels should be limited the regions’ maximal load, which is evidenced in our case study by the general support for models that impose a system-level carrying capacity. Beyond this, we found evidence for synchronous changes in the demersal fish community, which implies that a common bottom-up driver is impacting the dynamics of these species</w:t>
+      </w:r>
+      <w:r>
+        <w:t xml:space="preserve"> </w:t>
+      </w:r>
+      <w:r>
+        <w:t xml:space="preserve">(see also</w:t>
+      </w:r>
+      <w:r>
+        <w:t xml:space="preserve"> </w:t>
+      </w:r>
+      <w:hyperlink w:anchor="ref-bundy2012">
+        <w:r>
+          <w:rPr>
+            <w:rStyle w:val="Hyperlink"/>
+          </w:rPr>
+          <w:t xml:space="preserve">Bundy et al., 2012</w:t>
+        </w:r>
+      </w:hyperlink>
+      <w:r>
+        <w:t xml:space="preserve">)</w:t>
+      </w:r>
+      <w:r>
+        <w:t xml:space="preserve">. Finally, the contributions of these ecologically mediated changes relative to fisheries landings indicate that fishing was not the sole cause of the collapses observed in the early 1990s.</w:t>
+      </w:r>
+    </w:p>
+    <w:p>
+      <w:pPr>
+        <w:pStyle w:val="BodyText"/>
+      </w:pPr>
+      <w:r>
+        <w:t xml:space="preserve">Our inference that environmental factors were a key driver of stock collapses is surprising given the prevailing hypothesis is that fishing activity was the primary driver</w:t>
+      </w:r>
+      <w:r>
+        <w:t xml:space="preserve"> </w:t>
+      </w:r>
+      <w:r>
+        <w:t xml:space="preserve">(</w:t>
+      </w:r>
+      <w:hyperlink w:anchor="ref-gomes1995">
+        <w:r>
+          <w:rPr>
+            <w:rStyle w:val="Hyperlink"/>
+          </w:rPr>
+          <w:t xml:space="preserve">GOMES et al., 1995</w:t>
+        </w:r>
+      </w:hyperlink>
+      <w:r>
+        <w:t xml:space="preserve">; e.g.,</w:t>
+      </w:r>
+      <w:r>
+        <w:t xml:space="preserve"> </w:t>
+      </w:r>
+      <w:hyperlink w:anchor="ref-hutchings1996">
+        <w:r>
+          <w:rPr>
+            <w:rStyle w:val="Hyperlink"/>
+          </w:rPr>
+          <w:t xml:space="preserve">Hutchings, 1996</w:t>
+        </w:r>
+      </w:hyperlink>
+      <w:r>
+        <w:t xml:space="preserve">; but see</w:t>
+      </w:r>
+      <w:r>
+        <w:t xml:space="preserve"> </w:t>
+      </w:r>
+      <w:hyperlink w:anchor="ref-morgan2002">
+        <w:r>
+          <w:rPr>
+            <w:rStyle w:val="Hyperlink"/>
+          </w:rPr>
+          <w:t xml:space="preserve">Morgan et al., 2002</w:t>
+        </w:r>
+      </w:hyperlink>
+      <w:r>
+        <w:t xml:space="preserve">)</w:t>
+      </w:r>
+      <w:r>
+        <w:t xml:space="preserve">. Since our model utilizes</w:t>
+      </w:r>
+      <w:r>
+        <w:t xml:space="preserve"> </w:t>
+      </w:r>
+      <w:r>
+        <w:rPr>
+          <w:iCs/>
+          <w:i/>
+        </w:rPr>
+        <w:t xml:space="preserve">reported</w:t>
+      </w:r>
+      <w:r>
+        <w:t xml:space="preserve"> </w:t>
+      </w:r>
+      <w:r>
+        <w:t xml:space="preserve">fisheries landings, a portion of these losses may be attributed to illegal fishing activity. However, it seems unlikely that the industry had the capacity to covertly exceed typical annual catches in the late 1980s. For instance, annual catches in the late 1980s across the Northeast NL Shelf and the Grand Bank totaled ~450 kt while residual losses estimated by the model in the early 1990s was ~1000 kt. The illegal fishery would have had to double its efforts to explain the declines. It follows that the decline must at least in part, if not primarily, be due to an unknown environmental driver. This contention is not new</w:t>
+      </w:r>
+      <w:r>
+        <w:t xml:space="preserve"> </w:t>
+      </w:r>
+      <w:r>
+        <w:t xml:space="preserve">(see, for example,</w:t>
+      </w:r>
+      <w:r>
+        <w:t xml:space="preserve"> </w:t>
+      </w:r>
+      <w:hyperlink w:anchor="ref-atkinson1994">
+        <w:r>
+          <w:rPr>
+            <w:rStyle w:val="Hyperlink"/>
+          </w:rPr>
+          <w:t xml:space="preserve">Atkinson, 1994</w:t>
+        </w:r>
+      </w:hyperlink>
+      <w:r>
+        <w:t xml:space="preserve">;</w:t>
+      </w:r>
+      <w:r>
+        <w:t xml:space="preserve"> </w:t>
+      </w:r>
+      <w:hyperlink w:anchor="ref-pedersen2017">
+        <w:r>
+          <w:rPr>
+            <w:rStyle w:val="Hyperlink"/>
+          </w:rPr>
+          <w:t xml:space="preserve">Pedersen et al., 2017</w:t>
+        </w:r>
+      </w:hyperlink>
+      <w:r>
+        <w:t xml:space="preserve">)</w:t>
+      </w:r>
+      <w:r>
+        <w:t xml:space="preserve">, however, it remains contentious and perplexing as we lack specific causal explanations.</w:t>
+      </w:r>
+    </w:p>
+    <w:p>
+      <w:pPr>
+        <w:pStyle w:val="BodyText"/>
+      </w:pPr>
+      <w:r>
+        <w:t xml:space="preserve">Regardless of the environmental driver behind the 1990s collapse, it is possible that increasingly industrialized and intense fishing activity through the 1960s and 1970s reduced population diversity and, consequently, hampered the ability of the species within the community to buffer subsequent environmental changes</w:t>
+      </w:r>
+      <w:r>
+        <w:t xml:space="preserve"> </w:t>
+      </w:r>
+      <w:r>
+        <w:t xml:space="preserve">(</w:t>
+      </w:r>
+      <w:r>
+        <w:rPr>
+          <w:iCs/>
+          <w:i/>
+        </w:rPr>
+        <w:t xml:space="preserve">sensu</w:t>
+      </w:r>
+      <w:r>
+        <w:t xml:space="preserve"> </w:t>
+      </w:r>
+      <w:r>
+        <w:t xml:space="preserve">the portfolio effect,</w:t>
+      </w:r>
+      <w:r>
+        <w:t xml:space="preserve"> </w:t>
+      </w:r>
+      <w:hyperlink w:anchor="ref-schindler2010">
+        <w:r>
+          <w:rPr>
+            <w:rStyle w:val="Hyperlink"/>
+          </w:rPr>
+          <w:t xml:space="preserve">Schindler et al., 2010</w:t>
+        </w:r>
+      </w:hyperlink>
+      <w:r>
+        <w:t xml:space="preserve">)</w:t>
+      </w:r>
+      <w:r>
+        <w:t xml:space="preserve">. Still, it is curious that heavily exploited species like Atlantic cod show no signs of change or loss of genetic diversity</w:t>
+      </w:r>
+      <w:r>
+        <w:t xml:space="preserve"> </w:t>
+      </w:r>
+      <w:r>
+        <w:t xml:space="preserve">(</w:t>
+      </w:r>
+      <w:hyperlink w:anchor="ref-pinsky2021">
+        <w:r>
+          <w:rPr>
+            <w:rStyle w:val="Hyperlink"/>
+          </w:rPr>
+          <w:t xml:space="preserve">Pinsky et al., 2021</w:t>
+        </w:r>
+      </w:hyperlink>
+      <w:r>
+        <w:t xml:space="preserve">)</w:t>
+      </w:r>
+      <w:r>
+        <w:t xml:space="preserve">. Another hypothesis is that fishing activity bounded the safe operating space of the system, triggering an alternate stable state</w:t>
+      </w:r>
+      <w:r>
+        <w:t xml:space="preserve"> </w:t>
+      </w:r>
+      <w:r>
+        <w:t xml:space="preserve">(</w:t>
+      </w:r>
+      <w:hyperlink w:anchor="ref-scheffer2015">
+        <w:r>
+          <w:rPr>
+            <w:rStyle w:val="Hyperlink"/>
+          </w:rPr>
+          <w:t xml:space="preserve">Scheffer et al., 2015</w:t>
+        </w:r>
+      </w:hyperlink>
+      <w:r>
+        <w:t xml:space="preserve">)</w:t>
+      </w:r>
+      <w:r>
+        <w:t xml:space="preserve">. While not a perfect test of chaotic dynamics, we did assess the possibility of a systematic shift in system-level carrying capacities and found little support for this hypothesis. That said, there were clear shifts in the communities in the region and these shifts may have emerged from the combined effects of interspecific competition and shifting energy pathways. It is well known that the dominant forage species in the area shifted from capelin to shrimp</w:t>
+      </w:r>
+      <w:r>
+        <w:t xml:space="preserve"> </w:t>
+      </w:r>
+      <w:r>
+        <w:t xml:space="preserve">(</w:t>
+      </w:r>
+      <w:hyperlink w:anchor="ref-dawe2012">
+        <w:r>
+          <w:rPr>
+            <w:rStyle w:val="Hyperlink"/>
+          </w:rPr>
+          <w:t xml:space="preserve">Dawe et al., 2012</w:t>
+        </w:r>
+      </w:hyperlink>
+      <w:r>
+        <w:t xml:space="preserve">)</w:t>
+      </w:r>
+      <w:r>
+        <w:t xml:space="preserve"> </w:t>
+      </w:r>
+      <w:r>
+        <w:t xml:space="preserve">and this change was detrimental for cod</w:t>
+      </w:r>
+      <w:r>
+        <w:t xml:space="preserve"> </w:t>
+      </w:r>
+      <w:r>
+        <w:t xml:space="preserve">(</w:t>
+      </w:r>
+      <w:hyperlink w:anchor="ref-link2019">
+        <w:r>
+          <w:rPr>
+            <w:rStyle w:val="Hyperlink"/>
+          </w:rPr>
+          <w:t xml:space="preserve">Link &amp; Sherwood, 2019</w:t>
+        </w:r>
+      </w:hyperlink>
+      <w:r>
+        <w:t xml:space="preserve">;</w:t>
+      </w:r>
+      <w:r>
+        <w:t xml:space="preserve"> </w:t>
+      </w:r>
+      <w:hyperlink w:anchor="ref-mullowney2014">
+        <w:r>
+          <w:rPr>
+            <w:rStyle w:val="Hyperlink"/>
+          </w:rPr>
+          <w:t xml:space="preserve">Mullowney &amp; Rose, 2014</w:t>
+        </w:r>
+      </w:hyperlink>
+      <w:r>
+        <w:t xml:space="preserve">;</w:t>
+      </w:r>
+      <w:r>
+        <w:t xml:space="preserve"> </w:t>
+      </w:r>
+      <w:hyperlink w:anchor="ref-regular2021">
+        <w:r>
+          <w:rPr>
+            <w:rStyle w:val="Hyperlink"/>
+          </w:rPr>
+          <w:t xml:space="preserve">Regular et al., 2021</w:t>
+        </w:r>
+      </w:hyperlink>
+      <w:r>
+        <w:t xml:space="preserve">)</w:t>
+      </w:r>
+      <w:r>
+        <w:t xml:space="preserve"> </w:t>
+      </w:r>
+      <w:r>
+        <w:t xml:space="preserve">and perhaps other piscivorous species that rely on capelin. Shrimp are an important prey item for redfish species</w:t>
+      </w:r>
+      <w:r>
+        <w:t xml:space="preserve"> </w:t>
+      </w:r>
+      <w:r>
+        <w:t xml:space="preserve">(</w:t>
+      </w:r>
+      <w:hyperlink w:anchor="ref-brown2022">
+        <w:r>
+          <w:rPr>
+            <w:rStyle w:val="Hyperlink"/>
+          </w:rPr>
+          <w:t xml:space="preserve">Brown-Vuillemin et al., 2022</w:t>
+        </w:r>
+      </w:hyperlink>
+      <w:r>
+        <w:t xml:space="preserve">)</w:t>
+      </w:r>
+      <w:r>
+        <w:t xml:space="preserve">, so it is possible that the increasing shrimp population helped support concurrent recruitment pulses of redfish. We admit that this conjecture is highly speculative; however, we add it as a simple example of how bottom-up forces may be driving the observed changes in the community. The reality is obviously more complex and the observed restructuring of the communities may be akin to the</w:t>
+      </w:r>
+      <w:r>
+        <w:t xml:space="preserve"> </w:t>
+      </w:r>
       <w:r>
         <w:rPr>
           <w:bCs/>
           <w:b/>
         </w:rPr>
-        <w:t xml:space="preserve">ChatGPT draft based on points:</w:t>
+        <w:t xml:space="preserve">paradox of plankton</w:t>
+      </w:r>
+      <w:r>
+        <w:t xml:space="preserve"> </w:t>
+      </w:r>
+      <w:r>
+        <w:t xml:space="preserve">where the continuous interaction of ecological and environmental factors give rise to</w:t>
+      </w:r>
+      <w:r>
+        <w:t xml:space="preserve"> </w:t>
+      </w:r>
+      <w:r>
+        <w:t xml:space="preserve">“</w:t>
+      </w:r>
+      <w:r>
+        <w:t xml:space="preserve">oscillations and chaos, with a continuous wax and wane of species within the community</w:t>
+      </w:r>
+      <w:r>
+        <w:t xml:space="preserve">”</w:t>
+      </w:r>
+      <w:r>
+        <w:t xml:space="preserve"> </w:t>
+      </w:r>
+      <w:r>
+        <w:t xml:space="preserve">(</w:t>
+      </w:r>
+      <w:hyperlink w:anchor="ref-scheffer2003">
+        <w:r>
+          <w:rPr>
+            <w:rStyle w:val="Hyperlink"/>
+          </w:rPr>
+          <w:t xml:space="preserve">Scheffer et al., 2003</w:t>
+        </w:r>
+      </w:hyperlink>
+      <w:r>
+        <w:t xml:space="preserve">)</w:t>
+      </w:r>
+      <w:r>
+        <w:t xml:space="preserve">.</w:t>
       </w:r>
     </w:p>
     <w:p>
@@ -8714,147 +9130,61 @@
         <w:pStyle w:val="BodyText"/>
       </w:pPr>
       <w:r>
-        <w:t xml:space="preserve">Paragraph 1:</w:t>
-      </w:r>
-      <w:r>
-        <w:t xml:space="preserve"> </w:t>
-      </w:r>
-      <w:r>
-        <w:t xml:space="preserve">Our multispecies production model assumes that both intra and interspecific competition stunts growth as total biomass approaches the environment’s maximal load, rather than assuming that populations are primarily regulated by species-specific carrying capacities. This assumption is rooted in the idea that ecological interactions play a crucial role in shaping population dynamics, and that neglecting these interactions can lead to oversimplified and inaccurate predictions of population trajectories. By explicitly accounting for competition among species, our model provides a more nuanced understanding of how populations respond to changes in their environment. This approach is especially relevant in situations where species are ecologically intertwined and subject to similar environmental stressors.</w:t>
-      </w:r>
-    </w:p>
-    <w:p>
-      <w:pPr>
-        <w:pStyle w:val="BodyText"/>
-      </w:pPr>
-      <w:r>
-        <w:t xml:space="preserve">Paragraph 2:</w:t>
-      </w:r>
-      <w:r>
-        <w:t xml:space="preserve"> </w:t>
-      </w:r>
-      <w:r>
-        <w:t xml:space="preserve">The structure of our model resolves an issue with applying the carrying capacity concept as it accounts for species interactions. Carrying capacity, defined as the maximum number of individuals of a species that can be supported by a given environment, has traditionally been a cornerstone of population ecology. However, this concept is often oversimplified by assuming that species exist in isolation from one another and that the environment has a fixed capacity for each species. By accounting for species interactions, our model provides a more accurate representation of how populations respond to changes in their environment, including factors such as predation, competition, and disease. This allows us to better predict how populations will respond to changes in management practices or other environmental stressors.</w:t>
-      </w:r>
-    </w:p>
-    <w:p>
-      <w:pPr>
-        <w:pStyle w:val="BodyText"/>
-      </w:pPr>
-      <w:r>
-        <w:t xml:space="preserve">Paragraph 3:</w:t>
-      </w:r>
-      <w:r>
-        <w:t xml:space="preserve"> </w:t>
-      </w:r>
-      <w:r>
-        <w:t xml:space="preserve">Our case study of the population dynamics of commercially important demersal fish stocks off the east coast of Canada demonstrates the utility of concurrently modeling the production of multiple sympatric species. This approach allows us to capture the complexity of the interactions among species, and to account for changes in the environment that affect the entire ecosystem. By modeling multiple species simultaneously, we can better understand how changes in the abundance of one species can affect the abundance of others, and how these changes ripple through the ecosystem. This information is crucial for developing sustainable management practices that account for the multiple uses of the ecosystem.</w:t>
-      </w:r>
-    </w:p>
-    <w:p>
-      <w:pPr>
-        <w:pStyle w:val="BodyText"/>
-      </w:pPr>
-      <w:r>
-        <w:t xml:space="preserve">Paragraph 4:</w:t>
-      </w:r>
-      <w:r>
-        <w:t xml:space="preserve"> </w:t>
-      </w:r>
-      <w:r>
-        <w:t xml:space="preserve">Accounting for correlated dynamics across species appears to be especially important, and we provide empirical evidence of synchronous changes in the focal demersal fish community. These results imply effects from common bottom-up drivers. Our study shows that changes in the abundance of one species are often correlated with changes in the abundance of others, suggesting that these changes are driven by common factors such as climate change, nutrient availability, or predator-prey interactions. This underscores the importance of considering multiple species when developing management practices, as changes in one species may have unexpected consequences for others.</w:t>
-      </w:r>
-    </w:p>
-    <w:p>
-      <w:pPr>
-        <w:pStyle w:val="BodyText"/>
-      </w:pPr>
-      <w:r>
-        <w:t xml:space="preserve">Paragraph 5:</w:t>
-      </w:r>
-      <w:r>
-        <w:t xml:space="preserve"> </w:t>
-      </w:r>
-      <w:r>
-        <w:t xml:space="preserve">Populations of commercially important demersal fish stocks in all three regions under investigation declined in the early 1990s. The prevailing hypothesis is that fisheries were the primary driver of these declines, but our results suggest that substantial subtractions from factors not related to reported fishing activity are required to explain the declines. For instance, annual catches in the late 1980s across the Northeast NL Shelf and the Grand Bank totaled approximately 450 kt, while residual losses estimated by the model in the early 1990s were approximately 1000 kt. It seems unlikely that illegal fishing activity could explain such a large difference since the industry would have had to double its efforts to do so. Therefore, it is reasonable to assume that an unknown environmental driver contributed to the decline. This highlights the challenges of managing fisheries in the face of uncertain and changing environmental conditions. It also underscores the importance of considering a broad range of factors when developing management practices, including factors that may not be immediately apparent. Further research is needed to fully understand the environmental factors that contributed to the decline and how these can be managed to ensure the long-term sustainability of these fisheries. (See also Pedersen)</w:t>
-      </w:r>
-    </w:p>
-    <w:p>
-      <w:pPr>
-        <w:pStyle w:val="BodyText"/>
-      </w:pPr>
-      <w:r>
-        <w:t xml:space="preserve">Paragraph 6:</w:t>
-      </w:r>
-      <w:r>
-        <w:t xml:space="preserve"> </w:t>
-      </w:r>
-      <w:r>
-        <w:t xml:space="preserve">Our case study showed clear shifts in the communities of commercially important demersal fish stocks off the east coast of Canada. However, it is still unclear whether the collapse represents a shift in the carrying capacity of the system. The model which assumes the system’s capacity changed was not well supported relative to the other production model formulations. This suggests that there may be other factors at play that contribute to the observed shifts in the ecosystem. One possible factor is the shifting energy pathways, which may be driven by changes in the physical environment, such as temperature or currents, or by the interaction of species in the ecosystem. Interspecific competition may have also contributed to these shifts. For example, competition for resources may have led to changes in the abundance of different species. However, it is difficult to determine the exact contribution of these different factors to the observed changes in the ecosystem. These shifts may be similar to the</w:t>
-      </w:r>
-      <w:r>
-        <w:t xml:space="preserve"> </w:t>
-      </w:r>
-      <w:r>
-        <w:t xml:space="preserve">“</w:t>
-      </w:r>
-      <w:r>
-        <w:t xml:space="preserve">paradox of plankton</w:t>
-      </w:r>
-      <w:r>
-        <w:t xml:space="preserve">”</w:t>
-      </w:r>
-      <w:r>
-        <w:t xml:space="preserve"> </w:t>
-      </w:r>
-      <w:r>
-        <w:t xml:space="preserve">where the continuous interaction of ecological and environmental factors gives rise to</w:t>
-      </w:r>
-      <w:r>
-        <w:t xml:space="preserve"> </w:t>
-      </w:r>
-      <w:r>
-        <w:t xml:space="preserve">“</w:t>
-      </w:r>
-      <w:r>
-        <w:t xml:space="preserve">oscillations and chaos, with a continuous wax and wane of species within the community</w:t>
-      </w:r>
-      <w:r>
-        <w:t xml:space="preserve">”</w:t>
-      </w:r>
-      <w:r>
-        <w:t xml:space="preserve"> </w:t>
-      </w:r>
-      <w:r>
-        <w:t xml:space="preserve">(Scheffer et al. 2003). Further research is needed to understand the mechanisms driving these changes in the ecosystem and to develop effective management strategies for the long-term sustainability of the ecosystem.</w:t>
-      </w:r>
-    </w:p>
-    <w:p>
-      <w:pPr>
-        <w:pStyle w:val="BodyText"/>
-      </w:pPr>
-      <w:r>
-        <w:t xml:space="preserve">Paragraph 7:</w:t>
-      </w:r>
-      <w:r>
-        <w:t xml:space="preserve"> </w:t>
-      </w:r>
-      <w:r>
-        <w:t xml:space="preserve">Our multispecies production model provides a useful framework for understanding the population dynamics of multiple species, but it is essential to consider its limitations when interpreting its results. The model accounts for more ecological interactions than standard single-species production models, but it is still an imperfect abstraction of nature. Our study’s results indicate that total biomass in the Northeast NL Shelf production unit was above the carrying capacity of that region in the early 1990s. This finding contradicts historic records that suggest populations such as Northern cod were at substantially higher levels in the 1970s and earlier. However, it is possible that the 1970s represents a period of unusually high productivity, where the system may have exceeded the carrying capacity. It is important to bear in mind that our model is based on the best available data, and as more data becomes available, our understanding of the system’s carrying capacity and dynamics may change.</w:t>
-      </w:r>
-    </w:p>
-    <w:p>
-      <w:pPr>
-        <w:pStyle w:val="BodyText"/>
-      </w:pPr>
-      <w:r>
-        <w:t xml:space="preserve">Paragraph 8:</w:t>
-      </w:r>
-      <w:r>
-        <w:t xml:space="preserve"> </w:t>
-      </w:r>
-      <w:r>
-        <w:t xml:space="preserve">Additionally, results from the Grand Bank and Southern NL indicate that the demersal fish community is currently dominated by redfish, a result that may be due to unrealistically low survey catchability estimates or the model’s inability to properly account for year effects. Observation errors are assumed to be lognormally distributed, but extreme catch events or black swan events in space can introduce</w:t>
+        <w:t xml:space="preserve">Like all models, our multispecies production model is an imperfect abstraction of nature and while it may be useful in some contexts, it is important to consider its limitations when interpreting results. Our study’s results indicate that total biomass in the Northeast NL Shelf production unit was above the carrying capacity of that region in the early 1990s. This finding contradicts historic records that suggest populations such as Northern cod were at substantially higher levels in the 1970s and earlier</w:t>
+      </w:r>
+      <w:r>
+        <w:t xml:space="preserve"> </w:t>
+      </w:r>
+      <w:r>
+        <w:t xml:space="preserve">(</w:t>
+      </w:r>
+      <w:hyperlink w:anchor="ref-rose2004">
+        <w:r>
+          <w:rPr>
+            <w:rStyle w:val="Hyperlink"/>
+          </w:rPr>
+          <w:t xml:space="preserve">Rose, 2004</w:t>
+        </w:r>
+      </w:hyperlink>
+      <w:r>
+        <w:t xml:space="preserve">;</w:t>
+      </w:r>
+      <w:r>
+        <w:t xml:space="preserve"> </w:t>
+      </w:r>
+      <w:hyperlink w:anchor="ref-schijns2021">
+        <w:r>
+          <w:rPr>
+            <w:rStyle w:val="Hyperlink"/>
+          </w:rPr>
+          <w:t xml:space="preserve">Schijns et al., 2021</w:t>
+        </w:r>
+      </w:hyperlink>
+      <w:r>
+        <w:t xml:space="preserve">)</w:t>
+      </w:r>
+      <w:r>
+        <w:t xml:space="preserve">. Still, it is possible that the 1970s represents a period of unusually high productivity, where the system may have exceeded the carrying capacity. Results from the Grand Bank and Southern NL also indicate that the demersal fish community is currently dominated by redfish and, consequently, the system appears to be approaching its carrying capacity. Though redfish are currently rebounding in parts of eastern Canada</w:t>
+      </w:r>
+      <w:r>
+        <w:t xml:space="preserve"> </w:t>
+      </w:r>
+      <w:r>
+        <w:t xml:space="preserve">(</w:t>
+      </w:r>
+      <w:hyperlink w:anchor="ref-cadigan2022">
+        <w:r>
+          <w:rPr>
+            <w:rStyle w:val="Hyperlink"/>
+          </w:rPr>
+          <w:t xml:space="preserve">Cadigan et al., 2022</w:t>
+        </w:r>
+      </w:hyperlink>
+      <w:r>
+        <w:t xml:space="preserve">)</w:t>
+      </w:r>
+      <w:r>
+        <w:t xml:space="preserve">, the implication that it dominates the community seems unrealistic. This result may be an artifact of low estimates survey catchability or the model’s inability to properly account for year effects. Observation errors are assumed to be lognormally distributed, however, extreme catch events / black swan events in space can introduce</w:t>
       </w:r>
       <w:r>
         <w:t xml:space="preserve"> </w:t>
@@ -8872,23 +9202,90 @@
         <w:t xml:space="preserve"> </w:t>
       </w:r>
       <w:r>
-        <w:t xml:space="preserve">that may be better accounted for by assuming a distribution with heavier tails, such as the t-distribution. Therefore, it is essential to acknowledge the potential for errors in our model’s results and to interpret them cautiously. Our study highlights the need for ongoing research and data collection to improve our understanding of the complex ecological interactions in the region and to develop effective management practices that can sustainably balance the needs of different species and stakeholders.</w:t>
-      </w:r>
-    </w:p>
-    <w:p>
-      <w:pPr>
-        <w:pStyle w:val="BodyText"/>
-      </w:pPr>
-      <w:r>
-        <w:t xml:space="preserve">Paragraph 9:</w:t>
-      </w:r>
-      <w:r>
-        <w:t xml:space="preserve"> </w:t>
-      </w:r>
-      <w:r>
-        <w:t xml:space="preserve">In conclusion, there is a growing need to apply an ecosystem approach to fisheries management. However, the data requirements of multispecies assessment models built to support ecosystem-informed decisions are often prohibitive. Our study documents a production model that can estimate the population dynamics of multiple stocks using commonly available landings and survey index data. This approach provides a relatively tractable method for informing management decisions for multiple sympatric and data-limited species. While our model has limitations, it represents a step forward in understanding the complex interactions among species in marine ecosystems and provides a framework for developing sustainable management practices.</w:t>
-      </w:r>
-    </w:p>
+        <w:t xml:space="preserve">that may be better accounted assuming the a distribution with heavier tails, such as the t-distribution</w:t>
+      </w:r>
+      <w:r>
+        <w:t xml:space="preserve"> </w:t>
+      </w:r>
+      <w:r>
+        <w:t xml:space="preserve">(</w:t>
+      </w:r>
+      <w:hyperlink w:anchor="ref-anderson2019">
+        <w:r>
+          <w:rPr>
+            <w:rStyle w:val="Hyperlink"/>
+          </w:rPr>
+          <w:t xml:space="preserve">Anderson &amp; Ward, 2019</w:t>
+        </w:r>
+      </w:hyperlink>
+      <w:r>
+        <w:t xml:space="preserve">)</w:t>
+      </w:r>
+      <w:r>
+        <w:t xml:space="preserve">.</w:t>
+      </w:r>
+    </w:p>
+    <w:bookmarkStart w:id="35" w:name="conclusion"/>
+    <w:p>
+      <w:pPr>
+        <w:pStyle w:val="Heading2"/>
+      </w:pPr>
+      <w:r>
+        <w:t xml:space="preserve">Conclusion</w:t>
+      </w:r>
+    </w:p>
+    <w:p>
+      <w:pPr>
+        <w:pStyle w:val="FirstParagraph"/>
+      </w:pPr>
+      <w:r>
+        <w:t xml:space="preserve">There is a growing need to apply an ecosystem based fisheries management</w:t>
+      </w:r>
+      <w:r>
+        <w:t xml:space="preserve"> </w:t>
+      </w:r>
+      <w:r>
+        <w:t xml:space="preserve">(EBFM;</w:t>
+      </w:r>
+      <w:r>
+        <w:t xml:space="preserve"> </w:t>
+      </w:r>
+      <w:hyperlink w:anchor="ref-pikitch2004">
+        <w:r>
+          <w:rPr>
+            <w:rStyle w:val="Hyperlink"/>
+          </w:rPr>
+          <w:t xml:space="preserve">Pikitch et al., 2004</w:t>
+        </w:r>
+      </w:hyperlink>
+      <w:r>
+        <w:t xml:space="preserve">)</w:t>
+      </w:r>
+      <w:r>
+        <w:t xml:space="preserve">. A robust understanding of the interactions of multiple species with each other and their environment is a critical prerequisite for advancing a EBFM. There are multiple analytically pathways to support such management, however, data requirements are often prohibitive</w:t>
+      </w:r>
+      <w:r>
+        <w:t xml:space="preserve"> </w:t>
+      </w:r>
+      <w:r>
+        <w:t xml:space="preserve">(</w:t>
+      </w:r>
+      <w:hyperlink w:anchor="ref-latour2003">
+        <w:r>
+          <w:rPr>
+            <w:rStyle w:val="Hyperlink"/>
+          </w:rPr>
+          <w:t xml:space="preserve">Latour et al., 2003</w:t>
+        </w:r>
+      </w:hyperlink>
+      <w:r>
+        <w:t xml:space="preserve">)</w:t>
+      </w:r>
+      <w:r>
+        <w:t xml:space="preserve">. Our study documents a production model that can estimate the population dynamics of multiple stocks using commonly available landings and survey index data. This approach provides a relatively tractable method for informing management decisions for multiple sympatric and data-limited species. While our model has limitations, it represents a step forward in understanding the complex interactions among species in marine ecosystems and provides a framework for supporting sustainable management decisions.</w:t>
+      </w:r>
+    </w:p>
+    <w:bookmarkEnd w:id="35"/>
     <w:bookmarkEnd w:id="36"/>
     <w:bookmarkStart w:id="37" w:name="acknowledgements"/>
     <w:p>
@@ -8908,7 +9305,7 @@
       </w:r>
     </w:p>
     <w:bookmarkEnd w:id="37"/>
-    <w:bookmarkStart w:id="61" w:name="references"/>
+    <w:bookmarkStart w:id="87" w:name="references"/>
     <w:p>
       <w:pPr>
         <w:pStyle w:val="Heading1"/>
@@ -8917,14 +9314,14 @@
         <w:t xml:space="preserve">References</w:t>
       </w:r>
     </w:p>
-    <w:bookmarkStart w:id="60" w:name="refs"/>
-    <w:bookmarkStart w:id="38" w:name="ref-cadigan2015"/>
+    <w:bookmarkStart w:id="86" w:name="refs"/>
+    <w:bookmarkStart w:id="38" w:name="ref-albertsen2018"/>
     <w:p>
       <w:pPr>
         <w:pStyle w:val="Bibliography"/>
       </w:pPr>
       <w:r>
-        <w:t xml:space="preserve">Cadigan, N. G. (2015). A state-space stock assessment model for northern cod, including under-reported catches and variable natural mortality rates.</w:t>
+        <w:t xml:space="preserve">Albertsen, C. M., Nielsen, A., &amp; Thygesen, U. H. (2018). Connecting single-stock assessment models through correlated survival.</w:t>
       </w:r>
       <w:r>
         <w:t xml:space="preserve"> </w:t>
@@ -8934,7 +9331,7 @@
           <w:iCs/>
           <w:i/>
         </w:rPr>
-        <w:t xml:space="preserve">Canadian Journal of Fisheries and Aquatic Sciences</w:t>
+        <w:t xml:space="preserve">ICES Journal of Marine Science</w:t>
       </w:r>
       <w:r>
         <w:t xml:space="preserve">,</w:t>
@@ -8947,20 +9344,20 @@
           <w:iCs/>
           <w:i/>
         </w:rPr>
-        <w:t xml:space="preserve">73</w:t>
-      </w:r>
-      <w:r>
-        <w:t xml:space="preserve">(2), 296–308.</w:t>
+        <w:t xml:space="preserve">75</w:t>
+      </w:r>
+      <w:r>
+        <w:t xml:space="preserve">(1), 235–244.</w:t>
       </w:r>
     </w:p>
     <w:bookmarkEnd w:id="38"/>
-    <w:bookmarkStart w:id="39" w:name="ref-cadigan2022"/>
+    <w:bookmarkStart w:id="39" w:name="ref-anderson2019"/>
     <w:p>
       <w:pPr>
         <w:pStyle w:val="Bibliography"/>
       </w:pPr>
       <w:r>
-        <w:t xml:space="preserve">Cadigan, N. G., Duplisea, D. E., Senay, C., Parent, G. J., Winger, P. D., Linton, B., &amp; Kristinsson, K. (2022). Northwest atlantic redfish science priorities for managing an enigmatic species complex.</w:t>
+        <w:t xml:space="preserve">Anderson, S. C., &amp; Ward, E. J. (2019). Black swans in space: Modeling spatiotemporal processes with extremes.</w:t>
       </w:r>
       <w:r>
         <w:t xml:space="preserve"> </w:t>
@@ -8970,7 +9367,7 @@
           <w:iCs/>
           <w:i/>
         </w:rPr>
-        <w:t xml:space="preserve">Canadian Journal of Fisheries and Aquatic Sciences</w:t>
+        <w:t xml:space="preserve">Ecology</w:t>
       </w:r>
       <w:r>
         <w:t xml:space="preserve">,</w:t>
@@ -8983,38 +9380,29 @@
           <w:iCs/>
           <w:i/>
         </w:rPr>
-        <w:t xml:space="preserve">ja</w:t>
-      </w:r>
-      <w:r>
-        <w:t xml:space="preserve">.</w:t>
+        <w:t xml:space="preserve">100</w:t>
+      </w:r>
+      <w:r>
+        <w:t xml:space="preserve">(1), e02403.</w:t>
       </w:r>
     </w:p>
     <w:bookmarkEnd w:id="39"/>
-    <w:bookmarkStart w:id="40" w:name="ref-chadwick2007"/>
+    <w:bookmarkStart w:id="40" w:name="ref-atkinson1994"/>
     <w:p>
       <w:pPr>
         <w:pStyle w:val="Bibliography"/>
       </w:pPr>
       <w:r>
-        <w:t xml:space="preserve">Chadwick, E., Brodie, W., Colbourne, E., Clark, D., Gascon, D., &amp; Hurlbut, T. (2007). History of annual multi-species trawl surveys on the</w:t>
-      </w:r>
-      <w:r>
-        <w:t xml:space="preserve"> </w:t>
-      </w:r>
-      <w:r>
-        <w:t xml:space="preserve">A</w:t>
-      </w:r>
-      <w:r>
-        <w:t xml:space="preserve">tlantic coast of</w:t>
-      </w:r>
-      <w:r>
-        <w:t xml:space="preserve"> </w:t>
-      </w:r>
-      <w:r>
-        <w:t xml:space="preserve">C</w:t>
-      </w:r>
-      <w:r>
-        <w:t xml:space="preserve">anada.</w:t>
+        <w:t xml:space="preserve">Atkinson, D. B. (1994). Some observations on the biomass and abundance of fish captured during stratified-random bottom trawl surveys in</w:t>
+      </w:r>
+      <w:r>
+        <w:t xml:space="preserve"> </w:t>
+      </w:r>
+      <w:r>
+        <w:t xml:space="preserve">NAFO Divisions 2J and 3KL</w:t>
+      </w:r>
+      <w:r>
+        <w:t xml:space="preserve">, autumn 1981-1991.</w:t>
       </w:r>
       <w:r>
         <w:t xml:space="preserve"> </w:t>
@@ -9024,7 +9412,7 @@
           <w:iCs/>
           <w:i/>
         </w:rPr>
-        <w:t xml:space="preserve">Atlantic Zonal Monitoring Program Bulletin</w:t>
+        <w:t xml:space="preserve">NAFO Sci. Coun. Stud.</w:t>
       </w:r>
       <w:r>
         <w:t xml:space="preserve">,</w:t>
@@ -9037,56 +9425,49 @@
           <w:iCs/>
           <w:i/>
         </w:rPr>
-        <w:t xml:space="preserve">6</w:t>
-      </w:r>
-      <w:r>
-        <w:t xml:space="preserve">, 25–42.</w:t>
+        <w:t xml:space="preserve">21</w:t>
+      </w:r>
+      <w:r>
+        <w:t xml:space="preserve">, 1–12.</w:t>
       </w:r>
     </w:p>
     <w:bookmarkEnd w:id="40"/>
-    <w:bookmarkStart w:id="41" w:name="ref-froese2017"/>
+    <w:bookmarkStart w:id="41" w:name="ref-brown2022"/>
     <w:p>
       <w:pPr>
         <w:pStyle w:val="Bibliography"/>
       </w:pPr>
       <w:r>
-        <w:t xml:space="preserve">Froese, R., Demirel, N., Coro, G., Kleisner, K. M., &amp; Winker, H. (2017). Estimating fisheries reference points from catch and resilience.</w:t>
-      </w:r>
-      <w:r>
-        <w:t xml:space="preserve"> </w:t>
+        <w:t xml:space="preserve">Brown-Vuillemin, S., Chabot, D., Nozères, C., Tremblay, R., Sirois, P., &amp; Robert, D. (2022). Diet composition of redfish (</w:t>
       </w:r>
       <w:r>
         <w:rPr>
           <w:iCs/>
           <w:i/>
         </w:rPr>
-        <w:t xml:space="preserve">Fish and Fisheries</w:t>
-      </w:r>
-      <w:r>
-        <w:t xml:space="preserve">,</w:t>
-      </w:r>
-      <w:r>
-        <w:t xml:space="preserve"> </w:t>
+        <w:t xml:space="preserve">S</w:t>
       </w:r>
       <w:r>
         <w:rPr>
           <w:iCs/>
           <w:i/>
         </w:rPr>
-        <w:t xml:space="preserve">18</w:t>
-      </w:r>
-      <w:r>
-        <w:t xml:space="preserve">(3), 506–526.</w:t>
-      </w:r>
-    </w:p>
-    <w:bookmarkEnd w:id="41"/>
-    <w:bookmarkStart w:id="42" w:name="ref-hutchings2021"/>
-    <w:p>
-      <w:pPr>
-        <w:pStyle w:val="Bibliography"/>
-      </w:pPr>
-      <w:r>
-        <w:t xml:space="preserve">Hutchings, J. A. (2021).</w:t>
+        <w:t xml:space="preserve">ebastes</w:t>
+      </w:r>
+      <w:r>
+        <w:t xml:space="preserve"> </w:t>
+      </w:r>
+      <w:r>
+        <w:t xml:space="preserve">sp.) During periods of population collapse and massive resurgence in the</w:t>
+      </w:r>
+      <w:r>
+        <w:t xml:space="preserve"> </w:t>
+      </w:r>
+      <w:r>
+        <w:t xml:space="preserve">Gulf of St. Lawrence</w:t>
+      </w:r>
+      <w:r>
+        <w:t xml:space="preserve">.</w:t>
       </w:r>
       <w:r>
         <w:t xml:space="preserve"> </w:t>
@@ -9096,20 +9477,10 @@
           <w:iCs/>
           <w:i/>
         </w:rPr>
-        <w:t xml:space="preserve">A primer of life histories: Ecology, evolution, and application</w:t>
-      </w:r>
-      <w:r>
-        <w:t xml:space="preserve">. Oxford University Press.</w:t>
-      </w:r>
-    </w:p>
-    <w:bookmarkEnd w:id="42"/>
-    <w:bookmarkStart w:id="43" w:name="ref-kell2016"/>
-    <w:p>
-      <w:pPr>
-        <w:pStyle w:val="Bibliography"/>
-      </w:pPr>
-      <w:r>
-        <w:t xml:space="preserve">Kell, L. T., Kimoto, A., &amp; Kitakado, T. (2016). Evaluation of the prediction skill of stock assessment using hindcasting.</w:t>
+        <w:t xml:space="preserve">Frontiers in Marine Science</w:t>
+      </w:r>
+      <w:r>
+        <w:t xml:space="preserve">,</w:t>
       </w:r>
       <w:r>
         <w:t xml:space="preserve"> </w:t>
@@ -9119,10 +9490,20 @@
           <w:iCs/>
           <w:i/>
         </w:rPr>
-        <w:t xml:space="preserve">Fisheries Research</w:t>
-      </w:r>
-      <w:r>
-        <w:t xml:space="preserve">,</w:t>
+        <w:t xml:space="preserve">9</w:t>
+      </w:r>
+      <w:r>
+        <w:t xml:space="preserve">(e963039).</w:t>
+      </w:r>
+    </w:p>
+    <w:bookmarkEnd w:id="41"/>
+    <w:bookmarkStart w:id="42" w:name="ref-bundy2012"/>
+    <w:p>
+      <w:pPr>
+        <w:pStyle w:val="Bibliography"/>
+      </w:pPr>
+      <w:r>
+        <w:t xml:space="preserve">Bundy, A., Bohaboy, E. C., Hjermann, D. O., Mueter, F. J., Fu, C., &amp; Link, J. S. (2012). Common patterns, common drivers: Comparative analysis of aggregate surplus production across ecosystems.</w:t>
       </w:r>
       <w:r>
         <w:t xml:space="preserve"> </w:t>
@@ -9132,20 +9513,10 @@
           <w:iCs/>
           <w:i/>
         </w:rPr>
-        <w:t xml:space="preserve">183</w:t>
-      </w:r>
-      <w:r>
-        <w:t xml:space="preserve">, 119–127.</w:t>
-      </w:r>
-    </w:p>
-    <w:bookmarkEnd w:id="43"/>
-    <w:bookmarkStart w:id="45" w:name="ref-kristensen2015"/>
-    <w:p>
-      <w:pPr>
-        <w:pStyle w:val="Bibliography"/>
-      </w:pPr>
-      <w:r>
-        <w:t xml:space="preserve">Kristensen, K., Nielsen, A., Berg, C., Skaug, H., &amp; Bell, B. (2016). TMB: Automatic differentiation and laplace approximation.</w:t>
+        <w:t xml:space="preserve">Marine Ecology Progress Series</w:t>
+      </w:r>
+      <w:r>
+        <w:t xml:space="preserve">,</w:t>
       </w:r>
       <w:r>
         <w:t xml:space="preserve"> </w:t>
@@ -9155,10 +9526,20 @@
           <w:iCs/>
           <w:i/>
         </w:rPr>
-        <w:t xml:space="preserve">Journal of Statistical Software</w:t>
-      </w:r>
-      <w:r>
-        <w:t xml:space="preserve">,</w:t>
+        <w:t xml:space="preserve">459</w:t>
+      </w:r>
+      <w:r>
+        <w:t xml:space="preserve">, 203–218.</w:t>
+      </w:r>
+    </w:p>
+    <w:bookmarkEnd w:id="42"/>
+    <w:bookmarkStart w:id="43" w:name="ref-cadigan2015"/>
+    <w:p>
+      <w:pPr>
+        <w:pStyle w:val="Bibliography"/>
+      </w:pPr>
+      <w:r>
+        <w:t xml:space="preserve">Cadigan, N. G. (2015). A state-space stock assessment model for northern cod, including under-reported catches and variable natural mortality rates.</w:t>
       </w:r>
       <w:r>
         <w:t xml:space="preserve"> </w:t>
@@ -9168,6 +9549,432 @@
           <w:iCs/>
           <w:i/>
         </w:rPr>
+        <w:t xml:space="preserve">Canadian Journal of Fisheries and Aquatic Sciences</w:t>
+      </w:r>
+      <w:r>
+        <w:t xml:space="preserve">,</w:t>
+      </w:r>
+      <w:r>
+        <w:t xml:space="preserve"> </w:t>
+      </w:r>
+      <w:r>
+        <w:rPr>
+          <w:iCs/>
+          <w:i/>
+        </w:rPr>
+        <w:t xml:space="preserve">73</w:t>
+      </w:r>
+      <w:r>
+        <w:t xml:space="preserve">(2), 296–308.</w:t>
+      </w:r>
+    </w:p>
+    <w:bookmarkEnd w:id="43"/>
+    <w:bookmarkStart w:id="44" w:name="ref-cadigan2022"/>
+    <w:p>
+      <w:pPr>
+        <w:pStyle w:val="Bibliography"/>
+      </w:pPr>
+      <w:r>
+        <w:t xml:space="preserve">Cadigan, N. G., Duplisea, D. E., Senay, C., Parent, G. J., Winger, P. D., Linton, B., &amp; Kristinsson, K. (2022).</w:t>
+      </w:r>
+      <w:r>
+        <w:t xml:space="preserve"> </w:t>
+      </w:r>
+      <w:r>
+        <w:t xml:space="preserve">Northwest Atlantic</w:t>
+      </w:r>
+      <w:r>
+        <w:t xml:space="preserve"> </w:t>
+      </w:r>
+      <w:r>
+        <w:t xml:space="preserve">redfish science priorities for managing an enigmatic species complex.</w:t>
+      </w:r>
+      <w:r>
+        <w:t xml:space="preserve"> </w:t>
+      </w:r>
+      <w:r>
+        <w:rPr>
+          <w:iCs/>
+          <w:i/>
+        </w:rPr>
+        <w:t xml:space="preserve">Canadian Journal of Fisheries and Aquatic Sciences</w:t>
+      </w:r>
+      <w:r>
+        <w:t xml:space="preserve">,</w:t>
+      </w:r>
+      <w:r>
+        <w:t xml:space="preserve"> </w:t>
+      </w:r>
+      <w:r>
+        <w:rPr>
+          <w:iCs/>
+          <w:i/>
+        </w:rPr>
+        <w:t xml:space="preserve">79</w:t>
+      </w:r>
+      <w:r>
+        <w:t xml:space="preserve">(9), 1572–1589.</w:t>
+      </w:r>
+    </w:p>
+    <w:bookmarkEnd w:id="44"/>
+    <w:bookmarkStart w:id="45" w:name="ref-chadwick2007"/>
+    <w:p>
+      <w:pPr>
+        <w:pStyle w:val="Bibliography"/>
+      </w:pPr>
+      <w:r>
+        <w:t xml:space="preserve">Chadwick, E., Brodie, W., Colbourne, E., Clark, D., Gascon, D., &amp; Hurlbut, T. (2007). History of annual multi-species trawl surveys on the</w:t>
+      </w:r>
+      <w:r>
+        <w:t xml:space="preserve"> </w:t>
+      </w:r>
+      <w:r>
+        <w:t xml:space="preserve">A</w:t>
+      </w:r>
+      <w:r>
+        <w:t xml:space="preserve">tlantic coast of</w:t>
+      </w:r>
+      <w:r>
+        <w:t xml:space="preserve"> </w:t>
+      </w:r>
+      <w:r>
+        <w:t xml:space="preserve">C</w:t>
+      </w:r>
+      <w:r>
+        <w:t xml:space="preserve">anada.</w:t>
+      </w:r>
+      <w:r>
+        <w:t xml:space="preserve"> </w:t>
+      </w:r>
+      <w:r>
+        <w:rPr>
+          <w:iCs/>
+          <w:i/>
+        </w:rPr>
+        <w:t xml:space="preserve">Atlantic Zonal Monitoring Program Bulletin</w:t>
+      </w:r>
+      <w:r>
+        <w:t xml:space="preserve">,</w:t>
+      </w:r>
+      <w:r>
+        <w:t xml:space="preserve"> </w:t>
+      </w:r>
+      <w:r>
+        <w:rPr>
+          <w:iCs/>
+          <w:i/>
+        </w:rPr>
+        <w:t xml:space="preserve">6</w:t>
+      </w:r>
+      <w:r>
+        <w:t xml:space="preserve">, 25–42.</w:t>
+      </w:r>
+    </w:p>
+    <w:bookmarkEnd w:id="45"/>
+    <w:bookmarkStart w:id="46" w:name="ref-dawe2012"/>
+    <w:p>
+      <w:pPr>
+        <w:pStyle w:val="Bibliography"/>
+      </w:pPr>
+      <w:r>
+        <w:t xml:space="preserve">Dawe, E., Koen-Alonso, M., Chabot, D., Stansbury, D., &amp; Mullowney, D. (2012). Trophic interactions between key predatory fishes and crustaceans: Comparison of two northwest atlantic systems during a period of ecosystem change.</w:t>
+      </w:r>
+      <w:r>
+        <w:t xml:space="preserve"> </w:t>
+      </w:r>
+      <w:r>
+        <w:rPr>
+          <w:iCs/>
+          <w:i/>
+        </w:rPr>
+        <w:t xml:space="preserve">Marine Ecology Progress Series</w:t>
+      </w:r>
+      <w:r>
+        <w:t xml:space="preserve">,</w:t>
+      </w:r>
+      <w:r>
+        <w:t xml:space="preserve"> </w:t>
+      </w:r>
+      <w:r>
+        <w:rPr>
+          <w:iCs/>
+          <w:i/>
+        </w:rPr>
+        <w:t xml:space="preserve">469</w:t>
+      </w:r>
+      <w:r>
+        <w:t xml:space="preserve">, 233–248.</w:t>
+      </w:r>
+    </w:p>
+    <w:bookmarkEnd w:id="46"/>
+    <w:bookmarkStart w:id="47" w:name="ref-fogarty2012"/>
+    <w:p>
+      <w:pPr>
+        <w:pStyle w:val="Bibliography"/>
+      </w:pPr>
+      <w:r>
+        <w:t xml:space="preserve">Fogarty, M., Overholtz, W., &amp; Link, J. (2012). Aggregate surplus production models for demersal fishery resources of the gulf of maine.</w:t>
+      </w:r>
+      <w:r>
+        <w:t xml:space="preserve"> </w:t>
+      </w:r>
+      <w:r>
+        <w:rPr>
+          <w:iCs/>
+          <w:i/>
+        </w:rPr>
+        <w:t xml:space="preserve">Marine Ecology Progress Series</w:t>
+      </w:r>
+      <w:r>
+        <w:t xml:space="preserve">,</w:t>
+      </w:r>
+      <w:r>
+        <w:t xml:space="preserve"> </w:t>
+      </w:r>
+      <w:r>
+        <w:rPr>
+          <w:iCs/>
+          <w:i/>
+        </w:rPr>
+        <w:t xml:space="preserve">459</w:t>
+      </w:r>
+      <w:r>
+        <w:t xml:space="preserve">, 247–258.</w:t>
+      </w:r>
+    </w:p>
+    <w:bookmarkEnd w:id="47"/>
+    <w:bookmarkStart w:id="48" w:name="ref-froese2017"/>
+    <w:p>
+      <w:pPr>
+        <w:pStyle w:val="Bibliography"/>
+      </w:pPr>
+      <w:r>
+        <w:t xml:space="preserve">Froese, R., Demirel, N., Coro, G., Kleisner, K. M., &amp; Winker, H. (2017). Estimating fisheries reference points from catch and resilience.</w:t>
+      </w:r>
+      <w:r>
+        <w:t xml:space="preserve"> </w:t>
+      </w:r>
+      <w:r>
+        <w:rPr>
+          <w:iCs/>
+          <w:i/>
+        </w:rPr>
+        <w:t xml:space="preserve">Fish and Fisheries</w:t>
+      </w:r>
+      <w:r>
+        <w:t xml:space="preserve">,</w:t>
+      </w:r>
+      <w:r>
+        <w:t xml:space="preserve"> </w:t>
+      </w:r>
+      <w:r>
+        <w:rPr>
+          <w:iCs/>
+          <w:i/>
+        </w:rPr>
+        <w:t xml:space="preserve">18</w:t>
+      </w:r>
+      <w:r>
+        <w:t xml:space="preserve">(3), 506–526.</w:t>
+      </w:r>
+    </w:p>
+    <w:bookmarkEnd w:id="48"/>
+    <w:bookmarkStart w:id="49" w:name="ref-gamble2009"/>
+    <w:p>
+      <w:pPr>
+        <w:pStyle w:val="Bibliography"/>
+      </w:pPr>
+      <w:r>
+        <w:t xml:space="preserve">Gamble, R. J., &amp; Link, J. S. (2009). Analyzing the tradeoffs among ecological and fishing effects on an example fish community: A multispecies (fisheries) production model.</w:t>
+      </w:r>
+      <w:r>
+        <w:t xml:space="preserve"> </w:t>
+      </w:r>
+      <w:r>
+        <w:rPr>
+          <w:iCs/>
+          <w:i/>
+        </w:rPr>
+        <w:t xml:space="preserve">Ecological Modelling</w:t>
+      </w:r>
+      <w:r>
+        <w:t xml:space="preserve">,</w:t>
+      </w:r>
+      <w:r>
+        <w:t xml:space="preserve"> </w:t>
+      </w:r>
+      <w:r>
+        <w:rPr>
+          <w:iCs/>
+          <w:i/>
+        </w:rPr>
+        <w:t xml:space="preserve">220</w:t>
+      </w:r>
+      <w:r>
+        <w:t xml:space="preserve">(19), 2570–2582.</w:t>
+      </w:r>
+    </w:p>
+    <w:bookmarkEnd w:id="49"/>
+    <w:bookmarkStart w:id="50" w:name="ref-gomes1995"/>
+    <w:p>
+      <w:pPr>
+        <w:pStyle w:val="Bibliography"/>
+      </w:pPr>
+      <w:r>
+        <w:t xml:space="preserve">GOMES, M. C., Haedrich, R. L., &amp; Villagarcia, M. G. (1995). Spatial and temporal changes in the groundfish assemblages on the north-east newfoundland/labrador shelf, north-west atlantic, 1978–1991.</w:t>
+      </w:r>
+      <w:r>
+        <w:t xml:space="preserve"> </w:t>
+      </w:r>
+      <w:r>
+        <w:rPr>
+          <w:iCs/>
+          <w:i/>
+        </w:rPr>
+        <w:t xml:space="preserve">Fisheries Oceanography</w:t>
+      </w:r>
+      <w:r>
+        <w:t xml:space="preserve">,</w:t>
+      </w:r>
+      <w:r>
+        <w:t xml:space="preserve"> </w:t>
+      </w:r>
+      <w:r>
+        <w:rPr>
+          <w:iCs/>
+          <w:i/>
+        </w:rPr>
+        <w:t xml:space="preserve">4</w:t>
+      </w:r>
+      <w:r>
+        <w:t xml:space="preserve">(2), 85–101.</w:t>
+      </w:r>
+    </w:p>
+    <w:bookmarkEnd w:id="50"/>
+    <w:bookmarkStart w:id="51" w:name="ref-hutchings1996"/>
+    <w:p>
+      <w:pPr>
+        <w:pStyle w:val="Bibliography"/>
+      </w:pPr>
+      <w:r>
+        <w:t xml:space="preserve">Hutchings, J. A. (1996). Spatial and temporal variation in the density of northern cod and a review of hypotheses for the stock’s collapse.</w:t>
+      </w:r>
+      <w:r>
+        <w:t xml:space="preserve"> </w:t>
+      </w:r>
+      <w:r>
+        <w:rPr>
+          <w:iCs/>
+          <w:i/>
+        </w:rPr>
+        <w:t xml:space="preserve">Canadian Journal of Fisheries and Aquatic Sciences</w:t>
+      </w:r>
+      <w:r>
+        <w:t xml:space="preserve">,</w:t>
+      </w:r>
+      <w:r>
+        <w:t xml:space="preserve"> </w:t>
+      </w:r>
+      <w:r>
+        <w:rPr>
+          <w:iCs/>
+          <w:i/>
+        </w:rPr>
+        <w:t xml:space="preserve">53</w:t>
+      </w:r>
+      <w:r>
+        <w:t xml:space="preserve">(5), 943–962.</w:t>
+      </w:r>
+    </w:p>
+    <w:bookmarkEnd w:id="51"/>
+    <w:bookmarkStart w:id="52" w:name="ref-hutchings2021"/>
+    <w:p>
+      <w:pPr>
+        <w:pStyle w:val="Bibliography"/>
+      </w:pPr>
+      <w:r>
+        <w:t xml:space="preserve">Hutchings, J. A. (2021).</w:t>
+      </w:r>
+      <w:r>
+        <w:t xml:space="preserve"> </w:t>
+      </w:r>
+      <w:r>
+        <w:rPr>
+          <w:iCs/>
+          <w:i/>
+        </w:rPr>
+        <w:t xml:space="preserve">A primer of life histories: Ecology, evolution, and application</w:t>
+      </w:r>
+      <w:r>
+        <w:t xml:space="preserve">. Oxford University Press.</w:t>
+      </w:r>
+    </w:p>
+    <w:bookmarkEnd w:id="52"/>
+    <w:bookmarkStart w:id="53" w:name="ref-kell2016"/>
+    <w:p>
+      <w:pPr>
+        <w:pStyle w:val="Bibliography"/>
+      </w:pPr>
+      <w:r>
+        <w:t xml:space="preserve">Kell, L. T., Kimoto, A., &amp; Kitakado, T. (2016). Evaluation of the prediction skill of stock assessment using hindcasting.</w:t>
+      </w:r>
+      <w:r>
+        <w:t xml:space="preserve"> </w:t>
+      </w:r>
+      <w:r>
+        <w:rPr>
+          <w:iCs/>
+          <w:i/>
+        </w:rPr>
+        <w:t xml:space="preserve">Fisheries Research</w:t>
+      </w:r>
+      <w:r>
+        <w:t xml:space="preserve">,</w:t>
+      </w:r>
+      <w:r>
+        <w:t xml:space="preserve"> </w:t>
+      </w:r>
+      <w:r>
+        <w:rPr>
+          <w:iCs/>
+          <w:i/>
+        </w:rPr>
+        <w:t xml:space="preserve">183</w:t>
+      </w:r>
+      <w:r>
+        <w:t xml:space="preserve">, 119–127.</w:t>
+      </w:r>
+    </w:p>
+    <w:bookmarkEnd w:id="53"/>
+    <w:bookmarkStart w:id="55" w:name="ref-kristensen2015"/>
+    <w:p>
+      <w:pPr>
+        <w:pStyle w:val="Bibliography"/>
+      </w:pPr>
+      <w:r>
+        <w:t xml:space="preserve">Kristensen, K., Nielsen, A., Berg, C., Skaug, H., &amp; Bell, B. (2016). TMB: Automatic differentiation and laplace approximation.</w:t>
+      </w:r>
+      <w:r>
+        <w:t xml:space="preserve"> </w:t>
+      </w:r>
+      <w:r>
+        <w:rPr>
+          <w:iCs/>
+          <w:i/>
+        </w:rPr>
+        <w:t xml:space="preserve">Journal of Statistical Software</w:t>
+      </w:r>
+      <w:r>
+        <w:t xml:space="preserve">,</w:t>
+      </w:r>
+      <w:r>
+        <w:t xml:space="preserve"> </w:t>
+      </w:r>
+      <w:r>
+        <w:rPr>
+          <w:iCs/>
+          <w:i/>
+        </w:rPr>
         <w:t xml:space="preserve">70</w:t>
       </w:r>
       <w:r>
@@ -9176,7 +9983,7 @@
       <w:r>
         <w:t xml:space="preserve"> </w:t>
       </w:r>
-      <w:hyperlink r:id="rId44">
+      <w:hyperlink r:id="rId54">
         <w:r>
           <w:rPr>
             <w:rStyle w:val="Hyperlink"/>
@@ -9185,14 +9992,14 @@
         </w:r>
       </w:hyperlink>
     </w:p>
-    <w:bookmarkEnd w:id="45"/>
-    <w:bookmarkStart w:id="46" w:name="ref-lear1998"/>
+    <w:bookmarkEnd w:id="55"/>
+    <w:bookmarkStart w:id="56" w:name="ref-latour2003"/>
     <w:p>
       <w:pPr>
         <w:pStyle w:val="Bibliography"/>
       </w:pPr>
       <w:r>
-        <w:t xml:space="preserve">Lear, W. H. (1998). History of fisheries in the northwest atlantic: The 500-year perspective.</w:t>
+        <w:t xml:space="preserve">Latour, R. J., Brush, M. J., &amp; Bonzek, C. F. (2003). Toward ecosystem-based fisheries management: Strategies for multispecies modeling and associated data requirements.</w:t>
       </w:r>
       <w:r>
         <w:t xml:space="preserve"> </w:t>
@@ -9202,7 +10009,7 @@
           <w:iCs/>
           <w:i/>
         </w:rPr>
-        <w:t xml:space="preserve">Journal of Northwest Atlantic Fishery Science</w:t>
+        <w:t xml:space="preserve">Fisheries</w:t>
       </w:r>
       <w:r>
         <w:t xml:space="preserve">,</w:t>
@@ -9215,20 +10022,20 @@
           <w:iCs/>
           <w:i/>
         </w:rPr>
-        <w:t xml:space="preserve">23</w:t>
-      </w:r>
-      <w:r>
-        <w:t xml:space="preserve">.</w:t>
-      </w:r>
-    </w:p>
-    <w:bookmarkEnd w:id="46"/>
-    <w:bookmarkStart w:id="47" w:name="ref-licandeo2020"/>
+        <w:t xml:space="preserve">28</w:t>
+      </w:r>
+      <w:r>
+        <w:t xml:space="preserve">(9), 10–22.</w:t>
+      </w:r>
+    </w:p>
+    <w:bookmarkEnd w:id="56"/>
+    <w:bookmarkStart w:id="57" w:name="ref-lear1998"/>
     <w:p>
       <w:pPr>
         <w:pStyle w:val="Bibliography"/>
       </w:pPr>
       <w:r>
-        <w:t xml:space="preserve">Licandeo, R., Duplisea, D. E., Senay, C., Marentette, J. R., &amp; McAllister, M. K. (2020). Management strategies for spasmodic stocks: A canadian atlantic redfish fishery case study.</w:t>
+        <w:t xml:space="preserve">Lear, W. H. (1998). History of fisheries in the northwest atlantic: The 500-year perspective.</w:t>
       </w:r>
       <w:r>
         <w:t xml:space="preserve"> </w:t>
@@ -9238,7 +10045,7 @@
           <w:iCs/>
           <w:i/>
         </w:rPr>
-        <w:t xml:space="preserve">Canadian Journal of Fisheries and Aquatic Sciences</w:t>
+        <w:t xml:space="preserve">Journal of Northwest Atlantic Fishery Science</w:t>
       </w:r>
       <w:r>
         <w:t xml:space="preserve">,</w:t>
@@ -9251,29 +10058,20 @@
           <w:iCs/>
           <w:i/>
         </w:rPr>
-        <w:t xml:space="preserve">77</w:t>
-      </w:r>
-      <w:r>
-        <w:t xml:space="preserve">(4), 684–702.</w:t>
-      </w:r>
-    </w:p>
-    <w:bookmarkEnd w:id="47"/>
-    <w:bookmarkStart w:id="49" w:name="ref-nafo2019"/>
+        <w:t xml:space="preserve">23</w:t>
+      </w:r>
+      <w:r>
+        <w:t xml:space="preserve">.</w:t>
+      </w:r>
+    </w:p>
+    <w:bookmarkEnd w:id="57"/>
+    <w:bookmarkStart w:id="58" w:name="ref-licandeo2020"/>
     <w:p>
       <w:pPr>
         <w:pStyle w:val="Bibliography"/>
       </w:pPr>
       <w:r>
-        <w:t xml:space="preserve">NAFO. (2019).</w:t>
-      </w:r>
-      <w:r>
-        <w:t xml:space="preserve"> </w:t>
-      </w:r>
-      <w:r>
-        <w:t xml:space="preserve">Report of the Scientific Council, 31 May – 13 June 2019, Halifax, Canada</w:t>
-      </w:r>
-      <w:r>
-        <w:t xml:space="preserve">.</w:t>
+        <w:t xml:space="preserve">Licandeo, R., Duplisea, D. E., Senay, C., Marentette, J. R., &amp; McAllister, M. K. (2020). Management strategies for spasmodic stocks: A canadian atlantic redfish fishery case study.</w:t>
       </w:r>
       <w:r>
         <w:t xml:space="preserve"> </w:t>
@@ -9283,7 +10081,7 @@
           <w:iCs/>
           <w:i/>
         </w:rPr>
-        <w:t xml:space="preserve">NAFO SCS Doc</w:t>
+        <w:t xml:space="preserve">Canadian Journal of Fisheries and Aquatic Sciences</w:t>
       </w:r>
       <w:r>
         <w:t xml:space="preserve">,</w:t>
@@ -9296,6 +10094,244 @@
           <w:iCs/>
           <w:i/>
         </w:rPr>
+        <w:t xml:space="preserve">77</w:t>
+      </w:r>
+      <w:r>
+        <w:t xml:space="preserve">(4), 684–702.</w:t>
+      </w:r>
+    </w:p>
+    <w:bookmarkEnd w:id="58"/>
+    <w:bookmarkStart w:id="59" w:name="ref-link2019"/>
+    <w:p>
+      <w:pPr>
+        <w:pStyle w:val="Bibliography"/>
+      </w:pPr>
+      <w:r>
+        <w:t xml:space="preserve">Link, J., &amp; Sherwood, G. (2019). Feeding, growth, and trophic ecology. In G. A. Rose (Ed.),</w:t>
+      </w:r>
+      <w:r>
+        <w:t xml:space="preserve"> </w:t>
+      </w:r>
+      <w:r>
+        <w:rPr>
+          <w:iCs/>
+          <w:i/>
+        </w:rPr>
+        <w:t xml:space="preserve">Atlantic cod: A bio-ecology</w:t>
+      </w:r>
+      <w:r>
+        <w:t xml:space="preserve"> </w:t>
+      </w:r>
+      <w:r>
+        <w:t xml:space="preserve">(pp. 219–286). John Wiley &amp; Sons.</w:t>
+      </w:r>
+    </w:p>
+    <w:bookmarkEnd w:id="59"/>
+    <w:bookmarkStart w:id="60" w:name="ref-lotka1925"/>
+    <w:p>
+      <w:pPr>
+        <w:pStyle w:val="Bibliography"/>
+      </w:pPr>
+      <w:r>
+        <w:t xml:space="preserve">Lotka, A. J. (1925).</w:t>
+      </w:r>
+      <w:r>
+        <w:t xml:space="preserve"> </w:t>
+      </w:r>
+      <w:r>
+        <w:rPr>
+          <w:iCs/>
+          <w:i/>
+        </w:rPr>
+        <w:t xml:space="preserve">Elements of physical biology</w:t>
+      </w:r>
+      <w:r>
+        <w:t xml:space="preserve">. Williams &amp; Wilkins.</w:t>
+      </w:r>
+    </w:p>
+    <w:bookmarkEnd w:id="60"/>
+    <w:bookmarkStart w:id="61" w:name="ref-millar2000"/>
+    <w:p>
+      <w:pPr>
+        <w:pStyle w:val="Bibliography"/>
+      </w:pPr>
+      <w:r>
+        <w:t xml:space="preserve">Millar, R. B., &amp; Meyer, R. (2000). Non-linear state space modelling of fisheries biomass dynamics by using metropolis-hastings within-gibbs sampling.</w:t>
+      </w:r>
+      <w:r>
+        <w:t xml:space="preserve"> </w:t>
+      </w:r>
+      <w:r>
+        <w:rPr>
+          <w:iCs/>
+          <w:i/>
+        </w:rPr>
+        <w:t xml:space="preserve">Journal of the Royal Statistical Society: Series C (Applied Statistics)</w:t>
+      </w:r>
+      <w:r>
+        <w:t xml:space="preserve">,</w:t>
+      </w:r>
+      <w:r>
+        <w:t xml:space="preserve"> </w:t>
+      </w:r>
+      <w:r>
+        <w:rPr>
+          <w:iCs/>
+          <w:i/>
+        </w:rPr>
+        <w:t xml:space="preserve">49</w:t>
+      </w:r>
+      <w:r>
+        <w:t xml:space="preserve">(3), 327–342.</w:t>
+      </w:r>
+    </w:p>
+    <w:bookmarkEnd w:id="61"/>
+    <w:bookmarkStart w:id="62" w:name="ref-morgan2002"/>
+    <w:p>
+      <w:pPr>
+        <w:pStyle w:val="Bibliography"/>
+      </w:pPr>
+      <w:r>
+        <w:t xml:space="preserve">Morgan, M., Brodie, W., &amp; Kulka, D. (2002). Was over-exploitation the cause of the decline of the american plaice stock off labrador and northeast newfoundland?</w:t>
+      </w:r>
+      <w:r>
+        <w:t xml:space="preserve"> </w:t>
+      </w:r>
+      <w:r>
+        <w:rPr>
+          <w:iCs/>
+          <w:i/>
+        </w:rPr>
+        <w:t xml:space="preserve">Fisheries Research</w:t>
+      </w:r>
+      <w:r>
+        <w:t xml:space="preserve">,</w:t>
+      </w:r>
+      <w:r>
+        <w:t xml:space="preserve"> </w:t>
+      </w:r>
+      <w:r>
+        <w:rPr>
+          <w:iCs/>
+          <w:i/>
+        </w:rPr>
+        <w:t xml:space="preserve">57</w:t>
+      </w:r>
+      <w:r>
+        <w:t xml:space="preserve">(1), 39–49.</w:t>
+      </w:r>
+    </w:p>
+    <w:bookmarkEnd w:id="62"/>
+    <w:bookmarkStart w:id="63" w:name="ref-mueter2006"/>
+    <w:p>
+      <w:pPr>
+        <w:pStyle w:val="Bibliography"/>
+      </w:pPr>
+      <w:r>
+        <w:t xml:space="preserve">Mueter, F. J., &amp; Megrey, B. A. (2006). Using multi-species surplus production models to estimate ecosystem-level maximum sustainable yields.</w:t>
+      </w:r>
+      <w:r>
+        <w:t xml:space="preserve"> </w:t>
+      </w:r>
+      <w:r>
+        <w:rPr>
+          <w:iCs/>
+          <w:i/>
+        </w:rPr>
+        <w:t xml:space="preserve">Fisheries Research</w:t>
+      </w:r>
+      <w:r>
+        <w:t xml:space="preserve">,</w:t>
+      </w:r>
+      <w:r>
+        <w:t xml:space="preserve"> </w:t>
+      </w:r>
+      <w:r>
+        <w:rPr>
+          <w:iCs/>
+          <w:i/>
+        </w:rPr>
+        <w:t xml:space="preserve">81</w:t>
+      </w:r>
+      <w:r>
+        <w:t xml:space="preserve">(2-3), 189–201.</w:t>
+      </w:r>
+    </w:p>
+    <w:bookmarkEnd w:id="63"/>
+    <w:bookmarkStart w:id="64" w:name="ref-mullowney2014"/>
+    <w:p>
+      <w:pPr>
+        <w:pStyle w:val="Bibliography"/>
+      </w:pPr>
+      <w:r>
+        <w:t xml:space="preserve">Mullowney, D. R., &amp; Rose, G. A. (2014). Is recovery of northern cod limited by poor feeding? The capelin hypothesis revisited.</w:t>
+      </w:r>
+      <w:r>
+        <w:t xml:space="preserve"> </w:t>
+      </w:r>
+      <w:r>
+        <w:rPr>
+          <w:iCs/>
+          <w:i/>
+        </w:rPr>
+        <w:t xml:space="preserve">ICES Journal of Marine Science</w:t>
+      </w:r>
+      <w:r>
+        <w:t xml:space="preserve">,</w:t>
+      </w:r>
+      <w:r>
+        <w:t xml:space="preserve"> </w:t>
+      </w:r>
+      <w:r>
+        <w:rPr>
+          <w:iCs/>
+          <w:i/>
+        </w:rPr>
+        <w:t xml:space="preserve">71</w:t>
+      </w:r>
+      <w:r>
+        <w:t xml:space="preserve">(4), 784–793.</w:t>
+      </w:r>
+    </w:p>
+    <w:bookmarkEnd w:id="64"/>
+    <w:bookmarkStart w:id="66" w:name="ref-nafo2019"/>
+    <w:p>
+      <w:pPr>
+        <w:pStyle w:val="Bibliography"/>
+      </w:pPr>
+      <w:r>
+        <w:t xml:space="preserve">NAFO. (2019).</w:t>
+      </w:r>
+      <w:r>
+        <w:t xml:space="preserve"> </w:t>
+      </w:r>
+      <w:r>
+        <w:t xml:space="preserve">Report of the Scientific Council, 31 May – 13 June 2019, Halifax, Canada</w:t>
+      </w:r>
+      <w:r>
+        <w:t xml:space="preserve">.</w:t>
+      </w:r>
+      <w:r>
+        <w:t xml:space="preserve"> </w:t>
+      </w:r>
+      <w:r>
+        <w:rPr>
+          <w:iCs/>
+          <w:i/>
+        </w:rPr>
+        <w:t xml:space="preserve">NAFO SCS Doc</w:t>
+      </w:r>
+      <w:r>
+        <w:t xml:space="preserve">,</w:t>
+      </w:r>
+      <w:r>
+        <w:t xml:space="preserve"> </w:t>
+      </w:r>
+      <w:r>
+        <w:rPr>
+          <w:iCs/>
+          <w:i/>
+        </w:rPr>
         <w:t xml:space="preserve">19/20</w:t>
       </w:r>
       <w:r>
@@ -9304,7 +10340,7 @@
       <w:r>
         <w:t xml:space="preserve"> </w:t>
       </w:r>
-      <w:hyperlink r:id="rId48">
+      <w:hyperlink r:id="rId65">
         <w:r>
           <w:rPr>
             <w:rStyle w:val="Hyperlink"/>
@@ -9313,14 +10349,14 @@
         </w:r>
       </w:hyperlink>
     </w:p>
-    <w:bookmarkEnd w:id="49"/>
-    <w:bookmarkStart w:id="51" w:name="ref-regular2021"/>
+    <w:bookmarkEnd w:id="66"/>
+    <w:bookmarkStart w:id="67" w:name="ref-pedersen2017"/>
     <w:p>
       <w:pPr>
         <w:pStyle w:val="Bibliography"/>
       </w:pPr>
       <w:r>
-        <w:t xml:space="preserve">Paul M. Regular, Buren, A. D., Dwyer, K. S., Cadigan, N. G., Gregory, R. S., Koen-Alonso, M., Rideout, R. M., Robertson, G. J., Robertson, M. D., Stenson, G. B., Wheeland, L. J., &amp; Zhang, F. (2021). Indexing starvation mortality to assess its role in the population regulation of northern cod.</w:t>
+        <w:t xml:space="preserve">Pedersen, E. J., Thompson, P. L., Ball, R. A., Fortin, M.-J., Gouhier, T. C., Link, H., Moritz, C., Nenzen, H., Stanley, R. R., Taranu, Z. E., et al. (2017). Signatures of the collapse and incipient recovery of an overexploited marine ecosystem.</w:t>
       </w:r>
       <w:r>
         <w:t xml:space="preserve"> </w:t>
@@ -9330,7 +10366,7 @@
           <w:iCs/>
           <w:i/>
         </w:rPr>
-        <w:t xml:space="preserve">Fisheries Research</w:t>
+        <w:t xml:space="preserve">Royal Society Open Science</w:t>
       </w:r>
       <w:r>
         <w:t xml:space="preserve">,</w:t>
@@ -9343,12 +10379,210 @@
           <w:iCs/>
           <w:i/>
         </w:rPr>
+        <w:t xml:space="preserve">4</w:t>
+      </w:r>
+      <w:r>
+        <w:t xml:space="preserve">(7), 170215.</w:t>
+      </w:r>
+    </w:p>
+    <w:bookmarkEnd w:id="67"/>
+    <w:bookmarkStart w:id="68" w:name="ref-pepin2014"/>
+    <w:p>
+      <w:pPr>
+        <w:pStyle w:val="Bibliography"/>
+      </w:pPr>
+      <w:r>
+        <w:t xml:space="preserve">Pepin, P., Higdon, J., Koen-Alonso, M., Fogarty, M., &amp; Ollerhead, N. (2014). Application of ecoregion analysis to the identification of</w:t>
+      </w:r>
+      <w:r>
+        <w:t xml:space="preserve"> </w:t>
+      </w:r>
+      <w:r>
+        <w:t xml:space="preserve">Ecosystem Production Units (EPUs)</w:t>
+      </w:r>
+      <w:r>
+        <w:t xml:space="preserve"> </w:t>
+      </w:r>
+      <w:r>
+        <w:t xml:space="preserve">in the</w:t>
+      </w:r>
+      <w:r>
+        <w:t xml:space="preserve"> </w:t>
+      </w:r>
+      <w:r>
+        <w:t xml:space="preserve">NAFO Convention Area</w:t>
+      </w:r>
+      <w:r>
+        <w:t xml:space="preserve">.</w:t>
+      </w:r>
+      <w:r>
+        <w:t xml:space="preserve"> </w:t>
+      </w:r>
+      <w:r>
+        <w:rPr>
+          <w:iCs/>
+          <w:i/>
+        </w:rPr>
+        <w:t xml:space="preserve">NAFO Sci. Counc. Res. Doc</w:t>
+      </w:r>
+      <w:r>
+        <w:t xml:space="preserve">,</w:t>
+      </w:r>
+      <w:r>
+        <w:t xml:space="preserve"> </w:t>
+      </w:r>
+      <w:r>
+        <w:rPr>
+          <w:iCs/>
+          <w:i/>
+        </w:rPr>
+        <w:t xml:space="preserve">14</w:t>
+      </w:r>
+      <w:r>
+        <w:t xml:space="preserve">, 069.</w:t>
+      </w:r>
+    </w:p>
+    <w:bookmarkEnd w:id="68"/>
+    <w:bookmarkStart w:id="69" w:name="ref-pikitch2004"/>
+    <w:p>
+      <w:pPr>
+        <w:pStyle w:val="Bibliography"/>
+      </w:pPr>
+      <w:r>
+        <w:t xml:space="preserve">Pikitch, E. K., Santora, C., Babcock, E. A., Bakun, A., Bonfil, R., Conover, D. O., Dayton, P., Doukakis, P., Fluharty, D., Heneman, B., et al. (2004). Ecosystem-based fishery management. In</w:t>
+      </w:r>
+      <w:r>
+        <w:t xml:space="preserve"> </w:t>
+      </w:r>
+      <w:r>
+        <w:rPr>
+          <w:iCs/>
+          <w:i/>
+        </w:rPr>
+        <w:t xml:space="preserve">Science</w:t>
+      </w:r>
+      <w:r>
+        <w:t xml:space="preserve"> </w:t>
+      </w:r>
+      <w:r>
+        <w:t xml:space="preserve">(No. 5682; Vol. 305, pp. 346–347). American Association for the Advancement of Science.</w:t>
+      </w:r>
+    </w:p>
+    <w:bookmarkEnd w:id="69"/>
+    <w:bookmarkStart w:id="70" w:name="ref-pinsky2021"/>
+    <w:p>
+      <w:pPr>
+        <w:pStyle w:val="Bibliography"/>
+      </w:pPr>
+      <w:r>
+        <w:t xml:space="preserve">Pinsky, M. L., Eikeset, A. M., Helmerson, C., Bradbury, I. R., Bentzen, P., Morris, C., Gondek-Wyrozemska, A. T., Baalsrud, H. T., Brieuc, M. S. O., Kjesbu, O. S., et al. (2021). Genomic stability through time despite decades of exploitation in cod on both sides of the</w:t>
+      </w:r>
+      <w:r>
+        <w:t xml:space="preserve"> </w:t>
+      </w:r>
+      <w:r>
+        <w:t xml:space="preserve">A</w:t>
+      </w:r>
+      <w:r>
+        <w:t xml:space="preserve">tlantic.</w:t>
+      </w:r>
+      <w:r>
+        <w:t xml:space="preserve"> </w:t>
+      </w:r>
+      <w:r>
+        <w:rPr>
+          <w:iCs/>
+          <w:i/>
+        </w:rPr>
+        <w:t xml:space="preserve">Proceedings of the National Academy of Sciences</w:t>
+      </w:r>
+      <w:r>
+        <w:t xml:space="preserve">,</w:t>
+      </w:r>
+      <w:r>
+        <w:t xml:space="preserve"> </w:t>
+      </w:r>
+      <w:r>
+        <w:rPr>
+          <w:iCs/>
+          <w:i/>
+        </w:rPr>
+        <w:t xml:space="preserve">118</w:t>
+      </w:r>
+      <w:r>
+        <w:t xml:space="preserve">(15), e2025453118.</w:t>
+      </w:r>
+    </w:p>
+    <w:bookmarkEnd w:id="70"/>
+    <w:bookmarkStart w:id="72" w:name="ref-R"/>
+    <w:p>
+      <w:pPr>
+        <w:pStyle w:val="Bibliography"/>
+      </w:pPr>
+      <w:r>
+        <w:t xml:space="preserve">R Core Team. (2021).</w:t>
+      </w:r>
+      <w:r>
+        <w:t xml:space="preserve"> </w:t>
+      </w:r>
+      <w:r>
+        <w:rPr>
+          <w:iCs/>
+          <w:i/>
+        </w:rPr>
+        <w:t xml:space="preserve">R: A language and environment for statistical computing</w:t>
+      </w:r>
+      <w:r>
+        <w:t xml:space="preserve">. R Foundation for Statistical Computing.</w:t>
+      </w:r>
+      <w:r>
+        <w:t xml:space="preserve"> </w:t>
+      </w:r>
+      <w:hyperlink r:id="rId71">
+        <w:r>
+          <w:rPr>
+            <w:rStyle w:val="Hyperlink"/>
+          </w:rPr>
+          <w:t xml:space="preserve">https://www.R-project.org/</w:t>
+        </w:r>
+      </w:hyperlink>
+    </w:p>
+    <w:bookmarkEnd w:id="72"/>
+    <w:bookmarkStart w:id="74" w:name="ref-regular2021"/>
+    <w:p>
+      <w:pPr>
+        <w:pStyle w:val="Bibliography"/>
+      </w:pPr>
+      <w:r>
+        <w:t xml:space="preserve">Regular, P. M., Buren, A. D., Dwyer, K. S., Cadigan, N. G., Gregory, R. S., Koen-Alonso, M., Rideout, R. M., Robertson, G. J., Robertson, M. D., Stenson, G. B., Wheeland, L. J., &amp; Zhang, F. (2021). Indexing starvation mortality to assess its role in the population regulation of northern cod.</w:t>
+      </w:r>
+      <w:r>
+        <w:t xml:space="preserve"> </w:t>
+      </w:r>
+      <w:r>
+        <w:rPr>
+          <w:iCs/>
+          <w:i/>
+        </w:rPr>
+        <w:t xml:space="preserve">Fisheries Research</w:t>
+      </w:r>
+      <w:r>
+        <w:t xml:space="preserve">,</w:t>
+      </w:r>
+      <w:r>
+        <w:t xml:space="preserve"> </w:t>
+      </w:r>
+      <w:r>
+        <w:rPr>
+          <w:iCs/>
+          <w:i/>
+        </w:rPr>
         <w:t xml:space="preserve">247</w:t>
       </w:r>
       <w:r>
         <w:t xml:space="preserve">, 106180. https://doi.org/</w:t>
       </w:r>
-      <w:hyperlink r:id="rId50">
+      <w:hyperlink r:id="rId73">
         <w:r>
           <w:rPr>
             <w:rStyle w:val="Hyperlink"/>
@@ -9357,71 +10591,40 @@
         </w:r>
       </w:hyperlink>
     </w:p>
-    <w:bookmarkEnd w:id="51"/>
-    <w:bookmarkStart w:id="52" w:name="ref-pedersen2017"/>
+    <w:bookmarkEnd w:id="74"/>
+    <w:bookmarkStart w:id="75" w:name="ref-rose2004"/>
     <w:p>
       <w:pPr>
         <w:pStyle w:val="Bibliography"/>
       </w:pPr>
       <w:r>
-        <w:t xml:space="preserve">Pedersen, E. J., Thompson, P. L., Ball, R. A., Fortin, M.-J., Gouhier, T. C., Link, H., Moritz, C., Nenzen, H., Stanley, R. R., Taranu, Z. E., et al. (2017). Signatures of the collapse and incipient recovery of an overexploited marine ecosystem.</w:t>
-      </w:r>
-      <w:r>
-        <w:t xml:space="preserve"> </w:t>
+        <w:t xml:space="preserve">Rose, G. (2004). Reconciling overfishing and climate change with stock dynamics of</w:t>
+      </w:r>
+      <w:r>
+        <w:t xml:space="preserve"> </w:t>
+      </w:r>
+      <w:r>
+        <w:t xml:space="preserve">A</w:t>
+      </w:r>
+      <w:r>
+        <w:t xml:space="preserve">tlantic cod (</w:t>
       </w:r>
       <w:r>
         <w:rPr>
           <w:iCs/>
           <w:i/>
         </w:rPr>
-        <w:t xml:space="preserve">Royal Society Open Science</w:t>
-      </w:r>
-      <w:r>
-        <w:t xml:space="preserve">,</w:t>
-      </w:r>
-      <w:r>
-        <w:t xml:space="preserve"> </w:t>
+        <w:t xml:space="preserve">G</w:t>
       </w:r>
       <w:r>
         <w:rPr>
           <w:iCs/>
           <w:i/>
         </w:rPr>
-        <w:t xml:space="preserve">4</w:t>
-      </w:r>
-      <w:r>
-        <w:t xml:space="preserve">(7), 170215.</w:t>
-      </w:r>
-    </w:p>
-    <w:bookmarkEnd w:id="52"/>
-    <w:bookmarkStart w:id="53" w:name="ref-pepin2014"/>
-    <w:p>
-      <w:pPr>
-        <w:pStyle w:val="Bibliography"/>
-      </w:pPr>
-      <w:r>
-        <w:t xml:space="preserve">Pepin, P., Higdon, J., Koen-Alonso, M., Fogarty, M., &amp; Ollerhead, N. (2014). Application of ecoregion analysis to the identification of</w:t>
-      </w:r>
-      <w:r>
-        <w:t xml:space="preserve"> </w:t>
-      </w:r>
-      <w:r>
-        <w:t xml:space="preserve">Ecosystem Production Units (EPUs)</w:t>
-      </w:r>
-      <w:r>
-        <w:t xml:space="preserve"> </w:t>
-      </w:r>
-      <w:r>
-        <w:t xml:space="preserve">in the</w:t>
-      </w:r>
-      <w:r>
-        <w:t xml:space="preserve"> </w:t>
-      </w:r>
-      <w:r>
-        <w:t xml:space="preserve">NAFO Convention Area</w:t>
-      </w:r>
-      <w:r>
-        <w:t xml:space="preserve">.</w:t>
+        <w:t xml:space="preserve">adus morhua</w:t>
+      </w:r>
+      <w:r>
+        <w:t xml:space="preserve">) over 500 years.</w:t>
       </w:r>
       <w:r>
         <w:t xml:space="preserve"> </w:t>
@@ -9431,7 +10634,7 @@
           <w:iCs/>
           <w:i/>
         </w:rPr>
-        <w:t xml:space="preserve">NAFO Sci. Counc. Res. Doc</w:t>
+        <w:t xml:space="preserve">Canadian Journal of Fisheries and Aquatic Sciences</w:t>
       </w:r>
       <w:r>
         <w:t xml:space="preserve">,</w:t>
@@ -9444,20 +10647,20 @@
           <w:iCs/>
           <w:i/>
         </w:rPr>
-        <w:t xml:space="preserve">14</w:t>
-      </w:r>
-      <w:r>
-        <w:t xml:space="preserve">, 069.</w:t>
-      </w:r>
-    </w:p>
-    <w:bookmarkEnd w:id="53"/>
-    <w:bookmarkStart w:id="55" w:name="ref-R"/>
+        <w:t xml:space="preserve">61</w:t>
+      </w:r>
+      <w:r>
+        <w:t xml:space="preserve">(9), 1553–1557.</w:t>
+      </w:r>
+    </w:p>
+    <w:bookmarkEnd w:id="75"/>
+    <w:bookmarkStart w:id="76" w:name="ref-schaefer1954"/>
     <w:p>
       <w:pPr>
         <w:pStyle w:val="Bibliography"/>
       </w:pPr>
       <w:r>
-        <w:t xml:space="preserve">R Core Team. (2021).</w:t>
+        <w:t xml:space="preserve">Schaefer, M. B. (1954). Some aspects of the dynamics of populations important to the management of the commercial marine fisheries.</w:t>
       </w:r>
       <w:r>
         <w:t xml:space="preserve"> </w:t>
@@ -9467,31 +10670,10 @@
           <w:iCs/>
           <w:i/>
         </w:rPr>
-        <w:t xml:space="preserve">R: A language and environment for statistical computing</w:t>
-      </w:r>
-      <w:r>
-        <w:t xml:space="preserve">. R Foundation for Statistical Computing.</w:t>
-      </w:r>
-      <w:r>
-        <w:t xml:space="preserve"> </w:t>
-      </w:r>
-      <w:hyperlink r:id="rId54">
-        <w:r>
-          <w:rPr>
-            <w:rStyle w:val="Hyperlink"/>
-          </w:rPr>
-          <w:t xml:space="preserve">https://www.R-project.org/</w:t>
-        </w:r>
-      </w:hyperlink>
-    </w:p>
-    <w:bookmarkEnd w:id="55"/>
-    <w:bookmarkStart w:id="56" w:name="ref-schaefer1954"/>
-    <w:p>
-      <w:pPr>
-        <w:pStyle w:val="Bibliography"/>
-      </w:pPr>
-      <w:r>
-        <w:t xml:space="preserve">Schaefer, M. B. (1954). Some aspects of the dynamics of populations important to the management of the commercial marine fisheries.</w:t>
+        <w:t xml:space="preserve">Inter-American Tropical Tuna Commission Bulletin</w:t>
+      </w:r>
+      <w:r>
+        <w:t xml:space="preserve">,</w:t>
       </w:r>
       <w:r>
         <w:t xml:space="preserve"> </w:t>
@@ -9501,10 +10683,20 @@
           <w:iCs/>
           <w:i/>
         </w:rPr>
-        <w:t xml:space="preserve">Inter-American Tropical Tuna Commission Bulletin</w:t>
-      </w:r>
-      <w:r>
-        <w:t xml:space="preserve">,</w:t>
+        <w:t xml:space="preserve">1</w:t>
+      </w:r>
+      <w:r>
+        <w:t xml:space="preserve">(2), 23–56.</w:t>
+      </w:r>
+    </w:p>
+    <w:bookmarkEnd w:id="76"/>
+    <w:bookmarkStart w:id="77" w:name="ref-scheffer2015"/>
+    <w:p>
+      <w:pPr>
+        <w:pStyle w:val="Bibliography"/>
+      </w:pPr>
+      <w:r>
+        <w:t xml:space="preserve">Scheffer, M., Barrett, S., Carpenter, S., Folke, C., Green, A. J., Holmgren, M., Hughes, T., Kosten, S., Van de Leemput, I., Nepstad, D., et al. (2015). Creating a safe operating space for iconic ecosystems.</w:t>
       </w:r>
       <w:r>
         <w:t xml:space="preserve"> </w:t>
@@ -9514,20 +10706,10 @@
           <w:iCs/>
           <w:i/>
         </w:rPr>
-        <w:t xml:space="preserve">1</w:t>
-      </w:r>
-      <w:r>
-        <w:t xml:space="preserve">(2), 23–56.</w:t>
-      </w:r>
-    </w:p>
-    <w:bookmarkEnd w:id="56"/>
-    <w:bookmarkStart w:id="57" w:name="ref-smith1981"/>
-    <w:p>
-      <w:pPr>
-        <w:pStyle w:val="Bibliography"/>
-      </w:pPr>
-      <w:r>
-        <w:t xml:space="preserve">Smith, S., &amp; Somerton, G. (1981).</w:t>
+        <w:t xml:space="preserve">Science</w:t>
+      </w:r>
+      <w:r>
+        <w:t xml:space="preserve">,</w:t>
       </w:r>
       <w:r>
         <w:t xml:space="preserve"> </w:t>
@@ -9537,23 +10719,20 @@
           <w:iCs/>
           <w:i/>
         </w:rPr>
-        <w:t xml:space="preserve">STRAP: A User-Oriented Computer Analysis System for Groundfish Research Trawl Survey Data</w:t>
-      </w:r>
-      <w:r>
-        <w:t xml:space="preserve"> </w:t>
-      </w:r>
-      <w:r>
-        <w:t xml:space="preserve">(p. 66). Canadian Technical Report of Fisheries; Aquatic Sciences No. 1030.</w:t>
-      </w:r>
-    </w:p>
-    <w:bookmarkEnd w:id="57"/>
-    <w:bookmarkStart w:id="58" w:name="ref-thorson2020"/>
+        <w:t xml:space="preserve">347</w:t>
+      </w:r>
+      <w:r>
+        <w:t xml:space="preserve">(6228), 1317–1319.</w:t>
+      </w:r>
+    </w:p>
+    <w:bookmarkEnd w:id="77"/>
+    <w:bookmarkStart w:id="78" w:name="ref-scheffer2003"/>
     <w:p>
       <w:pPr>
         <w:pStyle w:val="Bibliography"/>
       </w:pPr>
       <w:r>
-        <w:t xml:space="preserve">Thorson, J. T. (2020). Predicting recruitment density dependence and intrinsic growth rate for all fishes worldwide using a data-integrated life-history model.</w:t>
+        <w:t xml:space="preserve">Scheffer, M., Rinaldi, S., Huisman, J., &amp; Weissing, F. J. (2003). Why plankton communities have no equilibrium: Solutions to the paradox.</w:t>
       </w:r>
       <w:r>
         <w:t xml:space="preserve"> </w:t>
@@ -9563,7 +10742,7 @@
           <w:iCs/>
           <w:i/>
         </w:rPr>
-        <w:t xml:space="preserve">Fish and Fisheries</w:t>
+        <w:t xml:space="preserve">Hydrobiologia</w:t>
       </w:r>
       <w:r>
         <w:t xml:space="preserve">,</w:t>
@@ -9576,20 +10755,20 @@
           <w:iCs/>
           <w:i/>
         </w:rPr>
-        <w:t xml:space="preserve">21</w:t>
-      </w:r>
-      <w:r>
-        <w:t xml:space="preserve">(2), 237–251.</w:t>
-      </w:r>
-    </w:p>
-    <w:bookmarkEnd w:id="58"/>
-    <w:bookmarkStart w:id="59" w:name="ref-walsh1992"/>
+        <w:t xml:space="preserve">491</w:t>
+      </w:r>
+      <w:r>
+        <w:t xml:space="preserve">, 9–18.</w:t>
+      </w:r>
+    </w:p>
+    <w:bookmarkEnd w:id="78"/>
+    <w:bookmarkStart w:id="79" w:name="ref-schijns2021"/>
     <w:p>
       <w:pPr>
         <w:pStyle w:val="Bibliography"/>
       </w:pPr>
       <w:r>
-        <w:t xml:space="preserve">Walsh, S. J. (1992). Size-dependent selection at the footgear of a groundfish survey trawl.</w:t>
+        <w:t xml:space="preserve">Schijns, R., Froese, R., Hutchings, J. A., &amp; Pauly, D. (2021). Five centuries of cod catches in eastern canada.</w:t>
       </w:r>
       <w:r>
         <w:t xml:space="preserve"> </w:t>
@@ -9599,7 +10778,7 @@
           <w:iCs/>
           <w:i/>
         </w:rPr>
-        <w:t xml:space="preserve">North American Journal of Fisheries Management</w:t>
+        <w:t xml:space="preserve">ICES Journal of Marine Science</w:t>
       </w:r>
       <w:r>
         <w:t xml:space="preserve">,</w:t>
@@ -9612,21 +10791,236 @@
           <w:iCs/>
           <w:i/>
         </w:rPr>
+        <w:t xml:space="preserve">78</w:t>
+      </w:r>
+      <w:r>
+        <w:t xml:space="preserve">(8), 2675–2683.</w:t>
+      </w:r>
+    </w:p>
+    <w:bookmarkEnd w:id="79"/>
+    <w:bookmarkStart w:id="80" w:name="ref-schindler2010"/>
+    <w:p>
+      <w:pPr>
+        <w:pStyle w:val="Bibliography"/>
+      </w:pPr>
+      <w:r>
+        <w:t xml:space="preserve">Schindler, D. E., Hilborn, R., Chasco, B., Boatright, C. P., Quinn, T. P., Rogers, L. A., &amp; Webster, M. S. (2010). Population diversity and the portfolio effect in an exploited species.</w:t>
+      </w:r>
+      <w:r>
+        <w:t xml:space="preserve"> </w:t>
+      </w:r>
+      <w:r>
+        <w:rPr>
+          <w:iCs/>
+          <w:i/>
+        </w:rPr>
+        <w:t xml:space="preserve">Nature</w:t>
+      </w:r>
+      <w:r>
+        <w:t xml:space="preserve">,</w:t>
+      </w:r>
+      <w:r>
+        <w:t xml:space="preserve"> </w:t>
+      </w:r>
+      <w:r>
+        <w:rPr>
+          <w:iCs/>
+          <w:i/>
+        </w:rPr>
+        <w:t xml:space="preserve">465</w:t>
+      </w:r>
+      <w:r>
+        <w:t xml:space="preserve">(7298), 609–612.</w:t>
+      </w:r>
+    </w:p>
+    <w:bookmarkEnd w:id="80"/>
+    <w:bookmarkStart w:id="81" w:name="ref-smith1981"/>
+    <w:p>
+      <w:pPr>
+        <w:pStyle w:val="Bibliography"/>
+      </w:pPr>
+      <w:r>
+        <w:t xml:space="preserve">Smith, S., &amp; Somerton, G. (1981).</w:t>
+      </w:r>
+      <w:r>
+        <w:t xml:space="preserve"> </w:t>
+      </w:r>
+      <w:r>
+        <w:rPr>
+          <w:iCs/>
+          <w:i/>
+        </w:rPr>
+        <w:t xml:space="preserve">STRAP: A User-Oriented Computer Analysis System for Groundfish Research Trawl Survey Data</w:t>
+      </w:r>
+      <w:r>
+        <w:t xml:space="preserve"> </w:t>
+      </w:r>
+      <w:r>
+        <w:t xml:space="preserve">(p. 66). Canadian Technical Report of Fisheries; Aquatic Sciences No. 1030.</w:t>
+      </w:r>
+    </w:p>
+    <w:bookmarkEnd w:id="81"/>
+    <w:bookmarkStart w:id="82" w:name="ref-thorson2020"/>
+    <w:p>
+      <w:pPr>
+        <w:pStyle w:val="Bibliography"/>
+      </w:pPr>
+      <w:r>
+        <w:t xml:space="preserve">Thorson, J. T. (2020). Predicting recruitment density dependence and intrinsic growth rate for all fishes worldwide using a data-integrated life-history model.</w:t>
+      </w:r>
+      <w:r>
+        <w:t xml:space="preserve"> </w:t>
+      </w:r>
+      <w:r>
+        <w:rPr>
+          <w:iCs/>
+          <w:i/>
+        </w:rPr>
+        <w:t xml:space="preserve">Fish and Fisheries</w:t>
+      </w:r>
+      <w:r>
+        <w:t xml:space="preserve">,</w:t>
+      </w:r>
+      <w:r>
+        <w:t xml:space="preserve"> </w:t>
+      </w:r>
+      <w:r>
+        <w:rPr>
+          <w:iCs/>
+          <w:i/>
+        </w:rPr>
+        <w:t xml:space="preserve">21</w:t>
+      </w:r>
+      <w:r>
+        <w:t xml:space="preserve">(2), 237–251.</w:t>
+      </w:r>
+    </w:p>
+    <w:bookmarkEnd w:id="82"/>
+    <w:bookmarkStart w:id="83" w:name="ref-volterra1926"/>
+    <w:p>
+      <w:pPr>
+        <w:pStyle w:val="Bibliography"/>
+      </w:pPr>
+      <w:r>
+        <w:t xml:space="preserve">Volterra, V. (1926). Fluctuations in the abundance of a species considered mathematically.</w:t>
+      </w:r>
+      <w:r>
+        <w:t xml:space="preserve"> </w:t>
+      </w:r>
+      <w:r>
+        <w:rPr>
+          <w:iCs/>
+          <w:i/>
+        </w:rPr>
+        <w:t xml:space="preserve">Nature</w:t>
+      </w:r>
+      <w:r>
+        <w:t xml:space="preserve">,</w:t>
+      </w:r>
+      <w:r>
+        <w:t xml:space="preserve"> </w:t>
+      </w:r>
+      <w:r>
+        <w:rPr>
+          <w:iCs/>
+          <w:i/>
+        </w:rPr>
+        <w:t xml:space="preserve">118</w:t>
+      </w:r>
+      <w:r>
+        <w:t xml:space="preserve">(2972), 558–560.</w:t>
+      </w:r>
+    </w:p>
+    <w:bookmarkEnd w:id="83"/>
+    <w:bookmarkStart w:id="84" w:name="ref-walsh1992"/>
+    <w:p>
+      <w:pPr>
+        <w:pStyle w:val="Bibliography"/>
+      </w:pPr>
+      <w:r>
+        <w:t xml:space="preserve">Walsh, S. J. (1992). Size-dependent selection at the footgear of a groundfish survey trawl.</w:t>
+      </w:r>
+      <w:r>
+        <w:t xml:space="preserve"> </w:t>
+      </w:r>
+      <w:r>
+        <w:rPr>
+          <w:iCs/>
+          <w:i/>
+        </w:rPr>
+        <w:t xml:space="preserve">North American Journal of Fisheries Management</w:t>
+      </w:r>
+      <w:r>
+        <w:t xml:space="preserve">,</w:t>
+      </w:r>
+      <w:r>
+        <w:t xml:space="preserve"> </w:t>
+      </w:r>
+      <w:r>
+        <w:rPr>
+          <w:iCs/>
+          <w:i/>
+        </w:rPr>
         <w:t xml:space="preserve">12</w:t>
       </w:r>
       <w:r>
         <w:t xml:space="preserve">(3), 625–633.</w:t>
       </w:r>
     </w:p>
-    <w:bookmarkEnd w:id="59"/>
-    <w:bookmarkEnd w:id="60"/>
+    <w:bookmarkEnd w:id="84"/>
+    <w:bookmarkStart w:id="85" w:name="ref-winker2018"/>
+    <w:p>
+      <w:pPr>
+        <w:pStyle w:val="Bibliography"/>
+      </w:pPr>
+      <w:r>
+        <w:t xml:space="preserve">Winker, H., Carvalho, F., &amp; Kapur, M. (2018).</w:t>
+      </w:r>
+      <w:r>
+        <w:t xml:space="preserve"> </w:t>
+      </w:r>
+      <w:r>
+        <w:t xml:space="preserve">JABBA</w:t>
+      </w:r>
+      <w:r>
+        <w:t xml:space="preserve">: Just another bayesian biomass assessment.</w:t>
+      </w:r>
+      <w:r>
+        <w:t xml:space="preserve"> </w:t>
+      </w:r>
+      <w:r>
+        <w:rPr>
+          <w:iCs/>
+          <w:i/>
+        </w:rPr>
+        <w:t xml:space="preserve">Fisheries Research</w:t>
+      </w:r>
+      <w:r>
+        <w:t xml:space="preserve">,</w:t>
+      </w:r>
+      <w:r>
+        <w:t xml:space="preserve"> </w:t>
+      </w:r>
+      <w:r>
+        <w:rPr>
+          <w:iCs/>
+          <w:i/>
+        </w:rPr>
+        <w:t xml:space="preserve">204</w:t>
+      </w:r>
+      <w:r>
+        <w:t xml:space="preserve">, 275–288.</w:t>
+      </w:r>
+    </w:p>
+    <w:bookmarkEnd w:id="85"/>
+    <w:bookmarkEnd w:id="86"/>
     <w:p>
       <w:r>
         <w:br w:type="page"/>
       </w:r>
     </w:p>
-    <w:bookmarkEnd w:id="61"/>
-    <w:bookmarkStart w:id="77" w:name="figures"/>
+    <w:bookmarkEnd w:id="87"/>
+    <w:bookmarkStart w:id="103" w:name="figures"/>
     <w:p>
       <w:pPr>
         <w:pStyle w:val="Heading1"/>
@@ -9644,18 +11038,18 @@
           <wp:inline>
             <wp:extent cx="3599999" cy="4092857"/>
             <wp:effectExtent b="0" l="0" r="0" t="0"/>
-            <wp:docPr descr="Fig 1: Map of Newfoundland and Labrador (NL) case study area showing the Northeast NL Shelf (purple), Grand Bank (green), and Southern NL (yellow) ecosystem production units." title="" id="63" name="Picture"/>
+            <wp:docPr descr="Fig 1: Map of Newfoundland and Labrador (NL) case study area showing the Northeast NL Shelf (purple), Grand Bank (green), and Southern NL (yellow) ecosystem production units." title="" id="89" name="Picture"/>
             <a:graphic>
               <a:graphicData uri="http://schemas.openxmlformats.org/drawingml/2006/picture">
                 <pic:pic>
                   <pic:nvPicPr>
-                    <pic:cNvPr descr="C:/Users/RegularP/Documents/PROJECTS/multispic/analysis/paper/figures/epu_map.png" id="64" name="Picture"/>
+                    <pic:cNvPr descr="C:/Users/RegularP/Documents/PROJECTS/multispic/analysis/paper/figures/epu_map.png" id="90" name="Picture"/>
                     <pic:cNvPicPr>
                       <a:picLocks noChangeArrowheads="1" noChangeAspect="1"/>
                     </pic:cNvPicPr>
                   </pic:nvPicPr>
                   <pic:blipFill>
-                    <a:blip r:embed="rId62"/>
+                    <a:blip r:embed="rId88"/>
                     <a:stretch>
                       <a:fillRect/>
                     </a:stretch>
@@ -9699,12 +11093,12 @@
           <wp:inline>
             <wp:extent cx="5943600" cy="2773680"/>
             <wp:effectExtent b="0" l="0" r="0" t="0"/>
-            <wp:docPr descr="Fig 2: LOO-CV and Hindcast-CV scores from a series of production model formulations of increasing complexity, from a single-species production model (“Single-species”) to a multispecies production model with a covariate effect and species and temporal correlations (“Full”), fit to seven species in three ecosystem production units (Northeast NL Shelf, Grand Bank, and Southern NL) off the east coast of Canada. Overall scores for each model across score type and ecosystem production unit are shown on the rightmost facet." title="" id="66" name="Picture"/>
+            <wp:docPr descr="Fig 2: LOO-CV and Hindcast-CV scores from a series of production model formulations of increasing complexity, from a single-species production model (“Single-species”) to a multispecies production model with a covariate effect and species and temporal correlations (“Full”), fit to seven species in three ecosystem production units (Northeast NL Shelf, Grand Bank, and Southern NL) off the east coast of Canada. Overall scores for each model across score type and ecosystem production unit are shown on the rightmost facet." title="" id="92" name="Picture"/>
             <a:graphic>
               <a:graphicData uri="http://schemas.openxmlformats.org/drawingml/2006/picture">
                 <pic:pic>
                   <pic:nvPicPr>
-                    <pic:cNvPr descr="C:/Users/RegularP/Documents/PROJECTS/multispic/analysis/paper/figures/scores.svg" id="67" name="Picture"/>
+                    <pic:cNvPr descr="C:/Users/RegularP/Documents/PROJECTS/multispic/analysis/paper/figures/scores.svg" id="93" name="Picture"/>
                     <pic:cNvPicPr>
                       <a:picLocks noChangeArrowheads="1" noChangeAspect="1"/>
                     </pic:cNvPicPr>
@@ -9716,7 +11110,7 @@
                           <a14:useLocalDpi xmlns:a14="http://schemas.microsoft.com/office/drawing/2010/main" val="0"/>
                         </a:ext>
                         <a:ext uri="{96DAC541-7B7A-43D3-8B79-37D633B846F1}">
-                          <asvg:svgBlip xmlns:asvg="http://schemas.microsoft.com/office/drawing/2016/SVG/main" r:embed="rId65"/>
+                          <asvg:svgBlip xmlns:asvg="http://schemas.microsoft.com/office/drawing/2016/SVG/main" r:embed="rId91"/>
                         </a:ext>
                       </a:extLst>
                     </a:blip>
@@ -9787,12 +11181,12 @@
           <wp:inline>
             <wp:extent cx="5943600" cy="4160520"/>
             <wp:effectExtent b="0" l="0" r="0" t="0"/>
-            <wp:docPr descr="Fig 3: Trends in survey indices (dots) along with predicted indices (dotted line) and model estimates of biomass from the best fitting multispecies production model. Uncertainty in the biomass estimates are represented by 95% confidence intervals (shaded region). Results from three ecosystem production units (Northeast NL Shelf, Grand Bank, and Southern NL) off the east coast of Canada are presented. Though data from seven species were used in each region, the species facet is limited to four for simplicity. Differences in biomass estimates from the indices stem from differing survey catchability estimates. Note differences in scale across facets." title="" id="69" name="Picture"/>
+            <wp:docPr descr="Fig 3: Trends in survey indices (dots) along with predicted indices (thin lines) and model estimates of biomass from the best fitting multispecies production model (thick lines). Uncertainty in the biomass estimates are represented by 95% confidence intervals (shaded region). Results from three ecosystem production units (Northeast NL Shelf, Grand Bank, and Southern NL) off the east coast of Canada are presented. Though data from seven species were used in each region, the species facet is limited to four for simplicity. Differences in biomass estimates from the indices stem from differing survey catchability estimates. Note differences in scale across facets." title="" id="95" name="Picture"/>
             <a:graphic>
               <a:graphicData uri="http://schemas.openxmlformats.org/drawingml/2006/picture">
                 <pic:pic>
                   <pic:nvPicPr>
-                    <pic:cNvPr descr="C:/Users/RegularP/Documents/PROJECTS/multispic/analysis/paper/figures/survey_trends.svg" id="70" name="Picture"/>
+                    <pic:cNvPr descr="C:/Users/RegularP/Documents/PROJECTS/multispic/analysis/paper/figures/survey_trends.svg" id="96" name="Picture"/>
                     <pic:cNvPicPr>
                       <a:picLocks noChangeArrowheads="1" noChangeAspect="1"/>
                     </pic:cNvPicPr>
@@ -9804,7 +11198,7 @@
                           <a14:useLocalDpi xmlns:a14="http://schemas.microsoft.com/office/drawing/2010/main" val="0"/>
                         </a:ext>
                         <a:ext uri="{96DAC541-7B7A-43D3-8B79-37D633B846F1}">
-                          <asvg:svgBlip xmlns:asvg="http://schemas.microsoft.com/office/drawing/2016/SVG/main" r:embed="rId68"/>
+                          <asvg:svgBlip xmlns:asvg="http://schemas.microsoft.com/office/drawing/2016/SVG/main" r:embed="rId94"/>
                         </a:ext>
                       </a:extLst>
                     </a:blip>
@@ -9839,7 +11233,7 @@
         <w:pStyle w:val="ImageCaption"/>
       </w:pPr>
       <w:r>
-        <w:t xml:space="preserve">Fig 3: Trends in survey indices (dots) along with predicted indices (dotted line) and model estimates of biomass from the best fitting multispecies production model. Uncertainty in the biomass estimates are represented by 95% confidence intervals (shaded region). Results from three ecosystem production units (Northeast NL Shelf, Grand Bank, and Southern NL) off the east coast of Canada are presented. Though data from seven species were used in each region, the species facet is limited to four for simplicity. Differences in biomass estimates from the indices stem from differing survey catchability estimates. Note differences in scale across facets.</w:t>
+        <w:t xml:space="preserve">Fig 3: Trends in survey indices (dots) along with predicted indices (thin lines) and model estimates of biomass from the best fitting multispecies production model (thick lines). Uncertainty in the biomass estimates are represented by 95% confidence intervals (shaded region). Results from three ecosystem production units (Northeast NL Shelf, Grand Bank, and Southern NL) off the east coast of Canada are presented. Though data from seven species were used in each region, the species facet is limited to four for simplicity. Differences in biomass estimates from the indices stem from differing survey catchability estimates. Note differences in scale across facets.</w:t>
       </w:r>
     </w:p>
     <w:p>
@@ -9851,12 +11245,12 @@
           <wp:inline>
             <wp:extent cx="5943600" cy="4160520"/>
             <wp:effectExtent b="0" l="0" r="0" t="0"/>
-            <wp:docPr descr="Fig 4: Trends in biomass, expected production, reported landings, and residual change from the best fitting multispecies production model across three ecosystem production units (Northeast NL Shelf, Grand Bank, and Southern NL) off the east coast of Canada. Species-specific trends from a subset of species are shown along with totals including seven species. Expected production represents expected changes from intrinsic growth and density-dependence (i.e., change from the production equation) and residual change represent process errors not explained by the production equation or reported landings. Note difference in scale across facets." title="" id="72" name="Picture"/>
+            <wp:docPr descr="Fig 4: Trends in biomass, expected production, reported landings, and residual change from the best fitting multispecies production model across three ecosystem production units (Northeast NL Shelf, Grand Bank, and Southern NL) off the east coast of Canada. Species-specific trends from a subset of species are shown along with totals including seven species. Expected production represents expected changes from intrinsic growth and density-dependence (i.e., change from the production equation) and residual change represent process errors not explained by the production equation or reported landings. Note difference in scale across facets." title="" id="98" name="Picture"/>
             <a:graphic>
               <a:graphicData uri="http://schemas.openxmlformats.org/drawingml/2006/picture">
                 <pic:pic>
                   <pic:nvPicPr>
-                    <pic:cNvPr descr="C:/Users/RegularP/Documents/PROJECTS/multispic/analysis/paper/figures/pop_trends.svg" id="73" name="Picture"/>
+                    <pic:cNvPr descr="C:/Users/RegularP/Documents/PROJECTS/multispic/analysis/paper/figures/pop_trends.svg" id="99" name="Picture"/>
                     <pic:cNvPicPr>
                       <a:picLocks noChangeArrowheads="1" noChangeAspect="1"/>
                     </pic:cNvPicPr>
@@ -9868,7 +11262,7 @@
                           <a14:useLocalDpi xmlns:a14="http://schemas.microsoft.com/office/drawing/2010/main" val="0"/>
                         </a:ext>
                         <a:ext uri="{96DAC541-7B7A-43D3-8B79-37D633B846F1}">
-                          <asvg:svgBlip xmlns:asvg="http://schemas.microsoft.com/office/drawing/2016/SVG/main" r:embed="rId71"/>
+                          <asvg:svgBlip xmlns:asvg="http://schemas.microsoft.com/office/drawing/2016/SVG/main" r:embed="rId97"/>
                         </a:ext>
                       </a:extLst>
                     </a:blip>
@@ -9915,12 +11309,12 @@
           <wp:inline>
             <wp:extent cx="5943600" cy="3200400"/>
             <wp:effectExtent b="0" l="0" r="0" t="0"/>
-            <wp:docPr descr="Fig 5: Trends (upper facet) and species-to-species correlations (lower facet) in standardized process errors from the best fitting multispecies production model applied to seven species within three ecosystem production units (Northeast NL Shelf, Grand Bank, and Southern NL) off the east coast of Canada. Process errors represent changes not explained by the production equation or reported landings. Points in the correlation plots are coloured and scaled by the level of species-to-species correlation, \rho." title="" id="75" name="Picture"/>
+            <wp:docPr descr="Fig 5: Trends (upper facet) and species-to-species correlations (lower facet) in standardized process errors from the best fitting multispecies production model applied to seven species within three ecosystem production units (Northeast NL Shelf, Grand Bank, and Southern NL) off the east coast of Canada. Process errors represent changes not explained by the production equation or reported landings. Points in the correlation plots are coloured and scaled by the level of species-to-species correlation, \rho." title="" id="101" name="Picture"/>
             <a:graphic>
               <a:graphicData uri="http://schemas.openxmlformats.org/drawingml/2006/picture">
                 <pic:pic>
                   <pic:nvPicPr>
-                    <pic:cNvPr descr="C:/Users/RegularP/Documents/PROJECTS/multispic/analysis/paper/figures/pe_cor.svg" id="76" name="Picture"/>
+                    <pic:cNvPr descr="C:/Users/RegularP/Documents/PROJECTS/multispic/analysis/paper/figures/pe_cor.svg" id="102" name="Picture"/>
                     <pic:cNvPicPr>
                       <a:picLocks noChangeArrowheads="1" noChangeAspect="1"/>
                     </pic:cNvPicPr>
@@ -9932,7 +11326,7 @@
                           <a14:useLocalDpi xmlns:a14="http://schemas.microsoft.com/office/drawing/2010/main" val="0"/>
                         </a:ext>
                         <a:ext uri="{96DAC541-7B7A-43D3-8B79-37D633B846F1}">
-                          <asvg:svgBlip xmlns:asvg="http://schemas.microsoft.com/office/drawing/2016/SVG/main" r:embed="rId74"/>
+                          <asvg:svgBlip xmlns:asvg="http://schemas.microsoft.com/office/drawing/2016/SVG/main" r:embed="rId100"/>
                         </a:ext>
                       </a:extLst>
                     </a:blip>
@@ -9981,7 +11375,7 @@
         <w:t xml:space="preserve">.</w:t>
       </w:r>
     </w:p>
-    <w:bookmarkEnd w:id="77"/>
+    <w:bookmarkEnd w:id="103"/>
     <w:sectPr>
       <w:footerReference r:id="rId9" w:type="default"/>
       <w:pgSz w:h="15840" w:w="12240"/>
@@ -10657,9 +12051,6 @@
     <w:abstractNumId w:val="990"/>
   </w:num>
   <w:num w:numId="1001">
-    <w:abstractNumId w:val="991"/>
-  </w:num>
-  <w:num w:numId="1002">
     <w:abstractNumId w:val="991"/>
   </w:num>
 </w:numbering>

</xml_diff>

<commit_message>
Rough out the abstract: put coarse ideas on the page
</commit_message>
<xml_diff>
--- a/analysis/paper/_book/ms.docx
+++ b/analysis/paper/_book/ms.docx
@@ -361,7 +361,7 @@
         <w:br/>
       </w:r>
       <w:r>
-        <w:t xml:space="preserve">2023-05-25</w:t>
+        <w:t xml:space="preserve">2023-06-29</w:t>
       </w:r>
     </w:p>
     <w:p>
@@ -383,1670 +383,1220 @@
       </w:r>
       <w:r>
         <w:rPr>
-          <w:bCs/>
-          <w:b/>
-        </w:rPr>
-        <w:t xml:space="preserve">ChatGPT</w:t>
-      </w:r>
-      <w:r>
-        <w:rPr>
-          <w:bCs/>
-          <w:b/>
-        </w:rPr>
-        <w:t xml:space="preserve"> </w:t>
-      </w:r>
-      <w:r>
-        <w:rPr>
-          <w:bCs/>
-          <w:b/>
-        </w:rPr>
-        <w:t xml:space="preserve">draft:</w:t>
+          <w:iCs/>
+          <w:i/>
+        </w:rPr>
+        <w:t xml:space="preserve">&lt;&lt;PMR:</w:t>
+      </w:r>
+      <w:r>
+        <w:rPr>
+          <w:iCs/>
+          <w:i/>
+        </w:rPr>
+        <w:t xml:space="preserve"> </w:t>
+      </w:r>
+      <w:r>
+        <w:rPr>
+          <w:iCs/>
+          <w:i/>
+        </w:rPr>
+        <w:t xml:space="preserve">this</w:t>
+      </w:r>
+      <w:r>
+        <w:rPr>
+          <w:iCs/>
+          <w:i/>
+        </w:rPr>
+        <w:t xml:space="preserve"> </w:t>
+      </w:r>
+      <w:r>
+        <w:rPr>
+          <w:iCs/>
+          <w:i/>
+        </w:rPr>
+        <w:t xml:space="preserve">is</w:t>
+      </w:r>
+      <w:r>
+        <w:rPr>
+          <w:iCs/>
+          <w:i/>
+        </w:rPr>
+        <w:t xml:space="preserve"> </w:t>
+      </w:r>
+      <w:r>
+        <w:rPr>
+          <w:iCs/>
+          <w:i/>
+        </w:rPr>
+        <w:t xml:space="preserve">a</w:t>
+      </w:r>
+      <w:r>
+        <w:rPr>
+          <w:iCs/>
+          <w:i/>
+        </w:rPr>
+        <w:t xml:space="preserve"> </w:t>
+      </w:r>
+      <w:r>
+        <w:rPr>
+          <w:iCs/>
+          <w:i/>
+        </w:rPr>
+        <w:t xml:space="preserve">very</w:t>
+      </w:r>
+      <w:r>
+        <w:rPr>
+          <w:iCs/>
+          <w:i/>
+        </w:rPr>
+        <w:t xml:space="preserve"> </w:t>
+      </w:r>
+      <w:r>
+        <w:rPr>
+          <w:iCs/>
+          <w:i/>
+        </w:rPr>
+        <w:t xml:space="preserve">rough</w:t>
+      </w:r>
+      <w:r>
+        <w:rPr>
+          <w:iCs/>
+          <w:i/>
+        </w:rPr>
+        <w:t xml:space="preserve"> </w:t>
+      </w:r>
+      <w:r>
+        <w:rPr>
+          <w:iCs/>
+          <w:i/>
+        </w:rPr>
+        <w:t xml:space="preserve">first</w:t>
+      </w:r>
+      <w:r>
+        <w:rPr>
+          <w:iCs/>
+          <w:i/>
+        </w:rPr>
+        <w:t xml:space="preserve"> </w:t>
+      </w:r>
+      <w:r>
+        <w:rPr>
+          <w:iCs/>
+          <w:i/>
+        </w:rPr>
+        <w:t xml:space="preserve">cut</w:t>
+      </w:r>
+      <w:r>
+        <w:rPr>
+          <w:iCs/>
+          <w:i/>
+        </w:rPr>
+        <w:t xml:space="preserve"> </w:t>
+      </w:r>
+      <w:r>
+        <w:rPr>
+          <w:iCs/>
+          <w:i/>
+        </w:rPr>
+        <w:t xml:space="preserve">intended</w:t>
+      </w:r>
+      <w:r>
+        <w:rPr>
+          <w:iCs/>
+          <w:i/>
+        </w:rPr>
+        <w:t xml:space="preserve"> </w:t>
+      </w:r>
+      <w:r>
+        <w:rPr>
+          <w:iCs/>
+          <w:i/>
+        </w:rPr>
+        <w:t xml:space="preserve">to</w:t>
+      </w:r>
+      <w:r>
+        <w:rPr>
+          <w:iCs/>
+          <w:i/>
+        </w:rPr>
+        <w:t xml:space="preserve"> </w:t>
+      </w:r>
+      <w:r>
+        <w:rPr>
+          <w:iCs/>
+          <w:i/>
+        </w:rPr>
+        <w:t xml:space="preserve">get</w:t>
+      </w:r>
+      <w:r>
+        <w:rPr>
+          <w:iCs/>
+          <w:i/>
+        </w:rPr>
+        <w:t xml:space="preserve"> </w:t>
+      </w:r>
+      <w:r>
+        <w:rPr>
+          <w:iCs/>
+          <w:i/>
+        </w:rPr>
+        <w:t xml:space="preserve">coarse</w:t>
+      </w:r>
+      <w:r>
+        <w:rPr>
+          <w:iCs/>
+          <w:i/>
+        </w:rPr>
+        <w:t xml:space="preserve"> </w:t>
+      </w:r>
+      <w:r>
+        <w:rPr>
+          <w:iCs/>
+          <w:i/>
+        </w:rPr>
+        <w:t xml:space="preserve">ideas</w:t>
+      </w:r>
+      <w:r>
+        <w:rPr>
+          <w:iCs/>
+          <w:i/>
+        </w:rPr>
+        <w:t xml:space="preserve"> </w:t>
+      </w:r>
+      <w:r>
+        <w:rPr>
+          <w:iCs/>
+          <w:i/>
+        </w:rPr>
+        <w:t xml:space="preserve">on</w:t>
+      </w:r>
+      <w:r>
+        <w:rPr>
+          <w:iCs/>
+          <w:i/>
+        </w:rPr>
+        <w:t xml:space="preserve"> </w:t>
+      </w:r>
+      <w:r>
+        <w:rPr>
+          <w:iCs/>
+          <w:i/>
+        </w:rPr>
+        <w:t xml:space="preserve">the</w:t>
+      </w:r>
+      <w:r>
+        <w:rPr>
+          <w:iCs/>
+          <w:i/>
+        </w:rPr>
+        <w:t xml:space="preserve"> </w:t>
+      </w:r>
+      <w:r>
+        <w:rPr>
+          <w:iCs/>
+          <w:i/>
+        </w:rPr>
+        <w:t xml:space="preserve">page&gt;&gt;</w:t>
       </w:r>
       <w:r>
         <w:br/>
       </w:r>
       <w:r>
+        <w:t xml:space="preserve">Carrying</w:t>
+      </w:r>
+      <w:r>
+        <w:t xml:space="preserve"> </w:t>
+      </w:r>
+      <w:r>
+        <w:t xml:space="preserve">capacity</w:t>
+      </w:r>
+      <w:r>
+        <w:t xml:space="preserve"> </w:t>
+      </w:r>
+      <w:r>
+        <w:t xml:space="preserve">is</w:t>
+      </w:r>
+      <w:r>
+        <w:t xml:space="preserve"> </w:t>
+      </w:r>
+      <w:r>
+        <w:t xml:space="preserve">a</w:t>
+      </w:r>
+      <w:r>
+        <w:t xml:space="preserve"> </w:t>
+      </w:r>
+      <w:r>
+        <w:t xml:space="preserve">fundamental</w:t>
+      </w:r>
+      <w:r>
+        <w:t xml:space="preserve"> </w:t>
+      </w:r>
+      <w:r>
+        <w:t xml:space="preserve">concept</w:t>
+      </w:r>
+      <w:r>
+        <w:t xml:space="preserve"> </w:t>
+      </w:r>
+      <w:r>
+        <w:t xml:space="preserve">in</w:t>
+      </w:r>
+      <w:r>
+        <w:t xml:space="preserve"> </w:t>
+      </w:r>
+      <w:r>
+        <w:t xml:space="preserve">population</w:t>
+      </w:r>
+      <w:r>
+        <w:t xml:space="preserve"> </w:t>
+      </w:r>
+      <w:r>
+        <w:t xml:space="preserve">ecology,</w:t>
+      </w:r>
+      <w:r>
+        <w:t xml:space="preserve"> </w:t>
+      </w:r>
+      <w:r>
+        <w:t xml:space="preserve">yet</w:t>
+      </w:r>
+      <w:r>
+        <w:t xml:space="preserve"> </w:t>
+      </w:r>
+      <w:r>
+        <w:t xml:space="preserve">standard</w:t>
+      </w:r>
+      <w:r>
+        <w:t xml:space="preserve"> </w:t>
+      </w:r>
+      <w:r>
+        <w:t xml:space="preserve">models</w:t>
+      </w:r>
+      <w:r>
+        <w:t xml:space="preserve"> </w:t>
+      </w:r>
+      <w:r>
+        <w:t xml:space="preserve">tend</w:t>
+      </w:r>
+      <w:r>
+        <w:t xml:space="preserve"> </w:t>
+      </w:r>
+      <w:r>
+        <w:t xml:space="preserve">to</w:t>
+      </w:r>
+      <w:r>
+        <w:t xml:space="preserve"> </w:t>
+      </w:r>
+      <w:r>
+        <w:t xml:space="preserve">ignore</w:t>
+      </w:r>
+      <w:r>
+        <w:t xml:space="preserve"> </w:t>
+      </w:r>
+      <w:r>
+        <w:t xml:space="preserve">species</w:t>
+      </w:r>
+      <w:r>
+        <w:t xml:space="preserve"> </w:t>
+      </w:r>
+      <w:r>
+        <w:t xml:space="preserve">interactions</w:t>
+      </w:r>
+      <w:r>
+        <w:t xml:space="preserve"> </w:t>
+      </w:r>
+      <w:r>
+        <w:t xml:space="preserve">and</w:t>
+      </w:r>
+      <w:r>
+        <w:t xml:space="preserve"> </w:t>
+      </w:r>
+      <w:r>
+        <w:t xml:space="preserve">do</w:t>
+      </w:r>
+      <w:r>
+        <w:t xml:space="preserve"> </w:t>
+      </w:r>
+      <w:r>
+        <w:t xml:space="preserve">not</w:t>
+      </w:r>
+      <w:r>
+        <w:t xml:space="preserve"> </w:t>
+      </w:r>
+      <w:r>
+        <w:t xml:space="preserve">account</w:t>
+      </w:r>
+      <w:r>
+        <w:t xml:space="preserve"> </w:t>
+      </w:r>
+      <w:r>
+        <w:t xml:space="preserve">for</w:t>
+      </w:r>
+      <w:r>
+        <w:t xml:space="preserve"> </w:t>
+      </w:r>
+      <w:r>
+        <w:t xml:space="preserve">variable</w:t>
+      </w:r>
+      <w:r>
+        <w:t xml:space="preserve"> </w:t>
+      </w:r>
+      <w:r>
+        <w:t xml:space="preserve">environments.</w:t>
+      </w:r>
+      <w:r>
+        <w:t xml:space="preserve"> </w:t>
+      </w:r>
+      <w:r>
+        <w:t xml:space="preserve">Our</w:t>
+      </w:r>
+      <w:r>
+        <w:t xml:space="preserve"> </w:t>
+      </w:r>
+      <w:r>
+        <w:t xml:space="preserve">study</w:t>
+      </w:r>
+      <w:r>
+        <w:t xml:space="preserve"> </w:t>
+      </w:r>
+      <w:r>
+        <w:t xml:space="preserve">proposes</w:t>
+      </w:r>
+      <w:r>
+        <w:t xml:space="preserve"> </w:t>
+      </w:r>
+      <w:r>
+        <w:t xml:space="preserve">an</w:t>
+      </w:r>
+      <w:r>
+        <w:t xml:space="preserve"> </w:t>
+      </w:r>
+      <w:r>
+        <w:t xml:space="preserve">extension</w:t>
+      </w:r>
+      <w:r>
+        <w:t xml:space="preserve"> </w:t>
+      </w:r>
+      <w:r>
+        <w:t xml:space="preserve">of</w:t>
+      </w:r>
+      <w:r>
+        <w:t xml:space="preserve"> </w:t>
+      </w:r>
+      <w:r>
+        <w:t xml:space="preserve">the</w:t>
+      </w:r>
+      <w:r>
+        <w:t xml:space="preserve"> </w:t>
+      </w:r>
+      <w:r>
+        <w:t xml:space="preserve">single-species</w:t>
+      </w:r>
+      <w:r>
+        <w:t xml:space="preserve"> </w:t>
+      </w:r>
+      <w:r>
+        <w:t xml:space="preserve">production</w:t>
+      </w:r>
+      <w:r>
+        <w:t xml:space="preserve"> </w:t>
+      </w:r>
+      <w:r>
+        <w:t xml:space="preserve">model</w:t>
+      </w:r>
+      <w:r>
+        <w:t xml:space="preserve"> </w:t>
+      </w:r>
+      <w:r>
+        <w:t xml:space="preserve">to</w:t>
+      </w:r>
+      <w:r>
+        <w:t xml:space="preserve"> </w:t>
+      </w:r>
+      <w:r>
+        <w:t xml:space="preserve">include</w:t>
+      </w:r>
+      <w:r>
+        <w:t xml:space="preserve"> </w:t>
+      </w:r>
+      <w:r>
+        <w:t xml:space="preserve">inter-</w:t>
+      </w:r>
+      <w:r>
+        <w:t xml:space="preserve"> </w:t>
+      </w:r>
+      <w:r>
+        <w:t xml:space="preserve">and</w:t>
+      </w:r>
+      <w:r>
+        <w:t xml:space="preserve"> </w:t>
+      </w:r>
+      <w:r>
+        <w:t xml:space="preserve">intra-specific</w:t>
+      </w:r>
+      <w:r>
+        <w:t xml:space="preserve"> </w:t>
+      </w:r>
+      <w:r>
+        <w:t xml:space="preserve">competition</w:t>
+      </w:r>
+      <w:r>
+        <w:t xml:space="preserve"> </w:t>
+      </w:r>
+      <w:r>
+        <w:t xml:space="preserve">within</w:t>
+      </w:r>
+      <w:r>
+        <w:t xml:space="preserve"> </w:t>
+      </w:r>
+      <w:r>
+        <w:t xml:space="preserve">a</w:t>
+      </w:r>
+      <w:r>
+        <w:t xml:space="preserve"> </w:t>
+      </w:r>
+      <w:r>
+        <w:t xml:space="preserve">community.</w:t>
+      </w:r>
+      <w:r>
+        <w:t xml:space="preserve"> </w:t>
+      </w:r>
+      <w:r>
+        <w:t xml:space="preserve">We</w:t>
+      </w:r>
+      <w:r>
+        <w:t xml:space="preserve"> </w:t>
+      </w:r>
+      <w:r>
+        <w:t xml:space="preserve">apply</w:t>
+      </w:r>
+      <w:r>
+        <w:t xml:space="preserve"> </w:t>
+      </w:r>
+      <w:r>
+        <w:t xml:space="preserve">our</w:t>
+      </w:r>
+      <w:r>
+        <w:t xml:space="preserve"> </w:t>
+      </w:r>
+      <w:r>
+        <w:t xml:space="preserve">extended</w:t>
+      </w:r>
+      <w:r>
+        <w:t xml:space="preserve"> </w:t>
+      </w:r>
+      <w:r>
+        <w:t xml:space="preserve">model</w:t>
+      </w:r>
+      <w:r>
+        <w:t xml:space="preserve"> </w:t>
+      </w:r>
+      <w:r>
+        <w:t xml:space="preserve">to</w:t>
+      </w:r>
+      <w:r>
+        <w:t xml:space="preserve"> </w:t>
+      </w:r>
+      <w:r>
+        <w:t xml:space="preserve">commercially</w:t>
+      </w:r>
+      <w:r>
+        <w:t xml:space="preserve"> </w:t>
+      </w:r>
+      <w:r>
+        <w:t xml:space="preserve">important</w:t>
+      </w:r>
+      <w:r>
+        <w:t xml:space="preserve"> </w:t>
+      </w:r>
+      <w:r>
+        <w:t xml:space="preserve">demersal</w:t>
+      </w:r>
+      <w:r>
+        <w:t xml:space="preserve"> </w:t>
+      </w:r>
+      <w:r>
+        <w:t xml:space="preserve">fish</w:t>
+      </w:r>
+      <w:r>
+        <w:t xml:space="preserve"> </w:t>
+      </w:r>
+      <w:r>
+        <w:t xml:space="preserve">species</w:t>
+      </w:r>
+      <w:r>
+        <w:t xml:space="preserve"> </w:t>
+      </w:r>
+      <w:r>
+        <w:t xml:space="preserve">off</w:t>
+      </w:r>
+      <w:r>
+        <w:t xml:space="preserve"> </w:t>
+      </w:r>
+      <w:r>
+        <w:t xml:space="preserve">the</w:t>
+      </w:r>
+      <w:r>
+        <w:t xml:space="preserve"> </w:t>
+      </w:r>
+      <w:r>
+        <w:t xml:space="preserve">east</w:t>
+      </w:r>
+      <w:r>
+        <w:t xml:space="preserve"> </w:t>
+      </w:r>
+      <w:r>
+        <w:t xml:space="preserve">coast</w:t>
+      </w:r>
+      <w:r>
+        <w:t xml:space="preserve"> </w:t>
+      </w:r>
+      <w:r>
+        <w:t xml:space="preserve">of</w:t>
+      </w:r>
+      <w:r>
+        <w:t xml:space="preserve"> </w:t>
+      </w:r>
+      <w:r>
+        <w:t xml:space="preserve">Canada</w:t>
+      </w:r>
+      <w:r>
+        <w:t xml:space="preserve"> </w:t>
+      </w:r>
+      <w:r>
+        <w:t xml:space="preserve">to</w:t>
+      </w:r>
+      <w:r>
+        <w:t xml:space="preserve"> </w:t>
+      </w:r>
+      <w:r>
+        <w:t xml:space="preserve">assess</w:t>
+      </w:r>
+      <w:r>
+        <w:t xml:space="preserve"> </w:t>
+      </w:r>
+      <w:r>
+        <w:t xml:space="preserve">its</w:t>
+      </w:r>
+      <w:r>
+        <w:t xml:space="preserve"> </w:t>
+      </w:r>
+      <w:r>
+        <w:t xml:space="preserve">ability</w:t>
+      </w:r>
+      <w:r>
+        <w:t xml:space="preserve"> </w:t>
+      </w:r>
+      <w:r>
+        <w:t xml:space="preserve">to</w:t>
+      </w:r>
+      <w:r>
+        <w:t xml:space="preserve"> </w:t>
+      </w:r>
+      <w:r>
+        <w:t xml:space="preserve">reveal</w:t>
+      </w:r>
+      <w:r>
+        <w:t xml:space="preserve"> </w:t>
+      </w:r>
+      <w:r>
+        <w:t xml:space="preserve">species</w:t>
+      </w:r>
+      <w:r>
+        <w:t xml:space="preserve"> </w:t>
+      </w:r>
+      <w:r>
+        <w:t xml:space="preserve">interactions</w:t>
+      </w:r>
+      <w:r>
+        <w:t xml:space="preserve"> </w:t>
+      </w:r>
+      <w:r>
+        <w:t xml:space="preserve">and</w:t>
+      </w:r>
+      <w:r>
+        <w:t xml:space="preserve"> </w:t>
+      </w:r>
+      <w:r>
+        <w:t xml:space="preserve">the</w:t>
+      </w:r>
+      <w:r>
+        <w:t xml:space="preserve"> </w:t>
+      </w:r>
+      <w:r>
+        <w:t xml:space="preserve">relative</w:t>
+      </w:r>
+      <w:r>
+        <w:t xml:space="preserve"> </w:t>
+      </w:r>
+      <w:r>
+        <w:t xml:space="preserve">impacts</w:t>
+      </w:r>
+      <w:r>
+        <w:t xml:space="preserve"> </w:t>
+      </w:r>
+      <w:r>
+        <w:t xml:space="preserve">of</w:t>
+      </w:r>
+      <w:r>
+        <w:t xml:space="preserve"> </w:t>
+      </w:r>
+      <w:r>
+        <w:t xml:space="preserve">fishing</w:t>
+      </w:r>
+      <w:r>
+        <w:t xml:space="preserve"> </w:t>
+      </w:r>
+      <w:r>
+        <w:t xml:space="preserve">and</w:t>
+      </w:r>
+      <w:r>
+        <w:t xml:space="preserve"> </w:t>
+      </w:r>
+      <w:r>
+        <w:t xml:space="preserve">environmental</w:t>
+      </w:r>
+      <w:r>
+        <w:t xml:space="preserve"> </w:t>
+      </w:r>
+      <w:r>
+        <w:t xml:space="preserve">factors.</w:t>
+      </w:r>
+      <w:r>
+        <w:t xml:space="preserve"> </w:t>
+      </w:r>
+      <w:r>
+        <w:t xml:space="preserve">Our</w:t>
+      </w:r>
+      <w:r>
+        <w:t xml:space="preserve"> </w:t>
+      </w:r>
+      <w:r>
+        <w:t xml:space="preserve">results</w:t>
+      </w:r>
+      <w:r>
+        <w:t xml:space="preserve"> </w:t>
+      </w:r>
+      <w:r>
+        <w:t xml:space="preserve">indicate</w:t>
+      </w:r>
+      <w:r>
+        <w:t xml:space="preserve"> </w:t>
+      </w:r>
+      <w:r>
+        <w:t xml:space="preserve">that</w:t>
+      </w:r>
+      <w:r>
+        <w:t xml:space="preserve"> </w:t>
+      </w:r>
+      <w:r>
+        <w:t xml:space="preserve">accounting</w:t>
+      </w:r>
+      <w:r>
+        <w:t xml:space="preserve"> </w:t>
+      </w:r>
+      <w:r>
+        <w:t xml:space="preserve">for</w:t>
+      </w:r>
+      <w:r>
+        <w:t xml:space="preserve"> </w:t>
+      </w:r>
+      <w:r>
+        <w:t xml:space="preserve">ecological</w:t>
+      </w:r>
+      <w:r>
+        <w:t xml:space="preserve"> </w:t>
+      </w:r>
+      <w:r>
+        <w:t xml:space="preserve">interactions</w:t>
+      </w:r>
+      <w:r>
+        <w:t xml:space="preserve"> </w:t>
+      </w:r>
+      <w:r>
+        <w:t xml:space="preserve">increases</w:t>
+      </w:r>
+      <w:r>
+        <w:t xml:space="preserve"> </w:t>
+      </w:r>
+      <w:r>
+        <w:t xml:space="preserve">the</w:t>
+      </w:r>
+      <w:r>
+        <w:t xml:space="preserve"> </w:t>
+      </w:r>
+      <w:r>
+        <w:t xml:space="preserve">accuracy</w:t>
+      </w:r>
+      <w:r>
+        <w:t xml:space="preserve"> </w:t>
+      </w:r>
+      <w:r>
+        <w:t xml:space="preserve">of</w:t>
+      </w:r>
+      <w:r>
+        <w:t xml:space="preserve"> </w:t>
+      </w:r>
+      <w:r>
+        <w:t xml:space="preserve">biomass</w:t>
+      </w:r>
+      <w:r>
+        <w:t xml:space="preserve"> </w:t>
+      </w:r>
+      <w:r>
+        <w:t xml:space="preserve">estimates</w:t>
+      </w:r>
+      <w:r>
+        <w:t xml:space="preserve"> </w:t>
+      </w:r>
+      <w:r>
+        <w:t xml:space="preserve">for</w:t>
+      </w:r>
+      <w:r>
+        <w:t xml:space="preserve"> </w:t>
+      </w:r>
+      <w:r>
+        <w:t xml:space="preserve">species</w:t>
+      </w:r>
+      <w:r>
+        <w:t xml:space="preserve"> </w:t>
+      </w:r>
+      <w:r>
+        <w:t xml:space="preserve">within</w:t>
+      </w:r>
+      <w:r>
+        <w:t xml:space="preserve"> </w:t>
+      </w:r>
+      <w:r>
+        <w:t xml:space="preserve">a</w:t>
+      </w:r>
+      <w:r>
+        <w:t xml:space="preserve"> </w:t>
+      </w:r>
+      <w:r>
+        <w:t xml:space="preserve">community.</w:t>
+      </w:r>
+      <w:r>
+        <w:t xml:space="preserve"> </w:t>
+      </w:r>
+      <w:r>
+        <w:t xml:space="preserve">Strongly</w:t>
+      </w:r>
+      <w:r>
+        <w:t xml:space="preserve"> </w:t>
+      </w:r>
+      <w:r>
+        <w:t xml:space="preserve">correlated</w:t>
+      </w:r>
+      <w:r>
+        <w:t xml:space="preserve"> </w:t>
+      </w:r>
+      <w:r>
+        <w:t xml:space="preserve">estimates</w:t>
+      </w:r>
+      <w:r>
+        <w:t xml:space="preserve"> </w:t>
+      </w:r>
+      <w:r>
+        <w:t xml:space="preserve">of</w:t>
+      </w:r>
+      <w:r>
+        <w:t xml:space="preserve"> </w:t>
+      </w:r>
+      <w:r>
+        <w:t xml:space="preserve">process</w:t>
+      </w:r>
+      <w:r>
+        <w:t xml:space="preserve"> </w:t>
+      </w:r>
+      <w:r>
+        <w:t xml:space="preserve">error</w:t>
+      </w:r>
+      <w:r>
+        <w:t xml:space="preserve"> </w:t>
+      </w:r>
+      <w:r>
+        <w:t xml:space="preserve">also</w:t>
+      </w:r>
+      <w:r>
+        <w:t xml:space="preserve"> </w:t>
+      </w:r>
+      <w:r>
+        <w:t xml:space="preserve">adds</w:t>
+      </w:r>
+      <w:r>
+        <w:t xml:space="preserve"> </w:t>
+      </w:r>
+      <w:r>
+        <w:t xml:space="preserve">nuance</w:t>
+      </w:r>
+      <w:r>
+        <w:t xml:space="preserve"> </w:t>
+      </w:r>
+      <w:r>
+        <w:t xml:space="preserve">to</w:t>
+      </w:r>
+      <w:r>
+        <w:t xml:space="preserve"> </w:t>
+      </w:r>
+      <w:r>
+        <w:t xml:space="preserve">previous</w:t>
+      </w:r>
+      <w:r>
+        <w:t xml:space="preserve"> </w:t>
+      </w:r>
+      <w:r>
+        <w:t xml:space="preserve">notions</w:t>
+      </w:r>
+      <w:r>
+        <w:t xml:space="preserve"> </w:t>
+      </w:r>
+      <w:r>
+        <w:t xml:space="preserve">that</w:t>
+      </w:r>
+      <w:r>
+        <w:t xml:space="preserve"> </w:t>
+      </w:r>
+      <w:r>
+        <w:t xml:space="preserve">fishing</w:t>
+      </w:r>
+      <w:r>
+        <w:t xml:space="preserve"> </w:t>
+      </w:r>
+      <w:r>
+        <w:t xml:space="preserve">was</w:t>
+      </w:r>
+      <w:r>
+        <w:t xml:space="preserve"> </w:t>
+      </w:r>
+      <w:r>
+        <w:t xml:space="preserve">the</w:t>
+      </w:r>
+      <w:r>
+        <w:t xml:space="preserve"> </w:t>
+      </w:r>
+      <w:r>
+        <w:t xml:space="preserve">primary</w:t>
+      </w:r>
+      <w:r>
+        <w:t xml:space="preserve"> </w:t>
+      </w:r>
+      <w:r>
+        <w:t xml:space="preserve">driver</w:t>
+      </w:r>
+      <w:r>
+        <w:t xml:space="preserve"> </w:t>
+      </w:r>
+      <w:r>
+        <w:t xml:space="preserve">of</w:t>
+      </w:r>
+      <w:r>
+        <w:t xml:space="preserve"> </w:t>
+      </w:r>
+      <w:r>
+        <w:t xml:space="preserve">collapses</w:t>
+      </w:r>
+      <w:r>
+        <w:t xml:space="preserve"> </w:t>
+      </w:r>
+      <w:r>
+        <w:t xml:space="preserve">in</w:t>
+      </w:r>
+      <w:r>
+        <w:t xml:space="preserve"> </w:t>
+      </w:r>
+      <w:r>
+        <w:t xml:space="preserve">the</w:t>
+      </w:r>
+      <w:r>
+        <w:t xml:space="preserve"> </w:t>
+      </w:r>
+      <w:r>
+        <w:t xml:space="preserve">region</w:t>
+      </w:r>
+      <w:r>
+        <w:t xml:space="preserve"> </w:t>
+      </w:r>
+      <w:r>
+        <w:t xml:space="preserve">since</w:t>
+      </w:r>
+      <w:r>
+        <w:t xml:space="preserve"> </w:t>
+      </w:r>
+      <w:r>
+        <w:t xml:space="preserve">common</w:t>
+      </w:r>
+      <w:r>
+        <w:t xml:space="preserve"> </w:t>
+      </w:r>
+      <w:r>
+        <w:t xml:space="preserve">trends</w:t>
+      </w:r>
+      <w:r>
+        <w:t xml:space="preserve"> </w:t>
+      </w:r>
+      <w:r>
+        <w:t xml:space="preserve">imply</w:t>
+      </w:r>
+      <w:r>
+        <w:t xml:space="preserve"> </w:t>
+      </w:r>
+      <w:r>
+        <w:t xml:space="preserve">a</w:t>
+      </w:r>
+      <w:r>
+        <w:t xml:space="preserve"> </w:t>
+      </w:r>
+      <w:r>
+        <w:t xml:space="preserve">common</w:t>
+      </w:r>
+      <w:r>
+        <w:t xml:space="preserve"> </w:t>
+      </w:r>
+      <w:r>
+        <w:t xml:space="preserve">environmental</w:t>
+      </w:r>
+      <w:r>
+        <w:t xml:space="preserve"> </w:t>
+      </w:r>
+      <w:r>
+        <w:t xml:space="preserve">driver.</w:t>
+      </w:r>
+      <w:r>
+        <w:t xml:space="preserve"> </w:t>
+      </w:r>
+      <w:r>
+        <w:t xml:space="preserve">Such</w:t>
+      </w:r>
+      <w:r>
+        <w:t xml:space="preserve"> </w:t>
+      </w:r>
+      <w:r>
+        <w:t xml:space="preserve">inferences</w:t>
+      </w:r>
+      <w:r>
+        <w:t xml:space="preserve"> </w:t>
+      </w:r>
+      <w:r>
+        <w:t xml:space="preserve">indicate</w:t>
+      </w:r>
+      <w:r>
+        <w:t xml:space="preserve"> </w:t>
+      </w:r>
+      <w:r>
+        <w:t xml:space="preserve">that</w:t>
+      </w:r>
+      <w:r>
+        <w:t xml:space="preserve"> </w:t>
+      </w:r>
+      <w:r>
+        <w:t xml:space="preserve">this</w:t>
+      </w:r>
+      <w:r>
+        <w:t xml:space="preserve"> </w:t>
+      </w:r>
+      <w:r>
+        <w:t xml:space="preserve">may</w:t>
+      </w:r>
+      <w:r>
+        <w:t xml:space="preserve"> </w:t>
+      </w:r>
+      <w:r>
+        <w:t xml:space="preserve">be</w:t>
+      </w:r>
+      <w:r>
+        <w:t xml:space="preserve"> </w:t>
+      </w:r>
+      <w:r>
+        <w:t xml:space="preserve">a</w:t>
+      </w:r>
+      <w:r>
+        <w:t xml:space="preserve"> </w:t>
+      </w:r>
+      <w:r>
+        <w:t xml:space="preserve">promicing</w:t>
+      </w:r>
+      <w:r>
+        <w:t xml:space="preserve"> </w:t>
+      </w:r>
+      <w:r>
+        <w:t xml:space="preserve">avenue</w:t>
+      </w:r>
+      <w:r>
+        <w:t xml:space="preserve"> </w:t>
+      </w:r>
+      <w:r>
+        <w:t xml:space="preserve">for</w:t>
+      </w:r>
+      <w:r>
+        <w:t xml:space="preserve"> </w:t>
+      </w:r>
+      <w:r>
+        <w:t xml:space="preserve">producing</w:t>
+      </w:r>
+      <w:r>
+        <w:t xml:space="preserve"> </w:t>
+      </w:r>
+      <w:r>
+        <w:t xml:space="preserve">more</w:t>
+      </w:r>
+      <w:r>
+        <w:t xml:space="preserve"> </w:t>
+      </w:r>
+      <w:r>
+        <w:t xml:space="preserve">accurate</w:t>
+      </w:r>
+      <w:r>
+        <w:t xml:space="preserve"> </w:t>
+      </w:r>
+      <w:r>
+        <w:t xml:space="preserve">assessments</w:t>
+      </w:r>
+      <w:r>
+        <w:t xml:space="preserve"> </w:t>
+      </w:r>
+      <w:r>
+        <w:t xml:space="preserve">for</w:t>
+      </w:r>
+      <w:r>
+        <w:t xml:space="preserve"> </w:t>
+      </w:r>
+      <w:r>
+        <w:t xml:space="preserve">multiple</w:t>
+      </w:r>
+      <w:r>
+        <w:t xml:space="preserve"> </w:t>
+      </w:r>
+      <w:r>
+        <w:t xml:space="preserve">species</w:t>
+      </w:r>
+      <w:r>
+        <w:t xml:space="preserve"> </w:t>
+      </w:r>
+      <w:r>
+        <w:t xml:space="preserve">with</w:t>
+      </w:r>
+      <w:r>
+        <w:t xml:space="preserve"> </w:t>
+      </w:r>
+      <w:r>
+        <w:t xml:space="preserve">relatively</w:t>
+      </w:r>
+      <w:r>
+        <w:t xml:space="preserve"> </w:t>
+      </w:r>
+      <w:r>
+        <w:t xml:space="preserve">minimal</w:t>
+      </w:r>
+      <w:r>
+        <w:t xml:space="preserve"> </w:t>
+      </w:r>
+      <w:r>
+        <w:t xml:space="preserve">data</w:t>
+      </w:r>
+      <w:r>
+        <w:t xml:space="preserve"> </w:t>
+      </w:r>
+      <w:r>
+        <w:t xml:space="preserve">requrements.</w:t>
+      </w:r>
+      <w:r>
+        <w:t xml:space="preserve"> </w:t>
+      </w:r>
+      <w:r>
+        <w:t xml:space="preserve">Finaly,</w:t>
+      </w:r>
+      <w:r>
+        <w:t xml:space="preserve"> </w:t>
+      </w:r>
+      <w:r>
+        <w:t xml:space="preserve">this</w:t>
+      </w:r>
+      <w:r>
+        <w:t xml:space="preserve"> </w:t>
+      </w:r>
+      <w:r>
+        <w:t xml:space="preserve">approach</w:t>
+      </w:r>
+      <w:r>
+        <w:t xml:space="preserve"> </w:t>
+      </w:r>
+      <w:r>
+        <w:t xml:space="preserve">may</w:t>
+      </w:r>
+      <w:r>
+        <w:t xml:space="preserve"> </w:t>
+      </w:r>
+      <w:r>
+        <w:t xml:space="preserve">serve</w:t>
+      </w:r>
+      <w:r>
+        <w:t xml:space="preserve"> </w:t>
+      </w:r>
+      <w:r>
+        <w:t xml:space="preserve">as</w:t>
+      </w:r>
+      <w:r>
+        <w:t xml:space="preserve"> </w:t>
+      </w:r>
+      <w:r>
+        <w:t xml:space="preserve">a</w:t>
+      </w:r>
+      <w:r>
+        <w:t xml:space="preserve"> </w:t>
+      </w:r>
+      <w:r>
+        <w:t xml:space="preserve">steping</w:t>
+      </w:r>
+      <w:r>
+        <w:t xml:space="preserve"> </w:t>
+      </w:r>
+      <w:r>
+        <w:t xml:space="preserve">stone</w:t>
+      </w:r>
+      <w:r>
+        <w:t xml:space="preserve"> </w:t>
+      </w:r>
+      <w:r>
+        <w:t xml:space="preserve">towards</w:t>
+      </w:r>
+      <w:r>
+        <w:t xml:space="preserve"> </w:t>
+      </w:r>
+      <w:r>
+        <w:t xml:space="preserve">an</w:t>
+      </w:r>
+      <w:r>
+        <w:t xml:space="preserve"> </w:t>
+      </w:r>
+      <w:r>
+        <w:t xml:space="preserve">ecosystem-based</w:t>
+      </w:r>
+      <w:r>
+        <w:t xml:space="preserve"> </w:t>
+      </w:r>
+      <w:r>
+        <w:t xml:space="preserve">approach</w:t>
+      </w:r>
+      <w:r>
+        <w:t xml:space="preserve"> </w:t>
+      </w:r>
+      <w:r>
+        <w:t xml:space="preserve">to</w:t>
+      </w:r>
+      <w:r>
+        <w:t xml:space="preserve"> </w:t>
+      </w:r>
+      <w:r>
+        <w:t xml:space="preserve">fisheries</w:t>
+      </w:r>
+      <w:r>
+        <w:t xml:space="preserve"> </w:t>
+      </w:r>
+      <w:r>
+        <w:t xml:space="preserve">management.</w:t>
+      </w:r>
+      <w:r>
         <w:br/>
       </w:r>
-      <w:r>
-        <w:t xml:space="preserve">Introduction:</w:t>
-      </w:r>
-      <w:r>
-        <w:t xml:space="preserve"> </w:t>
-      </w:r>
-      <w:r>
-        <w:t xml:space="preserve">Carrying</w:t>
-      </w:r>
-      <w:r>
-        <w:t xml:space="preserve"> </w:t>
-      </w:r>
-      <w:r>
-        <w:t xml:space="preserve">capacity</w:t>
-      </w:r>
-      <w:r>
-        <w:t xml:space="preserve"> </w:t>
-      </w:r>
-      <w:r>
-        <w:t xml:space="preserve">is</w:t>
-      </w:r>
-      <w:r>
-        <w:t xml:space="preserve"> </w:t>
-      </w:r>
-      <w:r>
-        <w:t xml:space="preserve">a</w:t>
-      </w:r>
-      <w:r>
-        <w:t xml:space="preserve"> </w:t>
-      </w:r>
-      <w:r>
-        <w:t xml:space="preserve">fundamental</w:t>
-      </w:r>
-      <w:r>
-        <w:t xml:space="preserve"> </w:t>
-      </w:r>
-      <w:r>
-        <w:t xml:space="preserve">concept</w:t>
-      </w:r>
-      <w:r>
-        <w:t xml:space="preserve"> </w:t>
-      </w:r>
-      <w:r>
-        <w:t xml:space="preserve">in</w:t>
-      </w:r>
-      <w:r>
-        <w:t xml:space="preserve"> </w:t>
-      </w:r>
-      <w:r>
-        <w:t xml:space="preserve">population</w:t>
-      </w:r>
-      <w:r>
-        <w:t xml:space="preserve"> </w:t>
-      </w:r>
-      <w:r>
-        <w:t xml:space="preserve">ecology,</w:t>
-      </w:r>
-      <w:r>
-        <w:t xml:space="preserve"> </w:t>
-      </w:r>
-      <w:r>
-        <w:t xml:space="preserve">yet</w:t>
-      </w:r>
-      <w:r>
-        <w:t xml:space="preserve"> </w:t>
-      </w:r>
-      <w:r>
-        <w:t xml:space="preserve">standard</w:t>
-      </w:r>
-      <w:r>
-        <w:t xml:space="preserve"> </w:t>
-      </w:r>
-      <w:r>
-        <w:t xml:space="preserve">models</w:t>
-      </w:r>
-      <w:r>
-        <w:t xml:space="preserve"> </w:t>
-      </w:r>
-      <w:r>
-        <w:t xml:space="preserve">tend</w:t>
-      </w:r>
-      <w:r>
-        <w:t xml:space="preserve"> </w:t>
-      </w:r>
-      <w:r>
-        <w:t xml:space="preserve">to</w:t>
-      </w:r>
-      <w:r>
-        <w:t xml:space="preserve"> </w:t>
-      </w:r>
-      <w:r>
-        <w:t xml:space="preserve">ignore</w:t>
-      </w:r>
-      <w:r>
-        <w:t xml:space="preserve"> </w:t>
-      </w:r>
-      <w:r>
-        <w:t xml:space="preserve">species</w:t>
-      </w:r>
-      <w:r>
-        <w:t xml:space="preserve"> </w:t>
-      </w:r>
-      <w:r>
-        <w:t xml:space="preserve">interactions</w:t>
-      </w:r>
-      <w:r>
-        <w:t xml:space="preserve"> </w:t>
-      </w:r>
-      <w:r>
-        <w:t xml:space="preserve">and</w:t>
-      </w:r>
-      <w:r>
-        <w:t xml:space="preserve"> </w:t>
-      </w:r>
-      <w:r>
-        <w:t xml:space="preserve">do</w:t>
-      </w:r>
-      <w:r>
-        <w:t xml:space="preserve"> </w:t>
-      </w:r>
-      <w:r>
-        <w:t xml:space="preserve">not</w:t>
-      </w:r>
-      <w:r>
-        <w:t xml:space="preserve"> </w:t>
-      </w:r>
-      <w:r>
-        <w:t xml:space="preserve">account</w:t>
-      </w:r>
-      <w:r>
-        <w:t xml:space="preserve"> </w:t>
-      </w:r>
-      <w:r>
-        <w:t xml:space="preserve">for</w:t>
-      </w:r>
-      <w:r>
-        <w:t xml:space="preserve"> </w:t>
-      </w:r>
-      <w:r>
-        <w:t xml:space="preserve">variable</w:t>
-      </w:r>
-      <w:r>
-        <w:t xml:space="preserve"> </w:t>
-      </w:r>
-      <w:r>
-        <w:t xml:space="preserve">environments.</w:t>
-      </w:r>
-      <w:r>
-        <w:t xml:space="preserve"> </w:t>
-      </w:r>
-      <w:r>
-        <w:t xml:space="preserve">Our</w:t>
-      </w:r>
-      <w:r>
-        <w:t xml:space="preserve"> </w:t>
-      </w:r>
-      <w:r>
-        <w:t xml:space="preserve">study</w:t>
-      </w:r>
-      <w:r>
-        <w:t xml:space="preserve"> </w:t>
-      </w:r>
-      <w:r>
-        <w:t xml:space="preserve">proposes</w:t>
-      </w:r>
-      <w:r>
-        <w:t xml:space="preserve"> </w:t>
-      </w:r>
-      <w:r>
-        <w:t xml:space="preserve">an</w:t>
-      </w:r>
-      <w:r>
-        <w:t xml:space="preserve"> </w:t>
-      </w:r>
-      <w:r>
-        <w:t xml:space="preserve">extension</w:t>
-      </w:r>
-      <w:r>
-        <w:t xml:space="preserve"> </w:t>
-      </w:r>
-      <w:r>
-        <w:t xml:space="preserve">of</w:t>
-      </w:r>
-      <w:r>
-        <w:t xml:space="preserve"> </w:t>
-      </w:r>
-      <w:r>
-        <w:t xml:space="preserve">the</w:t>
-      </w:r>
-      <w:r>
-        <w:t xml:space="preserve"> </w:t>
-      </w:r>
-      <w:r>
-        <w:t xml:space="preserve">single-species</w:t>
-      </w:r>
-      <w:r>
-        <w:t xml:space="preserve"> </w:t>
-      </w:r>
-      <w:r>
-        <w:t xml:space="preserve">production</w:t>
-      </w:r>
-      <w:r>
-        <w:t xml:space="preserve"> </w:t>
-      </w:r>
-      <w:r>
-        <w:t xml:space="preserve">model</w:t>
-      </w:r>
-      <w:r>
-        <w:t xml:space="preserve"> </w:t>
-      </w:r>
-      <w:r>
-        <w:t xml:space="preserve">to</w:t>
-      </w:r>
-      <w:r>
-        <w:t xml:space="preserve"> </w:t>
-      </w:r>
-      <w:r>
-        <w:t xml:space="preserve">include</w:t>
-      </w:r>
-      <w:r>
-        <w:t xml:space="preserve"> </w:t>
-      </w:r>
-      <w:r>
-        <w:t xml:space="preserve">inter-</w:t>
-      </w:r>
-      <w:r>
-        <w:t xml:space="preserve"> </w:t>
-      </w:r>
-      <w:r>
-        <w:t xml:space="preserve">and</w:t>
-      </w:r>
-      <w:r>
-        <w:t xml:space="preserve"> </w:t>
-      </w:r>
-      <w:r>
-        <w:t xml:space="preserve">intra-specific</w:t>
-      </w:r>
-      <w:r>
-        <w:t xml:space="preserve"> </w:t>
-      </w:r>
-      <w:r>
-        <w:t xml:space="preserve">competition</w:t>
-      </w:r>
-      <w:r>
-        <w:t xml:space="preserve"> </w:t>
-      </w:r>
-      <w:r>
-        <w:t xml:space="preserve">within</w:t>
-      </w:r>
-      <w:r>
-        <w:t xml:space="preserve"> </w:t>
-      </w:r>
-      <w:r>
-        <w:t xml:space="preserve">ecosystem</w:t>
-      </w:r>
-      <w:r>
-        <w:t xml:space="preserve"> </w:t>
-      </w:r>
-      <w:r>
-        <w:t xml:space="preserve">production</w:t>
-      </w:r>
-      <w:r>
-        <w:t xml:space="preserve"> </w:t>
-      </w:r>
-      <w:r>
-        <w:t xml:space="preserve">units.</w:t>
-      </w:r>
-      <w:r>
-        <w:br/>
-      </w:r>
-      <w:r>
-        <w:br/>
-      </w:r>
-      <w:r>
-        <w:t xml:space="preserve">Problem/Objective:</w:t>
-      </w:r>
-      <w:r>
-        <w:t xml:space="preserve"> </w:t>
-      </w:r>
-      <w:r>
-        <w:t xml:space="preserve">However,</w:t>
-      </w:r>
-      <w:r>
-        <w:t xml:space="preserve"> </w:t>
-      </w:r>
-      <w:r>
-        <w:t xml:space="preserve">the</w:t>
-      </w:r>
-      <w:r>
-        <w:t xml:space="preserve"> </w:t>
-      </w:r>
-      <w:r>
-        <w:t xml:space="preserve">usefulness</w:t>
-      </w:r>
-      <w:r>
-        <w:t xml:space="preserve"> </w:t>
-      </w:r>
-      <w:r>
-        <w:t xml:space="preserve">of</w:t>
-      </w:r>
-      <w:r>
-        <w:t xml:space="preserve"> </w:t>
-      </w:r>
-      <w:r>
-        <w:t xml:space="preserve">the</w:t>
-      </w:r>
-      <w:r>
-        <w:t xml:space="preserve"> </w:t>
-      </w:r>
-      <w:r>
-        <w:t xml:space="preserve">carrying</w:t>
-      </w:r>
-      <w:r>
-        <w:t xml:space="preserve"> </w:t>
-      </w:r>
-      <w:r>
-        <w:t xml:space="preserve">capacity</w:t>
-      </w:r>
-      <w:r>
-        <w:t xml:space="preserve"> </w:t>
-      </w:r>
-      <w:r>
-        <w:t xml:space="preserve">concept</w:t>
-      </w:r>
-      <w:r>
-        <w:t xml:space="preserve"> </w:t>
-      </w:r>
-      <w:r>
-        <w:t xml:space="preserve">has</w:t>
-      </w:r>
-      <w:r>
-        <w:t xml:space="preserve"> </w:t>
-      </w:r>
-      <w:r>
-        <w:t xml:space="preserve">been</w:t>
-      </w:r>
-      <w:r>
-        <w:t xml:space="preserve"> </w:t>
-      </w:r>
-      <w:r>
-        <w:t xml:space="preserve">called</w:t>
-      </w:r>
-      <w:r>
-        <w:t xml:space="preserve"> </w:t>
-      </w:r>
-      <w:r>
-        <w:t xml:space="preserve">into</w:t>
-      </w:r>
-      <w:r>
-        <w:t xml:space="preserve"> </w:t>
-      </w:r>
-      <w:r>
-        <w:t xml:space="preserve">question</w:t>
-      </w:r>
-      <w:r>
-        <w:t xml:space="preserve"> </w:t>
-      </w:r>
-      <w:r>
-        <w:t xml:space="preserve">in</w:t>
-      </w:r>
-      <w:r>
-        <w:t xml:space="preserve"> </w:t>
-      </w:r>
-      <w:r>
-        <w:t xml:space="preserve">changing</w:t>
-      </w:r>
-      <w:r>
-        <w:t xml:space="preserve"> </w:t>
-      </w:r>
-      <w:r>
-        <w:t xml:space="preserve">environments.</w:t>
-      </w:r>
-      <w:r>
-        <w:t xml:space="preserve"> </w:t>
-      </w:r>
-      <w:r>
-        <w:t xml:space="preserve">We</w:t>
-      </w:r>
-      <w:r>
-        <w:t xml:space="preserve"> </w:t>
-      </w:r>
-      <w:r>
-        <w:t xml:space="preserve">aim</w:t>
-      </w:r>
-      <w:r>
-        <w:t xml:space="preserve"> </w:t>
-      </w:r>
-      <w:r>
-        <w:t xml:space="preserve">to</w:t>
-      </w:r>
-      <w:r>
-        <w:t xml:space="preserve"> </w:t>
-      </w:r>
-      <w:r>
-        <w:t xml:space="preserve">apply</w:t>
-      </w:r>
-      <w:r>
-        <w:t xml:space="preserve"> </w:t>
-      </w:r>
-      <w:r>
-        <w:t xml:space="preserve">the</w:t>
-      </w:r>
-      <w:r>
-        <w:t xml:space="preserve"> </w:t>
-      </w:r>
-      <w:r>
-        <w:t xml:space="preserve">extended</w:t>
-      </w:r>
-      <w:r>
-        <w:t xml:space="preserve"> </w:t>
-      </w:r>
-      <w:r>
-        <w:t xml:space="preserve">model</w:t>
-      </w:r>
-      <w:r>
-        <w:t xml:space="preserve"> </w:t>
-      </w:r>
-      <w:r>
-        <w:t xml:space="preserve">to</w:t>
-      </w:r>
-      <w:r>
-        <w:t xml:space="preserve"> </w:t>
-      </w:r>
-      <w:r>
-        <w:t xml:space="preserve">commercially</w:t>
-      </w:r>
-      <w:r>
-        <w:t xml:space="preserve"> </w:t>
-      </w:r>
-      <w:r>
-        <w:t xml:space="preserve">important</w:t>
-      </w:r>
-      <w:r>
-        <w:t xml:space="preserve"> </w:t>
-      </w:r>
-      <w:r>
-        <w:t xml:space="preserve">demersal</w:t>
-      </w:r>
-      <w:r>
-        <w:t xml:space="preserve"> </w:t>
-      </w:r>
-      <w:r>
-        <w:t xml:space="preserve">fish</w:t>
-      </w:r>
-      <w:r>
-        <w:t xml:space="preserve"> </w:t>
-      </w:r>
-      <w:r>
-        <w:t xml:space="preserve">species</w:t>
-      </w:r>
-      <w:r>
-        <w:t xml:space="preserve"> </w:t>
-      </w:r>
-      <w:r>
-        <w:t xml:space="preserve">off</w:t>
-      </w:r>
-      <w:r>
-        <w:t xml:space="preserve"> </w:t>
-      </w:r>
-      <w:r>
-        <w:t xml:space="preserve">the</w:t>
-      </w:r>
-      <w:r>
-        <w:t xml:space="preserve"> </w:t>
-      </w:r>
-      <w:r>
-        <w:t xml:space="preserve">east</w:t>
-      </w:r>
-      <w:r>
-        <w:t xml:space="preserve"> </w:t>
-      </w:r>
-      <w:r>
-        <w:t xml:space="preserve">coast</w:t>
-      </w:r>
-      <w:r>
-        <w:t xml:space="preserve"> </w:t>
-      </w:r>
-      <w:r>
-        <w:t xml:space="preserve">of</w:t>
-      </w:r>
-      <w:r>
-        <w:t xml:space="preserve"> </w:t>
-      </w:r>
-      <w:r>
-        <w:t xml:space="preserve">Canada</w:t>
-      </w:r>
-      <w:r>
-        <w:t xml:space="preserve"> </w:t>
-      </w:r>
-      <w:r>
-        <w:t xml:space="preserve">to</w:t>
-      </w:r>
-      <w:r>
-        <w:t xml:space="preserve"> </w:t>
-      </w:r>
-      <w:r>
-        <w:t xml:space="preserve">investigate</w:t>
-      </w:r>
-      <w:r>
-        <w:t xml:space="preserve"> </w:t>
-      </w:r>
-      <w:r>
-        <w:t xml:space="preserve">the</w:t>
-      </w:r>
-      <w:r>
-        <w:t xml:space="preserve"> </w:t>
-      </w:r>
-      <w:r>
-        <w:t xml:space="preserve">effects</w:t>
-      </w:r>
-      <w:r>
-        <w:t xml:space="preserve"> </w:t>
-      </w:r>
-      <w:r>
-        <w:t xml:space="preserve">of</w:t>
-      </w:r>
-      <w:r>
-        <w:t xml:space="preserve"> </w:t>
-      </w:r>
-      <w:r>
-        <w:t xml:space="preserve">competition</w:t>
-      </w:r>
-      <w:r>
-        <w:t xml:space="preserve"> </w:t>
-      </w:r>
-      <w:r>
-        <w:t xml:space="preserve">on</w:t>
-      </w:r>
-      <w:r>
-        <w:t xml:space="preserve"> </w:t>
-      </w:r>
-      <w:r>
-        <w:t xml:space="preserve">ecosystem</w:t>
-      </w:r>
-      <w:r>
-        <w:t xml:space="preserve"> </w:t>
-      </w:r>
-      <w:r>
-        <w:t xml:space="preserve">production</w:t>
-      </w:r>
-      <w:r>
-        <w:t xml:space="preserve"> </w:t>
-      </w:r>
-      <w:r>
-        <w:t xml:space="preserve">units.</w:t>
-      </w:r>
-      <w:r>
-        <w:br/>
-      </w:r>
-      <w:r>
-        <w:br/>
-      </w:r>
-      <w:r>
-        <w:t xml:space="preserve">“</w:t>
-      </w:r>
-      <w:r>
-        <w:t xml:space="preserve">Here</w:t>
-      </w:r>
-      <w:r>
-        <w:t xml:space="preserve"> </w:t>
-      </w:r>
-      <w:r>
-        <w:t xml:space="preserve">we</w:t>
-      </w:r>
-      <w:r>
-        <w:t xml:space="preserve"> </w:t>
-      </w:r>
-      <w:r>
-        <w:t xml:space="preserve">show</w:t>
-      </w:r>
-      <w:r>
-        <w:t xml:space="preserve">”</w:t>
-      </w:r>
-      <w:r>
-        <w:t xml:space="preserve">:</w:t>
-      </w:r>
-      <w:r>
-        <w:t xml:space="preserve"> </w:t>
-      </w:r>
-      <w:r>
-        <w:t xml:space="preserve">Our</w:t>
-      </w:r>
-      <w:r>
-        <w:t xml:space="preserve"> </w:t>
-      </w:r>
-      <w:r>
-        <w:t xml:space="preserve">results</w:t>
-      </w:r>
-      <w:r>
-        <w:t xml:space="preserve"> </w:t>
-      </w:r>
-      <w:r>
-        <w:t xml:space="preserve">indicate</w:t>
-      </w:r>
-      <w:r>
-        <w:t xml:space="preserve"> </w:t>
-      </w:r>
-      <w:r>
-        <w:t xml:space="preserve">that</w:t>
-      </w:r>
-      <w:r>
-        <w:t xml:space="preserve"> </w:t>
-      </w:r>
-      <w:r>
-        <w:t xml:space="preserve">accounting</w:t>
-      </w:r>
-      <w:r>
-        <w:t xml:space="preserve"> </w:t>
-      </w:r>
-      <w:r>
-        <w:t xml:space="preserve">for</w:t>
-      </w:r>
-      <w:r>
-        <w:t xml:space="preserve"> </w:t>
-      </w:r>
-      <w:r>
-        <w:t xml:space="preserve">ecological</w:t>
-      </w:r>
-      <w:r>
-        <w:t xml:space="preserve"> </w:t>
-      </w:r>
-      <w:r>
-        <w:t xml:space="preserve">interactions</w:t>
-      </w:r>
-      <w:r>
-        <w:t xml:space="preserve"> </w:t>
-      </w:r>
-      <w:r>
-        <w:t xml:space="preserve">increases</w:t>
-      </w:r>
-      <w:r>
-        <w:t xml:space="preserve"> </w:t>
-      </w:r>
-      <w:r>
-        <w:t xml:space="preserve">the</w:t>
-      </w:r>
-      <w:r>
-        <w:t xml:space="preserve"> </w:t>
-      </w:r>
-      <w:r>
-        <w:t xml:space="preserve">accuracy</w:t>
-      </w:r>
-      <w:r>
-        <w:t xml:space="preserve"> </w:t>
-      </w:r>
-      <w:r>
-        <w:t xml:space="preserve">of</w:t>
-      </w:r>
-      <w:r>
-        <w:t xml:space="preserve"> </w:t>
-      </w:r>
-      <w:r>
-        <w:t xml:space="preserve">biomass</w:t>
-      </w:r>
-      <w:r>
-        <w:t xml:space="preserve"> </w:t>
-      </w:r>
-      <w:r>
-        <w:t xml:space="preserve">estimates</w:t>
-      </w:r>
-      <w:r>
-        <w:t xml:space="preserve"> </w:t>
-      </w:r>
-      <w:r>
-        <w:t xml:space="preserve">for</w:t>
-      </w:r>
-      <w:r>
-        <w:t xml:space="preserve"> </w:t>
-      </w:r>
-      <w:r>
-        <w:t xml:space="preserve">species</w:t>
-      </w:r>
-      <w:r>
-        <w:t xml:space="preserve"> </w:t>
-      </w:r>
-      <w:r>
-        <w:t xml:space="preserve">within</w:t>
-      </w:r>
-      <w:r>
-        <w:t xml:space="preserve"> </w:t>
-      </w:r>
-      <w:r>
-        <w:t xml:space="preserve">a</w:t>
-      </w:r>
-      <w:r>
-        <w:t xml:space="preserve"> </w:t>
-      </w:r>
-      <w:r>
-        <w:t xml:space="preserve">community,</w:t>
-      </w:r>
-      <w:r>
-        <w:t xml:space="preserve"> </w:t>
-      </w:r>
-      <w:r>
-        <w:t xml:space="preserve">as</w:t>
-      </w:r>
-      <w:r>
-        <w:t xml:space="preserve"> </w:t>
-      </w:r>
-      <w:r>
-        <w:t xml:space="preserve">well</w:t>
-      </w:r>
-      <w:r>
-        <w:t xml:space="preserve"> </w:t>
-      </w:r>
-      <w:r>
-        <w:t xml:space="preserve">as</w:t>
-      </w:r>
-      <w:r>
-        <w:t xml:space="preserve"> </w:t>
-      </w:r>
-      <w:r>
-        <w:t xml:space="preserve">estimates</w:t>
-      </w:r>
-      <w:r>
-        <w:t xml:space="preserve"> </w:t>
-      </w:r>
-      <w:r>
-        <w:t xml:space="preserve">of</w:t>
-      </w:r>
-      <w:r>
-        <w:t xml:space="preserve"> </w:t>
-      </w:r>
-      <w:r>
-        <w:t xml:space="preserve">the</w:t>
-      </w:r>
-      <w:r>
-        <w:t xml:space="preserve"> </w:t>
-      </w:r>
-      <w:r>
-        <w:t xml:space="preserve">carrying</w:t>
-      </w:r>
-      <w:r>
-        <w:t xml:space="preserve"> </w:t>
-      </w:r>
-      <w:r>
-        <w:t xml:space="preserve">capacity</w:t>
-      </w:r>
-      <w:r>
-        <w:t xml:space="preserve"> </w:t>
-      </w:r>
-      <w:r>
-        <w:t xml:space="preserve">of</w:t>
-      </w:r>
-      <w:r>
-        <w:t xml:space="preserve"> </w:t>
-      </w:r>
-      <w:r>
-        <w:t xml:space="preserve">the</w:t>
-      </w:r>
-      <w:r>
-        <w:t xml:space="preserve"> </w:t>
-      </w:r>
-      <w:r>
-        <w:t xml:space="preserve">ecosystem</w:t>
-      </w:r>
-      <w:r>
-        <w:t xml:space="preserve"> </w:t>
-      </w:r>
-      <w:r>
-        <w:t xml:space="preserve">production</w:t>
-      </w:r>
-      <w:r>
-        <w:t xml:space="preserve"> </w:t>
-      </w:r>
-      <w:r>
-        <w:t xml:space="preserve">unit.</w:t>
-      </w:r>
-      <w:r>
-        <w:t xml:space="preserve"> </w:t>
-      </w:r>
-      <w:r>
-        <w:t xml:space="preserve">Additionally,</w:t>
-      </w:r>
-      <w:r>
-        <w:t xml:space="preserve"> </w:t>
-      </w:r>
-      <w:r>
-        <w:t xml:space="preserve">we</w:t>
-      </w:r>
-      <w:r>
-        <w:t xml:space="preserve"> </w:t>
-      </w:r>
-      <w:r>
-        <w:t xml:space="preserve">find</w:t>
-      </w:r>
-      <w:r>
-        <w:t xml:space="preserve"> </w:t>
-      </w:r>
-      <w:r>
-        <w:t xml:space="preserve">that</w:t>
-      </w:r>
-      <w:r>
-        <w:t xml:space="preserve"> </w:t>
-      </w:r>
-      <w:r>
-        <w:t xml:space="preserve">the</w:t>
-      </w:r>
-      <w:r>
-        <w:t xml:space="preserve"> </w:t>
-      </w:r>
-      <w:r>
-        <w:t xml:space="preserve">dominant</w:t>
-      </w:r>
-      <w:r>
-        <w:t xml:space="preserve"> </w:t>
-      </w:r>
-      <w:r>
-        <w:t xml:space="preserve">species</w:t>
-      </w:r>
-      <w:r>
-        <w:t xml:space="preserve"> </w:t>
-      </w:r>
-      <w:r>
-        <w:t xml:space="preserve">in</w:t>
-      </w:r>
-      <w:r>
-        <w:t xml:space="preserve"> </w:t>
-      </w:r>
-      <w:r>
-        <w:t xml:space="preserve">the</w:t>
-      </w:r>
-      <w:r>
-        <w:t xml:space="preserve"> </w:t>
-      </w:r>
-      <w:r>
-        <w:t xml:space="preserve">demersal</w:t>
-      </w:r>
-      <w:r>
-        <w:t xml:space="preserve"> </w:t>
-      </w:r>
-      <w:r>
-        <w:t xml:space="preserve">fish</w:t>
-      </w:r>
-      <w:r>
-        <w:t xml:space="preserve"> </w:t>
-      </w:r>
-      <w:r>
-        <w:t xml:space="preserve">community</w:t>
-      </w:r>
-      <w:r>
-        <w:t xml:space="preserve"> </w:t>
-      </w:r>
-      <w:r>
-        <w:t xml:space="preserve">may</w:t>
-      </w:r>
-      <w:r>
-        <w:t xml:space="preserve"> </w:t>
-      </w:r>
-      <w:r>
-        <w:t xml:space="preserve">be</w:t>
-      </w:r>
-      <w:r>
-        <w:t xml:space="preserve"> </w:t>
-      </w:r>
-      <w:r>
-        <w:t xml:space="preserve">influenced</w:t>
-      </w:r>
-      <w:r>
-        <w:t xml:space="preserve"> </w:t>
-      </w:r>
-      <w:r>
-        <w:t xml:space="preserve">by</w:t>
-      </w:r>
-      <w:r>
-        <w:t xml:space="preserve"> </w:t>
-      </w:r>
-      <w:r>
-        <w:t xml:space="preserve">observation</w:t>
-      </w:r>
-      <w:r>
-        <w:t xml:space="preserve"> </w:t>
-      </w:r>
-      <w:r>
-        <w:t xml:space="preserve">errors</w:t>
-      </w:r>
-      <w:r>
-        <w:t xml:space="preserve"> </w:t>
-      </w:r>
-      <w:r>
-        <w:t xml:space="preserve">and</w:t>
-      </w:r>
-      <w:r>
-        <w:t xml:space="preserve"> </w:t>
-      </w:r>
-      <w:r>
-        <w:t xml:space="preserve">year</w:t>
-      </w:r>
-      <w:r>
-        <w:t xml:space="preserve"> </w:t>
-      </w:r>
-      <w:r>
-        <w:t xml:space="preserve">effects.</w:t>
-      </w:r>
-      <w:r>
-        <w:br/>
-      </w:r>
-      <w:r>
-        <w:br/>
-      </w:r>
-      <w:r>
-        <w:t xml:space="preserve">Main</w:t>
-      </w:r>
-      <w:r>
-        <w:t xml:space="preserve"> </w:t>
-      </w:r>
-      <w:r>
-        <w:t xml:space="preserve">Results</w:t>
-      </w:r>
-      <w:r>
-        <w:t xml:space="preserve"> </w:t>
-      </w:r>
-      <w:r>
-        <w:t xml:space="preserve">and</w:t>
-      </w:r>
-      <w:r>
-        <w:t xml:space="preserve"> </w:t>
-      </w:r>
-      <w:r>
-        <w:t xml:space="preserve">Conclusions:</w:t>
-      </w:r>
-      <w:r>
-        <w:t xml:space="preserve"> </w:t>
-      </w:r>
-      <w:r>
-        <w:t xml:space="preserve">Our</w:t>
-      </w:r>
-      <w:r>
-        <w:t xml:space="preserve"> </w:t>
-      </w:r>
-      <w:r>
-        <w:t xml:space="preserve">multispecies</w:t>
-      </w:r>
-      <w:r>
-        <w:t xml:space="preserve"> </w:t>
-      </w:r>
-      <w:r>
-        <w:t xml:space="preserve">production</w:t>
-      </w:r>
-      <w:r>
-        <w:t xml:space="preserve"> </w:t>
-      </w:r>
-      <w:r>
-        <w:t xml:space="preserve">model</w:t>
-      </w:r>
-      <w:r>
-        <w:t xml:space="preserve"> </w:t>
-      </w:r>
-      <w:r>
-        <w:t xml:space="preserve">improves</w:t>
-      </w:r>
-      <w:r>
-        <w:t xml:space="preserve"> </w:t>
-      </w:r>
-      <w:r>
-        <w:t xml:space="preserve">upon</w:t>
-      </w:r>
-      <w:r>
-        <w:t xml:space="preserve"> </w:t>
-      </w:r>
-      <w:r>
-        <w:t xml:space="preserve">standard</w:t>
-      </w:r>
-      <w:r>
-        <w:t xml:space="preserve"> </w:t>
-      </w:r>
-      <w:r>
-        <w:t xml:space="preserve">single-species</w:t>
-      </w:r>
-      <w:r>
-        <w:t xml:space="preserve"> </w:t>
-      </w:r>
-      <w:r>
-        <w:t xml:space="preserve">models</w:t>
-      </w:r>
-      <w:r>
-        <w:t xml:space="preserve"> </w:t>
-      </w:r>
-      <w:r>
-        <w:t xml:space="preserve">by</w:t>
-      </w:r>
-      <w:r>
-        <w:t xml:space="preserve"> </w:t>
-      </w:r>
-      <w:r>
-        <w:t xml:space="preserve">accounting</w:t>
-      </w:r>
-      <w:r>
-        <w:t xml:space="preserve"> </w:t>
-      </w:r>
-      <w:r>
-        <w:t xml:space="preserve">for</w:t>
-      </w:r>
-      <w:r>
-        <w:t xml:space="preserve"> </w:t>
-      </w:r>
-      <w:r>
-        <w:t xml:space="preserve">ecological</w:t>
-      </w:r>
-      <w:r>
-        <w:t xml:space="preserve"> </w:t>
-      </w:r>
-      <w:r>
-        <w:t xml:space="preserve">interactions,</w:t>
-      </w:r>
-      <w:r>
-        <w:t xml:space="preserve"> </w:t>
-      </w:r>
-      <w:r>
-        <w:t xml:space="preserve">yielding</w:t>
-      </w:r>
-      <w:r>
-        <w:t xml:space="preserve"> </w:t>
-      </w:r>
-      <w:r>
-        <w:t xml:space="preserve">more</w:t>
-      </w:r>
-      <w:r>
-        <w:t xml:space="preserve"> </w:t>
-      </w:r>
-      <w:r>
-        <w:t xml:space="preserve">accurate</w:t>
-      </w:r>
-      <w:r>
-        <w:t xml:space="preserve"> </w:t>
-      </w:r>
-      <w:r>
-        <w:t xml:space="preserve">biomass</w:t>
-      </w:r>
-      <w:r>
-        <w:t xml:space="preserve"> </w:t>
-      </w:r>
-      <w:r>
-        <w:t xml:space="preserve">estimates</w:t>
-      </w:r>
-      <w:r>
-        <w:t xml:space="preserve"> </w:t>
-      </w:r>
-      <w:r>
-        <w:t xml:space="preserve">and</w:t>
-      </w:r>
-      <w:r>
-        <w:t xml:space="preserve"> </w:t>
-      </w:r>
-      <w:r>
-        <w:t xml:space="preserve">carrying</w:t>
-      </w:r>
-      <w:r>
-        <w:t xml:space="preserve"> </w:t>
-      </w:r>
-      <w:r>
-        <w:t xml:space="preserve">capacity</w:t>
-      </w:r>
-      <w:r>
-        <w:t xml:space="preserve"> </w:t>
-      </w:r>
-      <w:r>
-        <w:t xml:space="preserve">estimates</w:t>
-      </w:r>
-      <w:r>
-        <w:t xml:space="preserve"> </w:t>
-      </w:r>
-      <w:r>
-        <w:t xml:space="preserve">for</w:t>
-      </w:r>
-      <w:r>
-        <w:t xml:space="preserve"> </w:t>
-      </w:r>
-      <w:r>
-        <w:t xml:space="preserve">ecosystem</w:t>
-      </w:r>
-      <w:r>
-        <w:t xml:space="preserve"> </w:t>
-      </w:r>
-      <w:r>
-        <w:t xml:space="preserve">production</w:t>
-      </w:r>
-      <w:r>
-        <w:t xml:space="preserve"> </w:t>
-      </w:r>
-      <w:r>
-        <w:t xml:space="preserve">units.</w:t>
-      </w:r>
-      <w:r>
-        <w:t xml:space="preserve"> </w:t>
-      </w:r>
-      <w:r>
-        <w:t xml:space="preserve">However,</w:t>
-      </w:r>
-      <w:r>
-        <w:t xml:space="preserve"> </w:t>
-      </w:r>
-      <w:r>
-        <w:t xml:space="preserve">the</w:t>
-      </w:r>
-      <w:r>
-        <w:t xml:space="preserve"> </w:t>
-      </w:r>
-      <w:r>
-        <w:t xml:space="preserve">carrying</w:t>
-      </w:r>
-      <w:r>
-        <w:t xml:space="preserve"> </w:t>
-      </w:r>
-      <w:r>
-        <w:t xml:space="preserve">capacity</w:t>
-      </w:r>
-      <w:r>
-        <w:t xml:space="preserve"> </w:t>
-      </w:r>
-      <w:r>
-        <w:t xml:space="preserve">concept</w:t>
-      </w:r>
-      <w:r>
-        <w:t xml:space="preserve"> </w:t>
-      </w:r>
-      <w:r>
-        <w:t xml:space="preserve">may</w:t>
-      </w:r>
-      <w:r>
-        <w:t xml:space="preserve"> </w:t>
-      </w:r>
-      <w:r>
-        <w:t xml:space="preserve">need</w:t>
-      </w:r>
-      <w:r>
-        <w:t xml:space="preserve"> </w:t>
-      </w:r>
-      <w:r>
-        <w:t xml:space="preserve">to</w:t>
-      </w:r>
-      <w:r>
-        <w:t xml:space="preserve"> </w:t>
-      </w:r>
-      <w:r>
-        <w:t xml:space="preserve">be</w:t>
-      </w:r>
-      <w:r>
-        <w:t xml:space="preserve"> </w:t>
-      </w:r>
-      <w:r>
-        <w:t xml:space="preserve">revised</w:t>
-      </w:r>
-      <w:r>
-        <w:t xml:space="preserve"> </w:t>
-      </w:r>
-      <w:r>
-        <w:t xml:space="preserve">in</w:t>
-      </w:r>
-      <w:r>
-        <w:t xml:space="preserve"> </w:t>
-      </w:r>
-      <w:r>
-        <w:t xml:space="preserve">the</w:t>
-      </w:r>
-      <w:r>
-        <w:t xml:space="preserve"> </w:t>
-      </w:r>
-      <w:r>
-        <w:t xml:space="preserve">face</w:t>
-      </w:r>
-      <w:r>
-        <w:t xml:space="preserve"> </w:t>
-      </w:r>
-      <w:r>
-        <w:t xml:space="preserve">of</w:t>
-      </w:r>
-      <w:r>
-        <w:t xml:space="preserve"> </w:t>
-      </w:r>
-      <w:r>
-        <w:t xml:space="preserve">changing</w:t>
-      </w:r>
-      <w:r>
-        <w:t xml:space="preserve"> </w:t>
-      </w:r>
-      <w:r>
-        <w:t xml:space="preserve">environmental</w:t>
-      </w:r>
-      <w:r>
-        <w:t xml:space="preserve"> </w:t>
-      </w:r>
-      <w:r>
-        <w:t xml:space="preserve">conditions.</w:t>
-      </w:r>
-      <w:r>
-        <w:t xml:space="preserve"> </w:t>
-      </w:r>
-      <w:r>
-        <w:t xml:space="preserve">The</w:t>
-      </w:r>
-      <w:r>
-        <w:t xml:space="preserve"> </w:t>
-      </w:r>
-      <w:r>
-        <w:t xml:space="preserve">dominance</w:t>
-      </w:r>
-      <w:r>
-        <w:t xml:space="preserve"> </w:t>
-      </w:r>
-      <w:r>
-        <w:t xml:space="preserve">of</w:t>
-      </w:r>
-      <w:r>
-        <w:t xml:space="preserve"> </w:t>
-      </w:r>
-      <w:r>
-        <w:t xml:space="preserve">redfish</w:t>
-      </w:r>
-      <w:r>
-        <w:t xml:space="preserve"> </w:t>
-      </w:r>
-      <w:r>
-        <w:t xml:space="preserve">in</w:t>
-      </w:r>
-      <w:r>
-        <w:t xml:space="preserve"> </w:t>
-      </w:r>
-      <w:r>
-        <w:t xml:space="preserve">the</w:t>
-      </w:r>
-      <w:r>
-        <w:t xml:space="preserve"> </w:t>
-      </w:r>
-      <w:r>
-        <w:t xml:space="preserve">demersal</w:t>
-      </w:r>
-      <w:r>
-        <w:t xml:space="preserve"> </w:t>
-      </w:r>
-      <w:r>
-        <w:t xml:space="preserve">fish</w:t>
-      </w:r>
-      <w:r>
-        <w:t xml:space="preserve"> </w:t>
-      </w:r>
-      <w:r>
-        <w:t xml:space="preserve">community</w:t>
-      </w:r>
-      <w:r>
-        <w:t xml:space="preserve"> </w:t>
-      </w:r>
-      <w:r>
-        <w:t xml:space="preserve">may</w:t>
-      </w:r>
-      <w:r>
-        <w:t xml:space="preserve"> </w:t>
-      </w:r>
-      <w:r>
-        <w:t xml:space="preserve">be</w:t>
-      </w:r>
-      <w:r>
-        <w:t xml:space="preserve"> </w:t>
-      </w:r>
-      <w:r>
-        <w:t xml:space="preserve">an</w:t>
-      </w:r>
-      <w:r>
-        <w:t xml:space="preserve"> </w:t>
-      </w:r>
-      <w:r>
-        <w:t xml:space="preserve">artifact</w:t>
-      </w:r>
-      <w:r>
-        <w:t xml:space="preserve"> </w:t>
-      </w:r>
-      <w:r>
-        <w:t xml:space="preserve">of</w:t>
-      </w:r>
-      <w:r>
-        <w:t xml:space="preserve"> </w:t>
-      </w:r>
-      <w:r>
-        <w:t xml:space="preserve">observation</w:t>
-      </w:r>
-      <w:r>
-        <w:t xml:space="preserve"> </w:t>
-      </w:r>
-      <w:r>
-        <w:t xml:space="preserve">errors</w:t>
-      </w:r>
-      <w:r>
-        <w:t xml:space="preserve"> </w:t>
-      </w:r>
-      <w:r>
-        <w:t xml:space="preserve">and</w:t>
-      </w:r>
-      <w:r>
-        <w:t xml:space="preserve"> </w:t>
-      </w:r>
-      <w:r>
-        <w:t xml:space="preserve">year</w:t>
-      </w:r>
-      <w:r>
-        <w:t xml:space="preserve"> </w:t>
-      </w:r>
-      <w:r>
-        <w:t xml:space="preserve">effects,</w:t>
-      </w:r>
-      <w:r>
-        <w:t xml:space="preserve"> </w:t>
-      </w:r>
-      <w:r>
-        <w:t xml:space="preserve">highlighting</w:t>
-      </w:r>
-      <w:r>
-        <w:t xml:space="preserve"> </w:t>
-      </w:r>
-      <w:r>
-        <w:t xml:space="preserve">the</w:t>
-      </w:r>
-      <w:r>
-        <w:t xml:space="preserve"> </w:t>
-      </w:r>
-      <w:r>
-        <w:t xml:space="preserve">need</w:t>
-      </w:r>
-      <w:r>
-        <w:t xml:space="preserve"> </w:t>
-      </w:r>
-      <w:r>
-        <w:t xml:space="preserve">for</w:t>
-      </w:r>
-      <w:r>
-        <w:t xml:space="preserve"> </w:t>
-      </w:r>
-      <w:r>
-        <w:t xml:space="preserve">more</w:t>
-      </w:r>
-      <w:r>
-        <w:t xml:space="preserve"> </w:t>
-      </w:r>
-      <w:r>
-        <w:t xml:space="preserve">accurate</w:t>
-      </w:r>
-      <w:r>
-        <w:t xml:space="preserve"> </w:t>
-      </w:r>
-      <w:r>
-        <w:t xml:space="preserve">survey</w:t>
-      </w:r>
-      <w:r>
-        <w:t xml:space="preserve"> </w:t>
-      </w:r>
-      <w:r>
-        <w:t xml:space="preserve">methods.</w:t>
-      </w:r>
-      <w:r>
-        <w:br/>
-      </w:r>
-      <w:r>
-        <w:br/>
-      </w:r>
-      <w:r>
-        <w:t xml:space="preserve">Implications:</w:t>
-      </w:r>
-      <w:r>
-        <w:t xml:space="preserve"> </w:t>
-      </w:r>
-      <w:r>
-        <w:t xml:space="preserve">Our</w:t>
-      </w:r>
-      <w:r>
-        <w:t xml:space="preserve"> </w:t>
-      </w:r>
-      <w:r>
-        <w:t xml:space="preserve">study</w:t>
-      </w:r>
-      <w:r>
-        <w:t xml:space="preserve"> </w:t>
-      </w:r>
-      <w:r>
-        <w:t xml:space="preserve">contributes</w:t>
-      </w:r>
-      <w:r>
-        <w:t xml:space="preserve"> </w:t>
-      </w:r>
-      <w:r>
-        <w:t xml:space="preserve">to</w:t>
-      </w:r>
-      <w:r>
-        <w:t xml:space="preserve"> </w:t>
-      </w:r>
-      <w:r>
-        <w:t xml:space="preserve">the</w:t>
-      </w:r>
-      <w:r>
-        <w:t xml:space="preserve"> </w:t>
-      </w:r>
-      <w:r>
-        <w:t xml:space="preserve">advancement</w:t>
-      </w:r>
-      <w:r>
-        <w:t xml:space="preserve"> </w:t>
-      </w:r>
-      <w:r>
-        <w:t xml:space="preserve">of</w:t>
-      </w:r>
-      <w:r>
-        <w:t xml:space="preserve"> </w:t>
-      </w:r>
-      <w:r>
-        <w:t xml:space="preserve">population</w:t>
-      </w:r>
-      <w:r>
-        <w:t xml:space="preserve"> </w:t>
-      </w:r>
-      <w:r>
-        <w:t xml:space="preserve">ecology</w:t>
-      </w:r>
-      <w:r>
-        <w:t xml:space="preserve"> </w:t>
-      </w:r>
-      <w:r>
-        <w:t xml:space="preserve">and</w:t>
-      </w:r>
-      <w:r>
-        <w:t xml:space="preserve"> </w:t>
-      </w:r>
-      <w:r>
-        <w:t xml:space="preserve">fisheries</w:t>
-      </w:r>
-      <w:r>
-        <w:t xml:space="preserve"> </w:t>
-      </w:r>
-      <w:r>
-        <w:t xml:space="preserve">management</w:t>
-      </w:r>
-      <w:r>
-        <w:t xml:space="preserve"> </w:t>
-      </w:r>
-      <w:r>
-        <w:t xml:space="preserve">by</w:t>
-      </w:r>
-      <w:r>
-        <w:t xml:space="preserve"> </w:t>
-      </w:r>
-      <w:r>
-        <w:t xml:space="preserve">providing</w:t>
-      </w:r>
-      <w:r>
-        <w:t xml:space="preserve"> </w:t>
-      </w:r>
-      <w:r>
-        <w:t xml:space="preserve">a</w:t>
-      </w:r>
-      <w:r>
-        <w:t xml:space="preserve"> </w:t>
-      </w:r>
-      <w:r>
-        <w:t xml:space="preserve">more</w:t>
-      </w:r>
-      <w:r>
-        <w:t xml:space="preserve"> </w:t>
-      </w:r>
-      <w:r>
-        <w:t xml:space="preserve">comprehensive</w:t>
-      </w:r>
-      <w:r>
-        <w:t xml:space="preserve"> </w:t>
-      </w:r>
-      <w:r>
-        <w:t xml:space="preserve">understanding</w:t>
-      </w:r>
-      <w:r>
-        <w:t xml:space="preserve"> </w:t>
-      </w:r>
-      <w:r>
-        <w:t xml:space="preserve">of</w:t>
-      </w:r>
-      <w:r>
-        <w:t xml:space="preserve"> </w:t>
-      </w:r>
-      <w:r>
-        <w:t xml:space="preserve">the</w:t>
-      </w:r>
-      <w:r>
-        <w:t xml:space="preserve"> </w:t>
-      </w:r>
-      <w:r>
-        <w:t xml:space="preserve">dynamics</w:t>
-      </w:r>
-      <w:r>
-        <w:t xml:space="preserve"> </w:t>
-      </w:r>
-      <w:r>
-        <w:t xml:space="preserve">of</w:t>
-      </w:r>
-      <w:r>
-        <w:t xml:space="preserve"> </w:t>
-      </w:r>
-      <w:r>
-        <w:t xml:space="preserve">ecosystem</w:t>
-      </w:r>
-      <w:r>
-        <w:t xml:space="preserve"> </w:t>
-      </w:r>
-      <w:r>
-        <w:t xml:space="preserve">production</w:t>
-      </w:r>
-      <w:r>
-        <w:t xml:space="preserve"> </w:t>
-      </w:r>
-      <w:r>
-        <w:t xml:space="preserve">units.</w:t>
-      </w:r>
-      <w:r>
-        <w:t xml:space="preserve"> </w:t>
-      </w:r>
-      <w:r>
-        <w:t xml:space="preserve">This</w:t>
-      </w:r>
-      <w:r>
-        <w:t xml:space="preserve"> </w:t>
-      </w:r>
-      <w:r>
-        <w:t xml:space="preserve">improved</w:t>
-      </w:r>
-      <w:r>
-        <w:t xml:space="preserve"> </w:t>
-      </w:r>
-      <w:r>
-        <w:t xml:space="preserve">understanding</w:t>
-      </w:r>
-      <w:r>
-        <w:t xml:space="preserve"> </w:t>
-      </w:r>
-      <w:r>
-        <w:t xml:space="preserve">may</w:t>
-      </w:r>
-      <w:r>
-        <w:t xml:space="preserve"> </w:t>
-      </w:r>
-      <w:r>
-        <w:t xml:space="preserve">guide</w:t>
-      </w:r>
-      <w:r>
-        <w:t xml:space="preserve"> </w:t>
-      </w:r>
-      <w:r>
-        <w:t xml:space="preserve">more</w:t>
-      </w:r>
-      <w:r>
-        <w:t xml:space="preserve"> </w:t>
-      </w:r>
-      <w:r>
-        <w:t xml:space="preserve">sustainable</w:t>
-      </w:r>
-      <w:r>
-        <w:t xml:space="preserve"> </w:t>
-      </w:r>
-      <w:r>
-        <w:t xml:space="preserve">fishing</w:t>
-      </w:r>
-      <w:r>
-        <w:t xml:space="preserve"> </w:t>
-      </w:r>
-      <w:r>
-        <w:t xml:space="preserve">practices</w:t>
-      </w:r>
-      <w:r>
-        <w:t xml:space="preserve"> </w:t>
-      </w:r>
-      <w:r>
-        <w:t xml:space="preserve">and</w:t>
-      </w:r>
-      <w:r>
-        <w:t xml:space="preserve"> </w:t>
-      </w:r>
-      <w:r>
-        <w:t xml:space="preserve">inform</w:t>
-      </w:r>
-      <w:r>
-        <w:t xml:space="preserve"> </w:t>
-      </w:r>
-      <w:r>
-        <w:t xml:space="preserve">policy</w:t>
-      </w:r>
-      <w:r>
-        <w:t xml:space="preserve"> </w:t>
-      </w:r>
-      <w:r>
-        <w:t xml:space="preserve">decisions</w:t>
-      </w:r>
-      <w:r>
-        <w:t xml:space="preserve"> </w:t>
-      </w:r>
-      <w:r>
-        <w:t xml:space="preserve">for</w:t>
-      </w:r>
-      <w:r>
-        <w:t xml:space="preserve"> </w:t>
-      </w:r>
-      <w:r>
-        <w:t xml:space="preserve">the</w:t>
-      </w:r>
-      <w:r>
-        <w:t xml:space="preserve"> </w:t>
-      </w:r>
-      <w:r>
-        <w:t xml:space="preserve">management</w:t>
-      </w:r>
-      <w:r>
-        <w:t xml:space="preserve"> </w:t>
-      </w:r>
-      <w:r>
-        <w:t xml:space="preserve">of</w:t>
-      </w:r>
-      <w:r>
-        <w:t xml:space="preserve"> </w:t>
-      </w:r>
-      <w:r>
-        <w:t xml:space="preserve">marine</w:t>
-      </w:r>
-      <w:r>
-        <w:t xml:space="preserve"> </w:t>
-      </w:r>
-      <w:r>
-        <w:t xml:space="preserve">resources.</w:t>
-      </w:r>
-      <w:r>
-        <w:br/>
-      </w:r>
-      <w:r>
-        <w:br/>
-      </w:r>
-      <w:r>
-        <w:rPr>
-          <w:bCs/>
-          <w:b/>
-        </w:rPr>
-        <w:t xml:space="preserve">Keywords:</w:t>
-      </w:r>
-      <w:r>
-        <w:t xml:space="preserve"> </w:t>
-      </w:r>
-      <w:r>
-        <w:t xml:space="preserve">…</w:t>
-      </w:r>
     </w:p>
     <w:bookmarkStart w:id="21" w:name="introduction"/>
     <w:p>
@@ -2062,7 +1612,139 @@
         <w:pStyle w:val="FirstParagraph"/>
       </w:pPr>
       <w:r>
-        <w:t xml:space="preserve">K = cornerstone in population ecology</w:t>
+        <w:t xml:space="preserve">The concept of carrying capacity has long been foundational in applied population ecology, being widely used in the management of renewable resources</w:t>
+      </w:r>
+      <w:r>
+        <w:t xml:space="preserve"> </w:t>
+      </w:r>
+      <w:r>
+        <w:t xml:space="preserve">(</w:t>
+      </w:r>
+      <w:hyperlink w:anchor="ref-chapman2018">
+        <w:r>
+          <w:rPr>
+            <w:rStyle w:val="Hyperlink"/>
+          </w:rPr>
+          <w:t xml:space="preserve">Chapman &amp; Byron, 2018</w:t>
+        </w:r>
+      </w:hyperlink>
+      <w:r>
+        <w:t xml:space="preserve">;</w:t>
+      </w:r>
+      <w:r>
+        <w:t xml:space="preserve"> </w:t>
+      </w:r>
+      <w:hyperlink w:anchor="ref-hilborn1995">
+        <w:r>
+          <w:rPr>
+            <w:rStyle w:val="Hyperlink"/>
+          </w:rPr>
+          <w:t xml:space="preserve">Hilborn et al., 1995</w:t>
+        </w:r>
+      </w:hyperlink>
+      <w:r>
+        <w:t xml:space="preserve">)</w:t>
+      </w:r>
+      <w:r>
+        <w:t xml:space="preserve">. The understanding that populations often produce more offspring than an environment can sustain led to the notion that the</w:t>
+      </w:r>
+      <w:r>
+        <w:t xml:space="preserve"> </w:t>
+      </w:r>
+      <w:r>
+        <w:t xml:space="preserve">‘</w:t>
+      </w:r>
+      <w:r>
+        <w:t xml:space="preserve">surplus</w:t>
+      </w:r>
+      <w:r>
+        <w:t xml:space="preserve">’</w:t>
+      </w:r>
+      <w:r>
+        <w:t xml:space="preserve"> </w:t>
+      </w:r>
+      <w:r>
+        <w:t xml:space="preserve">can be harvest sustainablly</w:t>
+      </w:r>
+      <w:r>
+        <w:t xml:space="preserve"> </w:t>
+      </w:r>
+      <w:r>
+        <w:t xml:space="preserve">(</w:t>
+      </w:r>
+      <w:hyperlink w:anchor="ref-pauly2021">
+        <w:r>
+          <w:rPr>
+            <w:rStyle w:val="Hyperlink"/>
+          </w:rPr>
+          <w:t xml:space="preserve">Pauly &amp; Froese, 2021</w:t>
+        </w:r>
+      </w:hyperlink>
+      <w:r>
+        <w:t xml:space="preserve">)</w:t>
+      </w:r>
+      <w:r>
+        <w:t xml:space="preserve">. These ideas are exemplified by the use of maximum sustainable yield (MSY) in the classic single-species surplus production modeling framework</w:t>
+      </w:r>
+      <w:r>
+        <w:t xml:space="preserve"> </w:t>
+      </w:r>
+      <w:r>
+        <w:t xml:space="preserve">(</w:t>
+      </w:r>
+      <w:hyperlink w:anchor="ref-schaefer1954">
+        <w:r>
+          <w:rPr>
+            <w:rStyle w:val="Hyperlink"/>
+          </w:rPr>
+          <w:t xml:space="preserve">Schaefer, 1954</w:t>
+        </w:r>
+      </w:hyperlink>
+      <w:r>
+        <w:t xml:space="preserve">)</w:t>
+      </w:r>
+      <w:r>
+        <w:t xml:space="preserve">. In one equation, this framework attempts to explain interannual changes in biomass using fisheries landings and estimates of intrinsic growth rate and carrying capacity. Given the theoretical elegance of the approach, it has been both widely adopted and scrutinized. Estimates of carrying capacity, and resultant derivations of MSY, are frequently criticized for being time-invariant, which is an over-simplification in variable environments</w:t>
+      </w:r>
+      <w:r>
+        <w:t xml:space="preserve"> </w:t>
+      </w:r>
+      <w:r>
+        <w:t xml:space="preserve">(</w:t>
+      </w:r>
+      <w:hyperlink w:anchor="ref-del2004">
+        <w:r>
+          <w:rPr>
+            <w:rStyle w:val="Hyperlink"/>
+          </w:rPr>
+          <w:t xml:space="preserve">Del Monte-Luna et al., 2004</w:t>
+        </w:r>
+      </w:hyperlink>
+      <w:r>
+        <w:t xml:space="preserve">)</w:t>
+      </w:r>
+      <w:r>
+        <w:t xml:space="preserve">. Moreover, traditional surplus production models tend to focus on single-species dynamics and often disregard the complexities arising from species interactions within ecosystems</w:t>
+      </w:r>
+      <w:r>
+        <w:t xml:space="preserve"> </w:t>
+      </w:r>
+      <w:r>
+        <w:t xml:space="preserve">(</w:t>
+      </w:r>
+      <w:hyperlink w:anchor="ref-gamble2009">
+        <w:r>
+          <w:rPr>
+            <w:rStyle w:val="Hyperlink"/>
+          </w:rPr>
+          <w:t xml:space="preserve">Gamble &amp; Link, 2009</w:t>
+        </w:r>
+      </w:hyperlink>
+      <w:r>
+        <w:t xml:space="preserve">)</w:t>
+      </w:r>
+      <w:r>
+        <w:t xml:space="preserve">.</w:t>
       </w:r>
     </w:p>
     <w:p>
@@ -2070,67 +1752,150 @@
         <w:pStyle w:val="BodyText"/>
       </w:pPr>
       <w:r>
-        <w:t xml:space="preserve">Paragraph ideas:</w:t>
-      </w:r>
-    </w:p>
-    <w:p>
-      <w:pPr>
-        <w:numPr>
-          <w:ilvl w:val="0"/>
-          <w:numId w:val="1001"/>
-        </w:numPr>
-        <w:pStyle w:val="Compact"/>
-      </w:pPr>
-      <w:r>
-        <w:t xml:space="preserve">Carrying capacity, the concept that a environment can only accommodate a finite number of specific species, is a foundational concept in applied population ecology (e.g., use of MSY in fisheries management).</w:t>
-      </w:r>
-    </w:p>
-    <w:p>
-      <w:pPr>
-        <w:numPr>
-          <w:ilvl w:val="0"/>
-          <w:numId w:val="1001"/>
-        </w:numPr>
-        <w:pStyle w:val="Compact"/>
-      </w:pPr>
-      <w:r>
-        <w:t xml:space="preserve">Usefulness of this concept has been called into question (e.g., changing K in variable environments). Standard formulations also tend to focus on single-species and ignore species interactions.</w:t>
-      </w:r>
-    </w:p>
-    <w:p>
-      <w:pPr>
-        <w:numPr>
-          <w:ilvl w:val="0"/>
-          <w:numId w:val="1001"/>
-        </w:numPr>
-        <w:pStyle w:val="Compact"/>
-      </w:pPr>
-      <w:r>
-        <w:t xml:space="preserve">We propose an extension of single-species production model that assumes that inter and intra-specific competition contributes to density-dependent effects within ecosystem production units.</w:t>
-      </w:r>
-    </w:p>
-    <w:p>
-      <w:pPr>
-        <w:numPr>
-          <w:ilvl w:val="0"/>
-          <w:numId w:val="1001"/>
-        </w:numPr>
-        <w:pStyle w:val="Compact"/>
-      </w:pPr>
-      <w:r>
-        <w:t xml:space="preserve">Apply the model to commercially important demersal fish species off the east coast of Canada.</w:t>
-      </w:r>
-    </w:p>
-    <w:p>
-      <w:pPr>
-        <w:pStyle w:val="FirstParagraph"/>
-      </w:pPr>
-      <w:r>
-        <w:rPr>
-          <w:bCs/>
-          <w:b/>
-        </w:rPr>
-        <w:t xml:space="preserve">ChatGPT draft based on points above</w:t>
+        <w:t xml:space="preserve">Recognizing the limitations of single-species approaches, there have been calls to apply multispecies models as such approaches are needed to support an ecosystem-based approach to fisheries management</w:t>
+      </w:r>
+      <w:r>
+        <w:t xml:space="preserve"> </w:t>
+      </w:r>
+      <w:r>
+        <w:t xml:space="preserve">(EBFM;</w:t>
+      </w:r>
+      <w:r>
+        <w:t xml:space="preserve"> </w:t>
+      </w:r>
+      <w:hyperlink w:anchor="ref-latour2003">
+        <w:r>
+          <w:rPr>
+            <w:rStyle w:val="Hyperlink"/>
+          </w:rPr>
+          <w:t xml:space="preserve">Latour et al., 2003</w:t>
+        </w:r>
+      </w:hyperlink>
+      <w:r>
+        <w:t xml:space="preserve">)</w:t>
+      </w:r>
+      <w:r>
+        <w:t xml:space="preserve">. EBFM acknowledges the intricate web of ecological interactions and aims to ensure the sustainability and integrity of marine ecosystems while supporting viable fisheries</w:t>
+      </w:r>
+      <w:r>
+        <w:t xml:space="preserve"> </w:t>
+      </w:r>
+      <w:r>
+        <w:t xml:space="preserve">(</w:t>
+      </w:r>
+      <w:hyperlink w:anchor="ref-pikitch2004">
+        <w:r>
+          <w:rPr>
+            <w:rStyle w:val="Hyperlink"/>
+          </w:rPr>
+          <w:t xml:space="preserve">Pikitch et al., 2004</w:t>
+        </w:r>
+      </w:hyperlink>
+      <w:r>
+        <w:t xml:space="preserve">)</w:t>
+      </w:r>
+      <w:r>
+        <w:t xml:space="preserve">. To successfully implement EBFM, it is crucial to develop models that account for species interactions and the dynamics of multiple species within the ecosystem. Substantial progress has been made in the development of multispecies models and a spectrum of approaches have been developed, ranging from complex models that attempt to account for all parts of marine ecosystems</w:t>
+      </w:r>
+      <w:r>
+        <w:t xml:space="preserve"> </w:t>
+      </w:r>
+      <w:r>
+        <w:t xml:space="preserve">(e.g.,</w:t>
+      </w:r>
+      <w:r>
+        <w:t xml:space="preserve"> </w:t>
+      </w:r>
+      <w:hyperlink w:anchor="ref-fulton2011">
+        <w:r>
+          <w:rPr>
+            <w:rStyle w:val="Hyperlink"/>
+          </w:rPr>
+          <w:t xml:space="preserve">Fulton et al., 2011</w:t>
+        </w:r>
+      </w:hyperlink>
+      <w:r>
+        <w:t xml:space="preserve">)</w:t>
+      </w:r>
+      <w:r>
+        <w:t xml:space="preserve"> </w:t>
+      </w:r>
+      <w:r>
+        <w:t xml:space="preserve">to multispecies age-structured assessment models</w:t>
+      </w:r>
+      <w:r>
+        <w:t xml:space="preserve"> </w:t>
+      </w:r>
+      <w:r>
+        <w:t xml:space="preserve">(e.g.,</w:t>
+      </w:r>
+      <w:r>
+        <w:t xml:space="preserve"> </w:t>
+      </w:r>
+      <w:hyperlink w:anchor="ref-albertsen2018">
+        <w:r>
+          <w:rPr>
+            <w:rStyle w:val="Hyperlink"/>
+          </w:rPr>
+          <w:t xml:space="preserve">Albertsen et al., 2018</w:t>
+        </w:r>
+      </w:hyperlink>
+      <w:r>
+        <w:t xml:space="preserve">)</w:t>
+      </w:r>
+      <w:r>
+        <w:t xml:space="preserve"> </w:t>
+      </w:r>
+      <w:r>
+        <w:t xml:space="preserve">to multispecies surplus production models</w:t>
+      </w:r>
+      <w:r>
+        <w:t xml:space="preserve"> </w:t>
+      </w:r>
+      <w:r>
+        <w:t xml:space="preserve">(</w:t>
+      </w:r>
+      <w:hyperlink w:anchor="ref-bundy2012">
+        <w:r>
+          <w:rPr>
+            <w:rStyle w:val="Hyperlink"/>
+          </w:rPr>
+          <w:t xml:space="preserve">Bundy et al., 2012</w:t>
+        </w:r>
+      </w:hyperlink>
+      <w:r>
+        <w:t xml:space="preserve">; e.g.,</w:t>
+      </w:r>
+      <w:r>
+        <w:t xml:space="preserve"> </w:t>
+      </w:r>
+      <w:hyperlink w:anchor="ref-gamble2009">
+        <w:r>
+          <w:rPr>
+            <w:rStyle w:val="Hyperlink"/>
+          </w:rPr>
+          <w:t xml:space="preserve">Gamble &amp; Link, 2009</w:t>
+        </w:r>
+      </w:hyperlink>
+      <w:r>
+        <w:t xml:space="preserve">;</w:t>
+      </w:r>
+      <w:r>
+        <w:t xml:space="preserve"> </w:t>
+      </w:r>
+      <w:hyperlink w:anchor="ref-mueter2006">
+        <w:r>
+          <w:rPr>
+            <w:rStyle w:val="Hyperlink"/>
+          </w:rPr>
+          <w:t xml:space="preserve">Mueter &amp; Megrey, 2006</w:t>
+        </w:r>
+      </w:hyperlink>
+      <w:r>
+        <w:t xml:space="preserve">)</w:t>
+      </w:r>
+      <w:r>
+        <w:t xml:space="preserve">. However, the application of these approaches to fisheries management have often been hindered by data limitations and knowledge gaps. There is therefore a need for methods to help bridge the gap between single-species and multispecies assessment in data or information poor systems.</w:t>
       </w:r>
     </w:p>
     <w:p>
@@ -2138,43 +1903,93 @@
         <w:pStyle w:val="BodyText"/>
       </w:pPr>
       <w:r>
-        <w:t xml:space="preserve">The concept of carrying capacity is fundamental in applied population ecology and is often used in managing natural resources, such as fisheries. However, the usefulness of the concept has been questioned, particularly in variable environments where carrying capacity may change. Additionally, standard formulations of carrying capacity have traditionally focused on single-species models and have ignored the role of species interactions.</w:t>
-      </w:r>
-    </w:p>
-    <w:p>
-      <w:pPr>
-        <w:pStyle w:val="BodyText"/>
-      </w:pPr>
-      <w:r>
-        <w:t xml:space="preserve">In this paper, we propose an extension of the single-species production model that incorporates the impact of inter and intra-specific competition on density-dependent effects within ecosystem production units. Our multispecies production model is designed to account for a greater number of ecological interactions than traditional single-species models, providing a more accurate representation of the complex ecological systems in which these species are found.</w:t>
-      </w:r>
-    </w:p>
-    <w:p>
-      <w:pPr>
-        <w:pStyle w:val="BodyText"/>
-      </w:pPr>
-      <w:r>
-        <w:t xml:space="preserve">We applied our model to commercially important demersal fish species off the east coast of Canada, specifically focusing on the Northeast Newfoundland Shelf, Grand Bank, and Southern Newfoundland. Our study aimed to assess the potential utility of multispecies production models in providing a more comprehensive understanding of the population dynamics of these species, as well as to identify potential limitations of the model. Through our study, we sought to contribute to a better understanding of how carrying capacity and other ecological concepts can be applied to complex, multispecies ecosystems.</w:t>
-      </w:r>
-    </w:p>
-    <w:p>
-      <w:pPr>
-        <w:pStyle w:val="BodyText"/>
-      </w:pPr>
-      <w:r>
-        <w:rPr>
-          <w:bCs/>
-          <w:b/>
-        </w:rPr>
-        <w:t xml:space="preserve">ChatGPT text for discussion that may work in the intro</w:t>
-      </w:r>
-    </w:p>
-    <w:p>
-      <w:pPr>
-        <w:pStyle w:val="BodyText"/>
-      </w:pPr>
-      <w:r>
-        <w:t xml:space="preserve">Carrying capacity, defined as the maximum number of individuals of a species that can be supported by a given environment, has traditionally been a cornerstone of population ecology. However, this concept is often oversimplified by assuming that species exist in isolation from one another and that the environment has a fixed capacity for each species.</w:t>
+        <w:t xml:space="preserve">In this paper, we burrow concepts from single-species surplus production modeling</w:t>
+      </w:r>
+      <w:r>
+        <w:t xml:space="preserve"> </w:t>
+      </w:r>
+      <w:r>
+        <w:t xml:space="preserve">(</w:t>
+      </w:r>
+      <w:hyperlink w:anchor="ref-millar2000">
+        <w:r>
+          <w:rPr>
+            <w:rStyle w:val="Hyperlink"/>
+          </w:rPr>
+          <w:t xml:space="preserve">Millar &amp; Meyer, 2000</w:t>
+        </w:r>
+      </w:hyperlink>
+      <w:r>
+        <w:t xml:space="preserve">)</w:t>
+      </w:r>
+      <w:r>
+        <w:t xml:space="preserve"> </w:t>
+      </w:r>
+      <w:r>
+        <w:t xml:space="preserve">and multispecies modeling</w:t>
+      </w:r>
+      <w:r>
+        <w:t xml:space="preserve"> </w:t>
+      </w:r>
+      <w:r>
+        <w:t xml:space="preserve">(</w:t>
+      </w:r>
+      <w:hyperlink w:anchor="ref-albertsen2018">
+        <w:r>
+          <w:rPr>
+            <w:rStyle w:val="Hyperlink"/>
+          </w:rPr>
+          <w:t xml:space="preserve">Albertsen et al., 2018</w:t>
+        </w:r>
+      </w:hyperlink>
+      <w:r>
+        <w:t xml:space="preserve">)</w:t>
+      </w:r>
+      <w:r>
+        <w:t xml:space="preserve"> </w:t>
+      </w:r>
+      <w:r>
+        <w:t xml:space="preserve">to construct a model that incorporates the impacts of fishing on single-species populations and accounts for species interactions within the ecosystem. The data requirements of this model are relatively minimal, requiring species-specific landings and survey indices of biomass. As a case study, we apply this model to commercially important demersal fish species off the east coast of Canada. This case study is particularly intriguing due to the widespread collapse of most stocks in the area during the early 1990s</w:t>
+      </w:r>
+      <w:r>
+        <w:t xml:space="preserve"> </w:t>
+      </w:r>
+      <w:r>
+        <w:t xml:space="preserve">(</w:t>
+      </w:r>
+      <w:hyperlink w:anchor="ref-lear1998">
+        <w:r>
+          <w:rPr>
+            <w:rStyle w:val="Hyperlink"/>
+          </w:rPr>
+          <w:t xml:space="preserve">Lear, 1998</w:t>
+        </w:r>
+      </w:hyperlink>
+      <w:r>
+        <w:t xml:space="preserve">)</w:t>
+      </w:r>
+      <w:r>
+        <w:t xml:space="preserve">, leaving the relative contributions of fishing and environmental impacts uncertain</w:t>
+      </w:r>
+      <w:r>
+        <w:t xml:space="preserve"> </w:t>
+      </w:r>
+      <w:r>
+        <w:t xml:space="preserve">(</w:t>
+      </w:r>
+      <w:hyperlink w:anchor="ref-pedersen2017">
+        <w:r>
+          <w:rPr>
+            <w:rStyle w:val="Hyperlink"/>
+          </w:rPr>
+          <w:t xml:space="preserve">Pedersen et al., 2017</w:t>
+        </w:r>
+      </w:hyperlink>
+      <w:r>
+        <w:t xml:space="preserve">)</w:t>
+      </w:r>
+      <w:r>
+        <w:t xml:space="preserve">. via this use case, we aim to demonstrate the potential utility of our approach for revealing and accounting for species interactions and differentiating the impacts of fishing from environmental effects. The subsequent sections of this paper will present the conceptual framework of our model, describe its application to the demersal fish species off the east coast of Canada, and discuss the implications of our findings for ecosystem-based fisheries management.</w:t>
       </w:r>
     </w:p>
     <w:bookmarkEnd w:id="21"/>
@@ -8698,6 +8513,16 @@
       <w:r>
         <w:t xml:space="preserve">, we attempt to differentiate population processes from noise and bias introduced by surveys of fish populations. The overall structure of the model allows species-specific dynamics to be captured while avoiding the assumption that the dynamics of each species is isolated and independent from sympatric species.</w:t>
       </w:r>
+      <w:r>
+        <w:t xml:space="preserve"> </w:t>
+      </w:r>
+      <w:r>
+        <w:rPr>
+          <w:iCs/>
+          <w:i/>
+        </w:rPr>
+        <w:t xml:space="preserve">&lt;&lt;PMR: maybe this paragraph or concepts in this paragraph should be moved to the introduction?&gt;&gt;</w:t>
+      </w:r>
     </w:p>
     <w:p>
       <w:pPr>
@@ -9305,7 +9130,7 @@
       </w:r>
     </w:p>
     <w:bookmarkEnd w:id="37"/>
-    <w:bookmarkStart w:id="87" w:name="references"/>
+    <w:bookmarkStart w:id="92" w:name="references"/>
     <w:p>
       <w:pPr>
         <w:pStyle w:val="Heading1"/>
@@ -9314,7 +9139,7 @@
         <w:t xml:space="preserve">References</w:t>
       </w:r>
     </w:p>
-    <w:bookmarkStart w:id="86" w:name="refs"/>
+    <w:bookmarkStart w:id="91" w:name="refs"/>
     <w:bookmarkStart w:id="38" w:name="ref-albertsen2018"/>
     <w:p>
       <w:pPr>
@@ -9671,12 +9496,48 @@
       </w:r>
     </w:p>
     <w:bookmarkEnd w:id="45"/>
-    <w:bookmarkStart w:id="46" w:name="ref-dawe2012"/>
+    <w:bookmarkStart w:id="46" w:name="ref-chapman2018"/>
     <w:p>
       <w:pPr>
         <w:pStyle w:val="Bibliography"/>
       </w:pPr>
       <w:r>
+        <w:t xml:space="preserve">Chapman, E. J., &amp; Byron, C. J. (2018). The flexible application of carrying capacity in ecology.</w:t>
+      </w:r>
+      <w:r>
+        <w:t xml:space="preserve"> </w:t>
+      </w:r>
+      <w:r>
+        <w:rPr>
+          <w:iCs/>
+          <w:i/>
+        </w:rPr>
+        <w:t xml:space="preserve">Global Ecology and Conservation</w:t>
+      </w:r>
+      <w:r>
+        <w:t xml:space="preserve">,</w:t>
+      </w:r>
+      <w:r>
+        <w:t xml:space="preserve"> </w:t>
+      </w:r>
+      <w:r>
+        <w:rPr>
+          <w:iCs/>
+          <w:i/>
+        </w:rPr>
+        <w:t xml:space="preserve">13</w:t>
+      </w:r>
+      <w:r>
+        <w:t xml:space="preserve">, e00365.</w:t>
+      </w:r>
+    </w:p>
+    <w:bookmarkEnd w:id="46"/>
+    <w:bookmarkStart w:id="47" w:name="ref-dawe2012"/>
+    <w:p>
+      <w:pPr>
+        <w:pStyle w:val="Bibliography"/>
+      </w:pPr>
+      <w:r>
         <w:t xml:space="preserve">Dawe, E., Koen-Alonso, M., Chabot, D., Stansbury, D., &amp; Mullowney, D. (2012). Trophic interactions between key predatory fishes and crustaceans: Comparison of two northwest atlantic systems during a period of ecosystem change.</w:t>
       </w:r>
       <w:r>
@@ -9706,13 +9567,49 @@
         <w:t xml:space="preserve">, 233–248.</w:t>
       </w:r>
     </w:p>
-    <w:bookmarkEnd w:id="46"/>
-    <w:bookmarkStart w:id="47" w:name="ref-fogarty2012"/>
+    <w:bookmarkEnd w:id="47"/>
+    <w:bookmarkStart w:id="48" w:name="ref-del2004"/>
     <w:p>
       <w:pPr>
         <w:pStyle w:val="Bibliography"/>
       </w:pPr>
       <w:r>
+        <w:t xml:space="preserve">Del Monte-Luna, P., Brook, B. W., Zetina-Rejón, M. J., &amp; Cruz-Escalona, V. H. (2004). The carrying capacity of ecosystems.</w:t>
+      </w:r>
+      <w:r>
+        <w:t xml:space="preserve"> </w:t>
+      </w:r>
+      <w:r>
+        <w:rPr>
+          <w:iCs/>
+          <w:i/>
+        </w:rPr>
+        <w:t xml:space="preserve">Global Ecology and Biogeography</w:t>
+      </w:r>
+      <w:r>
+        <w:t xml:space="preserve">,</w:t>
+      </w:r>
+      <w:r>
+        <w:t xml:space="preserve"> </w:t>
+      </w:r>
+      <w:r>
+        <w:rPr>
+          <w:iCs/>
+          <w:i/>
+        </w:rPr>
+        <w:t xml:space="preserve">13</w:t>
+      </w:r>
+      <w:r>
+        <w:t xml:space="preserve">(6), 485–495.</w:t>
+      </w:r>
+    </w:p>
+    <w:bookmarkEnd w:id="48"/>
+    <w:bookmarkStart w:id="49" w:name="ref-fogarty2012"/>
+    <w:p>
+      <w:pPr>
+        <w:pStyle w:val="Bibliography"/>
+      </w:pPr>
+      <w:r>
         <w:t xml:space="preserve">Fogarty, M., Overholtz, W., &amp; Link, J. (2012). Aggregate surplus production models for demersal fishery resources of the gulf of maine.</w:t>
       </w:r>
       <w:r>
@@ -9742,8 +9639,8 @@
         <w:t xml:space="preserve">, 247–258.</w:t>
       </w:r>
     </w:p>
-    <w:bookmarkEnd w:id="47"/>
-    <w:bookmarkStart w:id="48" w:name="ref-froese2017"/>
+    <w:bookmarkEnd w:id="49"/>
+    <w:bookmarkStart w:id="50" w:name="ref-froese2017"/>
     <w:p>
       <w:pPr>
         <w:pStyle w:val="Bibliography"/>
@@ -9778,13 +9675,49 @@
         <w:t xml:space="preserve">(3), 506–526.</w:t>
       </w:r>
     </w:p>
-    <w:bookmarkEnd w:id="48"/>
-    <w:bookmarkStart w:id="49" w:name="ref-gamble2009"/>
+    <w:bookmarkEnd w:id="50"/>
+    <w:bookmarkStart w:id="51" w:name="ref-fulton2011"/>
     <w:p>
       <w:pPr>
         <w:pStyle w:val="Bibliography"/>
       </w:pPr>
       <w:r>
+        <w:t xml:space="preserve">Fulton, E. A., Link, J. S., Kaplan, I. C., Savina-Rolland, M., Johnson, P., Ainsworth, C., Horne, P., Gorton, R., Gamble, R. J., Smith, A. D., et al. (2011). Lessons in modelling and management of marine ecosystems: The atlantis experience.</w:t>
+      </w:r>
+      <w:r>
+        <w:t xml:space="preserve"> </w:t>
+      </w:r>
+      <w:r>
+        <w:rPr>
+          <w:iCs/>
+          <w:i/>
+        </w:rPr>
+        <w:t xml:space="preserve">Fish and Fisheries</w:t>
+      </w:r>
+      <w:r>
+        <w:t xml:space="preserve">,</w:t>
+      </w:r>
+      <w:r>
+        <w:t xml:space="preserve"> </w:t>
+      </w:r>
+      <w:r>
+        <w:rPr>
+          <w:iCs/>
+          <w:i/>
+        </w:rPr>
+        <w:t xml:space="preserve">12</w:t>
+      </w:r>
+      <w:r>
+        <w:t xml:space="preserve">(2), 171–188.</w:t>
+      </w:r>
+    </w:p>
+    <w:bookmarkEnd w:id="51"/>
+    <w:bookmarkStart w:id="52" w:name="ref-gamble2009"/>
+    <w:p>
+      <w:pPr>
+        <w:pStyle w:val="Bibliography"/>
+      </w:pPr>
+      <w:r>
         <w:t xml:space="preserve">Gamble, R. J., &amp; Link, J. S. (2009). Analyzing the tradeoffs among ecological and fishing effects on an example fish community: A multispecies (fisheries) production model.</w:t>
       </w:r>
       <w:r>
@@ -9814,8 +9747,8 @@
         <w:t xml:space="preserve">(19), 2570–2582.</w:t>
       </w:r>
     </w:p>
-    <w:bookmarkEnd w:id="49"/>
-    <w:bookmarkStart w:id="50" w:name="ref-gomes1995"/>
+    <w:bookmarkEnd w:id="52"/>
+    <w:bookmarkStart w:id="53" w:name="ref-gomes1995"/>
     <w:p>
       <w:pPr>
         <w:pStyle w:val="Bibliography"/>
@@ -9850,13 +9783,49 @@
         <w:t xml:space="preserve">(2), 85–101.</w:t>
       </w:r>
     </w:p>
-    <w:bookmarkEnd w:id="50"/>
-    <w:bookmarkStart w:id="51" w:name="ref-hutchings1996"/>
+    <w:bookmarkEnd w:id="53"/>
+    <w:bookmarkStart w:id="54" w:name="ref-hilborn1995"/>
     <w:p>
       <w:pPr>
         <w:pStyle w:val="Bibliography"/>
       </w:pPr>
       <w:r>
+        <w:t xml:space="preserve">Hilborn, R., Walters, C. J., &amp; Ludwig, D. (1995). Sustainable exploitation of renewable resources.</w:t>
+      </w:r>
+      <w:r>
+        <w:t xml:space="preserve"> </w:t>
+      </w:r>
+      <w:r>
+        <w:rPr>
+          <w:iCs/>
+          <w:i/>
+        </w:rPr>
+        <w:t xml:space="preserve">Annual Review of Ecology and Systematics</w:t>
+      </w:r>
+      <w:r>
+        <w:t xml:space="preserve">,</w:t>
+      </w:r>
+      <w:r>
+        <w:t xml:space="preserve"> </w:t>
+      </w:r>
+      <w:r>
+        <w:rPr>
+          <w:iCs/>
+          <w:i/>
+        </w:rPr>
+        <w:t xml:space="preserve">26</w:t>
+      </w:r>
+      <w:r>
+        <w:t xml:space="preserve">(1), 45–67.</w:t>
+      </w:r>
+    </w:p>
+    <w:bookmarkEnd w:id="54"/>
+    <w:bookmarkStart w:id="55" w:name="ref-hutchings1996"/>
+    <w:p>
+      <w:pPr>
+        <w:pStyle w:val="Bibliography"/>
+      </w:pPr>
+      <w:r>
         <w:t xml:space="preserve">Hutchings, J. A. (1996). Spatial and temporal variation in the density of northern cod and a review of hypotheses for the stock’s collapse.</w:t>
       </w:r>
       <w:r>
@@ -9886,8 +9855,8 @@
         <w:t xml:space="preserve">(5), 943–962.</w:t>
       </w:r>
     </w:p>
-    <w:bookmarkEnd w:id="51"/>
-    <w:bookmarkStart w:id="52" w:name="ref-hutchings2021"/>
+    <w:bookmarkEnd w:id="55"/>
+    <w:bookmarkStart w:id="56" w:name="ref-hutchings2021"/>
     <w:p>
       <w:pPr>
         <w:pStyle w:val="Bibliography"/>
@@ -9909,8 +9878,8 @@
         <w:t xml:space="preserve">. Oxford University Press.</w:t>
       </w:r>
     </w:p>
-    <w:bookmarkEnd w:id="52"/>
-    <w:bookmarkStart w:id="53" w:name="ref-kell2016"/>
+    <w:bookmarkEnd w:id="56"/>
+    <w:bookmarkStart w:id="57" w:name="ref-kell2016"/>
     <w:p>
       <w:pPr>
         <w:pStyle w:val="Bibliography"/>
@@ -9945,8 +9914,8 @@
         <w:t xml:space="preserve">, 119–127.</w:t>
       </w:r>
     </w:p>
-    <w:bookmarkEnd w:id="53"/>
-    <w:bookmarkStart w:id="55" w:name="ref-kristensen2015"/>
+    <w:bookmarkEnd w:id="57"/>
+    <w:bookmarkStart w:id="59" w:name="ref-kristensen2015"/>
     <w:p>
       <w:pPr>
         <w:pStyle w:val="Bibliography"/>
@@ -9983,7 +9952,7 @@
       <w:r>
         <w:t xml:space="preserve"> </w:t>
       </w:r>
-      <w:hyperlink r:id="rId54">
+      <w:hyperlink r:id="rId58">
         <w:r>
           <w:rPr>
             <w:rStyle w:val="Hyperlink"/>
@@ -9992,8 +9961,8 @@
         </w:r>
       </w:hyperlink>
     </w:p>
-    <w:bookmarkEnd w:id="55"/>
-    <w:bookmarkStart w:id="56" w:name="ref-latour2003"/>
+    <w:bookmarkEnd w:id="59"/>
+    <w:bookmarkStart w:id="60" w:name="ref-latour2003"/>
     <w:p>
       <w:pPr>
         <w:pStyle w:val="Bibliography"/>
@@ -10028,8 +9997,8 @@
         <w:t xml:space="preserve">(9), 10–22.</w:t>
       </w:r>
     </w:p>
-    <w:bookmarkEnd w:id="56"/>
-    <w:bookmarkStart w:id="57" w:name="ref-lear1998"/>
+    <w:bookmarkEnd w:id="60"/>
+    <w:bookmarkStart w:id="61" w:name="ref-lear1998"/>
     <w:p>
       <w:pPr>
         <w:pStyle w:val="Bibliography"/>
@@ -10064,8 +10033,8 @@
         <w:t xml:space="preserve">.</w:t>
       </w:r>
     </w:p>
-    <w:bookmarkEnd w:id="57"/>
-    <w:bookmarkStart w:id="58" w:name="ref-licandeo2020"/>
+    <w:bookmarkEnd w:id="61"/>
+    <w:bookmarkStart w:id="62" w:name="ref-licandeo2020"/>
     <w:p>
       <w:pPr>
         <w:pStyle w:val="Bibliography"/>
@@ -10100,8 +10069,8 @@
         <w:t xml:space="preserve">(4), 684–702.</w:t>
       </w:r>
     </w:p>
-    <w:bookmarkEnd w:id="58"/>
-    <w:bookmarkStart w:id="59" w:name="ref-link2019"/>
+    <w:bookmarkEnd w:id="62"/>
+    <w:bookmarkStart w:id="63" w:name="ref-link2019"/>
     <w:p>
       <w:pPr>
         <w:pStyle w:val="Bibliography"/>
@@ -10126,8 +10095,8 @@
         <w:t xml:space="preserve">(pp. 219–286). John Wiley &amp; Sons.</w:t>
       </w:r>
     </w:p>
-    <w:bookmarkEnd w:id="59"/>
-    <w:bookmarkStart w:id="60" w:name="ref-lotka1925"/>
+    <w:bookmarkEnd w:id="63"/>
+    <w:bookmarkStart w:id="64" w:name="ref-lotka1925"/>
     <w:p>
       <w:pPr>
         <w:pStyle w:val="Bibliography"/>
@@ -10149,8 +10118,8 @@
         <w:t xml:space="preserve">. Williams &amp; Wilkins.</w:t>
       </w:r>
     </w:p>
-    <w:bookmarkEnd w:id="60"/>
-    <w:bookmarkStart w:id="61" w:name="ref-millar2000"/>
+    <w:bookmarkEnd w:id="64"/>
+    <w:bookmarkStart w:id="65" w:name="ref-millar2000"/>
     <w:p>
       <w:pPr>
         <w:pStyle w:val="Bibliography"/>
@@ -10185,8 +10154,8 @@
         <w:t xml:space="preserve">(3), 327–342.</w:t>
       </w:r>
     </w:p>
-    <w:bookmarkEnd w:id="61"/>
-    <w:bookmarkStart w:id="62" w:name="ref-morgan2002"/>
+    <w:bookmarkEnd w:id="65"/>
+    <w:bookmarkStart w:id="66" w:name="ref-morgan2002"/>
     <w:p>
       <w:pPr>
         <w:pStyle w:val="Bibliography"/>
@@ -10221,8 +10190,8 @@
         <w:t xml:space="preserve">(1), 39–49.</w:t>
       </w:r>
     </w:p>
-    <w:bookmarkEnd w:id="62"/>
-    <w:bookmarkStart w:id="63" w:name="ref-mueter2006"/>
+    <w:bookmarkEnd w:id="66"/>
+    <w:bookmarkStart w:id="67" w:name="ref-mueter2006"/>
     <w:p>
       <w:pPr>
         <w:pStyle w:val="Bibliography"/>
@@ -10257,8 +10226,8 @@
         <w:t xml:space="preserve">(2-3), 189–201.</w:t>
       </w:r>
     </w:p>
-    <w:bookmarkEnd w:id="63"/>
-    <w:bookmarkStart w:id="64" w:name="ref-mullowney2014"/>
+    <w:bookmarkEnd w:id="67"/>
+    <w:bookmarkStart w:id="68" w:name="ref-mullowney2014"/>
     <w:p>
       <w:pPr>
         <w:pStyle w:val="Bibliography"/>
@@ -10293,8 +10262,8 @@
         <w:t xml:space="preserve">(4), 784–793.</w:t>
       </w:r>
     </w:p>
-    <w:bookmarkEnd w:id="64"/>
-    <w:bookmarkStart w:id="66" w:name="ref-nafo2019"/>
+    <w:bookmarkEnd w:id="68"/>
+    <w:bookmarkStart w:id="70" w:name="ref-nafo2019"/>
     <w:p>
       <w:pPr>
         <w:pStyle w:val="Bibliography"/>
@@ -10340,7 +10309,7 @@
       <w:r>
         <w:t xml:space="preserve"> </w:t>
       </w:r>
-      <w:hyperlink r:id="rId65">
+      <w:hyperlink r:id="rId69">
         <w:r>
           <w:rPr>
             <w:rStyle w:val="Hyperlink"/>
@@ -10349,13 +10318,49 @@
         </w:r>
       </w:hyperlink>
     </w:p>
-    <w:bookmarkEnd w:id="66"/>
-    <w:bookmarkStart w:id="67" w:name="ref-pedersen2017"/>
+    <w:bookmarkEnd w:id="70"/>
+    <w:bookmarkStart w:id="71" w:name="ref-pauly2021"/>
     <w:p>
       <w:pPr>
         <w:pStyle w:val="Bibliography"/>
       </w:pPr>
       <w:r>
+        <w:t xml:space="preserve">Pauly, D., &amp; Froese, R. (2021). MSY needs no epitaph—but it was abused.</w:t>
+      </w:r>
+      <w:r>
+        <w:t xml:space="preserve"> </w:t>
+      </w:r>
+      <w:r>
+        <w:rPr>
+          <w:iCs/>
+          <w:i/>
+        </w:rPr>
+        <w:t xml:space="preserve">ICES Journal of Marine Science</w:t>
+      </w:r>
+      <w:r>
+        <w:t xml:space="preserve">,</w:t>
+      </w:r>
+      <w:r>
+        <w:t xml:space="preserve"> </w:t>
+      </w:r>
+      <w:r>
+        <w:rPr>
+          <w:iCs/>
+          <w:i/>
+        </w:rPr>
+        <w:t xml:space="preserve">78</w:t>
+      </w:r>
+      <w:r>
+        <w:t xml:space="preserve">(6), 2204–2210.</w:t>
+      </w:r>
+    </w:p>
+    <w:bookmarkEnd w:id="71"/>
+    <w:bookmarkStart w:id="72" w:name="ref-pedersen2017"/>
+    <w:p>
+      <w:pPr>
+        <w:pStyle w:val="Bibliography"/>
+      </w:pPr>
+      <w:r>
         <w:t xml:space="preserve">Pedersen, E. J., Thompson, P. L., Ball, R. A., Fortin, M.-J., Gouhier, T. C., Link, H., Moritz, C., Nenzen, H., Stanley, R. R., Taranu, Z. E., et al. (2017). Signatures of the collapse and incipient recovery of an overexploited marine ecosystem.</w:t>
       </w:r>
       <w:r>
@@ -10385,8 +10390,8 @@
         <w:t xml:space="preserve">(7), 170215.</w:t>
       </w:r>
     </w:p>
-    <w:bookmarkEnd w:id="67"/>
-    <w:bookmarkStart w:id="68" w:name="ref-pepin2014"/>
+    <w:bookmarkEnd w:id="72"/>
+    <w:bookmarkStart w:id="73" w:name="ref-pepin2014"/>
     <w:p>
       <w:pPr>
         <w:pStyle w:val="Bibliography"/>
@@ -10442,8 +10447,8 @@
         <w:t xml:space="preserve">, 069.</w:t>
       </w:r>
     </w:p>
-    <w:bookmarkEnd w:id="68"/>
-    <w:bookmarkStart w:id="69" w:name="ref-pikitch2004"/>
+    <w:bookmarkEnd w:id="73"/>
+    <w:bookmarkStart w:id="74" w:name="ref-pikitch2004"/>
     <w:p>
       <w:pPr>
         <w:pStyle w:val="Bibliography"/>
@@ -10468,8 +10473,8 @@
         <w:t xml:space="preserve">(No. 5682; Vol. 305, pp. 346–347). American Association for the Advancement of Science.</w:t>
       </w:r>
     </w:p>
-    <w:bookmarkEnd w:id="69"/>
-    <w:bookmarkStart w:id="70" w:name="ref-pinsky2021"/>
+    <w:bookmarkEnd w:id="74"/>
+    <w:bookmarkStart w:id="75" w:name="ref-pinsky2021"/>
     <w:p>
       <w:pPr>
         <w:pStyle w:val="Bibliography"/>
@@ -10513,8 +10518,8 @@
         <w:t xml:space="preserve">(15), e2025453118.</w:t>
       </w:r>
     </w:p>
-    <w:bookmarkEnd w:id="70"/>
-    <w:bookmarkStart w:id="72" w:name="ref-R"/>
+    <w:bookmarkEnd w:id="75"/>
+    <w:bookmarkStart w:id="77" w:name="ref-R"/>
     <w:p>
       <w:pPr>
         <w:pStyle w:val="Bibliography"/>
@@ -10538,7 +10543,7 @@
       <w:r>
         <w:t xml:space="preserve"> </w:t>
       </w:r>
-      <w:hyperlink r:id="rId71">
+      <w:hyperlink r:id="rId76">
         <w:r>
           <w:rPr>
             <w:rStyle w:val="Hyperlink"/>
@@ -10547,8 +10552,8 @@
         </w:r>
       </w:hyperlink>
     </w:p>
-    <w:bookmarkEnd w:id="72"/>
-    <w:bookmarkStart w:id="74" w:name="ref-regular2021"/>
+    <w:bookmarkEnd w:id="77"/>
+    <w:bookmarkStart w:id="79" w:name="ref-regular2021"/>
     <w:p>
       <w:pPr>
         <w:pStyle w:val="Bibliography"/>
@@ -10582,7 +10587,7 @@
       <w:r>
         <w:t xml:space="preserve">, 106180. https://doi.org/</w:t>
       </w:r>
-      <w:hyperlink r:id="rId73">
+      <w:hyperlink r:id="rId78">
         <w:r>
           <w:rPr>
             <w:rStyle w:val="Hyperlink"/>
@@ -10591,8 +10596,8 @@
         </w:r>
       </w:hyperlink>
     </w:p>
-    <w:bookmarkEnd w:id="74"/>
-    <w:bookmarkStart w:id="75" w:name="ref-rose2004"/>
+    <w:bookmarkEnd w:id="79"/>
+    <w:bookmarkStart w:id="80" w:name="ref-rose2004"/>
     <w:p>
       <w:pPr>
         <w:pStyle w:val="Bibliography"/>
@@ -10653,8 +10658,8 @@
         <w:t xml:space="preserve">(9), 1553–1557.</w:t>
       </w:r>
     </w:p>
-    <w:bookmarkEnd w:id="75"/>
-    <w:bookmarkStart w:id="76" w:name="ref-schaefer1954"/>
+    <w:bookmarkEnd w:id="80"/>
+    <w:bookmarkStart w:id="81" w:name="ref-schaefer1954"/>
     <w:p>
       <w:pPr>
         <w:pStyle w:val="Bibliography"/>
@@ -10689,8 +10694,8 @@
         <w:t xml:space="preserve">(2), 23–56.</w:t>
       </w:r>
     </w:p>
-    <w:bookmarkEnd w:id="76"/>
-    <w:bookmarkStart w:id="77" w:name="ref-scheffer2015"/>
+    <w:bookmarkEnd w:id="81"/>
+    <w:bookmarkStart w:id="82" w:name="ref-scheffer2015"/>
     <w:p>
       <w:pPr>
         <w:pStyle w:val="Bibliography"/>
@@ -10725,8 +10730,8 @@
         <w:t xml:space="preserve">(6228), 1317–1319.</w:t>
       </w:r>
     </w:p>
-    <w:bookmarkEnd w:id="77"/>
-    <w:bookmarkStart w:id="78" w:name="ref-scheffer2003"/>
+    <w:bookmarkEnd w:id="82"/>
+    <w:bookmarkStart w:id="83" w:name="ref-scheffer2003"/>
     <w:p>
       <w:pPr>
         <w:pStyle w:val="Bibliography"/>
@@ -10761,8 +10766,8 @@
         <w:t xml:space="preserve">, 9–18.</w:t>
       </w:r>
     </w:p>
-    <w:bookmarkEnd w:id="78"/>
-    <w:bookmarkStart w:id="79" w:name="ref-schijns2021"/>
+    <w:bookmarkEnd w:id="83"/>
+    <w:bookmarkStart w:id="84" w:name="ref-schijns2021"/>
     <w:p>
       <w:pPr>
         <w:pStyle w:val="Bibliography"/>
@@ -10797,8 +10802,8 @@
         <w:t xml:space="preserve">(8), 2675–2683.</w:t>
       </w:r>
     </w:p>
-    <w:bookmarkEnd w:id="79"/>
-    <w:bookmarkStart w:id="80" w:name="ref-schindler2010"/>
+    <w:bookmarkEnd w:id="84"/>
+    <w:bookmarkStart w:id="85" w:name="ref-schindler2010"/>
     <w:p>
       <w:pPr>
         <w:pStyle w:val="Bibliography"/>
@@ -10833,8 +10838,8 @@
         <w:t xml:space="preserve">(7298), 609–612.</w:t>
       </w:r>
     </w:p>
-    <w:bookmarkEnd w:id="80"/>
-    <w:bookmarkStart w:id="81" w:name="ref-smith1981"/>
+    <w:bookmarkEnd w:id="85"/>
+    <w:bookmarkStart w:id="86" w:name="ref-smith1981"/>
     <w:p>
       <w:pPr>
         <w:pStyle w:val="Bibliography"/>
@@ -10859,8 +10864,8 @@
         <w:t xml:space="preserve">(p. 66). Canadian Technical Report of Fisheries; Aquatic Sciences No. 1030.</w:t>
       </w:r>
     </w:p>
-    <w:bookmarkEnd w:id="81"/>
-    <w:bookmarkStart w:id="82" w:name="ref-thorson2020"/>
+    <w:bookmarkEnd w:id="86"/>
+    <w:bookmarkStart w:id="87" w:name="ref-thorson2020"/>
     <w:p>
       <w:pPr>
         <w:pStyle w:val="Bibliography"/>
@@ -10895,8 +10900,8 @@
         <w:t xml:space="preserve">(2), 237–251.</w:t>
       </w:r>
     </w:p>
-    <w:bookmarkEnd w:id="82"/>
-    <w:bookmarkStart w:id="83" w:name="ref-volterra1926"/>
+    <w:bookmarkEnd w:id="87"/>
+    <w:bookmarkStart w:id="88" w:name="ref-volterra1926"/>
     <w:p>
       <w:pPr>
         <w:pStyle w:val="Bibliography"/>
@@ -10931,8 +10936,8 @@
         <w:t xml:space="preserve">(2972), 558–560.</w:t>
       </w:r>
     </w:p>
-    <w:bookmarkEnd w:id="83"/>
-    <w:bookmarkStart w:id="84" w:name="ref-walsh1992"/>
+    <w:bookmarkEnd w:id="88"/>
+    <w:bookmarkStart w:id="89" w:name="ref-walsh1992"/>
     <w:p>
       <w:pPr>
         <w:pStyle w:val="Bibliography"/>
@@ -10967,8 +10972,8 @@
         <w:t xml:space="preserve">(3), 625–633.</w:t>
       </w:r>
     </w:p>
-    <w:bookmarkEnd w:id="84"/>
-    <w:bookmarkStart w:id="85" w:name="ref-winker2018"/>
+    <w:bookmarkEnd w:id="89"/>
+    <w:bookmarkStart w:id="90" w:name="ref-winker2018"/>
     <w:p>
       <w:pPr>
         <w:pStyle w:val="Bibliography"/>
@@ -11012,15 +11017,15 @@
         <w:t xml:space="preserve">, 275–288.</w:t>
       </w:r>
     </w:p>
-    <w:bookmarkEnd w:id="85"/>
-    <w:bookmarkEnd w:id="86"/>
+    <w:bookmarkEnd w:id="90"/>
+    <w:bookmarkEnd w:id="91"/>
     <w:p>
       <w:r>
         <w:br w:type="page"/>
       </w:r>
     </w:p>
-    <w:bookmarkEnd w:id="87"/>
-    <w:bookmarkStart w:id="103" w:name="figures"/>
+    <w:bookmarkEnd w:id="92"/>
+    <w:bookmarkStart w:id="108" w:name="figures"/>
     <w:p>
       <w:pPr>
         <w:pStyle w:val="Heading1"/>
@@ -11038,18 +11043,18 @@
           <wp:inline>
             <wp:extent cx="3599999" cy="4092857"/>
             <wp:effectExtent b="0" l="0" r="0" t="0"/>
-            <wp:docPr descr="Fig 1: Map of Newfoundland and Labrador (NL) case study area showing the Northeast NL Shelf (purple), Grand Bank (green), and Southern NL (yellow) ecosystem production units." title="" id="89" name="Picture"/>
+            <wp:docPr descr="Fig 1: Map of Newfoundland and Labrador (NL) case study area showing the Northeast NL Shelf (purple), Grand Bank (green), and Southern NL (yellow) ecosystem production units." title="" id="94" name="Picture"/>
             <a:graphic>
               <a:graphicData uri="http://schemas.openxmlformats.org/drawingml/2006/picture">
                 <pic:pic>
                   <pic:nvPicPr>
-                    <pic:cNvPr descr="C:/Users/RegularP/Documents/PROJECTS/multispic/analysis/paper/figures/epu_map.png" id="90" name="Picture"/>
+                    <pic:cNvPr descr="C:/Users/RegularP/Documents/PROJECTS/multispic/analysis/paper/figures/epu_map.png" id="95" name="Picture"/>
                     <pic:cNvPicPr>
                       <a:picLocks noChangeArrowheads="1" noChangeAspect="1"/>
                     </pic:cNvPicPr>
                   </pic:nvPicPr>
                   <pic:blipFill>
-                    <a:blip r:embed="rId88"/>
+                    <a:blip r:embed="rId93"/>
                     <a:stretch>
                       <a:fillRect/>
                     </a:stretch>
@@ -11093,12 +11098,12 @@
           <wp:inline>
             <wp:extent cx="5943600" cy="2773680"/>
             <wp:effectExtent b="0" l="0" r="0" t="0"/>
-            <wp:docPr descr="Fig 2: LOO-CV and Hindcast-CV scores from a series of production model formulations of increasing complexity, from a single-species production model (“Single-species”) to a multispecies production model with a covariate effect and species and temporal correlations (“Full”), fit to seven species in three ecosystem production units (Northeast NL Shelf, Grand Bank, and Southern NL) off the east coast of Canada. Overall scores for each model across score type and ecosystem production unit are shown on the rightmost facet." title="" id="92" name="Picture"/>
+            <wp:docPr descr="Fig 2: LOO-CV and Hindcast-CV scores from a series of production model formulations of increasing complexity, from a single-species production model (“Single-species”) to a multispecies production model with a covariate effect and species and temporal correlations (“Full”), fit to seven species in three ecosystem production units (Northeast NL Shelf, Grand Bank, and Southern NL) off the east coast of Canada. Overall scores for each model across score type and ecosystem production unit are shown on the rightmost facet." title="" id="97" name="Picture"/>
             <a:graphic>
               <a:graphicData uri="http://schemas.openxmlformats.org/drawingml/2006/picture">
                 <pic:pic>
                   <pic:nvPicPr>
-                    <pic:cNvPr descr="C:/Users/RegularP/Documents/PROJECTS/multispic/analysis/paper/figures/scores.svg" id="93" name="Picture"/>
+                    <pic:cNvPr descr="C:/Users/RegularP/Documents/PROJECTS/multispic/analysis/paper/figures/scores.svg" id="98" name="Picture"/>
                     <pic:cNvPicPr>
                       <a:picLocks noChangeArrowheads="1" noChangeAspect="1"/>
                     </pic:cNvPicPr>
@@ -11110,7 +11115,7 @@
                           <a14:useLocalDpi xmlns:a14="http://schemas.microsoft.com/office/drawing/2010/main" val="0"/>
                         </a:ext>
                         <a:ext uri="{96DAC541-7B7A-43D3-8B79-37D633B846F1}">
-                          <asvg:svgBlip xmlns:asvg="http://schemas.microsoft.com/office/drawing/2016/SVG/main" r:embed="rId91"/>
+                          <asvg:svgBlip xmlns:asvg="http://schemas.microsoft.com/office/drawing/2016/SVG/main" r:embed="rId96"/>
                         </a:ext>
                       </a:extLst>
                     </a:blip>
@@ -11181,12 +11186,12 @@
           <wp:inline>
             <wp:extent cx="5943600" cy="4160520"/>
             <wp:effectExtent b="0" l="0" r="0" t="0"/>
-            <wp:docPr descr="Fig 3: Trends in survey indices (dots) along with predicted indices (thin lines) and model estimates of biomass from the best fitting multispecies production model (thick lines). Uncertainty in the biomass estimates are represented by 95% confidence intervals (shaded region). Results from three ecosystem production units (Northeast NL Shelf, Grand Bank, and Southern NL) off the east coast of Canada are presented. Though data from seven species were used in each region, the species facet is limited to four for simplicity. Differences in biomass estimates from the indices stem from differing survey catchability estimates. Note differences in scale across facets." title="" id="95" name="Picture"/>
+            <wp:docPr descr="Fig 3: Trends in survey indices (dots) along with predicted indices (thin lines) and model estimates of biomass from the best fitting multispecies production model (thick lines). Uncertainty in the biomass estimates are represented by 95% confidence intervals (shaded region). Results from three ecosystem production units (Northeast NL Shelf, Grand Bank, and Southern NL) off the east coast of Canada are presented. Though data from seven species were used in each region, the species facet is limited to four for simplicity. Differences in biomass estimates from the indices stem from differing survey catchability estimates. Note differences in scale across facets." title="" id="100" name="Picture"/>
             <a:graphic>
               <a:graphicData uri="http://schemas.openxmlformats.org/drawingml/2006/picture">
                 <pic:pic>
                   <pic:nvPicPr>
-                    <pic:cNvPr descr="C:/Users/RegularP/Documents/PROJECTS/multispic/analysis/paper/figures/survey_trends.svg" id="96" name="Picture"/>
+                    <pic:cNvPr descr="C:/Users/RegularP/Documents/PROJECTS/multispic/analysis/paper/figures/survey_trends.svg" id="101" name="Picture"/>
                     <pic:cNvPicPr>
                       <a:picLocks noChangeArrowheads="1" noChangeAspect="1"/>
                     </pic:cNvPicPr>
@@ -11198,7 +11203,7 @@
                           <a14:useLocalDpi xmlns:a14="http://schemas.microsoft.com/office/drawing/2010/main" val="0"/>
                         </a:ext>
                         <a:ext uri="{96DAC541-7B7A-43D3-8B79-37D633B846F1}">
-                          <asvg:svgBlip xmlns:asvg="http://schemas.microsoft.com/office/drawing/2016/SVG/main" r:embed="rId94"/>
+                          <asvg:svgBlip xmlns:asvg="http://schemas.microsoft.com/office/drawing/2016/SVG/main" r:embed="rId99"/>
                         </a:ext>
                       </a:extLst>
                     </a:blip>
@@ -11245,12 +11250,12 @@
           <wp:inline>
             <wp:extent cx="5943600" cy="4160520"/>
             <wp:effectExtent b="0" l="0" r="0" t="0"/>
-            <wp:docPr descr="Fig 4: Trends in biomass, expected production, reported landings, and residual change from the best fitting multispecies production model across three ecosystem production units (Northeast NL Shelf, Grand Bank, and Southern NL) off the east coast of Canada. Species-specific trends from a subset of species are shown along with totals including seven species. Expected production represents expected changes from intrinsic growth and density-dependence (i.e., change from the production equation) and residual change represent process errors not explained by the production equation or reported landings. Note difference in scale across facets." title="" id="98" name="Picture"/>
+            <wp:docPr descr="Fig 4: Trends in biomass, expected production, reported landings, and residual change from the best fitting multispecies production model across three ecosystem production units (Northeast NL Shelf, Grand Bank, and Southern NL) off the east coast of Canada. Species-specific trends from a subset of species are shown along with totals including seven species. Expected production represents expected changes from intrinsic growth and density-dependence (i.e., change from the production equation) and residual change represent process errors not explained by the production equation or reported landings. Note difference in scale across facets." title="" id="103" name="Picture"/>
             <a:graphic>
               <a:graphicData uri="http://schemas.openxmlformats.org/drawingml/2006/picture">
                 <pic:pic>
                   <pic:nvPicPr>
-                    <pic:cNvPr descr="C:/Users/RegularP/Documents/PROJECTS/multispic/analysis/paper/figures/pop_trends.svg" id="99" name="Picture"/>
+                    <pic:cNvPr descr="C:/Users/RegularP/Documents/PROJECTS/multispic/analysis/paper/figures/pop_trends.svg" id="104" name="Picture"/>
                     <pic:cNvPicPr>
                       <a:picLocks noChangeArrowheads="1" noChangeAspect="1"/>
                     </pic:cNvPicPr>
@@ -11262,7 +11267,7 @@
                           <a14:useLocalDpi xmlns:a14="http://schemas.microsoft.com/office/drawing/2010/main" val="0"/>
                         </a:ext>
                         <a:ext uri="{96DAC541-7B7A-43D3-8B79-37D633B846F1}">
-                          <asvg:svgBlip xmlns:asvg="http://schemas.microsoft.com/office/drawing/2016/SVG/main" r:embed="rId97"/>
+                          <asvg:svgBlip xmlns:asvg="http://schemas.microsoft.com/office/drawing/2016/SVG/main" r:embed="rId102"/>
                         </a:ext>
                       </a:extLst>
                     </a:blip>
@@ -11309,12 +11314,12 @@
           <wp:inline>
             <wp:extent cx="5943600" cy="3200400"/>
             <wp:effectExtent b="0" l="0" r="0" t="0"/>
-            <wp:docPr descr="Fig 5: Trends (upper facet) and species-to-species correlations (lower facet) in standardized process errors from the best fitting multispecies production model applied to seven species within three ecosystem production units (Northeast NL Shelf, Grand Bank, and Southern NL) off the east coast of Canada. Process errors represent changes not explained by the production equation or reported landings. Points in the correlation plots are coloured and scaled by the level of species-to-species correlation, \rho." title="" id="101" name="Picture"/>
+            <wp:docPr descr="Fig 5: Trends (upper facet) and species-to-species correlations (lower facet) in standardized process errors from the best fitting multispecies production model applied to seven species within three ecosystem production units (Northeast NL Shelf, Grand Bank, and Southern NL) off the east coast of Canada. Process errors represent changes not explained by the production equation or reported landings. Points in the correlation plots are coloured and scaled by the level of species-to-species correlation, \rho." title="" id="106" name="Picture"/>
             <a:graphic>
               <a:graphicData uri="http://schemas.openxmlformats.org/drawingml/2006/picture">
                 <pic:pic>
                   <pic:nvPicPr>
-                    <pic:cNvPr descr="C:/Users/RegularP/Documents/PROJECTS/multispic/analysis/paper/figures/pe_cor.svg" id="102" name="Picture"/>
+                    <pic:cNvPr descr="C:/Users/RegularP/Documents/PROJECTS/multispic/analysis/paper/figures/pe_cor.svg" id="107" name="Picture"/>
                     <pic:cNvPicPr>
                       <a:picLocks noChangeArrowheads="1" noChangeAspect="1"/>
                     </pic:cNvPicPr>
@@ -11326,7 +11331,7 @@
                           <a14:useLocalDpi xmlns:a14="http://schemas.microsoft.com/office/drawing/2010/main" val="0"/>
                         </a:ext>
                         <a:ext uri="{96DAC541-7B7A-43D3-8B79-37D633B846F1}">
-                          <asvg:svgBlip xmlns:asvg="http://schemas.microsoft.com/office/drawing/2016/SVG/main" r:embed="rId100"/>
+                          <asvg:svgBlip xmlns:asvg="http://schemas.microsoft.com/office/drawing/2016/SVG/main" r:embed="rId105"/>
                         </a:ext>
                       </a:extLst>
                     </a:blip>
@@ -11375,7 +11380,7 @@
         <w:t xml:space="preserve">.</w:t>
       </w:r>
     </w:p>
-    <w:bookmarkEnd w:id="103"/>
+    <w:bookmarkEnd w:id="108"/>
     <w:sectPr>
       <w:footerReference r:id="rId9" w:type="default"/>
       <w:pgSz w:h="15840" w:w="12240"/>
@@ -11935,82 +11940,6 @@
       </w:pPr>
     </w:lvl>
   </w:abstractNum>
-  <w:abstractNum w:abstractNumId="991">
-    <w:nsid w:val="A991"/>
-    <w:multiLevelType w:val="multilevel"/>
-    <w:lvl w:ilvl="0">
-      <w:numFmt w:val="bullet"/>
-      <w:lvlText w:val="•"/>
-      <w:lvlJc w:val="left"/>
-      <w:pPr>
-        <w:ind w:left="720" w:hanging="480"/>
-      </w:pPr>
-    </w:lvl>
-    <w:lvl w:ilvl="1">
-      <w:numFmt w:val="bullet"/>
-      <w:lvlText w:val="–"/>
-      <w:lvlJc w:val="left"/>
-      <w:pPr>
-        <w:ind w:left="1440" w:hanging="480"/>
-      </w:pPr>
-    </w:lvl>
-    <w:lvl w:ilvl="2">
-      <w:numFmt w:val="bullet"/>
-      <w:lvlText w:val="•"/>
-      <w:lvlJc w:val="left"/>
-      <w:pPr>
-        <w:ind w:left="2160" w:hanging="480"/>
-      </w:pPr>
-    </w:lvl>
-    <w:lvl w:ilvl="3">
-      <w:numFmt w:val="bullet"/>
-      <w:lvlText w:val="–"/>
-      <w:lvlJc w:val="left"/>
-      <w:pPr>
-        <w:ind w:left="2880" w:hanging="480"/>
-      </w:pPr>
-    </w:lvl>
-    <w:lvl w:ilvl="4">
-      <w:numFmt w:val="bullet"/>
-      <w:lvlText w:val="•"/>
-      <w:lvlJc w:val="left"/>
-      <w:pPr>
-        <w:ind w:left="3600" w:hanging="480"/>
-      </w:pPr>
-    </w:lvl>
-    <w:lvl w:ilvl="5">
-      <w:numFmt w:val="bullet"/>
-      <w:lvlText w:val="–"/>
-      <w:lvlJc w:val="left"/>
-      <w:pPr>
-        <w:ind w:left="4320" w:hanging="480"/>
-      </w:pPr>
-    </w:lvl>
-    <w:lvl w:ilvl="6">
-      <w:numFmt w:val="bullet"/>
-      <w:lvlText w:val="•"/>
-      <w:lvlJc w:val="left"/>
-      <w:pPr>
-        <w:ind w:left="5040" w:hanging="480"/>
-      </w:pPr>
-    </w:lvl>
-    <w:lvl w:ilvl="7">
-      <w:numFmt w:val="bullet"/>
-      <w:lvlText w:val="–"/>
-      <w:lvlJc w:val="left"/>
-      <w:pPr>
-        <w:ind w:left="5760" w:hanging="480"/>
-      </w:pPr>
-    </w:lvl>
-    <w:lvl w:ilvl="8">
-      <w:numFmt w:val="bullet"/>
-      <w:lvlText w:val="•"/>
-      <w:lvlJc w:val="left"/>
-      <w:pPr>
-        <w:ind w:left="6480" w:hanging="480"/>
-      </w:pPr>
-    </w:lvl>
-  </w:abstractNum>
   <w:num w:numId="1">
     <w:abstractNumId w:val="10"/>
   </w:num>
@@ -12049,9 +11978,6 @@
   </w:num>
   <w:num w:numId="1000">
     <w:abstractNumId w:val="990"/>
-  </w:num>
-  <w:num w:numId="1001">
-    <w:abstractNumId w:val="991"/>
   </w:num>
 </w:numbering>
 </file>

</xml_diff>

<commit_message>
Save v3 of the manuscript
</commit_message>
<xml_diff>
--- a/analysis/paper/_book/ms.docx
+++ b/analysis/paper/_book/ms.docx
@@ -93,16 +93,7 @@
         <w:t xml:space="preserve"> </w:t>
       </w:r>
       <w:r>
-        <w:t xml:space="preserve">Regular</w:t>
-      </w:r>
-      <w:r>
-        <w:rPr>
-          <w:vertAlign w:val="superscript"/>
-        </w:rPr>
-        <w:t xml:space="preserve">1</w:t>
-      </w:r>
-      <w:r>
-        <w:t xml:space="preserve">*,</w:t>
+        <w:t xml:space="preserve">Regular*,</w:t>
       </w:r>
       <w:r>
         <w:t xml:space="preserve"> </w:t>
@@ -114,16 +105,7 @@
         <w:t xml:space="preserve"> </w:t>
       </w:r>
       <w:r>
-        <w:t xml:space="preserve">Koen-Alonso</w:t>
-      </w:r>
-      <w:r>
-        <w:rPr>
-          <w:vertAlign w:val="superscript"/>
-        </w:rPr>
-        <w:t xml:space="preserve">1</w:t>
-      </w:r>
-      <w:r>
-        <w:t xml:space="preserve">,</w:t>
+        <w:t xml:space="preserve">Koen-Alonso,</w:t>
       </w:r>
       <w:r>
         <w:t xml:space="preserve"> </w:t>
@@ -141,16 +123,7 @@
         <w:t xml:space="preserve"> </w:t>
       </w:r>
       <w:r>
-        <w:t xml:space="preserve">Morgan</w:t>
-      </w:r>
-      <w:r>
-        <w:rPr>
-          <w:vertAlign w:val="superscript"/>
-        </w:rPr>
-        <w:t xml:space="preserve">1</w:t>
-      </w:r>
-      <w:r>
-        <w:t xml:space="preserve">,</w:t>
+        <w:t xml:space="preserve">Morgan,</w:t>
       </w:r>
       <w:r>
         <w:t xml:space="preserve"> </w:t>
@@ -162,16 +135,7 @@
         <w:t xml:space="preserve"> </w:t>
       </w:r>
       <w:r>
-        <w:t xml:space="preserve">Pepin</w:t>
-      </w:r>
-      <w:r>
-        <w:rPr>
-          <w:vertAlign w:val="superscript"/>
-        </w:rPr>
-        <w:t xml:space="preserve">1</w:t>
-      </w:r>
-      <w:r>
-        <w:t xml:space="preserve">,</w:t>
+        <w:t xml:space="preserve">Pepin,</w:t>
       </w:r>
       <w:r>
         <w:t xml:space="preserve"> </w:t>
@@ -191,26 +155,11 @@
       <w:r>
         <w:t xml:space="preserve">Rideout</w:t>
       </w:r>
-      <w:r>
-        <w:rPr>
-          <w:vertAlign w:val="superscript"/>
-        </w:rPr>
-        <w:t xml:space="preserve">1</w:t>
-      </w:r>
     </w:p>
     <w:p>
       <w:pPr>
         <w:pStyle w:val="Date"/>
       </w:pPr>
-      <w:r>
-        <w:rPr>
-          <w:vertAlign w:val="superscript"/>
-        </w:rPr>
-        <w:t xml:space="preserve">1</w:t>
-      </w:r>
-      <w:r>
-        <w:t xml:space="preserve"> </w:t>
-      </w:r>
       <w:r>
         <w:t xml:space="preserve">Fisheries</w:t>
       </w:r>
@@ -361,7 +310,7 @@
         <w:br/>
       </w:r>
       <w:r>
-        <w:t xml:space="preserve">2023-06-29</w:t>
+        <w:t xml:space="preserve">2023-11-29</w:t>
       </w:r>
     </w:p>
     <w:p>
@@ -379,242 +328,1195 @@
         <w:br/>
       </w:r>
       <w:r>
-        <w:br/>
-      </w:r>
-      <w:r>
-        <w:rPr>
-          <w:iCs/>
-          <w:i/>
-        </w:rPr>
-        <w:t xml:space="preserve">&lt;&lt;PMR:</w:t>
-      </w:r>
-      <w:r>
-        <w:rPr>
-          <w:iCs/>
-          <w:i/>
-        </w:rPr>
-        <w:t xml:space="preserve"> </w:t>
-      </w:r>
-      <w:r>
-        <w:rPr>
-          <w:iCs/>
-          <w:i/>
-        </w:rPr>
+        <w:t xml:space="preserve">Carrying</w:t>
+      </w:r>
+      <w:r>
+        <w:t xml:space="preserve"> </w:t>
+      </w:r>
+      <w:r>
+        <w:t xml:space="preserve">capacity</w:t>
+      </w:r>
+      <w:r>
+        <w:t xml:space="preserve"> </w:t>
+      </w:r>
+      <w:r>
+        <w:t xml:space="preserve">is</w:t>
+      </w:r>
+      <w:r>
+        <w:t xml:space="preserve"> </w:t>
+      </w:r>
+      <w:r>
+        <w:t xml:space="preserve">a</w:t>
+      </w:r>
+      <w:r>
+        <w:t xml:space="preserve"> </w:t>
+      </w:r>
+      <w:r>
+        <w:t xml:space="preserve">fundamental</w:t>
+      </w:r>
+      <w:r>
+        <w:t xml:space="preserve"> </w:t>
+      </w:r>
+      <w:r>
+        <w:t xml:space="preserve">concept</w:t>
+      </w:r>
+      <w:r>
+        <w:t xml:space="preserve"> </w:t>
+      </w:r>
+      <w:r>
+        <w:t xml:space="preserve">in</w:t>
+      </w:r>
+      <w:r>
+        <w:t xml:space="preserve"> </w:t>
+      </w:r>
+      <w:r>
+        <w:t xml:space="preserve">ecology</w:t>
+      </w:r>
+      <w:r>
+        <w:t xml:space="preserve"> </w:t>
+      </w:r>
+      <w:r>
+        <w:t xml:space="preserve">that</w:t>
+      </w:r>
+      <w:r>
+        <w:t xml:space="preserve"> </w:t>
+      </w:r>
+      <w:r>
+        <w:t xml:space="preserve">has</w:t>
+      </w:r>
+      <w:r>
+        <w:t xml:space="preserve"> </w:t>
+      </w:r>
+      <w:r>
+        <w:t xml:space="preserve">inspired</w:t>
+      </w:r>
+      <w:r>
+        <w:t xml:space="preserve"> </w:t>
+      </w:r>
+      <w:r>
+        <w:t xml:space="preserve">the</w:t>
+      </w:r>
+      <w:r>
+        <w:t xml:space="preserve"> </w:t>
+      </w:r>
+      <w:r>
+        <w:t xml:space="preserve">development</w:t>
+      </w:r>
+      <w:r>
+        <w:t xml:space="preserve"> </w:t>
+      </w:r>
+      <w:r>
+        <w:t xml:space="preserve">and</w:t>
+      </w:r>
+      <w:r>
+        <w:t xml:space="preserve"> </w:t>
+      </w:r>
+      <w:r>
+        <w:t xml:space="preserve">application</w:t>
+      </w:r>
+      <w:r>
+        <w:t xml:space="preserve"> </w:t>
+      </w:r>
+      <w:r>
+        <w:t xml:space="preserve">of</w:t>
+      </w:r>
+      <w:r>
+        <w:t xml:space="preserve"> </w:t>
+      </w:r>
+      <w:r>
+        <w:t xml:space="preserve">a</w:t>
+      </w:r>
+      <w:r>
+        <w:t xml:space="preserve"> </w:t>
+      </w:r>
+      <w:r>
+        <w:t xml:space="preserve">broad</w:t>
+      </w:r>
+      <w:r>
+        <w:t xml:space="preserve"> </w:t>
+      </w:r>
+      <w:r>
+        <w:t xml:space="preserve">range</w:t>
+      </w:r>
+      <w:r>
+        <w:t xml:space="preserve"> </w:t>
+      </w:r>
+      <w:r>
+        <w:t xml:space="preserve">of</w:t>
+      </w:r>
+      <w:r>
+        <w:t xml:space="preserve"> </w:t>
+      </w:r>
+      <w:r>
+        <w:t xml:space="preserve">population</w:t>
+      </w:r>
+      <w:r>
+        <w:t xml:space="preserve"> </w:t>
+      </w:r>
+      <w:r>
+        <w:t xml:space="preserve">models.</w:t>
+      </w:r>
+      <w:r>
+        <w:t xml:space="preserve"> </w:t>
+      </w:r>
+      <w:r>
+        <w:t xml:space="preserve">In</w:t>
+      </w:r>
+      <w:r>
+        <w:t xml:space="preserve"> </w:t>
+      </w:r>
+      <w:r>
+        <w:t xml:space="preserve">the</w:t>
+      </w:r>
+      <w:r>
+        <w:t xml:space="preserve"> </w:t>
+      </w:r>
+      <w:r>
+        <w:t xml:space="preserve">context</w:t>
+      </w:r>
+      <w:r>
+        <w:t xml:space="preserve"> </w:t>
+      </w:r>
+      <w:r>
+        <w:t xml:space="preserve">of</w:t>
+      </w:r>
+      <w:r>
+        <w:t xml:space="preserve"> </w:t>
+      </w:r>
+      <w:r>
+        <w:t xml:space="preserve">fisheries</w:t>
+      </w:r>
+      <w:r>
+        <w:t xml:space="preserve"> </w:t>
+      </w:r>
+      <w:r>
+        <w:t xml:space="preserve">science,</w:t>
+      </w:r>
+      <w:r>
+        <w:t xml:space="preserve"> </w:t>
+      </w:r>
+      <w:r>
+        <w:t xml:space="preserve">production</w:t>
+      </w:r>
+      <w:r>
+        <w:t xml:space="preserve"> </w:t>
+      </w:r>
+      <w:r>
+        <w:t xml:space="preserve">models</w:t>
+      </w:r>
+      <w:r>
+        <w:t xml:space="preserve"> </w:t>
+      </w:r>
+      <w:r>
+        <w:t xml:space="preserve">have</w:t>
+      </w:r>
+      <w:r>
+        <w:t xml:space="preserve"> </w:t>
+      </w:r>
+      <w:r>
+        <w:t xml:space="preserve">been</w:t>
+      </w:r>
+      <w:r>
+        <w:t xml:space="preserve"> </w:t>
+      </w:r>
+      <w:r>
+        <w:t xml:space="preserve">employed</w:t>
+      </w:r>
+      <w:r>
+        <w:t xml:space="preserve"> </w:t>
+      </w:r>
+      <w:r>
+        <w:t xml:space="preserve">globally</w:t>
+      </w:r>
+      <w:r>
+        <w:t xml:space="preserve"> </w:t>
+      </w:r>
+      <w:r>
+        <w:t xml:space="preserve">to</w:t>
+      </w:r>
+      <w:r>
+        <w:t xml:space="preserve"> </w:t>
+      </w:r>
+      <w:r>
+        <w:t xml:space="preserve">calculate</w:t>
+      </w:r>
+      <w:r>
+        <w:t xml:space="preserve"> </w:t>
+      </w:r>
+      <w:r>
+        <w:t xml:space="preserve">carrying</w:t>
+      </w:r>
+      <w:r>
+        <w:t xml:space="preserve"> </w:t>
+      </w:r>
+      <w:r>
+        <w:t xml:space="preserve">capacity</w:t>
+      </w:r>
+      <w:r>
+        <w:t xml:space="preserve"> </w:t>
+      </w:r>
+      <w:r>
+        <w:t xml:space="preserve">and</w:t>
+      </w:r>
+      <w:r>
+        <w:t xml:space="preserve"> </w:t>
+      </w:r>
+      <w:r>
+        <w:t xml:space="preserve">guide</w:t>
+      </w:r>
+      <w:r>
+        <w:t xml:space="preserve"> </w:t>
+      </w:r>
+      <w:r>
+        <w:t xml:space="preserve">the</w:t>
+      </w:r>
+      <w:r>
+        <w:t xml:space="preserve"> </w:t>
+      </w:r>
+      <w:r>
+        <w:t xml:space="preserve">sustainable</w:t>
+      </w:r>
+      <w:r>
+        <w:t xml:space="preserve"> </w:t>
+      </w:r>
+      <w:r>
+        <w:t xml:space="preserve">use</w:t>
+      </w:r>
+      <w:r>
+        <w:t xml:space="preserve"> </w:t>
+      </w:r>
+      <w:r>
+        <w:t xml:space="preserve">of</w:t>
+      </w:r>
+      <w:r>
+        <w:t xml:space="preserve"> </w:t>
+      </w:r>
+      <w:r>
+        <w:t xml:space="preserve">fish</w:t>
+      </w:r>
+      <w:r>
+        <w:t xml:space="preserve"> </w:t>
+      </w:r>
+      <w:r>
+        <w:t xml:space="preserve">populations.</w:t>
+      </w:r>
+      <w:r>
+        <w:t xml:space="preserve"> </w:t>
+      </w:r>
+      <w:r>
+        <w:t xml:space="preserve">Production</w:t>
+      </w:r>
+      <w:r>
+        <w:t xml:space="preserve"> </w:t>
+      </w:r>
+      <w:r>
+        <w:t xml:space="preserve">models</w:t>
+      </w:r>
+      <w:r>
+        <w:t xml:space="preserve"> </w:t>
+      </w:r>
+      <w:r>
+        <w:t xml:space="preserve">have,</w:t>
+      </w:r>
+      <w:r>
+        <w:t xml:space="preserve"> </w:t>
+      </w:r>
+      <w:r>
+        <w:t xml:space="preserve">however,</w:t>
+      </w:r>
+      <w:r>
+        <w:t xml:space="preserve"> </w:t>
+      </w:r>
+      <w:r>
+        <w:t xml:space="preserve">been</w:t>
+      </w:r>
+      <w:r>
+        <w:t xml:space="preserve"> </w:t>
+      </w:r>
+      <w:r>
+        <w:t xml:space="preserve">criticized</w:t>
+      </w:r>
+      <w:r>
+        <w:t xml:space="preserve"> </w:t>
+      </w:r>
+      <w:r>
+        <w:t xml:space="preserve">for</w:t>
+      </w:r>
+      <w:r>
+        <w:t xml:space="preserve"> </w:t>
+      </w:r>
+      <w:r>
+        <w:t xml:space="preserve">failing</w:t>
+      </w:r>
+      <w:r>
+        <w:t xml:space="preserve"> </w:t>
+      </w:r>
+      <w:r>
+        <w:t xml:space="preserve">to</w:t>
+      </w:r>
+      <w:r>
+        <w:t xml:space="preserve"> </w:t>
+      </w:r>
+      <w:r>
+        <w:t xml:space="preserve">account</w:t>
+      </w:r>
+      <w:r>
+        <w:t xml:space="preserve"> </w:t>
+      </w:r>
+      <w:r>
+        <w:t xml:space="preserve">for</w:t>
+      </w:r>
+      <w:r>
+        <w:t xml:space="preserve"> </w:t>
+      </w:r>
+      <w:r>
+        <w:t xml:space="preserve">species</w:t>
+      </w:r>
+      <w:r>
+        <w:t xml:space="preserve"> </w:t>
+      </w:r>
+      <w:r>
+        <w:t xml:space="preserve">interactions</w:t>
+      </w:r>
+      <w:r>
+        <w:t xml:space="preserve"> </w:t>
+      </w:r>
+      <w:r>
+        <w:t xml:space="preserve">and</w:t>
+      </w:r>
+      <w:r>
+        <w:t xml:space="preserve"> </w:t>
+      </w:r>
+      <w:r>
+        <w:t xml:space="preserve">environmental</w:t>
+      </w:r>
+      <w:r>
+        <w:t xml:space="preserve"> </w:t>
+      </w:r>
+      <w:r>
+        <w:t xml:space="preserve">effects.</w:t>
+      </w:r>
+      <w:r>
+        <w:t xml:space="preserve"> </w:t>
+      </w:r>
+      <w:r>
+        <w:t xml:space="preserve">We</w:t>
+      </w:r>
+      <w:r>
+        <w:t xml:space="preserve"> </w:t>
+      </w:r>
+      <w:r>
+        <w:t xml:space="preserve">aim</w:t>
+      </w:r>
+      <w:r>
+        <w:t xml:space="preserve"> </w:t>
+      </w:r>
+      <w:r>
+        <w:t xml:space="preserve">to</w:t>
+      </w:r>
+      <w:r>
+        <w:t xml:space="preserve"> </w:t>
+      </w:r>
+      <w:r>
+        <w:t xml:space="preserve">fill</w:t>
+      </w:r>
+      <w:r>
+        <w:t xml:space="preserve"> </w:t>
+      </w:r>
+      <w:r>
+        <w:t xml:space="preserve">some</w:t>
+      </w:r>
+      <w:r>
+        <w:t xml:space="preserve"> </w:t>
+      </w:r>
+      <w:r>
+        <w:t xml:space="preserve">of</w:t>
+      </w:r>
+      <w:r>
+        <w:t xml:space="preserve"> </w:t>
+      </w:r>
+      <w:r>
+        <w:t xml:space="preserve">these</w:t>
+      </w:r>
+      <w:r>
+        <w:t xml:space="preserve"> </w:t>
+      </w:r>
+      <w:r>
+        <w:t xml:space="preserve">gaps</w:t>
+      </w:r>
+      <w:r>
+        <w:t xml:space="preserve"> </w:t>
+      </w:r>
+      <w:r>
+        <w:t xml:space="preserve">by</w:t>
+      </w:r>
+      <w:r>
+        <w:t xml:space="preserve"> </w:t>
+      </w:r>
+      <w:r>
+        <w:t xml:space="preserve">introducing</w:t>
+      </w:r>
+      <w:r>
+        <w:t xml:space="preserve"> </w:t>
+      </w:r>
+      <w:r>
+        <w:t xml:space="preserve">a</w:t>
+      </w:r>
+      <w:r>
+        <w:t xml:space="preserve"> </w:t>
+      </w:r>
+      <w:r>
+        <w:t xml:space="preserve">novel</w:t>
+      </w:r>
+      <w:r>
+        <w:t xml:space="preserve"> </w:t>
+      </w:r>
+      <w:r>
+        <w:t xml:space="preserve">state-space</w:t>
+      </w:r>
+      <w:r>
+        <w:t xml:space="preserve"> </w:t>
+      </w:r>
+      <w:r>
+        <w:t xml:space="preserve">multispecies</w:t>
+      </w:r>
+      <w:r>
+        <w:t xml:space="preserve"> </w:t>
+      </w:r>
+      <w:r>
+        <w:t xml:space="preserve">production</w:t>
+      </w:r>
+      <w:r>
+        <w:t xml:space="preserve"> </w:t>
+      </w:r>
+      <w:r>
+        <w:t xml:space="preserve">model.</w:t>
+      </w:r>
+      <w:r>
+        <w:t xml:space="preserve"> </w:t>
+      </w:r>
+      <w:r>
+        <w:t xml:space="preserve">We</w:t>
+      </w:r>
+      <w:r>
+        <w:t xml:space="preserve"> </w:t>
+      </w:r>
+      <w:r>
+        <w:t xml:space="preserve">apply</w:t>
+      </w:r>
+      <w:r>
+        <w:t xml:space="preserve"> </w:t>
+      </w:r>
+      <w:r>
+        <w:t xml:space="preserve">our</w:t>
+      </w:r>
+      <w:r>
+        <w:t xml:space="preserve"> </w:t>
+      </w:r>
+      <w:r>
+        <w:t xml:space="preserve">extended</w:t>
+      </w:r>
+      <w:r>
+        <w:t xml:space="preserve"> </w:t>
+      </w:r>
+      <w:r>
+        <w:t xml:space="preserve">model</w:t>
+      </w:r>
+      <w:r>
+        <w:t xml:space="preserve"> </w:t>
+      </w:r>
+      <w:r>
+        <w:t xml:space="preserve">to</w:t>
+      </w:r>
+      <w:r>
+        <w:t xml:space="preserve"> </w:t>
+      </w:r>
+      <w:r>
+        <w:t xml:space="preserve">commercially</w:t>
+      </w:r>
+      <w:r>
+        <w:t xml:space="preserve"> </w:t>
+      </w:r>
+      <w:r>
+        <w:t xml:space="preserve">important</w:t>
+      </w:r>
+      <w:r>
+        <w:t xml:space="preserve"> </w:t>
+      </w:r>
+      <w:r>
+        <w:t xml:space="preserve">demersal</w:t>
+      </w:r>
+      <w:r>
+        <w:t xml:space="preserve"> </w:t>
+      </w:r>
+      <w:r>
+        <w:t xml:space="preserve">fish</w:t>
+      </w:r>
+      <w:r>
+        <w:t xml:space="preserve"> </w:t>
+      </w:r>
+      <w:r>
+        <w:t xml:space="preserve">species</w:t>
+      </w:r>
+      <w:r>
+        <w:t xml:space="preserve"> </w:t>
+      </w:r>
+      <w:r>
+        <w:t xml:space="preserve">off</w:t>
+      </w:r>
+      <w:r>
+        <w:t xml:space="preserve"> </w:t>
+      </w:r>
+      <w:r>
+        <w:t xml:space="preserve">the</w:t>
+      </w:r>
+      <w:r>
+        <w:t xml:space="preserve"> </w:t>
+      </w:r>
+      <w:r>
+        <w:t xml:space="preserve">east</w:t>
+      </w:r>
+      <w:r>
+        <w:t xml:space="preserve"> </w:t>
+      </w:r>
+      <w:r>
+        <w:t xml:space="preserve">coast</w:t>
+      </w:r>
+      <w:r>
+        <w:t xml:space="preserve"> </w:t>
+      </w:r>
+      <w:r>
+        <w:t xml:space="preserve">of</w:t>
+      </w:r>
+      <w:r>
+        <w:t xml:space="preserve"> </w:t>
+      </w:r>
+      <w:r>
+        <w:t xml:space="preserve">Canada</w:t>
+      </w:r>
+      <w:r>
+        <w:t xml:space="preserve"> </w:t>
+      </w:r>
+      <w:r>
+        <w:t xml:space="preserve">to</w:t>
+      </w:r>
+      <w:r>
+        <w:t xml:space="preserve"> </w:t>
+      </w:r>
+      <w:r>
+        <w:t xml:space="preserve">assess</w:t>
+      </w:r>
+      <w:r>
+        <w:t xml:space="preserve"> </w:t>
+      </w:r>
+      <w:r>
+        <w:t xml:space="preserve">its</w:t>
+      </w:r>
+      <w:r>
+        <w:t xml:space="preserve"> </w:t>
+      </w:r>
+      <w:r>
+        <w:t xml:space="preserve">ability</w:t>
+      </w:r>
+      <w:r>
+        <w:t xml:space="preserve"> </w:t>
+      </w:r>
+      <w:r>
+        <w:t xml:space="preserve">to</w:t>
+      </w:r>
+      <w:r>
+        <w:t xml:space="preserve"> </w:t>
+      </w:r>
+      <w:r>
+        <w:t xml:space="preserve">reveal</w:t>
+      </w:r>
+      <w:r>
+        <w:t xml:space="preserve"> </w:t>
+      </w:r>
+      <w:r>
+        <w:t xml:space="preserve">species</w:t>
+      </w:r>
+      <w:r>
+        <w:t xml:space="preserve"> </w:t>
+      </w:r>
+      <w:r>
+        <w:t xml:space="preserve">interactions</w:t>
+      </w:r>
+      <w:r>
+        <w:t xml:space="preserve"> </w:t>
+      </w:r>
+      <w:r>
+        <w:t xml:space="preserve">and</w:t>
+      </w:r>
+      <w:r>
+        <w:t xml:space="preserve"> </w:t>
+      </w:r>
+      <w:r>
+        <w:t xml:space="preserve">the</w:t>
+      </w:r>
+      <w:r>
+        <w:t xml:space="preserve"> </w:t>
+      </w:r>
+      <w:r>
+        <w:t xml:space="preserve">relative</w:t>
+      </w:r>
+      <w:r>
+        <w:t xml:space="preserve"> </w:t>
+      </w:r>
+      <w:r>
+        <w:t xml:space="preserve">impacts</w:t>
+      </w:r>
+      <w:r>
+        <w:t xml:space="preserve"> </w:t>
+      </w:r>
+      <w:r>
+        <w:t xml:space="preserve">of</w:t>
+      </w:r>
+      <w:r>
+        <w:t xml:space="preserve"> </w:t>
+      </w:r>
+      <w:r>
+        <w:t xml:space="preserve">fishing</w:t>
+      </w:r>
+      <w:r>
+        <w:t xml:space="preserve"> </w:t>
+      </w:r>
+      <w:r>
+        <w:t xml:space="preserve">and</w:t>
+      </w:r>
+      <w:r>
+        <w:t xml:space="preserve"> </w:t>
+      </w:r>
+      <w:r>
+        <w:t xml:space="preserve">environmental</w:t>
+      </w:r>
+      <w:r>
+        <w:t xml:space="preserve"> </w:t>
+      </w:r>
+      <w:r>
+        <w:t xml:space="preserve">effects.</w:t>
+      </w:r>
+      <w:r>
+        <w:t xml:space="preserve"> </w:t>
+      </w:r>
+      <w:r>
+        <w:t xml:space="preserve">Our</w:t>
+      </w:r>
+      <w:r>
+        <w:t xml:space="preserve"> </w:t>
+      </w:r>
+      <w:r>
+        <w:t xml:space="preserve">results</w:t>
+      </w:r>
+      <w:r>
+        <w:t xml:space="preserve"> </w:t>
+      </w:r>
+      <w:r>
+        <w:t xml:space="preserve">indicate</w:t>
+      </w:r>
+      <w:r>
+        <w:t xml:space="preserve"> </w:t>
+      </w:r>
+      <w:r>
+        <w:t xml:space="preserve">that</w:t>
+      </w:r>
+      <w:r>
+        <w:t xml:space="preserve"> </w:t>
+      </w:r>
+      <w:r>
+        <w:t xml:space="preserve">accounting</w:t>
+      </w:r>
+      <w:r>
+        <w:t xml:space="preserve"> </w:t>
+      </w:r>
+      <w:r>
+        <w:t xml:space="preserve">for</w:t>
+      </w:r>
+      <w:r>
+        <w:t xml:space="preserve"> </w:t>
+      </w:r>
+      <w:r>
+        <w:t xml:space="preserve">species</w:t>
+      </w:r>
+      <w:r>
+        <w:t xml:space="preserve"> </w:t>
+      </w:r>
+      <w:r>
+        <w:t xml:space="preserve">interactions</w:t>
+      </w:r>
+      <w:r>
+        <w:t xml:space="preserve"> </w:t>
+      </w:r>
+      <w:r>
+        <w:t xml:space="preserve">increases</w:t>
+      </w:r>
+      <w:r>
+        <w:t xml:space="preserve"> </w:t>
+      </w:r>
+      <w:r>
+        <w:t xml:space="preserve">the</w:t>
+      </w:r>
+      <w:r>
+        <w:t xml:space="preserve"> </w:t>
+      </w:r>
+      <w:r>
+        <w:t xml:space="preserve">accuracy</w:t>
+      </w:r>
+      <w:r>
+        <w:t xml:space="preserve"> </w:t>
+      </w:r>
+      <w:r>
+        <w:t xml:space="preserve">of</w:t>
+      </w:r>
+      <w:r>
+        <w:t xml:space="preserve"> </w:t>
+      </w:r>
+      <w:r>
+        <w:t xml:space="preserve">biomass</w:t>
+      </w:r>
+      <w:r>
+        <w:t xml:space="preserve"> </w:t>
+      </w:r>
+      <w:r>
+        <w:t xml:space="preserve">estimates</w:t>
+      </w:r>
+      <w:r>
+        <w:t xml:space="preserve"> </w:t>
+      </w:r>
+      <w:r>
+        <w:t xml:space="preserve">for</w:t>
+      </w:r>
+      <w:r>
+        <w:t xml:space="preserve"> </w:t>
+      </w:r>
+      <w:r>
+        <w:t xml:space="preserve">species</w:t>
+      </w:r>
+      <w:r>
+        <w:t xml:space="preserve"> </w:t>
+      </w:r>
+      <w:r>
+        <w:t xml:space="preserve">within</w:t>
+      </w:r>
+      <w:r>
+        <w:t xml:space="preserve"> </w:t>
+      </w:r>
+      <w:r>
+        <w:t xml:space="preserve">a</w:t>
+      </w:r>
+      <w:r>
+        <w:t xml:space="preserve"> </w:t>
+      </w:r>
+      <w:r>
+        <w:t xml:space="preserve">community.</w:t>
+      </w:r>
+      <w:r>
+        <w:t xml:space="preserve"> </w:t>
+      </w:r>
+      <w:r>
+        <w:t xml:space="preserve">The</w:t>
+      </w:r>
+      <w:r>
+        <w:t xml:space="preserve"> </w:t>
+      </w:r>
+      <w:r>
+        <w:t xml:space="preserve">model</w:t>
+      </w:r>
+      <w:r>
+        <w:t xml:space="preserve"> </w:t>
+      </w:r>
+      <w:r>
+        <w:t xml:space="preserve">also</w:t>
+      </w:r>
+      <w:r>
+        <w:t xml:space="preserve"> </w:t>
+      </w:r>
+      <w:r>
+        <w:t xml:space="preserve">revealed</w:t>
+      </w:r>
+      <w:r>
+        <w:t xml:space="preserve"> </w:t>
+      </w:r>
+      <w:r>
+        <w:t xml:space="preserve">strongly</w:t>
+      </w:r>
+      <w:r>
+        <w:t xml:space="preserve"> </w:t>
+      </w:r>
+      <w:r>
+        <w:t xml:space="preserve">correlated</w:t>
+      </w:r>
+      <w:r>
+        <w:t xml:space="preserve"> </w:t>
+      </w:r>
+      <w:r>
+        <w:t xml:space="preserve">process</w:t>
+      </w:r>
+      <w:r>
+        <w:t xml:space="preserve"> </w:t>
+      </w:r>
+      <w:r>
+        <w:t xml:space="preserve">deviations,</w:t>
+      </w:r>
+      <w:r>
+        <w:t xml:space="preserve"> </w:t>
+      </w:r>
+      <w:r>
+        <w:t xml:space="preserve">unrelated</w:t>
+      </w:r>
+      <w:r>
+        <w:t xml:space="preserve"> </w:t>
+      </w:r>
+      <w:r>
+        <w:t xml:space="preserve">to</w:t>
+      </w:r>
+      <w:r>
+        <w:t xml:space="preserve"> </w:t>
+      </w:r>
+      <w:r>
+        <w:t xml:space="preserve">fishing</w:t>
+      </w:r>
+      <w:r>
+        <w:t xml:space="preserve"> </w:t>
+      </w:r>
+      <w:r>
+        <w:t xml:space="preserve">or</w:t>
+      </w:r>
+      <w:r>
+        <w:t xml:space="preserve"> </w:t>
+      </w:r>
+      <w:r>
+        <w:t xml:space="preserve">density-dependent</w:t>
+      </w:r>
+      <w:r>
+        <w:t xml:space="preserve"> </w:t>
+      </w:r>
+      <w:r>
+        <w:t xml:space="preserve">effects,</w:t>
+      </w:r>
+      <w:r>
+        <w:t xml:space="preserve"> </w:t>
+      </w:r>
+      <w:r>
+        <w:t xml:space="preserve">which</w:t>
+      </w:r>
+      <w:r>
+        <w:t xml:space="preserve"> </w:t>
+      </w:r>
+      <w:r>
+        <w:t xml:space="preserve">unexpectidly</w:t>
+      </w:r>
+      <w:r>
+        <w:t xml:space="preserve"> </w:t>
+      </w:r>
+      <w:r>
+        <w:t xml:space="preserve">indicates</w:t>
+      </w:r>
+      <w:r>
+        <w:t xml:space="preserve"> </w:t>
+      </w:r>
+      <w:r>
+        <w:t xml:space="preserve">that</w:t>
+      </w:r>
+      <w:r>
+        <w:t xml:space="preserve"> </w:t>
+      </w:r>
+      <w:r>
+        <w:t xml:space="preserve">widespread</w:t>
+      </w:r>
+      <w:r>
+        <w:t xml:space="preserve"> </w:t>
+      </w:r>
+      <w:r>
+        <w:t xml:space="preserve">collapses</w:t>
+      </w:r>
+      <w:r>
+        <w:t xml:space="preserve"> </w:t>
+      </w:r>
+      <w:r>
+        <w:t xml:space="preserve">were</w:t>
+      </w:r>
+      <w:r>
+        <w:t xml:space="preserve"> </w:t>
+      </w:r>
+      <w:r>
+        <w:t xml:space="preserve">primarily</w:t>
+      </w:r>
+      <w:r>
+        <w:t xml:space="preserve"> </w:t>
+      </w:r>
+      <w:r>
+        <w:t xml:space="preserve">driven</w:t>
+      </w:r>
+      <w:r>
+        <w:t xml:space="preserve"> </w:t>
+      </w:r>
+      <w:r>
+        <w:t xml:space="preserve">by</w:t>
+      </w:r>
+      <w:r>
+        <w:t xml:space="preserve"> </w:t>
+      </w:r>
+      <w:r>
+        <w:t xml:space="preserve">a</w:t>
+      </w:r>
+      <w:r>
+        <w:t xml:space="preserve"> </w:t>
+      </w:r>
+      <w:r>
+        <w:t xml:space="preserve">common</w:t>
+      </w:r>
+      <w:r>
+        <w:t xml:space="preserve"> </w:t>
+      </w:r>
+      <w:r>
+        <w:t xml:space="preserve">environmental</w:t>
+      </w:r>
+      <w:r>
+        <w:t xml:space="preserve"> </w:t>
+      </w:r>
+      <w:r>
+        <w:t xml:space="preserve">driver</w:t>
+      </w:r>
+      <w:r>
+        <w:t xml:space="preserve"> </w:t>
+      </w:r>
+      <w:r>
+        <w:t xml:space="preserve">rather</w:t>
+      </w:r>
+      <w:r>
+        <w:t xml:space="preserve"> </w:t>
+      </w:r>
+      <w:r>
+        <w:t xml:space="preserve">than</w:t>
+      </w:r>
+      <w:r>
+        <w:t xml:space="preserve"> </w:t>
+      </w:r>
+      <w:r>
+        <w:t xml:space="preserve">fishing.</w:t>
+      </w:r>
+      <w:r>
+        <w:t xml:space="preserve"> </w:t>
+      </w:r>
+      <w:r>
+        <w:t xml:space="preserve">Such</w:t>
+      </w:r>
+      <w:r>
+        <w:t xml:space="preserve"> </w:t>
+      </w:r>
+      <w:r>
+        <w:t xml:space="preserve">inferences</w:t>
+      </w:r>
+      <w:r>
+        <w:t xml:space="preserve"> </w:t>
+      </w:r>
+      <w:r>
+        <w:t xml:space="preserve">indicate</w:t>
+      </w:r>
+      <w:r>
+        <w:t xml:space="preserve"> </w:t>
+      </w:r>
+      <w:r>
+        <w:t xml:space="preserve">that</w:t>
+      </w:r>
+      <w:r>
+        <w:t xml:space="preserve"> </w:t>
+      </w:r>
+      <w:r>
         <w:t xml:space="preserve">this</w:t>
       </w:r>
       <w:r>
-        <w:rPr>
-          <w:iCs/>
-          <w:i/>
-        </w:rPr>
-        <w:t xml:space="preserve"> </w:t>
-      </w:r>
-      <w:r>
-        <w:rPr>
-          <w:iCs/>
-          <w:i/>
-        </w:rPr>
-        <w:t xml:space="preserve">is</w:t>
-      </w:r>
-      <w:r>
-        <w:rPr>
-          <w:iCs/>
-          <w:i/>
-        </w:rPr>
-        <w:t xml:space="preserve"> </w:t>
-      </w:r>
-      <w:r>
-        <w:rPr>
-          <w:iCs/>
-          <w:i/>
-        </w:rPr>
+        <w:t xml:space="preserve"> </w:t>
+      </w:r>
+      <w:r>
+        <w:t xml:space="preserve">may</w:t>
+      </w:r>
+      <w:r>
+        <w:t xml:space="preserve"> </w:t>
+      </w:r>
+      <w:r>
+        <w:t xml:space="preserve">be</w:t>
+      </w:r>
+      <w:r>
+        <w:t xml:space="preserve"> </w:t>
+      </w:r>
+      <w:r>
         <w:t xml:space="preserve">a</w:t>
       </w:r>
       <w:r>
-        <w:rPr>
-          <w:iCs/>
-          <w:i/>
-        </w:rPr>
-        <w:t xml:space="preserve"> </w:t>
-      </w:r>
-      <w:r>
-        <w:rPr>
-          <w:iCs/>
-          <w:i/>
-        </w:rPr>
-        <w:t xml:space="preserve">very</w:t>
-      </w:r>
-      <w:r>
-        <w:rPr>
-          <w:iCs/>
-          <w:i/>
-        </w:rPr>
-        <w:t xml:space="preserve"> </w:t>
-      </w:r>
-      <w:r>
-        <w:rPr>
-          <w:iCs/>
-          <w:i/>
-        </w:rPr>
-        <w:t xml:space="preserve">rough</w:t>
-      </w:r>
-      <w:r>
-        <w:rPr>
-          <w:iCs/>
-          <w:i/>
-        </w:rPr>
-        <w:t xml:space="preserve"> </w:t>
-      </w:r>
-      <w:r>
-        <w:rPr>
-          <w:iCs/>
-          <w:i/>
-        </w:rPr>
-        <w:t xml:space="preserve">first</w:t>
-      </w:r>
-      <w:r>
-        <w:rPr>
-          <w:iCs/>
-          <w:i/>
-        </w:rPr>
-        <w:t xml:space="preserve"> </w:t>
-      </w:r>
-      <w:r>
-        <w:rPr>
-          <w:iCs/>
-          <w:i/>
-        </w:rPr>
-        <w:t xml:space="preserve">cut</w:t>
-      </w:r>
-      <w:r>
-        <w:rPr>
-          <w:iCs/>
-          <w:i/>
-        </w:rPr>
-        <w:t xml:space="preserve"> </w:t>
-      </w:r>
-      <w:r>
-        <w:rPr>
-          <w:iCs/>
-          <w:i/>
-        </w:rPr>
-        <w:t xml:space="preserve">intended</w:t>
-      </w:r>
-      <w:r>
-        <w:rPr>
-          <w:iCs/>
-          <w:i/>
-        </w:rPr>
-        <w:t xml:space="preserve"> </w:t>
-      </w:r>
-      <w:r>
-        <w:rPr>
-          <w:iCs/>
-          <w:i/>
-        </w:rPr>
-        <w:t xml:space="preserve">to</w:t>
-      </w:r>
-      <w:r>
-        <w:rPr>
-          <w:iCs/>
-          <w:i/>
-        </w:rPr>
-        <w:t xml:space="preserve"> </w:t>
-      </w:r>
-      <w:r>
-        <w:rPr>
-          <w:iCs/>
-          <w:i/>
-        </w:rPr>
-        <w:t xml:space="preserve">get</w:t>
-      </w:r>
-      <w:r>
-        <w:rPr>
-          <w:iCs/>
-          <w:i/>
-        </w:rPr>
-        <w:t xml:space="preserve"> </w:t>
-      </w:r>
-      <w:r>
-        <w:rPr>
-          <w:iCs/>
-          <w:i/>
-        </w:rPr>
-        <w:t xml:space="preserve">coarse</w:t>
-      </w:r>
-      <w:r>
-        <w:rPr>
-          <w:iCs/>
-          <w:i/>
-        </w:rPr>
-        <w:t xml:space="preserve"> </w:t>
-      </w:r>
-      <w:r>
-        <w:rPr>
-          <w:iCs/>
-          <w:i/>
-        </w:rPr>
-        <w:t xml:space="preserve">ideas</w:t>
-      </w:r>
-      <w:r>
-        <w:rPr>
-          <w:iCs/>
-          <w:i/>
-        </w:rPr>
-        <w:t xml:space="preserve"> </w:t>
-      </w:r>
-      <w:r>
-        <w:rPr>
-          <w:iCs/>
-          <w:i/>
-        </w:rPr>
-        <w:t xml:space="preserve">on</w:t>
-      </w:r>
-      <w:r>
-        <w:rPr>
-          <w:iCs/>
-          <w:i/>
-        </w:rPr>
-        <w:t xml:space="preserve"> </w:t>
-      </w:r>
-      <w:r>
-        <w:rPr>
-          <w:iCs/>
-          <w:i/>
-        </w:rPr>
-        <w:t xml:space="preserve">the</w:t>
-      </w:r>
-      <w:r>
-        <w:rPr>
-          <w:iCs/>
-          <w:i/>
-        </w:rPr>
-        <w:t xml:space="preserve"> </w:t>
-      </w:r>
-      <w:r>
-        <w:rPr>
-          <w:iCs/>
-          <w:i/>
-        </w:rPr>
-        <w:t xml:space="preserve">page&gt;&gt;</w:t>
-      </w:r>
-      <w:r>
-        <w:br/>
-      </w:r>
-      <w:r>
-        <w:t xml:space="preserve">Carrying</w:t>
-      </w:r>
-      <w:r>
-        <w:t xml:space="preserve"> </w:t>
-      </w:r>
-      <w:r>
-        <w:t xml:space="preserve">capacity</w:t>
-      </w:r>
-      <w:r>
-        <w:t xml:space="preserve"> </w:t>
-      </w:r>
-      <w:r>
-        <w:t xml:space="preserve">is</w:t>
+        <w:t xml:space="preserve"> </w:t>
+      </w:r>
+      <w:r>
+        <w:t xml:space="preserve">promising</w:t>
+      </w:r>
+      <w:r>
+        <w:t xml:space="preserve"> </w:t>
+      </w:r>
+      <w:r>
+        <w:t xml:space="preserve">avenue</w:t>
+      </w:r>
+      <w:r>
+        <w:t xml:space="preserve"> </w:t>
+      </w:r>
+      <w:r>
+        <w:t xml:space="preserve">for</w:t>
+      </w:r>
+      <w:r>
+        <w:t xml:space="preserve"> </w:t>
+      </w:r>
+      <w:r>
+        <w:t xml:space="preserve">producing</w:t>
+      </w:r>
+      <w:r>
+        <w:t xml:space="preserve"> </w:t>
+      </w:r>
+      <w:r>
+        <w:t xml:space="preserve">more</w:t>
+      </w:r>
+      <w:r>
+        <w:t xml:space="preserve"> </w:t>
+      </w:r>
+      <w:r>
+        <w:t xml:space="preserve">holistic</w:t>
+      </w:r>
+      <w:r>
+        <w:t xml:space="preserve"> </w:t>
+      </w:r>
+      <w:r>
+        <w:t xml:space="preserve">and</w:t>
+      </w:r>
+      <w:r>
+        <w:t xml:space="preserve"> </w:t>
+      </w:r>
+      <w:r>
+        <w:t xml:space="preserve">accurate</w:t>
+      </w:r>
+      <w:r>
+        <w:t xml:space="preserve"> </w:t>
+      </w:r>
+      <w:r>
+        <w:t xml:space="preserve">assessments</w:t>
+      </w:r>
+      <w:r>
+        <w:t xml:space="preserve"> </w:t>
+      </w:r>
+      <w:r>
+        <w:t xml:space="preserve">for</w:t>
+      </w:r>
+      <w:r>
+        <w:t xml:space="preserve"> </w:t>
+      </w:r>
+      <w:r>
+        <w:t xml:space="preserve">multiple</w:t>
+      </w:r>
+      <w:r>
+        <w:t xml:space="preserve"> </w:t>
+      </w:r>
+      <w:r>
+        <w:t xml:space="preserve">species</w:t>
+      </w:r>
+      <w:r>
+        <w:t xml:space="preserve"> </w:t>
+      </w:r>
+      <w:r>
+        <w:t xml:space="preserve">with</w:t>
+      </w:r>
+      <w:r>
+        <w:t xml:space="preserve"> </w:t>
+      </w:r>
+      <w:r>
+        <w:t xml:space="preserve">relatively</w:t>
+      </w:r>
+      <w:r>
+        <w:t xml:space="preserve"> </w:t>
+      </w:r>
+      <w:r>
+        <w:t xml:space="preserve">minimal</w:t>
+      </w:r>
+      <w:r>
+        <w:t xml:space="preserve"> </w:t>
+      </w:r>
+      <w:r>
+        <w:t xml:space="preserve">data</w:t>
+      </w:r>
+      <w:r>
+        <w:t xml:space="preserve"> </w:t>
+      </w:r>
+      <w:r>
+        <w:t xml:space="preserve">requirements</w:t>
+      </w:r>
+      <w:r>
+        <w:t xml:space="preserve"> </w:t>
+      </w:r>
+      <w:r>
+        <w:t xml:space="preserve">(time-series</w:t>
+      </w:r>
+      <w:r>
+        <w:t xml:space="preserve"> </w:t>
+      </w:r>
+      <w:r>
+        <w:t xml:space="preserve">of</w:t>
+      </w:r>
+      <w:r>
+        <w:t xml:space="preserve"> </w:t>
+      </w:r>
+      <w:r>
+        <w:t xml:space="preserve">landings</w:t>
+      </w:r>
+      <w:r>
+        <w:t xml:space="preserve"> </w:t>
+      </w:r>
+      <w:r>
+        <w:t xml:space="preserve">and</w:t>
+      </w:r>
+      <w:r>
+        <w:t xml:space="preserve"> </w:t>
+      </w:r>
+      <w:r>
+        <w:t xml:space="preserve">fisheries-independent</w:t>
+      </w:r>
+      <w:r>
+        <w:t xml:space="preserve"> </w:t>
+      </w:r>
+      <w:r>
+        <w:t xml:space="preserve">indices).</w:t>
+      </w:r>
+      <w:r>
+        <w:t xml:space="preserve"> </w:t>
+      </w:r>
+      <w:r>
+        <w:t xml:space="preserve">Finally,</w:t>
+      </w:r>
+      <w:r>
+        <w:t xml:space="preserve"> </w:t>
+      </w:r>
+      <w:r>
+        <w:t xml:space="preserve">this</w:t>
+      </w:r>
+      <w:r>
+        <w:t xml:space="preserve"> </w:t>
+      </w:r>
+      <w:r>
+        <w:t xml:space="preserve">approach</w:t>
+      </w:r>
+      <w:r>
+        <w:t xml:space="preserve"> </w:t>
+      </w:r>
+      <w:r>
+        <w:t xml:space="preserve">may</w:t>
+      </w:r>
+      <w:r>
+        <w:t xml:space="preserve"> </w:t>
+      </w:r>
+      <w:r>
+        <w:t xml:space="preserve">serve</w:t>
+      </w:r>
+      <w:r>
+        <w:t xml:space="preserve"> </w:t>
+      </w:r>
+      <w:r>
+        <w:t xml:space="preserve">as</w:t>
       </w:r>
       <w:r>
         <w:t xml:space="preserve"> </w:t>
@@ -626,925 +1528,7 @@
         <w:t xml:space="preserve"> </w:t>
       </w:r>
       <w:r>
-        <w:t xml:space="preserve">fundamental</w:t>
-      </w:r>
-      <w:r>
-        <w:t xml:space="preserve"> </w:t>
-      </w:r>
-      <w:r>
-        <w:t xml:space="preserve">concept</w:t>
-      </w:r>
-      <w:r>
-        <w:t xml:space="preserve"> </w:t>
-      </w:r>
-      <w:r>
-        <w:t xml:space="preserve">in</w:t>
-      </w:r>
-      <w:r>
-        <w:t xml:space="preserve"> </w:t>
-      </w:r>
-      <w:r>
-        <w:t xml:space="preserve">population</w:t>
-      </w:r>
-      <w:r>
-        <w:t xml:space="preserve"> </w:t>
-      </w:r>
-      <w:r>
-        <w:t xml:space="preserve">ecology,</w:t>
-      </w:r>
-      <w:r>
-        <w:t xml:space="preserve"> </w:t>
-      </w:r>
-      <w:r>
-        <w:t xml:space="preserve">yet</w:t>
-      </w:r>
-      <w:r>
-        <w:t xml:space="preserve"> </w:t>
-      </w:r>
-      <w:r>
-        <w:t xml:space="preserve">standard</w:t>
-      </w:r>
-      <w:r>
-        <w:t xml:space="preserve"> </w:t>
-      </w:r>
-      <w:r>
-        <w:t xml:space="preserve">models</w:t>
-      </w:r>
-      <w:r>
-        <w:t xml:space="preserve"> </w:t>
-      </w:r>
-      <w:r>
-        <w:t xml:space="preserve">tend</w:t>
-      </w:r>
-      <w:r>
-        <w:t xml:space="preserve"> </w:t>
-      </w:r>
-      <w:r>
-        <w:t xml:space="preserve">to</w:t>
-      </w:r>
-      <w:r>
-        <w:t xml:space="preserve"> </w:t>
-      </w:r>
-      <w:r>
-        <w:t xml:space="preserve">ignore</w:t>
-      </w:r>
-      <w:r>
-        <w:t xml:space="preserve"> </w:t>
-      </w:r>
-      <w:r>
-        <w:t xml:space="preserve">species</w:t>
-      </w:r>
-      <w:r>
-        <w:t xml:space="preserve"> </w:t>
-      </w:r>
-      <w:r>
-        <w:t xml:space="preserve">interactions</w:t>
-      </w:r>
-      <w:r>
-        <w:t xml:space="preserve"> </w:t>
-      </w:r>
-      <w:r>
-        <w:t xml:space="preserve">and</w:t>
-      </w:r>
-      <w:r>
-        <w:t xml:space="preserve"> </w:t>
-      </w:r>
-      <w:r>
-        <w:t xml:space="preserve">do</w:t>
-      </w:r>
-      <w:r>
-        <w:t xml:space="preserve"> </w:t>
-      </w:r>
-      <w:r>
-        <w:t xml:space="preserve">not</w:t>
-      </w:r>
-      <w:r>
-        <w:t xml:space="preserve"> </w:t>
-      </w:r>
-      <w:r>
-        <w:t xml:space="preserve">account</w:t>
-      </w:r>
-      <w:r>
-        <w:t xml:space="preserve"> </w:t>
-      </w:r>
-      <w:r>
-        <w:t xml:space="preserve">for</w:t>
-      </w:r>
-      <w:r>
-        <w:t xml:space="preserve"> </w:t>
-      </w:r>
-      <w:r>
-        <w:t xml:space="preserve">variable</w:t>
-      </w:r>
-      <w:r>
-        <w:t xml:space="preserve"> </w:t>
-      </w:r>
-      <w:r>
-        <w:t xml:space="preserve">environments.</w:t>
-      </w:r>
-      <w:r>
-        <w:t xml:space="preserve"> </w:t>
-      </w:r>
-      <w:r>
-        <w:t xml:space="preserve">Our</w:t>
-      </w:r>
-      <w:r>
-        <w:t xml:space="preserve"> </w:t>
-      </w:r>
-      <w:r>
-        <w:t xml:space="preserve">study</w:t>
-      </w:r>
-      <w:r>
-        <w:t xml:space="preserve"> </w:t>
-      </w:r>
-      <w:r>
-        <w:t xml:space="preserve">proposes</w:t>
-      </w:r>
-      <w:r>
-        <w:t xml:space="preserve"> </w:t>
-      </w:r>
-      <w:r>
-        <w:t xml:space="preserve">an</w:t>
-      </w:r>
-      <w:r>
-        <w:t xml:space="preserve"> </w:t>
-      </w:r>
-      <w:r>
-        <w:t xml:space="preserve">extension</w:t>
-      </w:r>
-      <w:r>
-        <w:t xml:space="preserve"> </w:t>
-      </w:r>
-      <w:r>
-        <w:t xml:space="preserve">of</w:t>
-      </w:r>
-      <w:r>
-        <w:t xml:space="preserve"> </w:t>
-      </w:r>
-      <w:r>
-        <w:t xml:space="preserve">the</w:t>
-      </w:r>
-      <w:r>
-        <w:t xml:space="preserve"> </w:t>
-      </w:r>
-      <w:r>
-        <w:t xml:space="preserve">single-species</w:t>
-      </w:r>
-      <w:r>
-        <w:t xml:space="preserve"> </w:t>
-      </w:r>
-      <w:r>
-        <w:t xml:space="preserve">production</w:t>
-      </w:r>
-      <w:r>
-        <w:t xml:space="preserve"> </w:t>
-      </w:r>
-      <w:r>
-        <w:t xml:space="preserve">model</w:t>
-      </w:r>
-      <w:r>
-        <w:t xml:space="preserve"> </w:t>
-      </w:r>
-      <w:r>
-        <w:t xml:space="preserve">to</w:t>
-      </w:r>
-      <w:r>
-        <w:t xml:space="preserve"> </w:t>
-      </w:r>
-      <w:r>
-        <w:t xml:space="preserve">include</w:t>
-      </w:r>
-      <w:r>
-        <w:t xml:space="preserve"> </w:t>
-      </w:r>
-      <w:r>
-        <w:t xml:space="preserve">inter-</w:t>
-      </w:r>
-      <w:r>
-        <w:t xml:space="preserve"> </w:t>
-      </w:r>
-      <w:r>
-        <w:t xml:space="preserve">and</w:t>
-      </w:r>
-      <w:r>
-        <w:t xml:space="preserve"> </w:t>
-      </w:r>
-      <w:r>
-        <w:t xml:space="preserve">intra-specific</w:t>
-      </w:r>
-      <w:r>
-        <w:t xml:space="preserve"> </w:t>
-      </w:r>
-      <w:r>
-        <w:t xml:space="preserve">competition</w:t>
-      </w:r>
-      <w:r>
-        <w:t xml:space="preserve"> </w:t>
-      </w:r>
-      <w:r>
-        <w:t xml:space="preserve">within</w:t>
-      </w:r>
-      <w:r>
-        <w:t xml:space="preserve"> </w:t>
-      </w:r>
-      <w:r>
-        <w:t xml:space="preserve">a</w:t>
-      </w:r>
-      <w:r>
-        <w:t xml:space="preserve"> </w:t>
-      </w:r>
-      <w:r>
-        <w:t xml:space="preserve">community.</w:t>
-      </w:r>
-      <w:r>
-        <w:t xml:space="preserve"> </w:t>
-      </w:r>
-      <w:r>
-        <w:t xml:space="preserve">We</w:t>
-      </w:r>
-      <w:r>
-        <w:t xml:space="preserve"> </w:t>
-      </w:r>
-      <w:r>
-        <w:t xml:space="preserve">apply</w:t>
-      </w:r>
-      <w:r>
-        <w:t xml:space="preserve"> </w:t>
-      </w:r>
-      <w:r>
-        <w:t xml:space="preserve">our</w:t>
-      </w:r>
-      <w:r>
-        <w:t xml:space="preserve"> </w:t>
-      </w:r>
-      <w:r>
-        <w:t xml:space="preserve">extended</w:t>
-      </w:r>
-      <w:r>
-        <w:t xml:space="preserve"> </w:t>
-      </w:r>
-      <w:r>
-        <w:t xml:space="preserve">model</w:t>
-      </w:r>
-      <w:r>
-        <w:t xml:space="preserve"> </w:t>
-      </w:r>
-      <w:r>
-        <w:t xml:space="preserve">to</w:t>
-      </w:r>
-      <w:r>
-        <w:t xml:space="preserve"> </w:t>
-      </w:r>
-      <w:r>
-        <w:t xml:space="preserve">commercially</w:t>
-      </w:r>
-      <w:r>
-        <w:t xml:space="preserve"> </w:t>
-      </w:r>
-      <w:r>
-        <w:t xml:space="preserve">important</w:t>
-      </w:r>
-      <w:r>
-        <w:t xml:space="preserve"> </w:t>
-      </w:r>
-      <w:r>
-        <w:t xml:space="preserve">demersal</w:t>
-      </w:r>
-      <w:r>
-        <w:t xml:space="preserve"> </w:t>
-      </w:r>
-      <w:r>
-        <w:t xml:space="preserve">fish</w:t>
-      </w:r>
-      <w:r>
-        <w:t xml:space="preserve"> </w:t>
-      </w:r>
-      <w:r>
-        <w:t xml:space="preserve">species</w:t>
-      </w:r>
-      <w:r>
-        <w:t xml:space="preserve"> </w:t>
-      </w:r>
-      <w:r>
-        <w:t xml:space="preserve">off</w:t>
-      </w:r>
-      <w:r>
-        <w:t xml:space="preserve"> </w:t>
-      </w:r>
-      <w:r>
-        <w:t xml:space="preserve">the</w:t>
-      </w:r>
-      <w:r>
-        <w:t xml:space="preserve"> </w:t>
-      </w:r>
-      <w:r>
-        <w:t xml:space="preserve">east</w:t>
-      </w:r>
-      <w:r>
-        <w:t xml:space="preserve"> </w:t>
-      </w:r>
-      <w:r>
-        <w:t xml:space="preserve">coast</w:t>
-      </w:r>
-      <w:r>
-        <w:t xml:space="preserve"> </w:t>
-      </w:r>
-      <w:r>
-        <w:t xml:space="preserve">of</w:t>
-      </w:r>
-      <w:r>
-        <w:t xml:space="preserve"> </w:t>
-      </w:r>
-      <w:r>
-        <w:t xml:space="preserve">Canada</w:t>
-      </w:r>
-      <w:r>
-        <w:t xml:space="preserve"> </w:t>
-      </w:r>
-      <w:r>
-        <w:t xml:space="preserve">to</w:t>
-      </w:r>
-      <w:r>
-        <w:t xml:space="preserve"> </w:t>
-      </w:r>
-      <w:r>
-        <w:t xml:space="preserve">assess</w:t>
-      </w:r>
-      <w:r>
-        <w:t xml:space="preserve"> </w:t>
-      </w:r>
-      <w:r>
-        <w:t xml:space="preserve">its</w:t>
-      </w:r>
-      <w:r>
-        <w:t xml:space="preserve"> </w:t>
-      </w:r>
-      <w:r>
-        <w:t xml:space="preserve">ability</w:t>
-      </w:r>
-      <w:r>
-        <w:t xml:space="preserve"> </w:t>
-      </w:r>
-      <w:r>
-        <w:t xml:space="preserve">to</w:t>
-      </w:r>
-      <w:r>
-        <w:t xml:space="preserve"> </w:t>
-      </w:r>
-      <w:r>
-        <w:t xml:space="preserve">reveal</w:t>
-      </w:r>
-      <w:r>
-        <w:t xml:space="preserve"> </w:t>
-      </w:r>
-      <w:r>
-        <w:t xml:space="preserve">species</w:t>
-      </w:r>
-      <w:r>
-        <w:t xml:space="preserve"> </w:t>
-      </w:r>
-      <w:r>
-        <w:t xml:space="preserve">interactions</w:t>
-      </w:r>
-      <w:r>
-        <w:t xml:space="preserve"> </w:t>
-      </w:r>
-      <w:r>
-        <w:t xml:space="preserve">and</w:t>
-      </w:r>
-      <w:r>
-        <w:t xml:space="preserve"> </w:t>
-      </w:r>
-      <w:r>
-        <w:t xml:space="preserve">the</w:t>
-      </w:r>
-      <w:r>
-        <w:t xml:space="preserve"> </w:t>
-      </w:r>
-      <w:r>
-        <w:t xml:space="preserve">relative</w:t>
-      </w:r>
-      <w:r>
-        <w:t xml:space="preserve"> </w:t>
-      </w:r>
-      <w:r>
-        <w:t xml:space="preserve">impacts</w:t>
-      </w:r>
-      <w:r>
-        <w:t xml:space="preserve"> </w:t>
-      </w:r>
-      <w:r>
-        <w:t xml:space="preserve">of</w:t>
-      </w:r>
-      <w:r>
-        <w:t xml:space="preserve"> </w:t>
-      </w:r>
-      <w:r>
-        <w:t xml:space="preserve">fishing</w:t>
-      </w:r>
-      <w:r>
-        <w:t xml:space="preserve"> </w:t>
-      </w:r>
-      <w:r>
-        <w:t xml:space="preserve">and</w:t>
-      </w:r>
-      <w:r>
-        <w:t xml:space="preserve"> </w:t>
-      </w:r>
-      <w:r>
-        <w:t xml:space="preserve">environmental</w:t>
-      </w:r>
-      <w:r>
-        <w:t xml:space="preserve"> </w:t>
-      </w:r>
-      <w:r>
-        <w:t xml:space="preserve">factors.</w:t>
-      </w:r>
-      <w:r>
-        <w:t xml:space="preserve"> </w:t>
-      </w:r>
-      <w:r>
-        <w:t xml:space="preserve">Our</w:t>
-      </w:r>
-      <w:r>
-        <w:t xml:space="preserve"> </w:t>
-      </w:r>
-      <w:r>
-        <w:t xml:space="preserve">results</w:t>
-      </w:r>
-      <w:r>
-        <w:t xml:space="preserve"> </w:t>
-      </w:r>
-      <w:r>
-        <w:t xml:space="preserve">indicate</w:t>
-      </w:r>
-      <w:r>
-        <w:t xml:space="preserve"> </w:t>
-      </w:r>
-      <w:r>
-        <w:t xml:space="preserve">that</w:t>
-      </w:r>
-      <w:r>
-        <w:t xml:space="preserve"> </w:t>
-      </w:r>
-      <w:r>
-        <w:t xml:space="preserve">accounting</w:t>
-      </w:r>
-      <w:r>
-        <w:t xml:space="preserve"> </w:t>
-      </w:r>
-      <w:r>
-        <w:t xml:space="preserve">for</w:t>
-      </w:r>
-      <w:r>
-        <w:t xml:space="preserve"> </w:t>
-      </w:r>
-      <w:r>
-        <w:t xml:space="preserve">ecological</w:t>
-      </w:r>
-      <w:r>
-        <w:t xml:space="preserve"> </w:t>
-      </w:r>
-      <w:r>
-        <w:t xml:space="preserve">interactions</w:t>
-      </w:r>
-      <w:r>
-        <w:t xml:space="preserve"> </w:t>
-      </w:r>
-      <w:r>
-        <w:t xml:space="preserve">increases</w:t>
-      </w:r>
-      <w:r>
-        <w:t xml:space="preserve"> </w:t>
-      </w:r>
-      <w:r>
-        <w:t xml:space="preserve">the</w:t>
-      </w:r>
-      <w:r>
-        <w:t xml:space="preserve"> </w:t>
-      </w:r>
-      <w:r>
-        <w:t xml:space="preserve">accuracy</w:t>
-      </w:r>
-      <w:r>
-        <w:t xml:space="preserve"> </w:t>
-      </w:r>
-      <w:r>
-        <w:t xml:space="preserve">of</w:t>
-      </w:r>
-      <w:r>
-        <w:t xml:space="preserve"> </w:t>
-      </w:r>
-      <w:r>
-        <w:t xml:space="preserve">biomass</w:t>
-      </w:r>
-      <w:r>
-        <w:t xml:space="preserve"> </w:t>
-      </w:r>
-      <w:r>
-        <w:t xml:space="preserve">estimates</w:t>
-      </w:r>
-      <w:r>
-        <w:t xml:space="preserve"> </w:t>
-      </w:r>
-      <w:r>
-        <w:t xml:space="preserve">for</w:t>
-      </w:r>
-      <w:r>
-        <w:t xml:space="preserve"> </w:t>
-      </w:r>
-      <w:r>
-        <w:t xml:space="preserve">species</w:t>
-      </w:r>
-      <w:r>
-        <w:t xml:space="preserve"> </w:t>
-      </w:r>
-      <w:r>
-        <w:t xml:space="preserve">within</w:t>
-      </w:r>
-      <w:r>
-        <w:t xml:space="preserve"> </w:t>
-      </w:r>
-      <w:r>
-        <w:t xml:space="preserve">a</w:t>
-      </w:r>
-      <w:r>
-        <w:t xml:space="preserve"> </w:t>
-      </w:r>
-      <w:r>
-        <w:t xml:space="preserve">community.</w:t>
-      </w:r>
-      <w:r>
-        <w:t xml:space="preserve"> </w:t>
-      </w:r>
-      <w:r>
-        <w:t xml:space="preserve">Strongly</w:t>
-      </w:r>
-      <w:r>
-        <w:t xml:space="preserve"> </w:t>
-      </w:r>
-      <w:r>
-        <w:t xml:space="preserve">correlated</w:t>
-      </w:r>
-      <w:r>
-        <w:t xml:space="preserve"> </w:t>
-      </w:r>
-      <w:r>
-        <w:t xml:space="preserve">estimates</w:t>
-      </w:r>
-      <w:r>
-        <w:t xml:space="preserve"> </w:t>
-      </w:r>
-      <w:r>
-        <w:t xml:space="preserve">of</w:t>
-      </w:r>
-      <w:r>
-        <w:t xml:space="preserve"> </w:t>
-      </w:r>
-      <w:r>
-        <w:t xml:space="preserve">process</w:t>
-      </w:r>
-      <w:r>
-        <w:t xml:space="preserve"> </w:t>
-      </w:r>
-      <w:r>
-        <w:t xml:space="preserve">error</w:t>
-      </w:r>
-      <w:r>
-        <w:t xml:space="preserve"> </w:t>
-      </w:r>
-      <w:r>
-        <w:t xml:space="preserve">also</w:t>
-      </w:r>
-      <w:r>
-        <w:t xml:space="preserve"> </w:t>
-      </w:r>
-      <w:r>
-        <w:t xml:space="preserve">adds</w:t>
-      </w:r>
-      <w:r>
-        <w:t xml:space="preserve"> </w:t>
-      </w:r>
-      <w:r>
-        <w:t xml:space="preserve">nuance</w:t>
-      </w:r>
-      <w:r>
-        <w:t xml:space="preserve"> </w:t>
-      </w:r>
-      <w:r>
-        <w:t xml:space="preserve">to</w:t>
-      </w:r>
-      <w:r>
-        <w:t xml:space="preserve"> </w:t>
-      </w:r>
-      <w:r>
-        <w:t xml:space="preserve">previous</w:t>
-      </w:r>
-      <w:r>
-        <w:t xml:space="preserve"> </w:t>
-      </w:r>
-      <w:r>
-        <w:t xml:space="preserve">notions</w:t>
-      </w:r>
-      <w:r>
-        <w:t xml:space="preserve"> </w:t>
-      </w:r>
-      <w:r>
-        <w:t xml:space="preserve">that</w:t>
-      </w:r>
-      <w:r>
-        <w:t xml:space="preserve"> </w:t>
-      </w:r>
-      <w:r>
-        <w:t xml:space="preserve">fishing</w:t>
-      </w:r>
-      <w:r>
-        <w:t xml:space="preserve"> </w:t>
-      </w:r>
-      <w:r>
-        <w:t xml:space="preserve">was</w:t>
-      </w:r>
-      <w:r>
-        <w:t xml:space="preserve"> </w:t>
-      </w:r>
-      <w:r>
-        <w:t xml:space="preserve">the</w:t>
-      </w:r>
-      <w:r>
-        <w:t xml:space="preserve"> </w:t>
-      </w:r>
-      <w:r>
-        <w:t xml:space="preserve">primary</w:t>
-      </w:r>
-      <w:r>
-        <w:t xml:space="preserve"> </w:t>
-      </w:r>
-      <w:r>
-        <w:t xml:space="preserve">driver</w:t>
-      </w:r>
-      <w:r>
-        <w:t xml:space="preserve"> </w:t>
-      </w:r>
-      <w:r>
-        <w:t xml:space="preserve">of</w:t>
-      </w:r>
-      <w:r>
-        <w:t xml:space="preserve"> </w:t>
-      </w:r>
-      <w:r>
-        <w:t xml:space="preserve">collapses</w:t>
-      </w:r>
-      <w:r>
-        <w:t xml:space="preserve"> </w:t>
-      </w:r>
-      <w:r>
-        <w:t xml:space="preserve">in</w:t>
-      </w:r>
-      <w:r>
-        <w:t xml:space="preserve"> </w:t>
-      </w:r>
-      <w:r>
-        <w:t xml:space="preserve">the</w:t>
-      </w:r>
-      <w:r>
-        <w:t xml:space="preserve"> </w:t>
-      </w:r>
-      <w:r>
-        <w:t xml:space="preserve">region</w:t>
-      </w:r>
-      <w:r>
-        <w:t xml:space="preserve"> </w:t>
-      </w:r>
-      <w:r>
-        <w:t xml:space="preserve">since</w:t>
-      </w:r>
-      <w:r>
-        <w:t xml:space="preserve"> </w:t>
-      </w:r>
-      <w:r>
-        <w:t xml:space="preserve">common</w:t>
-      </w:r>
-      <w:r>
-        <w:t xml:space="preserve"> </w:t>
-      </w:r>
-      <w:r>
-        <w:t xml:space="preserve">trends</w:t>
-      </w:r>
-      <w:r>
-        <w:t xml:space="preserve"> </w:t>
-      </w:r>
-      <w:r>
-        <w:t xml:space="preserve">imply</w:t>
-      </w:r>
-      <w:r>
-        <w:t xml:space="preserve"> </w:t>
-      </w:r>
-      <w:r>
-        <w:t xml:space="preserve">a</w:t>
-      </w:r>
-      <w:r>
-        <w:t xml:space="preserve"> </w:t>
-      </w:r>
-      <w:r>
-        <w:t xml:space="preserve">common</w:t>
-      </w:r>
-      <w:r>
-        <w:t xml:space="preserve"> </w:t>
-      </w:r>
-      <w:r>
-        <w:t xml:space="preserve">environmental</w:t>
-      </w:r>
-      <w:r>
-        <w:t xml:space="preserve"> </w:t>
-      </w:r>
-      <w:r>
-        <w:t xml:space="preserve">driver.</w:t>
-      </w:r>
-      <w:r>
-        <w:t xml:space="preserve"> </w:t>
-      </w:r>
-      <w:r>
-        <w:t xml:space="preserve">Such</w:t>
-      </w:r>
-      <w:r>
-        <w:t xml:space="preserve"> </w:t>
-      </w:r>
-      <w:r>
-        <w:t xml:space="preserve">inferences</w:t>
-      </w:r>
-      <w:r>
-        <w:t xml:space="preserve"> </w:t>
-      </w:r>
-      <w:r>
-        <w:t xml:space="preserve">indicate</w:t>
-      </w:r>
-      <w:r>
-        <w:t xml:space="preserve"> </w:t>
-      </w:r>
-      <w:r>
-        <w:t xml:space="preserve">that</w:t>
-      </w:r>
-      <w:r>
-        <w:t xml:space="preserve"> </w:t>
-      </w:r>
-      <w:r>
-        <w:t xml:space="preserve">this</w:t>
-      </w:r>
-      <w:r>
-        <w:t xml:space="preserve"> </w:t>
-      </w:r>
-      <w:r>
-        <w:t xml:space="preserve">may</w:t>
-      </w:r>
-      <w:r>
-        <w:t xml:space="preserve"> </w:t>
-      </w:r>
-      <w:r>
-        <w:t xml:space="preserve">be</w:t>
-      </w:r>
-      <w:r>
-        <w:t xml:space="preserve"> </w:t>
-      </w:r>
-      <w:r>
-        <w:t xml:space="preserve">a</w:t>
-      </w:r>
-      <w:r>
-        <w:t xml:space="preserve"> </w:t>
-      </w:r>
-      <w:r>
-        <w:t xml:space="preserve">promicing</w:t>
-      </w:r>
-      <w:r>
-        <w:t xml:space="preserve"> </w:t>
-      </w:r>
-      <w:r>
-        <w:t xml:space="preserve">avenue</w:t>
-      </w:r>
-      <w:r>
-        <w:t xml:space="preserve"> </w:t>
-      </w:r>
-      <w:r>
-        <w:t xml:space="preserve">for</w:t>
-      </w:r>
-      <w:r>
-        <w:t xml:space="preserve"> </w:t>
-      </w:r>
-      <w:r>
-        <w:t xml:space="preserve">producing</w:t>
-      </w:r>
-      <w:r>
-        <w:t xml:space="preserve"> </w:t>
-      </w:r>
-      <w:r>
-        <w:t xml:space="preserve">more</w:t>
-      </w:r>
-      <w:r>
-        <w:t xml:space="preserve"> </w:t>
-      </w:r>
-      <w:r>
-        <w:t xml:space="preserve">accurate</w:t>
-      </w:r>
-      <w:r>
-        <w:t xml:space="preserve"> </w:t>
-      </w:r>
-      <w:r>
-        <w:t xml:space="preserve">assessments</w:t>
-      </w:r>
-      <w:r>
-        <w:t xml:space="preserve"> </w:t>
-      </w:r>
-      <w:r>
-        <w:t xml:space="preserve">for</w:t>
-      </w:r>
-      <w:r>
-        <w:t xml:space="preserve"> </w:t>
-      </w:r>
-      <w:r>
-        <w:t xml:space="preserve">multiple</w:t>
-      </w:r>
-      <w:r>
-        <w:t xml:space="preserve"> </w:t>
-      </w:r>
-      <w:r>
-        <w:t xml:space="preserve">species</w:t>
-      </w:r>
-      <w:r>
-        <w:t xml:space="preserve"> </w:t>
-      </w:r>
-      <w:r>
-        <w:t xml:space="preserve">with</w:t>
-      </w:r>
-      <w:r>
-        <w:t xml:space="preserve"> </w:t>
-      </w:r>
-      <w:r>
-        <w:t xml:space="preserve">relatively</w:t>
-      </w:r>
-      <w:r>
-        <w:t xml:space="preserve"> </w:t>
-      </w:r>
-      <w:r>
-        <w:t xml:space="preserve">minimal</w:t>
-      </w:r>
-      <w:r>
-        <w:t xml:space="preserve"> </w:t>
-      </w:r>
-      <w:r>
-        <w:t xml:space="preserve">data</w:t>
-      </w:r>
-      <w:r>
-        <w:t xml:space="preserve"> </w:t>
-      </w:r>
-      <w:r>
-        <w:t xml:space="preserve">requrements.</w:t>
-      </w:r>
-      <w:r>
-        <w:t xml:space="preserve"> </w:t>
-      </w:r>
-      <w:r>
-        <w:t xml:space="preserve">Finaly,</w:t>
-      </w:r>
-      <w:r>
-        <w:t xml:space="preserve"> </w:t>
-      </w:r>
-      <w:r>
-        <w:t xml:space="preserve">this</w:t>
-      </w:r>
-      <w:r>
-        <w:t xml:space="preserve"> </w:t>
-      </w:r>
-      <w:r>
-        <w:t xml:space="preserve">approach</w:t>
-      </w:r>
-      <w:r>
-        <w:t xml:space="preserve"> </w:t>
-      </w:r>
-      <w:r>
-        <w:t xml:space="preserve">may</w:t>
-      </w:r>
-      <w:r>
-        <w:t xml:space="preserve"> </w:t>
-      </w:r>
-      <w:r>
-        <w:t xml:space="preserve">serve</w:t>
-      </w:r>
-      <w:r>
-        <w:t xml:space="preserve"> </w:t>
-      </w:r>
-      <w:r>
-        <w:t xml:space="preserve">as</w:t>
-      </w:r>
-      <w:r>
-        <w:t xml:space="preserve"> </w:t>
-      </w:r>
-      <w:r>
-        <w:t xml:space="preserve">a</w:t>
-      </w:r>
-      <w:r>
-        <w:t xml:space="preserve"> </w:t>
-      </w:r>
-      <w:r>
-        <w:t xml:space="preserve">steping</w:t>
+        <w:t xml:space="preserve">stepping</w:t>
       </w:r>
       <w:r>
         <w:t xml:space="preserve"> </w:t>
@@ -1646,7 +1630,7 @@
         <w:t xml:space="preserve">)</w:t>
       </w:r>
       <w:r>
-        <w:t xml:space="preserve">. The understanding that populations often produce more offspring than an environment can sustain led to the notion that the</w:t>
+        <w:t xml:space="preserve">. The understanding that populations generally produce more offspring than an environment can sustain led to the notion that the</w:t>
       </w:r>
       <w:r>
         <w:t xml:space="preserve"> </w:t>
@@ -1664,7 +1648,7 @@
         <w:t xml:space="preserve"> </w:t>
       </w:r>
       <w:r>
-        <w:t xml:space="preserve">can be harvest sustainablly</w:t>
+        <w:t xml:space="preserve">can be harvested sustainably</w:t>
       </w:r>
       <w:r>
         <w:t xml:space="preserve"> </w:t>
@@ -1704,7 +1688,7 @@
         <w:t xml:space="preserve">)</w:t>
       </w:r>
       <w:r>
-        <w:t xml:space="preserve">. In one equation, this framework attempts to explain interannual changes in biomass using fisheries landings and estimates of intrinsic growth rate and carrying capacity. Given the theoretical elegance of the approach, it has been both widely adopted and scrutinized. Estimates of carrying capacity, and resultant derivations of MSY, are frequently criticized for being time-invariant, which is an over-simplification in variable environments</w:t>
+        <w:t xml:space="preserve">. In one equation, this framework attempts to explain interannual changes in biomass using fisheries landings and estimates of intrinsic growth rate and carrying capacity. Given the theoretical elegance of the approach, it has been both widely adopted and scrutinized. Estimates of carrying capacity, and resultant derivations of MSY, are frequently criticized for being time-invariant, which ignores the ubiquity of environmental variation</w:t>
       </w:r>
       <w:r>
         <w:t xml:space="preserve"> </w:t>
@@ -1752,7 +1736,7 @@
         <w:pStyle w:val="BodyText"/>
       </w:pPr>
       <w:r>
-        <w:t xml:space="preserve">Recognizing the limitations of single-species approaches, there have been calls to apply multispecies models as such approaches are needed to support an ecosystem-based approach to fisheries management</w:t>
+        <w:t xml:space="preserve">Recognizing the limitations of single-species approaches, there have been calls to move towards an ecosystem-based approach to fisheries management</w:t>
       </w:r>
       <w:r>
         <w:t xml:space="preserve"> </w:t>
@@ -1895,7 +1879,7 @@
         <w:t xml:space="preserve">)</w:t>
       </w:r>
       <w:r>
-        <w:t xml:space="preserve">. However, the application of these approaches to fisheries management have often been hindered by data limitations and knowledge gaps. There is therefore a need for methods to help bridge the gap between single-species and multispecies assessment in data or information poor systems.</w:t>
+        <w:t xml:space="preserve">. However, the application of these approaches to fisheries management have often been hindered by data limitations (e.g., age data are frequently not available) and knowledge gaps (e.g., incomplete understanding of food-web interactions). There is therefore a need for methods to help bridge the gap between single-species and multispecies assessment in data or information poor systems.</w:t>
       </w:r>
     </w:p>
     <w:p>
@@ -1903,7 +1887,7 @@
         <w:pStyle w:val="BodyText"/>
       </w:pPr>
       <w:r>
-        <w:t xml:space="preserve">In this paper, we burrow concepts from single-species surplus production modeling</w:t>
+        <w:t xml:space="preserve">In this paper, we borrow concepts from single-species surplus production modeling</w:t>
       </w:r>
       <w:r>
         <w:t xml:space="preserve"> </w:t>
@@ -1949,7 +1933,7 @@
         <w:t xml:space="preserve"> </w:t>
       </w:r>
       <w:r>
-        <w:t xml:space="preserve">to construct a model that incorporates the impacts of fishing on single-species populations and accounts for species interactions within the ecosystem. The data requirements of this model are relatively minimal, requiring species-specific landings and survey indices of biomass. As a case study, we apply this model to commercially important demersal fish species off the east coast of Canada. This case study is particularly intriguing due to the widespread collapse of most stocks in the area during the early 1990s</w:t>
+        <w:t xml:space="preserve">to construct a model that incorporates the impacts of fishing on single-species populations and accounts for species interactions within the ecosystem. The data requirements of this model are relatively minimal, requiring species-specific landings and survey indices of biomass. As a case study, we apply this model to commercially important demersal fish species off the east coast of Canada, specifically the Grand Banks of Newfoundland. This case study is particularly intriguing due to the widespread collapse of most stocks in the area during the early 1990s</w:t>
       </w:r>
       <w:r>
         <w:t xml:space="preserve"> </w:t>
@@ -1989,7 +1973,7 @@
         <w:t xml:space="preserve">)</w:t>
       </w:r>
       <w:r>
-        <w:t xml:space="preserve">. via this use case, we aim to demonstrate the potential utility of our approach for revealing and accounting for species interactions and differentiating the impacts of fishing from environmental effects. The subsequent sections of this paper will present the conceptual framework of our model, describe its application to the demersal fish species off the east coast of Canada, and discuss the implications of our findings for ecosystem-based fisheries management.</w:t>
+        <w:t xml:space="preserve">. We aim to demonstrate the potential utility of our approach for revealing and accounting for species interactions and differentiating the impacts of fishing from environmental effects. The subsequent sections of this paper will present the conceptual framework of our model, describe its application, and discuss the implications of our findings for ecosystem-based fisheries management.</w:t>
       </w:r>
     </w:p>
     <w:bookmarkEnd w:id="21"/>
@@ -2763,7 +2747,7 @@
         </m:r>
       </m:oMath>
       <w:r>
-        <w:t xml:space="preserve">). While this formulation offers an elegant description of single-species population dynamics, it assumes that density-dependent effects are solely caused by intraspecific competition and ignores the potential effects of other species inhabiting the same ecological area. We present an extension of equation (3) that attempts to account for intra and interspecific competition by assuming that density-dependent effects are incurred when the total biomass of multiple species, represented by</w:t>
+        <w:t xml:space="preserve">). While this formulation offers an elegant description of single-species population dynamics, it assumes that density-dependent effects are solely caused by intraspecific competition and ignores the potential effects of other species inhabiting the same ecological area, competing for the same resources. We present an extension of equation (3) that attempts to account for intra and interspecific competition by assuming that density-dependent effects are incurred when the total biomass of multiple species, represented by</w:t>
       </w:r>
       <w:r>
         <w:t xml:space="preserve"> </w:t>
@@ -2960,7 +2944,7 @@
         <w:pStyle w:val="FirstParagraph"/>
       </w:pPr>
       <w:r>
-        <w:t xml:space="preserve">While intrinsic rates of growth may vary across species, this formulation implies that the growth of all species is ultimately limited by the finite amount of energy in a region (i.e., as the population in the system increases towards</w:t>
+        <w:t xml:space="preserve">While intrinsic rates of growth may vary across species, this formulation implies that the growth of all species is ultimately limited by the finite amount of energy in a region (i.e., as the total population of all species in the system increases towards</w:t>
       </w:r>
       <w:r>
         <w:t xml:space="preserve"> </w:t>
@@ -3453,7 +3437,7 @@
         <w:pStyle w:val="FirstParagraph"/>
       </w:pPr>
       <w:r>
-        <w:t xml:space="preserve">The inclusion of multiple species in the model permits the estimation of covariance. While covarying changes in observed populations may be described using observation errors, we assume that most covariance stems from population processes. We therefore assume that observation errors are independent and normal distribution such that</w:t>
+        <w:t xml:space="preserve">The inclusion of multiple species in the model permits the estimation of covariance. While covarying changes in observed populations may be described using observation errors, we assume that most covariance stems from ecosystem processes. We therefore assume that observation errors are independent and normally distributed such that</w:t>
       </w:r>
       <w:r>
         <w:t xml:space="preserve"> </w:t>
@@ -3583,7 +3567,7 @@
         </m:r>
       </m:oMath>
       <w:r>
-        <w:t xml:space="preserve">, species interactions may elicit positive or negative population responses resulting from direct or indirect associations. We therefore apply the multivariate normal distribution to account for the possibility that process errors are not independent across species. Deviations from expected production may also display temporal dependence if the factors contributing to the process errors change slowly through time. Such inertia may cause positive or negative process errors to persist across several years. A first-order autoregressive (AR1) process was therefore applied to account for temporal dependence. Both sources of dependence are modeled using a multivariate AR1 process where</w:t>
+        <w:t xml:space="preserve">, species interactions may elicit positive or negative population responses resulting from direct or indirect associations. We therefore apply the multivariate normal distribution to account for the possibility that process errors are not independent across species. Deviations from expected production may also display temporal dependence if the factors contributing to the process errors change gradually over time. Such inertia may cause positive or negative process errors to persist across several years. A first-order autoregressive (AR1) process was therefore applied to account for temporal dependence. Both sources of dependence are modeled using a multivariate AR1 process where</w:t>
       </w:r>
     </w:p>
     <w:p>
@@ -4892,7 +4876,7 @@
         </m:r>
       </m:oMath>
       <w:r>
-        <w:t xml:space="preserve">. The idea is that some factors may affect positive or negative changes in the populations while others may affect change in the total carrying capacity of the system. A covariate option for intrinsic rates of increase was not implemented as one goal of this model is to obtain estimates of this vital rate, which is not expected to change rapidly as it is shaped by natural selection</w:t>
+        <w:t xml:space="preserve">. The idea is that some factors may affect positive or negative changes in the populations while others may affect change in the total carrying capacity of the system. A covariate option for intrinsic rates of increase was not implemented since one goal of this model is to obtain estimates of this vital rate, which is not expected to change rapidly as it is shaped by natural selection</w:t>
       </w:r>
       <w:r>
         <w:t xml:space="preserve"> </w:t>
@@ -4976,7 +4960,7 @@
         <w:t xml:space="preserve">)</w:t>
       </w:r>
       <w:r>
-        <w:t xml:space="preserve">, which is package for R</w:t>
+        <w:t xml:space="preserve">, which is a R</w:t>
       </w:r>
       <w:r>
         <w:t xml:space="preserve"> </w:t>
@@ -4999,7 +4983,7 @@
         <w:t xml:space="preserve"> </w:t>
       </w:r>
       <w:r>
-        <w:t xml:space="preserve">and enables the fitting of complex nonlinear random effects such as the latent</w:t>
+        <w:t xml:space="preserve">package that enables the fitting of complex nonlinear random effects such as the latent</w:t>
       </w:r>
       <w:r>
         <w:t xml:space="preserve"> </w:t>
@@ -5053,7 +5037,7 @@
         <w:t xml:space="preserve">)</w:t>
       </w:r>
       <w:r>
-        <w:t xml:space="preserve">, both frequentist and Bayesian inference of model parameters are possible. In development, we found that estimation was generally more successful when vaguely informative priors are specified as parameters were, in some cases, not estimatable when unconstrained.</w:t>
+        <w:t xml:space="preserve">, both frequentist and Bayesian inference of model parameters are possible. In development, we found that estimation of parameters was generally more successful when vaguely informative priors were specified, and in some cases, not estimatable when unconstrained.</w:t>
       </w:r>
     </w:p>
     <w:bookmarkEnd w:id="23"/>
@@ -5080,7 +5064,7 @@
         <w:pStyle w:val="FirstParagraph"/>
       </w:pPr>
       <w:r>
-        <w:t xml:space="preserve">The multispecies production model described above requires two basic inputs for one or more species in a region: a time-series of catch (</w:t>
+        <w:t xml:space="preserve">The multispecies production model described above requires two basic inputs for each species: a time-series of catch (</w:t>
       </w:r>
       <m:oMath>
         <m:sSub>
@@ -5158,7 +5142,7 @@
         <w:t xml:space="preserve">)</w:t>
       </w:r>
       <w:r>
-        <w:t xml:space="preserve">]. For our case study, we tallied catch data and calculated survey indices of multiple demersal fish populations from three regions: 1) the Northeast NL Shelf (NAFO divisions 2J3K), 2) the Grand Bank (NAFO divisions 3LNO), and 3) Southern NL (NAFO sub-division 3Ps; Figure</w:t>
+        <w:t xml:space="preserve">]. For our case study, we tallied catch data and calculated survey indices of multiple demersal fish populations from three regions (Figure</w:t>
       </w:r>
       <w:r>
         <w:t xml:space="preserve"> </w:t>
@@ -5167,7 +5151,7 @@
         <w:t xml:space="preserve">1</w:t>
       </w:r>
       <w:r>
-        <w:t xml:space="preserve">).</w:t>
+        <w:t xml:space="preserve">): 1) the Northeast NL Shelf (NAFO divisions 2J3K), 2) the Grand Bank (NAFO divisions 3LNO), and 3) Southern NL (NAFO sub-division 3Ps).</w:t>
       </w:r>
     </w:p>
     <w:p>
@@ -5175,7 +5159,7 @@
         <w:pStyle w:val="BodyText"/>
       </w:pPr>
       <w:r>
-        <w:t xml:space="preserve">Catch data were extracted from the STATLANT 21A database maintained by NAFO (</w:t>
+        <w:t xml:space="preserve">Catch data were extracted from NAFO’s STATLANT 21A (</w:t>
       </w:r>
       <w:hyperlink r:id="rId24">
         <w:r>
@@ -5198,7 +5182,7 @@
         <w:t xml:space="preserve"> </w:t>
       </w:r>
       <w:r>
-        <w:t xml:space="preserve">annually (roughly the size of Sweden or the Yukon, Canada) to depth up to 1500 m. Since the inception of this program in 1971, survey platforms and protocols have undergone a series of changes that affect the continuity of the data collected in each region and season. A Yankee then Engel otter trawl, with nets designed to catch large demersal fish, were used between 1971 to 1994. In 1995, both survey vessels and gear were changed. Since then, a Campelen shrimp trawl has been used and, because of its smaller mesh size, a broader range of species and size groups have been captured</w:t>
+        <w:t xml:space="preserve">annually (roughly the size of Sweden or the Yukon, Canada) to depth up to 1500 m. Since the inception of this program in 1971, survey platforms and protocols have undergone a series of changes that affect the continuity of the data collected in each region and season. A Yankee then Engel otter trawl, with nets designed to catch large demersal fish, were used between 1971 to 1994. After 1995, both survey vessels and gear were changed. Since then, a Campelen shrimp trawl has been used and, because of its smaller mesh size, a broader range of species and size groups have been captured</w:t>
       </w:r>
       <w:r>
         <w:t xml:space="preserve"> </w:t>
@@ -5218,7 +5202,7 @@
         <w:t xml:space="preserve">)</w:t>
       </w:r>
       <w:r>
-        <w:t xml:space="preserve">. Within each era of the survey (Yankee, Engel, or Campelen) and for each season and region, samples were limited to strata that were covered most years (&gt; 80%) and to species found across more than 10% of these core strata. This often resulted in the exclusion of strata &gt;750 m as these areas have been inconsistently covered by the survey. Stratified analyses</w:t>
+        <w:t xml:space="preserve">. Within each era of the survey (Yankee, Engel, or Campelen) and for each season and region, samples used in this study were limited to strata that were covered most years (&gt; 80%) and to species found across more than 10% of these core strata. This often resulted in the exclusion of strata &gt;750 m as these areas have been inconsistently covered by the survey. Stratified analyses</w:t>
       </w:r>
       <w:r>
         <w:t xml:space="preserve"> </w:t>
@@ -5287,7 +5271,7 @@
         <w:t xml:space="preserve"> </w:t>
       </w:r>
       <w:r>
-        <w:t xml:space="preserve">or</w:t>
+        <w:t xml:space="preserve">and</w:t>
       </w:r>
       <w:r>
         <w:t xml:space="preserve"> </w:t>
@@ -5300,7 +5284,10 @@
         <w:t xml:space="preserve">S. mentella</w:t>
       </w:r>
       <w:r>
-        <w:t xml:space="preserve">), Wolffish spp. (</w:t>
+        <w:t xml:space="preserve"> </w:t>
+      </w:r>
+      <w:r>
+        <w:t xml:space="preserve">combined), Wolffish spp. (</w:t>
       </w:r>
       <w:r>
         <w:rPr>
@@ -5313,7 +5300,7 @@
         <w:t xml:space="preserve"> </w:t>
       </w:r>
       <w:r>
-        <w:t xml:space="preserve">or</w:t>
+        <w:t xml:space="preserve">and</w:t>
       </w:r>
       <w:r>
         <w:t xml:space="preserve"> </w:t>
@@ -5326,7 +5313,10 @@
         <w:t xml:space="preserve">A. minor</w:t>
       </w:r>
       <w:r>
-        <w:t xml:space="preserve">), Witch Flounder (</w:t>
+        <w:t xml:space="preserve"> </w:t>
+      </w:r>
+      <w:r>
+        <w:t xml:space="preserve">combined), Witch Flounder (</w:t>
       </w:r>
       <w:r>
         <w:rPr>
@@ -5379,7 +5369,7 @@
         <w:t xml:space="preserve"> </w:t>
       </w:r>
       <w:r>
-        <w:t xml:space="preserve">or</w:t>
+        <w:t xml:space="preserve">and</w:t>
       </w:r>
       <w:r>
         <w:t xml:space="preserve"> </w:t>
@@ -5392,7 +5382,10 @@
         <w:t xml:space="preserve">Malacoraja senta</w:t>
       </w:r>
       <w:r>
-        <w:t xml:space="preserve">). On the Grand Bank, the included species were Redfish spp., Yellowtail Flounder (</w:t>
+        <w:t xml:space="preserve"> </w:t>
+      </w:r>
+      <w:r>
+        <w:t xml:space="preserve">combined). On the Grand Bank, the included species were Redfish spp., Yellowtail Flounder (</w:t>
       </w:r>
       <w:r>
         <w:rPr>
@@ -5928,8 +5921,30 @@
         <w:t xml:space="preserve"> </w:t>
       </w:r>
       <w:r>
-        <w:t xml:space="preserve">are the lower and upper values. On the lower end, this prior imposes the assumption that the fishery is unlikely to have caught more fish in a single year than the system is capable of supporting and, on the upper end, it assumes that the maximum observed catch represents a portion of the true carrying capacity of the system</w:t>
-      </w:r>
+        <w:t xml:space="preserve">are the lower and upper values. On the lower end, this prior imposes the assumption that the fishery is unlikely to have caught the equivalent of</w:t>
+      </w:r>
+      <w:r>
+        <w:t xml:space="preserve"> </w:t>
+      </w:r>
+      <m:oMath>
+        <m:r>
+          <m:t>K</m:t>
+        </m:r>
+      </m:oMath>
+      <w:r>
+        <w:t xml:space="preserve"> </w:t>
+      </w:r>
+      <w:r>
+        <w:t xml:space="preserve">and, on the upper end, it assumes that the maximum observed catch represents a portion of</w:t>
+      </w:r>
+      <w:r>
+        <w:t xml:space="preserve"> </w:t>
+      </w:r>
+      <m:oMath>
+        <m:r>
+          <m:t>K</m:t>
+        </m:r>
+      </m:oMath>
       <w:r>
         <w:t xml:space="preserve"> </w:t>
       </w:r>
@@ -6403,7 +6418,7 @@
         </m:sSub>
       </m:oMath>
       <w:r>
-        <w:t xml:space="preserve">, this assumes that the fishery did not catch all of the biomass in the first year and it assumes that the catch represents a portion of the biomass in the first year. A flaw with the upper value for this prior is that a lack of market demand or conservation concerns may contradict the assumption that landings are coarsely proportional to stock size. However, the upper range chosen was considered reasonable for this case study as there was an active fishery for each species at the start of the time series.</w:t>
+        <w:t xml:space="preserve">, this assumes that the fishery did not catch all of the biomass in the first year and it assumes that the catch represents a portion of the biomass in the first year. A flaw with the upper value for this prior is that a lack of market demand or conservation concerns may contradict the assumption that landings are coarsely proportional to stock size. However, the upper range chosen was considered reasonable for this case study as there was an active fishery for each species examined here at the start of the time series.</w:t>
       </w:r>
     </w:p>
     <w:bookmarkEnd w:id="27"/>
@@ -6597,12 +6612,12 @@
       <w:r>
         <w:t xml:space="preserve"> </w:t>
       </w:r>
-      <w:hyperlink w:anchor="ref-regular2021">
+      <w:hyperlink w:anchor="ref-regular2022">
         <w:r>
           <w:rPr>
             <w:rStyle w:val="Hyperlink"/>
           </w:rPr>
-          <w:t xml:space="preserve">Regular et al., 2021</w:t>
+          <w:t xml:space="preserve">Regular et al., 2022</w:t>
         </w:r>
       </w:hyperlink>
       <w:r>
@@ -6930,7 +6945,7 @@
         <w:pStyle w:val="FirstParagraph"/>
       </w:pPr>
       <w:r>
-        <w:t xml:space="preserve">The catchability of the spring and fall surveys conducted by DFO likely changed over time given the shift in gear from a Yankee to Engel to Campelen trawl as well as shifts in coverage of the strata in each region. Survey catchability</w:t>
+        <w:t xml:space="preserve">The catchability of the spring and fall surveys conducted by DFO likely changed over time given the shift in gear from a Yankee to Engel to Campelen trawl as well as spatial shifts in survey coverage of the strata in each region. Survey catchability</w:t>
       </w:r>
       <w:r>
         <w:t xml:space="preserve"> </w:t>
@@ -7016,27 +7031,33 @@
         <w:t xml:space="preserve"> </w:t>
       </w:r>
       <w:r>
-        <w:t xml:space="preserve">priors were informed by the average survey coverage by gear and season. Survey coverage within each region was computed by dividing the average spatial coverage of strata across years by the total area of all strata (i.e., average area covered / area of survey domain). Survey coverage was then multiplied by 0.2 for deep-water species (Greenland Halibut, Atlantic Halibut, Witch Flounder, Redfish spp., White Hake, Silver Hake, and Monkfish) and 0.5 for the remainder. The upper inflection point was set to 1 as it is unlikely, but still possible, that the survey indices represent overestimates of the true population size. The lower range is widened, especially for deep-water species, to account for gear selectivity issues [e.g., escapement under the footgear;</w:t>
-      </w:r>
-      <w:r>
-        <w:t xml:space="preserve"> </w:t>
-      </w:r>
-      <w:r>
-        <w:t xml:space="preserve">Walsh (</w:t>
+        <w:t xml:space="preserve">priors were informed by the average survey coverage by gear and season. Survey coverage within each region was computed by dividing the average spatial coverage of strata across years by the total area of all strata (i.e., average area covered / area of survey domain). Survey coverage was then multiplied by 0.2 for deep-water species (Greenland Halibut, Atlantic Halibut, Witch Flounder, Redfish spp., White Hake, Silver Hake, and Monkfish) and 0.5 for the remainder. The lower range was widened, especially for deep-water species, to account for gear selectivity issues</w:t>
+      </w:r>
+      <w:r>
+        <w:t xml:space="preserve"> </w:t>
+      </w:r>
+      <w:r>
+        <w:t xml:space="preserve">(e.g., escapement under the footgear;</w:t>
+      </w:r>
+      <w:r>
+        <w:t xml:space="preserve"> </w:t>
       </w:r>
       <w:hyperlink w:anchor="ref-walsh1992">
         <w:r>
           <w:rPr>
             <w:rStyle w:val="Hyperlink"/>
           </w:rPr>
-          <w:t xml:space="preserve">1992</w:t>
+          <w:t xml:space="preserve">Walsh, 1992</w:t>
         </w:r>
       </w:hyperlink>
       <w:r>
         <w:t xml:space="preserve">)</w:t>
       </w:r>
       <w:r>
-        <w:t xml:space="preserve">] and availability issues (e.g., portion of the stock in deeper water than covered by the survey).</w:t>
+        <w:t xml:space="preserve"> </w:t>
+      </w:r>
+      <w:r>
+        <w:t xml:space="preserve">and availability issues (e.g., portion of the stock in deeper water than covered by the survey). The upper inflections point was set to 1 as it is possible that the survey indices represent overestimates of the true population size in some instances.</w:t>
       </w:r>
     </w:p>
     <w:p>
@@ -7044,7 +7065,7 @@
         <w:pStyle w:val="BodyText"/>
       </w:pPr>
       <w:r>
-        <w:t xml:space="preserve">A prior for observation error variance was informed by design-based estimates of survey variance associated with annual biomass estimates</w:t>
+        <w:t xml:space="preserve">A prior for observation error variance was informed by unbiased design-based estimates of survey variance associated with annual biomass estimates</w:t>
       </w:r>
       <w:r>
         <w:t xml:space="preserve"> </w:t>
@@ -7359,7 +7380,7 @@
         <w:pStyle w:val="FirstParagraph"/>
       </w:pPr>
       <w:r>
-        <w:t xml:space="preserve">The degree to which density-dependence of the demersal fish community inhabiting the NL shelves is driven by intra versus interspecific competition is not known. Nor is the degree to which species interactions affect population dyanmics. It is, however, well known that the community has been fished for more than 500 years and this history was punctuated by a collapse of several stocks, most notably cod, in the early 1990s</w:t>
+        <w:t xml:space="preserve">The degree to which density-dependence of the demersal fish community inhabiting the NL shelves is driven by intra versus interspecific competition is not known. Nor is the degree to which species interactions affect population dynamics. It is, however, well known that the community has been fished for more than 500 years and this history was punctuated by a collapse of several stocks, most notably cod, in the early 1990s</w:t>
       </w:r>
       <w:r>
         <w:t xml:space="preserve"> </w:t>
@@ -7379,7 +7400,7 @@
         <w:t xml:space="preserve">)</w:t>
       </w:r>
       <w:r>
-        <w:t xml:space="preserve">. This collapse was not isolated to commercial stocks, as the biomass of several non-commercial species collapsed at the same time. This collapse was followed by a reorganization of the community, which implies that the system experienced a regime shift</w:t>
+        <w:t xml:space="preserve">. This collapse was not isolated to commercial stocks, as the biomass of several non-commercial species collapsed at the same time. This was followed by a reorganization of the community, which implies that the system experienced a regime shift</w:t>
       </w:r>
       <w:r>
         <w:t xml:space="preserve"> </w:t>
@@ -7417,7 +7438,7 @@
         <w:t xml:space="preserve"> </w:t>
       </w:r>
       <w:r>
-        <w:t xml:space="preserve">For this hypothesis, it is posited that population dynamics within regions are governed by an overarching system-level carrying capacity that affects all focal species as the aggregate biomass approaches system limits (i.e., inter-specific density-dependent effects are assumed). For this hypothesis and all others, annual reported landings of each species are subtracted. Residual variations not explained by intrinsic growth, density-dependent effects or landings are described by process errors that are 1) correlated across species and said correlations are assumed to be unstructured, meaning relationships can be of differing strengths — positive, neutral, or negative — for each species-to-species pair; and 2) assumed to be temporally correlated, following an AR1 structure. Finally, a shift covariate was applied to the carrying capacity parameter to enable the estimation of different system limits before and after the community-wide collapse to assess support for a regime shift in each systems’ capacity for the focal demersal species.</w:t>
+        <w:t xml:space="preserve">For this hypothesis, it is posited that population dynamics within regions are governed by an overarching system-level carrying capacity that affects all focal species as the aggregate biomass approaches system limits (i.e., inter-specific density-dependent effects are assumed). For this hypothesis and all others, annual reported landings of each species are accounted for in the production equation. Residual variations not explained by intrinsic growth, density-dependent effects or landings are described by process errors that are 1) correlated across species and said correlations are assumed to be unstructured, meaning relationships can be of differing strengths — positive, neutral, or negative — for each species-to-species pair; and 2) assumed to be temporally correlated, following an AR1 structure. Finally, a shift covariate was applied to the carrying capacity parameter to enable the estimation of different system limits before and after the community-wide collapse to assess support for a regime shift in each systems’ capacity for the focal demersal species.</w:t>
       </w:r>
     </w:p>
     <w:p>
@@ -7712,7 +7733,7 @@
         <w:pStyle w:val="BodyText"/>
       </w:pPr>
       <w:r>
-        <w:t xml:space="preserve">The predictive ability of each of these models was tested using two cross-validation approaches: 1) leave-one-out cross-validation (LOO-CV), and 2) hindcast cross-validation (Hindcast-CV). LOO-CV is a form of exhaustive cross-validation where the model is repeatedly conditioned on a training set missing one observation until the number of model folds equal the number of observations in the data. The missing observations are predicted at each fold, permitting assessments of the models’ ability to predict the actual value that was left-out at each fold. The hindcast-CV approach is similar, however it focuses on the models’ ability to predict the future. Under this approach, the model is repeatedly conditioned on a training set missing observations from the terminal year such that each fold excludes an increasing number of years worth of data from the tail of the time series</w:t>
+        <w:t xml:space="preserve">The predictive ability of each of these models was tested using two cross-validation approaches: 1) leave-one-out cross-validation (LOO-CV), and 2) hindcast cross-validation (Hindcast-CV). LOO-CV is a form of exhaustive cross-validation where the model is repeatedly conditioned on a training set missing one observation (i.e., one fold) until the number of model folds equal the number of observations in the data. The missing observations are predicted at each fold, permitting assessments of the models’ ability to predict the actual value that was left-out at each fold. The hindcast-CV approach is similar, however it focuses on the models’ ability to predict the future. Under this approach, the model is repeatedly conditioned on a training set missing observations from the terminal year such that each fold excludes an increasing number of years worth of data from the tail of the time series</w:t>
       </w:r>
       <w:r>
         <w:t xml:space="preserve"> </w:t>
@@ -8015,7 +8036,7 @@
         <w:pStyle w:val="FirstParagraph"/>
       </w:pPr>
       <w:r>
-        <w:t xml:space="preserve">These scores were also averaged across methods (LOO-CV, Hindcast-CV) and region (Northeast NL Shelf, Grand Bank, Southern NL) to obtain an overall score of predictive ability of each model. A well-fitting model will result in predicted values that are close to the excluded values and, therefore, result in lower scores. Ultimately, these scores enable a model-comparison approach to hypothesis testing.</w:t>
+        <w:t xml:space="preserve">These scores were also averaged across methods (LOO-CV, Hindcast-CV) and region (Northeast NL Shelf, Grand Bank, Southern NL) to obtain an overall score of predictive ability of each model. A well-fitting model will result in predicted values that are close to the excluded values and, therefore, result in lower scores. Ultimately, these scores enable a model-comparison approach to hypothesis testing. These scores are comparable even for the single-species model as it compares species-specific data points to predictions.</w:t>
       </w:r>
     </w:p>
     <w:bookmarkEnd w:id="31"/>
@@ -8511,17 +8532,7 @@
         <w:t xml:space="preserve">)</w:t>
       </w:r>
       <w:r>
-        <w:t xml:space="preserve">, we attempt to differentiate population processes from noise and bias introduced by surveys of fish populations. The overall structure of the model allows species-specific dynamics to be captured while avoiding the assumption that the dynamics of each species is isolated and independent from sympatric species.</w:t>
-      </w:r>
-      <w:r>
-        <w:t xml:space="preserve"> </w:t>
-      </w:r>
-      <w:r>
-        <w:rPr>
-          <w:iCs/>
-          <w:i/>
-        </w:rPr>
-        <w:t xml:space="preserve">&lt;&lt;PMR: maybe this paragraph or concepts in this paragraph should be moved to the introduction?&gt;&gt;</w:t>
+        <w:t xml:space="preserve">, we attempt to differentiate population processes from noise and bias introduced by surveys of fish populations. The overall structure of the model allows species-specific dynamics to be captured while avoiding the assumption that the dynamics of each species is isolated and independent from other species sharing the same space and potentially competing for the same resources.</w:t>
       </w:r>
     </w:p>
     <w:p>
@@ -8529,7 +8540,7 @@
         <w:pStyle w:val="BodyText"/>
       </w:pPr>
       <w:r>
-        <w:t xml:space="preserve">Our case study focuses on the population dynamics of commercially important demersal fish stocks off the east coast of Canada. This is an interesting use case since most stocks in the area collapsed in the early 1990s</w:t>
+        <w:t xml:space="preserve">Our case study focuses on the population dynamics of commercially important demersal fish stocks off the east coast of Canada. This is an interesting case since most stocks in the area collapsed in the early 1990s</w:t>
       </w:r>
       <w:r>
         <w:t xml:space="preserve"> </w:t>
@@ -8549,7 +8560,7 @@
         <w:t xml:space="preserve">)</w:t>
       </w:r>
       <w:r>
-        <w:t xml:space="preserve">, and the relative contribution of fishing and environmental impacts remains uncertain</w:t>
+        <w:t xml:space="preserve">, and the relative contribution of fishing and environmental impacts has been highly debated</w:t>
       </w:r>
       <w:r>
         <w:t xml:space="preserve"> </w:t>
@@ -8569,7 +8580,7 @@
         <w:t xml:space="preserve">)</w:t>
       </w:r>
       <w:r>
-        <w:t xml:space="preserve">. We attempt to disentangle the impacts of fishing from environmental effects using our multispecies production model and, in doing so, we provide empirical evidence that environmental factors played a non-negligible role in the changes observed in the region. The focal species we studied all occupy the same ecosystem production unit and ultimately compete for the same resources</w:t>
+        <w:t xml:space="preserve">. We attempt to disentangle the impacts of fishing from environmental effects using our multispecies production model and, in doing so, we provide empirical evidence that environmental factors played a non-negligible role in the changes observed in the region. The focal species within each model all occupy the same ecosystem production unit and ultimately compete for the same resources</w:t>
       </w:r>
       <w:r>
         <w:t xml:space="preserve"> </w:t>
@@ -8589,7 +8600,7 @@
         <w:t xml:space="preserve">)</w:t>
       </w:r>
       <w:r>
-        <w:t xml:space="preserve">. It follows that total production at upper trophic levels should be limited the regions’ maximal load, which is evidenced in our case study by the general support for models that impose a system-level carrying capacity. Beyond this, we found evidence for synchronous changes in the demersal fish community, which implies that a common bottom-up driver is impacting the dynamics of these species</w:t>
+        <w:t xml:space="preserve">. It follows that total production at upper trophic levels should be limited by a regions’ finite resources, which is evidenced in our case study by the general support for models that impose a system-level carrying capacity. Beyond this, we found evidence for synchronous changes in the demersal fish community, which implies that a common bottom-up driver is impacting the dynamics of these species</w:t>
       </w:r>
       <w:r>
         <w:t xml:space="preserve"> </w:t>
@@ -8612,7 +8623,82 @@
         <w:t xml:space="preserve">)</w:t>
       </w:r>
       <w:r>
-        <w:t xml:space="preserve">. Finally, the contributions of these ecologically mediated changes relative to fisheries landings indicate that fishing was not the sole cause of the collapses observed in the early 1990s.</w:t>
+        <w:t xml:space="preserve">. This is supported by species-specific studies on capelin (</w:t>
+      </w:r>
+      <w:r>
+        <w:rPr>
+          <w:iCs/>
+          <w:i/>
+        </w:rPr>
+        <w:t xml:space="preserve">Mallotus villosus</w:t>
+      </w:r>
+      <w:r>
+        <w:t xml:space="preserve">) and Atlantic cod in the region which highlight the influence of bottom-up drivers</w:t>
+      </w:r>
+      <w:r>
+        <w:t xml:space="preserve"> </w:t>
+      </w:r>
+      <w:r>
+        <w:t xml:space="preserve">(e.g.,</w:t>
+      </w:r>
+      <w:r>
+        <w:t xml:space="preserve"> </w:t>
+      </w:r>
+      <w:hyperlink w:anchor="ref-buren2014a">
+        <w:r>
+          <w:rPr>
+            <w:rStyle w:val="Hyperlink"/>
+          </w:rPr>
+          <w:t xml:space="preserve">Buren, Koen-Alonso, &amp; Stenson, 2014</w:t>
+        </w:r>
+      </w:hyperlink>
+      <w:r>
+        <w:t xml:space="preserve">;</w:t>
+      </w:r>
+      <w:r>
+        <w:t xml:space="preserve"> </w:t>
+      </w:r>
+      <w:hyperlink w:anchor="ref-buren2014b">
+        <w:r>
+          <w:rPr>
+            <w:rStyle w:val="Hyperlink"/>
+          </w:rPr>
+          <w:t xml:space="preserve">Buren, Koen-Alonso, Pepin, et al., 2014</w:t>
+        </w:r>
+      </w:hyperlink>
+      <w:r>
+        <w:t xml:space="preserve">;</w:t>
+      </w:r>
+      <w:r>
+        <w:t xml:space="preserve"> </w:t>
+      </w:r>
+      <w:hyperlink w:anchor="ref-koen2021">
+        <w:r>
+          <w:rPr>
+            <w:rStyle w:val="Hyperlink"/>
+          </w:rPr>
+          <w:t xml:space="preserve">Koen-Alonso et al., 2021</w:t>
+        </w:r>
+      </w:hyperlink>
+      <w:r>
+        <w:t xml:space="preserve">;</w:t>
+      </w:r>
+      <w:r>
+        <w:t xml:space="preserve"> </w:t>
+      </w:r>
+      <w:hyperlink w:anchor="ref-regular2022">
+        <w:r>
+          <w:rPr>
+            <w:rStyle w:val="Hyperlink"/>
+          </w:rPr>
+          <w:t xml:space="preserve">Regular et al., 2022</w:t>
+        </w:r>
+      </w:hyperlink>
+      <w:r>
+        <w:t xml:space="preserve">)</w:t>
+      </w:r>
+      <w:r>
+        <w:t xml:space="preserve">. Taken together, evidence is mounting that fishing was not the sole cause of the collapses observed in the early 1990s.</w:t>
       </w:r>
     </w:p>
     <w:p>
@@ -8620,24 +8706,27 @@
         <w:pStyle w:val="BodyText"/>
       </w:pPr>
       <w:r>
-        <w:t xml:space="preserve">Our inference that environmental factors were a key driver of stock collapses is surprising given the prevailing hypothesis is that fishing activity was the primary driver</w:t>
-      </w:r>
-      <w:r>
-        <w:t xml:space="preserve"> </w:t>
-      </w:r>
-      <w:r>
-        <w:t xml:space="preserve">(</w:t>
+        <w:t xml:space="preserve">Our inference that environmental factors were a key driver of stock collapses was unexpected given the prevailing hypothesis is that fishing activity was the primary driver</w:t>
+      </w:r>
+      <w:r>
+        <w:t xml:space="preserve"> </w:t>
+      </w:r>
+      <w:r>
+        <w:t xml:space="preserve">(e.g.,</w:t>
+      </w:r>
+      <w:r>
+        <w:t xml:space="preserve"> </w:t>
       </w:r>
       <w:hyperlink w:anchor="ref-gomes1995">
         <w:r>
           <w:rPr>
             <w:rStyle w:val="Hyperlink"/>
           </w:rPr>
-          <w:t xml:space="preserve">GOMES et al., 1995</w:t>
+          <w:t xml:space="preserve">Gomes et al., 1995</w:t>
         </w:r>
       </w:hyperlink>
       <w:r>
-        <w:t xml:space="preserve">; e.g.,</w:t>
+        <w:t xml:space="preserve">;</w:t>
       </w:r>
       <w:r>
         <w:t xml:space="preserve"> </w:t>
@@ -8684,7 +8773,7 @@
         <w:t xml:space="preserve"> </w:t>
       </w:r>
       <w:r>
-        <w:t xml:space="preserve">fisheries landings, a portion of these losses may be attributed to illegal fishing activity. However, it seems unlikely that the industry had the capacity to covertly exceed typical annual catches in the late 1980s. For instance, annual catches in the late 1980s across the Northeast NL Shelf and the Grand Bank totaled ~450 kt while residual losses estimated by the model in the early 1990s was ~1000 kt. The illegal fishery would have had to double its efforts to explain the declines. It follows that the decline must at least in part, if not primarily, be due to an unknown environmental driver. This contention is not new</w:t>
+        <w:t xml:space="preserve">fisheries landings, a portion of these losses may be attributed to illegal fishing activity. However, it seems unlikely that the industry had the capacity to covertly exceed typical reported annual catches in the late 1980s. For instance, annual catches in the late 1980s across the Northeast NL Shelf and the Grand Bank totaled ~450 kt while residual losses estimated by the model in the early 1990s was ~1000 kt. The fishing industry would have had to double its efforts to explain the declines. It follows that the decline must at least in part, if not primarily, be due to an unknown environmental driver. This contention is not new</w:t>
       </w:r>
       <w:r>
         <w:t xml:space="preserve"> </w:t>
@@ -8721,7 +8810,27 @@
         <w:t xml:space="preserve">)</w:t>
       </w:r>
       <w:r>
-        <w:t xml:space="preserve">, however, it remains contentious and perplexing as we lack specific causal explanations.</w:t>
+        <w:t xml:space="preserve">, however, it remains contentious and perplexing as we lack specific causal explanations. While increasingly cold conditions through the 1980s and early 1990s undoubtedly affected the distribution of multiple species</w:t>
+      </w:r>
+      <w:r>
+        <w:t xml:space="preserve"> </w:t>
+      </w:r>
+      <w:r>
+        <w:t xml:space="preserve">Robertson et al. (</w:t>
+      </w:r>
+      <w:hyperlink w:anchor="ref-robertson2021">
+        <w:r>
+          <w:rPr>
+            <w:rStyle w:val="Hyperlink"/>
+          </w:rPr>
+          <w:t xml:space="preserve">2021</w:t>
+        </w:r>
+      </w:hyperlink>
+      <w:r>
+        <w:t xml:space="preserve">)</w:t>
+      </w:r>
+      <w:r>
+        <w:t xml:space="preserve">, it is not yet clear whether shifting temperatures was the primary driver of the collapse and, if it was, the causal pathway has yet to be determined.</w:t>
       </w:r>
     </w:p>
     <w:p>
@@ -8864,12 +8973,12 @@
       <w:r>
         <w:t xml:space="preserve"> </w:t>
       </w:r>
-      <w:hyperlink w:anchor="ref-regular2021">
+      <w:hyperlink w:anchor="ref-regular2022">
         <w:r>
           <w:rPr>
             <w:rStyle w:val="Hyperlink"/>
           </w:rPr>
-          <w:t xml:space="preserve">Regular et al., 2021</w:t>
+          <w:t xml:space="preserve">Regular et al., 2022</w:t>
         </w:r>
       </w:hyperlink>
       <w:r>
@@ -8905,11 +9014,13 @@
         <w:t xml:space="preserve"> </w:t>
       </w:r>
       <w:r>
-        <w:rPr>
-          <w:bCs/>
-          <w:b/>
-        </w:rPr>
+        <w:t xml:space="preserve">“</w:t>
+      </w:r>
+      <w:r>
         <w:t xml:space="preserve">paradox of plankton</w:t>
+      </w:r>
+      <w:r>
+        <w:t xml:space="preserve">”</w:t>
       </w:r>
       <w:r>
         <w:t xml:space="preserve"> </w:t>
@@ -8955,7 +9066,30 @@
         <w:pStyle w:val="BodyText"/>
       </w:pPr>
       <w:r>
-        <w:t xml:space="preserve">Like all models, our multispecies production model is an imperfect abstraction of nature and while it may be useful in some contexts, it is important to consider its limitations when interpreting results. Our study’s results indicate that total biomass in the Northeast NL Shelf production unit was above the carrying capacity of that region in the early 1990s. This finding contradicts historic records that suggest populations such as Northern cod were at substantially higher levels in the 1970s and earlier</w:t>
+        <w:t xml:space="preserve">Like all models, our multispecies production model is an imperfect abstraction of nature and while it may be useful in some contexts, it is important to consider its limitations when interpreting results. First, it is important to remember that there may be a spatial mismatch in the structure and function of the populations included in this study as some stock boundaries differ from the regions used in this study. For instance, Atlantic cod in NAFO divisions 2J3KL are considered a separate stock from cod in divisions 3NO</w:t>
+      </w:r>
+      <w:r>
+        <w:t xml:space="preserve"> </w:t>
+      </w:r>
+      <w:r>
+        <w:t xml:space="preserve">(</w:t>
+      </w:r>
+      <w:hyperlink w:anchor="ref-templeman1962">
+        <w:r>
+          <w:rPr>
+            <w:rStyle w:val="Hyperlink"/>
+          </w:rPr>
+          <w:t xml:space="preserve">Templeman, 1962</w:t>
+        </w:r>
+      </w:hyperlink>
+      <w:r>
+        <w:t xml:space="preserve">)</w:t>
+      </w:r>
+      <w:r>
+        <w:t xml:space="preserve"> </w:t>
+      </w:r>
+      <w:r>
+        <w:t xml:space="preserve">and here we split 2J3K (Northeast NL Shelf) and 3LNO (Grand Bank) into distinct regions. Assuming that our results are comparable to previous results, it is peculiar that they indicate that total biomass in the Northeast NL Shelf production unit was above the carrying capacity of that region in the early 1990s. This finding contradicts historic records that suggest populations such as Atlantic cod in 2J3KL were at substantially higher levels in the 1970s and earlier</w:t>
       </w:r>
       <w:r>
         <w:t xml:space="preserve"> </w:t>
@@ -8989,7 +9123,15 @@
         <w:t xml:space="preserve">)</w:t>
       </w:r>
       <w:r>
-        <w:t xml:space="preserve">. Still, it is possible that the 1970s represents a period of unusually high productivity, where the system may have exceeded the carrying capacity. Results from the Grand Bank and Southern NL also indicate that the demersal fish community is currently dominated by redfish and, consequently, the system appears to be approaching its carrying capacity. Though redfish are currently rebounding in parts of eastern Canada</w:t>
+        <w:t xml:space="preserve">. Still, it is possible that the 1970s represents a period of unusually high productivity, where the system may have exceeded the carrying capacity.</w:t>
+      </w:r>
+    </w:p>
+    <w:p>
+      <w:pPr>
+        <w:pStyle w:val="BodyText"/>
+      </w:pPr>
+      <w:r>
+        <w:t xml:space="preserve">Results from the Grand Bank and Southern NL also indicate that the demersal fish community is currently dominated by redfish and, consequently, the system appears to be approaching its carrying capacity. Though redfish are currently rebounding in parts of eastern Canada</w:t>
       </w:r>
       <w:r>
         <w:t xml:space="preserve"> </w:t>
@@ -9009,7 +9151,7 @@
         <w:t xml:space="preserve">)</w:t>
       </w:r>
       <w:r>
-        <w:t xml:space="preserve">, the implication that it dominates the community seems unrealistic. This result may be an artifact of low estimates survey catchability or the model’s inability to properly account for year effects. Observation errors are assumed to be lognormally distributed, however, extreme catch events / black swan events in space can introduce</w:t>
+        <w:t xml:space="preserve">, the implication that it dominates the benthic community seems unrealistic. This result may be an artifact of low estimates of survey catchability or the model’s inability to properly account for year effects. Observation errors are assumed to be lognormally distributed, however, extreme catch events / black swan events in space can introduce</w:t>
       </w:r>
       <w:r>
         <w:t xml:space="preserve"> </w:t>
@@ -9027,7 +9169,7 @@
         <w:t xml:space="preserve"> </w:t>
       </w:r>
       <w:r>
-        <w:t xml:space="preserve">that may be better accounted assuming the a distribution with heavier tails, such as the t-distribution</w:t>
+        <w:t xml:space="preserve">that may be better accounted for by assuming a distribution with heavier tails, such as the t-distribution</w:t>
       </w:r>
       <w:r>
         <w:t xml:space="preserve"> </w:t>
@@ -9064,7 +9206,7 @@
         <w:pStyle w:val="FirstParagraph"/>
       </w:pPr>
       <w:r>
-        <w:t xml:space="preserve">There is a growing need to apply an ecosystem based fisheries management</w:t>
+        <w:t xml:space="preserve">Practitioners are becoming increasingly aware of the need to apply an ecosystem based fisheries management</w:t>
       </w:r>
       <w:r>
         <w:t xml:space="preserve"> </w:t>
@@ -9107,7 +9249,7 @@
         <w:t xml:space="preserve">)</w:t>
       </w:r>
       <w:r>
-        <w:t xml:space="preserve">. Our study documents a production model that can estimate the population dynamics of multiple stocks using commonly available landings and survey index data. This approach provides a relatively tractable method for informing management decisions for multiple sympatric and data-limited species. While our model has limitations, it represents a step forward in understanding the complex interactions among species in marine ecosystems and provides a framework for supporting sustainable management decisions.</w:t>
+        <w:t xml:space="preserve">. Our study documents a production model that can estimate the population dynamics of multiple stocks using commonly available landings and survey index data. This approach enables the estimation of multispecies trends and provides an avenue for producing species-specific projections conditioned on recent community dynamics. As such, it may serve as a relatively tractable method for informing management decisions for multiple species occupying the same region. While our model has limitations, it represents a step forward in understanding the complex interactions among species in marine ecosystems and provides a framework for supporting sustainable management decisions.</w:t>
       </w:r>
     </w:p>
     <w:bookmarkEnd w:id="35"/>
@@ -9126,11 +9268,11 @@
         <w:pStyle w:val="FirstParagraph"/>
       </w:pPr>
       <w:r>
-        <w:t xml:space="preserve">We thank the many ship’s crew and research staff involved in leading the surveys and collecting the data used in this study. These surveys were supported by Fisheries and Oceans Canada (DFO). This work has benefited from valuable feedback from numerous colleagues, including … . The abstract, introduction, and discussion sections were written with the assistance of ChatGPT (March 14, 2023 version).</w:t>
+        <w:t xml:space="preserve">We thank the many ship’s crew and research staff involved in leading the surveys and collecting the data used in this study. These surveys were supported by Fisheries and Oceans Canada (DFO). This work has benefited from valuable feedback from numerous colleagues, including ____________. An earlier draft version of the abstract, introduction, and discussion sections were written with the assistance of ChatGPT (March 14, 2023 version).</w:t>
       </w:r>
     </w:p>
     <w:bookmarkEnd w:id="37"/>
-    <w:bookmarkStart w:id="92" w:name="references"/>
+    <w:bookmarkStart w:id="99" w:name="references"/>
     <w:p>
       <w:pPr>
         <w:pStyle w:val="Heading1"/>
@@ -9139,7 +9281,7 @@
         <w:t xml:space="preserve">References</w:t>
       </w:r>
     </w:p>
-    <w:bookmarkStart w:id="91" w:name="refs"/>
+    <w:bookmarkStart w:id="98" w:name="refs"/>
     <w:bookmarkStart w:id="38" w:name="ref-albertsen2018"/>
     <w:p>
       <w:pPr>
@@ -9283,7 +9425,7 @@
         <w:t xml:space="preserve"> </w:t>
       </w:r>
       <w:r>
-        <w:t xml:space="preserve">sp.) During periods of population collapse and massive resurgence in the</w:t>
+        <w:t xml:space="preserve">sp.) during periods of population collapse and massive resurgence in the</w:t>
       </w:r>
       <w:r>
         <w:t xml:space="preserve"> </w:t>
@@ -9358,12 +9500,84 @@
       </w:r>
     </w:p>
     <w:bookmarkEnd w:id="42"/>
-    <w:bookmarkStart w:id="43" w:name="ref-cadigan2015"/>
+    <w:bookmarkStart w:id="43" w:name="ref-buren2014b"/>
     <w:p>
       <w:pPr>
         <w:pStyle w:val="Bibliography"/>
       </w:pPr>
       <w:r>
+        <w:t xml:space="preserve">Buren, A. D., Koen-Alonso, M., Pepin, P., Mowbray, F., Nakashima, B., Stenson, G., Ollerhead, N., &amp; Montevecchi, W. A. (2014). Bottom-up regulation of capelin, a keystone forage species.</w:t>
+      </w:r>
+      <w:r>
+        <w:t xml:space="preserve"> </w:t>
+      </w:r>
+      <w:r>
+        <w:rPr>
+          <w:iCs/>
+          <w:i/>
+        </w:rPr>
+        <w:t xml:space="preserve">PLoS One</w:t>
+      </w:r>
+      <w:r>
+        <w:t xml:space="preserve">,</w:t>
+      </w:r>
+      <w:r>
+        <w:t xml:space="preserve"> </w:t>
+      </w:r>
+      <w:r>
+        <w:rPr>
+          <w:iCs/>
+          <w:i/>
+        </w:rPr>
+        <w:t xml:space="preserve">9</w:t>
+      </w:r>
+      <w:r>
+        <w:t xml:space="preserve">(2), e87589.</w:t>
+      </w:r>
+    </w:p>
+    <w:bookmarkEnd w:id="43"/>
+    <w:bookmarkStart w:id="44" w:name="ref-buren2014a"/>
+    <w:p>
+      <w:pPr>
+        <w:pStyle w:val="Bibliography"/>
+      </w:pPr>
+      <w:r>
+        <w:t xml:space="preserve">Buren, A. D., Koen-Alonso, M., &amp; Stenson, G. B. (2014). The role of harp seals, fisheries and food availability in driving the dynamics of northern cod.</w:t>
+      </w:r>
+      <w:r>
+        <w:t xml:space="preserve"> </w:t>
+      </w:r>
+      <w:r>
+        <w:rPr>
+          <w:iCs/>
+          <w:i/>
+        </w:rPr>
+        <w:t xml:space="preserve">Marine Ecology Progress Series</w:t>
+      </w:r>
+      <w:r>
+        <w:t xml:space="preserve">,</w:t>
+      </w:r>
+      <w:r>
+        <w:t xml:space="preserve"> </w:t>
+      </w:r>
+      <w:r>
+        <w:rPr>
+          <w:iCs/>
+          <w:i/>
+        </w:rPr>
+        <w:t xml:space="preserve">511</w:t>
+      </w:r>
+      <w:r>
+        <w:t xml:space="preserve">, 265–284.</w:t>
+      </w:r>
+    </w:p>
+    <w:bookmarkEnd w:id="44"/>
+    <w:bookmarkStart w:id="45" w:name="ref-cadigan2015"/>
+    <w:p>
+      <w:pPr>
+        <w:pStyle w:val="Bibliography"/>
+      </w:pPr>
+      <w:r>
         <w:t xml:space="preserve">Cadigan, N. G. (2015). A state-space stock assessment model for northern cod, including under-reported catches and variable natural mortality rates.</w:t>
       </w:r>
       <w:r>
@@ -9393,8 +9607,8 @@
         <w:t xml:space="preserve">(2), 296–308.</w:t>
       </w:r>
     </w:p>
-    <w:bookmarkEnd w:id="43"/>
-    <w:bookmarkStart w:id="44" w:name="ref-cadigan2022"/>
+    <w:bookmarkEnd w:id="45"/>
+    <w:bookmarkStart w:id="46" w:name="ref-cadigan2022"/>
     <w:p>
       <w:pPr>
         <w:pStyle w:val="Bibliography"/>
@@ -9441,8 +9655,8 @@
         <w:t xml:space="preserve">(9), 1572–1589.</w:t>
       </w:r>
     </w:p>
-    <w:bookmarkEnd w:id="44"/>
-    <w:bookmarkStart w:id="45" w:name="ref-chadwick2007"/>
+    <w:bookmarkEnd w:id="46"/>
+    <w:bookmarkStart w:id="47" w:name="ref-chadwick2007"/>
     <w:p>
       <w:pPr>
         <w:pStyle w:val="Bibliography"/>
@@ -9495,8 +9709,8 @@
         <w:t xml:space="preserve">, 25–42.</w:t>
       </w:r>
     </w:p>
-    <w:bookmarkEnd w:id="45"/>
-    <w:bookmarkStart w:id="46" w:name="ref-chapman2018"/>
+    <w:bookmarkEnd w:id="47"/>
+    <w:bookmarkStart w:id="48" w:name="ref-chapman2018"/>
     <w:p>
       <w:pPr>
         <w:pStyle w:val="Bibliography"/>
@@ -9531,8 +9745,8 @@
         <w:t xml:space="preserve">, e00365.</w:t>
       </w:r>
     </w:p>
-    <w:bookmarkEnd w:id="46"/>
-    <w:bookmarkStart w:id="47" w:name="ref-dawe2012"/>
+    <w:bookmarkEnd w:id="48"/>
+    <w:bookmarkStart w:id="49" w:name="ref-dawe2012"/>
     <w:p>
       <w:pPr>
         <w:pStyle w:val="Bibliography"/>
@@ -9567,8 +9781,8 @@
         <w:t xml:space="preserve">, 233–248.</w:t>
       </w:r>
     </w:p>
-    <w:bookmarkEnd w:id="47"/>
-    <w:bookmarkStart w:id="48" w:name="ref-del2004"/>
+    <w:bookmarkEnd w:id="49"/>
+    <w:bookmarkStart w:id="50" w:name="ref-del2004"/>
     <w:p>
       <w:pPr>
         <w:pStyle w:val="Bibliography"/>
@@ -9603,8 +9817,8 @@
         <w:t xml:space="preserve">(6), 485–495.</w:t>
       </w:r>
     </w:p>
-    <w:bookmarkEnd w:id="48"/>
-    <w:bookmarkStart w:id="49" w:name="ref-fogarty2012"/>
+    <w:bookmarkEnd w:id="50"/>
+    <w:bookmarkStart w:id="51" w:name="ref-fogarty2012"/>
     <w:p>
       <w:pPr>
         <w:pStyle w:val="Bibliography"/>
@@ -9639,8 +9853,8 @@
         <w:t xml:space="preserve">, 247–258.</w:t>
       </w:r>
     </w:p>
-    <w:bookmarkEnd w:id="49"/>
-    <w:bookmarkStart w:id="50" w:name="ref-froese2017"/>
+    <w:bookmarkEnd w:id="51"/>
+    <w:bookmarkStart w:id="52" w:name="ref-froese2017"/>
     <w:p>
       <w:pPr>
         <w:pStyle w:val="Bibliography"/>
@@ -9675,8 +9889,8 @@
         <w:t xml:space="preserve">(3), 506–526.</w:t>
       </w:r>
     </w:p>
-    <w:bookmarkEnd w:id="50"/>
-    <w:bookmarkStart w:id="51" w:name="ref-fulton2011"/>
+    <w:bookmarkEnd w:id="52"/>
+    <w:bookmarkStart w:id="53" w:name="ref-fulton2011"/>
     <w:p>
       <w:pPr>
         <w:pStyle w:val="Bibliography"/>
@@ -9711,8 +9925,8 @@
         <w:t xml:space="preserve">(2), 171–188.</w:t>
       </w:r>
     </w:p>
-    <w:bookmarkEnd w:id="51"/>
-    <w:bookmarkStart w:id="52" w:name="ref-gamble2009"/>
+    <w:bookmarkEnd w:id="53"/>
+    <w:bookmarkStart w:id="54" w:name="ref-gamble2009"/>
     <w:p>
       <w:pPr>
         <w:pStyle w:val="Bibliography"/>
@@ -9747,14 +9961,14 @@
         <w:t xml:space="preserve">(19), 2570–2582.</w:t>
       </w:r>
     </w:p>
-    <w:bookmarkEnd w:id="52"/>
-    <w:bookmarkStart w:id="53" w:name="ref-gomes1995"/>
+    <w:bookmarkEnd w:id="54"/>
+    <w:bookmarkStart w:id="55" w:name="ref-gomes1995"/>
     <w:p>
       <w:pPr>
         <w:pStyle w:val="Bibliography"/>
       </w:pPr>
       <w:r>
-        <w:t xml:space="preserve">GOMES, M. C., Haedrich, R. L., &amp; Villagarcia, M. G. (1995). Spatial and temporal changes in the groundfish assemblages on the north-east newfoundland/labrador shelf, north-west atlantic, 1978–1991.</w:t>
+        <w:t xml:space="preserve">Gomes, M. C., Haedrich, R. L., &amp; Villagarcia, M. G. (1995). Spatial and temporal changes in the groundfish assemblages on the north-east newfoundland/labrador shelf, north-west atlantic, 1978–1991.</w:t>
       </w:r>
       <w:r>
         <w:t xml:space="preserve"> </w:t>
@@ -9783,8 +9997,8 @@
         <w:t xml:space="preserve">(2), 85–101.</w:t>
       </w:r>
     </w:p>
-    <w:bookmarkEnd w:id="53"/>
-    <w:bookmarkStart w:id="54" w:name="ref-hilborn1995"/>
+    <w:bookmarkEnd w:id="55"/>
+    <w:bookmarkStart w:id="56" w:name="ref-hilborn1995"/>
     <w:p>
       <w:pPr>
         <w:pStyle w:val="Bibliography"/>
@@ -9819,8 +10033,8 @@
         <w:t xml:space="preserve">(1), 45–67.</w:t>
       </w:r>
     </w:p>
-    <w:bookmarkEnd w:id="54"/>
-    <w:bookmarkStart w:id="55" w:name="ref-hutchings1996"/>
+    <w:bookmarkEnd w:id="56"/>
+    <w:bookmarkStart w:id="57" w:name="ref-hutchings1996"/>
     <w:p>
       <w:pPr>
         <w:pStyle w:val="Bibliography"/>
@@ -9855,8 +10069,8 @@
         <w:t xml:space="preserve">(5), 943–962.</w:t>
       </w:r>
     </w:p>
-    <w:bookmarkEnd w:id="55"/>
-    <w:bookmarkStart w:id="56" w:name="ref-hutchings2021"/>
+    <w:bookmarkEnd w:id="57"/>
+    <w:bookmarkStart w:id="58" w:name="ref-hutchings2021"/>
     <w:p>
       <w:pPr>
         <w:pStyle w:val="Bibliography"/>
@@ -9878,8 +10092,8 @@
         <w:t xml:space="preserve">. Oxford University Press.</w:t>
       </w:r>
     </w:p>
-    <w:bookmarkEnd w:id="56"/>
-    <w:bookmarkStart w:id="57" w:name="ref-kell2016"/>
+    <w:bookmarkEnd w:id="58"/>
+    <w:bookmarkStart w:id="59" w:name="ref-kell2016"/>
     <w:p>
       <w:pPr>
         <w:pStyle w:val="Bibliography"/>
@@ -9914,13 +10128,49 @@
         <w:t xml:space="preserve">, 119–127.</w:t>
       </w:r>
     </w:p>
-    <w:bookmarkEnd w:id="57"/>
-    <w:bookmarkStart w:id="59" w:name="ref-kristensen2015"/>
+    <w:bookmarkEnd w:id="59"/>
+    <w:bookmarkStart w:id="60" w:name="ref-koen2021"/>
     <w:p>
       <w:pPr>
         <w:pStyle w:val="Bibliography"/>
       </w:pPr>
       <w:r>
+        <w:t xml:space="preserve">Koen-Alonso, M., Lindstrøm, U., &amp; Cuff, A. (2021). Comparative modeling of cod-capelin dynamics in the newfoundland-labrador shelves and barents sea ecosystems.</w:t>
+      </w:r>
+      <w:r>
+        <w:t xml:space="preserve"> </w:t>
+      </w:r>
+      <w:r>
+        <w:rPr>
+          <w:iCs/>
+          <w:i/>
+        </w:rPr>
+        <w:t xml:space="preserve">Frontiers in Marine Science</w:t>
+      </w:r>
+      <w:r>
+        <w:t xml:space="preserve">,</w:t>
+      </w:r>
+      <w:r>
+        <w:t xml:space="preserve"> </w:t>
+      </w:r>
+      <w:r>
+        <w:rPr>
+          <w:iCs/>
+          <w:i/>
+        </w:rPr>
+        <w:t xml:space="preserve">8</w:t>
+      </w:r>
+      <w:r>
+        <w:t xml:space="preserve">, 579946.</w:t>
+      </w:r>
+    </w:p>
+    <w:bookmarkEnd w:id="60"/>
+    <w:bookmarkStart w:id="62" w:name="ref-kristensen2015"/>
+    <w:p>
+      <w:pPr>
+        <w:pStyle w:val="Bibliography"/>
+      </w:pPr>
+      <w:r>
         <w:t xml:space="preserve">Kristensen, K., Nielsen, A., Berg, C., Skaug, H., &amp; Bell, B. (2016). TMB: Automatic differentiation and laplace approximation.</w:t>
       </w:r>
       <w:r>
@@ -9952,7 +10202,7 @@
       <w:r>
         <w:t xml:space="preserve"> </w:t>
       </w:r>
-      <w:hyperlink r:id="rId58">
+      <w:hyperlink r:id="rId61">
         <w:r>
           <w:rPr>
             <w:rStyle w:val="Hyperlink"/>
@@ -9961,8 +10211,8 @@
         </w:r>
       </w:hyperlink>
     </w:p>
-    <w:bookmarkEnd w:id="59"/>
-    <w:bookmarkStart w:id="60" w:name="ref-latour2003"/>
+    <w:bookmarkEnd w:id="62"/>
+    <w:bookmarkStart w:id="63" w:name="ref-latour2003"/>
     <w:p>
       <w:pPr>
         <w:pStyle w:val="Bibliography"/>
@@ -9997,8 +10247,8 @@
         <w:t xml:space="preserve">(9), 10–22.</w:t>
       </w:r>
     </w:p>
-    <w:bookmarkEnd w:id="60"/>
-    <w:bookmarkStart w:id="61" w:name="ref-lear1998"/>
+    <w:bookmarkEnd w:id="63"/>
+    <w:bookmarkStart w:id="64" w:name="ref-lear1998"/>
     <w:p>
       <w:pPr>
         <w:pStyle w:val="Bibliography"/>
@@ -10033,8 +10283,8 @@
         <w:t xml:space="preserve">.</w:t>
       </w:r>
     </w:p>
-    <w:bookmarkEnd w:id="61"/>
-    <w:bookmarkStart w:id="62" w:name="ref-licandeo2020"/>
+    <w:bookmarkEnd w:id="64"/>
+    <w:bookmarkStart w:id="65" w:name="ref-licandeo2020"/>
     <w:p>
       <w:pPr>
         <w:pStyle w:val="Bibliography"/>
@@ -10069,8 +10319,8 @@
         <w:t xml:space="preserve">(4), 684–702.</w:t>
       </w:r>
     </w:p>
-    <w:bookmarkEnd w:id="62"/>
-    <w:bookmarkStart w:id="63" w:name="ref-link2019"/>
+    <w:bookmarkEnd w:id="65"/>
+    <w:bookmarkStart w:id="66" w:name="ref-link2019"/>
     <w:p>
       <w:pPr>
         <w:pStyle w:val="Bibliography"/>
@@ -10095,8 +10345,8 @@
         <w:t xml:space="preserve">(pp. 219–286). John Wiley &amp; Sons.</w:t>
       </w:r>
     </w:p>
-    <w:bookmarkEnd w:id="63"/>
-    <w:bookmarkStart w:id="64" w:name="ref-lotka1925"/>
+    <w:bookmarkEnd w:id="66"/>
+    <w:bookmarkStart w:id="67" w:name="ref-lotka1925"/>
     <w:p>
       <w:pPr>
         <w:pStyle w:val="Bibliography"/>
@@ -10118,8 +10368,8 @@
         <w:t xml:space="preserve">. Williams &amp; Wilkins.</w:t>
       </w:r>
     </w:p>
-    <w:bookmarkEnd w:id="64"/>
-    <w:bookmarkStart w:id="65" w:name="ref-millar2000"/>
+    <w:bookmarkEnd w:id="67"/>
+    <w:bookmarkStart w:id="68" w:name="ref-millar2000"/>
     <w:p>
       <w:pPr>
         <w:pStyle w:val="Bibliography"/>
@@ -10154,13 +10404,49 @@
         <w:t xml:space="preserve">(3), 327–342.</w:t>
       </w:r>
     </w:p>
-    <w:bookmarkEnd w:id="65"/>
-    <w:bookmarkStart w:id="66" w:name="ref-morgan2002"/>
+    <w:bookmarkEnd w:id="68"/>
+    <w:bookmarkStart w:id="69" w:name="ref-montevecchi1997"/>
     <w:p>
       <w:pPr>
         <w:pStyle w:val="Bibliography"/>
       </w:pPr>
       <w:r>
+        <w:t xml:space="preserve">Montevecchi, W., &amp; Myers, R. (1997). Centurial and decadal oceanographic influences on changes in northern gannet populations and diets in the north-west atlantic: Implications for climate change.</w:t>
+      </w:r>
+      <w:r>
+        <w:t xml:space="preserve"> </w:t>
+      </w:r>
+      <w:r>
+        <w:rPr>
+          <w:iCs/>
+          <w:i/>
+        </w:rPr>
+        <w:t xml:space="preserve">ICES Journal of Marine Science</w:t>
+      </w:r>
+      <w:r>
+        <w:t xml:space="preserve">,</w:t>
+      </w:r>
+      <w:r>
+        <w:t xml:space="preserve"> </w:t>
+      </w:r>
+      <w:r>
+        <w:rPr>
+          <w:iCs/>
+          <w:i/>
+        </w:rPr>
+        <w:t xml:space="preserve">54</w:t>
+      </w:r>
+      <w:r>
+        <w:t xml:space="preserve">(4), 608–614.</w:t>
+      </w:r>
+    </w:p>
+    <w:bookmarkEnd w:id="69"/>
+    <w:bookmarkStart w:id="70" w:name="ref-morgan2002"/>
+    <w:p>
+      <w:pPr>
+        <w:pStyle w:val="Bibliography"/>
+      </w:pPr>
+      <w:r>
         <w:t xml:space="preserve">Morgan, M., Brodie, W., &amp; Kulka, D. (2002). Was over-exploitation the cause of the decline of the american plaice stock off labrador and northeast newfoundland?</w:t>
       </w:r>
       <w:r>
@@ -10190,8 +10476,8 @@
         <w:t xml:space="preserve">(1), 39–49.</w:t>
       </w:r>
     </w:p>
-    <w:bookmarkEnd w:id="66"/>
-    <w:bookmarkStart w:id="67" w:name="ref-mueter2006"/>
+    <w:bookmarkEnd w:id="70"/>
+    <w:bookmarkStart w:id="71" w:name="ref-mueter2006"/>
     <w:p>
       <w:pPr>
         <w:pStyle w:val="Bibliography"/>
@@ -10226,8 +10512,8 @@
         <w:t xml:space="preserve">(2-3), 189–201.</w:t>
       </w:r>
     </w:p>
-    <w:bookmarkEnd w:id="67"/>
-    <w:bookmarkStart w:id="68" w:name="ref-mullowney2014"/>
+    <w:bookmarkEnd w:id="71"/>
+    <w:bookmarkStart w:id="72" w:name="ref-mullowney2014"/>
     <w:p>
       <w:pPr>
         <w:pStyle w:val="Bibliography"/>
@@ -10262,8 +10548,8 @@
         <w:t xml:space="preserve">(4), 784–793.</w:t>
       </w:r>
     </w:p>
-    <w:bookmarkEnd w:id="68"/>
-    <w:bookmarkStart w:id="70" w:name="ref-nafo2019"/>
+    <w:bookmarkEnd w:id="72"/>
+    <w:bookmarkStart w:id="74" w:name="ref-nafo2019"/>
     <w:p>
       <w:pPr>
         <w:pStyle w:val="Bibliography"/>
@@ -10309,7 +10595,7 @@
       <w:r>
         <w:t xml:space="preserve"> </w:t>
       </w:r>
-      <w:hyperlink r:id="rId69">
+      <w:hyperlink r:id="rId73">
         <w:r>
           <w:rPr>
             <w:rStyle w:val="Hyperlink"/>
@@ -10318,8 +10604,8 @@
         </w:r>
       </w:hyperlink>
     </w:p>
-    <w:bookmarkEnd w:id="70"/>
-    <w:bookmarkStart w:id="71" w:name="ref-pauly2021"/>
+    <w:bookmarkEnd w:id="74"/>
+    <w:bookmarkStart w:id="75" w:name="ref-pauly2021"/>
     <w:p>
       <w:pPr>
         <w:pStyle w:val="Bibliography"/>
@@ -10354,8 +10640,8 @@
         <w:t xml:space="preserve">(6), 2204–2210.</w:t>
       </w:r>
     </w:p>
-    <w:bookmarkEnd w:id="71"/>
-    <w:bookmarkStart w:id="72" w:name="ref-pedersen2017"/>
+    <w:bookmarkEnd w:id="75"/>
+    <w:bookmarkStart w:id="76" w:name="ref-pedersen2017"/>
     <w:p>
       <w:pPr>
         <w:pStyle w:val="Bibliography"/>
@@ -10390,8 +10676,8 @@
         <w:t xml:space="preserve">(7), 170215.</w:t>
       </w:r>
     </w:p>
-    <w:bookmarkEnd w:id="72"/>
-    <w:bookmarkStart w:id="73" w:name="ref-pepin2014"/>
+    <w:bookmarkEnd w:id="76"/>
+    <w:bookmarkStart w:id="77" w:name="ref-pepin2014"/>
     <w:p>
       <w:pPr>
         <w:pStyle w:val="Bibliography"/>
@@ -10447,8 +10733,8 @@
         <w:t xml:space="preserve">, 069.</w:t>
       </w:r>
     </w:p>
-    <w:bookmarkEnd w:id="73"/>
-    <w:bookmarkStart w:id="74" w:name="ref-pikitch2004"/>
+    <w:bookmarkEnd w:id="77"/>
+    <w:bookmarkStart w:id="78" w:name="ref-pikitch2004"/>
     <w:p>
       <w:pPr>
         <w:pStyle w:val="Bibliography"/>
@@ -10470,11 +10756,11 @@
         <w:t xml:space="preserve"> </w:t>
       </w:r>
       <w:r>
-        <w:t xml:space="preserve">(No. 5682; Vol. 305, pp. 346–347). American Association for the Advancement of Science.</w:t>
-      </w:r>
-    </w:p>
-    <w:bookmarkEnd w:id="74"/>
-    <w:bookmarkStart w:id="75" w:name="ref-pinsky2021"/>
+        <w:t xml:space="preserve">(5682; Vol. 305, pp. 346–347). American Association for the Advancement of Science.</w:t>
+      </w:r>
+    </w:p>
+    <w:bookmarkEnd w:id="78"/>
+    <w:bookmarkStart w:id="79" w:name="ref-pinsky2021"/>
     <w:p>
       <w:pPr>
         <w:pStyle w:val="Bibliography"/>
@@ -10518,8 +10804,8 @@
         <w:t xml:space="preserve">(15), e2025453118.</w:t>
       </w:r>
     </w:p>
-    <w:bookmarkEnd w:id="75"/>
-    <w:bookmarkStart w:id="77" w:name="ref-R"/>
+    <w:bookmarkEnd w:id="79"/>
+    <w:bookmarkStart w:id="81" w:name="ref-R"/>
     <w:p>
       <w:pPr>
         <w:pStyle w:val="Bibliography"/>
@@ -10543,7 +10829,7 @@
       <w:r>
         <w:t xml:space="preserve"> </w:t>
       </w:r>
-      <w:hyperlink r:id="rId76">
+      <w:hyperlink r:id="rId80">
         <w:r>
           <w:rPr>
             <w:rStyle w:val="Hyperlink"/>
@@ -10552,14 +10838,14 @@
         </w:r>
       </w:hyperlink>
     </w:p>
-    <w:bookmarkEnd w:id="77"/>
-    <w:bookmarkStart w:id="79" w:name="ref-regular2021"/>
+    <w:bookmarkEnd w:id="81"/>
+    <w:bookmarkStart w:id="83" w:name="ref-regular2022"/>
     <w:p>
       <w:pPr>
         <w:pStyle w:val="Bibliography"/>
       </w:pPr>
       <w:r>
-        <w:t xml:space="preserve">Regular, P. M., Buren, A. D., Dwyer, K. S., Cadigan, N. G., Gregory, R. S., Koen-Alonso, M., Rideout, R. M., Robertson, G. J., Robertson, M. D., Stenson, G. B., Wheeland, L. J., &amp; Zhang, F. (2021). Indexing starvation mortality to assess its role in the population regulation of northern cod.</w:t>
+        <w:t xml:space="preserve">Regular, P. M., Buren, A. D., Dwyer, K. S., Cadigan, N. G., Gregory, R. S., Koen-Alonso, M., Rideout, R. M., Robertson, G. J., Robertson, M. D., Stenson, G. B., Wheeland, L. J., &amp; Zhang, F. (2022). Indexing starvation mortality to assess its role in the population regulation of northern cod.</w:t>
       </w:r>
       <w:r>
         <w:t xml:space="preserve"> </w:t>
@@ -10587,7 +10873,7 @@
       <w:r>
         <w:t xml:space="preserve">, 106180. https://doi.org/</w:t>
       </w:r>
-      <w:hyperlink r:id="rId78">
+      <w:hyperlink r:id="rId82">
         <w:r>
           <w:rPr>
             <w:rStyle w:val="Hyperlink"/>
@@ -10596,13 +10882,49 @@
         </w:r>
       </w:hyperlink>
     </w:p>
-    <w:bookmarkEnd w:id="79"/>
-    <w:bookmarkStart w:id="80" w:name="ref-rose2004"/>
+    <w:bookmarkEnd w:id="83"/>
+    <w:bookmarkStart w:id="84" w:name="ref-robertson2021"/>
     <w:p>
       <w:pPr>
         <w:pStyle w:val="Bibliography"/>
       </w:pPr>
       <w:r>
+        <w:t xml:space="preserve">Robertson, M., Gao, J., Regular, P., Morgan, M., &amp; Zhang, F. (2021). Lagged recovery of fish spatial distributions following a cold-water perturbation.</w:t>
+      </w:r>
+      <w:r>
+        <w:t xml:space="preserve"> </w:t>
+      </w:r>
+      <w:r>
+        <w:rPr>
+          <w:iCs/>
+          <w:i/>
+        </w:rPr>
+        <w:t xml:space="preserve">Scientific Reports</w:t>
+      </w:r>
+      <w:r>
+        <w:t xml:space="preserve">,</w:t>
+      </w:r>
+      <w:r>
+        <w:t xml:space="preserve"> </w:t>
+      </w:r>
+      <w:r>
+        <w:rPr>
+          <w:iCs/>
+          <w:i/>
+        </w:rPr>
+        <w:t xml:space="preserve">11</w:t>
+      </w:r>
+      <w:r>
+        <w:t xml:space="preserve">(1), 9513.</w:t>
+      </w:r>
+    </w:p>
+    <w:bookmarkEnd w:id="84"/>
+    <w:bookmarkStart w:id="85" w:name="ref-rose2004"/>
+    <w:p>
+      <w:pPr>
+        <w:pStyle w:val="Bibliography"/>
+      </w:pPr>
+      <w:r>
         <w:t xml:space="preserve">Rose, G. (2004). Reconciling overfishing and climate change with stock dynamics of</w:t>
       </w:r>
       <w:r>
@@ -10658,13 +10980,59 @@
         <w:t xml:space="preserve">(9), 1553–1557.</w:t>
       </w:r>
     </w:p>
-    <w:bookmarkEnd w:id="80"/>
-    <w:bookmarkStart w:id="81" w:name="ref-schaefer1954"/>
+    <w:bookmarkEnd w:id="85"/>
+    <w:bookmarkStart w:id="86" w:name="ref-rose2000"/>
     <w:p>
       <w:pPr>
         <w:pStyle w:val="Bibliography"/>
       </w:pPr>
       <w:r>
+        <w:t xml:space="preserve">Rose, G., DeYoung, B., Kulka, D., Goddard, S., &amp; Fletcher, G. (2000). Distribution shifts and overfishing the northern cod (</w:t>
+      </w:r>
+      <w:r>
+        <w:rPr>
+          <w:iCs/>
+          <w:i/>
+        </w:rPr>
+        <w:t xml:space="preserve">gadus morhua</w:t>
+      </w:r>
+      <w:r>
+        <w:t xml:space="preserve">): A view from the ocean.</w:t>
+      </w:r>
+      <w:r>
+        <w:t xml:space="preserve"> </w:t>
+      </w:r>
+      <w:r>
+        <w:rPr>
+          <w:iCs/>
+          <w:i/>
+        </w:rPr>
+        <w:t xml:space="preserve">Canadian Journal of Fisheries and Aquatic Sciences</w:t>
+      </w:r>
+      <w:r>
+        <w:t xml:space="preserve">,</w:t>
+      </w:r>
+      <w:r>
+        <w:t xml:space="preserve"> </w:t>
+      </w:r>
+      <w:r>
+        <w:rPr>
+          <w:iCs/>
+          <w:i/>
+        </w:rPr>
+        <w:t xml:space="preserve">57</w:t>
+      </w:r>
+      <w:r>
+        <w:t xml:space="preserve">(3), 644–663.</w:t>
+      </w:r>
+    </w:p>
+    <w:bookmarkEnd w:id="86"/>
+    <w:bookmarkStart w:id="87" w:name="ref-schaefer1954"/>
+    <w:p>
+      <w:pPr>
+        <w:pStyle w:val="Bibliography"/>
+      </w:pPr>
+      <w:r>
         <w:t xml:space="preserve">Schaefer, M. B. (1954). Some aspects of the dynamics of populations important to the management of the commercial marine fisheries.</w:t>
       </w:r>
       <w:r>
@@ -10694,8 +11062,8 @@
         <w:t xml:space="preserve">(2), 23–56.</w:t>
       </w:r>
     </w:p>
-    <w:bookmarkEnd w:id="81"/>
-    <w:bookmarkStart w:id="82" w:name="ref-scheffer2015"/>
+    <w:bookmarkEnd w:id="87"/>
+    <w:bookmarkStart w:id="88" w:name="ref-scheffer2015"/>
     <w:p>
       <w:pPr>
         <w:pStyle w:val="Bibliography"/>
@@ -10730,8 +11098,8 @@
         <w:t xml:space="preserve">(6228), 1317–1319.</w:t>
       </w:r>
     </w:p>
-    <w:bookmarkEnd w:id="82"/>
-    <w:bookmarkStart w:id="83" w:name="ref-scheffer2003"/>
+    <w:bookmarkEnd w:id="88"/>
+    <w:bookmarkStart w:id="89" w:name="ref-scheffer2003"/>
     <w:p>
       <w:pPr>
         <w:pStyle w:val="Bibliography"/>
@@ -10766,8 +11134,8 @@
         <w:t xml:space="preserve">, 9–18.</w:t>
       </w:r>
     </w:p>
-    <w:bookmarkEnd w:id="83"/>
-    <w:bookmarkStart w:id="84" w:name="ref-schijns2021"/>
+    <w:bookmarkEnd w:id="89"/>
+    <w:bookmarkStart w:id="90" w:name="ref-schijns2021"/>
     <w:p>
       <w:pPr>
         <w:pStyle w:val="Bibliography"/>
@@ -10802,8 +11170,8 @@
         <w:t xml:space="preserve">(8), 2675–2683.</w:t>
       </w:r>
     </w:p>
-    <w:bookmarkEnd w:id="84"/>
-    <w:bookmarkStart w:id="85" w:name="ref-schindler2010"/>
+    <w:bookmarkEnd w:id="90"/>
+    <w:bookmarkStart w:id="91" w:name="ref-schindler2010"/>
     <w:p>
       <w:pPr>
         <w:pStyle w:val="Bibliography"/>
@@ -10838,8 +11206,8 @@
         <w:t xml:space="preserve">(7298), 609–612.</w:t>
       </w:r>
     </w:p>
-    <w:bookmarkEnd w:id="85"/>
-    <w:bookmarkStart w:id="86" w:name="ref-smith1981"/>
+    <w:bookmarkEnd w:id="91"/>
+    <w:bookmarkStart w:id="92" w:name="ref-smith1981"/>
     <w:p>
       <w:pPr>
         <w:pStyle w:val="Bibliography"/>
@@ -10864,13 +11232,49 @@
         <w:t xml:space="preserve">(p. 66). Canadian Technical Report of Fisheries; Aquatic Sciences No. 1030.</w:t>
       </w:r>
     </w:p>
-    <w:bookmarkEnd w:id="86"/>
-    <w:bookmarkStart w:id="87" w:name="ref-thorson2020"/>
+    <w:bookmarkEnd w:id="92"/>
+    <w:bookmarkStart w:id="93" w:name="ref-templeman1962"/>
     <w:p>
       <w:pPr>
         <w:pStyle w:val="Bibliography"/>
       </w:pPr>
       <w:r>
+        <w:t xml:space="preserve">Templeman, W. (1962). Divisions of cod stocks in the northwest atlantic.</w:t>
+      </w:r>
+      <w:r>
+        <w:t xml:space="preserve"> </w:t>
+      </w:r>
+      <w:r>
+        <w:rPr>
+          <w:iCs/>
+          <w:i/>
+        </w:rPr>
+        <w:t xml:space="preserve">ICNAF Redbook</w:t>
+      </w:r>
+      <w:r>
+        <w:t xml:space="preserve">,</w:t>
+      </w:r>
+      <w:r>
+        <w:t xml:space="preserve"> </w:t>
+      </w:r>
+      <w:r>
+        <w:rPr>
+          <w:iCs/>
+          <w:i/>
+        </w:rPr>
+        <w:t xml:space="preserve">3</w:t>
+      </w:r>
+      <w:r>
+        <w:t xml:space="preserve">, 79–123.</w:t>
+      </w:r>
+    </w:p>
+    <w:bookmarkEnd w:id="93"/>
+    <w:bookmarkStart w:id="94" w:name="ref-thorson2020"/>
+    <w:p>
+      <w:pPr>
+        <w:pStyle w:val="Bibliography"/>
+      </w:pPr>
+      <w:r>
         <w:t xml:space="preserve">Thorson, J. T. (2020). Predicting recruitment density dependence and intrinsic growth rate for all fishes worldwide using a data-integrated life-history model.</w:t>
       </w:r>
       <w:r>
@@ -10900,8 +11304,8 @@
         <w:t xml:space="preserve">(2), 237–251.</w:t>
       </w:r>
     </w:p>
-    <w:bookmarkEnd w:id="87"/>
-    <w:bookmarkStart w:id="88" w:name="ref-volterra1926"/>
+    <w:bookmarkEnd w:id="94"/>
+    <w:bookmarkStart w:id="95" w:name="ref-volterra1926"/>
     <w:p>
       <w:pPr>
         <w:pStyle w:val="Bibliography"/>
@@ -10936,8 +11340,8 @@
         <w:t xml:space="preserve">(2972), 558–560.</w:t>
       </w:r>
     </w:p>
-    <w:bookmarkEnd w:id="88"/>
-    <w:bookmarkStart w:id="89" w:name="ref-walsh1992"/>
+    <w:bookmarkEnd w:id="95"/>
+    <w:bookmarkStart w:id="96" w:name="ref-walsh1992"/>
     <w:p>
       <w:pPr>
         <w:pStyle w:val="Bibliography"/>
@@ -10972,8 +11376,8 @@
         <w:t xml:space="preserve">(3), 625–633.</w:t>
       </w:r>
     </w:p>
-    <w:bookmarkEnd w:id="89"/>
-    <w:bookmarkStart w:id="90" w:name="ref-winker2018"/>
+    <w:bookmarkEnd w:id="96"/>
+    <w:bookmarkStart w:id="97" w:name="ref-winker2018"/>
     <w:p>
       <w:pPr>
         <w:pStyle w:val="Bibliography"/>
@@ -11017,15 +11421,15 @@
         <w:t xml:space="preserve">, 275–288.</w:t>
       </w:r>
     </w:p>
-    <w:bookmarkEnd w:id="90"/>
-    <w:bookmarkEnd w:id="91"/>
+    <w:bookmarkEnd w:id="97"/>
+    <w:bookmarkEnd w:id="98"/>
     <w:p>
       <w:r>
         <w:br w:type="page"/>
       </w:r>
     </w:p>
-    <w:bookmarkEnd w:id="92"/>
-    <w:bookmarkStart w:id="108" w:name="figures"/>
+    <w:bookmarkEnd w:id="99"/>
+    <w:bookmarkStart w:id="120" w:name="figures"/>
     <w:p>
       <w:pPr>
         <w:pStyle w:val="Heading1"/>
@@ -11043,18 +11447,18 @@
           <wp:inline>
             <wp:extent cx="3599999" cy="4092857"/>
             <wp:effectExtent b="0" l="0" r="0" t="0"/>
-            <wp:docPr descr="Fig 1: Map of Newfoundland and Labrador (NL) case study area showing the Northeast NL Shelf (purple), Grand Bank (green), and Southern NL (yellow) ecosystem production units." title="" id="94" name="Picture"/>
+            <wp:docPr descr="Fig 1: Map of Newfoundland and Labrador (NL) case study area showing the Northeast NL Shelf (purple), Grand Bank (green), and Southern NL (yellow) ecosystem production units." title="" id="101" name="Picture"/>
             <a:graphic>
               <a:graphicData uri="http://schemas.openxmlformats.org/drawingml/2006/picture">
                 <pic:pic>
                   <pic:nvPicPr>
-                    <pic:cNvPr descr="C:/Users/RegularP/Documents/PROJECTS/multispic/analysis/paper/figures/epu_map.png" id="95" name="Picture"/>
+                    <pic:cNvPr descr="C:/Users/RegularP/Documents/PROJECTS/multispic/analysis/paper/figures/epu_map.png" id="102" name="Picture"/>
                     <pic:cNvPicPr>
                       <a:picLocks noChangeArrowheads="1" noChangeAspect="1"/>
                     </pic:cNvPicPr>
                   </pic:nvPicPr>
                   <pic:blipFill>
-                    <a:blip r:embed="rId93"/>
+                    <a:blip r:embed="rId100"/>
                     <a:stretch>
                       <a:fillRect/>
                     </a:stretch>
@@ -11085,6 +11489,8 @@
       <w:pPr>
         <w:pStyle w:val="ImageCaption"/>
       </w:pPr>
+      <w:bookmarkStart w:id="103" w:name="fig:epu-map"/>
+      <w:bookmarkEnd w:id="103"/>
       <w:r>
         <w:t xml:space="preserve">Fig 1: Map of Newfoundland and Labrador (NL) case study area showing the Northeast NL Shelf (purple), Grand Bank (green), and Southern NL (yellow) ecosystem production units.</w:t>
       </w:r>
@@ -11098,12 +11504,12 @@
           <wp:inline>
             <wp:extent cx="5943600" cy="2773680"/>
             <wp:effectExtent b="0" l="0" r="0" t="0"/>
-            <wp:docPr descr="Fig 2: LOO-CV and Hindcast-CV scores from a series of production model formulations of increasing complexity, from a single-species production model (“Single-species”) to a multispecies production model with a covariate effect and species and temporal correlations (“Full”), fit to seven species in three ecosystem production units (Northeast NL Shelf, Grand Bank, and Southern NL) off the east coast of Canada. Overall scores for each model across score type and ecosystem production unit are shown on the rightmost facet." title="" id="97" name="Picture"/>
+            <wp:docPr descr="Fig 2: LOO-CV and Hindcast-CV scores from a series of production model formulations of increasing complexity, from a single-species production model (“Single-species”) to a multispecies production model with a covariate effect and species and temporal correlations (“Full”), fit to seven species in three ecosystem production units (Northeast NL Shelf, Grand Bank, and Southern NL) off the east coast of Canada. Overall scores for each model across score type and ecosystem production unit are shown on the rightmost facet." title="" id="105" name="Picture"/>
             <a:graphic>
               <a:graphicData uri="http://schemas.openxmlformats.org/drawingml/2006/picture">
                 <pic:pic>
                   <pic:nvPicPr>
-                    <pic:cNvPr descr="C:/Users/RegularP/Documents/PROJECTS/multispic/analysis/paper/figures/scores.svg" id="98" name="Picture"/>
+                    <pic:cNvPr descr="C:/Users/RegularP/Documents/PROJECTS/multispic/analysis/paper/figures/scores.svg" id="106" name="Picture"/>
                     <pic:cNvPicPr>
                       <a:picLocks noChangeArrowheads="1" noChangeAspect="1"/>
                     </pic:cNvPicPr>
@@ -11115,7 +11521,7 @@
                           <a14:useLocalDpi xmlns:a14="http://schemas.microsoft.com/office/drawing/2010/main" val="0"/>
                         </a:ext>
                         <a:ext uri="{96DAC541-7B7A-43D3-8B79-37D633B846F1}">
-                          <asvg:svgBlip xmlns:asvg="http://schemas.microsoft.com/office/drawing/2016/SVG/main" r:embed="rId96"/>
+                          <asvg:svgBlip xmlns:asvg="http://schemas.microsoft.com/office/drawing/2016/SVG/main" r:embed="rId104"/>
                         </a:ext>
                       </a:extLst>
                     </a:blip>
@@ -11149,6 +11555,8 @@
       <w:pPr>
         <w:pStyle w:val="ImageCaption"/>
       </w:pPr>
+      <w:bookmarkStart w:id="107" w:name="fig:scores"/>
+      <w:bookmarkEnd w:id="107"/>
       <w:r>
         <w:t xml:space="preserve">Fig 2: LOO-CV and Hindcast-CV scores from a series of production model formulations of increasing complexity, from a single-species production model (</w:t>
       </w:r>
@@ -11186,12 +11594,12 @@
           <wp:inline>
             <wp:extent cx="5943600" cy="4160520"/>
             <wp:effectExtent b="0" l="0" r="0" t="0"/>
-            <wp:docPr descr="Fig 3: Trends in survey indices (dots) along with predicted indices (thin lines) and model estimates of biomass from the best fitting multispecies production model (thick lines). Uncertainty in the biomass estimates are represented by 95% confidence intervals (shaded region). Results from three ecosystem production units (Northeast NL Shelf, Grand Bank, and Southern NL) off the east coast of Canada are presented. Though data from seven species were used in each region, the species facet is limited to four for simplicity. Differences in biomass estimates from the indices stem from differing survey catchability estimates. Note differences in scale across facets." title="" id="100" name="Picture"/>
+            <wp:docPr descr="Fig 3: Trends in survey indices (dots) along with predicted indices (thin lines) and model estimates of biomass from the best fitting multispecies production model (thick lines). Uncertainty in the biomass estimates are represented by 95% confidence intervals (shaded region). Results from three ecosystem production units (Northeast NL Shelf, Grand Bank, and Southern NL) off the east coast of Canada are presented. Though data from seven species were used in each region, the species facet is limited to four for simplicity. Differences in biomass estimates from the indices stem from differing survey catchability estimates. Note differences in scale across facets." title="" id="109" name="Picture"/>
             <a:graphic>
               <a:graphicData uri="http://schemas.openxmlformats.org/drawingml/2006/picture">
                 <pic:pic>
                   <pic:nvPicPr>
-                    <pic:cNvPr descr="C:/Users/RegularP/Documents/PROJECTS/multispic/analysis/paper/figures/survey_trends.svg" id="101" name="Picture"/>
+                    <pic:cNvPr descr="C:/Users/RegularP/Documents/PROJECTS/multispic/analysis/paper/figures/survey_trends.svg" id="110" name="Picture"/>
                     <pic:cNvPicPr>
                       <a:picLocks noChangeArrowheads="1" noChangeAspect="1"/>
                     </pic:cNvPicPr>
@@ -11203,7 +11611,7 @@
                           <a14:useLocalDpi xmlns:a14="http://schemas.microsoft.com/office/drawing/2010/main" val="0"/>
                         </a:ext>
                         <a:ext uri="{96DAC541-7B7A-43D3-8B79-37D633B846F1}">
-                          <asvg:svgBlip xmlns:asvg="http://schemas.microsoft.com/office/drawing/2016/SVG/main" r:embed="rId99"/>
+                          <asvg:svgBlip xmlns:asvg="http://schemas.microsoft.com/office/drawing/2016/SVG/main" r:embed="rId108"/>
                         </a:ext>
                       </a:extLst>
                     </a:blip>
@@ -11237,6 +11645,8 @@
       <w:pPr>
         <w:pStyle w:val="ImageCaption"/>
       </w:pPr>
+      <w:bookmarkStart w:id="111" w:name="fig:survey-trends"/>
+      <w:bookmarkEnd w:id="111"/>
       <w:r>
         <w:t xml:space="preserve">Fig 3: Trends in survey indices (dots) along with predicted indices (thin lines) and model estimates of biomass from the best fitting multispecies production model (thick lines). Uncertainty in the biomass estimates are represented by 95% confidence intervals (shaded region). Results from three ecosystem production units (Northeast NL Shelf, Grand Bank, and Southern NL) off the east coast of Canada are presented. Though data from seven species were used in each region, the species facet is limited to four for simplicity. Differences in biomass estimates from the indices stem from differing survey catchability estimates. Note differences in scale across facets.</w:t>
       </w:r>
@@ -11250,12 +11660,12 @@
           <wp:inline>
             <wp:extent cx="5943600" cy="4160520"/>
             <wp:effectExtent b="0" l="0" r="0" t="0"/>
-            <wp:docPr descr="Fig 4: Trends in biomass, expected production, reported landings, and residual change from the best fitting multispecies production model across three ecosystem production units (Northeast NL Shelf, Grand Bank, and Southern NL) off the east coast of Canada. Species-specific trends from a subset of species are shown along with totals including seven species. Expected production represents expected changes from intrinsic growth and density-dependence (i.e., change from the production equation) and residual change represent process errors not explained by the production equation or reported landings. Note difference in scale across facets." title="" id="103" name="Picture"/>
+            <wp:docPr descr="Fig 4: Trends in biomass, expected production, reported landings, and residual change from the best fitting multispecies production model across three ecosystem production units (Northeast NL Shelf, Grand Bank, and Southern NL) off the east coast of Canada. Species-specific trends from a subset of species are shown along with totals including seven species. Expected production represents expected changes from intrinsic growth and density-dependence (i.e., change from the production equation) and residual change represent process errors not explained by the production equation or reported landings. Note difference in scale across facets." title="" id="113" name="Picture"/>
             <a:graphic>
               <a:graphicData uri="http://schemas.openxmlformats.org/drawingml/2006/picture">
                 <pic:pic>
                   <pic:nvPicPr>
-                    <pic:cNvPr descr="C:/Users/RegularP/Documents/PROJECTS/multispic/analysis/paper/figures/pop_trends.svg" id="104" name="Picture"/>
+                    <pic:cNvPr descr="C:/Users/RegularP/Documents/PROJECTS/multispic/analysis/paper/figures/pop_trends.svg" id="114" name="Picture"/>
                     <pic:cNvPicPr>
                       <a:picLocks noChangeArrowheads="1" noChangeAspect="1"/>
                     </pic:cNvPicPr>
@@ -11267,7 +11677,7 @@
                           <a14:useLocalDpi xmlns:a14="http://schemas.microsoft.com/office/drawing/2010/main" val="0"/>
                         </a:ext>
                         <a:ext uri="{96DAC541-7B7A-43D3-8B79-37D633B846F1}">
-                          <asvg:svgBlip xmlns:asvg="http://schemas.microsoft.com/office/drawing/2016/SVG/main" r:embed="rId102"/>
+                          <asvg:svgBlip xmlns:asvg="http://schemas.microsoft.com/office/drawing/2016/SVG/main" r:embed="rId112"/>
                         </a:ext>
                       </a:extLst>
                     </a:blip>
@@ -11301,6 +11711,8 @@
       <w:pPr>
         <w:pStyle w:val="ImageCaption"/>
       </w:pPr>
+      <w:bookmarkStart w:id="115" w:name="fig:pop-trends"/>
+      <w:bookmarkEnd w:id="115"/>
       <w:r>
         <w:t xml:space="preserve">Fig 4: Trends in biomass, expected production, reported landings, and residual change from the best fitting multispecies production model across three ecosystem production units (Northeast NL Shelf, Grand Bank, and Southern NL) off the east coast of Canada. Species-specific trends from a subset of species are shown along with totals including seven species. Expected production represents expected changes from intrinsic growth and density-dependence (i.e., change from the production equation) and residual change represent process errors not explained by the production equation or reported landings. Note difference in scale across facets.</w:t>
       </w:r>
@@ -11314,12 +11726,12 @@
           <wp:inline>
             <wp:extent cx="5943600" cy="3200400"/>
             <wp:effectExtent b="0" l="0" r="0" t="0"/>
-            <wp:docPr descr="Fig 5: Trends (upper facet) and species-to-species correlations (lower facet) in standardized process errors from the best fitting multispecies production model applied to seven species within three ecosystem production units (Northeast NL Shelf, Grand Bank, and Southern NL) off the east coast of Canada. Process errors represent changes not explained by the production equation or reported landings. Points in the correlation plots are coloured and scaled by the level of species-to-species correlation, \rho." title="" id="106" name="Picture"/>
+            <wp:docPr descr="Fig 5: Trends (upper facet) and species-to-species correlations (lower facet) in standardized process errors from the best fitting multispecies production model applied to seven species within three ecosystem production units (Northeast NL Shelf, Grand Bank, and Southern NL) off the east coast of Canada. Process errors represent changes not explained by the production equation or reported landings. Points in the correlation plots are coloured and scaled by the level of species-to-species correlation, \rho." title="" id="117" name="Picture"/>
             <a:graphic>
               <a:graphicData uri="http://schemas.openxmlformats.org/drawingml/2006/picture">
                 <pic:pic>
                   <pic:nvPicPr>
-                    <pic:cNvPr descr="C:/Users/RegularP/Documents/PROJECTS/multispic/analysis/paper/figures/pe_cor.svg" id="107" name="Picture"/>
+                    <pic:cNvPr descr="C:/Users/RegularP/Documents/PROJECTS/multispic/analysis/paper/figures/pe_cor.svg" id="118" name="Picture"/>
                     <pic:cNvPicPr>
                       <a:picLocks noChangeArrowheads="1" noChangeAspect="1"/>
                     </pic:cNvPicPr>
@@ -11331,7 +11743,7 @@
                           <a14:useLocalDpi xmlns:a14="http://schemas.microsoft.com/office/drawing/2010/main" val="0"/>
                         </a:ext>
                         <a:ext uri="{96DAC541-7B7A-43D3-8B79-37D633B846F1}">
-                          <asvg:svgBlip xmlns:asvg="http://schemas.microsoft.com/office/drawing/2016/SVG/main" r:embed="rId105"/>
+                          <asvg:svgBlip xmlns:asvg="http://schemas.microsoft.com/office/drawing/2016/SVG/main" r:embed="rId116"/>
                         </a:ext>
                       </a:extLst>
                     </a:blip>
@@ -11365,6 +11777,8 @@
       <w:pPr>
         <w:pStyle w:val="ImageCaption"/>
       </w:pPr>
+      <w:bookmarkStart w:id="119" w:name="fig:pe-cor"/>
+      <w:bookmarkEnd w:id="119"/>
       <w:r>
         <w:t xml:space="preserve">Fig 5: Trends (upper facet) and species-to-species correlations (lower facet) in standardized process errors from the best fitting multispecies production model applied to seven species within three ecosystem production units (Northeast NL Shelf, Grand Bank, and Southern NL) off the east coast of Canada. Process errors represent changes not explained by the production equation or reported landings. Points in the correlation plots are coloured and scaled by the level of species-to-species correlation,</w:t>
       </w:r>
@@ -11380,7 +11794,7 @@
         <w:t xml:space="preserve">.</w:t>
       </w:r>
     </w:p>
-    <w:bookmarkEnd w:id="108"/>
+    <w:bookmarkEnd w:id="120"/>
     <w:sectPr>
       <w:footerReference r:id="rId9" w:type="default"/>
       <w:pgSz w:h="15840" w:w="12240"/>

</xml_diff>

<commit_message>
Revise paper given feedback from Rick and Joanne
</commit_message>
<xml_diff>
--- a/analysis/paper/_book/ms.docx
+++ b/analysis/paper/_book/ms.docx
@@ -310,7 +310,7 @@
         <w:br/>
       </w:r>
       <w:r>
-        <w:t xml:space="preserve">2023-11-29</w:t>
+        <w:t xml:space="preserve">2024-12-11</w:t>
       </w:r>
     </w:p>
     <w:p>
@@ -1630,7 +1630,7 @@
         <w:t xml:space="preserve">)</w:t>
       </w:r>
       <w:r>
-        <w:t xml:space="preserve">. The understanding that populations generally produce more offspring than an environment can sustain led to the notion that the</w:t>
+        <w:t xml:space="preserve">. The understanding that populations produce more offspring than an environment can sustain led to the notion that the</w:t>
       </w:r>
       <w:r>
         <w:t xml:space="preserve"> </w:t>
@@ -1837,7 +1837,10 @@
         <w:t xml:space="preserve"> </w:t>
       </w:r>
       <w:r>
-        <w:t xml:space="preserve">(</w:t>
+        <w:t xml:space="preserve">(e.g.,</w:t>
+      </w:r>
+      <w:r>
+        <w:t xml:space="preserve"> </w:t>
       </w:r>
       <w:hyperlink w:anchor="ref-bundy2012">
         <w:r>
@@ -1848,7 +1851,7 @@
         </w:r>
       </w:hyperlink>
       <w:r>
-        <w:t xml:space="preserve">; e.g.,</w:t>
+        <w:t xml:space="preserve">;</w:t>
       </w:r>
       <w:r>
         <w:t xml:space="preserve"> </w:t>
@@ -2760,6 +2763,26 @@
       <w:r>
         <w:t xml:space="preserve">, exceeds the capacity of the system,</w:t>
       </w:r>
+      <w:r>
+        <w:t xml:space="preserve"> </w:t>
+      </w:r>
+      <m:oMath>
+        <m:sSub>
+          <m:e>
+            <m:r>
+              <m:t>K</m:t>
+            </m:r>
+          </m:e>
+          <m:sub>
+            <m:r>
+              <m:t>Σ</m:t>
+            </m:r>
+          </m:sub>
+        </m:sSub>
+      </m:oMath>
+      <w:r>
+        <w:t xml:space="preserve">,</w:t>
+      </w:r>
     </w:p>
     <w:p>
       <w:pPr>
@@ -2902,9 +2925,18 @@
                         </m:nary>
                       </m:num>
                       <m:den>
-                        <m:r>
-                          <m:t>K</m:t>
-                        </m:r>
+                        <m:sSub>
+                          <m:e>
+                            <m:r>
+                              <m:t>K</m:t>
+                            </m:r>
+                          </m:e>
+                          <m:sub>
+                            <m:r>
+                              <m:t>Σ</m:t>
+                            </m:r>
+                          </m:sub>
+                        </m:sSub>
                       </m:den>
                     </m:f>
                   </m:e>
@@ -3183,9 +3215,18 @@
                             </m:nary>
                           </m:num>
                           <m:den>
-                            <m:r>
-                              <m:t>K</m:t>
-                            </m:r>
+                            <m:sSub>
+                              <m:e>
+                                <m:r>
+                                  <m:t>K</m:t>
+                                </m:r>
+                              </m:e>
+                              <m:sub>
+                                <m:r>
+                                  <m:t>Σ</m:t>
+                                </m:r>
+                              </m:sub>
+                            </m:sSub>
                           </m:den>
                         </m:f>
                       </m:e>
@@ -3437,7 +3478,7 @@
         <w:pStyle w:val="FirstParagraph"/>
       </w:pPr>
       <w:r>
-        <w:t xml:space="preserve">The inclusion of multiple species in the model permits the estimation of covariance. While covarying changes in observed populations may be described using observation errors, we assume that most covariance stems from ecosystem processes. We therefore assume that observation errors are independent and normally distributed such that</w:t>
+        <w:t xml:space="preserve">The inclusion of multiple species in the model permits the estimation of covariance. While covarying changes may be apparent in the observations, we assume that most covariance stems from ecosystem processes. We therefore assume that observation errors are independent and normally distributed such that</w:t>
       </w:r>
       <w:r>
         <w:t xml:space="preserve"> </w:t>
@@ -3556,18 +3597,7 @@
         <w:t xml:space="preserve"> </w:t>
       </w:r>
       <w:r>
-        <w:t xml:space="preserve">represents species and survey specific levels of observation error. A more flexible error structure is used to describe the process errors as ecological processes may contribute to species or temporal dependencies. Beyond the global limiting effect of</w:t>
-      </w:r>
-      <w:r>
-        <w:t xml:space="preserve"> </w:t>
-      </w:r>
-      <m:oMath>
-        <m:r>
-          <m:t>K</m:t>
-        </m:r>
-      </m:oMath>
-      <w:r>
-        <w:t xml:space="preserve">, species interactions may elicit positive or negative population responses resulting from direct or indirect associations. We therefore apply the multivariate normal distribution to account for the possibility that process errors are not independent across species. Deviations from expected production may also display temporal dependence if the factors contributing to the process errors change gradually over time. Such inertia may cause positive or negative process errors to persist across several years. A first-order autoregressive (AR1) process was therefore applied to account for temporal dependence. Both sources of dependence are modeled using a multivariate AR1 process where</w:t>
+        <w:t xml:space="preserve">represents species and survey specific levels of observation error. A more flexible error structure is used to describe the process errors to account for temporal dependencies driven by as ecological processes. For instance, species interactions may drive positive or negative population responses resulting from direct or indirect associations. We therefore apply the multivariate normal distribution to account for potential interdependencies among species. Deviations from expected production may also display temporal dependence if the factors contributing to the process errors change gradually over time. Such inertia may cause positive or negative process errors to persist across several years. A first-order autoregressive (AR1) process was therefore applied to account for temporal dependence. Both sources of dependence are modeled using a multivariate AR1 process where</w:t>
       </w:r>
     </w:p>
     <w:p>
@@ -4794,9 +4824,18 @@
         <w:t xml:space="preserve"> </w:t>
       </w:r>
       <m:oMath>
-        <m:r>
-          <m:t>K</m:t>
-        </m:r>
+        <m:sSub>
+          <m:e>
+            <m:r>
+              <m:t>K</m:t>
+            </m:r>
+          </m:e>
+          <m:sub>
+            <m:r>
+              <m:t>Σ</m:t>
+            </m:r>
+          </m:sub>
+        </m:sSub>
       </m:oMath>
       <w:r>
         <w:t xml:space="preserve"> </w:t>
@@ -4808,9 +4847,18 @@
         <w:t xml:space="preserve"> </w:t>
       </w:r>
       <m:oMath>
-        <m:r>
-          <m:t>K</m:t>
-        </m:r>
+        <m:sSub>
+          <m:e>
+            <m:r>
+              <m:t>K</m:t>
+            </m:r>
+          </m:e>
+          <m:sub>
+            <m:r>
+              <m:t>Σ</m:t>
+            </m:r>
+          </m:sub>
+        </m:sSub>
         <m:sSup>
           <m:e>
             <m:r>
@@ -4919,6 +4967,29 @@
         <w:t xml:space="preserve"> </w:t>
       </w:r>
       <w:r>
+        <w:t xml:space="preserve">rather than</w:t>
+      </w:r>
+      <w:r>
+        <w:t xml:space="preserve"> </w:t>
+      </w:r>
+      <m:oMath>
+        <m:sSub>
+          <m:e>
+            <m:r>
+              <m:t>K</m:t>
+            </m:r>
+          </m:e>
+          <m:sub>
+            <m:r>
+              <m:t>Σ</m:t>
+            </m:r>
+          </m:sub>
+        </m:sSub>
+      </m:oMath>
+      <w:r>
+        <w:t xml:space="preserve"> </w:t>
+      </w:r>
+      <w:r>
         <w:t xml:space="preserve">(i.e., apply equation (3) indexed by species).</w:t>
       </w:r>
     </w:p>
@@ -5159,7 +5230,7 @@
         <w:pStyle w:val="BodyText"/>
       </w:pPr>
       <w:r>
-        <w:t xml:space="preserve">Catch data were extracted from NAFO’s STATLANT 21A (</w:t>
+        <w:t xml:space="preserve">Catch data were extracted from NAFO’s STATLANT 21A database (</w:t>
       </w:r>
       <w:hyperlink r:id="rId24">
         <w:r>
@@ -5182,7 +5253,7 @@
         <w:t xml:space="preserve"> </w:t>
       </w:r>
       <w:r>
-        <w:t xml:space="preserve">annually (roughly the size of Sweden or the Yukon, Canada) to depth up to 1500 m. Since the inception of this program in 1971, survey platforms and protocols have undergone a series of changes that affect the continuity of the data collected in each region and season. A Yankee then Engel otter trawl, with nets designed to catch large demersal fish, were used between 1971 to 1994. After 1995, both survey vessels and gear were changed. Since then, a Campelen shrimp trawl has been used and, because of its smaller mesh size, a broader range of species and size groups have been captured</w:t>
+        <w:t xml:space="preserve">annually (roughly the size of Sweden or the Yukon, Canada) to depth up to 1500 m. Since the inception of this program in 1971, survey platforms and protocols have undergone a series of changes that affect the continuity of the data collected in each region and season. A Yankee then Engel otter trawl, with nets designed to catch large demersal fish, were used between 1971 to 1994. Starting in the fall of 1995 survey gear was changed to a Campelen shrimp trawl with a small mesh codend, which allowed a broader range of species and size groups to be captured</w:t>
       </w:r>
       <w:r>
         <w:t xml:space="preserve"> </w:t>
@@ -5258,7 +5329,7 @@
         <w:t xml:space="preserve">)</w:t>
       </w:r>
       <w:r>
-        <w:t xml:space="preserve">]. Finally, species were ranked by cumulative commercial catch and limited to the seven most commonly caught species, or species group when catch was not consistently distinguished, within each region. On the Northeast NL Shelf, the included species were Redfish spp. (</w:t>
+        <w:t xml:space="preserve">]. Finally, species were ranked by cumulative commercial catch and limited to the seven most commonly caught species, or species group when catch was not consistently distinguished by species, within each region. On the Northeast NL Shelf, the included species were Redfish spp. (</w:t>
       </w:r>
       <w:r>
         <w:rPr>
@@ -5577,9 +5648,18 @@
         <w:t xml:space="preserve"> </w:t>
       </w:r>
       <m:oMath>
-        <m:r>
-          <m:t>K</m:t>
-        </m:r>
+        <m:sSub>
+          <m:e>
+            <m:r>
+              <m:t>K</m:t>
+            </m:r>
+          </m:e>
+          <m:sub>
+            <m:r>
+              <m:t>Σ</m:t>
+            </m:r>
+          </m:sub>
+        </m:sSub>
       </m:oMath>
       <w:r>
         <w:t xml:space="preserve"> </w:t>
@@ -5668,6 +5748,15 @@
                     </m:r>
                   </m:e>
                   <m:sub>
+                    <m:r>
+                      <m:t>Σ</m:t>
+                    </m:r>
+                    <m:r>
+                      <m:rPr>
+                        <m:sty m:val="p"/>
+                      </m:rPr>
+                      <m:t>,</m:t>
+                    </m:r>
                     <m:r>
                       <m:t>l</m:t>
                     </m:r>
@@ -5762,6 +5851,15 @@
                     </m:r>
                   </m:e>
                   <m:sub>
+                    <m:r>
+                      <m:t>Σ</m:t>
+                    </m:r>
+                    <m:r>
+                      <m:rPr>
+                        <m:sty m:val="p"/>
+                      </m:rPr>
+                      <m:t>,</m:t>
+                    </m:r>
                     <m:r>
                       <m:t>u</m:t>
                     </m:r>
@@ -5889,6 +5987,15 @@
           </m:e>
           <m:sub>
             <m:r>
+              <m:t>Σ</m:t>
+            </m:r>
+            <m:r>
+              <m:rPr>
+                <m:sty m:val="p"/>
+              </m:rPr>
+              <m:t>,</m:t>
+            </m:r>
+            <m:r>
               <m:t>l</m:t>
             </m:r>
           </m:sub>
@@ -5912,6 +6019,15 @@
           </m:e>
           <m:sub>
             <m:r>
+              <m:t>Σ</m:t>
+            </m:r>
+            <m:r>
+              <m:rPr>
+                <m:sty m:val="p"/>
+              </m:rPr>
+              <m:t>,</m:t>
+            </m:r>
+            <m:r>
               <m:t>u</m:t>
             </m:r>
           </m:sub>
@@ -5927,9 +6043,18 @@
         <w:t xml:space="preserve"> </w:t>
       </w:r>
       <m:oMath>
-        <m:r>
-          <m:t>K</m:t>
-        </m:r>
+        <m:sSub>
+          <m:e>
+            <m:r>
+              <m:t>K</m:t>
+            </m:r>
+          </m:e>
+          <m:sub>
+            <m:r>
+              <m:t>Σ</m:t>
+            </m:r>
+          </m:sub>
+        </m:sSub>
       </m:oMath>
       <w:r>
         <w:t xml:space="preserve"> </w:t>
@@ -5941,9 +6066,18 @@
         <w:t xml:space="preserve"> </w:t>
       </w:r>
       <m:oMath>
-        <m:r>
-          <m:t>K</m:t>
-        </m:r>
+        <m:sSub>
+          <m:e>
+            <m:r>
+              <m:t>K</m:t>
+            </m:r>
+          </m:e>
+          <m:sub>
+            <m:r>
+              <m:t>Σ</m:t>
+            </m:r>
+          </m:sub>
+        </m:sSub>
       </m:oMath>
       <w:r>
         <w:t xml:space="preserve"> </w:t>
@@ -6045,9 +6179,18 @@
         <w:t xml:space="preserve"> </w:t>
       </w:r>
       <m:oMath>
-        <m:r>
-          <m:t>K</m:t>
-        </m:r>
+        <m:sSub>
+          <m:e>
+            <m:r>
+              <m:t>K</m:t>
+            </m:r>
+          </m:e>
+          <m:sub>
+            <m:r>
+              <m:t>Σ</m:t>
+            </m:r>
+          </m:sub>
+        </m:sSub>
       </m:oMath>
       <w:r>
         <w:t xml:space="preserve">, catch was used to constrain the plausible range of the biomass at the beginning of the time series,</w:t>
@@ -6418,7 +6561,7 @@
         </m:sSub>
       </m:oMath>
       <w:r>
-        <w:t xml:space="preserve">, this assumes that the fishery did not catch all of the biomass in the first year and it assumes that the catch represents a portion of the biomass in the first year. A flaw with the upper value for this prior is that a lack of market demand or conservation concerns may contradict the assumption that landings are coarsely proportional to stock size. However, the upper range chosen was considered reasonable for this case study as there was an active fishery for each species examined here at the start of the time series.</w:t>
+        <w:t xml:space="preserve">, this assumes that the fishery did not catch all of the biomass in the first year and it assumes that the catch represents a portion of the biomass in the first year. A potential flaw with the upper value for this prior is that a lack of market demand may contradict the assumption that landings are coarsely proportional to stock size. However, the upper range chosen was considered reasonable for this case study as there was an active fishery for each species examined here at the start of the time series.</w:t>
       </w:r>
     </w:p>
     <w:bookmarkEnd w:id="27"/>
@@ -7031,7 +7174,7 @@
         <w:t xml:space="preserve"> </w:t>
       </w:r>
       <w:r>
-        <w:t xml:space="preserve">priors were informed by the average survey coverage by gear and season. Survey coverage within each region was computed by dividing the average spatial coverage of strata across years by the total area of all strata (i.e., average area covered / area of survey domain). Survey coverage was then multiplied by 0.2 for deep-water species (Greenland Halibut, Atlantic Halibut, Witch Flounder, Redfish spp., White Hake, Silver Hake, and Monkfish) and 0.5 for the remainder. The lower range was widened, especially for deep-water species, to account for gear selectivity issues</w:t>
+        <w:t xml:space="preserve">priors were informed by the average survey coverage by gear and season. Survey coverage within each region was computed by dividing the average spatial coverage of strata across years by the total area of all strata (i.e., average area covered / area of survey domain). Survey coverage was then multiplied by 0.2 for deep-water species (Greenland Halibut, Atlantic Halibut, Witch Flounder, Redfish spp., White Hake, Silver Hake, and Monkfish) and 0.5 for the remainder. The lower range was widened, especially for deep-water species, to account for potential gear selectivity issues</w:t>
       </w:r>
       <w:r>
         <w:t xml:space="preserve"> </w:t>
@@ -7057,7 +7200,7 @@
         <w:t xml:space="preserve"> </w:t>
       </w:r>
       <w:r>
-        <w:t xml:space="preserve">and availability issues (e.g., portion of the stock in deeper water than covered by the survey). The upper inflections point was set to 1 as it is possible that the survey indices represent overestimates of the true population size in some instances.</w:t>
+        <w:t xml:space="preserve">and availability issues (e.g., portion of the stock in deeper water than covered by the survey). The upper inflection point was set to 1 as it is possible that the survey indices represent overestimates of the true population size in some instances.</w:t>
       </w:r>
     </w:p>
     <w:p>
@@ -8246,7 +8389,7 @@
         <w:t xml:space="preserve">4</w:t>
       </w:r>
       <w:r>
-        <w:t xml:space="preserve">). These residual subtractions exceed the absolute scale of landings taken in the late 1980s from the Northeast NL Shelf and Grand Bank ecosystem production units. The scale of changes derived from the production function and other processes are of a scale similar to landings reported in the Southern NL ecosystem production unit. Estimates of biomass exceeded the carrying capacity estimated for the Northeast NL Shelf through the 1980s, and all focal species displayed abrupt declines in the early 1990s. Comparing community composition in the early 1980s to the 2010s, there are no clear shifts in the relative biomass of the focal species in the Northeast NL Shelf. Elsewhere, total biomass exceeded or approached system carrying capacity in the late 1980s, after which all species declined. Estimates of total biomass have gradually increased on the Grand Bank and off Southern NL since the mid 1990s, largely due to increasing Redfish spp. biomass estimates.</w:t>
+        <w:t xml:space="preserve">). These residual subtractions exceed the absolute scale of landings taken in the late 1980s from the Northeast NL Shelf and Grand Bank ecosystem production units. The scale of changes derived from the production function and other processes are of a scale similar to landings reported in the Southern NL ecosystem production unit. Estimates of biomass exceeded the carrying capacity estimated for the Northeast NL Shelf through the 1980s, and all focal species displayed abrupt declines in the early 1990s. Comparing community composition in the early 1980s to the 2010s, there are no clear shifts in the relative biomass of the focal species on the Northeast NL Shelf. Elsewhere, total biomass exceeded or approached system carrying capacity in the late 1980s, after which all species declined. Estimates of total biomass have gradually increased on the Grand Bank and off Southern NL since the mid 1990s, largely due to increasing Redfish spp. biomass estimates.</w:t>
       </w:r>
     </w:p>
     <w:p>
@@ -8407,7 +8550,7 @@
         <w:t xml:space="preserve"> </w:t>
       </w:r>
       <w:r>
-        <w:t xml:space="preserve">as it is rooted in the idea that total production, and consequently system-level maximum sustainable yield (MSY), is limited by the amount of resources available in a given ecosystem. In contrast to aggregate production models, we also attempt to capture the dynamics of species within a community. Fisheries landings, competitive interactions, predation, and prey availability all affect species-level production</w:t>
+        <w:t xml:space="preserve">as it is rooted in the idea that total production, and consequently system-level MSY, is limited by the amount of resources available in a given ecosystem. In contrast to aggregate production models, we also attempt to capture the dynamics of species within a community. Fisheries landings, competitive interactions, predation, and prey availability all affect species-level production</w:t>
       </w:r>
       <w:r>
         <w:t xml:space="preserve"> </w:t>
@@ -8532,7 +8675,7 @@
         <w:t xml:space="preserve">)</w:t>
       </w:r>
       <w:r>
-        <w:t xml:space="preserve">, we attempt to differentiate population processes from noise and bias introduced by surveys of fish populations. The overall structure of the model allows species-specific dynamics to be captured while avoiding the assumption that the dynamics of each species is isolated and independent from other species sharing the same space and potentially competing for the same resources.</w:t>
+        <w:t xml:space="preserve">, we attempt to differentiate population processes from noise and bias from surveys of fish populations. The overall structure of the model allows species-specific dynamics to be captured while avoiding the assumption that the dynamics of each species is isolated and independent from other species sharing the same space and potentially competing for the same resources.</w:t>
       </w:r>
     </w:p>
     <w:p>
@@ -8580,7 +8723,7 @@
         <w:t xml:space="preserve">)</w:t>
       </w:r>
       <w:r>
-        <w:t xml:space="preserve">. We attempt to disentangle the impacts of fishing from environmental effects using our multispecies production model and, in doing so, we provide empirical evidence that environmental factors played a non-negligible role in the changes observed in the region. The focal species within each model all occupy the same ecosystem production unit and ultimately compete for the same resources</w:t>
+        <w:t xml:space="preserve">. We attempt to disentangle the impacts of fishing from environmental effects using our multispecies production model and, in doing so, we provide empirical evidence that environmental factors played a non-negligible role in the changes observed in the region. First, we found general support for models with a system-level carrying capacity, consistent with the expectation that species within the same ecosystem production unit are constrained by a finite amount of available energy</w:t>
       </w:r>
       <w:r>
         <w:t xml:space="preserve"> </w:t>
@@ -8600,7 +8743,7 @@
         <w:t xml:space="preserve">)</w:t>
       </w:r>
       <w:r>
-        <w:t xml:space="preserve">. It follows that total production at upper trophic levels should be limited by a regions’ finite resources, which is evidenced in our case study by the general support for models that impose a system-level carrying capacity. Beyond this, we found evidence for synchronous changes in the demersal fish community, which implies that a common bottom-up driver is impacting the dynamics of these species</w:t>
+        <w:t xml:space="preserve">. Second, we found evidence for synchronous changes in the demersal fish community, which implies that a common bottom-up driver is impacting the dynamics of these species</w:t>
       </w:r>
       <w:r>
         <w:t xml:space="preserve"> </w:t>
@@ -8706,7 +8849,7 @@
         <w:pStyle w:val="BodyText"/>
       </w:pPr>
       <w:r>
-        <w:t xml:space="preserve">Our inference that environmental factors were a key driver of stock collapses was unexpected given the prevailing hypothesis is that fishing activity was the primary driver</w:t>
+        <w:t xml:space="preserve">Our inference that environmental factors were a key driver of stock collapses was unexpected given the compelling narrative is that fishing activity was the primary driver</w:t>
       </w:r>
       <w:r>
         <w:t xml:space="preserve"> </w:t>
@@ -8740,7 +8883,43 @@
         </w:r>
       </w:hyperlink>
       <w:r>
-        <w:t xml:space="preserve">; but see</w:t>
+        <w:t xml:space="preserve">)</w:t>
+      </w:r>
+      <w:r>
+        <w:t xml:space="preserve">. Since our model utilizes</w:t>
+      </w:r>
+      <w:r>
+        <w:t xml:space="preserve"> </w:t>
+      </w:r>
+      <w:r>
+        <w:rPr>
+          <w:iCs/>
+          <w:i/>
+        </w:rPr>
+        <w:t xml:space="preserve">reported</w:t>
+      </w:r>
+      <w:r>
+        <w:t xml:space="preserve"> </w:t>
+      </w:r>
+      <w:r>
+        <w:t xml:space="preserve">fisheries landings, a portion of these losses may be attributed to illegal fishing activity. However, it seems unlikely that the industry had the capacity to covertly extract the amount needed to match the estimated losses. For instance, annual catches in the late 1980s across the Northeast NL Shelf and the Grand Bank totaled ~450 kt while residual losses estimated by the model in the early 1990s was ~1000 kt. The fishing industry would have had to double its efforts to explain the declines. It follows that the decline must at least in part, if not primarily, be due to an unknown environmental driver. This contention is not new</w:t>
+      </w:r>
+      <w:r>
+        <w:t xml:space="preserve"> </w:t>
+      </w:r>
+      <w:r>
+        <w:t xml:space="preserve">(</w:t>
+      </w:r>
+      <w:hyperlink w:anchor="ref-atkinson1994">
+        <w:r>
+          <w:rPr>
+            <w:rStyle w:val="Hyperlink"/>
+          </w:rPr>
+          <w:t xml:space="preserve">Atkinson, 1994</w:t>
+        </w:r>
+      </w:hyperlink>
+      <w:r>
+        <w:t xml:space="preserve">; see, for example,</w:t>
       </w:r>
       <w:r>
         <w:t xml:space="preserve"> </w:t>
@@ -8754,45 +8933,6 @@
         </w:r>
       </w:hyperlink>
       <w:r>
-        <w:t xml:space="preserve">)</w:t>
-      </w:r>
-      <w:r>
-        <w:t xml:space="preserve">. Since our model utilizes</w:t>
-      </w:r>
-      <w:r>
-        <w:t xml:space="preserve"> </w:t>
-      </w:r>
-      <w:r>
-        <w:rPr>
-          <w:iCs/>
-          <w:i/>
-        </w:rPr>
-        <w:t xml:space="preserve">reported</w:t>
-      </w:r>
-      <w:r>
-        <w:t xml:space="preserve"> </w:t>
-      </w:r>
-      <w:r>
-        <w:t xml:space="preserve">fisheries landings, a portion of these losses may be attributed to illegal fishing activity. However, it seems unlikely that the industry had the capacity to covertly exceed typical reported annual catches in the late 1980s. For instance, annual catches in the late 1980s across the Northeast NL Shelf and the Grand Bank totaled ~450 kt while residual losses estimated by the model in the early 1990s was ~1000 kt. The fishing industry would have had to double its efforts to explain the declines. It follows that the decline must at least in part, if not primarily, be due to an unknown environmental driver. This contention is not new</w:t>
-      </w:r>
-      <w:r>
-        <w:t xml:space="preserve"> </w:t>
-      </w:r>
-      <w:r>
-        <w:t xml:space="preserve">(see, for example,</w:t>
-      </w:r>
-      <w:r>
-        <w:t xml:space="preserve"> </w:t>
-      </w:r>
-      <w:hyperlink w:anchor="ref-atkinson1994">
-        <w:r>
-          <w:rPr>
-            <w:rStyle w:val="Hyperlink"/>
-          </w:rPr>
-          <w:t xml:space="preserve">Atkinson, 1994</w:t>
-        </w:r>
-      </w:hyperlink>
-      <w:r>
         <w:t xml:space="preserve">;</w:t>
       </w:r>
       <w:r>
@@ -8874,7 +9014,7 @@
         <w:t xml:space="preserve">)</w:t>
       </w:r>
       <w:r>
-        <w:t xml:space="preserve">. Still, it is curious that heavily exploited species like Atlantic cod show no signs of change or loss of genetic diversity</w:t>
+        <w:t xml:space="preserve">. Yet, a recent study found no evidence of genetic diversity loss in heavily exploited species like Atlantic cod</w:t>
       </w:r>
       <w:r>
         <w:t xml:space="preserve"> </w:t>
@@ -9089,7 +9229,7 @@
         <w:t xml:space="preserve"> </w:t>
       </w:r>
       <w:r>
-        <w:t xml:space="preserve">and here we split 2J3K (Northeast NL Shelf) and 3LNO (Grand Bank) into distinct regions. Assuming that our results are comparable to previous results, it is peculiar that they indicate that total biomass in the Northeast NL Shelf production unit was above the carrying capacity of that region in the early 1990s. This finding contradicts historic records that suggest populations such as Atlantic cod in 2J3KL were at substantially higher levels in the 1970s and earlier</w:t>
+        <w:t xml:space="preserve">and here we split 2J3K (Northeast NL Shelf) and 3LNO (Grand Bank) into distinct regions. Assuming that our results are comparable to previous results, it is peculiar that they indicate that total biomass in the Northeast NL Shelf production unit was above the carrying capacity of that region through the 1980s. This finding contradicts historic records that suggest populations such as Atlantic cod in 2J3KL were at substantially higher levels in the 1970s and earlier</w:t>
       </w:r>
       <w:r>
         <w:t xml:space="preserve"> </w:t>
@@ -9123,7 +9263,7 @@
         <w:t xml:space="preserve">)</w:t>
       </w:r>
       <w:r>
-        <w:t xml:space="preserve">. Still, it is possible that the 1970s represents a period of unusually high productivity, where the system may have exceeded the carrying capacity.</w:t>
+        <w:t xml:space="preserve">, which implies that the carrying capacity should be higher than estimated by the model presented here. Still, it is possible that the 1970s represents a period of unusually high productivity, where the system may have exceeded the carrying capacity.</w:t>
       </w:r>
     </w:p>
     <w:p>
@@ -9229,7 +9369,7 @@
         <w:t xml:space="preserve">)</w:t>
       </w:r>
       <w:r>
-        <w:t xml:space="preserve">. A robust understanding of the interactions of multiple species with each other and their environment is a critical prerequisite for advancing a EBFM. There are multiple analytically pathways to support such management, however, data requirements are often prohibitive</w:t>
+        <w:t xml:space="preserve">. A robust understanding of the interactions of multiple species with each other and their environment is a critical prerequisite for advancing a EBFM. There are multiple analytical pathways to support such management, however, data requirements are often prohibitive</w:t>
       </w:r>
       <w:r>
         <w:t xml:space="preserve"> </w:t>
@@ -9249,7 +9389,7 @@
         <w:t xml:space="preserve">)</w:t>
       </w:r>
       <w:r>
-        <w:t xml:space="preserve">. Our study documents a production model that can estimate the population dynamics of multiple stocks using commonly available landings and survey index data. This approach enables the estimation of multispecies trends and provides an avenue for producing species-specific projections conditioned on recent community dynamics. As such, it may serve as a relatively tractable method for informing management decisions for multiple species occupying the same region. While our model has limitations, it represents a step forward in understanding the complex interactions among species in marine ecosystems and provides a framework for supporting sustainable management decisions.</w:t>
+        <w:t xml:space="preserve">. Our study documents a production model that can estimate the population dynamics of multiple stocks using commonly available landings and survey data. This approach enables the estimation of multispecies trends and provides an avenue for producing species-specific projections conditioned on recent community dynamics. As such, it may serve as a relatively tractable method for informing management decisions for multiple species occupying the same region. While our model has limitations, it represents a step forward in understanding the complex interactions among species in marine ecosystems and provides a framework for supporting sustainable management decisions.</w:t>
       </w:r>
     </w:p>
     <w:bookmarkEnd w:id="35"/>

</xml_diff>

<commit_message>
Improve paper given suggestions from JNAFS Reviewer 1
</commit_message>
<xml_diff>
--- a/analysis/paper/_book/ms.docx
+++ b/analysis/paper/_book/ms.docx
@@ -7,73 +7,7 @@
         <w:pStyle w:val="Title"/>
       </w:pPr>
       <w:r>
-        <w:t xml:space="preserve">Summing</w:t>
-      </w:r>
-      <w:r>
-        <w:t xml:space="preserve"> </w:t>
-      </w:r>
-      <w:r>
-        <w:t xml:space="preserve">the</w:t>
-      </w:r>
-      <w:r>
-        <w:t xml:space="preserve"> </w:t>
-      </w:r>
-      <w:r>
-        <w:t xml:space="preserve">parts:</w:t>
-      </w:r>
-      <w:r>
-        <w:t xml:space="preserve"> </w:t>
-      </w:r>
-      <w:r>
-        <w:t xml:space="preserve">Improving</w:t>
-      </w:r>
-      <w:r>
-        <w:t xml:space="preserve"> </w:t>
-      </w:r>
-      <w:r>
-        <w:t xml:space="preserve">population</w:t>
-      </w:r>
-      <w:r>
-        <w:t xml:space="preserve"> </w:t>
-      </w:r>
-      <w:r>
-        <w:t xml:space="preserve">estimates</w:t>
-      </w:r>
-      <w:r>
-        <w:t xml:space="preserve"> </w:t>
-      </w:r>
-      <w:r>
-        <w:t xml:space="preserve">using</w:t>
-      </w:r>
-      <w:r>
-        <w:t xml:space="preserve"> </w:t>
-      </w:r>
-      <w:r>
-        <w:t xml:space="preserve">a</w:t>
-      </w:r>
-      <w:r>
-        <w:t xml:space="preserve"> </w:t>
-      </w:r>
-      <w:r>
-        <w:t xml:space="preserve">state-space</w:t>
-      </w:r>
-      <w:r>
-        <w:t xml:space="preserve"> </w:t>
-      </w:r>
-      <w:r>
-        <w:t xml:space="preserve">multispecies</w:t>
-      </w:r>
-      <w:r>
-        <w:t xml:space="preserve"> </w:t>
-      </w:r>
-      <w:r>
-        <w:t xml:space="preserve">production</w:t>
-      </w:r>
-      <w:r>
-        <w:t xml:space="preserve"> </w:t>
-      </w:r>
-      <w:r>
-        <w:t xml:space="preserve">model</w:t>
+        <w:t xml:space="preserve">Summing the parts: Improving population estimates using a state-space multispecies production model</w:t>
       </w:r>
     </w:p>
     <w:p>
@@ -81,61 +15,7 @@
         <w:pStyle w:val="Author"/>
       </w:pPr>
       <w:r>
-        <w:t xml:space="preserve">Paul</w:t>
-      </w:r>
-      <w:r>
-        <w:t xml:space="preserve"> </w:t>
-      </w:r>
-      <w:r>
-        <w:t xml:space="preserve">M.</w:t>
-      </w:r>
-      <w:r>
-        <w:t xml:space="preserve"> </w:t>
-      </w:r>
-      <w:r>
-        <w:t xml:space="preserve">Regular*,</w:t>
-      </w:r>
-      <w:r>
-        <w:t xml:space="preserve"> </w:t>
-      </w:r>
-      <w:r>
-        <w:t xml:space="preserve">Mariano</w:t>
-      </w:r>
-      <w:r>
-        <w:t xml:space="preserve"> </w:t>
-      </w:r>
-      <w:r>
-        <w:t xml:space="preserve">Koen-Alonso,</w:t>
-      </w:r>
-      <w:r>
-        <w:t xml:space="preserve"> </w:t>
-      </w:r>
-      <w:r>
-        <w:t xml:space="preserve">M.</w:t>
-      </w:r>
-      <w:r>
-        <w:t xml:space="preserve"> </w:t>
-      </w:r>
-      <w:r>
-        <w:t xml:space="preserve">Joanne</w:t>
-      </w:r>
-      <w:r>
-        <w:t xml:space="preserve"> </w:t>
-      </w:r>
-      <w:r>
-        <w:t xml:space="preserve">Morgan,</w:t>
-      </w:r>
-      <w:r>
-        <w:t xml:space="preserve"> </w:t>
-      </w:r>
-      <w:r>
-        <w:t xml:space="preserve">Pierre</w:t>
-      </w:r>
-      <w:r>
-        <w:t xml:space="preserve"> </w:t>
-      </w:r>
-      <w:r>
-        <w:t xml:space="preserve">Pepin</w:t>
+        <w:t xml:space="preserve">Paul M. Regular*, Mariano Koen-Alonso, M. Joanne Morgan, Pierre Pepin</w:t>
       </w:r>
       <w:r>
         <w:rPr>
@@ -144,25 +24,7 @@
         <w:t xml:space="preserve">†</w:t>
       </w:r>
       <w:r>
-        <w:t xml:space="preserve">,</w:t>
-      </w:r>
-      <w:r>
-        <w:t xml:space="preserve"> </w:t>
-      </w:r>
-      <w:r>
-        <w:t xml:space="preserve">Rick</w:t>
-      </w:r>
-      <w:r>
-        <w:t xml:space="preserve"> </w:t>
-      </w:r>
-      <w:r>
-        <w:t xml:space="preserve">M.</w:t>
-      </w:r>
-      <w:r>
-        <w:t xml:space="preserve"> </w:t>
-      </w:r>
-      <w:r>
-        <w:t xml:space="preserve">Rideout</w:t>
+        <w:t xml:space="preserve">, Rick M. Rideout</w:t>
       </w:r>
     </w:p>
     <w:p>
@@ -170,115 +32,7 @@
         <w:pStyle w:val="Date"/>
       </w:pPr>
       <w:r>
-        <w:t xml:space="preserve">Fisheries</w:t>
-      </w:r>
-      <w:r>
-        <w:t xml:space="preserve"> </w:t>
-      </w:r>
-      <w:r>
-        <w:t xml:space="preserve">and</w:t>
-      </w:r>
-      <w:r>
-        <w:t xml:space="preserve"> </w:t>
-      </w:r>
-      <w:r>
-        <w:t xml:space="preserve">Oceans</w:t>
-      </w:r>
-      <w:r>
-        <w:t xml:space="preserve"> </w:t>
-      </w:r>
-      <w:r>
-        <w:t xml:space="preserve">Canada,</w:t>
-      </w:r>
-      <w:r>
-        <w:t xml:space="preserve"> </w:t>
-      </w:r>
-      <w:r>
-        <w:t xml:space="preserve">Northwest</w:t>
-      </w:r>
-      <w:r>
-        <w:t xml:space="preserve"> </w:t>
-      </w:r>
-      <w:r>
-        <w:t xml:space="preserve">Atlantic</w:t>
-      </w:r>
-      <w:r>
-        <w:t xml:space="preserve"> </w:t>
-      </w:r>
-      <w:r>
-        <w:t xml:space="preserve">Fisheries</w:t>
-      </w:r>
-      <w:r>
-        <w:t xml:space="preserve"> </w:t>
-      </w:r>
-      <w:r>
-        <w:t xml:space="preserve">Centre,</w:t>
-      </w:r>
-      <w:r>
-        <w:t xml:space="preserve"> </w:t>
-      </w:r>
-      <w:r>
-        <w:t xml:space="preserve">80</w:t>
-      </w:r>
-      <w:r>
-        <w:t xml:space="preserve"> </w:t>
-      </w:r>
-      <w:r>
-        <w:t xml:space="preserve">East</w:t>
-      </w:r>
-      <w:r>
-        <w:t xml:space="preserve"> </w:t>
-      </w:r>
-      <w:r>
-        <w:t xml:space="preserve">White</w:t>
-      </w:r>
-      <w:r>
-        <w:t xml:space="preserve"> </w:t>
-      </w:r>
-      <w:r>
-        <w:t xml:space="preserve">Hills,</w:t>
-      </w:r>
-      <w:r>
-        <w:t xml:space="preserve"> </w:t>
-      </w:r>
-      <w:r>
-        <w:t xml:space="preserve">St. John’s,</w:t>
-      </w:r>
-      <w:r>
-        <w:t xml:space="preserve"> </w:t>
-      </w:r>
-      <w:r>
-        <w:t xml:space="preserve">Newfoundland</w:t>
-      </w:r>
-      <w:r>
-        <w:t xml:space="preserve"> </w:t>
-      </w:r>
-      <w:r>
-        <w:t xml:space="preserve">and</w:t>
-      </w:r>
-      <w:r>
-        <w:t xml:space="preserve"> </w:t>
-      </w:r>
-      <w:r>
-        <w:t xml:space="preserve">Labrador,</w:t>
-      </w:r>
-      <w:r>
-        <w:t xml:space="preserve"> </w:t>
-      </w:r>
-      <w:r>
-        <w:t xml:space="preserve">A1C</w:t>
-      </w:r>
-      <w:r>
-        <w:t xml:space="preserve"> </w:t>
-      </w:r>
-      <w:r>
-        <w:t xml:space="preserve">5X1,</w:t>
-      </w:r>
-      <w:r>
-        <w:t xml:space="preserve"> </w:t>
-      </w:r>
-      <w:r>
-        <w:t xml:space="preserve">Canada</w:t>
+        <w:t xml:space="preserve">Fisheries and Oceans Canada, Northwest Atlantic Fisheries Centre, 80 East White Hills, St. John’s, Newfoundland and Labrador, A1C 5X1, Canada</w:t>
       </w:r>
       <w:r>
         <w:br/>
@@ -287,19 +41,7 @@
         <w:br/>
       </w:r>
       <w:r>
-        <w:t xml:space="preserve">*Corresponding</w:t>
-      </w:r>
-      <w:r>
-        <w:t xml:space="preserve"> </w:t>
-      </w:r>
-      <w:r>
-        <w:t xml:space="preserve">author;</w:t>
-      </w:r>
-      <w:r>
-        <w:t xml:space="preserve"> </w:t>
-      </w:r>
-      <w:r>
-        <w:t xml:space="preserve">E-mail:</w:t>
+        <w:t xml:space="preserve">*Corresponding author; E-mail:</w:t>
       </w:r>
       <w:r>
         <w:t xml:space="preserve"> </w:t>
@@ -322,115 +64,7 @@
         <w:t xml:space="preserve">†</w:t>
       </w:r>
       <w:r>
-        <w:t xml:space="preserve">Current</w:t>
-      </w:r>
-      <w:r>
-        <w:t xml:space="preserve"> </w:t>
-      </w:r>
-      <w:r>
-        <w:t xml:space="preserve">address;</w:t>
-      </w:r>
-      <w:r>
-        <w:t xml:space="preserve"> </w:t>
-      </w:r>
-      <w:r>
-        <w:t xml:space="preserve">Three</w:t>
-      </w:r>
-      <w:r>
-        <w:t xml:space="preserve"> </w:t>
-      </w:r>
-      <w:r>
-        <w:t xml:space="preserve">Dog</w:t>
-      </w:r>
-      <w:r>
-        <w:t xml:space="preserve"> </w:t>
-      </w:r>
-      <w:r>
-        <w:t xml:space="preserve">House,</w:t>
-      </w:r>
-      <w:r>
-        <w:t xml:space="preserve"> </w:t>
-      </w:r>
-      <w:r>
-        <w:t xml:space="preserve">1023</w:t>
-      </w:r>
-      <w:r>
-        <w:t xml:space="preserve"> </w:t>
-      </w:r>
-      <w:r>
-        <w:t xml:space="preserve">Indian</w:t>
-      </w:r>
-      <w:r>
-        <w:t xml:space="preserve"> </w:t>
-      </w:r>
-      <w:r>
-        <w:t xml:space="preserve">Meal</w:t>
-      </w:r>
-      <w:r>
-        <w:t xml:space="preserve"> </w:t>
-      </w:r>
-      <w:r>
-        <w:t xml:space="preserve">Line,</w:t>
-      </w:r>
-      <w:r>
-        <w:t xml:space="preserve"> </w:t>
-      </w:r>
-      <w:r>
-        <w:t xml:space="preserve">Portugal</w:t>
-      </w:r>
-      <w:r>
-        <w:t xml:space="preserve"> </w:t>
-      </w:r>
-      <w:r>
-        <w:t xml:space="preserve">Cove</w:t>
-      </w:r>
-      <w:r>
-        <w:t xml:space="preserve"> </w:t>
-      </w:r>
-      <w:r>
-        <w:t xml:space="preserve">-</w:t>
-      </w:r>
-      <w:r>
-        <w:t xml:space="preserve"> </w:t>
-      </w:r>
-      <w:r>
-        <w:t xml:space="preserve">St. Philip’s,</w:t>
-      </w:r>
-      <w:r>
-        <w:t xml:space="preserve"> </w:t>
-      </w:r>
-      <w:r>
-        <w:t xml:space="preserve">Newfoundland</w:t>
-      </w:r>
-      <w:r>
-        <w:t xml:space="preserve"> </w:t>
-      </w:r>
-      <w:r>
-        <w:t xml:space="preserve">and</w:t>
-      </w:r>
-      <w:r>
-        <w:t xml:space="preserve"> </w:t>
-      </w:r>
-      <w:r>
-        <w:t xml:space="preserve">Labrador,</w:t>
-      </w:r>
-      <w:r>
-        <w:t xml:space="preserve"> </w:t>
-      </w:r>
-      <w:r>
-        <w:t xml:space="preserve">A1M</w:t>
-      </w:r>
-      <w:r>
-        <w:t xml:space="preserve"> </w:t>
-      </w:r>
-      <w:r>
-        <w:t xml:space="preserve">3C4,</w:t>
-      </w:r>
-      <w:r>
-        <w:t xml:space="preserve"> </w:t>
-      </w:r>
-      <w:r>
-        <w:t xml:space="preserve">Canada</w:t>
+        <w:t xml:space="preserve">Current address; Three Dog House, 1023 Indian Meal Line, Portugal Cove - St. Philip’s, Newfoundland and Labrador, A1M 3C4, Canada</w:t>
       </w:r>
       <w:r>
         <w:br/>
@@ -439,7 +73,7 @@
         <w:br/>
       </w:r>
       <w:r>
-        <w:t xml:space="preserve">2025-02-25</w:t>
+        <w:t xml:space="preserve">2025-08-29</w:t>
       </w:r>
     </w:p>
     <w:p>
@@ -465,1255 +99,7 @@
         <w:br/>
       </w:r>
       <w:r>
-        <w:t xml:space="preserve">Carrying</w:t>
-      </w:r>
-      <w:r>
-        <w:t xml:space="preserve"> </w:t>
-      </w:r>
-      <w:r>
-        <w:t xml:space="preserve">capacity</w:t>
-      </w:r>
-      <w:r>
-        <w:t xml:space="preserve"> </w:t>
-      </w:r>
-      <w:r>
-        <w:t xml:space="preserve">is</w:t>
-      </w:r>
-      <w:r>
-        <w:t xml:space="preserve"> </w:t>
-      </w:r>
-      <w:r>
-        <w:t xml:space="preserve">a</w:t>
-      </w:r>
-      <w:r>
-        <w:t xml:space="preserve"> </w:t>
-      </w:r>
-      <w:r>
-        <w:t xml:space="preserve">fundamental</w:t>
-      </w:r>
-      <w:r>
-        <w:t xml:space="preserve"> </w:t>
-      </w:r>
-      <w:r>
-        <w:t xml:space="preserve">concept</w:t>
-      </w:r>
-      <w:r>
-        <w:t xml:space="preserve"> </w:t>
-      </w:r>
-      <w:r>
-        <w:t xml:space="preserve">in</w:t>
-      </w:r>
-      <w:r>
-        <w:t xml:space="preserve"> </w:t>
-      </w:r>
-      <w:r>
-        <w:t xml:space="preserve">ecology</w:t>
-      </w:r>
-      <w:r>
-        <w:t xml:space="preserve"> </w:t>
-      </w:r>
-      <w:r>
-        <w:t xml:space="preserve">that</w:t>
-      </w:r>
-      <w:r>
-        <w:t xml:space="preserve"> </w:t>
-      </w:r>
-      <w:r>
-        <w:t xml:space="preserve">has</w:t>
-      </w:r>
-      <w:r>
-        <w:t xml:space="preserve"> </w:t>
-      </w:r>
-      <w:r>
-        <w:t xml:space="preserve">inspired</w:t>
-      </w:r>
-      <w:r>
-        <w:t xml:space="preserve"> </w:t>
-      </w:r>
-      <w:r>
-        <w:t xml:space="preserve">the</w:t>
-      </w:r>
-      <w:r>
-        <w:t xml:space="preserve"> </w:t>
-      </w:r>
-      <w:r>
-        <w:t xml:space="preserve">development</w:t>
-      </w:r>
-      <w:r>
-        <w:t xml:space="preserve"> </w:t>
-      </w:r>
-      <w:r>
-        <w:t xml:space="preserve">and</w:t>
-      </w:r>
-      <w:r>
-        <w:t xml:space="preserve"> </w:t>
-      </w:r>
-      <w:r>
-        <w:t xml:space="preserve">application</w:t>
-      </w:r>
-      <w:r>
-        <w:t xml:space="preserve"> </w:t>
-      </w:r>
-      <w:r>
-        <w:t xml:space="preserve">of</w:t>
-      </w:r>
-      <w:r>
-        <w:t xml:space="preserve"> </w:t>
-      </w:r>
-      <w:r>
-        <w:t xml:space="preserve">a</w:t>
-      </w:r>
-      <w:r>
-        <w:t xml:space="preserve"> </w:t>
-      </w:r>
-      <w:r>
-        <w:t xml:space="preserve">broad</w:t>
-      </w:r>
-      <w:r>
-        <w:t xml:space="preserve"> </w:t>
-      </w:r>
-      <w:r>
-        <w:t xml:space="preserve">range</w:t>
-      </w:r>
-      <w:r>
-        <w:t xml:space="preserve"> </w:t>
-      </w:r>
-      <w:r>
-        <w:t xml:space="preserve">of</w:t>
-      </w:r>
-      <w:r>
-        <w:t xml:space="preserve"> </w:t>
-      </w:r>
-      <w:r>
-        <w:t xml:space="preserve">population</w:t>
-      </w:r>
-      <w:r>
-        <w:t xml:space="preserve"> </w:t>
-      </w:r>
-      <w:r>
-        <w:t xml:space="preserve">models.</w:t>
-      </w:r>
-      <w:r>
-        <w:t xml:space="preserve"> </w:t>
-      </w:r>
-      <w:r>
-        <w:t xml:space="preserve">In</w:t>
-      </w:r>
-      <w:r>
-        <w:t xml:space="preserve"> </w:t>
-      </w:r>
-      <w:r>
-        <w:t xml:space="preserve">the</w:t>
-      </w:r>
-      <w:r>
-        <w:t xml:space="preserve"> </w:t>
-      </w:r>
-      <w:r>
-        <w:t xml:space="preserve">context</w:t>
-      </w:r>
-      <w:r>
-        <w:t xml:space="preserve"> </w:t>
-      </w:r>
-      <w:r>
-        <w:t xml:space="preserve">of</w:t>
-      </w:r>
-      <w:r>
-        <w:t xml:space="preserve"> </w:t>
-      </w:r>
-      <w:r>
-        <w:t xml:space="preserve">fisheries</w:t>
-      </w:r>
-      <w:r>
-        <w:t xml:space="preserve"> </w:t>
-      </w:r>
-      <w:r>
-        <w:t xml:space="preserve">science,</w:t>
-      </w:r>
-      <w:r>
-        <w:t xml:space="preserve"> </w:t>
-      </w:r>
-      <w:r>
-        <w:t xml:space="preserve">production</w:t>
-      </w:r>
-      <w:r>
-        <w:t xml:space="preserve"> </w:t>
-      </w:r>
-      <w:r>
-        <w:t xml:space="preserve">models</w:t>
-      </w:r>
-      <w:r>
-        <w:t xml:space="preserve"> </w:t>
-      </w:r>
-      <w:r>
-        <w:t xml:space="preserve">have</w:t>
-      </w:r>
-      <w:r>
-        <w:t xml:space="preserve"> </w:t>
-      </w:r>
-      <w:r>
-        <w:t xml:space="preserve">been</w:t>
-      </w:r>
-      <w:r>
-        <w:t xml:space="preserve"> </w:t>
-      </w:r>
-      <w:r>
-        <w:t xml:space="preserve">employed</w:t>
-      </w:r>
-      <w:r>
-        <w:t xml:space="preserve"> </w:t>
-      </w:r>
-      <w:r>
-        <w:t xml:space="preserve">globally</w:t>
-      </w:r>
-      <w:r>
-        <w:t xml:space="preserve"> </w:t>
-      </w:r>
-      <w:r>
-        <w:t xml:space="preserve">to</w:t>
-      </w:r>
-      <w:r>
-        <w:t xml:space="preserve"> </w:t>
-      </w:r>
-      <w:r>
-        <w:t xml:space="preserve">calculate</w:t>
-      </w:r>
-      <w:r>
-        <w:t xml:space="preserve"> </w:t>
-      </w:r>
-      <w:r>
-        <w:t xml:space="preserve">carrying</w:t>
-      </w:r>
-      <w:r>
-        <w:t xml:space="preserve"> </w:t>
-      </w:r>
-      <w:r>
-        <w:t xml:space="preserve">capacity</w:t>
-      </w:r>
-      <w:r>
-        <w:t xml:space="preserve"> </w:t>
-      </w:r>
-      <w:r>
-        <w:t xml:space="preserve">and</w:t>
-      </w:r>
-      <w:r>
-        <w:t xml:space="preserve"> </w:t>
-      </w:r>
-      <w:r>
-        <w:t xml:space="preserve">guide</w:t>
-      </w:r>
-      <w:r>
-        <w:t xml:space="preserve"> </w:t>
-      </w:r>
-      <w:r>
-        <w:t xml:space="preserve">the</w:t>
-      </w:r>
-      <w:r>
-        <w:t xml:space="preserve"> </w:t>
-      </w:r>
-      <w:r>
-        <w:t xml:space="preserve">sustainable</w:t>
-      </w:r>
-      <w:r>
-        <w:t xml:space="preserve"> </w:t>
-      </w:r>
-      <w:r>
-        <w:t xml:space="preserve">use</w:t>
-      </w:r>
-      <w:r>
-        <w:t xml:space="preserve"> </w:t>
-      </w:r>
-      <w:r>
-        <w:t xml:space="preserve">of</w:t>
-      </w:r>
-      <w:r>
-        <w:t xml:space="preserve"> </w:t>
-      </w:r>
-      <w:r>
-        <w:t xml:space="preserve">fish</w:t>
-      </w:r>
-      <w:r>
-        <w:t xml:space="preserve"> </w:t>
-      </w:r>
-      <w:r>
-        <w:t xml:space="preserve">populations.</w:t>
-      </w:r>
-      <w:r>
-        <w:t xml:space="preserve"> </w:t>
-      </w:r>
-      <w:r>
-        <w:t xml:space="preserve">Production</w:t>
-      </w:r>
-      <w:r>
-        <w:t xml:space="preserve"> </w:t>
-      </w:r>
-      <w:r>
-        <w:t xml:space="preserve">models</w:t>
-      </w:r>
-      <w:r>
-        <w:t xml:space="preserve"> </w:t>
-      </w:r>
-      <w:r>
-        <w:t xml:space="preserve">have,</w:t>
-      </w:r>
-      <w:r>
-        <w:t xml:space="preserve"> </w:t>
-      </w:r>
-      <w:r>
-        <w:t xml:space="preserve">however,</w:t>
-      </w:r>
-      <w:r>
-        <w:t xml:space="preserve"> </w:t>
-      </w:r>
-      <w:r>
-        <w:t xml:space="preserve">been</w:t>
-      </w:r>
-      <w:r>
-        <w:t xml:space="preserve"> </w:t>
-      </w:r>
-      <w:r>
-        <w:t xml:space="preserve">criticized</w:t>
-      </w:r>
-      <w:r>
-        <w:t xml:space="preserve"> </w:t>
-      </w:r>
-      <w:r>
-        <w:t xml:space="preserve">for</w:t>
-      </w:r>
-      <w:r>
-        <w:t xml:space="preserve"> </w:t>
-      </w:r>
-      <w:r>
-        <w:t xml:space="preserve">failing</w:t>
-      </w:r>
-      <w:r>
-        <w:t xml:space="preserve"> </w:t>
-      </w:r>
-      <w:r>
-        <w:t xml:space="preserve">to</w:t>
-      </w:r>
-      <w:r>
-        <w:t xml:space="preserve"> </w:t>
-      </w:r>
-      <w:r>
-        <w:t xml:space="preserve">account</w:t>
-      </w:r>
-      <w:r>
-        <w:t xml:space="preserve"> </w:t>
-      </w:r>
-      <w:r>
-        <w:t xml:space="preserve">for</w:t>
-      </w:r>
-      <w:r>
-        <w:t xml:space="preserve"> </w:t>
-      </w:r>
-      <w:r>
-        <w:t xml:space="preserve">species</w:t>
-      </w:r>
-      <w:r>
-        <w:t xml:space="preserve"> </w:t>
-      </w:r>
-      <w:r>
-        <w:t xml:space="preserve">interactions</w:t>
-      </w:r>
-      <w:r>
-        <w:t xml:space="preserve"> </w:t>
-      </w:r>
-      <w:r>
-        <w:t xml:space="preserve">and</w:t>
-      </w:r>
-      <w:r>
-        <w:t xml:space="preserve"> </w:t>
-      </w:r>
-      <w:r>
-        <w:t xml:space="preserve">environmental</w:t>
-      </w:r>
-      <w:r>
-        <w:t xml:space="preserve"> </w:t>
-      </w:r>
-      <w:r>
-        <w:t xml:space="preserve">effects.</w:t>
-      </w:r>
-      <w:r>
-        <w:t xml:space="preserve"> </w:t>
-      </w:r>
-      <w:r>
-        <w:t xml:space="preserve">We</w:t>
-      </w:r>
-      <w:r>
-        <w:t xml:space="preserve"> </w:t>
-      </w:r>
-      <w:r>
-        <w:t xml:space="preserve">aim</w:t>
-      </w:r>
-      <w:r>
-        <w:t xml:space="preserve"> </w:t>
-      </w:r>
-      <w:r>
-        <w:t xml:space="preserve">to</w:t>
-      </w:r>
-      <w:r>
-        <w:t xml:space="preserve"> </w:t>
-      </w:r>
-      <w:r>
-        <w:t xml:space="preserve">fill</w:t>
-      </w:r>
-      <w:r>
-        <w:t xml:space="preserve"> </w:t>
-      </w:r>
-      <w:r>
-        <w:t xml:space="preserve">some</w:t>
-      </w:r>
-      <w:r>
-        <w:t xml:space="preserve"> </w:t>
-      </w:r>
-      <w:r>
-        <w:t xml:space="preserve">of</w:t>
-      </w:r>
-      <w:r>
-        <w:t xml:space="preserve"> </w:t>
-      </w:r>
-      <w:r>
-        <w:t xml:space="preserve">these</w:t>
-      </w:r>
-      <w:r>
-        <w:t xml:space="preserve"> </w:t>
-      </w:r>
-      <w:r>
-        <w:t xml:space="preserve">gaps</w:t>
-      </w:r>
-      <w:r>
-        <w:t xml:space="preserve"> </w:t>
-      </w:r>
-      <w:r>
-        <w:t xml:space="preserve">by</w:t>
-      </w:r>
-      <w:r>
-        <w:t xml:space="preserve"> </w:t>
-      </w:r>
-      <w:r>
-        <w:t xml:space="preserve">introducing</w:t>
-      </w:r>
-      <w:r>
-        <w:t xml:space="preserve"> </w:t>
-      </w:r>
-      <w:r>
-        <w:t xml:space="preserve">a</w:t>
-      </w:r>
-      <w:r>
-        <w:t xml:space="preserve"> </w:t>
-      </w:r>
-      <w:r>
-        <w:t xml:space="preserve">novel</w:t>
-      </w:r>
-      <w:r>
-        <w:t xml:space="preserve"> </w:t>
-      </w:r>
-      <w:r>
-        <w:t xml:space="preserve">state-space</w:t>
-      </w:r>
-      <w:r>
-        <w:t xml:space="preserve"> </w:t>
-      </w:r>
-      <w:r>
-        <w:t xml:space="preserve">multispecies</w:t>
-      </w:r>
-      <w:r>
-        <w:t xml:space="preserve"> </w:t>
-      </w:r>
-      <w:r>
-        <w:t xml:space="preserve">production</w:t>
-      </w:r>
-      <w:r>
-        <w:t xml:space="preserve"> </w:t>
-      </w:r>
-      <w:r>
-        <w:t xml:space="preserve">model.</w:t>
-      </w:r>
-      <w:r>
-        <w:t xml:space="preserve"> </w:t>
-      </w:r>
-      <w:r>
-        <w:t xml:space="preserve">We</w:t>
-      </w:r>
-      <w:r>
-        <w:t xml:space="preserve"> </w:t>
-      </w:r>
-      <w:r>
-        <w:t xml:space="preserve">apply</w:t>
-      </w:r>
-      <w:r>
-        <w:t xml:space="preserve"> </w:t>
-      </w:r>
-      <w:r>
-        <w:t xml:space="preserve">our</w:t>
-      </w:r>
-      <w:r>
-        <w:t xml:space="preserve"> </w:t>
-      </w:r>
-      <w:r>
-        <w:t xml:space="preserve">extended</w:t>
-      </w:r>
-      <w:r>
-        <w:t xml:space="preserve"> </w:t>
-      </w:r>
-      <w:r>
-        <w:t xml:space="preserve">model</w:t>
-      </w:r>
-      <w:r>
-        <w:t xml:space="preserve"> </w:t>
-      </w:r>
-      <w:r>
-        <w:t xml:space="preserve">to</w:t>
-      </w:r>
-      <w:r>
-        <w:t xml:space="preserve"> </w:t>
-      </w:r>
-      <w:r>
-        <w:t xml:space="preserve">commercially</w:t>
-      </w:r>
-      <w:r>
-        <w:t xml:space="preserve"> </w:t>
-      </w:r>
-      <w:r>
-        <w:t xml:space="preserve">important</w:t>
-      </w:r>
-      <w:r>
-        <w:t xml:space="preserve"> </w:t>
-      </w:r>
-      <w:r>
-        <w:t xml:space="preserve">demersal</w:t>
-      </w:r>
-      <w:r>
-        <w:t xml:space="preserve"> </w:t>
-      </w:r>
-      <w:r>
-        <w:t xml:space="preserve">fish</w:t>
-      </w:r>
-      <w:r>
-        <w:t xml:space="preserve"> </w:t>
-      </w:r>
-      <w:r>
-        <w:t xml:space="preserve">species</w:t>
-      </w:r>
-      <w:r>
-        <w:t xml:space="preserve"> </w:t>
-      </w:r>
-      <w:r>
-        <w:t xml:space="preserve">off</w:t>
-      </w:r>
-      <w:r>
-        <w:t xml:space="preserve"> </w:t>
-      </w:r>
-      <w:r>
-        <w:t xml:space="preserve">the</w:t>
-      </w:r>
-      <w:r>
-        <w:t xml:space="preserve"> </w:t>
-      </w:r>
-      <w:r>
-        <w:t xml:space="preserve">east</w:t>
-      </w:r>
-      <w:r>
-        <w:t xml:space="preserve"> </w:t>
-      </w:r>
-      <w:r>
-        <w:t xml:space="preserve">coast</w:t>
-      </w:r>
-      <w:r>
-        <w:t xml:space="preserve"> </w:t>
-      </w:r>
-      <w:r>
-        <w:t xml:space="preserve">of</w:t>
-      </w:r>
-      <w:r>
-        <w:t xml:space="preserve"> </w:t>
-      </w:r>
-      <w:r>
-        <w:t xml:space="preserve">Canada</w:t>
-      </w:r>
-      <w:r>
-        <w:t xml:space="preserve"> </w:t>
-      </w:r>
-      <w:r>
-        <w:t xml:space="preserve">to</w:t>
-      </w:r>
-      <w:r>
-        <w:t xml:space="preserve"> </w:t>
-      </w:r>
-      <w:r>
-        <w:t xml:space="preserve">assess</w:t>
-      </w:r>
-      <w:r>
-        <w:t xml:space="preserve"> </w:t>
-      </w:r>
-      <w:r>
-        <w:t xml:space="preserve">its</w:t>
-      </w:r>
-      <w:r>
-        <w:t xml:space="preserve"> </w:t>
-      </w:r>
-      <w:r>
-        <w:t xml:space="preserve">ability</w:t>
-      </w:r>
-      <w:r>
-        <w:t xml:space="preserve"> </w:t>
-      </w:r>
-      <w:r>
-        <w:t xml:space="preserve">to</w:t>
-      </w:r>
-      <w:r>
-        <w:t xml:space="preserve"> </w:t>
-      </w:r>
-      <w:r>
-        <w:t xml:space="preserve">reveal</w:t>
-      </w:r>
-      <w:r>
-        <w:t xml:space="preserve"> </w:t>
-      </w:r>
-      <w:r>
-        <w:t xml:space="preserve">species</w:t>
-      </w:r>
-      <w:r>
-        <w:t xml:space="preserve"> </w:t>
-      </w:r>
-      <w:r>
-        <w:t xml:space="preserve">interactions</w:t>
-      </w:r>
-      <w:r>
-        <w:t xml:space="preserve"> </w:t>
-      </w:r>
-      <w:r>
-        <w:t xml:space="preserve">and</w:t>
-      </w:r>
-      <w:r>
-        <w:t xml:space="preserve"> </w:t>
-      </w:r>
-      <w:r>
-        <w:t xml:space="preserve">the</w:t>
-      </w:r>
-      <w:r>
-        <w:t xml:space="preserve"> </w:t>
-      </w:r>
-      <w:r>
-        <w:t xml:space="preserve">relative</w:t>
-      </w:r>
-      <w:r>
-        <w:t xml:space="preserve"> </w:t>
-      </w:r>
-      <w:r>
-        <w:t xml:space="preserve">impacts</w:t>
-      </w:r>
-      <w:r>
-        <w:t xml:space="preserve"> </w:t>
-      </w:r>
-      <w:r>
-        <w:t xml:space="preserve">of</w:t>
-      </w:r>
-      <w:r>
-        <w:t xml:space="preserve"> </w:t>
-      </w:r>
-      <w:r>
-        <w:t xml:space="preserve">fishing</w:t>
-      </w:r>
-      <w:r>
-        <w:t xml:space="preserve"> </w:t>
-      </w:r>
-      <w:r>
-        <w:t xml:space="preserve">and</w:t>
-      </w:r>
-      <w:r>
-        <w:t xml:space="preserve"> </w:t>
-      </w:r>
-      <w:r>
-        <w:t xml:space="preserve">environmental</w:t>
-      </w:r>
-      <w:r>
-        <w:t xml:space="preserve"> </w:t>
-      </w:r>
-      <w:r>
-        <w:t xml:space="preserve">effects.</w:t>
-      </w:r>
-      <w:r>
-        <w:t xml:space="preserve"> </w:t>
-      </w:r>
-      <w:r>
-        <w:t xml:space="preserve">Our</w:t>
-      </w:r>
-      <w:r>
-        <w:t xml:space="preserve"> </w:t>
-      </w:r>
-      <w:r>
-        <w:t xml:space="preserve">results</w:t>
-      </w:r>
-      <w:r>
-        <w:t xml:space="preserve"> </w:t>
-      </w:r>
-      <w:r>
-        <w:t xml:space="preserve">indicate</w:t>
-      </w:r>
-      <w:r>
-        <w:t xml:space="preserve"> </w:t>
-      </w:r>
-      <w:r>
-        <w:t xml:space="preserve">that</w:t>
-      </w:r>
-      <w:r>
-        <w:t xml:space="preserve"> </w:t>
-      </w:r>
-      <w:r>
-        <w:t xml:space="preserve">accounting</w:t>
-      </w:r>
-      <w:r>
-        <w:t xml:space="preserve"> </w:t>
-      </w:r>
-      <w:r>
-        <w:t xml:space="preserve">for</w:t>
-      </w:r>
-      <w:r>
-        <w:t xml:space="preserve"> </w:t>
-      </w:r>
-      <w:r>
-        <w:t xml:space="preserve">species</w:t>
-      </w:r>
-      <w:r>
-        <w:t xml:space="preserve"> </w:t>
-      </w:r>
-      <w:r>
-        <w:t xml:space="preserve">interactions</w:t>
-      </w:r>
-      <w:r>
-        <w:t xml:space="preserve"> </w:t>
-      </w:r>
-      <w:r>
-        <w:t xml:space="preserve">increases</w:t>
-      </w:r>
-      <w:r>
-        <w:t xml:space="preserve"> </w:t>
-      </w:r>
-      <w:r>
-        <w:t xml:space="preserve">the</w:t>
-      </w:r>
-      <w:r>
-        <w:t xml:space="preserve"> </w:t>
-      </w:r>
-      <w:r>
-        <w:t xml:space="preserve">accuracy</w:t>
-      </w:r>
-      <w:r>
-        <w:t xml:space="preserve"> </w:t>
-      </w:r>
-      <w:r>
-        <w:t xml:space="preserve">of</w:t>
-      </w:r>
-      <w:r>
-        <w:t xml:space="preserve"> </w:t>
-      </w:r>
-      <w:r>
-        <w:t xml:space="preserve">biomass</w:t>
-      </w:r>
-      <w:r>
-        <w:t xml:space="preserve"> </w:t>
-      </w:r>
-      <w:r>
-        <w:t xml:space="preserve">estimates</w:t>
-      </w:r>
-      <w:r>
-        <w:t xml:space="preserve"> </w:t>
-      </w:r>
-      <w:r>
-        <w:t xml:space="preserve">for</w:t>
-      </w:r>
-      <w:r>
-        <w:t xml:space="preserve"> </w:t>
-      </w:r>
-      <w:r>
-        <w:t xml:space="preserve">species</w:t>
-      </w:r>
-      <w:r>
-        <w:t xml:space="preserve"> </w:t>
-      </w:r>
-      <w:r>
-        <w:t xml:space="preserve">within</w:t>
-      </w:r>
-      <w:r>
-        <w:t xml:space="preserve"> </w:t>
-      </w:r>
-      <w:r>
-        <w:t xml:space="preserve">a</w:t>
-      </w:r>
-      <w:r>
-        <w:t xml:space="preserve"> </w:t>
-      </w:r>
-      <w:r>
-        <w:t xml:space="preserve">community.</w:t>
-      </w:r>
-      <w:r>
-        <w:t xml:space="preserve"> </w:t>
-      </w:r>
-      <w:r>
-        <w:t xml:space="preserve">The</w:t>
-      </w:r>
-      <w:r>
-        <w:t xml:space="preserve"> </w:t>
-      </w:r>
-      <w:r>
-        <w:t xml:space="preserve">model</w:t>
-      </w:r>
-      <w:r>
-        <w:t xml:space="preserve"> </w:t>
-      </w:r>
-      <w:r>
-        <w:t xml:space="preserve">also</w:t>
-      </w:r>
-      <w:r>
-        <w:t xml:space="preserve"> </w:t>
-      </w:r>
-      <w:r>
-        <w:t xml:space="preserve">revealed</w:t>
-      </w:r>
-      <w:r>
-        <w:t xml:space="preserve"> </w:t>
-      </w:r>
-      <w:r>
-        <w:t xml:space="preserve">strongly</w:t>
-      </w:r>
-      <w:r>
-        <w:t xml:space="preserve"> </w:t>
-      </w:r>
-      <w:r>
-        <w:t xml:space="preserve">correlated</w:t>
-      </w:r>
-      <w:r>
-        <w:t xml:space="preserve"> </w:t>
-      </w:r>
-      <w:r>
-        <w:t xml:space="preserve">process</w:t>
-      </w:r>
-      <w:r>
-        <w:t xml:space="preserve"> </w:t>
-      </w:r>
-      <w:r>
-        <w:t xml:space="preserve">deviations,</w:t>
-      </w:r>
-      <w:r>
-        <w:t xml:space="preserve"> </w:t>
-      </w:r>
-      <w:r>
-        <w:t xml:space="preserve">unrelated</w:t>
-      </w:r>
-      <w:r>
-        <w:t xml:space="preserve"> </w:t>
-      </w:r>
-      <w:r>
-        <w:t xml:space="preserve">to</w:t>
-      </w:r>
-      <w:r>
-        <w:t xml:space="preserve"> </w:t>
-      </w:r>
-      <w:r>
-        <w:t xml:space="preserve">fishing</w:t>
-      </w:r>
-      <w:r>
-        <w:t xml:space="preserve"> </w:t>
-      </w:r>
-      <w:r>
-        <w:t xml:space="preserve">or</w:t>
-      </w:r>
-      <w:r>
-        <w:t xml:space="preserve"> </w:t>
-      </w:r>
-      <w:r>
-        <w:t xml:space="preserve">density-dependent</w:t>
-      </w:r>
-      <w:r>
-        <w:t xml:space="preserve"> </w:t>
-      </w:r>
-      <w:r>
-        <w:t xml:space="preserve">effects,</w:t>
-      </w:r>
-      <w:r>
-        <w:t xml:space="preserve"> </w:t>
-      </w:r>
-      <w:r>
-        <w:t xml:space="preserve">which</w:t>
-      </w:r>
-      <w:r>
-        <w:t xml:space="preserve"> </w:t>
-      </w:r>
-      <w:r>
-        <w:t xml:space="preserve">unexpectidly</w:t>
-      </w:r>
-      <w:r>
-        <w:t xml:space="preserve"> </w:t>
-      </w:r>
-      <w:r>
-        <w:t xml:space="preserve">indicates</w:t>
-      </w:r>
-      <w:r>
-        <w:t xml:space="preserve"> </w:t>
-      </w:r>
-      <w:r>
-        <w:t xml:space="preserve">that</w:t>
-      </w:r>
-      <w:r>
-        <w:t xml:space="preserve"> </w:t>
-      </w:r>
-      <w:r>
-        <w:t xml:space="preserve">widespread</w:t>
-      </w:r>
-      <w:r>
-        <w:t xml:space="preserve"> </w:t>
-      </w:r>
-      <w:r>
-        <w:t xml:space="preserve">collapses</w:t>
-      </w:r>
-      <w:r>
-        <w:t xml:space="preserve"> </w:t>
-      </w:r>
-      <w:r>
-        <w:t xml:space="preserve">were</w:t>
-      </w:r>
-      <w:r>
-        <w:t xml:space="preserve"> </w:t>
-      </w:r>
-      <w:r>
-        <w:t xml:space="preserve">primarily</w:t>
-      </w:r>
-      <w:r>
-        <w:t xml:space="preserve"> </w:t>
-      </w:r>
-      <w:r>
-        <w:t xml:space="preserve">driven</w:t>
-      </w:r>
-      <w:r>
-        <w:t xml:space="preserve"> </w:t>
-      </w:r>
-      <w:r>
-        <w:t xml:space="preserve">by</w:t>
-      </w:r>
-      <w:r>
-        <w:t xml:space="preserve"> </w:t>
-      </w:r>
-      <w:r>
-        <w:t xml:space="preserve">a</w:t>
-      </w:r>
-      <w:r>
-        <w:t xml:space="preserve"> </w:t>
-      </w:r>
-      <w:r>
-        <w:t xml:space="preserve">common</w:t>
-      </w:r>
-      <w:r>
-        <w:t xml:space="preserve"> </w:t>
-      </w:r>
-      <w:r>
-        <w:t xml:space="preserve">environmental</w:t>
-      </w:r>
-      <w:r>
-        <w:t xml:space="preserve"> </w:t>
-      </w:r>
-      <w:r>
-        <w:t xml:space="preserve">driver</w:t>
-      </w:r>
-      <w:r>
-        <w:t xml:space="preserve"> </w:t>
-      </w:r>
-      <w:r>
-        <w:t xml:space="preserve">rather</w:t>
-      </w:r>
-      <w:r>
-        <w:t xml:space="preserve"> </w:t>
-      </w:r>
-      <w:r>
-        <w:t xml:space="preserve">than</w:t>
-      </w:r>
-      <w:r>
-        <w:t xml:space="preserve"> </w:t>
-      </w:r>
-      <w:r>
-        <w:t xml:space="preserve">fishing.</w:t>
-      </w:r>
-      <w:r>
-        <w:t xml:space="preserve"> </w:t>
-      </w:r>
-      <w:r>
-        <w:t xml:space="preserve">Such</w:t>
-      </w:r>
-      <w:r>
-        <w:t xml:space="preserve"> </w:t>
-      </w:r>
-      <w:r>
-        <w:t xml:space="preserve">inferences</w:t>
-      </w:r>
-      <w:r>
-        <w:t xml:space="preserve"> </w:t>
-      </w:r>
-      <w:r>
-        <w:t xml:space="preserve">indicate</w:t>
-      </w:r>
-      <w:r>
-        <w:t xml:space="preserve"> </w:t>
-      </w:r>
-      <w:r>
-        <w:t xml:space="preserve">that</w:t>
-      </w:r>
-      <w:r>
-        <w:t xml:space="preserve"> </w:t>
-      </w:r>
-      <w:r>
-        <w:t xml:space="preserve">this</w:t>
-      </w:r>
-      <w:r>
-        <w:t xml:space="preserve"> </w:t>
-      </w:r>
-      <w:r>
-        <w:t xml:space="preserve">may</w:t>
-      </w:r>
-      <w:r>
-        <w:t xml:space="preserve"> </w:t>
-      </w:r>
-      <w:r>
-        <w:t xml:space="preserve">be</w:t>
-      </w:r>
-      <w:r>
-        <w:t xml:space="preserve"> </w:t>
-      </w:r>
-      <w:r>
-        <w:t xml:space="preserve">a</w:t>
-      </w:r>
-      <w:r>
-        <w:t xml:space="preserve"> </w:t>
-      </w:r>
-      <w:r>
-        <w:t xml:space="preserve">promising</w:t>
-      </w:r>
-      <w:r>
-        <w:t xml:space="preserve"> </w:t>
-      </w:r>
-      <w:r>
-        <w:t xml:space="preserve">avenue</w:t>
-      </w:r>
-      <w:r>
-        <w:t xml:space="preserve"> </w:t>
-      </w:r>
-      <w:r>
-        <w:t xml:space="preserve">for</w:t>
-      </w:r>
-      <w:r>
-        <w:t xml:space="preserve"> </w:t>
-      </w:r>
-      <w:r>
-        <w:t xml:space="preserve">producing</w:t>
-      </w:r>
-      <w:r>
-        <w:t xml:space="preserve"> </w:t>
-      </w:r>
-      <w:r>
-        <w:t xml:space="preserve">more</w:t>
-      </w:r>
-      <w:r>
-        <w:t xml:space="preserve"> </w:t>
-      </w:r>
-      <w:r>
-        <w:t xml:space="preserve">holistic</w:t>
-      </w:r>
-      <w:r>
-        <w:t xml:space="preserve"> </w:t>
-      </w:r>
-      <w:r>
-        <w:t xml:space="preserve">and</w:t>
-      </w:r>
-      <w:r>
-        <w:t xml:space="preserve"> </w:t>
-      </w:r>
-      <w:r>
-        <w:t xml:space="preserve">accurate</w:t>
-      </w:r>
-      <w:r>
-        <w:t xml:space="preserve"> </w:t>
-      </w:r>
-      <w:r>
-        <w:t xml:space="preserve">assessments</w:t>
-      </w:r>
-      <w:r>
-        <w:t xml:space="preserve"> </w:t>
-      </w:r>
-      <w:r>
-        <w:t xml:space="preserve">for</w:t>
-      </w:r>
-      <w:r>
-        <w:t xml:space="preserve"> </w:t>
-      </w:r>
-      <w:r>
-        <w:t xml:space="preserve">multiple</w:t>
-      </w:r>
-      <w:r>
-        <w:t xml:space="preserve"> </w:t>
-      </w:r>
-      <w:r>
-        <w:t xml:space="preserve">species</w:t>
-      </w:r>
-      <w:r>
-        <w:t xml:space="preserve"> </w:t>
-      </w:r>
-      <w:r>
-        <w:t xml:space="preserve">with</w:t>
-      </w:r>
-      <w:r>
-        <w:t xml:space="preserve"> </w:t>
-      </w:r>
-      <w:r>
-        <w:t xml:space="preserve">relatively</w:t>
-      </w:r>
-      <w:r>
-        <w:t xml:space="preserve"> </w:t>
-      </w:r>
-      <w:r>
-        <w:t xml:space="preserve">minimal</w:t>
-      </w:r>
-      <w:r>
-        <w:t xml:space="preserve"> </w:t>
-      </w:r>
-      <w:r>
-        <w:t xml:space="preserve">data</w:t>
-      </w:r>
-      <w:r>
-        <w:t xml:space="preserve"> </w:t>
-      </w:r>
-      <w:r>
-        <w:t xml:space="preserve">requirements</w:t>
-      </w:r>
-      <w:r>
-        <w:t xml:space="preserve"> </w:t>
-      </w:r>
-      <w:r>
-        <w:t xml:space="preserve">(time-series</w:t>
-      </w:r>
-      <w:r>
-        <w:t xml:space="preserve"> </w:t>
-      </w:r>
-      <w:r>
-        <w:t xml:space="preserve">of</w:t>
-      </w:r>
-      <w:r>
-        <w:t xml:space="preserve"> </w:t>
-      </w:r>
-      <w:r>
-        <w:t xml:space="preserve">landings</w:t>
-      </w:r>
-      <w:r>
-        <w:t xml:space="preserve"> </w:t>
-      </w:r>
-      <w:r>
-        <w:t xml:space="preserve">and</w:t>
-      </w:r>
-      <w:r>
-        <w:t xml:space="preserve"> </w:t>
-      </w:r>
-      <w:r>
-        <w:t xml:space="preserve">fisheries-independent</w:t>
-      </w:r>
-      <w:r>
-        <w:t xml:space="preserve"> </w:t>
-      </w:r>
-      <w:r>
-        <w:t xml:space="preserve">indices).</w:t>
-      </w:r>
-      <w:r>
-        <w:t xml:space="preserve"> </w:t>
-      </w:r>
-      <w:r>
-        <w:t xml:space="preserve">Finally,</w:t>
-      </w:r>
-      <w:r>
-        <w:t xml:space="preserve"> </w:t>
-      </w:r>
-      <w:r>
-        <w:t xml:space="preserve">this</w:t>
-      </w:r>
-      <w:r>
-        <w:t xml:space="preserve"> </w:t>
-      </w:r>
-      <w:r>
-        <w:t xml:space="preserve">approach</w:t>
-      </w:r>
-      <w:r>
-        <w:t xml:space="preserve"> </w:t>
-      </w:r>
-      <w:r>
-        <w:t xml:space="preserve">may</w:t>
-      </w:r>
-      <w:r>
-        <w:t xml:space="preserve"> </w:t>
-      </w:r>
-      <w:r>
-        <w:t xml:space="preserve">serve</w:t>
-      </w:r>
-      <w:r>
-        <w:t xml:space="preserve"> </w:t>
-      </w:r>
-      <w:r>
-        <w:t xml:space="preserve">as</w:t>
-      </w:r>
-      <w:r>
-        <w:t xml:space="preserve"> </w:t>
-      </w:r>
-      <w:r>
-        <w:t xml:space="preserve">a</w:t>
-      </w:r>
-      <w:r>
-        <w:t xml:space="preserve"> </w:t>
-      </w:r>
-      <w:r>
-        <w:t xml:space="preserve">stepping</w:t>
-      </w:r>
-      <w:r>
-        <w:t xml:space="preserve"> </w:t>
-      </w:r>
-      <w:r>
-        <w:t xml:space="preserve">stone</w:t>
-      </w:r>
-      <w:r>
-        <w:t xml:space="preserve"> </w:t>
-      </w:r>
-      <w:r>
-        <w:t xml:space="preserve">towards</w:t>
-      </w:r>
-      <w:r>
-        <w:t xml:space="preserve"> </w:t>
-      </w:r>
-      <w:r>
-        <w:t xml:space="preserve">an</w:t>
-      </w:r>
-      <w:r>
-        <w:t xml:space="preserve"> </w:t>
-      </w:r>
-      <w:r>
-        <w:t xml:space="preserve">ecosystem-based</w:t>
-      </w:r>
-      <w:r>
-        <w:t xml:space="preserve"> </w:t>
-      </w:r>
-      <w:r>
-        <w:t xml:space="preserve">approach</w:t>
-      </w:r>
-      <w:r>
-        <w:t xml:space="preserve"> </w:t>
-      </w:r>
-      <w:r>
-        <w:t xml:space="preserve">to</w:t>
-      </w:r>
-      <w:r>
-        <w:t xml:space="preserve"> </w:t>
-      </w:r>
-      <w:r>
-        <w:t xml:space="preserve">fisheries</w:t>
-      </w:r>
-      <w:r>
-        <w:t xml:space="preserve"> </w:t>
-      </w:r>
-      <w:r>
-        <w:t xml:space="preserve">management.</w:t>
+        <w:t xml:space="preserve">Carrying capacity is a fundamental concept in ecology that has inspired the development and application of a broad range of population models. In the context of fisheries science, production models have been employed globally to calculate carrying capacity and guide the sustainable use of fish populations. Production models have, however, been criticized for failing to account for species interactions and environmental effects. We aim to fill some of these gaps by introducing a novel state-space multispecies production model. We apply our extended model to commercially important demersal fish species off the east coast of Canada to assess its ability to reveal species interactions and the relative impacts of fishing and environmental effects. Our results indicate that accounting for species interactions increases the accuracy of biomass estimates for species within a community. The model also revealed strongly correlated process deviations, unrelated to fishing or density-dependent effects, which unexpectidly indicates that widespread collapses were primarily driven by a common environmental driver rather than fishing. Such inferences indicate that this may be a promising avenue for producing more holistic and accurate assessments for multiple species with relatively minimal data requirements (time-series of landings and fisheries-independent indices). Finally, this approach may serve as a stepping stone towards an ecosystem-based approach to fisheries management.</w:t>
       </w:r>
       <w:r>
         <w:br/>
@@ -1732,79 +118,7 @@
         <w:t xml:space="preserve"> </w:t>
       </w:r>
       <w:r>
-        <w:t xml:space="preserve">Multispecies</w:t>
-      </w:r>
-      <w:r>
-        <w:t xml:space="preserve"> </w:t>
-      </w:r>
-      <w:r>
-        <w:t xml:space="preserve">production</w:t>
-      </w:r>
-      <w:r>
-        <w:t xml:space="preserve"> </w:t>
-      </w:r>
-      <w:r>
-        <w:t xml:space="preserve">model,</w:t>
-      </w:r>
-      <w:r>
-        <w:t xml:space="preserve"> </w:t>
-      </w:r>
-      <w:r>
-        <w:t xml:space="preserve">State-space</w:t>
-      </w:r>
-      <w:r>
-        <w:t xml:space="preserve"> </w:t>
-      </w:r>
-      <w:r>
-        <w:t xml:space="preserve">framework,</w:t>
-      </w:r>
-      <w:r>
-        <w:t xml:space="preserve"> </w:t>
-      </w:r>
-      <w:r>
-        <w:t xml:space="preserve">Ecosystem-based</w:t>
-      </w:r>
-      <w:r>
-        <w:t xml:space="preserve"> </w:t>
-      </w:r>
-      <w:r>
-        <w:t xml:space="preserve">fisheries</w:t>
-      </w:r>
-      <w:r>
-        <w:t xml:space="preserve"> </w:t>
-      </w:r>
-      <w:r>
-        <w:t xml:space="preserve">management,</w:t>
-      </w:r>
-      <w:r>
-        <w:t xml:space="preserve"> </w:t>
-      </w:r>
-      <w:r>
-        <w:t xml:space="preserve">Demersal</w:t>
-      </w:r>
-      <w:r>
-        <w:t xml:space="preserve"> </w:t>
-      </w:r>
-      <w:r>
-        <w:t xml:space="preserve">fish</w:t>
-      </w:r>
-      <w:r>
-        <w:t xml:space="preserve"> </w:t>
-      </w:r>
-      <w:r>
-        <w:t xml:space="preserve">populations,</w:t>
-      </w:r>
-      <w:r>
-        <w:t xml:space="preserve"> </w:t>
-      </w:r>
-      <w:r>
-        <w:t xml:space="preserve">Environmental</w:t>
-      </w:r>
-      <w:r>
-        <w:t xml:space="preserve"> </w:t>
-      </w:r>
-      <w:r>
-        <w:t xml:space="preserve">drivers</w:t>
+        <w:t xml:space="preserve">Multispecies production model, State-space framework, Ecosystem-based fisheries management, Demersal fish populations, Environmental drivers</w:t>
       </w:r>
       <w:r>
         <w:br/>
@@ -1864,13 +178,7 @@
         <w:t xml:space="preserve"> </w:t>
       </w:r>
       <w:r>
-        <w:t xml:space="preserve">‘</w:t>
-      </w:r>
-      <w:r>
-        <w:t xml:space="preserve">surplus</w:t>
-      </w:r>
-      <w:r>
-        <w:t xml:space="preserve">’</w:t>
+        <w:t xml:space="preserve">‘surplus’</w:t>
       </w:r>
       <w:r>
         <w:t xml:space="preserve"> </w:t>
@@ -2990,7 +1298,7 @@
         </m:r>
       </m:oMath>
       <w:r>
-        <w:t xml:space="preserve">). While this formulation offers an elegant description of single-species population dynamics, it assumes that density-dependent effects are solely caused by intraspecific competition and ignores the potential effects of other species inhabiting the same ecological area, competing for the same resources. We present an extension of equation (3) that attempts to account for intra and interspecific competition by assuming that density-dependent effects are incurred when the total biomass of multiple species, represented by</w:t>
+        <w:t xml:space="preserve">). While this formulation offers an elegant description of single-species population dynamics, it assumes that density-dependent effects are solely caused by intraspecific competition and ignores the potential effects of other species inhabiting the same ecological area, competing for the same resources. We present an extension of equation (3) that models the growth of a focal species</w:t>
       </w:r>
       <w:r>
         <w:t xml:space="preserve"> </w:t>
@@ -2998,6 +1306,26 @@
       <m:oMath>
         <m:r>
           <m:t>s</m:t>
+        </m:r>
+      </m:oMath>
+      <w:r>
+        <w:t xml:space="preserve"> </w:t>
+      </w:r>
+      <w:r>
+        <w:t xml:space="preserve">while accounting for intra- and interspecific competition. Here, density-dependent effects are incurred when the total biomass of all species, indexed by</w:t>
+      </w:r>
+      <w:r>
+        <w:t xml:space="preserve"> </w:t>
+      </w:r>
+      <m:oMath>
+        <m:r>
+          <m:t>s</m:t>
+        </m:r>
+        <m:r>
+          <m:rPr>
+            <m:sty m:val="p"/>
+          </m:rPr>
+          <m:t>′</m:t>
         </m:r>
       </m:oMath>
       <w:r>
@@ -3054,9 +1382,18 @@
             </m:mPr>
             <m:mr>
               <m:e>
-                <m:r>
-                  <m:t>g</m:t>
-                </m:r>
+                <m:sSub>
+                  <m:e>
+                    <m:r>
+                      <m:t>g</m:t>
+                    </m:r>
+                  </m:e>
+                  <m:sub>
+                    <m:r>
+                      <m:t>s</m:t>
+                    </m:r>
+                  </m:sub>
+                </m:sSub>
                 <m:d>
                   <m:dPr>
                     <m:begChr m:val="("/>
@@ -3136,16 +1473,31 @@
                             <m:chr m:val="∑"/>
                             <m:limLoc m:val="undOvr"/>
                             <m:subHide m:val="off"/>
-                            <m:supHide m:val="on"/>
+                            <m:supHide m:val="off"/>
                           </m:naryPr>
                           <m:sub>
                             <m:r>
                               <m:t>s</m:t>
                             </m:r>
+                            <m:r>
+                              <m:rPr>
+                                <m:sty m:val="p"/>
+                              </m:rPr>
+                              <m:t>′</m:t>
+                            </m:r>
+                            <m:r>
+                              <m:rPr>
+                                <m:sty m:val="p"/>
+                              </m:rPr>
+                              <m:t>=</m:t>
+                            </m:r>
+                            <m:r>
+                              <m:t>1</m:t>
+                            </m:r>
                           </m:sub>
                           <m:sup>
                             <m:r>
-                              <m:t>​</m:t>
+                              <m:t>S</m:t>
                             </m:r>
                           </m:sup>
                           <m:e>
@@ -3158,6 +1510,12 @@
                               <m:sub>
                                 <m:r>
                                   <m:t>s</m:t>
+                                </m:r>
+                                <m:r>
+                                  <m:rPr>
+                                    <m:sty m:val="p"/>
+                                  </m:rPr>
+                                  <m:t>′</m:t>
                                 </m:r>
                               </m:sub>
                             </m:sSub>
@@ -3417,16 +1775,31 @@
                                 <m:chr m:val="∑"/>
                                 <m:limLoc m:val="undOvr"/>
                                 <m:subHide m:val="off"/>
-                                <m:supHide m:val="on"/>
+                                <m:supHide m:val="off"/>
                               </m:naryPr>
                               <m:sub>
                                 <m:r>
                                   <m:t>s</m:t>
                                 </m:r>
+                                <m:r>
+                                  <m:rPr>
+                                    <m:sty m:val="p"/>
+                                  </m:rPr>
+                                  <m:t>′</m:t>
+                                </m:r>
+                                <m:r>
+                                  <m:rPr>
+                                    <m:sty m:val="p"/>
+                                  </m:rPr>
+                                  <m:t>=</m:t>
+                                </m:r>
+                                <m:r>
+                                  <m:t>1</m:t>
+                                </m:r>
                               </m:sub>
                               <m:sup>
                                 <m:r>
-                                  <m:t>​</m:t>
+                                  <m:t>S</m:t>
                                 </m:r>
                               </m:sup>
                               <m:e>
@@ -3457,6 +1830,12 @@
                                     </m:r>
                                     <m:r>
                                       <m:t>s</m:t>
+                                    </m:r>
+                                    <m:r>
+                                      <m:rPr>
+                                        <m:sty m:val="p"/>
+                                      </m:rPr>
+                                      <m:t>′</m:t>
                                     </m:r>
                                   </m:sub>
                                 </m:sSub>
@@ -3733,7 +2112,7 @@
         <w:pStyle w:val="FirstParagraph"/>
       </w:pPr>
       <w:r>
-        <w:t xml:space="preserve">The inclusion of multiple species in the model permits the estimation of covariance. While covarying changes may be apparent in the observations, we assume that most covariance stems from ecosystem processes. We therefore treat observation errors as independent and normally distributed deviations such that</w:t>
+        <w:t xml:space="preserve">The inclusion of multiple species in the model permits the estimation of covariance. While covarying changes may arise from the observation process, we assume that most covariance stems from ecosystem processes. We therefore treat observation errors as independent and normally distributed deviations such that</w:t>
       </w:r>
       <w:r>
         <w:t xml:space="preserve"> </w:t>
@@ -3852,7 +2231,7 @@
         <w:t xml:space="preserve"> </w:t>
       </w:r>
       <w:r>
-        <w:t xml:space="preserve">represents species and survey specific levels of observation error. A more flexible error structure is used to describe the process errors to account for temporal dependencies driven by as ecological processes. For instance, species interactions may drive positive or negative population responses resulting from direct or indirect associations. Deviations from expected production may also display temporal dependence if the factors contributing to the process errors change gradually over time. Such inertia may cause positive or negative process errors to persist across several years. A first-order autoregressive (AR1) process was therefore applied to account for temporal dependence. Both sources of dependence are modeled using a multivariate AR1 process where</w:t>
+        <w:t xml:space="preserve">represents species- and survey-specific levels of observation error. A more flexible error structure is used to describe the process errors to account for temporal dependencies driven by ecological processes. For instance, species interactions may drive positive or negative population responses resulting from direct or indirect associations. Deviations from expected production may also display temporal dependence if the factors contributing to the process errors change gradually over time. Such inertia may cause positive or negative process errors to persist across several years. A first-order autoregressive (AR1) process was therefore applied to account for temporal dependence. Both sources of dependence are modeled using a multivariate AR1 process where</w:t>
       </w:r>
     </w:p>
     <w:p>
@@ -3894,21 +2273,15 @@
                 <m:sSub>
                   <m:e>
                     <m:r>
+                      <m:rPr>
+                        <m:sty m:val="b"/>
+                      </m:rPr>
                       <m:t>δ</m:t>
                     </m:r>
                   </m:e>
                   <m:sub>
                     <m:r>
                       <m:t>1</m:t>
-                    </m:r>
-                    <m:r>
-                      <m:rPr>
-                        <m:sty m:val="p"/>
-                      </m:rPr>
-                      <m:t>,</m:t>
-                    </m:r>
-                    <m:r>
-                      <m:t>s</m:t>
                     </m:r>
                   </m:sub>
                 </m:sSub>
@@ -3921,6 +2294,9 @@
               </m:e>
               <m:e>
                 <m:r>
+                  <m:t> </m:t>
+                </m:r>
+                <m:r>
                   <m:t>N</m:t>
                 </m:r>
                 <m:d>
@@ -3932,6 +2308,9 @@
                   </m:dPr>
                   <m:e>
                     <m:r>
+                      <m:rPr>
+                        <m:sty m:val="b"/>
+                      </m:rPr>
                       <m:t>0</m:t>
                     </m:r>
                     <m:r>
@@ -3940,18 +2319,12 @@
                       </m:rPr>
                       <m:t>,</m:t>
                     </m:r>
-                    <m:sSub>
-                      <m:e>
-                        <m:r>
-                          <m:t>Σ</m:t>
-                        </m:r>
-                      </m:e>
-                      <m:sub>
-                        <m:r>
-                          <m:t>s</m:t>
-                        </m:r>
-                      </m:sub>
-                    </m:sSub>
+                    <m:r>
+                      <m:rPr>
+                        <m:sty m:val="b"/>
+                      </m:rPr>
+                      <m:t>Σ</m:t>
+                    </m:r>
                   </m:e>
                 </m:d>
               </m:e>
@@ -3962,21 +2335,15 @@
                 <m:sSub>
                   <m:e>
                     <m:r>
+                      <m:rPr>
+                        <m:sty m:val="b"/>
+                      </m:rPr>
                       <m:t>δ</m:t>
                     </m:r>
                   </m:e>
                   <m:sub>
                     <m:r>
                       <m:t>2</m:t>
-                    </m:r>
-                    <m:r>
-                      <m:rPr>
-                        <m:sty m:val="p"/>
-                      </m:rPr>
-                      <m:t>,</m:t>
-                    </m:r>
-                    <m:r>
-                      <m:t>s</m:t>
                     </m:r>
                   </m:sub>
                 </m:sSub>
@@ -3989,11 +2356,20 @@
               </m:e>
               <m:e>
                 <m:r>
+                  <m:t> </m:t>
+                </m:r>
+                <m:r>
                   <m:t>ϕ</m:t>
+                </m:r>
+                <m:r>
+                  <m:t> </m:t>
                 </m:r>
                 <m:sSub>
                   <m:e>
                     <m:r>
+                      <m:rPr>
+                        <m:sty m:val="b"/>
+                      </m:rPr>
                       <m:t>δ</m:t>
                     </m:r>
                   </m:e>
@@ -4012,18 +2388,9 @@
                 <m:sSub>
                   <m:e>
                     <m:r>
-                      <m:t>σ</m:t>
-                    </m:r>
-                  </m:e>
-                  <m:sub>
-                    <m:r>
-                      <m:t>s</m:t>
-                    </m:r>
-                  </m:sub>
-                </m:sSub>
-                <m:sSub>
-                  <m:e>
-                    <m:r>
+                      <m:rPr>
+                        <m:sty m:val="b"/>
+                      </m:rPr>
                       <m:t>ε</m:t>
                     </m:r>
                   </m:e>
@@ -4045,6 +2412,9 @@
                 <m:sSub>
                   <m:e>
                     <m:r>
+                      <m:rPr>
+                        <m:sty m:val="b"/>
+                      </m:rPr>
                       <m:t>ε</m:t>
                     </m:r>
                   </m:e>
@@ -4072,6 +2442,9 @@
                   </m:dPr>
                   <m:e>
                     <m:r>
+                      <m:rPr>
+                        <m:sty m:val="b"/>
+                      </m:rPr>
                       <m:t>0</m:t>
                     </m:r>
                     <m:r>
@@ -4080,18 +2453,12 @@
                       </m:rPr>
                       <m:t>,</m:t>
                     </m:r>
-                    <m:sSub>
-                      <m:e>
-                        <m:r>
-                          <m:t>Σ</m:t>
-                        </m:r>
-                      </m:e>
-                      <m:sub>
-                        <m:r>
-                          <m:t>s</m:t>
-                        </m:r>
-                      </m:sub>
-                    </m:sSub>
+                    <m:r>
+                      <m:rPr>
+                        <m:sty m:val="b"/>
+                      </m:rPr>
+                      <m:t>Σ</m:t>
+                    </m:r>
                   </m:e>
                 </m:d>
               </m:e>
@@ -4119,21 +2486,15 @@
                 <m:sSub>
                   <m:e>
                     <m:r>
+                      <m:rPr>
+                        <m:sty m:val="b"/>
+                      </m:rPr>
                       <m:t>δ</m:t>
                     </m:r>
                   </m:e>
                   <m:sub>
                     <m:r>
                       <m:t>y</m:t>
-                    </m:r>
-                    <m:r>
-                      <m:rPr>
-                        <m:sty m:val="p"/>
-                      </m:rPr>
-                      <m:t>,</m:t>
-                    </m:r>
-                    <m:r>
-                      <m:t>s</m:t>
                     </m:r>
                   </m:sub>
                 </m:sSub>
@@ -4146,11 +2507,20 @@
               </m:e>
               <m:e>
                 <m:r>
+                  <m:t> </m:t>
+                </m:r>
+                <m:r>
                   <m:t>ϕ</m:t>
+                </m:r>
+                <m:r>
+                  <m:t> </m:t>
                 </m:r>
                 <m:sSub>
                   <m:e>
                     <m:r>
+                      <m:rPr>
+                        <m:sty m:val="b"/>
+                      </m:rPr>
                       <m:t>δ</m:t>
                     </m:r>
                   </m:e>
@@ -4178,18 +2548,9 @@
                 <m:sSub>
                   <m:e>
                     <m:r>
-                      <m:t>σ</m:t>
-                    </m:r>
-                  </m:e>
-                  <m:sub>
-                    <m:r>
-                      <m:t>s</m:t>
-                    </m:r>
-                  </m:sub>
-                </m:sSub>
-                <m:sSub>
-                  <m:e>
-                    <m:r>
+                      <m:rPr>
+                        <m:sty m:val="b"/>
+                      </m:rPr>
                       <m:t>ε</m:t>
                     </m:r>
                   </m:e>
@@ -4211,6 +2572,9 @@
                 <m:sSub>
                   <m:e>
                     <m:r>
+                      <m:rPr>
+                        <m:sty m:val="b"/>
+                      </m:rPr>
                       <m:t>ε</m:t>
                     </m:r>
                   </m:e>
@@ -4238,6 +2602,9 @@
                   </m:dPr>
                   <m:e>
                     <m:r>
+                      <m:rPr>
+                        <m:sty m:val="b"/>
+                      </m:rPr>
                       <m:t>0</m:t>
                     </m:r>
                     <m:r>
@@ -4246,20 +2613,56 @@
                       </m:rPr>
                       <m:t>,</m:t>
                     </m:r>
-                    <m:sSub>
-                      <m:e>
-                        <m:r>
-                          <m:t>Σ</m:t>
-                        </m:r>
-                      </m:e>
-                      <m:sub>
-                        <m:r>
-                          <m:t>s</m:t>
-                        </m:r>
-                      </m:sub>
-                    </m:sSub>
+                    <m:r>
+                      <m:rPr>
+                        <m:sty m:val="b"/>
+                      </m:rPr>
+                      <m:t>Σ</m:t>
+                    </m:r>
                   </m:e>
                 </m:d>
+                <m:r>
+                  <m:rPr>
+                    <m:sty m:val="p"/>
+                  </m:rPr>
+                  <m:t>,</m:t>
+                </m:r>
+                <m:r>
+                  <m:t> </m:t>
+                </m:r>
+                <m:r>
+                  <m:t>y</m:t>
+                </m:r>
+                <m:r>
+                  <m:rPr>
+                    <m:sty m:val="p"/>
+                  </m:rPr>
+                  <m:t>=</m:t>
+                </m:r>
+                <m:r>
+                  <m:t>3</m:t>
+                </m:r>
+                <m:r>
+                  <m:rPr>
+                    <m:sty m:val="p"/>
+                  </m:rPr>
+                  <m:t>,</m:t>
+                </m:r>
+                <m:r>
+                  <m:rPr>
+                    <m:sty m:val="p"/>
+                  </m:rPr>
+                  <m:t>…</m:t>
+                </m:r>
+                <m:r>
+                  <m:rPr>
+                    <m:sty m:val="p"/>
+                  </m:rPr>
+                  <m:t>,</m:t>
+                </m:r>
+                <m:r>
+                  <m:t>Y</m:t>
+                </m:r>
               </m:e>
               <m:e/>
             </m:mr>
@@ -4272,7 +2675,191 @@
         <w:pStyle w:val="FirstParagraph"/>
       </w:pPr>
       <w:r>
-        <w:t xml:space="preserve">and</w:t>
+        <w:t xml:space="preserve">Here</w:t>
+      </w:r>
+      <w:r>
+        <w:t xml:space="preserve"> </w:t>
+      </w:r>
+      <m:oMath>
+        <m:sSub>
+          <m:e>
+            <m:r>
+              <m:rPr>
+                <m:sty m:val="b"/>
+              </m:rPr>
+              <m:t>δ</m:t>
+            </m:r>
+          </m:e>
+          <m:sub>
+            <m:r>
+              <m:t>y</m:t>
+            </m:r>
+          </m:sub>
+        </m:sSub>
+        <m:r>
+          <m:rPr>
+            <m:sty m:val="p"/>
+          </m:rPr>
+          <m:t>=</m:t>
+        </m:r>
+        <m:sSup>
+          <m:e>
+            <m:d>
+              <m:dPr>
+                <m:begChr m:val="("/>
+                <m:endChr m:val=")"/>
+                <m:sepChr m:val=""/>
+                <m:grow/>
+              </m:dPr>
+              <m:e>
+                <m:sSub>
+                  <m:e>
+                    <m:r>
+                      <m:t>δ</m:t>
+                    </m:r>
+                  </m:e>
+                  <m:sub>
+                    <m:r>
+                      <m:t>y</m:t>
+                    </m:r>
+                    <m:r>
+                      <m:rPr>
+                        <m:sty m:val="p"/>
+                      </m:rPr>
+                      <m:t>,</m:t>
+                    </m:r>
+                    <m:r>
+                      <m:t>1</m:t>
+                    </m:r>
+                  </m:sub>
+                </m:sSub>
+                <m:r>
+                  <m:rPr>
+                    <m:sty m:val="p"/>
+                  </m:rPr>
+                  <m:t>,</m:t>
+                </m:r>
+                <m:r>
+                  <m:rPr>
+                    <m:sty m:val="p"/>
+                  </m:rPr>
+                  <m:t>…</m:t>
+                </m:r>
+                <m:r>
+                  <m:rPr>
+                    <m:sty m:val="p"/>
+                  </m:rPr>
+                  <m:t>,</m:t>
+                </m:r>
+                <m:sSub>
+                  <m:e>
+                    <m:r>
+                      <m:t>δ</m:t>
+                    </m:r>
+                  </m:e>
+                  <m:sub>
+                    <m:r>
+                      <m:t>y</m:t>
+                    </m:r>
+                    <m:r>
+                      <m:rPr>
+                        <m:sty m:val="p"/>
+                      </m:rPr>
+                      <m:t>,</m:t>
+                    </m:r>
+                    <m:r>
+                      <m:t>S</m:t>
+                    </m:r>
+                  </m:sub>
+                </m:sSub>
+              </m:e>
+            </m:d>
+          </m:e>
+          <m:sup>
+            <m:r>
+              <m:rPr>
+                <m:sty m:val="p"/>
+              </m:rPr>
+              <m:t>⊤</m:t>
+            </m:r>
+          </m:sup>
+        </m:sSup>
+      </m:oMath>
+      <w:r>
+        <w:t xml:space="preserve"> </w:t>
+      </w:r>
+      <w:r>
+        <w:t xml:space="preserve">is the vector of process deviations across species. The parameter</w:t>
+      </w:r>
+      <w:r>
+        <w:t xml:space="preserve"> </w:t>
+      </w:r>
+      <m:oMath>
+        <m:r>
+          <m:t>ϕ</m:t>
+        </m:r>
+      </m:oMath>
+      <w:r>
+        <w:t xml:space="preserve"> </w:t>
+      </w:r>
+      <w:r>
+        <w:t xml:space="preserve">controls temporal autocorrelation, where values near</w:t>
+      </w:r>
+      <w:r>
+        <w:t xml:space="preserve"> </w:t>
+      </w:r>
+      <m:oMath>
+        <m:r>
+          <m:t>0</m:t>
+        </m:r>
+      </m:oMath>
+      <w:r>
+        <w:t xml:space="preserve"> </w:t>
+      </w:r>
+      <w:r>
+        <w:t xml:space="preserve">indicate weak persistence and values near</w:t>
+      </w:r>
+      <w:r>
+        <w:t xml:space="preserve"> </w:t>
+      </w:r>
+      <m:oMath>
+        <m:r>
+          <m:t>1</m:t>
+        </m:r>
+      </m:oMath>
+      <w:r>
+        <w:t xml:space="preserve"> </w:t>
+      </w:r>
+      <w:r>
+        <w:t xml:space="preserve">indicate strong persistence. Although different species may in reality exhibit different levels of temporal correlation, a single</w:t>
+      </w:r>
+      <w:r>
+        <w:t xml:space="preserve"> </w:t>
+      </w:r>
+      <m:oMath>
+        <m:r>
+          <m:t>ϕ</m:t>
+        </m:r>
+      </m:oMath>
+      <w:r>
+        <w:t xml:space="preserve"> </w:t>
+      </w:r>
+      <w:r>
+        <w:t xml:space="preserve">is assumed to avoid over-parameterization. Nevertheless, effective differences in temporal correlation among species can still emerge through the covariance matrix</w:t>
+      </w:r>
+      <w:r>
+        <w:t xml:space="preserve"> </w:t>
+      </w:r>
+      <m:oMath>
+        <m:r>
+          <m:rPr>
+            <m:sty m:val="b"/>
+          </m:rPr>
+          <m:t>Σ</m:t>
+        </m:r>
+      </m:oMath>
+      <w:r>
+        <w:t xml:space="preserve">, which captures cross-species dependence:</w:t>
       </w:r>
     </w:p>
     <w:p>
@@ -4305,18 +2892,12 @@
             </m:mPr>
             <m:mr>
               <m:e>
-                <m:sSub>
-                  <m:e>
-                    <m:r>
-                      <m:t>Σ</m:t>
-                    </m:r>
-                  </m:e>
-                  <m:sub>
-                    <m:r>
-                      <m:t>s</m:t>
-                    </m:r>
-                  </m:sub>
-                </m:sSub>
+                <m:r>
+                  <m:rPr>
+                    <m:sty m:val="b"/>
+                  </m:rPr>
+                  <m:t>Σ</m:t>
+                </m:r>
                 <m:r>
                   <m:rPr>
                     <m:sty m:val="p"/>
@@ -4336,12 +2917,6 @@
                         <m:baseJc m:val="center"/>
                         <m:plcHide m:val="on"/>
                         <m:mcs>
-                          <m:mc>
-                            <m:mcPr>
-                              <m:mcJc m:val="center"/>
-                              <m:count m:val="1"/>
-                            </m:mcPr>
-                          </m:mc>
                           <m:mc>
                             <m:mcPr>
                               <m:mcJc m:val="center"/>
@@ -4464,7 +3039,7 @@
                             </m:e>
                             <m:sub>
                               <m:r>
-                                <m:t>s</m:t>
+                                <m:t>S</m:t>
                               </m:r>
                             </m:sub>
                           </m:sSub>
@@ -4485,12 +3060,11 @@
                                 <m:t>,</m:t>
                               </m:r>
                               <m:r>
-                                <m:t>s</m:t>
+                                <m:t>S</m:t>
                               </m:r>
                             </m:sub>
                           </m:sSub>
                         </m:e>
-                        <m:e/>
                       </m:mr>
                       <m:mr>
                         <m:e>
@@ -4588,7 +3162,7 @@
                             </m:e>
                             <m:sub>
                               <m:r>
-                                <m:t>s</m:t>
+                                <m:t>S</m:t>
                               </m:r>
                             </m:sub>
                           </m:sSub>
@@ -4609,12 +3183,11 @@
                                 <m:t>,</m:t>
                               </m:r>
                               <m:r>
-                                <m:t>s</m:t>
+                                <m:t>S</m:t>
                               </m:r>
                             </m:sub>
                           </m:sSub>
                         </m:e>
-                        <m:e/>
                       </m:mr>
                       <m:mr>
                         <m:e>
@@ -4649,7 +3222,6 @@
                             <m:t>⋮</m:t>
                           </m:r>
                         </m:e>
-                        <m:e/>
                       </m:mr>
                       <m:mr>
                         <m:e>
@@ -4661,7 +3233,7 @@
                             </m:e>
                             <m:sub>
                               <m:r>
-                                <m:t>s</m:t>
+                                <m:t>S</m:t>
                               </m:r>
                             </m:sub>
                           </m:sSub>
@@ -4685,7 +3257,7 @@
                             </m:e>
                             <m:sub>
                               <m:r>
-                                <m:t>s</m:t>
+                                <m:t>S</m:t>
                               </m:r>
                               <m:r>
                                 <m:rPr>
@@ -4708,7 +3280,7 @@
                             </m:e>
                             <m:sub>
                               <m:r>
-                                <m:t>s</m:t>
+                                <m:t>S</m:t>
                               </m:r>
                             </m:sub>
                           </m:sSub>
@@ -4732,7 +3304,7 @@
                             </m:e>
                             <m:sub>
                               <m:r>
-                                <m:t>s</m:t>
+                                <m:t>S</m:t>
                               </m:r>
                               <m:r>
                                 <m:rPr>
@@ -4763,7 +3335,7 @@
                             </m:e>
                             <m:sub>
                               <m:r>
-                                <m:t>s</m:t>
+                                <m:t>S</m:t>
                               </m:r>
                             </m:sub>
                             <m:sup>
@@ -4773,7 +3345,6 @@
                             </m:sup>
                           </m:sSubSup>
                         </m:e>
-                        <m:e/>
                       </m:mr>
                     </m:m>
                   </m:e>
@@ -4813,18 +3384,7 @@
         <w:pStyle w:val="FirstParagraph"/>
       </w:pPr>
       <w:r>
-        <w:t xml:space="preserve">The degree of temporal correlation is controlled by</w:t>
-      </w:r>
-      <w:r>
-        <w:t xml:space="preserve"> </w:t>
-      </w:r>
-      <m:oMath>
-        <m:r>
-          <m:t>ϕ</m:t>
-        </m:r>
-      </m:oMath>
-      <w:r>
-        <w:t xml:space="preserve">, where values between 0 to 1 represent low to high correlation, and species-to-species correlations are described by</w:t>
+        <w:t xml:space="preserve">Species-to-species correlations are described by</w:t>
       </w:r>
       <w:r>
         <w:t xml:space="preserve"> </w:t>
@@ -4849,14 +3409,77 @@
             <m:r>
               <m:t>s</m:t>
             </m:r>
+            <m:r>
+              <m:rPr>
+                <m:sty m:val="p"/>
+              </m:rPr>
+              <m:t>′</m:t>
+            </m:r>
           </m:sub>
         </m:sSub>
       </m:oMath>
       <w:r>
-        <w:t xml:space="preserve">, where values between -1 to 1 represent negative to positive correlation. This is a flexible structure that allows for the testing of alternate hypotheses that process errors are independent through time or across species (i.e,</w:t>
-      </w:r>
-      <w:r>
-        <w:t xml:space="preserve"> </w:t>
+        <w:t xml:space="preserve"> </w:t>
+      </w:r>
+      <w:r>
+        <w:t xml:space="preserve">(</w:t>
+      </w:r>
+      <m:oMath>
+        <m:r>
+          <m:t>s</m:t>
+        </m:r>
+        <m:r>
+          <m:rPr>
+            <m:sty m:val="p"/>
+          </m:rPr>
+          <m:t>≠</m:t>
+        </m:r>
+        <m:r>
+          <m:t>s</m:t>
+        </m:r>
+        <m:r>
+          <m:rPr>
+            <m:sty m:val="p"/>
+          </m:rPr>
+          <m:t>′</m:t>
+        </m:r>
+      </m:oMath>
+      <w:r>
+        <w:t xml:space="preserve">), with values between</w:t>
+      </w:r>
+      <w:r>
+        <w:t xml:space="preserve"> </w:t>
+      </w:r>
+      <m:oMath>
+        <m:r>
+          <m:rPr>
+            <m:sty m:val="p"/>
+          </m:rPr>
+          <m:t>−</m:t>
+        </m:r>
+        <m:r>
+          <m:t>1</m:t>
+        </m:r>
+      </m:oMath>
+      <w:r>
+        <w:t xml:space="preserve"> </w:t>
+      </w:r>
+      <w:r>
+        <w:t xml:space="preserve">and</w:t>
+      </w:r>
+      <w:r>
+        <w:t xml:space="preserve"> </w:t>
+      </w:r>
+      <m:oMath>
+        <m:r>
+          <m:t>1</m:t>
+        </m:r>
+      </m:oMath>
+      <w:r>
+        <w:t xml:space="preserve"> </w:t>
+      </w:r>
+      <w:r>
+        <w:t xml:space="preserve">representing negative to positive association. This flexible structure allows the testing of alternative hypotheses that process errors are independent through time or across species (</w:t>
       </w:r>
       <m:oMath>
         <m:r>
@@ -4901,6 +3524,12 @@
             <m:r>
               <m:t>s</m:t>
             </m:r>
+            <m:r>
+              <m:rPr>
+                <m:sty m:val="p"/>
+              </m:rPr>
+              <m:t>′</m:t>
+            </m:r>
           </m:sub>
         </m:sSub>
         <m:r>
@@ -4949,6 +3578,243 @@
       </m:oMath>
       <w:r>
         <w:t xml:space="preserve">.</w:t>
+      </w:r>
+    </w:p>
+    <w:p>
+      <w:pPr>
+        <w:pStyle w:val="BodyText"/>
+      </w:pPr>
+      <w:r>
+        <w:t xml:space="preserve">In implementation,</w:t>
+      </w:r>
+      <w:r>
+        <w:t xml:space="preserve"> </w:t>
+      </w:r>
+      <m:oMath>
+        <m:r>
+          <m:rPr>
+            <m:sty m:val="b"/>
+          </m:rPr>
+          <m:t>Σ</m:t>
+        </m:r>
+      </m:oMath>
+      <w:r>
+        <w:t xml:space="preserve"> </w:t>
+      </w:r>
+      <w:r>
+        <w:t xml:space="preserve">is parameterized as</w:t>
+      </w:r>
+      <w:r>
+        <w:t xml:space="preserve"> </w:t>
+      </w:r>
+      <m:oMath>
+        <m:r>
+          <m:rPr>
+            <m:sty m:val="b"/>
+          </m:rPr>
+          <m:t>D</m:t>
+        </m:r>
+        <m:r>
+          <m:t> </m:t>
+        </m:r>
+        <m:r>
+          <m:rPr>
+            <m:sty m:val="b"/>
+          </m:rPr>
+          <m:t>R</m:t>
+        </m:r>
+        <m:r>
+          <m:t> </m:t>
+        </m:r>
+        <m:r>
+          <m:rPr>
+            <m:sty m:val="b"/>
+          </m:rPr>
+          <m:t>D</m:t>
+        </m:r>
+      </m:oMath>
+      <w:r>
+        <w:t xml:space="preserve">, where</w:t>
+      </w:r>
+      <w:r>
+        <w:t xml:space="preserve"> </w:t>
+      </w:r>
+      <m:oMath>
+        <m:r>
+          <m:rPr>
+            <m:sty m:val="b"/>
+          </m:rPr>
+          <m:t>D</m:t>
+        </m:r>
+        <m:r>
+          <m:rPr>
+            <m:sty m:val="p"/>
+          </m:rPr>
+          <m:t>=</m:t>
+        </m:r>
+        <m:r>
+          <m:rPr>
+            <m:sty m:val="p"/>
+          </m:rPr>
+          <m:t>d</m:t>
+        </m:r>
+        <m:r>
+          <m:rPr>
+            <m:sty m:val="p"/>
+          </m:rPr>
+          <m:t>i</m:t>
+        </m:r>
+        <m:r>
+          <m:rPr>
+            <m:sty m:val="p"/>
+          </m:rPr>
+          <m:t>a</m:t>
+        </m:r>
+        <m:r>
+          <m:rPr>
+            <m:sty m:val="p"/>
+          </m:rPr>
+          <m:t>g</m:t>
+        </m:r>
+        <m:d>
+          <m:dPr>
+            <m:begChr m:val="("/>
+            <m:endChr m:val=")"/>
+            <m:sepChr m:val=""/>
+            <m:grow/>
+          </m:dPr>
+          <m:e>
+            <m:sSub>
+              <m:e>
+                <m:r>
+                  <m:t>σ</m:t>
+                </m:r>
+              </m:e>
+              <m:sub>
+                <m:r>
+                  <m:t>1</m:t>
+                </m:r>
+              </m:sub>
+            </m:sSub>
+            <m:r>
+              <m:rPr>
+                <m:sty m:val="p"/>
+              </m:rPr>
+              <m:t>,</m:t>
+            </m:r>
+            <m:r>
+              <m:rPr>
+                <m:sty m:val="p"/>
+              </m:rPr>
+              <m:t>…</m:t>
+            </m:r>
+            <m:r>
+              <m:rPr>
+                <m:sty m:val="p"/>
+              </m:rPr>
+              <m:t>,</m:t>
+            </m:r>
+            <m:sSub>
+              <m:e>
+                <m:r>
+                  <m:t>σ</m:t>
+                </m:r>
+              </m:e>
+              <m:sub>
+                <m:r>
+                  <m:t>S</m:t>
+                </m:r>
+              </m:sub>
+            </m:sSub>
+          </m:e>
+        </m:d>
+      </m:oMath>
+      <w:r>
+        <w:t xml:space="preserve"> </w:t>
+      </w:r>
+      <w:r>
+        <w:t xml:space="preserve">and</w:t>
+      </w:r>
+      <w:r>
+        <w:t xml:space="preserve"> </w:t>
+      </w:r>
+      <m:oMath>
+        <m:r>
+          <m:rPr>
+            <m:sty m:val="b"/>
+          </m:rPr>
+          <m:t>R</m:t>
+        </m:r>
+        <m:r>
+          <m:rPr>
+            <m:sty m:val="p"/>
+          </m:rPr>
+          <m:t>=</m:t>
+        </m:r>
+        <m:r>
+          <m:rPr>
+            <m:sty m:val="b"/>
+          </m:rPr>
+          <m:t>L</m:t>
+        </m:r>
+        <m:sSup>
+          <m:e>
+            <m:r>
+              <m:rPr>
+                <m:sty m:val="b"/>
+              </m:rPr>
+              <m:t>L</m:t>
+            </m:r>
+          </m:e>
+          <m:sup>
+            <m:r>
+              <m:rPr>
+                <m:sty m:val="p"/>
+              </m:rPr>
+              <m:t>⊤</m:t>
+            </m:r>
+          </m:sup>
+        </m:sSup>
+      </m:oMath>
+      <w:r>
+        <w:t xml:space="preserve"> </w:t>
+      </w:r>
+      <w:r>
+        <w:t xml:space="preserve">is a correlation matrix obtained from a Cholesky factor</w:t>
+      </w:r>
+      <w:r>
+        <w:t xml:space="preserve"> </w:t>
+      </w:r>
+      <m:oMath>
+        <m:r>
+          <m:rPr>
+            <m:sty m:val="b"/>
+          </m:rPr>
+          <m:t>L</m:t>
+        </m:r>
+      </m:oMath>
+      <w:r>
+        <w:t xml:space="preserve"> </w:t>
+      </w:r>
+      <w:r>
+        <w:t xml:space="preserve">constructed from unconstrained parameters. This formulation ensures that</w:t>
+      </w:r>
+      <w:r>
+        <w:t xml:space="preserve"> </w:t>
+      </w:r>
+      <m:oMath>
+        <m:r>
+          <m:rPr>
+            <m:sty m:val="b"/>
+          </m:rPr>
+          <m:t>Σ</m:t>
+        </m:r>
+      </m:oMath>
+      <w:r>
+        <w:t xml:space="preserve"> </w:t>
+      </w:r>
+      <w:r>
+        <w:t xml:space="preserve">is positive definite.</w:t>
       </w:r>
     </w:p>
     <w:p>
@@ -5773,7 +4639,7 @@
         </m:r>
       </m:oMath>
       <w:r>
-        <w:t xml:space="preserve">; ~68% of the total area under the curve) of each normal prior were defined using values in log or logit space. Upper and lower values were based on previous research or knowledge to impose fairly generic and vaguely informative priors.</w:t>
+        <w:t xml:space="preserve">; ~68% of the total area under the curve) of each normal prior were defined using values in log or logit space. Upper and lower values were based on previous research or knowledge to impose fairly generic and vaguely informative priors. Interactive dashboards accompanying this paper provide visualizations of the priors and posteriors for core parameters (Supplement 1); here we summarize their parameterization and report the ranges used to define each prior.</w:t>
       </w:r>
     </w:p>
     <w:bookmarkStart w:id="26" w:name="Xe2c06d4e394bc9e9fe771990bd7efb8518aca55"/>
@@ -6095,6 +4961,9 @@
                     <m:sty m:val="p"/>
                   </m:rPr>
                   <m:t>,</m:t>
+                </m:r>
+                <m:r>
+                  <m:t> </m:t>
                 </m:r>
                 <m:sSub>
                   <m:e>
@@ -6489,9 +5358,18 @@
         <m:r>
           <m:t>B</m:t>
         </m:r>
-        <m:r>
-          <m:t>0</m:t>
-        </m:r>
+        <m:sSub>
+          <m:e>
+            <m:r>
+              <m:t>0</m:t>
+            </m:r>
+          </m:e>
+          <m:sub>
+            <m:r>
+              <m:t>s</m:t>
+            </m:r>
+          </m:sub>
+        </m:sSub>
       </m:oMath>
       <w:r>
         <w:t xml:space="preserve"> </w:t>
@@ -6542,6 +5420,15 @@
                   <m:sub>
                     <m:r>
                       <m:t>l</m:t>
+                    </m:r>
+                    <m:r>
+                      <m:rPr>
+                        <m:sty m:val="p"/>
+                      </m:rPr>
+                      <m:t>,</m:t>
+                    </m:r>
+                    <m:r>
+                      <m:t>s</m:t>
                     </m:r>
                   </m:sub>
                 </m:sSub>
@@ -6600,6 +5487,9 @@
                   <m:t>,</m:t>
                 </m:r>
                 <m:r>
+                  <m:t> </m:t>
+                </m:r>
+                <m:r>
                   <m:t>B</m:t>
                 </m:r>
                 <m:sSub>
@@ -6611,6 +5501,15 @@
                   <m:sub>
                     <m:r>
                       <m:t>u</m:t>
+                    </m:r>
+                    <m:r>
+                      <m:rPr>
+                        <m:sty m:val="p"/>
+                      </m:rPr>
+                      <m:t>,</m:t>
+                    </m:r>
+                    <m:r>
+                      <m:t>s</m:t>
                     </m:r>
                   </m:sub>
                 </m:sSub>
@@ -6719,6 +5618,15 @@
             <m:r>
               <m:t>l</m:t>
             </m:r>
+            <m:r>
+              <m:rPr>
+                <m:sty m:val="p"/>
+              </m:rPr>
+              <m:t>,</m:t>
+            </m:r>
+            <m:r>
+              <m:t>s</m:t>
+            </m:r>
           </m:sub>
         </m:sSub>
       </m:oMath>
@@ -6744,6 +5652,15 @@
           <m:sub>
             <m:r>
               <m:t>u</m:t>
+            </m:r>
+            <m:r>
+              <m:rPr>
+                <m:sty m:val="p"/>
+              </m:rPr>
+              <m:t>,</m:t>
+            </m:r>
+            <m:r>
+              <m:t>s</m:t>
             </m:r>
           </m:sub>
         </m:sSub>
@@ -6775,9 +5692,18 @@
             <m:r>
               <m:t>B</m:t>
             </m:r>
-            <m:r>
-              <m:t>0</m:t>
-            </m:r>
+            <m:sSub>
+              <m:e>
+                <m:r>
+                  <m:t>0</m:t>
+                </m:r>
+              </m:e>
+              <m:sub>
+                <m:r>
+                  <m:t>s</m:t>
+                </m:r>
+              </m:sub>
+            </m:sSub>
           </m:e>
         </m:d>
       </m:oMath>
@@ -6951,13 +5877,7 @@
         <w:t xml:space="preserve"> </w:t>
       </w:r>
       <w:r>
-        <w:t xml:space="preserve">“</w:t>
-      </w:r>
-      <w:r>
-        <w:t xml:space="preserve">spasmodic</w:t>
-      </w:r>
-      <w:r>
-        <w:t xml:space="preserve">”</w:t>
+        <w:t xml:space="preserve">“spasmodic”</w:t>
       </w:r>
       <w:r>
         <w:t xml:space="preserve"> </w:t>
@@ -8085,7 +7005,7 @@
         <w:t xml:space="preserve"> </w:t>
       </w:r>
       <w:r>
-        <w:t xml:space="preserve">model, except both temporal and species correlations are assumed to be</w:t>
+        <w:t xml:space="preserve">model, except both temporal and species correlations are set to zero (i.e., process innovations are</w:t>
       </w:r>
       <w:r>
         <w:t xml:space="preserve"> </w:t>
@@ -8098,7 +7018,10 @@
         <w:t xml:space="preserve">iid</w:t>
       </w:r>
       <w:r>
-        <w:t xml:space="preserve">. That is, population dynamics are thought to be affected by a common time-invariant carrying capacity and residual variations not explained by intrinsic growth, inter-specific density-dependent effects or landings are noisy and independent across time and species. The shift covariate was not applied.</w:t>
+        <w:t xml:space="preserve"> </w:t>
+      </w:r>
+      <w:r>
+        <w:t xml:space="preserve">across time and species). That is, population dynamics are thought to be affected by a common time-invariant carrying capacity and residual variations not explained by intrinsic growth, inter-specific density-dependent effects or landings are noisy and independent across time and species. The shift covariate was not applied.</w:t>
       </w:r>
     </w:p>
     <w:p>
@@ -8510,13 +7433,7 @@
         <w:t xml:space="preserve"> </w:t>
       </w:r>
       <w:r>
-        <w:t xml:space="preserve">“</w:t>
-      </w:r>
-      <w:r>
-        <w:t xml:space="preserve">shared correlation</w:t>
-      </w:r>
-      <w:r>
-        <w:t xml:space="preserve">”</w:t>
+        <w:t xml:space="preserve">“shared correlation”</w:t>
       </w:r>
       <w:r>
         <w:t xml:space="preserve"> </w:t>
@@ -8528,13 +7445,7 @@
         <w:t xml:space="preserve"> </w:t>
       </w:r>
       <w:r>
-        <w:t xml:space="preserve">“</w:t>
-      </w:r>
-      <w:r>
-        <w:t xml:space="preserve">just correlation</w:t>
-      </w:r>
-      <w:r>
-        <w:t xml:space="preserve">”</w:t>
+        <w:t xml:space="preserve">“just correlation”</w:t>
       </w:r>
       <w:r>
         <w:t xml:space="preserve"> </w:t>
@@ -8543,13 +7454,7 @@
         <w:t xml:space="preserve">formulations, in particular, tended to receive the lowest scores, and dropping the species and temporal correlations in lieu of a shift covariate (</w:t>
       </w:r>
       <w:r>
-        <w:t xml:space="preserve">“</w:t>
-      </w:r>
-      <w:r>
-        <w:t xml:space="preserve">just shift</w:t>
-      </w:r>
-      <w:r>
-        <w:t xml:space="preserve">”</w:t>
+        <w:t xml:space="preserve">“just shift”</w:t>
       </w:r>
       <w:r>
         <w:t xml:space="preserve"> </w:t>
@@ -8558,13 +7463,7 @@
         <w:t xml:space="preserve">formulation) resulted in a deterioration of predictive ability. Scores were improved when temporal and species-to-species correlations were introduced along with the shift covariate (</w:t>
       </w:r>
       <w:r>
-        <w:t xml:space="preserve">“</w:t>
-      </w:r>
-      <w:r>
-        <w:t xml:space="preserve">full</w:t>
-      </w:r>
-      <w:r>
-        <w:t xml:space="preserve">”</w:t>
+        <w:t xml:space="preserve">“full”</w:t>
       </w:r>
       <w:r>
         <w:t xml:space="preserve"> </w:t>
@@ -8576,13 +7475,7 @@
         <w:t xml:space="preserve"> </w:t>
       </w:r>
       <w:r>
-        <w:t xml:space="preserve">“</w:t>
-      </w:r>
-      <w:r>
-        <w:t xml:space="preserve">full</w:t>
-      </w:r>
-      <w:r>
-        <w:t xml:space="preserve">”</w:t>
+        <w:t xml:space="preserve">“full”</w:t>
       </w:r>
       <w:r>
         <w:t xml:space="preserve"> </w:t>
@@ -8594,13 +7487,7 @@
         <w:t xml:space="preserve"> </w:t>
       </w:r>
       <w:r>
-        <w:t xml:space="preserve">“</w:t>
-      </w:r>
-      <w:r>
-        <w:t xml:space="preserve">just correlation</w:t>
-      </w:r>
-      <w:r>
-        <w:t xml:space="preserve">”</w:t>
+        <w:t xml:space="preserve">“just correlation”</w:t>
       </w:r>
       <w:r>
         <w:t xml:space="preserve"> </w:t>
@@ -8612,13 +7499,7 @@
         <w:t xml:space="preserve"> </w:t>
       </w:r>
       <w:r>
-        <w:t xml:space="preserve">“</w:t>
-      </w:r>
-      <w:r>
-        <w:t xml:space="preserve">shift</w:t>
-      </w:r>
-      <w:r>
-        <w:t xml:space="preserve">”</w:t>
+        <w:t xml:space="preserve">“shift”</w:t>
       </w:r>
       <w:r>
         <w:t xml:space="preserve"> </w:t>
@@ -8630,13 +7511,7 @@
         <w:t xml:space="preserve"> </w:t>
       </w:r>
       <w:r>
-        <w:t xml:space="preserve">“</w:t>
-      </w:r>
-      <w:r>
-        <w:t xml:space="preserve">just correlation</w:t>
-      </w:r>
-      <w:r>
-        <w:t xml:space="preserve">”</w:t>
+        <w:t xml:space="preserve">“just correlation”</w:t>
       </w:r>
       <w:r>
         <w:t xml:space="preserve">, to demonstrate model predictions.</w:t>
@@ -8650,13 +7525,7 @@
         <w:t xml:space="preserve">The multispecies production model with unstructured species-to-species correlation and AR1 temporal correlation (</w:t>
       </w:r>
       <w:r>
-        <w:t xml:space="preserve">“</w:t>
-      </w:r>
-      <w:r>
-        <w:t xml:space="preserve">just correlation</w:t>
-      </w:r>
-      <w:r>
-        <w:t xml:space="preserve">”</w:t>
+        <w:t xml:space="preserve">“just correlation”</w:t>
       </w:r>
       <w:r>
         <w:t xml:space="preserve">) offered an explanation of the trends in survey indices of focal species across three ecosystem production units with little signs of systematic bias (see residual plots included in model dashboards; Supplement 1). Predicted indices track observed values and, by estimating catchability parameters by species and survey, indices from temporally fragmented surveys are stitched together and their trends are used to inform a continuous underlying trend in biomass (Figure</w:t>
@@ -8705,13 +7574,7 @@
         <w:t xml:space="preserve">). Like the exponentiated and unstandardized process errors (</w:t>
       </w:r>
       <w:r>
-        <w:t xml:space="preserve">“</w:t>
-      </w:r>
-      <w:r>
-        <w:t xml:space="preserve">residual change</w:t>
-      </w:r>
-      <w:r>
-        <w:t xml:space="preserve">”</w:t>
+        <w:t xml:space="preserve">“residual change”</w:t>
       </w:r>
       <w:r>
         <w:t xml:space="preserve">) shown in Figure</w:t>
@@ -8729,13 +7592,7 @@
         <w:t xml:space="preserve"> </w:t>
       </w:r>
       <w:r>
-        <w:t xml:space="preserve">“</w:t>
-      </w:r>
-      <w:r>
-        <w:t xml:space="preserve">just correlation</w:t>
-      </w:r>
-      <w:r>
-        <w:t xml:space="preserve">”</w:t>
+        <w:t xml:space="preserve">“just correlation”</w:t>
       </w:r>
       <w:r>
         <w:t xml:space="preserve"> </w:t>
@@ -8747,13 +7604,7 @@
         <w:t xml:space="preserve"> </w:t>
       </w:r>
       <w:r>
-        <w:t xml:space="preserve">“</w:t>
-      </w:r>
-      <w:r>
-        <w:t xml:space="preserve">shared correlation</w:t>
-      </w:r>
-      <w:r>
-        <w:t xml:space="preserve">”</w:t>
+        <w:t xml:space="preserve">“shared correlation”</w:t>
       </w:r>
       <w:r>
         <w:t xml:space="preserve"> </w:t>
@@ -8765,13 +7616,7 @@
         <w:t xml:space="preserve"> </w:t>
       </w:r>
       <w:r>
-        <w:t xml:space="preserve">“</w:t>
-      </w:r>
-      <w:r>
-        <w:t xml:space="preserve">just correlation</w:t>
-      </w:r>
-      <w:r>
-        <w:t xml:space="preserve">”</w:t>
+        <w:t xml:space="preserve">“just correlation”</w:t>
       </w:r>
       <w:r>
         <w:t xml:space="preserve"> </w:t>
@@ -9252,14 +8097,42 @@
         <w:t xml:space="preserve"> </w:t>
       </w:r>
       <w:r>
-        <w:t xml:space="preserve">Robertson et al. (</w:t>
+        <w:t xml:space="preserve">(</w:t>
+      </w:r>
+      <w:hyperlink w:anchor="ref-montevecchi1997">
+        <w:r>
+          <w:rPr>
+            <w:rStyle w:val="Hyperlink"/>
+          </w:rPr>
+          <w:t xml:space="preserve">Montevecchi and Myers, 1997</w:t>
+        </w:r>
+      </w:hyperlink>
+      <w:r>
+        <w:t xml:space="preserve">;</w:t>
+      </w:r>
+      <w:r>
+        <w:t xml:space="preserve"> </w:t>
       </w:r>
       <w:hyperlink w:anchor="ref-robertson2021">
         <w:r>
           <w:rPr>
             <w:rStyle w:val="Hyperlink"/>
           </w:rPr>
-          <w:t xml:space="preserve">2021</w:t>
+          <w:t xml:space="preserve">Robertson et al., 2021</w:t>
+        </w:r>
+      </w:hyperlink>
+      <w:r>
+        <w:t xml:space="preserve">;</w:t>
+      </w:r>
+      <w:r>
+        <w:t xml:space="preserve"> </w:t>
+      </w:r>
+      <w:hyperlink w:anchor="ref-rose2000">
+        <w:r>
+          <w:rPr>
+            <w:rStyle w:val="Hyperlink"/>
+          </w:rPr>
+          <w:t xml:space="preserve">Rose et al., 2000</w:t>
         </w:r>
       </w:hyperlink>
       <w:r>
@@ -9450,13 +8323,7 @@
         <w:t xml:space="preserve"> </w:t>
       </w:r>
       <w:r>
-        <w:t xml:space="preserve">“</w:t>
-      </w:r>
-      <w:r>
-        <w:t xml:space="preserve">paradox of plankton</w:t>
-      </w:r>
-      <w:r>
-        <w:t xml:space="preserve">”</w:t>
+        <w:t xml:space="preserve">“paradox of plankton”</w:t>
       </w:r>
       <w:r>
         <w:t xml:space="preserve"> </w:t>
@@ -9468,13 +8335,7 @@
         <w:t xml:space="preserve"> </w:t>
       </w:r>
       <w:r>
-        <w:t xml:space="preserve">“</w:t>
-      </w:r>
-      <w:r>
-        <w:t xml:space="preserve">oscillations and chaos, with a continuous wax and wane of species within the community</w:t>
-      </w:r>
-      <w:r>
-        <w:t xml:space="preserve">”</w:t>
+        <w:t xml:space="preserve">“oscillations and chaos, with a continuous wax and wane of species within the community”</w:t>
       </w:r>
       <w:r>
         <w:t xml:space="preserve"> </w:t>
@@ -9593,13 +8454,7 @@
         <w:t xml:space="preserve"> </w:t>
       </w:r>
       <w:r>
-        <w:t xml:space="preserve">‘</w:t>
-      </w:r>
-      <w:r>
-        <w:t xml:space="preserve">year effects</w:t>
-      </w:r>
-      <w:r>
-        <w:t xml:space="preserve">’</w:t>
+        <w:t xml:space="preserve">‘year effects’</w:t>
       </w:r>
       <w:r>
         <w:t xml:space="preserve"> </w:t>
@@ -11266,25 +10121,13 @@
         <w:t xml:space="preserve">Fig 2: LOO-CV and Hindcast-CV scores from a series of production model formulations of increasing complexity, from a single-species production model (</w:t>
       </w:r>
       <w:r>
-        <w:t xml:space="preserve">“</w:t>
-      </w:r>
-      <w:r>
-        <w:t xml:space="preserve">Single-species</w:t>
-      </w:r>
-      <w:r>
-        <w:t xml:space="preserve">”</w:t>
+        <w:t xml:space="preserve">“Single-species”</w:t>
       </w:r>
       <w:r>
         <w:t xml:space="preserve">) to a multispecies production model with a covariate effect and species and temporal correlations (</w:t>
       </w:r>
       <w:r>
-        <w:t xml:space="preserve">“</w:t>
-      </w:r>
-      <w:r>
-        <w:t xml:space="preserve">Full</w:t>
-      </w:r>
-      <w:r>
-        <w:t xml:space="preserve">”</w:t>
+        <w:t xml:space="preserve">“Full”</w:t>
       </w:r>
       <w:r>
         <w:t xml:space="preserve">), fit to seven species in three ecosystem production units (Northeast NL Shelf, Grand Bank, and Southern NL) off the east coast of Canada. Overall scores for each model across score type and ecosystem production unit are shown on the rightmost facet.</w:t>

</xml_diff>